<commit_message>
change: menambahkan kolom input foto ktp
menambahkan kolom input foto ktp untuk database dan menambahkan error handling untuk fitur register
</commit_message>
<xml_diff>
--- a/API CONTRACT.docx
+++ b/API CONTRACT.docx
@@ -228,25 +228,7 @@
                 <w:sz w:val="24"/>
                 <w:szCs w:val="24"/>
               </w:rPr>
-              <w:t>/</w:t>
-            </w:r>
-            <w:proofErr w:type="spellStart"/>
-            <w:r>
-              <w:rPr>
-                <w:rFonts w:ascii="Times New Roman" w:hAnsi="Times New Roman" w:cs="Times New Roman"/>
-                <w:sz w:val="24"/>
-                <w:szCs w:val="24"/>
-              </w:rPr>
-              <w:t>api</w:t>
-            </w:r>
-            <w:proofErr w:type="spellEnd"/>
-            <w:r>
-              <w:rPr>
-                <w:rFonts w:ascii="Times New Roman" w:hAnsi="Times New Roman" w:cs="Times New Roman"/>
-                <w:sz w:val="24"/>
-                <w:szCs w:val="24"/>
-              </w:rPr>
-              <w:t>/register</w:t>
+              <w:t>/api/register</w:t>
             </w:r>
           </w:p>
         </w:tc>
@@ -292,133 +274,15 @@
                 <w:sz w:val="24"/>
                 <w:szCs w:val="24"/>
               </w:rPr>
-              <w:t>“email”, “</w:t>
-            </w:r>
-            <w:proofErr w:type="spellStart"/>
-            <w:r>
-              <w:rPr>
-                <w:rFonts w:ascii="Times New Roman" w:hAnsi="Times New Roman" w:cs="Times New Roman"/>
-                <w:sz w:val="24"/>
-                <w:szCs w:val="24"/>
-              </w:rPr>
-              <w:t>nama</w:t>
-            </w:r>
-            <w:proofErr w:type="spellEnd"/>
-            <w:r>
-              <w:rPr>
-                <w:rFonts w:ascii="Times New Roman" w:hAnsi="Times New Roman" w:cs="Times New Roman"/>
-                <w:sz w:val="24"/>
-                <w:szCs w:val="24"/>
-              </w:rPr>
-              <w:t>”, “password”, “</w:t>
-            </w:r>
-            <w:proofErr w:type="spellStart"/>
-            <w:r>
-              <w:rPr>
-                <w:rFonts w:ascii="Times New Roman" w:hAnsi="Times New Roman" w:cs="Times New Roman"/>
-                <w:sz w:val="24"/>
-                <w:szCs w:val="24"/>
-              </w:rPr>
-              <w:t>nik_pasien</w:t>
-            </w:r>
-            <w:proofErr w:type="spellEnd"/>
-            <w:r>
-              <w:rPr>
-                <w:rFonts w:ascii="Times New Roman" w:hAnsi="Times New Roman" w:cs="Times New Roman"/>
-                <w:sz w:val="24"/>
-                <w:szCs w:val="24"/>
-              </w:rPr>
-              <w:t>”, “</w:t>
-            </w:r>
-            <w:proofErr w:type="spellStart"/>
-            <w:r>
-              <w:rPr>
-                <w:rFonts w:ascii="Times New Roman" w:hAnsi="Times New Roman" w:cs="Times New Roman"/>
-                <w:sz w:val="24"/>
-                <w:szCs w:val="24"/>
-              </w:rPr>
-              <w:t>jk_pasien</w:t>
-            </w:r>
-            <w:proofErr w:type="spellEnd"/>
-            <w:r>
-              <w:rPr>
-                <w:rFonts w:ascii="Times New Roman" w:hAnsi="Times New Roman" w:cs="Times New Roman"/>
-                <w:sz w:val="24"/>
-                <w:szCs w:val="24"/>
-              </w:rPr>
-              <w:t>”, “</w:t>
-            </w:r>
-            <w:proofErr w:type="spellStart"/>
-            <w:r>
-              <w:rPr>
-                <w:rFonts w:ascii="Times New Roman" w:hAnsi="Times New Roman" w:cs="Times New Roman"/>
-                <w:sz w:val="24"/>
-                <w:szCs w:val="24"/>
-              </w:rPr>
-              <w:t>tgl_lahir_pasien</w:t>
-            </w:r>
-            <w:proofErr w:type="spellEnd"/>
-            <w:r>
-              <w:rPr>
-                <w:rFonts w:ascii="Times New Roman" w:hAnsi="Times New Roman" w:cs="Times New Roman"/>
-                <w:sz w:val="24"/>
-                <w:szCs w:val="24"/>
-              </w:rPr>
-              <w:t>”, “</w:t>
-            </w:r>
-            <w:proofErr w:type="spellStart"/>
-            <w:r>
-              <w:rPr>
-                <w:rFonts w:ascii="Times New Roman" w:hAnsi="Times New Roman" w:cs="Times New Roman"/>
-                <w:sz w:val="24"/>
-                <w:szCs w:val="24"/>
-              </w:rPr>
-              <w:t>tmpt_lahir_pasien</w:t>
-            </w:r>
-            <w:proofErr w:type="spellEnd"/>
-            <w:r>
-              <w:rPr>
-                <w:rFonts w:ascii="Times New Roman" w:hAnsi="Times New Roman" w:cs="Times New Roman"/>
-                <w:sz w:val="24"/>
-                <w:szCs w:val="24"/>
-              </w:rPr>
-              <w:t>”, “</w:t>
-            </w:r>
-            <w:proofErr w:type="spellStart"/>
-            <w:r>
-              <w:rPr>
-                <w:rFonts w:ascii="Times New Roman" w:hAnsi="Times New Roman" w:cs="Times New Roman"/>
-                <w:sz w:val="24"/>
-                <w:szCs w:val="24"/>
-              </w:rPr>
-              <w:t>alamat_pasien</w:t>
-            </w:r>
-            <w:proofErr w:type="spellEnd"/>
-            <w:r>
-              <w:rPr>
-                <w:rFonts w:ascii="Times New Roman" w:hAnsi="Times New Roman" w:cs="Times New Roman"/>
-                <w:sz w:val="24"/>
-                <w:szCs w:val="24"/>
-              </w:rPr>
-              <w:t>”, “</w:t>
-            </w:r>
-            <w:proofErr w:type="spellStart"/>
-            <w:r>
-              <w:rPr>
-                <w:rFonts w:ascii="Times New Roman" w:hAnsi="Times New Roman" w:cs="Times New Roman"/>
-                <w:sz w:val="24"/>
-                <w:szCs w:val="24"/>
-              </w:rPr>
-              <w:t>no_hp_pasien</w:t>
-            </w:r>
-            <w:proofErr w:type="spellEnd"/>
-            <w:r>
-              <w:rPr>
-                <w:rFonts w:ascii="Times New Roman" w:hAnsi="Times New Roman" w:cs="Times New Roman"/>
-                <w:sz w:val="24"/>
-                <w:szCs w:val="24"/>
-              </w:rPr>
-              <w:t>”</w:t>
+              <w:t>“email”, “nama”, “password”, “nik_pasien”, “jk_pasien”, “tgl_lahir_pasien”, “tmpt_lahir_pasien”, “alamat_pasien”, “no_hp_pasien”</w:t>
+            </w:r>
+            <w:r>
+              <w:rPr>
+                <w:rFonts w:ascii="Times New Roman" w:hAnsi="Times New Roman" w:cs="Times New Roman"/>
+                <w:sz w:val="24"/>
+                <w:szCs w:val="24"/>
+              </w:rPr>
+              <w:t>, “ktp_pasien”</w:t>
             </w:r>
           </w:p>
         </w:tc>
@@ -441,25 +305,7 @@
                 <w:sz w:val="24"/>
                 <w:szCs w:val="24"/>
               </w:rPr>
-              <w:t>“message”, “</w:t>
-            </w:r>
-            <w:proofErr w:type="spellStart"/>
-            <w:r>
-              <w:rPr>
-                <w:rFonts w:ascii="Times New Roman" w:hAnsi="Times New Roman" w:cs="Times New Roman"/>
-                <w:sz w:val="24"/>
-                <w:szCs w:val="24"/>
-              </w:rPr>
-              <w:t>data_pasien</w:t>
-            </w:r>
-            <w:proofErr w:type="spellEnd"/>
-            <w:r>
-              <w:rPr>
-                <w:rFonts w:ascii="Times New Roman" w:hAnsi="Times New Roman" w:cs="Times New Roman"/>
-                <w:sz w:val="24"/>
-                <w:szCs w:val="24"/>
-              </w:rPr>
-              <w:t>”</w:t>
+              <w:t>“message”, “data_pasien”</w:t>
             </w:r>
           </w:p>
         </w:tc>
@@ -510,25 +356,7 @@
                 <w:sz w:val="24"/>
                 <w:szCs w:val="24"/>
               </w:rPr>
-              <w:t>/</w:t>
-            </w:r>
-            <w:proofErr w:type="spellStart"/>
-            <w:r>
-              <w:rPr>
-                <w:rFonts w:ascii="Times New Roman" w:hAnsi="Times New Roman" w:cs="Times New Roman"/>
-                <w:sz w:val="24"/>
-                <w:szCs w:val="24"/>
-              </w:rPr>
-              <w:t>api</w:t>
-            </w:r>
-            <w:proofErr w:type="spellEnd"/>
-            <w:r>
-              <w:rPr>
-                <w:rFonts w:ascii="Times New Roman" w:hAnsi="Times New Roman" w:cs="Times New Roman"/>
-                <w:sz w:val="24"/>
-                <w:szCs w:val="24"/>
-              </w:rPr>
-              <w:t>/login</w:t>
+              <w:t>/api/login</w:t>
             </w:r>
           </w:p>
         </w:tc>
@@ -690,72 +518,8 @@
                 <w:sz w:val="24"/>
                 <w:szCs w:val="24"/>
               </w:rPr>
-              <w:t>/</w:t>
-            </w:r>
-            <w:proofErr w:type="spellStart"/>
-            <w:r>
-              <w:rPr>
-                <w:rFonts w:ascii="Times New Roman" w:hAnsi="Times New Roman" w:cs="Times New Roman"/>
-                <w:sz w:val="24"/>
-                <w:szCs w:val="24"/>
-              </w:rPr>
-              <w:t>api</w:t>
-            </w:r>
-            <w:proofErr w:type="spellEnd"/>
-            <w:r>
-              <w:rPr>
-                <w:rFonts w:ascii="Times New Roman" w:hAnsi="Times New Roman" w:cs="Times New Roman"/>
-                <w:sz w:val="24"/>
-                <w:szCs w:val="24"/>
-              </w:rPr>
-              <w:t>/</w:t>
-            </w:r>
-            <w:proofErr w:type="spellStart"/>
-            <w:r>
-              <w:rPr>
-                <w:rFonts w:ascii="Times New Roman" w:hAnsi="Times New Roman" w:cs="Times New Roman"/>
-                <w:sz w:val="24"/>
-                <w:szCs w:val="24"/>
-              </w:rPr>
-              <w:t>dokter</w:t>
-            </w:r>
-            <w:proofErr w:type="spellEnd"/>
-            <w:r>
-              <w:rPr>
-                <w:rFonts w:ascii="Times New Roman" w:hAnsi="Times New Roman" w:cs="Times New Roman"/>
-                <w:sz w:val="24"/>
-                <w:szCs w:val="24"/>
-              </w:rPr>
-              <w:t>/</w:t>
-            </w:r>
-            <w:proofErr w:type="spellStart"/>
-            <w:r>
-              <w:rPr>
-                <w:rFonts w:ascii="Times New Roman" w:hAnsi="Times New Roman" w:cs="Times New Roman"/>
-                <w:sz w:val="24"/>
-                <w:szCs w:val="24"/>
-              </w:rPr>
-              <w:t>lihat</w:t>
-            </w:r>
-            <w:proofErr w:type="spellEnd"/>
-            <w:r>
-              <w:rPr>
-                <w:rFonts w:ascii="Times New Roman" w:hAnsi="Times New Roman" w:cs="Times New Roman"/>
-                <w:sz w:val="24"/>
-                <w:szCs w:val="24"/>
-              </w:rPr>
-              <w:t>/</w:t>
-            </w:r>
-            <w:proofErr w:type="spellStart"/>
-            <w:r>
-              <w:rPr>
-                <w:rFonts w:ascii="Times New Roman" w:hAnsi="Times New Roman" w:cs="Times New Roman"/>
-                <w:sz w:val="24"/>
-                <w:szCs w:val="24"/>
-              </w:rPr>
-              <w:t>jadwal</w:t>
-            </w:r>
-            <w:proofErr w:type="spellEnd"/>
+              <w:t>/api/dokter/lihat/jadwal</w:t>
+            </w:r>
           </w:p>
         </w:tc>
         <w:tc>
@@ -854,18 +618,8 @@
           <w:sz w:val="24"/>
           <w:szCs w:val="24"/>
         </w:rPr>
-        <w:t xml:space="preserve">API </w:t>
+        <w:t>API Pasien</w:t>
       </w:r>
-      <w:proofErr w:type="spellStart"/>
-      <w:r>
-        <w:rPr>
-          <w:rFonts w:ascii="Times New Roman" w:hAnsi="Times New Roman" w:cs="Times New Roman"/>
-          <w:sz w:val="24"/>
-          <w:szCs w:val="24"/>
-        </w:rPr>
-        <w:t>Pasien</w:t>
-      </w:r>
-      <w:proofErr w:type="spellEnd"/>
     </w:p>
     <w:tbl>
       <w:tblPr>
@@ -926,61 +680,7 @@
                 <w:sz w:val="24"/>
                 <w:szCs w:val="24"/>
               </w:rPr>
-              <w:t>/</w:t>
-            </w:r>
-            <w:proofErr w:type="spellStart"/>
-            <w:r>
-              <w:rPr>
-                <w:rFonts w:ascii="Times New Roman" w:hAnsi="Times New Roman" w:cs="Times New Roman"/>
-                <w:sz w:val="24"/>
-                <w:szCs w:val="24"/>
-              </w:rPr>
-              <w:t>api</w:t>
-            </w:r>
-            <w:proofErr w:type="spellEnd"/>
-            <w:r>
-              <w:rPr>
-                <w:rFonts w:ascii="Times New Roman" w:hAnsi="Times New Roman" w:cs="Times New Roman"/>
-                <w:sz w:val="24"/>
-                <w:szCs w:val="24"/>
-              </w:rPr>
-              <w:t>/</w:t>
-            </w:r>
-            <w:proofErr w:type="spellStart"/>
-            <w:r>
-              <w:rPr>
-                <w:rFonts w:ascii="Times New Roman" w:hAnsi="Times New Roman" w:cs="Times New Roman"/>
-                <w:sz w:val="24"/>
-                <w:szCs w:val="24"/>
-              </w:rPr>
-              <w:t>pasien</w:t>
-            </w:r>
-            <w:proofErr w:type="spellEnd"/>
-            <w:r>
-              <w:rPr>
-                <w:rFonts w:ascii="Times New Roman" w:hAnsi="Times New Roman" w:cs="Times New Roman"/>
-                <w:sz w:val="24"/>
-                <w:szCs w:val="24"/>
-              </w:rPr>
-              <w:t>/</w:t>
-            </w:r>
-            <w:proofErr w:type="spellStart"/>
-            <w:r>
-              <w:rPr>
-                <w:rFonts w:ascii="Times New Roman" w:hAnsi="Times New Roman" w:cs="Times New Roman"/>
-                <w:sz w:val="24"/>
-                <w:szCs w:val="24"/>
-              </w:rPr>
-              <w:t>lihat</w:t>
-            </w:r>
-            <w:proofErr w:type="spellEnd"/>
-            <w:r>
-              <w:rPr>
-                <w:rFonts w:ascii="Times New Roman" w:hAnsi="Times New Roman" w:cs="Times New Roman"/>
-                <w:sz w:val="24"/>
-                <w:szCs w:val="24"/>
-              </w:rPr>
-              <w:t>/poli</w:t>
+              <w:t>/api/pasien/lihat/poli</w:t>
             </w:r>
           </w:p>
         </w:tc>
@@ -1101,90 +801,8 @@
                 <w:sz w:val="24"/>
                 <w:szCs w:val="24"/>
               </w:rPr>
-              <w:t>/</w:t>
-            </w:r>
-            <w:proofErr w:type="spellStart"/>
-            <w:r>
-              <w:rPr>
-                <w:rFonts w:ascii="Times New Roman" w:hAnsi="Times New Roman" w:cs="Times New Roman"/>
-                <w:sz w:val="24"/>
-                <w:szCs w:val="24"/>
-              </w:rPr>
-              <w:t>api</w:t>
-            </w:r>
-            <w:proofErr w:type="spellEnd"/>
-            <w:r>
-              <w:rPr>
-                <w:rFonts w:ascii="Times New Roman" w:hAnsi="Times New Roman" w:cs="Times New Roman"/>
-                <w:sz w:val="24"/>
-                <w:szCs w:val="24"/>
-              </w:rPr>
-              <w:t>/</w:t>
-            </w:r>
-            <w:proofErr w:type="spellStart"/>
-            <w:r>
-              <w:rPr>
-                <w:rFonts w:ascii="Times New Roman" w:hAnsi="Times New Roman" w:cs="Times New Roman"/>
-                <w:sz w:val="24"/>
-                <w:szCs w:val="24"/>
-              </w:rPr>
-              <w:t>pasien</w:t>
-            </w:r>
-            <w:proofErr w:type="spellEnd"/>
-            <w:r>
-              <w:rPr>
-                <w:rFonts w:ascii="Times New Roman" w:hAnsi="Times New Roman" w:cs="Times New Roman"/>
-                <w:sz w:val="24"/>
-                <w:szCs w:val="24"/>
-              </w:rPr>
-              <w:t>/</w:t>
-            </w:r>
-            <w:proofErr w:type="spellStart"/>
-            <w:r>
-              <w:rPr>
-                <w:rFonts w:ascii="Times New Roman" w:hAnsi="Times New Roman" w:cs="Times New Roman"/>
-                <w:sz w:val="24"/>
-                <w:szCs w:val="24"/>
-              </w:rPr>
-              <w:t>lihat</w:t>
-            </w:r>
-            <w:proofErr w:type="spellEnd"/>
-            <w:r>
-              <w:rPr>
-                <w:rFonts w:ascii="Times New Roman" w:hAnsi="Times New Roman" w:cs="Times New Roman"/>
-                <w:sz w:val="24"/>
-                <w:szCs w:val="24"/>
-              </w:rPr>
-              <w:t>/poli/</w:t>
-            </w:r>
-            <w:proofErr w:type="spellStart"/>
-            <w:r>
-              <w:rPr>
-                <w:rFonts w:ascii="Times New Roman" w:hAnsi="Times New Roman" w:cs="Times New Roman"/>
-                <w:sz w:val="24"/>
-                <w:szCs w:val="24"/>
-              </w:rPr>
-              <w:t>dokter</w:t>
-            </w:r>
-            <w:proofErr w:type="spellEnd"/>
-            <w:r>
-              <w:rPr>
-                <w:rFonts w:ascii="Times New Roman" w:hAnsi="Times New Roman" w:cs="Times New Roman"/>
-                <w:sz w:val="24"/>
-                <w:szCs w:val="24"/>
-              </w:rPr>
-              <w:t>/</w:t>
-            </w:r>
-            <w:proofErr w:type="spellStart"/>
-            <w:r>
-              <w:rPr>
-                <w:rFonts w:ascii="Times New Roman" w:hAnsi="Times New Roman" w:cs="Times New Roman"/>
-                <w:sz w:val="24"/>
-                <w:szCs w:val="24"/>
-              </w:rPr>
-              <w:t>jadwal</w:t>
-            </w:r>
-            <w:proofErr w:type="spellEnd"/>
+              <w:t>/api/pasien/lihat/poli/dokter/jadwal</w:t>
+            </w:r>
           </w:p>
         </w:tc>
         <w:tc>
@@ -1303,72 +921,8 @@
                 <w:sz w:val="24"/>
                 <w:szCs w:val="24"/>
               </w:rPr>
-              <w:t>/</w:t>
-            </w:r>
-            <w:proofErr w:type="spellStart"/>
-            <w:r>
-              <w:rPr>
-                <w:rFonts w:ascii="Times New Roman" w:hAnsi="Times New Roman" w:cs="Times New Roman"/>
-                <w:sz w:val="24"/>
-                <w:szCs w:val="24"/>
-              </w:rPr>
-              <w:t>api</w:t>
-            </w:r>
-            <w:proofErr w:type="spellEnd"/>
-            <w:r>
-              <w:rPr>
-                <w:rFonts w:ascii="Times New Roman" w:hAnsi="Times New Roman" w:cs="Times New Roman"/>
-                <w:sz w:val="24"/>
-                <w:szCs w:val="24"/>
-              </w:rPr>
-              <w:t>/</w:t>
-            </w:r>
-            <w:proofErr w:type="spellStart"/>
-            <w:r>
-              <w:rPr>
-                <w:rFonts w:ascii="Times New Roman" w:hAnsi="Times New Roman" w:cs="Times New Roman"/>
-                <w:sz w:val="24"/>
-                <w:szCs w:val="24"/>
-              </w:rPr>
-              <w:t>pasien</w:t>
-            </w:r>
-            <w:proofErr w:type="spellEnd"/>
-            <w:r>
-              <w:rPr>
-                <w:rFonts w:ascii="Times New Roman" w:hAnsi="Times New Roman" w:cs="Times New Roman"/>
-                <w:sz w:val="24"/>
-                <w:szCs w:val="24"/>
-              </w:rPr>
-              <w:t>/</w:t>
-            </w:r>
-            <w:proofErr w:type="spellStart"/>
-            <w:r>
-              <w:rPr>
-                <w:rFonts w:ascii="Times New Roman" w:hAnsi="Times New Roman" w:cs="Times New Roman"/>
-                <w:sz w:val="24"/>
-                <w:szCs w:val="24"/>
-              </w:rPr>
-              <w:t>reservasi</w:t>
-            </w:r>
-            <w:proofErr w:type="spellEnd"/>
-            <w:r>
-              <w:rPr>
-                <w:rFonts w:ascii="Times New Roman" w:hAnsi="Times New Roman" w:cs="Times New Roman"/>
-                <w:sz w:val="24"/>
-                <w:szCs w:val="24"/>
-              </w:rPr>
-              <w:t>/</w:t>
-            </w:r>
-            <w:proofErr w:type="spellStart"/>
-            <w:r>
-              <w:rPr>
-                <w:rFonts w:ascii="Times New Roman" w:hAnsi="Times New Roman" w:cs="Times New Roman"/>
-                <w:sz w:val="24"/>
-                <w:szCs w:val="24"/>
-              </w:rPr>
-              <w:t>pribadi</w:t>
-            </w:r>
-            <w:proofErr w:type="spellEnd"/>
+              <w:t>/api/pasien/reservasi/pribadi</w:t>
+            </w:r>
           </w:p>
         </w:tc>
         <w:tc>
@@ -1413,25 +967,7 @@
                 <w:sz w:val="24"/>
                 <w:szCs w:val="24"/>
               </w:rPr>
-              <w:t>“id”, “</w:t>
-            </w:r>
-            <w:proofErr w:type="spellStart"/>
-            <w:r>
-              <w:rPr>
-                <w:rFonts w:ascii="Times New Roman" w:hAnsi="Times New Roman" w:cs="Times New Roman"/>
-                <w:sz w:val="24"/>
-                <w:szCs w:val="24"/>
-              </w:rPr>
-              <w:t>jadwal_tanggal</w:t>
-            </w:r>
-            <w:proofErr w:type="spellEnd"/>
-            <w:r>
-              <w:rPr>
-                <w:rFonts w:ascii="Times New Roman" w:hAnsi="Times New Roman" w:cs="Times New Roman"/>
-                <w:sz w:val="24"/>
-                <w:szCs w:val="24"/>
-              </w:rPr>
-              <w:t>”</w:t>
+              <w:t>“id”, “jadwal_tanggal”</w:t>
             </w:r>
           </w:p>
         </w:tc>
@@ -1505,72 +1041,8 @@
                 <w:sz w:val="24"/>
                 <w:szCs w:val="24"/>
               </w:rPr>
-              <w:t>/</w:t>
-            </w:r>
-            <w:proofErr w:type="spellStart"/>
-            <w:r>
-              <w:rPr>
-                <w:rFonts w:ascii="Times New Roman" w:hAnsi="Times New Roman" w:cs="Times New Roman"/>
-                <w:sz w:val="24"/>
-                <w:szCs w:val="24"/>
-              </w:rPr>
-              <w:t>api</w:t>
-            </w:r>
-            <w:proofErr w:type="spellEnd"/>
-            <w:r>
-              <w:rPr>
-                <w:rFonts w:ascii="Times New Roman" w:hAnsi="Times New Roman" w:cs="Times New Roman"/>
-                <w:sz w:val="24"/>
-                <w:szCs w:val="24"/>
-              </w:rPr>
-              <w:t>/</w:t>
-            </w:r>
-            <w:proofErr w:type="spellStart"/>
-            <w:r>
-              <w:rPr>
-                <w:rFonts w:ascii="Times New Roman" w:hAnsi="Times New Roman" w:cs="Times New Roman"/>
-                <w:sz w:val="24"/>
-                <w:szCs w:val="24"/>
-              </w:rPr>
-              <w:t>pasien</w:t>
-            </w:r>
-            <w:proofErr w:type="spellEnd"/>
-            <w:r>
-              <w:rPr>
-                <w:rFonts w:ascii="Times New Roman" w:hAnsi="Times New Roman" w:cs="Times New Roman"/>
-                <w:sz w:val="24"/>
-                <w:szCs w:val="24"/>
-              </w:rPr>
-              <w:t>/</w:t>
-            </w:r>
-            <w:proofErr w:type="spellStart"/>
-            <w:r>
-              <w:rPr>
-                <w:rFonts w:ascii="Times New Roman" w:hAnsi="Times New Roman" w:cs="Times New Roman"/>
-                <w:sz w:val="24"/>
-                <w:szCs w:val="24"/>
-              </w:rPr>
-              <w:t>reservasi</w:t>
-            </w:r>
-            <w:proofErr w:type="spellEnd"/>
-            <w:r>
-              <w:rPr>
-                <w:rFonts w:ascii="Times New Roman" w:hAnsi="Times New Roman" w:cs="Times New Roman"/>
-                <w:sz w:val="24"/>
-                <w:szCs w:val="24"/>
-              </w:rPr>
-              <w:t>/</w:t>
-            </w:r>
-            <w:proofErr w:type="spellStart"/>
-            <w:r>
-              <w:rPr>
-                <w:rFonts w:ascii="Times New Roman" w:hAnsi="Times New Roman" w:cs="Times New Roman"/>
-                <w:sz w:val="24"/>
-                <w:szCs w:val="24"/>
-              </w:rPr>
-              <w:t>riwayat</w:t>
-            </w:r>
-            <w:proofErr w:type="spellEnd"/>
+              <w:t>/api/pasien/reservasi/riwayat</w:t>
+            </w:r>
           </w:p>
         </w:tc>
         <w:tc>
@@ -1689,72 +1161,8 @@
                 <w:sz w:val="24"/>
                 <w:szCs w:val="24"/>
               </w:rPr>
-              <w:t>/</w:t>
-            </w:r>
-            <w:proofErr w:type="spellStart"/>
-            <w:r>
-              <w:rPr>
-                <w:rFonts w:ascii="Times New Roman" w:hAnsi="Times New Roman" w:cs="Times New Roman"/>
-                <w:sz w:val="24"/>
-                <w:szCs w:val="24"/>
-              </w:rPr>
-              <w:t>api</w:t>
-            </w:r>
-            <w:proofErr w:type="spellEnd"/>
-            <w:r>
-              <w:rPr>
-                <w:rFonts w:ascii="Times New Roman" w:hAnsi="Times New Roman" w:cs="Times New Roman"/>
-                <w:sz w:val="24"/>
-                <w:szCs w:val="24"/>
-              </w:rPr>
-              <w:t>/</w:t>
-            </w:r>
-            <w:proofErr w:type="spellStart"/>
-            <w:r>
-              <w:rPr>
-                <w:rFonts w:ascii="Times New Roman" w:hAnsi="Times New Roman" w:cs="Times New Roman"/>
-                <w:sz w:val="24"/>
-                <w:szCs w:val="24"/>
-              </w:rPr>
-              <w:t>pasien</w:t>
-            </w:r>
-            <w:proofErr w:type="spellEnd"/>
-            <w:r>
-              <w:rPr>
-                <w:rFonts w:ascii="Times New Roman" w:hAnsi="Times New Roman" w:cs="Times New Roman"/>
-                <w:sz w:val="24"/>
-                <w:szCs w:val="24"/>
-              </w:rPr>
-              <w:t>/</w:t>
-            </w:r>
-            <w:proofErr w:type="spellStart"/>
-            <w:r>
-              <w:rPr>
-                <w:rFonts w:ascii="Times New Roman" w:hAnsi="Times New Roman" w:cs="Times New Roman"/>
-                <w:sz w:val="24"/>
-                <w:szCs w:val="24"/>
-              </w:rPr>
-              <w:t>reservasi</w:t>
-            </w:r>
-            <w:proofErr w:type="spellEnd"/>
-            <w:r>
-              <w:rPr>
-                <w:rFonts w:ascii="Times New Roman" w:hAnsi="Times New Roman" w:cs="Times New Roman"/>
-                <w:sz w:val="24"/>
-                <w:szCs w:val="24"/>
-              </w:rPr>
-              <w:t>/</w:t>
-            </w:r>
-            <w:proofErr w:type="spellStart"/>
-            <w:r>
-              <w:rPr>
-                <w:rFonts w:ascii="Times New Roman" w:hAnsi="Times New Roman" w:cs="Times New Roman"/>
-                <w:sz w:val="24"/>
-                <w:szCs w:val="24"/>
-              </w:rPr>
-              <w:t>hasil</w:t>
-            </w:r>
-            <w:proofErr w:type="spellEnd"/>
+              <w:t>/api/pasien/reservasi/hasil</w:t>
+            </w:r>
           </w:p>
         </w:tc>
         <w:tc>
@@ -1853,18 +1261,8 @@
           <w:sz w:val="24"/>
           <w:szCs w:val="24"/>
         </w:rPr>
-        <w:t xml:space="preserve">API </w:t>
+        <w:t>API Petugas</w:t>
       </w:r>
-      <w:proofErr w:type="spellStart"/>
-      <w:r>
-        <w:rPr>
-          <w:rFonts w:ascii="Times New Roman" w:hAnsi="Times New Roman" w:cs="Times New Roman"/>
-          <w:sz w:val="24"/>
-          <w:szCs w:val="24"/>
-        </w:rPr>
-        <w:t>Petugas</w:t>
-      </w:r>
-      <w:proofErr w:type="spellEnd"/>
     </w:p>
     <w:tbl>
       <w:tblPr>
@@ -1925,43 +1323,7 @@
                 <w:sz w:val="24"/>
                 <w:szCs w:val="24"/>
               </w:rPr>
-              <w:t>/</w:t>
-            </w:r>
-            <w:proofErr w:type="spellStart"/>
-            <w:r>
-              <w:rPr>
-                <w:rFonts w:ascii="Times New Roman" w:hAnsi="Times New Roman" w:cs="Times New Roman"/>
-                <w:sz w:val="24"/>
-                <w:szCs w:val="24"/>
-              </w:rPr>
-              <w:t>api</w:t>
-            </w:r>
-            <w:proofErr w:type="spellEnd"/>
-            <w:r>
-              <w:rPr>
-                <w:rFonts w:ascii="Times New Roman" w:hAnsi="Times New Roman" w:cs="Times New Roman"/>
-                <w:sz w:val="24"/>
-                <w:szCs w:val="24"/>
-              </w:rPr>
-              <w:t>/</w:t>
-            </w:r>
-            <w:proofErr w:type="spellStart"/>
-            <w:r>
-              <w:rPr>
-                <w:rFonts w:ascii="Times New Roman" w:hAnsi="Times New Roman" w:cs="Times New Roman"/>
-                <w:sz w:val="24"/>
-                <w:szCs w:val="24"/>
-              </w:rPr>
-              <w:t>petugas</w:t>
-            </w:r>
-            <w:proofErr w:type="spellEnd"/>
-            <w:r>
-              <w:rPr>
-                <w:rFonts w:ascii="Times New Roman" w:hAnsi="Times New Roman" w:cs="Times New Roman"/>
-                <w:sz w:val="24"/>
-                <w:szCs w:val="24"/>
-              </w:rPr>
-              <w:t>/insert/poli</w:t>
+              <w:t>/api/petugas/insert/poli</w:t>
             </w:r>
           </w:p>
         </w:tc>
@@ -2007,35 +1369,7 @@
                 <w:sz w:val="24"/>
                 <w:szCs w:val="24"/>
               </w:rPr>
-              <w:t>“</w:t>
-            </w:r>
-            <w:proofErr w:type="spellStart"/>
-            <w:proofErr w:type="gramStart"/>
-            <w:r>
-              <w:rPr>
-                <w:rFonts w:ascii="Times New Roman" w:hAnsi="Times New Roman" w:cs="Times New Roman"/>
-                <w:sz w:val="24"/>
-                <w:szCs w:val="24"/>
-              </w:rPr>
-              <w:t>nama</w:t>
-            </w:r>
-            <w:proofErr w:type="gramEnd"/>
-            <w:r>
-              <w:rPr>
-                <w:rFonts w:ascii="Times New Roman" w:hAnsi="Times New Roman" w:cs="Times New Roman"/>
-                <w:sz w:val="24"/>
-                <w:szCs w:val="24"/>
-              </w:rPr>
-              <w:t>_poli</w:t>
-            </w:r>
-            <w:proofErr w:type="spellEnd"/>
-            <w:r>
-              <w:rPr>
-                <w:rFonts w:ascii="Times New Roman" w:hAnsi="Times New Roman" w:cs="Times New Roman"/>
-                <w:sz w:val="24"/>
-                <w:szCs w:val="24"/>
-              </w:rPr>
-              <w:t>”</w:t>
+              <w:t>“nama_poli”</w:t>
             </w:r>
           </w:p>
         </w:tc>
@@ -2110,54 +1444,8 @@
                 <w:sz w:val="24"/>
                 <w:szCs w:val="24"/>
               </w:rPr>
-              <w:t>/</w:t>
-            </w:r>
-            <w:proofErr w:type="spellStart"/>
-            <w:r>
-              <w:rPr>
-                <w:rFonts w:ascii="Times New Roman" w:hAnsi="Times New Roman" w:cs="Times New Roman"/>
-                <w:sz w:val="24"/>
-                <w:szCs w:val="24"/>
-              </w:rPr>
-              <w:t>api</w:t>
-            </w:r>
-            <w:proofErr w:type="spellEnd"/>
-            <w:r>
-              <w:rPr>
-                <w:rFonts w:ascii="Times New Roman" w:hAnsi="Times New Roman" w:cs="Times New Roman"/>
-                <w:sz w:val="24"/>
-                <w:szCs w:val="24"/>
-              </w:rPr>
-              <w:t>/</w:t>
-            </w:r>
-            <w:proofErr w:type="spellStart"/>
-            <w:r>
-              <w:rPr>
-                <w:rFonts w:ascii="Times New Roman" w:hAnsi="Times New Roman" w:cs="Times New Roman"/>
-                <w:sz w:val="24"/>
-                <w:szCs w:val="24"/>
-              </w:rPr>
-              <w:t>petugas</w:t>
-            </w:r>
-            <w:proofErr w:type="spellEnd"/>
-            <w:r>
-              <w:rPr>
-                <w:rFonts w:ascii="Times New Roman" w:hAnsi="Times New Roman" w:cs="Times New Roman"/>
-                <w:sz w:val="24"/>
-                <w:szCs w:val="24"/>
-              </w:rPr>
-              <w:t>/insert/</w:t>
-            </w:r>
-            <w:proofErr w:type="spellStart"/>
-            <w:r>
-              <w:rPr>
-                <w:rFonts w:ascii="Times New Roman" w:hAnsi="Times New Roman" w:cs="Times New Roman"/>
-                <w:sz w:val="24"/>
-                <w:szCs w:val="24"/>
-              </w:rPr>
-              <w:t>dokter</w:t>
-            </w:r>
-            <w:proofErr w:type="spellEnd"/>
+              <w:t>/api/petugas/insert/dokter</w:t>
+            </w:r>
           </w:p>
         </w:tc>
         <w:tc>
@@ -2202,43 +1490,7 @@
                 <w:sz w:val="24"/>
                 <w:szCs w:val="24"/>
               </w:rPr>
-              <w:t>“email”, “</w:t>
-            </w:r>
-            <w:proofErr w:type="spellStart"/>
-            <w:r>
-              <w:rPr>
-                <w:rFonts w:ascii="Times New Roman" w:hAnsi="Times New Roman" w:cs="Times New Roman"/>
-                <w:sz w:val="24"/>
-                <w:szCs w:val="24"/>
-              </w:rPr>
-              <w:t>nama</w:t>
-            </w:r>
-            <w:proofErr w:type="spellEnd"/>
-            <w:r>
-              <w:rPr>
-                <w:rFonts w:ascii="Times New Roman" w:hAnsi="Times New Roman" w:cs="Times New Roman"/>
-                <w:sz w:val="24"/>
-                <w:szCs w:val="24"/>
-              </w:rPr>
-              <w:t>”, “password”, “</w:t>
-            </w:r>
-            <w:proofErr w:type="spellStart"/>
-            <w:r>
-              <w:rPr>
-                <w:rFonts w:ascii="Times New Roman" w:hAnsi="Times New Roman" w:cs="Times New Roman"/>
-                <w:sz w:val="24"/>
-                <w:szCs w:val="24"/>
-              </w:rPr>
-              <w:t>nama_poli</w:t>
-            </w:r>
-            <w:proofErr w:type="spellEnd"/>
-            <w:r>
-              <w:rPr>
-                <w:rFonts w:ascii="Times New Roman" w:hAnsi="Times New Roman" w:cs="Times New Roman"/>
-                <w:sz w:val="24"/>
-                <w:szCs w:val="24"/>
-              </w:rPr>
-              <w:t>”</w:t>
+              <w:t>“email”, “nama”, “password”, “nama_poli”</w:t>
             </w:r>
           </w:p>
         </w:tc>
@@ -2312,54 +1564,8 @@
                 <w:sz w:val="24"/>
                 <w:szCs w:val="24"/>
               </w:rPr>
-              <w:t>/</w:t>
-            </w:r>
-            <w:proofErr w:type="spellStart"/>
-            <w:r>
-              <w:rPr>
-                <w:rFonts w:ascii="Times New Roman" w:hAnsi="Times New Roman" w:cs="Times New Roman"/>
-                <w:sz w:val="24"/>
-                <w:szCs w:val="24"/>
-              </w:rPr>
-              <w:t>api</w:t>
-            </w:r>
-            <w:proofErr w:type="spellEnd"/>
-            <w:r>
-              <w:rPr>
-                <w:rFonts w:ascii="Times New Roman" w:hAnsi="Times New Roman" w:cs="Times New Roman"/>
-                <w:sz w:val="24"/>
-                <w:szCs w:val="24"/>
-              </w:rPr>
-              <w:t>/</w:t>
-            </w:r>
-            <w:proofErr w:type="spellStart"/>
-            <w:r>
-              <w:rPr>
-                <w:rFonts w:ascii="Times New Roman" w:hAnsi="Times New Roman" w:cs="Times New Roman"/>
-                <w:sz w:val="24"/>
-                <w:szCs w:val="24"/>
-              </w:rPr>
-              <w:t>petugas</w:t>
-            </w:r>
-            <w:proofErr w:type="spellEnd"/>
-            <w:r>
-              <w:rPr>
-                <w:rFonts w:ascii="Times New Roman" w:hAnsi="Times New Roman" w:cs="Times New Roman"/>
-                <w:sz w:val="24"/>
-                <w:szCs w:val="24"/>
-              </w:rPr>
-              <w:t>/insert/</w:t>
-            </w:r>
-            <w:proofErr w:type="spellStart"/>
-            <w:r>
-              <w:rPr>
-                <w:rFonts w:ascii="Times New Roman" w:hAnsi="Times New Roman" w:cs="Times New Roman"/>
-                <w:sz w:val="24"/>
-                <w:szCs w:val="24"/>
-              </w:rPr>
-              <w:t>jadwal</w:t>
-            </w:r>
-            <w:proofErr w:type="spellEnd"/>
+              <w:t>/api/petugas/insert/jadwal</w:t>
+            </w:r>
           </w:p>
         </w:tc>
         <w:tc>
@@ -2404,89 +1610,7 @@
                 <w:sz w:val="24"/>
                 <w:szCs w:val="24"/>
               </w:rPr>
-              <w:t>“</w:t>
-            </w:r>
-            <w:proofErr w:type="spellStart"/>
-            <w:proofErr w:type="gramStart"/>
-            <w:r>
-              <w:rPr>
-                <w:rFonts w:ascii="Times New Roman" w:hAnsi="Times New Roman" w:cs="Times New Roman"/>
-                <w:sz w:val="24"/>
-                <w:szCs w:val="24"/>
-              </w:rPr>
-              <w:t>id</w:t>
-            </w:r>
-            <w:proofErr w:type="gramEnd"/>
-            <w:r>
-              <w:rPr>
-                <w:rFonts w:ascii="Times New Roman" w:hAnsi="Times New Roman" w:cs="Times New Roman"/>
-                <w:sz w:val="24"/>
-                <w:szCs w:val="24"/>
-              </w:rPr>
-              <w:t>_dokter</w:t>
-            </w:r>
-            <w:proofErr w:type="spellEnd"/>
-            <w:r>
-              <w:rPr>
-                <w:rFonts w:ascii="Times New Roman" w:hAnsi="Times New Roman" w:cs="Times New Roman"/>
-                <w:sz w:val="24"/>
-                <w:szCs w:val="24"/>
-              </w:rPr>
-              <w:t>”, “</w:t>
-            </w:r>
-            <w:proofErr w:type="spellStart"/>
-            <w:r>
-              <w:rPr>
-                <w:rFonts w:ascii="Times New Roman" w:hAnsi="Times New Roman" w:cs="Times New Roman"/>
-                <w:sz w:val="24"/>
-                <w:szCs w:val="24"/>
-              </w:rPr>
-              <w:t>jadwal_hari</w:t>
-            </w:r>
-            <w:proofErr w:type="spellEnd"/>
-            <w:r>
-              <w:rPr>
-                <w:rFonts w:ascii="Times New Roman" w:hAnsi="Times New Roman" w:cs="Times New Roman"/>
-                <w:sz w:val="24"/>
-                <w:szCs w:val="24"/>
-              </w:rPr>
-              <w:t>”, “</w:t>
-            </w:r>
-            <w:proofErr w:type="spellStart"/>
-            <w:r>
-              <w:rPr>
-                <w:rFonts w:ascii="Times New Roman" w:hAnsi="Times New Roman" w:cs="Times New Roman"/>
-                <w:sz w:val="24"/>
-                <w:szCs w:val="24"/>
-              </w:rPr>
-              <w:t>jadwal_mulai</w:t>
-            </w:r>
-            <w:proofErr w:type="spellEnd"/>
-            <w:r>
-              <w:rPr>
-                <w:rFonts w:ascii="Times New Roman" w:hAnsi="Times New Roman" w:cs="Times New Roman"/>
-                <w:sz w:val="24"/>
-                <w:szCs w:val="24"/>
-              </w:rPr>
-              <w:t>”, “</w:t>
-            </w:r>
-            <w:proofErr w:type="spellStart"/>
-            <w:r>
-              <w:rPr>
-                <w:rFonts w:ascii="Times New Roman" w:hAnsi="Times New Roman" w:cs="Times New Roman"/>
-                <w:sz w:val="24"/>
-                <w:szCs w:val="24"/>
-              </w:rPr>
-              <w:t>jadwal_berakhir</w:t>
-            </w:r>
-            <w:proofErr w:type="spellEnd"/>
-            <w:r>
-              <w:rPr>
-                <w:rFonts w:ascii="Times New Roman" w:hAnsi="Times New Roman" w:cs="Times New Roman"/>
-                <w:sz w:val="24"/>
-                <w:szCs w:val="24"/>
-              </w:rPr>
-              <w:t>”</w:t>
+              <w:t>“id_dokter”, “jadwal_hari”, “jadwal_mulai”, “jadwal_berakhir”</w:t>
             </w:r>
           </w:p>
         </w:tc>
@@ -2560,72 +1684,8 @@
                 <w:sz w:val="24"/>
                 <w:szCs w:val="24"/>
               </w:rPr>
-              <w:t>/</w:t>
-            </w:r>
-            <w:proofErr w:type="spellStart"/>
-            <w:r>
-              <w:rPr>
-                <w:rFonts w:ascii="Times New Roman" w:hAnsi="Times New Roman" w:cs="Times New Roman"/>
-                <w:sz w:val="24"/>
-                <w:szCs w:val="24"/>
-              </w:rPr>
-              <w:t>api</w:t>
-            </w:r>
-            <w:proofErr w:type="spellEnd"/>
-            <w:r>
-              <w:rPr>
-                <w:rFonts w:ascii="Times New Roman" w:hAnsi="Times New Roman" w:cs="Times New Roman"/>
-                <w:sz w:val="24"/>
-                <w:szCs w:val="24"/>
-              </w:rPr>
-              <w:t>/</w:t>
-            </w:r>
-            <w:proofErr w:type="spellStart"/>
-            <w:r>
-              <w:rPr>
-                <w:rFonts w:ascii="Times New Roman" w:hAnsi="Times New Roman" w:cs="Times New Roman"/>
-                <w:sz w:val="24"/>
-                <w:szCs w:val="24"/>
-              </w:rPr>
-              <w:t>petugas</w:t>
-            </w:r>
-            <w:proofErr w:type="spellEnd"/>
-            <w:r>
-              <w:rPr>
-                <w:rFonts w:ascii="Times New Roman" w:hAnsi="Times New Roman" w:cs="Times New Roman"/>
-                <w:sz w:val="24"/>
-                <w:szCs w:val="24"/>
-              </w:rPr>
-              <w:t>/</w:t>
-            </w:r>
-            <w:proofErr w:type="spellStart"/>
-            <w:r>
-              <w:rPr>
-                <w:rFonts w:ascii="Times New Roman" w:hAnsi="Times New Roman" w:cs="Times New Roman"/>
-                <w:sz w:val="24"/>
-                <w:szCs w:val="24"/>
-              </w:rPr>
-              <w:t>lihat</w:t>
-            </w:r>
-            <w:proofErr w:type="spellEnd"/>
-            <w:r>
-              <w:rPr>
-                <w:rFonts w:ascii="Times New Roman" w:hAnsi="Times New Roman" w:cs="Times New Roman"/>
-                <w:sz w:val="24"/>
-                <w:szCs w:val="24"/>
-              </w:rPr>
-              <w:t>/data/</w:t>
-            </w:r>
-            <w:proofErr w:type="spellStart"/>
-            <w:r>
-              <w:rPr>
-                <w:rFonts w:ascii="Times New Roman" w:hAnsi="Times New Roman" w:cs="Times New Roman"/>
-                <w:sz w:val="24"/>
-                <w:szCs w:val="24"/>
-              </w:rPr>
-              <w:t>reservasi</w:t>
-            </w:r>
-            <w:proofErr w:type="spellEnd"/>
+              <w:t>/api/petugas/lihat/data/reservasi</w:t>
+            </w:r>
           </w:p>
         </w:tc>
         <w:tc>
@@ -2744,72 +1804,8 @@
                 <w:sz w:val="24"/>
                 <w:szCs w:val="24"/>
               </w:rPr>
-              <w:t>/</w:t>
-            </w:r>
-            <w:proofErr w:type="spellStart"/>
-            <w:r>
-              <w:rPr>
-                <w:rFonts w:ascii="Times New Roman" w:hAnsi="Times New Roman" w:cs="Times New Roman"/>
-                <w:sz w:val="24"/>
-                <w:szCs w:val="24"/>
-              </w:rPr>
-              <w:t>api</w:t>
-            </w:r>
-            <w:proofErr w:type="spellEnd"/>
-            <w:r>
-              <w:rPr>
-                <w:rFonts w:ascii="Times New Roman" w:hAnsi="Times New Roman" w:cs="Times New Roman"/>
-                <w:sz w:val="24"/>
-                <w:szCs w:val="24"/>
-              </w:rPr>
-              <w:t>/</w:t>
-            </w:r>
-            <w:proofErr w:type="spellStart"/>
-            <w:r>
-              <w:rPr>
-                <w:rFonts w:ascii="Times New Roman" w:hAnsi="Times New Roman" w:cs="Times New Roman"/>
-                <w:sz w:val="24"/>
-                <w:szCs w:val="24"/>
-              </w:rPr>
-              <w:t>petugas</w:t>
-            </w:r>
-            <w:proofErr w:type="spellEnd"/>
-            <w:r>
-              <w:rPr>
-                <w:rFonts w:ascii="Times New Roman" w:hAnsi="Times New Roman" w:cs="Times New Roman"/>
-                <w:sz w:val="24"/>
-                <w:szCs w:val="24"/>
-              </w:rPr>
-              <w:t>/</w:t>
-            </w:r>
-            <w:proofErr w:type="spellStart"/>
-            <w:r>
-              <w:rPr>
-                <w:rFonts w:ascii="Times New Roman" w:hAnsi="Times New Roman" w:cs="Times New Roman"/>
-                <w:sz w:val="24"/>
-                <w:szCs w:val="24"/>
-              </w:rPr>
-              <w:t>verifikasi</w:t>
-            </w:r>
-            <w:proofErr w:type="spellEnd"/>
-            <w:r>
-              <w:rPr>
-                <w:rFonts w:ascii="Times New Roman" w:hAnsi="Times New Roman" w:cs="Times New Roman"/>
-                <w:sz w:val="24"/>
-                <w:szCs w:val="24"/>
-              </w:rPr>
-              <w:t>/</w:t>
-            </w:r>
-            <w:proofErr w:type="spellStart"/>
-            <w:r>
-              <w:rPr>
-                <w:rFonts w:ascii="Times New Roman" w:hAnsi="Times New Roman" w:cs="Times New Roman"/>
-                <w:sz w:val="24"/>
-                <w:szCs w:val="24"/>
-              </w:rPr>
-              <w:t>reservasi</w:t>
-            </w:r>
-            <w:proofErr w:type="spellEnd"/>
+              <w:t>/api/petugas/verifikasi/reservasi</w:t>
+            </w:r>
           </w:p>
         </w:tc>
         <w:tc>
@@ -2928,72 +1924,8 @@
                 <w:sz w:val="24"/>
                 <w:szCs w:val="24"/>
               </w:rPr>
-              <w:t>/</w:t>
-            </w:r>
-            <w:proofErr w:type="spellStart"/>
-            <w:r>
-              <w:rPr>
-                <w:rFonts w:ascii="Times New Roman" w:hAnsi="Times New Roman" w:cs="Times New Roman"/>
-                <w:sz w:val="24"/>
-                <w:szCs w:val="24"/>
-              </w:rPr>
-              <w:t>api</w:t>
-            </w:r>
-            <w:proofErr w:type="spellEnd"/>
-            <w:r>
-              <w:rPr>
-                <w:rFonts w:ascii="Times New Roman" w:hAnsi="Times New Roman" w:cs="Times New Roman"/>
-                <w:sz w:val="24"/>
-                <w:szCs w:val="24"/>
-              </w:rPr>
-              <w:t>/</w:t>
-            </w:r>
-            <w:proofErr w:type="spellStart"/>
-            <w:r>
-              <w:rPr>
-                <w:rFonts w:ascii="Times New Roman" w:hAnsi="Times New Roman" w:cs="Times New Roman"/>
-                <w:sz w:val="24"/>
-                <w:szCs w:val="24"/>
-              </w:rPr>
-              <w:t>petugas</w:t>
-            </w:r>
-            <w:proofErr w:type="spellEnd"/>
-            <w:r>
-              <w:rPr>
-                <w:rFonts w:ascii="Times New Roman" w:hAnsi="Times New Roman" w:cs="Times New Roman"/>
-                <w:sz w:val="24"/>
-                <w:szCs w:val="24"/>
-              </w:rPr>
-              <w:t>/</w:t>
-            </w:r>
-            <w:proofErr w:type="spellStart"/>
-            <w:r>
-              <w:rPr>
-                <w:rFonts w:ascii="Times New Roman" w:hAnsi="Times New Roman" w:cs="Times New Roman"/>
-                <w:sz w:val="24"/>
-                <w:szCs w:val="24"/>
-              </w:rPr>
-              <w:t>ubah</w:t>
-            </w:r>
-            <w:proofErr w:type="spellEnd"/>
-            <w:r>
-              <w:rPr>
-                <w:rFonts w:ascii="Times New Roman" w:hAnsi="Times New Roman" w:cs="Times New Roman"/>
-                <w:sz w:val="24"/>
-                <w:szCs w:val="24"/>
-              </w:rPr>
-              <w:t>/</w:t>
-            </w:r>
-            <w:proofErr w:type="spellStart"/>
-            <w:r>
-              <w:rPr>
-                <w:rFonts w:ascii="Times New Roman" w:hAnsi="Times New Roman" w:cs="Times New Roman"/>
-                <w:sz w:val="24"/>
-                <w:szCs w:val="24"/>
-              </w:rPr>
-              <w:t>jadwal</w:t>
-            </w:r>
-            <w:proofErr w:type="spellEnd"/>
+              <w:t>/api/petugas/ubah/jadwal</w:t>
+            </w:r>
           </w:p>
         </w:tc>
         <w:tc>
@@ -3038,61 +1970,7 @@
                 <w:sz w:val="24"/>
                 <w:szCs w:val="24"/>
               </w:rPr>
-              <w:t>“id”, “</w:t>
-            </w:r>
-            <w:proofErr w:type="spellStart"/>
-            <w:r>
-              <w:rPr>
-                <w:rFonts w:ascii="Times New Roman" w:hAnsi="Times New Roman" w:cs="Times New Roman"/>
-                <w:sz w:val="24"/>
-                <w:szCs w:val="24"/>
-              </w:rPr>
-              <w:t>jadwal_hari</w:t>
-            </w:r>
-            <w:proofErr w:type="spellEnd"/>
-            <w:r>
-              <w:rPr>
-                <w:rFonts w:ascii="Times New Roman" w:hAnsi="Times New Roman" w:cs="Times New Roman"/>
-                <w:sz w:val="24"/>
-                <w:szCs w:val="24"/>
-              </w:rPr>
-              <w:t>”, “</w:t>
-            </w:r>
-            <w:proofErr w:type="spellStart"/>
-            <w:r>
-              <w:rPr>
-                <w:rFonts w:ascii="Times New Roman" w:hAnsi="Times New Roman" w:cs="Times New Roman"/>
-                <w:sz w:val="24"/>
-                <w:szCs w:val="24"/>
-              </w:rPr>
-              <w:t>jadwal_mulai</w:t>
-            </w:r>
-            <w:proofErr w:type="spellEnd"/>
-            <w:r>
-              <w:rPr>
-                <w:rFonts w:ascii="Times New Roman" w:hAnsi="Times New Roman" w:cs="Times New Roman"/>
-                <w:sz w:val="24"/>
-                <w:szCs w:val="24"/>
-              </w:rPr>
-              <w:t>”, “</w:t>
-            </w:r>
-            <w:proofErr w:type="spellStart"/>
-            <w:r>
-              <w:rPr>
-                <w:rFonts w:ascii="Times New Roman" w:hAnsi="Times New Roman" w:cs="Times New Roman"/>
-                <w:sz w:val="24"/>
-                <w:szCs w:val="24"/>
-              </w:rPr>
-              <w:t>jadwal_berakhir</w:t>
-            </w:r>
-            <w:proofErr w:type="spellEnd"/>
-            <w:r>
-              <w:rPr>
-                <w:rFonts w:ascii="Times New Roman" w:hAnsi="Times New Roman" w:cs="Times New Roman"/>
-                <w:sz w:val="24"/>
-                <w:szCs w:val="24"/>
-              </w:rPr>
-              <w:t>”</w:t>
+              <w:t>“id”, “jadwal_hari”, “jadwal_mulai”, “jadwal_berakhir”</w:t>
             </w:r>
           </w:p>
         </w:tc>
@@ -3249,43 +2127,7 @@
                 <w:sz w:val="24"/>
                 <w:szCs w:val="24"/>
               </w:rPr>
-              <w:t>/</w:t>
-            </w:r>
-            <w:proofErr w:type="spellStart"/>
-            <w:r>
-              <w:rPr>
-                <w:rFonts w:ascii="Times New Roman" w:hAnsi="Times New Roman" w:cs="Times New Roman"/>
-                <w:sz w:val="24"/>
-                <w:szCs w:val="24"/>
-              </w:rPr>
-              <w:t>api</w:t>
-            </w:r>
-            <w:proofErr w:type="spellEnd"/>
-            <w:r>
-              <w:rPr>
-                <w:rFonts w:ascii="Times New Roman" w:hAnsi="Times New Roman" w:cs="Times New Roman"/>
-                <w:sz w:val="24"/>
-                <w:szCs w:val="24"/>
-              </w:rPr>
-              <w:t>/admin/</w:t>
-            </w:r>
-            <w:proofErr w:type="spellStart"/>
-            <w:r>
-              <w:rPr>
-                <w:rFonts w:ascii="Times New Roman" w:hAnsi="Times New Roman" w:cs="Times New Roman"/>
-                <w:sz w:val="24"/>
-                <w:szCs w:val="24"/>
-              </w:rPr>
-              <w:t>lihat</w:t>
-            </w:r>
-            <w:proofErr w:type="spellEnd"/>
-            <w:r>
-              <w:rPr>
-                <w:rFonts w:ascii="Times New Roman" w:hAnsi="Times New Roman" w:cs="Times New Roman"/>
-                <w:sz w:val="24"/>
-                <w:szCs w:val="24"/>
-              </w:rPr>
-              <w:t>/data/user</w:t>
+              <w:t>/api/admin/lihat/data/user</w:t>
             </w:r>
           </w:p>
         </w:tc>
@@ -3405,36 +2247,8 @@
                 <w:sz w:val="24"/>
                 <w:szCs w:val="24"/>
               </w:rPr>
-              <w:t>/</w:t>
-            </w:r>
-            <w:proofErr w:type="spellStart"/>
-            <w:r>
-              <w:rPr>
-                <w:rFonts w:ascii="Times New Roman" w:hAnsi="Times New Roman" w:cs="Times New Roman"/>
-                <w:sz w:val="24"/>
-                <w:szCs w:val="24"/>
-              </w:rPr>
-              <w:t>api</w:t>
-            </w:r>
-            <w:proofErr w:type="spellEnd"/>
-            <w:r>
-              <w:rPr>
-                <w:rFonts w:ascii="Times New Roman" w:hAnsi="Times New Roman" w:cs="Times New Roman"/>
-                <w:sz w:val="24"/>
-                <w:szCs w:val="24"/>
-              </w:rPr>
-              <w:t>/admin/insert/</w:t>
-            </w:r>
-            <w:proofErr w:type="spellStart"/>
-            <w:r>
-              <w:rPr>
-                <w:rFonts w:ascii="Times New Roman" w:hAnsi="Times New Roman" w:cs="Times New Roman"/>
-                <w:sz w:val="24"/>
-                <w:szCs w:val="24"/>
-              </w:rPr>
-              <w:t>petugas</w:t>
-            </w:r>
-            <w:proofErr w:type="spellEnd"/>
+              <w:t>/api/admin/insert/petugas</w:t>
+            </w:r>
           </w:p>
         </w:tc>
         <w:tc>
@@ -3479,25 +2293,7 @@
                 <w:sz w:val="24"/>
                 <w:szCs w:val="24"/>
               </w:rPr>
-              <w:t>“email”, “</w:t>
-            </w:r>
-            <w:proofErr w:type="spellStart"/>
-            <w:r>
-              <w:rPr>
-                <w:rFonts w:ascii="Times New Roman" w:hAnsi="Times New Roman" w:cs="Times New Roman"/>
-                <w:sz w:val="24"/>
-                <w:szCs w:val="24"/>
-              </w:rPr>
-              <w:t>nama</w:t>
-            </w:r>
-            <w:proofErr w:type="spellEnd"/>
-            <w:r>
-              <w:rPr>
-                <w:rFonts w:ascii="Times New Roman" w:hAnsi="Times New Roman" w:cs="Times New Roman"/>
-                <w:sz w:val="24"/>
-                <w:szCs w:val="24"/>
-              </w:rPr>
-              <w:t>”, “password”</w:t>
+              <w:t>“email”, “nama”, “password”</w:t>
             </w:r>
           </w:p>
         </w:tc>

</xml_diff>

<commit_message>
add: api untuk merubah poli
menambahkan API untuk melakukan perubahan pada poli
</commit_message>
<xml_diff>
--- a/API CONTRACT.docx
+++ b/API CONTRACT.docx
@@ -68,7 +68,7 @@
       <w:tr>
         <w:tc>
           <w:tcPr>
-            <w:tcW w:w="565" w:type="dxa"/>
+            <w:tcW w:w="570" w:type="dxa"/>
           </w:tcPr>
           <w:p>
             <w:pPr>
@@ -91,7 +91,7 @@
         </w:tc>
         <w:tc>
           <w:tcPr>
-            <w:tcW w:w="3533" w:type="dxa"/>
+            <w:tcW w:w="3472" w:type="dxa"/>
           </w:tcPr>
           <w:p>
             <w:pPr>
@@ -114,7 +114,7 @@
         </w:tc>
         <w:tc>
           <w:tcPr>
-            <w:tcW w:w="1176" w:type="dxa"/>
+            <w:tcW w:w="1189" w:type="dxa"/>
           </w:tcPr>
           <w:p>
             <w:pPr>
@@ -137,7 +137,7 @@
         </w:tc>
         <w:tc>
           <w:tcPr>
-            <w:tcW w:w="2197" w:type="dxa"/>
+            <w:tcW w:w="2223" w:type="dxa"/>
           </w:tcPr>
           <w:p>
             <w:pPr>
@@ -160,7 +160,7 @@
         </w:tc>
         <w:tc>
           <w:tcPr>
-            <w:tcW w:w="1545" w:type="dxa"/>
+            <w:tcW w:w="1562" w:type="dxa"/>
           </w:tcPr>
           <w:p>
             <w:pPr>
@@ -188,7 +188,7 @@
         </w:trPr>
         <w:tc>
           <w:tcPr>
-            <w:tcW w:w="565" w:type="dxa"/>
+            <w:tcW w:w="570" w:type="dxa"/>
           </w:tcPr>
           <w:p>
             <w:pPr>
@@ -211,7 +211,7 @@
         </w:tc>
         <w:tc>
           <w:tcPr>
-            <w:tcW w:w="3533" w:type="dxa"/>
+            <w:tcW w:w="3472" w:type="dxa"/>
           </w:tcPr>
           <w:p>
             <w:pPr>
@@ -228,13 +228,31 @@
                 <w:sz w:val="24"/>
                 <w:szCs w:val="24"/>
               </w:rPr>
-              <w:t>/api/register</w:t>
-            </w:r>
-          </w:p>
-        </w:tc>
-        <w:tc>
-          <w:tcPr>
-            <w:tcW w:w="1176" w:type="dxa"/>
+              <w:t>/</w:t>
+            </w:r>
+            <w:proofErr w:type="spellStart"/>
+            <w:r>
+              <w:rPr>
+                <w:rFonts w:ascii="Times New Roman" w:hAnsi="Times New Roman" w:cs="Times New Roman"/>
+                <w:sz w:val="24"/>
+                <w:szCs w:val="24"/>
+              </w:rPr>
+              <w:t>api</w:t>
+            </w:r>
+            <w:proofErr w:type="spellEnd"/>
+            <w:r>
+              <w:rPr>
+                <w:rFonts w:ascii="Times New Roman" w:hAnsi="Times New Roman" w:cs="Times New Roman"/>
+                <w:sz w:val="24"/>
+                <w:szCs w:val="24"/>
+              </w:rPr>
+              <w:t>/login</w:t>
+            </w:r>
+          </w:p>
+        </w:tc>
+        <w:tc>
+          <w:tcPr>
+            <w:tcW w:w="1189" w:type="dxa"/>
           </w:tcPr>
           <w:p>
             <w:pPr>
@@ -257,7 +275,7 @@
         </w:tc>
         <w:tc>
           <w:tcPr>
-            <w:tcW w:w="2197" w:type="dxa"/>
+            <w:tcW w:w="2223" w:type="dxa"/>
           </w:tcPr>
           <w:p>
             <w:pPr>
@@ -274,141 +292,13 @@
                 <w:sz w:val="24"/>
                 <w:szCs w:val="24"/>
               </w:rPr>
-              <w:t>“email”, “nama”, “password”, “nik_pasien”, “jk_pasien”, “tgl_lahir_pasien”, “tmpt_lahir_pasien”, “alamat_pasien”, “no_hp_pasien”</w:t>
-            </w:r>
-            <w:r>
-              <w:rPr>
-                <w:rFonts w:ascii="Times New Roman" w:hAnsi="Times New Roman" w:cs="Times New Roman"/>
-                <w:sz w:val="24"/>
-                <w:szCs w:val="24"/>
-              </w:rPr>
-              <w:t>, “ktp_pasien”</w:t>
-            </w:r>
-          </w:p>
-        </w:tc>
-        <w:tc>
-          <w:tcPr>
-            <w:tcW w:w="1545" w:type="dxa"/>
-          </w:tcPr>
-          <w:p>
-            <w:pPr>
-              <w:jc w:val="both"/>
-              <w:rPr>
-                <w:rFonts w:ascii="Times New Roman" w:hAnsi="Times New Roman" w:cs="Times New Roman"/>
-                <w:sz w:val="24"/>
-                <w:szCs w:val="24"/>
-              </w:rPr>
-            </w:pPr>
-            <w:r>
-              <w:rPr>
-                <w:rFonts w:ascii="Times New Roman" w:hAnsi="Times New Roman" w:cs="Times New Roman"/>
-                <w:sz w:val="24"/>
-                <w:szCs w:val="24"/>
-              </w:rPr>
-              <w:t>“message”, “data_pasien”</w:t>
-            </w:r>
-          </w:p>
-        </w:tc>
-      </w:tr>
-      <w:tr>
-        <w:trPr>
-          <w:trHeight w:val="2294"/>
-        </w:trPr>
-        <w:tc>
-          <w:tcPr>
-            <w:tcW w:w="565" w:type="dxa"/>
-          </w:tcPr>
-          <w:p>
-            <w:pPr>
-              <w:jc w:val="center"/>
-              <w:rPr>
-                <w:rFonts w:ascii="Times New Roman" w:hAnsi="Times New Roman" w:cs="Times New Roman"/>
-                <w:sz w:val="24"/>
-                <w:szCs w:val="24"/>
-              </w:rPr>
-            </w:pPr>
-            <w:r>
-              <w:rPr>
-                <w:rFonts w:ascii="Times New Roman" w:hAnsi="Times New Roman" w:cs="Times New Roman"/>
-                <w:sz w:val="24"/>
-                <w:szCs w:val="24"/>
-              </w:rPr>
-              <w:t>2</w:t>
-            </w:r>
-          </w:p>
-        </w:tc>
-        <w:tc>
-          <w:tcPr>
-            <w:tcW w:w="3533" w:type="dxa"/>
-          </w:tcPr>
-          <w:p>
-            <w:pPr>
-              <w:jc w:val="both"/>
-              <w:rPr>
-                <w:rFonts w:ascii="Times New Roman" w:hAnsi="Times New Roman" w:cs="Times New Roman"/>
-                <w:sz w:val="24"/>
-                <w:szCs w:val="24"/>
-              </w:rPr>
-            </w:pPr>
-            <w:r>
-              <w:rPr>
-                <w:rFonts w:ascii="Times New Roman" w:hAnsi="Times New Roman" w:cs="Times New Roman"/>
-                <w:sz w:val="24"/>
-                <w:szCs w:val="24"/>
-              </w:rPr>
-              <w:t>/api/login</w:t>
-            </w:r>
-          </w:p>
-        </w:tc>
-        <w:tc>
-          <w:tcPr>
-            <w:tcW w:w="1176" w:type="dxa"/>
-          </w:tcPr>
-          <w:p>
-            <w:pPr>
-              <w:jc w:val="center"/>
-              <w:rPr>
-                <w:rFonts w:ascii="Times New Roman" w:hAnsi="Times New Roman" w:cs="Times New Roman"/>
-                <w:sz w:val="24"/>
-                <w:szCs w:val="24"/>
-              </w:rPr>
-            </w:pPr>
-            <w:r>
-              <w:rPr>
-                <w:rFonts w:ascii="Times New Roman" w:hAnsi="Times New Roman" w:cs="Times New Roman"/>
-                <w:sz w:val="24"/>
-                <w:szCs w:val="24"/>
-              </w:rPr>
-              <w:t>-</w:t>
-            </w:r>
-          </w:p>
-        </w:tc>
-        <w:tc>
-          <w:tcPr>
-            <w:tcW w:w="2197" w:type="dxa"/>
-          </w:tcPr>
-          <w:p>
-            <w:pPr>
-              <w:jc w:val="both"/>
-              <w:rPr>
-                <w:rFonts w:ascii="Times New Roman" w:hAnsi="Times New Roman" w:cs="Times New Roman"/>
-                <w:sz w:val="24"/>
-                <w:szCs w:val="24"/>
-              </w:rPr>
-            </w:pPr>
-            <w:r>
-              <w:rPr>
-                <w:rFonts w:ascii="Times New Roman" w:hAnsi="Times New Roman" w:cs="Times New Roman"/>
-                <w:sz w:val="24"/>
-                <w:szCs w:val="24"/>
-              </w:rPr>
               <w:t>“email”, “password”</w:t>
             </w:r>
           </w:p>
         </w:tc>
         <w:tc>
           <w:tcPr>
-            <w:tcW w:w="1545" w:type="dxa"/>
+            <w:tcW w:w="1562" w:type="dxa"/>
           </w:tcPr>
           <w:p>
             <w:pPr>
@@ -518,8 +408,72 @@
                 <w:sz w:val="24"/>
                 <w:szCs w:val="24"/>
               </w:rPr>
-              <w:t>/api/dokter/lihat/jadwal</w:t>
-            </w:r>
+              <w:t>/</w:t>
+            </w:r>
+            <w:proofErr w:type="spellStart"/>
+            <w:r>
+              <w:rPr>
+                <w:rFonts w:ascii="Times New Roman" w:hAnsi="Times New Roman" w:cs="Times New Roman"/>
+                <w:sz w:val="24"/>
+                <w:szCs w:val="24"/>
+              </w:rPr>
+              <w:t>api</w:t>
+            </w:r>
+            <w:proofErr w:type="spellEnd"/>
+            <w:r>
+              <w:rPr>
+                <w:rFonts w:ascii="Times New Roman" w:hAnsi="Times New Roman" w:cs="Times New Roman"/>
+                <w:sz w:val="24"/>
+                <w:szCs w:val="24"/>
+              </w:rPr>
+              <w:t>/</w:t>
+            </w:r>
+            <w:proofErr w:type="spellStart"/>
+            <w:r>
+              <w:rPr>
+                <w:rFonts w:ascii="Times New Roman" w:hAnsi="Times New Roman" w:cs="Times New Roman"/>
+                <w:sz w:val="24"/>
+                <w:szCs w:val="24"/>
+              </w:rPr>
+              <w:t>dokter</w:t>
+            </w:r>
+            <w:proofErr w:type="spellEnd"/>
+            <w:r>
+              <w:rPr>
+                <w:rFonts w:ascii="Times New Roman" w:hAnsi="Times New Roman" w:cs="Times New Roman"/>
+                <w:sz w:val="24"/>
+                <w:szCs w:val="24"/>
+              </w:rPr>
+              <w:t>/</w:t>
+            </w:r>
+            <w:proofErr w:type="spellStart"/>
+            <w:r>
+              <w:rPr>
+                <w:rFonts w:ascii="Times New Roman" w:hAnsi="Times New Roman" w:cs="Times New Roman"/>
+                <w:sz w:val="24"/>
+                <w:szCs w:val="24"/>
+              </w:rPr>
+              <w:t>lihat</w:t>
+            </w:r>
+            <w:proofErr w:type="spellEnd"/>
+            <w:r>
+              <w:rPr>
+                <w:rFonts w:ascii="Times New Roman" w:hAnsi="Times New Roman" w:cs="Times New Roman"/>
+                <w:sz w:val="24"/>
+                <w:szCs w:val="24"/>
+              </w:rPr>
+              <w:t>/</w:t>
+            </w:r>
+            <w:proofErr w:type="spellStart"/>
+            <w:r>
+              <w:rPr>
+                <w:rFonts w:ascii="Times New Roman" w:hAnsi="Times New Roman" w:cs="Times New Roman"/>
+                <w:sz w:val="24"/>
+                <w:szCs w:val="24"/>
+              </w:rPr>
+              <w:t>jadwal</w:t>
+            </w:r>
+            <w:proofErr w:type="spellEnd"/>
           </w:p>
         </w:tc>
         <w:tc>
@@ -618,8 +572,18 @@
           <w:sz w:val="24"/>
           <w:szCs w:val="24"/>
         </w:rPr>
-        <w:t>API Pasien</w:t>
+        <w:t xml:space="preserve">API </w:t>
       </w:r>
+      <w:proofErr w:type="spellStart"/>
+      <w:r>
+        <w:rPr>
+          <w:rFonts w:ascii="Times New Roman" w:hAnsi="Times New Roman" w:cs="Times New Roman"/>
+          <w:sz w:val="24"/>
+          <w:szCs w:val="24"/>
+        </w:rPr>
+        <w:t>Pasien</w:t>
+      </w:r>
+      <w:proofErr w:type="spellEnd"/>
     </w:p>
     <w:tbl>
       <w:tblPr>
@@ -628,11 +592,11 @@
         <w:tblLook w:val="04A0" w:firstRow="1" w:lastRow="0" w:firstColumn="1" w:lastColumn="0" w:noHBand="0" w:noVBand="1"/>
       </w:tblPr>
       <w:tblGrid>
-        <w:gridCol w:w="556"/>
+        <w:gridCol w:w="532"/>
         <w:gridCol w:w="3576"/>
-        <w:gridCol w:w="1162"/>
-        <w:gridCol w:w="2186"/>
-        <w:gridCol w:w="1536"/>
+        <w:gridCol w:w="1123"/>
+        <w:gridCol w:w="2223"/>
+        <w:gridCol w:w="1562"/>
       </w:tblGrid>
       <w:tr>
         <w:trPr>
@@ -640,7 +604,7 @@
         </w:trPr>
         <w:tc>
           <w:tcPr>
-            <w:tcW w:w="565" w:type="dxa"/>
+            <w:tcW w:w="532" w:type="dxa"/>
           </w:tcPr>
           <w:p>
             <w:pPr>
@@ -663,7 +627,7 @@
         </w:tc>
         <w:tc>
           <w:tcPr>
-            <w:tcW w:w="3533" w:type="dxa"/>
+            <w:tcW w:w="3576" w:type="dxa"/>
           </w:tcPr>
           <w:p>
             <w:pPr>
@@ -680,13 +644,31 @@
                 <w:sz w:val="24"/>
                 <w:szCs w:val="24"/>
               </w:rPr>
-              <w:t>/api/pasien/lihat/poli</w:t>
-            </w:r>
-          </w:p>
-        </w:tc>
-        <w:tc>
-          <w:tcPr>
-            <w:tcW w:w="1176" w:type="dxa"/>
+              <w:t>/</w:t>
+            </w:r>
+            <w:proofErr w:type="spellStart"/>
+            <w:r>
+              <w:rPr>
+                <w:rFonts w:ascii="Times New Roman" w:hAnsi="Times New Roman" w:cs="Times New Roman"/>
+                <w:sz w:val="24"/>
+                <w:szCs w:val="24"/>
+              </w:rPr>
+              <w:t>api</w:t>
+            </w:r>
+            <w:proofErr w:type="spellEnd"/>
+            <w:r>
+              <w:rPr>
+                <w:rFonts w:ascii="Times New Roman" w:hAnsi="Times New Roman" w:cs="Times New Roman"/>
+                <w:sz w:val="24"/>
+                <w:szCs w:val="24"/>
+              </w:rPr>
+              <w:t>/register</w:t>
+            </w:r>
+          </w:p>
+        </w:tc>
+        <w:tc>
+          <w:tcPr>
+            <w:tcW w:w="1123" w:type="dxa"/>
           </w:tcPr>
           <w:p>
             <w:pPr>
@@ -709,30 +691,7 @@
         </w:tc>
         <w:tc>
           <w:tcPr>
-            <w:tcW w:w="2197" w:type="dxa"/>
-          </w:tcPr>
-          <w:p>
-            <w:pPr>
-              <w:jc w:val="center"/>
-              <w:rPr>
-                <w:rFonts w:ascii="Times New Roman" w:hAnsi="Times New Roman" w:cs="Times New Roman"/>
-                <w:sz w:val="24"/>
-                <w:szCs w:val="24"/>
-              </w:rPr>
-            </w:pPr>
-            <w:r>
-              <w:rPr>
-                <w:rFonts w:ascii="Times New Roman" w:hAnsi="Times New Roman" w:cs="Times New Roman"/>
-                <w:sz w:val="24"/>
-                <w:szCs w:val="24"/>
-              </w:rPr>
-              <w:t>-</w:t>
-            </w:r>
-          </w:p>
-        </w:tc>
-        <w:tc>
-          <w:tcPr>
-            <w:tcW w:w="1545" w:type="dxa"/>
+            <w:tcW w:w="2223" w:type="dxa"/>
           </w:tcPr>
           <w:p>
             <w:pPr>
@@ -749,7 +708,192 @@
                 <w:sz w:val="24"/>
                 <w:szCs w:val="24"/>
               </w:rPr>
-              <w:t>“message”, “data”</w:t>
+              <w:t>“email”, “</w:t>
+            </w:r>
+            <w:proofErr w:type="spellStart"/>
+            <w:r>
+              <w:rPr>
+                <w:rFonts w:ascii="Times New Roman" w:hAnsi="Times New Roman" w:cs="Times New Roman"/>
+                <w:sz w:val="24"/>
+                <w:szCs w:val="24"/>
+              </w:rPr>
+              <w:t>nama</w:t>
+            </w:r>
+            <w:proofErr w:type="spellEnd"/>
+            <w:r>
+              <w:rPr>
+                <w:rFonts w:ascii="Times New Roman" w:hAnsi="Times New Roman" w:cs="Times New Roman"/>
+                <w:sz w:val="24"/>
+                <w:szCs w:val="24"/>
+              </w:rPr>
+              <w:t>”, “password”, “</w:t>
+            </w:r>
+            <w:proofErr w:type="spellStart"/>
+            <w:r>
+              <w:rPr>
+                <w:rFonts w:ascii="Times New Roman" w:hAnsi="Times New Roman" w:cs="Times New Roman"/>
+                <w:sz w:val="24"/>
+                <w:szCs w:val="24"/>
+              </w:rPr>
+              <w:t>nik_pasien</w:t>
+            </w:r>
+            <w:proofErr w:type="spellEnd"/>
+            <w:r>
+              <w:rPr>
+                <w:rFonts w:ascii="Times New Roman" w:hAnsi="Times New Roman" w:cs="Times New Roman"/>
+                <w:sz w:val="24"/>
+                <w:szCs w:val="24"/>
+              </w:rPr>
+              <w:t>”, “</w:t>
+            </w:r>
+            <w:proofErr w:type="spellStart"/>
+            <w:r>
+              <w:rPr>
+                <w:rFonts w:ascii="Times New Roman" w:hAnsi="Times New Roman" w:cs="Times New Roman"/>
+                <w:sz w:val="24"/>
+                <w:szCs w:val="24"/>
+              </w:rPr>
+              <w:t>jk_pasien</w:t>
+            </w:r>
+            <w:proofErr w:type="spellEnd"/>
+            <w:r>
+              <w:rPr>
+                <w:rFonts w:ascii="Times New Roman" w:hAnsi="Times New Roman" w:cs="Times New Roman"/>
+                <w:sz w:val="24"/>
+                <w:szCs w:val="24"/>
+              </w:rPr>
+              <w:t>”, “</w:t>
+            </w:r>
+            <w:proofErr w:type="spellStart"/>
+            <w:r>
+              <w:rPr>
+                <w:rFonts w:ascii="Times New Roman" w:hAnsi="Times New Roman" w:cs="Times New Roman"/>
+                <w:sz w:val="24"/>
+                <w:szCs w:val="24"/>
+              </w:rPr>
+              <w:t>tgl_lahir_pasien</w:t>
+            </w:r>
+            <w:proofErr w:type="spellEnd"/>
+            <w:r>
+              <w:rPr>
+                <w:rFonts w:ascii="Times New Roman" w:hAnsi="Times New Roman" w:cs="Times New Roman"/>
+                <w:sz w:val="24"/>
+                <w:szCs w:val="24"/>
+              </w:rPr>
+              <w:t>”, “</w:t>
+            </w:r>
+            <w:proofErr w:type="spellStart"/>
+            <w:r>
+              <w:rPr>
+                <w:rFonts w:ascii="Times New Roman" w:hAnsi="Times New Roman" w:cs="Times New Roman"/>
+                <w:sz w:val="24"/>
+                <w:szCs w:val="24"/>
+              </w:rPr>
+              <w:t>tmpt_lahir_pasien</w:t>
+            </w:r>
+            <w:proofErr w:type="spellEnd"/>
+            <w:r>
+              <w:rPr>
+                <w:rFonts w:ascii="Times New Roman" w:hAnsi="Times New Roman" w:cs="Times New Roman"/>
+                <w:sz w:val="24"/>
+                <w:szCs w:val="24"/>
+              </w:rPr>
+              <w:t>”, “</w:t>
+            </w:r>
+            <w:proofErr w:type="spellStart"/>
+            <w:r>
+              <w:rPr>
+                <w:rFonts w:ascii="Times New Roman" w:hAnsi="Times New Roman" w:cs="Times New Roman"/>
+                <w:sz w:val="24"/>
+                <w:szCs w:val="24"/>
+              </w:rPr>
+              <w:t>alamat_pasien</w:t>
+            </w:r>
+            <w:proofErr w:type="spellEnd"/>
+            <w:r>
+              <w:rPr>
+                <w:rFonts w:ascii="Times New Roman" w:hAnsi="Times New Roman" w:cs="Times New Roman"/>
+                <w:sz w:val="24"/>
+                <w:szCs w:val="24"/>
+              </w:rPr>
+              <w:t>”, “</w:t>
+            </w:r>
+            <w:proofErr w:type="spellStart"/>
+            <w:r>
+              <w:rPr>
+                <w:rFonts w:ascii="Times New Roman" w:hAnsi="Times New Roman" w:cs="Times New Roman"/>
+                <w:sz w:val="24"/>
+                <w:szCs w:val="24"/>
+              </w:rPr>
+              <w:t>no_hp_pasien</w:t>
+            </w:r>
+            <w:proofErr w:type="spellEnd"/>
+            <w:r>
+              <w:rPr>
+                <w:rFonts w:ascii="Times New Roman" w:hAnsi="Times New Roman" w:cs="Times New Roman"/>
+                <w:sz w:val="24"/>
+                <w:szCs w:val="24"/>
+              </w:rPr>
+              <w:t>”, “</w:t>
+            </w:r>
+            <w:proofErr w:type="spellStart"/>
+            <w:r>
+              <w:rPr>
+                <w:rFonts w:ascii="Times New Roman" w:hAnsi="Times New Roman" w:cs="Times New Roman"/>
+                <w:sz w:val="24"/>
+                <w:szCs w:val="24"/>
+              </w:rPr>
+              <w:t>ktp_pasien</w:t>
+            </w:r>
+            <w:proofErr w:type="spellEnd"/>
+            <w:r>
+              <w:rPr>
+                <w:rFonts w:ascii="Times New Roman" w:hAnsi="Times New Roman" w:cs="Times New Roman"/>
+                <w:sz w:val="24"/>
+                <w:szCs w:val="24"/>
+              </w:rPr>
+              <w:t>”</w:t>
+            </w:r>
+          </w:p>
+        </w:tc>
+        <w:tc>
+          <w:tcPr>
+            <w:tcW w:w="1562" w:type="dxa"/>
+          </w:tcPr>
+          <w:p>
+            <w:pPr>
+              <w:jc w:val="both"/>
+              <w:rPr>
+                <w:rFonts w:ascii="Times New Roman" w:hAnsi="Times New Roman" w:cs="Times New Roman"/>
+                <w:sz w:val="24"/>
+                <w:szCs w:val="24"/>
+              </w:rPr>
+            </w:pPr>
+            <w:r>
+              <w:rPr>
+                <w:rFonts w:ascii="Times New Roman" w:hAnsi="Times New Roman" w:cs="Times New Roman"/>
+                <w:sz w:val="24"/>
+                <w:szCs w:val="24"/>
+              </w:rPr>
+              <w:t>“message”, “</w:t>
+            </w:r>
+            <w:proofErr w:type="spellStart"/>
+            <w:r>
+              <w:rPr>
+                <w:rFonts w:ascii="Times New Roman" w:hAnsi="Times New Roman" w:cs="Times New Roman"/>
+                <w:sz w:val="24"/>
+                <w:szCs w:val="24"/>
+              </w:rPr>
+              <w:t>data_pasien</w:t>
+            </w:r>
+            <w:proofErr w:type="spellEnd"/>
+            <w:r>
+              <w:rPr>
+                <w:rFonts w:ascii="Times New Roman" w:hAnsi="Times New Roman" w:cs="Times New Roman"/>
+                <w:sz w:val="24"/>
+                <w:szCs w:val="24"/>
+              </w:rPr>
+              <w:t>”</w:t>
             </w:r>
           </w:p>
         </w:tc>
@@ -760,7 +904,7 @@
         </w:trPr>
         <w:tc>
           <w:tcPr>
-            <w:tcW w:w="565" w:type="dxa"/>
+            <w:tcW w:w="532" w:type="dxa"/>
           </w:tcPr>
           <w:p>
             <w:pPr>
@@ -777,14 +921,13 @@
                 <w:sz w:val="24"/>
                 <w:szCs w:val="24"/>
               </w:rPr>
-              <w:lastRenderedPageBreak/>
               <w:t>2</w:t>
             </w:r>
           </w:p>
         </w:tc>
         <w:tc>
           <w:tcPr>
-            <w:tcW w:w="3533" w:type="dxa"/>
+            <w:tcW w:w="3576" w:type="dxa"/>
           </w:tcPr>
           <w:p>
             <w:pPr>
@@ -801,13 +944,67 @@
                 <w:sz w:val="24"/>
                 <w:szCs w:val="24"/>
               </w:rPr>
-              <w:t>/api/pasien/lihat/poli/dokter/jadwal</w:t>
-            </w:r>
-          </w:p>
-        </w:tc>
-        <w:tc>
-          <w:tcPr>
-            <w:tcW w:w="1176" w:type="dxa"/>
+              <w:t>/</w:t>
+            </w:r>
+            <w:proofErr w:type="spellStart"/>
+            <w:r>
+              <w:rPr>
+                <w:rFonts w:ascii="Times New Roman" w:hAnsi="Times New Roman" w:cs="Times New Roman"/>
+                <w:sz w:val="24"/>
+                <w:szCs w:val="24"/>
+              </w:rPr>
+              <w:t>api</w:t>
+            </w:r>
+            <w:proofErr w:type="spellEnd"/>
+            <w:r>
+              <w:rPr>
+                <w:rFonts w:ascii="Times New Roman" w:hAnsi="Times New Roman" w:cs="Times New Roman"/>
+                <w:sz w:val="24"/>
+                <w:szCs w:val="24"/>
+              </w:rPr>
+              <w:t>/</w:t>
+            </w:r>
+            <w:proofErr w:type="spellStart"/>
+            <w:r>
+              <w:rPr>
+                <w:rFonts w:ascii="Times New Roman" w:hAnsi="Times New Roman" w:cs="Times New Roman"/>
+                <w:sz w:val="24"/>
+                <w:szCs w:val="24"/>
+              </w:rPr>
+              <w:t>pasien</w:t>
+            </w:r>
+            <w:proofErr w:type="spellEnd"/>
+            <w:r>
+              <w:rPr>
+                <w:rFonts w:ascii="Times New Roman" w:hAnsi="Times New Roman" w:cs="Times New Roman"/>
+                <w:sz w:val="24"/>
+                <w:szCs w:val="24"/>
+              </w:rPr>
+              <w:t>/</w:t>
+            </w:r>
+            <w:proofErr w:type="spellStart"/>
+            <w:r>
+              <w:rPr>
+                <w:rFonts w:ascii="Times New Roman" w:hAnsi="Times New Roman" w:cs="Times New Roman"/>
+                <w:sz w:val="24"/>
+                <w:szCs w:val="24"/>
+              </w:rPr>
+              <w:t>lihat</w:t>
+            </w:r>
+            <w:proofErr w:type="spellEnd"/>
+            <w:r>
+              <w:rPr>
+                <w:rFonts w:ascii="Times New Roman" w:hAnsi="Times New Roman" w:cs="Times New Roman"/>
+                <w:sz w:val="24"/>
+                <w:szCs w:val="24"/>
+              </w:rPr>
+              <w:t>/poli</w:t>
+            </w:r>
+          </w:p>
+        </w:tc>
+        <w:tc>
+          <w:tcPr>
+            <w:tcW w:w="1123" w:type="dxa"/>
           </w:tcPr>
           <w:p>
             <w:pPr>
@@ -824,13 +1021,13 @@
                 <w:sz w:val="24"/>
                 <w:szCs w:val="24"/>
               </w:rPr>
-              <w:t>“poli”</w:t>
-            </w:r>
-          </w:p>
-        </w:tc>
-        <w:tc>
-          <w:tcPr>
-            <w:tcW w:w="2197" w:type="dxa"/>
+              <w:t>-</w:t>
+            </w:r>
+          </w:p>
+        </w:tc>
+        <w:tc>
+          <w:tcPr>
+            <w:tcW w:w="2223" w:type="dxa"/>
           </w:tcPr>
           <w:p>
             <w:pPr>
@@ -853,7 +1050,7 @@
         </w:tc>
         <w:tc>
           <w:tcPr>
-            <w:tcW w:w="1545" w:type="dxa"/>
+            <w:tcW w:w="1562" w:type="dxa"/>
           </w:tcPr>
           <w:p>
             <w:pPr>
@@ -881,7 +1078,7 @@
         </w:trPr>
         <w:tc>
           <w:tcPr>
-            <w:tcW w:w="565" w:type="dxa"/>
+            <w:tcW w:w="532" w:type="dxa"/>
           </w:tcPr>
           <w:p>
             <w:pPr>
@@ -898,13 +1095,14 @@
                 <w:sz w:val="24"/>
                 <w:szCs w:val="24"/>
               </w:rPr>
+              <w:lastRenderedPageBreak/>
               <w:t>3</w:t>
             </w:r>
           </w:p>
         </w:tc>
         <w:tc>
           <w:tcPr>
-            <w:tcW w:w="3533" w:type="dxa"/>
+            <w:tcW w:w="3576" w:type="dxa"/>
           </w:tcPr>
           <w:p>
             <w:pPr>
@@ -921,13 +1119,95 @@
                 <w:sz w:val="24"/>
                 <w:szCs w:val="24"/>
               </w:rPr>
-              <w:t>/api/pasien/reservasi/pribadi</w:t>
-            </w:r>
-          </w:p>
-        </w:tc>
-        <w:tc>
-          <w:tcPr>
-            <w:tcW w:w="1176" w:type="dxa"/>
+              <w:t>/</w:t>
+            </w:r>
+            <w:proofErr w:type="spellStart"/>
+            <w:r>
+              <w:rPr>
+                <w:rFonts w:ascii="Times New Roman" w:hAnsi="Times New Roman" w:cs="Times New Roman"/>
+                <w:sz w:val="24"/>
+                <w:szCs w:val="24"/>
+              </w:rPr>
+              <w:t>api</w:t>
+            </w:r>
+            <w:proofErr w:type="spellEnd"/>
+            <w:r>
+              <w:rPr>
+                <w:rFonts w:ascii="Times New Roman" w:hAnsi="Times New Roman" w:cs="Times New Roman"/>
+                <w:sz w:val="24"/>
+                <w:szCs w:val="24"/>
+              </w:rPr>
+              <w:t>/</w:t>
+            </w:r>
+            <w:proofErr w:type="spellStart"/>
+            <w:r>
+              <w:rPr>
+                <w:rFonts w:ascii="Times New Roman" w:hAnsi="Times New Roman" w:cs="Times New Roman"/>
+                <w:sz w:val="24"/>
+                <w:szCs w:val="24"/>
+              </w:rPr>
+              <w:t>pasien</w:t>
+            </w:r>
+            <w:proofErr w:type="spellEnd"/>
+            <w:r>
+              <w:rPr>
+                <w:rFonts w:ascii="Times New Roman" w:hAnsi="Times New Roman" w:cs="Times New Roman"/>
+                <w:sz w:val="24"/>
+                <w:szCs w:val="24"/>
+              </w:rPr>
+              <w:t>/</w:t>
+            </w:r>
+            <w:proofErr w:type="spellStart"/>
+            <w:r>
+              <w:rPr>
+                <w:rFonts w:ascii="Times New Roman" w:hAnsi="Times New Roman" w:cs="Times New Roman"/>
+                <w:sz w:val="24"/>
+                <w:szCs w:val="24"/>
+              </w:rPr>
+              <w:t>lihat</w:t>
+            </w:r>
+            <w:proofErr w:type="spellEnd"/>
+            <w:r>
+              <w:rPr>
+                <w:rFonts w:ascii="Times New Roman" w:hAnsi="Times New Roman" w:cs="Times New Roman"/>
+                <w:sz w:val="24"/>
+                <w:szCs w:val="24"/>
+              </w:rPr>
+              <w:t>/poli/</w:t>
+            </w:r>
+            <w:proofErr w:type="spellStart"/>
+            <w:r>
+              <w:rPr>
+                <w:rFonts w:ascii="Times New Roman" w:hAnsi="Times New Roman" w:cs="Times New Roman"/>
+                <w:sz w:val="24"/>
+                <w:szCs w:val="24"/>
+              </w:rPr>
+              <w:t>dokter</w:t>
+            </w:r>
+            <w:proofErr w:type="spellEnd"/>
+            <w:r>
+              <w:rPr>
+                <w:rFonts w:ascii="Times New Roman" w:hAnsi="Times New Roman" w:cs="Times New Roman"/>
+                <w:sz w:val="24"/>
+                <w:szCs w:val="24"/>
+              </w:rPr>
+              <w:t>/</w:t>
+            </w:r>
+            <w:proofErr w:type="spellStart"/>
+            <w:r>
+              <w:rPr>
+                <w:rFonts w:ascii="Times New Roman" w:hAnsi="Times New Roman" w:cs="Times New Roman"/>
+                <w:sz w:val="24"/>
+                <w:szCs w:val="24"/>
+              </w:rPr>
+              <w:t>jadwal</w:t>
+            </w:r>
+            <w:proofErr w:type="spellEnd"/>
+          </w:p>
+        </w:tc>
+        <w:tc>
+          <w:tcPr>
+            <w:tcW w:w="1123" w:type="dxa"/>
           </w:tcPr>
           <w:p>
             <w:pPr>
@@ -944,36 +1224,36 @@
                 <w:sz w:val="24"/>
                 <w:szCs w:val="24"/>
               </w:rPr>
+              <w:t>“poli”</w:t>
+            </w:r>
+          </w:p>
+        </w:tc>
+        <w:tc>
+          <w:tcPr>
+            <w:tcW w:w="2223" w:type="dxa"/>
+          </w:tcPr>
+          <w:p>
+            <w:pPr>
+              <w:jc w:val="center"/>
+              <w:rPr>
+                <w:rFonts w:ascii="Times New Roman" w:hAnsi="Times New Roman" w:cs="Times New Roman"/>
+                <w:sz w:val="24"/>
+                <w:szCs w:val="24"/>
+              </w:rPr>
+            </w:pPr>
+            <w:r>
+              <w:rPr>
+                <w:rFonts w:ascii="Times New Roman" w:hAnsi="Times New Roman" w:cs="Times New Roman"/>
+                <w:sz w:val="24"/>
+                <w:szCs w:val="24"/>
+              </w:rPr>
               <w:t>-</w:t>
             </w:r>
           </w:p>
         </w:tc>
         <w:tc>
           <w:tcPr>
-            <w:tcW w:w="2197" w:type="dxa"/>
-          </w:tcPr>
-          <w:p>
-            <w:pPr>
-              <w:jc w:val="both"/>
-              <w:rPr>
-                <w:rFonts w:ascii="Times New Roman" w:hAnsi="Times New Roman" w:cs="Times New Roman"/>
-                <w:sz w:val="24"/>
-                <w:szCs w:val="24"/>
-              </w:rPr>
-            </w:pPr>
-            <w:r>
-              <w:rPr>
-                <w:rFonts w:ascii="Times New Roman" w:hAnsi="Times New Roman" w:cs="Times New Roman"/>
-                <w:sz w:val="24"/>
-                <w:szCs w:val="24"/>
-              </w:rPr>
-              <w:t>“id”, “jadwal_tanggal”</w:t>
-            </w:r>
-          </w:p>
-        </w:tc>
-        <w:tc>
-          <w:tcPr>
-            <w:tcW w:w="1545" w:type="dxa"/>
+            <w:tcW w:w="1562" w:type="dxa"/>
           </w:tcPr>
           <w:p>
             <w:pPr>
@@ -1001,7 +1281,7 @@
         </w:trPr>
         <w:tc>
           <w:tcPr>
-            <w:tcW w:w="565" w:type="dxa"/>
+            <w:tcW w:w="532" w:type="dxa"/>
           </w:tcPr>
           <w:p>
             <w:pPr>
@@ -1024,7 +1304,7 @@
         </w:tc>
         <w:tc>
           <w:tcPr>
-            <w:tcW w:w="3533" w:type="dxa"/>
+            <w:tcW w:w="3576" w:type="dxa"/>
           </w:tcPr>
           <w:p>
             <w:pPr>
@@ -1041,13 +1321,77 @@
                 <w:sz w:val="24"/>
                 <w:szCs w:val="24"/>
               </w:rPr>
-              <w:t>/api/pasien/reservasi/riwayat</w:t>
-            </w:r>
-          </w:p>
-        </w:tc>
-        <w:tc>
-          <w:tcPr>
-            <w:tcW w:w="1176" w:type="dxa"/>
+              <w:t>/</w:t>
+            </w:r>
+            <w:proofErr w:type="spellStart"/>
+            <w:r>
+              <w:rPr>
+                <w:rFonts w:ascii="Times New Roman" w:hAnsi="Times New Roman" w:cs="Times New Roman"/>
+                <w:sz w:val="24"/>
+                <w:szCs w:val="24"/>
+              </w:rPr>
+              <w:t>api</w:t>
+            </w:r>
+            <w:proofErr w:type="spellEnd"/>
+            <w:r>
+              <w:rPr>
+                <w:rFonts w:ascii="Times New Roman" w:hAnsi="Times New Roman" w:cs="Times New Roman"/>
+                <w:sz w:val="24"/>
+                <w:szCs w:val="24"/>
+              </w:rPr>
+              <w:t>/</w:t>
+            </w:r>
+            <w:proofErr w:type="spellStart"/>
+            <w:r>
+              <w:rPr>
+                <w:rFonts w:ascii="Times New Roman" w:hAnsi="Times New Roman" w:cs="Times New Roman"/>
+                <w:sz w:val="24"/>
+                <w:szCs w:val="24"/>
+              </w:rPr>
+              <w:t>pasien</w:t>
+            </w:r>
+            <w:proofErr w:type="spellEnd"/>
+            <w:r>
+              <w:rPr>
+                <w:rFonts w:ascii="Times New Roman" w:hAnsi="Times New Roman" w:cs="Times New Roman"/>
+                <w:sz w:val="24"/>
+                <w:szCs w:val="24"/>
+              </w:rPr>
+              <w:t>/</w:t>
+            </w:r>
+            <w:proofErr w:type="spellStart"/>
+            <w:r>
+              <w:rPr>
+                <w:rFonts w:ascii="Times New Roman" w:hAnsi="Times New Roman" w:cs="Times New Roman"/>
+                <w:sz w:val="24"/>
+                <w:szCs w:val="24"/>
+              </w:rPr>
+              <w:t>reservasi</w:t>
+            </w:r>
+            <w:proofErr w:type="spellEnd"/>
+            <w:r>
+              <w:rPr>
+                <w:rFonts w:ascii="Times New Roman" w:hAnsi="Times New Roman" w:cs="Times New Roman"/>
+                <w:sz w:val="24"/>
+                <w:szCs w:val="24"/>
+              </w:rPr>
+              <w:t>/</w:t>
+            </w:r>
+            <w:proofErr w:type="spellStart"/>
+            <w:r>
+              <w:rPr>
+                <w:rFonts w:ascii="Times New Roman" w:hAnsi="Times New Roman" w:cs="Times New Roman"/>
+                <w:sz w:val="24"/>
+                <w:szCs w:val="24"/>
+              </w:rPr>
+              <w:t>pribadi</w:t>
+            </w:r>
+            <w:proofErr w:type="spellEnd"/>
+          </w:p>
+        </w:tc>
+        <w:tc>
+          <w:tcPr>
+            <w:tcW w:w="1123" w:type="dxa"/>
           </w:tcPr>
           <w:p>
             <w:pPr>
@@ -1070,30 +1414,48 @@
         </w:tc>
         <w:tc>
           <w:tcPr>
-            <w:tcW w:w="2197" w:type="dxa"/>
-          </w:tcPr>
-          <w:p>
-            <w:pPr>
-              <w:jc w:val="center"/>
-              <w:rPr>
-                <w:rFonts w:ascii="Times New Roman" w:hAnsi="Times New Roman" w:cs="Times New Roman"/>
-                <w:sz w:val="24"/>
-                <w:szCs w:val="24"/>
-              </w:rPr>
-            </w:pPr>
-            <w:r>
-              <w:rPr>
-                <w:rFonts w:ascii="Times New Roman" w:hAnsi="Times New Roman" w:cs="Times New Roman"/>
-                <w:sz w:val="24"/>
-                <w:szCs w:val="24"/>
-              </w:rPr>
-              <w:t>-</w:t>
-            </w:r>
-          </w:p>
-        </w:tc>
-        <w:tc>
-          <w:tcPr>
-            <w:tcW w:w="1545" w:type="dxa"/>
+            <w:tcW w:w="2223" w:type="dxa"/>
+          </w:tcPr>
+          <w:p>
+            <w:pPr>
+              <w:jc w:val="both"/>
+              <w:rPr>
+                <w:rFonts w:ascii="Times New Roman" w:hAnsi="Times New Roman" w:cs="Times New Roman"/>
+                <w:sz w:val="24"/>
+                <w:szCs w:val="24"/>
+              </w:rPr>
+            </w:pPr>
+            <w:r>
+              <w:rPr>
+                <w:rFonts w:ascii="Times New Roman" w:hAnsi="Times New Roman" w:cs="Times New Roman"/>
+                <w:sz w:val="24"/>
+                <w:szCs w:val="24"/>
+              </w:rPr>
+              <w:t>“id”, “</w:t>
+            </w:r>
+            <w:proofErr w:type="spellStart"/>
+            <w:r>
+              <w:rPr>
+                <w:rFonts w:ascii="Times New Roman" w:hAnsi="Times New Roman" w:cs="Times New Roman"/>
+                <w:sz w:val="24"/>
+                <w:szCs w:val="24"/>
+              </w:rPr>
+              <w:t>jadwal_tanggal</w:t>
+            </w:r>
+            <w:proofErr w:type="spellEnd"/>
+            <w:r>
+              <w:rPr>
+                <w:rFonts w:ascii="Times New Roman" w:hAnsi="Times New Roman" w:cs="Times New Roman"/>
+                <w:sz w:val="24"/>
+                <w:szCs w:val="24"/>
+              </w:rPr>
+              <w:t>”</w:t>
+            </w:r>
+          </w:p>
+        </w:tc>
+        <w:tc>
+          <w:tcPr>
+            <w:tcW w:w="1562" w:type="dxa"/>
           </w:tcPr>
           <w:p>
             <w:pPr>
@@ -1121,7 +1483,7 @@
         </w:trPr>
         <w:tc>
           <w:tcPr>
-            <w:tcW w:w="565" w:type="dxa"/>
+            <w:tcW w:w="532" w:type="dxa"/>
           </w:tcPr>
           <w:p>
             <w:pPr>
@@ -1144,7 +1506,7 @@
         </w:tc>
         <w:tc>
           <w:tcPr>
-            <w:tcW w:w="3533" w:type="dxa"/>
+            <w:tcW w:w="3576" w:type="dxa"/>
           </w:tcPr>
           <w:p>
             <w:pPr>
@@ -1161,13 +1523,77 @@
                 <w:sz w:val="24"/>
                 <w:szCs w:val="24"/>
               </w:rPr>
-              <w:t>/api/pasien/reservasi/hasil</w:t>
-            </w:r>
-          </w:p>
-        </w:tc>
-        <w:tc>
-          <w:tcPr>
-            <w:tcW w:w="1176" w:type="dxa"/>
+              <w:t>/</w:t>
+            </w:r>
+            <w:proofErr w:type="spellStart"/>
+            <w:r>
+              <w:rPr>
+                <w:rFonts w:ascii="Times New Roman" w:hAnsi="Times New Roman" w:cs="Times New Roman"/>
+                <w:sz w:val="24"/>
+                <w:szCs w:val="24"/>
+              </w:rPr>
+              <w:t>api</w:t>
+            </w:r>
+            <w:proofErr w:type="spellEnd"/>
+            <w:r>
+              <w:rPr>
+                <w:rFonts w:ascii="Times New Roman" w:hAnsi="Times New Roman" w:cs="Times New Roman"/>
+                <w:sz w:val="24"/>
+                <w:szCs w:val="24"/>
+              </w:rPr>
+              <w:t>/</w:t>
+            </w:r>
+            <w:proofErr w:type="spellStart"/>
+            <w:r>
+              <w:rPr>
+                <w:rFonts w:ascii="Times New Roman" w:hAnsi="Times New Roman" w:cs="Times New Roman"/>
+                <w:sz w:val="24"/>
+                <w:szCs w:val="24"/>
+              </w:rPr>
+              <w:t>pasien</w:t>
+            </w:r>
+            <w:proofErr w:type="spellEnd"/>
+            <w:r>
+              <w:rPr>
+                <w:rFonts w:ascii="Times New Roman" w:hAnsi="Times New Roman" w:cs="Times New Roman"/>
+                <w:sz w:val="24"/>
+                <w:szCs w:val="24"/>
+              </w:rPr>
+              <w:t>/</w:t>
+            </w:r>
+            <w:proofErr w:type="spellStart"/>
+            <w:r>
+              <w:rPr>
+                <w:rFonts w:ascii="Times New Roman" w:hAnsi="Times New Roman" w:cs="Times New Roman"/>
+                <w:sz w:val="24"/>
+                <w:szCs w:val="24"/>
+              </w:rPr>
+              <w:t>reservasi</w:t>
+            </w:r>
+            <w:proofErr w:type="spellEnd"/>
+            <w:r>
+              <w:rPr>
+                <w:rFonts w:ascii="Times New Roman" w:hAnsi="Times New Roman" w:cs="Times New Roman"/>
+                <w:sz w:val="24"/>
+                <w:szCs w:val="24"/>
+              </w:rPr>
+              <w:t>/</w:t>
+            </w:r>
+            <w:proofErr w:type="spellStart"/>
+            <w:r>
+              <w:rPr>
+                <w:rFonts w:ascii="Times New Roman" w:hAnsi="Times New Roman" w:cs="Times New Roman"/>
+                <w:sz w:val="24"/>
+                <w:szCs w:val="24"/>
+              </w:rPr>
+              <w:t>riwayat</w:t>
+            </w:r>
+            <w:proofErr w:type="spellEnd"/>
+          </w:p>
+        </w:tc>
+        <w:tc>
+          <w:tcPr>
+            <w:tcW w:w="1123" w:type="dxa"/>
           </w:tcPr>
           <w:p>
             <w:pPr>
@@ -1190,7 +1616,7 @@
         </w:tc>
         <w:tc>
           <w:tcPr>
-            <w:tcW w:w="2197" w:type="dxa"/>
+            <w:tcW w:w="2223" w:type="dxa"/>
           </w:tcPr>
           <w:p>
             <w:pPr>
@@ -1213,7 +1639,699 @@
         </w:tc>
         <w:tc>
           <w:tcPr>
-            <w:tcW w:w="1545" w:type="dxa"/>
+            <w:tcW w:w="1562" w:type="dxa"/>
+          </w:tcPr>
+          <w:p>
+            <w:pPr>
+              <w:jc w:val="both"/>
+              <w:rPr>
+                <w:rFonts w:ascii="Times New Roman" w:hAnsi="Times New Roman" w:cs="Times New Roman"/>
+                <w:sz w:val="24"/>
+                <w:szCs w:val="24"/>
+              </w:rPr>
+            </w:pPr>
+            <w:r>
+              <w:rPr>
+                <w:rFonts w:ascii="Times New Roman" w:hAnsi="Times New Roman" w:cs="Times New Roman"/>
+                <w:sz w:val="24"/>
+                <w:szCs w:val="24"/>
+              </w:rPr>
+              <w:t>“message”, “data”</w:t>
+            </w:r>
+          </w:p>
+        </w:tc>
+      </w:tr>
+      <w:tr>
+        <w:trPr>
+          <w:trHeight w:val="2294"/>
+        </w:trPr>
+        <w:tc>
+          <w:tcPr>
+            <w:tcW w:w="532" w:type="dxa"/>
+          </w:tcPr>
+          <w:p>
+            <w:pPr>
+              <w:jc w:val="center"/>
+              <w:rPr>
+                <w:rFonts w:ascii="Times New Roman" w:hAnsi="Times New Roman" w:cs="Times New Roman"/>
+                <w:sz w:val="24"/>
+                <w:szCs w:val="24"/>
+              </w:rPr>
+            </w:pPr>
+            <w:r>
+              <w:rPr>
+                <w:rFonts w:ascii="Times New Roman" w:hAnsi="Times New Roman" w:cs="Times New Roman"/>
+                <w:sz w:val="24"/>
+                <w:szCs w:val="24"/>
+              </w:rPr>
+              <w:t>6</w:t>
+            </w:r>
+          </w:p>
+        </w:tc>
+        <w:tc>
+          <w:tcPr>
+            <w:tcW w:w="3576" w:type="dxa"/>
+          </w:tcPr>
+          <w:p>
+            <w:pPr>
+              <w:jc w:val="both"/>
+              <w:rPr>
+                <w:rFonts w:ascii="Times New Roman" w:hAnsi="Times New Roman" w:cs="Times New Roman"/>
+                <w:sz w:val="24"/>
+                <w:szCs w:val="24"/>
+              </w:rPr>
+            </w:pPr>
+            <w:r>
+              <w:rPr>
+                <w:rFonts w:ascii="Times New Roman" w:hAnsi="Times New Roman" w:cs="Times New Roman"/>
+                <w:sz w:val="24"/>
+                <w:szCs w:val="24"/>
+              </w:rPr>
+              <w:t>/</w:t>
+            </w:r>
+            <w:proofErr w:type="spellStart"/>
+            <w:r>
+              <w:rPr>
+                <w:rFonts w:ascii="Times New Roman" w:hAnsi="Times New Roman" w:cs="Times New Roman"/>
+                <w:sz w:val="24"/>
+                <w:szCs w:val="24"/>
+              </w:rPr>
+              <w:t>api</w:t>
+            </w:r>
+            <w:proofErr w:type="spellEnd"/>
+            <w:r>
+              <w:rPr>
+                <w:rFonts w:ascii="Times New Roman" w:hAnsi="Times New Roman" w:cs="Times New Roman"/>
+                <w:sz w:val="24"/>
+                <w:szCs w:val="24"/>
+              </w:rPr>
+              <w:t>/</w:t>
+            </w:r>
+            <w:proofErr w:type="spellStart"/>
+            <w:r>
+              <w:rPr>
+                <w:rFonts w:ascii="Times New Roman" w:hAnsi="Times New Roman" w:cs="Times New Roman"/>
+                <w:sz w:val="24"/>
+                <w:szCs w:val="24"/>
+              </w:rPr>
+              <w:t>pasien</w:t>
+            </w:r>
+            <w:proofErr w:type="spellEnd"/>
+            <w:r>
+              <w:rPr>
+                <w:rFonts w:ascii="Times New Roman" w:hAnsi="Times New Roman" w:cs="Times New Roman"/>
+                <w:sz w:val="24"/>
+                <w:szCs w:val="24"/>
+              </w:rPr>
+              <w:t>/</w:t>
+            </w:r>
+            <w:proofErr w:type="spellStart"/>
+            <w:r>
+              <w:rPr>
+                <w:rFonts w:ascii="Times New Roman" w:hAnsi="Times New Roman" w:cs="Times New Roman"/>
+                <w:sz w:val="24"/>
+                <w:szCs w:val="24"/>
+              </w:rPr>
+              <w:t>reservasi</w:t>
+            </w:r>
+            <w:proofErr w:type="spellEnd"/>
+            <w:r>
+              <w:rPr>
+                <w:rFonts w:ascii="Times New Roman" w:hAnsi="Times New Roman" w:cs="Times New Roman"/>
+                <w:sz w:val="24"/>
+                <w:szCs w:val="24"/>
+              </w:rPr>
+              <w:t>/</w:t>
+            </w:r>
+            <w:proofErr w:type="spellStart"/>
+            <w:r>
+              <w:rPr>
+                <w:rFonts w:ascii="Times New Roman" w:hAnsi="Times New Roman" w:cs="Times New Roman"/>
+                <w:sz w:val="24"/>
+                <w:szCs w:val="24"/>
+              </w:rPr>
+              <w:t>hasil</w:t>
+            </w:r>
+            <w:proofErr w:type="spellEnd"/>
+          </w:p>
+        </w:tc>
+        <w:tc>
+          <w:tcPr>
+            <w:tcW w:w="1123" w:type="dxa"/>
+          </w:tcPr>
+          <w:p>
+            <w:pPr>
+              <w:jc w:val="center"/>
+              <w:rPr>
+                <w:rFonts w:ascii="Times New Roman" w:hAnsi="Times New Roman" w:cs="Times New Roman"/>
+                <w:sz w:val="24"/>
+                <w:szCs w:val="24"/>
+              </w:rPr>
+            </w:pPr>
+            <w:r>
+              <w:rPr>
+                <w:rFonts w:ascii="Times New Roman" w:hAnsi="Times New Roman" w:cs="Times New Roman"/>
+                <w:sz w:val="24"/>
+                <w:szCs w:val="24"/>
+              </w:rPr>
+              <w:t>-</w:t>
+            </w:r>
+          </w:p>
+        </w:tc>
+        <w:tc>
+          <w:tcPr>
+            <w:tcW w:w="2223" w:type="dxa"/>
+          </w:tcPr>
+          <w:p>
+            <w:pPr>
+              <w:jc w:val="center"/>
+              <w:rPr>
+                <w:rFonts w:ascii="Times New Roman" w:hAnsi="Times New Roman" w:cs="Times New Roman"/>
+                <w:sz w:val="24"/>
+                <w:szCs w:val="24"/>
+              </w:rPr>
+            </w:pPr>
+            <w:r>
+              <w:rPr>
+                <w:rFonts w:ascii="Times New Roman" w:hAnsi="Times New Roman" w:cs="Times New Roman"/>
+                <w:sz w:val="24"/>
+                <w:szCs w:val="24"/>
+              </w:rPr>
+              <w:t>-</w:t>
+            </w:r>
+          </w:p>
+        </w:tc>
+        <w:tc>
+          <w:tcPr>
+            <w:tcW w:w="1562" w:type="dxa"/>
+          </w:tcPr>
+          <w:p>
+            <w:pPr>
+              <w:jc w:val="both"/>
+              <w:rPr>
+                <w:rFonts w:ascii="Times New Roman" w:hAnsi="Times New Roman" w:cs="Times New Roman"/>
+                <w:sz w:val="24"/>
+                <w:szCs w:val="24"/>
+              </w:rPr>
+            </w:pPr>
+            <w:r>
+              <w:rPr>
+                <w:rFonts w:ascii="Times New Roman" w:hAnsi="Times New Roman" w:cs="Times New Roman"/>
+                <w:sz w:val="24"/>
+                <w:szCs w:val="24"/>
+              </w:rPr>
+              <w:t>“message”, “data”</w:t>
+            </w:r>
+          </w:p>
+        </w:tc>
+      </w:tr>
+      <w:tr>
+        <w:trPr>
+          <w:trHeight w:val="2294"/>
+        </w:trPr>
+        <w:tc>
+          <w:tcPr>
+            <w:tcW w:w="532" w:type="dxa"/>
+          </w:tcPr>
+          <w:p>
+            <w:pPr>
+              <w:jc w:val="center"/>
+              <w:rPr>
+                <w:rFonts w:ascii="Times New Roman" w:hAnsi="Times New Roman" w:cs="Times New Roman"/>
+                <w:sz w:val="24"/>
+                <w:szCs w:val="24"/>
+              </w:rPr>
+            </w:pPr>
+            <w:r>
+              <w:rPr>
+                <w:rFonts w:ascii="Times New Roman" w:hAnsi="Times New Roman" w:cs="Times New Roman"/>
+                <w:sz w:val="24"/>
+                <w:szCs w:val="24"/>
+              </w:rPr>
+              <w:t>7</w:t>
+            </w:r>
+          </w:p>
+        </w:tc>
+        <w:tc>
+          <w:tcPr>
+            <w:tcW w:w="3576" w:type="dxa"/>
+          </w:tcPr>
+          <w:p>
+            <w:pPr>
+              <w:jc w:val="both"/>
+              <w:rPr>
+                <w:rFonts w:ascii="Times New Roman" w:hAnsi="Times New Roman" w:cs="Times New Roman"/>
+                <w:sz w:val="24"/>
+                <w:szCs w:val="24"/>
+              </w:rPr>
+            </w:pPr>
+            <w:r>
+              <w:rPr>
+                <w:rFonts w:ascii="Times New Roman" w:hAnsi="Times New Roman" w:cs="Times New Roman"/>
+                <w:sz w:val="24"/>
+                <w:szCs w:val="24"/>
+              </w:rPr>
+              <w:t>/</w:t>
+            </w:r>
+            <w:proofErr w:type="spellStart"/>
+            <w:r>
+              <w:rPr>
+                <w:rFonts w:ascii="Times New Roman" w:hAnsi="Times New Roman" w:cs="Times New Roman"/>
+                <w:sz w:val="24"/>
+                <w:szCs w:val="24"/>
+              </w:rPr>
+              <w:t>api</w:t>
+            </w:r>
+            <w:proofErr w:type="spellEnd"/>
+            <w:r>
+              <w:rPr>
+                <w:rFonts w:ascii="Times New Roman" w:hAnsi="Times New Roman" w:cs="Times New Roman"/>
+                <w:sz w:val="24"/>
+                <w:szCs w:val="24"/>
+              </w:rPr>
+              <w:t>/</w:t>
+            </w:r>
+            <w:proofErr w:type="spellStart"/>
+            <w:r>
+              <w:rPr>
+                <w:rFonts w:ascii="Times New Roman" w:hAnsi="Times New Roman" w:cs="Times New Roman"/>
+                <w:sz w:val="24"/>
+                <w:szCs w:val="24"/>
+              </w:rPr>
+              <w:t>pasien</w:t>
+            </w:r>
+            <w:proofErr w:type="spellEnd"/>
+            <w:r>
+              <w:rPr>
+                <w:rFonts w:ascii="Times New Roman" w:hAnsi="Times New Roman" w:cs="Times New Roman"/>
+                <w:sz w:val="24"/>
+                <w:szCs w:val="24"/>
+              </w:rPr>
+              <w:t>/profile</w:t>
+            </w:r>
+          </w:p>
+        </w:tc>
+        <w:tc>
+          <w:tcPr>
+            <w:tcW w:w="1123" w:type="dxa"/>
+          </w:tcPr>
+          <w:p>
+            <w:pPr>
+              <w:jc w:val="center"/>
+              <w:rPr>
+                <w:rFonts w:ascii="Times New Roman" w:hAnsi="Times New Roman" w:cs="Times New Roman"/>
+                <w:sz w:val="24"/>
+                <w:szCs w:val="24"/>
+              </w:rPr>
+            </w:pPr>
+            <w:r>
+              <w:rPr>
+                <w:rFonts w:ascii="Times New Roman" w:hAnsi="Times New Roman" w:cs="Times New Roman"/>
+                <w:sz w:val="24"/>
+                <w:szCs w:val="24"/>
+              </w:rPr>
+              <w:t>-</w:t>
+            </w:r>
+          </w:p>
+        </w:tc>
+        <w:tc>
+          <w:tcPr>
+            <w:tcW w:w="2223" w:type="dxa"/>
+          </w:tcPr>
+          <w:p>
+            <w:pPr>
+              <w:jc w:val="center"/>
+              <w:rPr>
+                <w:rFonts w:ascii="Times New Roman" w:hAnsi="Times New Roman" w:cs="Times New Roman"/>
+                <w:sz w:val="24"/>
+                <w:szCs w:val="24"/>
+              </w:rPr>
+            </w:pPr>
+            <w:r>
+              <w:rPr>
+                <w:rFonts w:ascii="Times New Roman" w:hAnsi="Times New Roman" w:cs="Times New Roman"/>
+                <w:sz w:val="24"/>
+                <w:szCs w:val="24"/>
+              </w:rPr>
+              <w:t>-</w:t>
+            </w:r>
+          </w:p>
+        </w:tc>
+        <w:tc>
+          <w:tcPr>
+            <w:tcW w:w="1562" w:type="dxa"/>
+          </w:tcPr>
+          <w:p>
+            <w:pPr>
+              <w:jc w:val="both"/>
+              <w:rPr>
+                <w:rFonts w:ascii="Times New Roman" w:hAnsi="Times New Roman" w:cs="Times New Roman"/>
+                <w:sz w:val="24"/>
+                <w:szCs w:val="24"/>
+              </w:rPr>
+            </w:pPr>
+            <w:r>
+              <w:rPr>
+                <w:rFonts w:ascii="Times New Roman" w:hAnsi="Times New Roman" w:cs="Times New Roman"/>
+                <w:sz w:val="24"/>
+                <w:szCs w:val="24"/>
+              </w:rPr>
+              <w:t>“message”, “data”</w:t>
+            </w:r>
+          </w:p>
+        </w:tc>
+      </w:tr>
+      <w:tr>
+        <w:trPr>
+          <w:trHeight w:val="2294"/>
+        </w:trPr>
+        <w:tc>
+          <w:tcPr>
+            <w:tcW w:w="532" w:type="dxa"/>
+          </w:tcPr>
+          <w:p>
+            <w:pPr>
+              <w:jc w:val="center"/>
+              <w:rPr>
+                <w:rFonts w:ascii="Times New Roman" w:hAnsi="Times New Roman" w:cs="Times New Roman"/>
+                <w:sz w:val="24"/>
+                <w:szCs w:val="24"/>
+              </w:rPr>
+            </w:pPr>
+            <w:r>
+              <w:rPr>
+                <w:rFonts w:ascii="Times New Roman" w:hAnsi="Times New Roman" w:cs="Times New Roman"/>
+                <w:sz w:val="24"/>
+                <w:szCs w:val="24"/>
+              </w:rPr>
+              <w:t>8</w:t>
+            </w:r>
+          </w:p>
+        </w:tc>
+        <w:tc>
+          <w:tcPr>
+            <w:tcW w:w="3576" w:type="dxa"/>
+          </w:tcPr>
+          <w:p>
+            <w:pPr>
+              <w:jc w:val="both"/>
+              <w:rPr>
+                <w:rFonts w:ascii="Times New Roman" w:hAnsi="Times New Roman" w:cs="Times New Roman"/>
+                <w:sz w:val="24"/>
+                <w:szCs w:val="24"/>
+              </w:rPr>
+            </w:pPr>
+            <w:r>
+              <w:rPr>
+                <w:rFonts w:ascii="Times New Roman" w:hAnsi="Times New Roman" w:cs="Times New Roman"/>
+                <w:sz w:val="24"/>
+                <w:szCs w:val="24"/>
+              </w:rPr>
+              <w:t>/</w:t>
+            </w:r>
+            <w:proofErr w:type="spellStart"/>
+            <w:r>
+              <w:rPr>
+                <w:rFonts w:ascii="Times New Roman" w:hAnsi="Times New Roman" w:cs="Times New Roman"/>
+                <w:sz w:val="24"/>
+                <w:szCs w:val="24"/>
+              </w:rPr>
+              <w:t>api</w:t>
+            </w:r>
+            <w:proofErr w:type="spellEnd"/>
+            <w:r>
+              <w:rPr>
+                <w:rFonts w:ascii="Times New Roman" w:hAnsi="Times New Roman" w:cs="Times New Roman"/>
+                <w:sz w:val="24"/>
+                <w:szCs w:val="24"/>
+              </w:rPr>
+              <w:t>/</w:t>
+            </w:r>
+            <w:proofErr w:type="spellStart"/>
+            <w:r>
+              <w:rPr>
+                <w:rFonts w:ascii="Times New Roman" w:hAnsi="Times New Roman" w:cs="Times New Roman"/>
+                <w:sz w:val="24"/>
+                <w:szCs w:val="24"/>
+              </w:rPr>
+              <w:t>pasien</w:t>
+            </w:r>
+            <w:proofErr w:type="spellEnd"/>
+            <w:r>
+              <w:rPr>
+                <w:rFonts w:ascii="Times New Roman" w:hAnsi="Times New Roman" w:cs="Times New Roman"/>
+                <w:sz w:val="24"/>
+                <w:szCs w:val="24"/>
+              </w:rPr>
+              <w:t>/profile/</w:t>
+            </w:r>
+            <w:proofErr w:type="spellStart"/>
+            <w:r>
+              <w:rPr>
+                <w:rFonts w:ascii="Times New Roman" w:hAnsi="Times New Roman" w:cs="Times New Roman"/>
+                <w:sz w:val="24"/>
+                <w:szCs w:val="24"/>
+              </w:rPr>
+              <w:t>ubah</w:t>
+            </w:r>
+            <w:proofErr w:type="spellEnd"/>
+          </w:p>
+        </w:tc>
+        <w:tc>
+          <w:tcPr>
+            <w:tcW w:w="1123" w:type="dxa"/>
+          </w:tcPr>
+          <w:p>
+            <w:pPr>
+              <w:jc w:val="center"/>
+              <w:rPr>
+                <w:rFonts w:ascii="Times New Roman" w:hAnsi="Times New Roman" w:cs="Times New Roman"/>
+                <w:sz w:val="24"/>
+                <w:szCs w:val="24"/>
+              </w:rPr>
+            </w:pPr>
+            <w:r>
+              <w:rPr>
+                <w:rFonts w:ascii="Times New Roman" w:hAnsi="Times New Roman" w:cs="Times New Roman"/>
+                <w:sz w:val="24"/>
+                <w:szCs w:val="24"/>
+              </w:rPr>
+              <w:t>-</w:t>
+            </w:r>
+          </w:p>
+        </w:tc>
+        <w:tc>
+          <w:tcPr>
+            <w:tcW w:w="2223" w:type="dxa"/>
+          </w:tcPr>
+          <w:p>
+            <w:pPr>
+              <w:jc w:val="both"/>
+              <w:rPr>
+                <w:rFonts w:ascii="Times New Roman" w:hAnsi="Times New Roman" w:cs="Times New Roman"/>
+                <w:sz w:val="24"/>
+                <w:szCs w:val="24"/>
+              </w:rPr>
+            </w:pPr>
+            <w:r>
+              <w:rPr>
+                <w:rFonts w:ascii="Times New Roman" w:hAnsi="Times New Roman" w:cs="Times New Roman"/>
+                <w:sz w:val="24"/>
+                <w:szCs w:val="24"/>
+              </w:rPr>
+              <w:t>“</w:t>
+            </w:r>
+            <w:proofErr w:type="spellStart"/>
+            <w:proofErr w:type="gramStart"/>
+            <w:r>
+              <w:rPr>
+                <w:rFonts w:ascii="Times New Roman" w:hAnsi="Times New Roman" w:cs="Times New Roman"/>
+                <w:sz w:val="24"/>
+                <w:szCs w:val="24"/>
+              </w:rPr>
+              <w:t>nik</w:t>
+            </w:r>
+            <w:proofErr w:type="gramEnd"/>
+            <w:r>
+              <w:rPr>
+                <w:rFonts w:ascii="Times New Roman" w:hAnsi="Times New Roman" w:cs="Times New Roman"/>
+                <w:sz w:val="24"/>
+                <w:szCs w:val="24"/>
+              </w:rPr>
+              <w:t>_pasien</w:t>
+            </w:r>
+            <w:proofErr w:type="spellEnd"/>
+            <w:r>
+              <w:rPr>
+                <w:rFonts w:ascii="Times New Roman" w:hAnsi="Times New Roman" w:cs="Times New Roman"/>
+                <w:sz w:val="24"/>
+                <w:szCs w:val="24"/>
+              </w:rPr>
+              <w:t>”,</w:t>
+            </w:r>
+            <w:r>
+              <w:rPr>
+                <w:rFonts w:ascii="Times New Roman" w:hAnsi="Times New Roman" w:cs="Times New Roman"/>
+                <w:sz w:val="24"/>
+                <w:szCs w:val="24"/>
+              </w:rPr>
+              <w:t xml:space="preserve"> </w:t>
+            </w:r>
+            <w:r>
+              <w:rPr>
+                <w:rFonts w:ascii="Times New Roman" w:hAnsi="Times New Roman" w:cs="Times New Roman"/>
+                <w:sz w:val="24"/>
+                <w:szCs w:val="24"/>
+              </w:rPr>
+              <w:t>“</w:t>
+            </w:r>
+            <w:proofErr w:type="spellStart"/>
+            <w:r>
+              <w:rPr>
+                <w:rFonts w:ascii="Times New Roman" w:hAnsi="Times New Roman" w:cs="Times New Roman"/>
+                <w:sz w:val="24"/>
+                <w:szCs w:val="24"/>
+              </w:rPr>
+              <w:t>nama</w:t>
+            </w:r>
+            <w:proofErr w:type="spellEnd"/>
+            <w:r>
+              <w:rPr>
+                <w:rFonts w:ascii="Times New Roman" w:hAnsi="Times New Roman" w:cs="Times New Roman"/>
+                <w:sz w:val="24"/>
+                <w:szCs w:val="24"/>
+              </w:rPr>
+              <w:t>”</w:t>
+            </w:r>
+            <w:r>
+              <w:rPr>
+                <w:rFonts w:ascii="Times New Roman" w:hAnsi="Times New Roman" w:cs="Times New Roman"/>
+                <w:sz w:val="24"/>
+                <w:szCs w:val="24"/>
+              </w:rPr>
+              <w:t>,</w:t>
+            </w:r>
+            <w:r>
+              <w:rPr>
+                <w:rFonts w:ascii="Times New Roman" w:hAnsi="Times New Roman" w:cs="Times New Roman"/>
+                <w:sz w:val="24"/>
+                <w:szCs w:val="24"/>
+              </w:rPr>
+              <w:t xml:space="preserve"> “</w:t>
+            </w:r>
+            <w:proofErr w:type="spellStart"/>
+            <w:r>
+              <w:rPr>
+                <w:rFonts w:ascii="Times New Roman" w:hAnsi="Times New Roman" w:cs="Times New Roman"/>
+                <w:sz w:val="24"/>
+                <w:szCs w:val="24"/>
+              </w:rPr>
+              <w:t>jk_pasien</w:t>
+            </w:r>
+            <w:proofErr w:type="spellEnd"/>
+            <w:r>
+              <w:rPr>
+                <w:rFonts w:ascii="Times New Roman" w:hAnsi="Times New Roman" w:cs="Times New Roman"/>
+                <w:sz w:val="24"/>
+                <w:szCs w:val="24"/>
+              </w:rPr>
+              <w:t>”, “</w:t>
+            </w:r>
+            <w:proofErr w:type="spellStart"/>
+            <w:r>
+              <w:rPr>
+                <w:rFonts w:ascii="Times New Roman" w:hAnsi="Times New Roman" w:cs="Times New Roman"/>
+                <w:sz w:val="24"/>
+                <w:szCs w:val="24"/>
+              </w:rPr>
+              <w:t>tgl_lahir_pasien</w:t>
+            </w:r>
+            <w:proofErr w:type="spellEnd"/>
+            <w:r>
+              <w:rPr>
+                <w:rFonts w:ascii="Times New Roman" w:hAnsi="Times New Roman" w:cs="Times New Roman"/>
+                <w:sz w:val="24"/>
+                <w:szCs w:val="24"/>
+              </w:rPr>
+              <w:t>”, “</w:t>
+            </w:r>
+            <w:proofErr w:type="spellStart"/>
+            <w:r>
+              <w:rPr>
+                <w:rFonts w:ascii="Times New Roman" w:hAnsi="Times New Roman" w:cs="Times New Roman"/>
+                <w:sz w:val="24"/>
+                <w:szCs w:val="24"/>
+              </w:rPr>
+              <w:t>tmpt_lahir_pasien</w:t>
+            </w:r>
+            <w:proofErr w:type="spellEnd"/>
+            <w:r>
+              <w:rPr>
+                <w:rFonts w:ascii="Times New Roman" w:hAnsi="Times New Roman" w:cs="Times New Roman"/>
+                <w:sz w:val="24"/>
+                <w:szCs w:val="24"/>
+              </w:rPr>
+              <w:t>”, “</w:t>
+            </w:r>
+            <w:proofErr w:type="spellStart"/>
+            <w:r>
+              <w:rPr>
+                <w:rFonts w:ascii="Times New Roman" w:hAnsi="Times New Roman" w:cs="Times New Roman"/>
+                <w:sz w:val="24"/>
+                <w:szCs w:val="24"/>
+              </w:rPr>
+              <w:t>alamat_pasien</w:t>
+            </w:r>
+            <w:proofErr w:type="spellEnd"/>
+            <w:r>
+              <w:rPr>
+                <w:rFonts w:ascii="Times New Roman" w:hAnsi="Times New Roman" w:cs="Times New Roman"/>
+                <w:sz w:val="24"/>
+                <w:szCs w:val="24"/>
+              </w:rPr>
+              <w:t>”, “</w:t>
+            </w:r>
+            <w:proofErr w:type="spellStart"/>
+            <w:r>
+              <w:rPr>
+                <w:rFonts w:ascii="Times New Roman" w:hAnsi="Times New Roman" w:cs="Times New Roman"/>
+                <w:sz w:val="24"/>
+                <w:szCs w:val="24"/>
+              </w:rPr>
+              <w:t>no_hp_pasien</w:t>
+            </w:r>
+            <w:proofErr w:type="spellEnd"/>
+            <w:r>
+              <w:rPr>
+                <w:rFonts w:ascii="Times New Roman" w:hAnsi="Times New Roman" w:cs="Times New Roman"/>
+                <w:sz w:val="24"/>
+                <w:szCs w:val="24"/>
+              </w:rPr>
+              <w:t>”, “</w:t>
+            </w:r>
+            <w:proofErr w:type="spellStart"/>
+            <w:r>
+              <w:rPr>
+                <w:rFonts w:ascii="Times New Roman" w:hAnsi="Times New Roman" w:cs="Times New Roman"/>
+                <w:sz w:val="24"/>
+                <w:szCs w:val="24"/>
+              </w:rPr>
+              <w:t>ktp_pasien</w:t>
+            </w:r>
+            <w:proofErr w:type="spellEnd"/>
+            <w:r>
+              <w:rPr>
+                <w:rFonts w:ascii="Times New Roman" w:hAnsi="Times New Roman" w:cs="Times New Roman"/>
+                <w:sz w:val="24"/>
+                <w:szCs w:val="24"/>
+              </w:rPr>
+              <w:t>”</w:t>
+            </w:r>
+          </w:p>
+        </w:tc>
+        <w:tc>
+          <w:tcPr>
+            <w:tcW w:w="1562" w:type="dxa"/>
           </w:tcPr>
           <w:p>
             <w:pPr>
@@ -1261,8 +2379,18 @@
           <w:sz w:val="24"/>
           <w:szCs w:val="24"/>
         </w:rPr>
-        <w:t>API Petugas</w:t>
+        <w:t xml:space="preserve">API </w:t>
       </w:r>
+      <w:proofErr w:type="spellStart"/>
+      <w:r>
+        <w:rPr>
+          <w:rFonts w:ascii="Times New Roman" w:hAnsi="Times New Roman" w:cs="Times New Roman"/>
+          <w:sz w:val="24"/>
+          <w:szCs w:val="24"/>
+        </w:rPr>
+        <w:t>Petugas</w:t>
+      </w:r>
+      <w:proofErr w:type="spellEnd"/>
     </w:p>
     <w:tbl>
       <w:tblPr>
@@ -1323,7 +2451,43 @@
                 <w:sz w:val="24"/>
                 <w:szCs w:val="24"/>
               </w:rPr>
-              <w:t>/api/petugas/insert/poli</w:t>
+              <w:t>/</w:t>
+            </w:r>
+            <w:proofErr w:type="spellStart"/>
+            <w:r>
+              <w:rPr>
+                <w:rFonts w:ascii="Times New Roman" w:hAnsi="Times New Roman" w:cs="Times New Roman"/>
+                <w:sz w:val="24"/>
+                <w:szCs w:val="24"/>
+              </w:rPr>
+              <w:t>api</w:t>
+            </w:r>
+            <w:proofErr w:type="spellEnd"/>
+            <w:r>
+              <w:rPr>
+                <w:rFonts w:ascii="Times New Roman" w:hAnsi="Times New Roman" w:cs="Times New Roman"/>
+                <w:sz w:val="24"/>
+                <w:szCs w:val="24"/>
+              </w:rPr>
+              <w:t>/</w:t>
+            </w:r>
+            <w:proofErr w:type="spellStart"/>
+            <w:r>
+              <w:rPr>
+                <w:rFonts w:ascii="Times New Roman" w:hAnsi="Times New Roman" w:cs="Times New Roman"/>
+                <w:sz w:val="24"/>
+                <w:szCs w:val="24"/>
+              </w:rPr>
+              <w:t>petugas</w:t>
+            </w:r>
+            <w:proofErr w:type="spellEnd"/>
+            <w:r>
+              <w:rPr>
+                <w:rFonts w:ascii="Times New Roman" w:hAnsi="Times New Roman" w:cs="Times New Roman"/>
+                <w:sz w:val="24"/>
+                <w:szCs w:val="24"/>
+              </w:rPr>
+              <w:t>/insert/poli</w:t>
             </w:r>
           </w:p>
         </w:tc>
@@ -1369,7 +2533,35 @@
                 <w:sz w:val="24"/>
                 <w:szCs w:val="24"/>
               </w:rPr>
-              <w:t>“nama_poli”</w:t>
+              <w:t>“</w:t>
+            </w:r>
+            <w:proofErr w:type="spellStart"/>
+            <w:proofErr w:type="gramStart"/>
+            <w:r>
+              <w:rPr>
+                <w:rFonts w:ascii="Times New Roman" w:hAnsi="Times New Roman" w:cs="Times New Roman"/>
+                <w:sz w:val="24"/>
+                <w:szCs w:val="24"/>
+              </w:rPr>
+              <w:t>nama</w:t>
+            </w:r>
+            <w:proofErr w:type="gramEnd"/>
+            <w:r>
+              <w:rPr>
+                <w:rFonts w:ascii="Times New Roman" w:hAnsi="Times New Roman" w:cs="Times New Roman"/>
+                <w:sz w:val="24"/>
+                <w:szCs w:val="24"/>
+              </w:rPr>
+              <w:t>_poli</w:t>
+            </w:r>
+            <w:proofErr w:type="spellEnd"/>
+            <w:r>
+              <w:rPr>
+                <w:rFonts w:ascii="Times New Roman" w:hAnsi="Times New Roman" w:cs="Times New Roman"/>
+                <w:sz w:val="24"/>
+                <w:szCs w:val="24"/>
+              </w:rPr>
+              <w:t>”</w:t>
             </w:r>
           </w:p>
         </w:tc>
@@ -1420,7 +2612,6 @@
                 <w:sz w:val="24"/>
                 <w:szCs w:val="24"/>
               </w:rPr>
-              <w:lastRenderedPageBreak/>
               <w:t>2</w:t>
             </w:r>
           </w:p>
@@ -1444,8 +2635,54 @@
                 <w:sz w:val="24"/>
                 <w:szCs w:val="24"/>
               </w:rPr>
-              <w:t>/api/petugas/insert/dokter</w:t>
-            </w:r>
+              <w:t>/</w:t>
+            </w:r>
+            <w:proofErr w:type="spellStart"/>
+            <w:r>
+              <w:rPr>
+                <w:rFonts w:ascii="Times New Roman" w:hAnsi="Times New Roman" w:cs="Times New Roman"/>
+                <w:sz w:val="24"/>
+                <w:szCs w:val="24"/>
+              </w:rPr>
+              <w:t>api</w:t>
+            </w:r>
+            <w:proofErr w:type="spellEnd"/>
+            <w:r>
+              <w:rPr>
+                <w:rFonts w:ascii="Times New Roman" w:hAnsi="Times New Roman" w:cs="Times New Roman"/>
+                <w:sz w:val="24"/>
+                <w:szCs w:val="24"/>
+              </w:rPr>
+              <w:t>/</w:t>
+            </w:r>
+            <w:proofErr w:type="spellStart"/>
+            <w:r>
+              <w:rPr>
+                <w:rFonts w:ascii="Times New Roman" w:hAnsi="Times New Roman" w:cs="Times New Roman"/>
+                <w:sz w:val="24"/>
+                <w:szCs w:val="24"/>
+              </w:rPr>
+              <w:t>petugas</w:t>
+            </w:r>
+            <w:proofErr w:type="spellEnd"/>
+            <w:r>
+              <w:rPr>
+                <w:rFonts w:ascii="Times New Roman" w:hAnsi="Times New Roman" w:cs="Times New Roman"/>
+                <w:sz w:val="24"/>
+                <w:szCs w:val="24"/>
+              </w:rPr>
+              <w:t>/insert/</w:t>
+            </w:r>
+            <w:proofErr w:type="spellStart"/>
+            <w:r>
+              <w:rPr>
+                <w:rFonts w:ascii="Times New Roman" w:hAnsi="Times New Roman" w:cs="Times New Roman"/>
+                <w:sz w:val="24"/>
+                <w:szCs w:val="24"/>
+              </w:rPr>
+              <w:t>dokter</w:t>
+            </w:r>
+            <w:proofErr w:type="spellEnd"/>
           </w:p>
         </w:tc>
         <w:tc>
@@ -1490,7 +2727,43 @@
                 <w:sz w:val="24"/>
                 <w:szCs w:val="24"/>
               </w:rPr>
-              <w:t>“email”, “nama”, “password”, “nama_poli”</w:t>
+              <w:t>“email”, “</w:t>
+            </w:r>
+            <w:proofErr w:type="spellStart"/>
+            <w:r>
+              <w:rPr>
+                <w:rFonts w:ascii="Times New Roman" w:hAnsi="Times New Roman" w:cs="Times New Roman"/>
+                <w:sz w:val="24"/>
+                <w:szCs w:val="24"/>
+              </w:rPr>
+              <w:t>nama</w:t>
+            </w:r>
+            <w:proofErr w:type="spellEnd"/>
+            <w:r>
+              <w:rPr>
+                <w:rFonts w:ascii="Times New Roman" w:hAnsi="Times New Roman" w:cs="Times New Roman"/>
+                <w:sz w:val="24"/>
+                <w:szCs w:val="24"/>
+              </w:rPr>
+              <w:t>”, “password”, “</w:t>
+            </w:r>
+            <w:proofErr w:type="spellStart"/>
+            <w:r>
+              <w:rPr>
+                <w:rFonts w:ascii="Times New Roman" w:hAnsi="Times New Roman" w:cs="Times New Roman"/>
+                <w:sz w:val="24"/>
+                <w:szCs w:val="24"/>
+              </w:rPr>
+              <w:t>nama_poli</w:t>
+            </w:r>
+            <w:proofErr w:type="spellEnd"/>
+            <w:r>
+              <w:rPr>
+                <w:rFonts w:ascii="Times New Roman" w:hAnsi="Times New Roman" w:cs="Times New Roman"/>
+                <w:sz w:val="24"/>
+                <w:szCs w:val="24"/>
+              </w:rPr>
+              <w:t>”</w:t>
             </w:r>
           </w:p>
         </w:tc>
@@ -1564,8 +2837,54 @@
                 <w:sz w:val="24"/>
                 <w:szCs w:val="24"/>
               </w:rPr>
-              <w:t>/api/petugas/insert/jadwal</w:t>
-            </w:r>
+              <w:t>/</w:t>
+            </w:r>
+            <w:proofErr w:type="spellStart"/>
+            <w:r>
+              <w:rPr>
+                <w:rFonts w:ascii="Times New Roman" w:hAnsi="Times New Roman" w:cs="Times New Roman"/>
+                <w:sz w:val="24"/>
+                <w:szCs w:val="24"/>
+              </w:rPr>
+              <w:t>api</w:t>
+            </w:r>
+            <w:proofErr w:type="spellEnd"/>
+            <w:r>
+              <w:rPr>
+                <w:rFonts w:ascii="Times New Roman" w:hAnsi="Times New Roman" w:cs="Times New Roman"/>
+                <w:sz w:val="24"/>
+                <w:szCs w:val="24"/>
+              </w:rPr>
+              <w:t>/</w:t>
+            </w:r>
+            <w:proofErr w:type="spellStart"/>
+            <w:r>
+              <w:rPr>
+                <w:rFonts w:ascii="Times New Roman" w:hAnsi="Times New Roman" w:cs="Times New Roman"/>
+                <w:sz w:val="24"/>
+                <w:szCs w:val="24"/>
+              </w:rPr>
+              <w:t>petugas</w:t>
+            </w:r>
+            <w:proofErr w:type="spellEnd"/>
+            <w:r>
+              <w:rPr>
+                <w:rFonts w:ascii="Times New Roman" w:hAnsi="Times New Roman" w:cs="Times New Roman"/>
+                <w:sz w:val="24"/>
+                <w:szCs w:val="24"/>
+              </w:rPr>
+              <w:t>/insert/</w:t>
+            </w:r>
+            <w:proofErr w:type="spellStart"/>
+            <w:r>
+              <w:rPr>
+                <w:rFonts w:ascii="Times New Roman" w:hAnsi="Times New Roman" w:cs="Times New Roman"/>
+                <w:sz w:val="24"/>
+                <w:szCs w:val="24"/>
+              </w:rPr>
+              <w:t>jadwal</w:t>
+            </w:r>
+            <w:proofErr w:type="spellEnd"/>
           </w:p>
         </w:tc>
         <w:tc>
@@ -1610,7 +2929,89 @@
                 <w:sz w:val="24"/>
                 <w:szCs w:val="24"/>
               </w:rPr>
-              <w:t>“id_dokter”, “jadwal_hari”, “jadwal_mulai”, “jadwal_berakhir”</w:t>
+              <w:t>“</w:t>
+            </w:r>
+            <w:proofErr w:type="spellStart"/>
+            <w:proofErr w:type="gramStart"/>
+            <w:r>
+              <w:rPr>
+                <w:rFonts w:ascii="Times New Roman" w:hAnsi="Times New Roman" w:cs="Times New Roman"/>
+                <w:sz w:val="24"/>
+                <w:szCs w:val="24"/>
+              </w:rPr>
+              <w:t>id</w:t>
+            </w:r>
+            <w:proofErr w:type="gramEnd"/>
+            <w:r>
+              <w:rPr>
+                <w:rFonts w:ascii="Times New Roman" w:hAnsi="Times New Roman" w:cs="Times New Roman"/>
+                <w:sz w:val="24"/>
+                <w:szCs w:val="24"/>
+              </w:rPr>
+              <w:t>_dokter</w:t>
+            </w:r>
+            <w:proofErr w:type="spellEnd"/>
+            <w:r>
+              <w:rPr>
+                <w:rFonts w:ascii="Times New Roman" w:hAnsi="Times New Roman" w:cs="Times New Roman"/>
+                <w:sz w:val="24"/>
+                <w:szCs w:val="24"/>
+              </w:rPr>
+              <w:t>”, “</w:t>
+            </w:r>
+            <w:proofErr w:type="spellStart"/>
+            <w:r>
+              <w:rPr>
+                <w:rFonts w:ascii="Times New Roman" w:hAnsi="Times New Roman" w:cs="Times New Roman"/>
+                <w:sz w:val="24"/>
+                <w:szCs w:val="24"/>
+              </w:rPr>
+              <w:t>jadwal_hari</w:t>
+            </w:r>
+            <w:proofErr w:type="spellEnd"/>
+            <w:r>
+              <w:rPr>
+                <w:rFonts w:ascii="Times New Roman" w:hAnsi="Times New Roman" w:cs="Times New Roman"/>
+                <w:sz w:val="24"/>
+                <w:szCs w:val="24"/>
+              </w:rPr>
+              <w:t>”, “</w:t>
+            </w:r>
+            <w:proofErr w:type="spellStart"/>
+            <w:r>
+              <w:rPr>
+                <w:rFonts w:ascii="Times New Roman" w:hAnsi="Times New Roman" w:cs="Times New Roman"/>
+                <w:sz w:val="24"/>
+                <w:szCs w:val="24"/>
+              </w:rPr>
+              <w:t>jadwal_mulai</w:t>
+            </w:r>
+            <w:proofErr w:type="spellEnd"/>
+            <w:r>
+              <w:rPr>
+                <w:rFonts w:ascii="Times New Roman" w:hAnsi="Times New Roman" w:cs="Times New Roman"/>
+                <w:sz w:val="24"/>
+                <w:szCs w:val="24"/>
+              </w:rPr>
+              <w:t>”, “</w:t>
+            </w:r>
+            <w:proofErr w:type="spellStart"/>
+            <w:r>
+              <w:rPr>
+                <w:rFonts w:ascii="Times New Roman" w:hAnsi="Times New Roman" w:cs="Times New Roman"/>
+                <w:sz w:val="24"/>
+                <w:szCs w:val="24"/>
+              </w:rPr>
+              <w:t>jadwal_berakhir</w:t>
+            </w:r>
+            <w:proofErr w:type="spellEnd"/>
+            <w:r>
+              <w:rPr>
+                <w:rFonts w:ascii="Times New Roman" w:hAnsi="Times New Roman" w:cs="Times New Roman"/>
+                <w:sz w:val="24"/>
+                <w:szCs w:val="24"/>
+              </w:rPr>
+              <w:t>”</w:t>
             </w:r>
           </w:p>
         </w:tc>
@@ -1684,8 +3085,72 @@
                 <w:sz w:val="24"/>
                 <w:szCs w:val="24"/>
               </w:rPr>
-              <w:t>/api/petugas/lihat/data/reservasi</w:t>
-            </w:r>
+              <w:t>/</w:t>
+            </w:r>
+            <w:proofErr w:type="spellStart"/>
+            <w:r>
+              <w:rPr>
+                <w:rFonts w:ascii="Times New Roman" w:hAnsi="Times New Roman" w:cs="Times New Roman"/>
+                <w:sz w:val="24"/>
+                <w:szCs w:val="24"/>
+              </w:rPr>
+              <w:t>api</w:t>
+            </w:r>
+            <w:proofErr w:type="spellEnd"/>
+            <w:r>
+              <w:rPr>
+                <w:rFonts w:ascii="Times New Roman" w:hAnsi="Times New Roman" w:cs="Times New Roman"/>
+                <w:sz w:val="24"/>
+                <w:szCs w:val="24"/>
+              </w:rPr>
+              <w:t>/</w:t>
+            </w:r>
+            <w:proofErr w:type="spellStart"/>
+            <w:r>
+              <w:rPr>
+                <w:rFonts w:ascii="Times New Roman" w:hAnsi="Times New Roman" w:cs="Times New Roman"/>
+                <w:sz w:val="24"/>
+                <w:szCs w:val="24"/>
+              </w:rPr>
+              <w:t>petugas</w:t>
+            </w:r>
+            <w:proofErr w:type="spellEnd"/>
+            <w:r>
+              <w:rPr>
+                <w:rFonts w:ascii="Times New Roman" w:hAnsi="Times New Roman" w:cs="Times New Roman"/>
+                <w:sz w:val="24"/>
+                <w:szCs w:val="24"/>
+              </w:rPr>
+              <w:t>/</w:t>
+            </w:r>
+            <w:proofErr w:type="spellStart"/>
+            <w:r>
+              <w:rPr>
+                <w:rFonts w:ascii="Times New Roman" w:hAnsi="Times New Roman" w:cs="Times New Roman"/>
+                <w:sz w:val="24"/>
+                <w:szCs w:val="24"/>
+              </w:rPr>
+              <w:t>lihat</w:t>
+            </w:r>
+            <w:proofErr w:type="spellEnd"/>
+            <w:r>
+              <w:rPr>
+                <w:rFonts w:ascii="Times New Roman" w:hAnsi="Times New Roman" w:cs="Times New Roman"/>
+                <w:sz w:val="24"/>
+                <w:szCs w:val="24"/>
+              </w:rPr>
+              <w:t>/data/</w:t>
+            </w:r>
+            <w:proofErr w:type="spellStart"/>
+            <w:r>
+              <w:rPr>
+                <w:rFonts w:ascii="Times New Roman" w:hAnsi="Times New Roman" w:cs="Times New Roman"/>
+                <w:sz w:val="24"/>
+                <w:szCs w:val="24"/>
+              </w:rPr>
+              <w:t>reservasi</w:t>
+            </w:r>
+            <w:proofErr w:type="spellEnd"/>
           </w:p>
         </w:tc>
         <w:tc>
@@ -1804,8 +3269,72 @@
                 <w:sz w:val="24"/>
                 <w:szCs w:val="24"/>
               </w:rPr>
-              <w:t>/api/petugas/verifikasi/reservasi</w:t>
-            </w:r>
+              <w:t>/</w:t>
+            </w:r>
+            <w:proofErr w:type="spellStart"/>
+            <w:r>
+              <w:rPr>
+                <w:rFonts w:ascii="Times New Roman" w:hAnsi="Times New Roman" w:cs="Times New Roman"/>
+                <w:sz w:val="24"/>
+                <w:szCs w:val="24"/>
+              </w:rPr>
+              <w:t>api</w:t>
+            </w:r>
+            <w:proofErr w:type="spellEnd"/>
+            <w:r>
+              <w:rPr>
+                <w:rFonts w:ascii="Times New Roman" w:hAnsi="Times New Roman" w:cs="Times New Roman"/>
+                <w:sz w:val="24"/>
+                <w:szCs w:val="24"/>
+              </w:rPr>
+              <w:t>/</w:t>
+            </w:r>
+            <w:proofErr w:type="spellStart"/>
+            <w:r>
+              <w:rPr>
+                <w:rFonts w:ascii="Times New Roman" w:hAnsi="Times New Roman" w:cs="Times New Roman"/>
+                <w:sz w:val="24"/>
+                <w:szCs w:val="24"/>
+              </w:rPr>
+              <w:t>petugas</w:t>
+            </w:r>
+            <w:proofErr w:type="spellEnd"/>
+            <w:r>
+              <w:rPr>
+                <w:rFonts w:ascii="Times New Roman" w:hAnsi="Times New Roman" w:cs="Times New Roman"/>
+                <w:sz w:val="24"/>
+                <w:szCs w:val="24"/>
+              </w:rPr>
+              <w:t>/</w:t>
+            </w:r>
+            <w:proofErr w:type="spellStart"/>
+            <w:r>
+              <w:rPr>
+                <w:rFonts w:ascii="Times New Roman" w:hAnsi="Times New Roman" w:cs="Times New Roman"/>
+                <w:sz w:val="24"/>
+                <w:szCs w:val="24"/>
+              </w:rPr>
+              <w:t>verifikasi</w:t>
+            </w:r>
+            <w:proofErr w:type="spellEnd"/>
+            <w:r>
+              <w:rPr>
+                <w:rFonts w:ascii="Times New Roman" w:hAnsi="Times New Roman" w:cs="Times New Roman"/>
+                <w:sz w:val="24"/>
+                <w:szCs w:val="24"/>
+              </w:rPr>
+              <w:t>/</w:t>
+            </w:r>
+            <w:proofErr w:type="spellStart"/>
+            <w:r>
+              <w:rPr>
+                <w:rFonts w:ascii="Times New Roman" w:hAnsi="Times New Roman" w:cs="Times New Roman"/>
+                <w:sz w:val="24"/>
+                <w:szCs w:val="24"/>
+              </w:rPr>
+              <w:t>reservasi</w:t>
+            </w:r>
+            <w:proofErr w:type="spellEnd"/>
           </w:p>
         </w:tc>
         <w:tc>
@@ -1901,6 +3430,7 @@
                 <w:sz w:val="24"/>
                 <w:szCs w:val="24"/>
               </w:rPr>
+              <w:lastRenderedPageBreak/>
               <w:t>6</w:t>
             </w:r>
           </w:p>
@@ -1924,8 +3454,72 @@
                 <w:sz w:val="24"/>
                 <w:szCs w:val="24"/>
               </w:rPr>
-              <w:t>/api/petugas/ubah/jadwal</w:t>
-            </w:r>
+              <w:t>/</w:t>
+            </w:r>
+            <w:proofErr w:type="spellStart"/>
+            <w:r>
+              <w:rPr>
+                <w:rFonts w:ascii="Times New Roman" w:hAnsi="Times New Roman" w:cs="Times New Roman"/>
+                <w:sz w:val="24"/>
+                <w:szCs w:val="24"/>
+              </w:rPr>
+              <w:t>api</w:t>
+            </w:r>
+            <w:proofErr w:type="spellEnd"/>
+            <w:r>
+              <w:rPr>
+                <w:rFonts w:ascii="Times New Roman" w:hAnsi="Times New Roman" w:cs="Times New Roman"/>
+                <w:sz w:val="24"/>
+                <w:szCs w:val="24"/>
+              </w:rPr>
+              <w:t>/</w:t>
+            </w:r>
+            <w:proofErr w:type="spellStart"/>
+            <w:r>
+              <w:rPr>
+                <w:rFonts w:ascii="Times New Roman" w:hAnsi="Times New Roman" w:cs="Times New Roman"/>
+                <w:sz w:val="24"/>
+                <w:szCs w:val="24"/>
+              </w:rPr>
+              <w:t>petugas</w:t>
+            </w:r>
+            <w:proofErr w:type="spellEnd"/>
+            <w:r>
+              <w:rPr>
+                <w:rFonts w:ascii="Times New Roman" w:hAnsi="Times New Roman" w:cs="Times New Roman"/>
+                <w:sz w:val="24"/>
+                <w:szCs w:val="24"/>
+              </w:rPr>
+              <w:t>/</w:t>
+            </w:r>
+            <w:proofErr w:type="spellStart"/>
+            <w:r>
+              <w:rPr>
+                <w:rFonts w:ascii="Times New Roman" w:hAnsi="Times New Roman" w:cs="Times New Roman"/>
+                <w:sz w:val="24"/>
+                <w:szCs w:val="24"/>
+              </w:rPr>
+              <w:t>ubah</w:t>
+            </w:r>
+            <w:proofErr w:type="spellEnd"/>
+            <w:r>
+              <w:rPr>
+                <w:rFonts w:ascii="Times New Roman" w:hAnsi="Times New Roman" w:cs="Times New Roman"/>
+                <w:sz w:val="24"/>
+                <w:szCs w:val="24"/>
+              </w:rPr>
+              <w:t>/</w:t>
+            </w:r>
+            <w:proofErr w:type="spellStart"/>
+            <w:r>
+              <w:rPr>
+                <w:rFonts w:ascii="Times New Roman" w:hAnsi="Times New Roman" w:cs="Times New Roman"/>
+                <w:sz w:val="24"/>
+                <w:szCs w:val="24"/>
+              </w:rPr>
+              <w:t>jadwal</w:t>
+            </w:r>
+            <w:proofErr w:type="spellEnd"/>
           </w:p>
         </w:tc>
         <w:tc>
@@ -1970,7 +3564,261 @@
                 <w:sz w:val="24"/>
                 <w:szCs w:val="24"/>
               </w:rPr>
-              <w:t>“id”, “jadwal_hari”, “jadwal_mulai”, “jadwal_berakhir”</w:t>
+              <w:t>“id”, “</w:t>
+            </w:r>
+            <w:proofErr w:type="spellStart"/>
+            <w:r>
+              <w:rPr>
+                <w:rFonts w:ascii="Times New Roman" w:hAnsi="Times New Roman" w:cs="Times New Roman"/>
+                <w:sz w:val="24"/>
+                <w:szCs w:val="24"/>
+              </w:rPr>
+              <w:t>jadwal_hari</w:t>
+            </w:r>
+            <w:proofErr w:type="spellEnd"/>
+            <w:r>
+              <w:rPr>
+                <w:rFonts w:ascii="Times New Roman" w:hAnsi="Times New Roman" w:cs="Times New Roman"/>
+                <w:sz w:val="24"/>
+                <w:szCs w:val="24"/>
+              </w:rPr>
+              <w:t>”, “</w:t>
+            </w:r>
+            <w:proofErr w:type="spellStart"/>
+            <w:r>
+              <w:rPr>
+                <w:rFonts w:ascii="Times New Roman" w:hAnsi="Times New Roman" w:cs="Times New Roman"/>
+                <w:sz w:val="24"/>
+                <w:szCs w:val="24"/>
+              </w:rPr>
+              <w:t>jadwal_mulai</w:t>
+            </w:r>
+            <w:proofErr w:type="spellEnd"/>
+            <w:r>
+              <w:rPr>
+                <w:rFonts w:ascii="Times New Roman" w:hAnsi="Times New Roman" w:cs="Times New Roman"/>
+                <w:sz w:val="24"/>
+                <w:szCs w:val="24"/>
+              </w:rPr>
+              <w:t>”, “</w:t>
+            </w:r>
+            <w:proofErr w:type="spellStart"/>
+            <w:r>
+              <w:rPr>
+                <w:rFonts w:ascii="Times New Roman" w:hAnsi="Times New Roman" w:cs="Times New Roman"/>
+                <w:sz w:val="24"/>
+                <w:szCs w:val="24"/>
+              </w:rPr>
+              <w:t>jadwal_berakhir</w:t>
+            </w:r>
+            <w:proofErr w:type="spellEnd"/>
+            <w:r>
+              <w:rPr>
+                <w:rFonts w:ascii="Times New Roman" w:hAnsi="Times New Roman" w:cs="Times New Roman"/>
+                <w:sz w:val="24"/>
+                <w:szCs w:val="24"/>
+              </w:rPr>
+              <w:t>”</w:t>
+            </w:r>
+          </w:p>
+        </w:tc>
+        <w:tc>
+          <w:tcPr>
+            <w:tcW w:w="1545" w:type="dxa"/>
+          </w:tcPr>
+          <w:p>
+            <w:pPr>
+              <w:jc w:val="both"/>
+              <w:rPr>
+                <w:rFonts w:ascii="Times New Roman" w:hAnsi="Times New Roman" w:cs="Times New Roman"/>
+                <w:sz w:val="24"/>
+                <w:szCs w:val="24"/>
+              </w:rPr>
+            </w:pPr>
+            <w:r>
+              <w:rPr>
+                <w:rFonts w:ascii="Times New Roman" w:hAnsi="Times New Roman" w:cs="Times New Roman"/>
+                <w:sz w:val="24"/>
+                <w:szCs w:val="24"/>
+              </w:rPr>
+              <w:t>“message”</w:t>
+            </w:r>
+          </w:p>
+        </w:tc>
+      </w:tr>
+      <w:tr>
+        <w:trPr>
+          <w:trHeight w:val="2294"/>
+        </w:trPr>
+        <w:tc>
+          <w:tcPr>
+            <w:tcW w:w="565" w:type="dxa"/>
+          </w:tcPr>
+          <w:p>
+            <w:pPr>
+              <w:jc w:val="center"/>
+              <w:rPr>
+                <w:rFonts w:ascii="Times New Roman" w:hAnsi="Times New Roman" w:cs="Times New Roman"/>
+                <w:sz w:val="24"/>
+                <w:szCs w:val="24"/>
+              </w:rPr>
+            </w:pPr>
+            <w:r>
+              <w:rPr>
+                <w:rFonts w:ascii="Times New Roman" w:hAnsi="Times New Roman" w:cs="Times New Roman"/>
+                <w:sz w:val="24"/>
+                <w:szCs w:val="24"/>
+              </w:rPr>
+              <w:t>7</w:t>
+            </w:r>
+          </w:p>
+        </w:tc>
+        <w:tc>
+          <w:tcPr>
+            <w:tcW w:w="3533" w:type="dxa"/>
+          </w:tcPr>
+          <w:p>
+            <w:pPr>
+              <w:jc w:val="both"/>
+              <w:rPr>
+                <w:rFonts w:ascii="Times New Roman" w:hAnsi="Times New Roman" w:cs="Times New Roman"/>
+                <w:sz w:val="24"/>
+                <w:szCs w:val="24"/>
+              </w:rPr>
+            </w:pPr>
+            <w:r>
+              <w:rPr>
+                <w:rFonts w:ascii="Times New Roman" w:hAnsi="Times New Roman" w:cs="Times New Roman"/>
+                <w:sz w:val="24"/>
+                <w:szCs w:val="24"/>
+              </w:rPr>
+              <w:t>/</w:t>
+            </w:r>
+            <w:proofErr w:type="spellStart"/>
+            <w:r>
+              <w:rPr>
+                <w:rFonts w:ascii="Times New Roman" w:hAnsi="Times New Roman" w:cs="Times New Roman"/>
+                <w:sz w:val="24"/>
+                <w:szCs w:val="24"/>
+              </w:rPr>
+              <w:t>api</w:t>
+            </w:r>
+            <w:proofErr w:type="spellEnd"/>
+            <w:r>
+              <w:rPr>
+                <w:rFonts w:ascii="Times New Roman" w:hAnsi="Times New Roman" w:cs="Times New Roman"/>
+                <w:sz w:val="24"/>
+                <w:szCs w:val="24"/>
+              </w:rPr>
+              <w:t>/</w:t>
+            </w:r>
+            <w:proofErr w:type="spellStart"/>
+            <w:r>
+              <w:rPr>
+                <w:rFonts w:ascii="Times New Roman" w:hAnsi="Times New Roman" w:cs="Times New Roman"/>
+                <w:sz w:val="24"/>
+                <w:szCs w:val="24"/>
+              </w:rPr>
+              <w:t>petugas</w:t>
+            </w:r>
+            <w:proofErr w:type="spellEnd"/>
+            <w:r>
+              <w:rPr>
+                <w:rFonts w:ascii="Times New Roman" w:hAnsi="Times New Roman" w:cs="Times New Roman"/>
+                <w:sz w:val="24"/>
+                <w:szCs w:val="24"/>
+              </w:rPr>
+              <w:t>/</w:t>
+            </w:r>
+            <w:proofErr w:type="spellStart"/>
+            <w:r>
+              <w:rPr>
+                <w:rFonts w:ascii="Times New Roman" w:hAnsi="Times New Roman" w:cs="Times New Roman"/>
+                <w:sz w:val="24"/>
+                <w:szCs w:val="24"/>
+              </w:rPr>
+              <w:t>ubah</w:t>
+            </w:r>
+            <w:proofErr w:type="spellEnd"/>
+            <w:r>
+              <w:rPr>
+                <w:rFonts w:ascii="Times New Roman" w:hAnsi="Times New Roman" w:cs="Times New Roman"/>
+                <w:sz w:val="24"/>
+                <w:szCs w:val="24"/>
+              </w:rPr>
+              <w:t>/</w:t>
+            </w:r>
+            <w:r>
+              <w:rPr>
+                <w:rFonts w:ascii="Times New Roman" w:hAnsi="Times New Roman" w:cs="Times New Roman"/>
+                <w:sz w:val="24"/>
+                <w:szCs w:val="24"/>
+              </w:rPr>
+              <w:t>poli</w:t>
+            </w:r>
+          </w:p>
+        </w:tc>
+        <w:tc>
+          <w:tcPr>
+            <w:tcW w:w="1176" w:type="dxa"/>
+          </w:tcPr>
+          <w:p>
+            <w:pPr>
+              <w:jc w:val="center"/>
+              <w:rPr>
+                <w:rFonts w:ascii="Times New Roman" w:hAnsi="Times New Roman" w:cs="Times New Roman"/>
+                <w:sz w:val="24"/>
+                <w:szCs w:val="24"/>
+              </w:rPr>
+            </w:pPr>
+            <w:r>
+              <w:rPr>
+                <w:rFonts w:ascii="Times New Roman" w:hAnsi="Times New Roman" w:cs="Times New Roman"/>
+                <w:sz w:val="24"/>
+                <w:szCs w:val="24"/>
+              </w:rPr>
+              <w:t>-</w:t>
+            </w:r>
+          </w:p>
+        </w:tc>
+        <w:tc>
+          <w:tcPr>
+            <w:tcW w:w="2197" w:type="dxa"/>
+          </w:tcPr>
+          <w:p>
+            <w:pPr>
+              <w:jc w:val="both"/>
+              <w:rPr>
+                <w:rFonts w:ascii="Times New Roman" w:hAnsi="Times New Roman" w:cs="Times New Roman"/>
+                <w:sz w:val="24"/>
+                <w:szCs w:val="24"/>
+              </w:rPr>
+            </w:pPr>
+            <w:r>
+              <w:rPr>
+                <w:rFonts w:ascii="Times New Roman" w:hAnsi="Times New Roman" w:cs="Times New Roman"/>
+                <w:sz w:val="24"/>
+                <w:szCs w:val="24"/>
+              </w:rPr>
+              <w:t>“id”, “</w:t>
+            </w:r>
+            <w:proofErr w:type="spellStart"/>
+            <w:r>
+              <w:rPr>
+                <w:rFonts w:ascii="Times New Roman" w:hAnsi="Times New Roman" w:cs="Times New Roman"/>
+                <w:sz w:val="24"/>
+                <w:szCs w:val="24"/>
+              </w:rPr>
+              <w:t>nama</w:t>
+            </w:r>
+            <w:proofErr w:type="spellEnd"/>
+            <w:r>
+              <w:rPr>
+                <w:rFonts w:ascii="Times New Roman" w:hAnsi="Times New Roman" w:cs="Times New Roman"/>
+                <w:sz w:val="24"/>
+                <w:szCs w:val="24"/>
+              </w:rPr>
+              <w:t>”</w:t>
             </w:r>
           </w:p>
         </w:tc>
@@ -1999,16 +3847,6 @@
         </w:tc>
       </w:tr>
     </w:tbl>
-    <w:p>
-      <w:pPr>
-        <w:jc w:val="both"/>
-        <w:rPr>
-          <w:rFonts w:ascii="Times New Roman" w:hAnsi="Times New Roman" w:cs="Times New Roman"/>
-          <w:sz w:val="24"/>
-          <w:szCs w:val="24"/>
-        </w:rPr>
-      </w:pPr>
-    </w:p>
     <w:p>
       <w:pPr>
         <w:jc w:val="both"/>
@@ -2064,7 +3902,6 @@
           <w:sz w:val="24"/>
           <w:szCs w:val="24"/>
         </w:rPr>
-        <w:lastRenderedPageBreak/>
         <w:t>API Admin</w:t>
       </w:r>
     </w:p>
@@ -2127,7 +3964,43 @@
                 <w:sz w:val="24"/>
                 <w:szCs w:val="24"/>
               </w:rPr>
-              <w:t>/api/admin/lihat/data/user</w:t>
+              <w:t>/</w:t>
+            </w:r>
+            <w:proofErr w:type="spellStart"/>
+            <w:r>
+              <w:rPr>
+                <w:rFonts w:ascii="Times New Roman" w:hAnsi="Times New Roman" w:cs="Times New Roman"/>
+                <w:sz w:val="24"/>
+                <w:szCs w:val="24"/>
+              </w:rPr>
+              <w:t>api</w:t>
+            </w:r>
+            <w:proofErr w:type="spellEnd"/>
+            <w:r>
+              <w:rPr>
+                <w:rFonts w:ascii="Times New Roman" w:hAnsi="Times New Roman" w:cs="Times New Roman"/>
+                <w:sz w:val="24"/>
+                <w:szCs w:val="24"/>
+              </w:rPr>
+              <w:t>/admin/</w:t>
+            </w:r>
+            <w:proofErr w:type="spellStart"/>
+            <w:r>
+              <w:rPr>
+                <w:rFonts w:ascii="Times New Roman" w:hAnsi="Times New Roman" w:cs="Times New Roman"/>
+                <w:sz w:val="24"/>
+                <w:szCs w:val="24"/>
+              </w:rPr>
+              <w:t>lihat</w:t>
+            </w:r>
+            <w:proofErr w:type="spellEnd"/>
+            <w:r>
+              <w:rPr>
+                <w:rFonts w:ascii="Times New Roman" w:hAnsi="Times New Roman" w:cs="Times New Roman"/>
+                <w:sz w:val="24"/>
+                <w:szCs w:val="24"/>
+              </w:rPr>
+              <w:t>/data/user</w:t>
             </w:r>
           </w:p>
         </w:tc>
@@ -2247,8 +4120,36 @@
                 <w:sz w:val="24"/>
                 <w:szCs w:val="24"/>
               </w:rPr>
-              <w:t>/api/admin/insert/petugas</w:t>
-            </w:r>
+              <w:t>/</w:t>
+            </w:r>
+            <w:proofErr w:type="spellStart"/>
+            <w:r>
+              <w:rPr>
+                <w:rFonts w:ascii="Times New Roman" w:hAnsi="Times New Roman" w:cs="Times New Roman"/>
+                <w:sz w:val="24"/>
+                <w:szCs w:val="24"/>
+              </w:rPr>
+              <w:t>api</w:t>
+            </w:r>
+            <w:proofErr w:type="spellEnd"/>
+            <w:r>
+              <w:rPr>
+                <w:rFonts w:ascii="Times New Roman" w:hAnsi="Times New Roman" w:cs="Times New Roman"/>
+                <w:sz w:val="24"/>
+                <w:szCs w:val="24"/>
+              </w:rPr>
+              <w:t>/admin/insert/</w:t>
+            </w:r>
+            <w:proofErr w:type="spellStart"/>
+            <w:r>
+              <w:rPr>
+                <w:rFonts w:ascii="Times New Roman" w:hAnsi="Times New Roman" w:cs="Times New Roman"/>
+                <w:sz w:val="24"/>
+                <w:szCs w:val="24"/>
+              </w:rPr>
+              <w:t>petugas</w:t>
+            </w:r>
+            <w:proofErr w:type="spellEnd"/>
           </w:p>
         </w:tc>
         <w:tc>
@@ -2293,7 +4194,25 @@
                 <w:sz w:val="24"/>
                 <w:szCs w:val="24"/>
               </w:rPr>
-              <w:t>“email”, “nama”, “password”</w:t>
+              <w:t>“email”, “</w:t>
+            </w:r>
+            <w:proofErr w:type="spellStart"/>
+            <w:r>
+              <w:rPr>
+                <w:rFonts w:ascii="Times New Roman" w:hAnsi="Times New Roman" w:cs="Times New Roman"/>
+                <w:sz w:val="24"/>
+                <w:szCs w:val="24"/>
+              </w:rPr>
+              <w:t>nama</w:t>
+            </w:r>
+            <w:proofErr w:type="spellEnd"/>
+            <w:r>
+              <w:rPr>
+                <w:rFonts w:ascii="Times New Roman" w:hAnsi="Times New Roman" w:cs="Times New Roman"/>
+                <w:sz w:val="24"/>
+                <w:szCs w:val="24"/>
+              </w:rPr>
+              <w:t>”, “password”</w:t>
             </w:r>
           </w:p>
         </w:tc>

</xml_diff>

<commit_message>
add: API untuk lihat dokter
menambahkan API untuk lihat dokter dan merubah API untuk lihat jadwal dokter
</commit_message>
<xml_diff>
--- a/API CONTRACT.docx
+++ b/API CONTRACT.docx
@@ -2142,48 +2142,22 @@
               <w:t>“</w:t>
             </w:r>
             <w:proofErr w:type="spellStart"/>
-            <w:proofErr w:type="gramStart"/>
-            <w:r>
-              <w:rPr>
-                <w:rFonts w:ascii="Times New Roman" w:hAnsi="Times New Roman" w:cs="Times New Roman"/>
-                <w:sz w:val="24"/>
-                <w:szCs w:val="24"/>
-              </w:rPr>
-              <w:t>nik</w:t>
-            </w:r>
-            <w:proofErr w:type="gramEnd"/>
-            <w:r>
-              <w:rPr>
-                <w:rFonts w:ascii="Times New Roman" w:hAnsi="Times New Roman" w:cs="Times New Roman"/>
-                <w:sz w:val="24"/>
-                <w:szCs w:val="24"/>
-              </w:rPr>
-              <w:t>_pasien</w:t>
-            </w:r>
-            <w:proofErr w:type="spellEnd"/>
-            <w:r>
-              <w:rPr>
-                <w:rFonts w:ascii="Times New Roman" w:hAnsi="Times New Roman" w:cs="Times New Roman"/>
-                <w:sz w:val="24"/>
-                <w:szCs w:val="24"/>
-              </w:rPr>
-              <w:t>”,</w:t>
-            </w:r>
-            <w:r>
-              <w:rPr>
-                <w:rFonts w:ascii="Times New Roman" w:hAnsi="Times New Roman" w:cs="Times New Roman"/>
-                <w:sz w:val="24"/>
-                <w:szCs w:val="24"/>
-              </w:rPr>
-              <w:t xml:space="preserve"> </w:t>
-            </w:r>
-            <w:r>
-              <w:rPr>
-                <w:rFonts w:ascii="Times New Roman" w:hAnsi="Times New Roman" w:cs="Times New Roman"/>
-                <w:sz w:val="24"/>
-                <w:szCs w:val="24"/>
-              </w:rPr>
-              <w:t>“</w:t>
+            <w:r>
+              <w:rPr>
+                <w:rFonts w:ascii="Times New Roman" w:hAnsi="Times New Roman" w:cs="Times New Roman"/>
+                <w:sz w:val="24"/>
+                <w:szCs w:val="24"/>
+              </w:rPr>
+              <w:t>nik_pasien</w:t>
+            </w:r>
+            <w:proofErr w:type="spellEnd"/>
+            <w:r>
+              <w:rPr>
+                <w:rFonts w:ascii="Times New Roman" w:hAnsi="Times New Roman" w:cs="Times New Roman"/>
+                <w:sz w:val="24"/>
+                <w:szCs w:val="24"/>
+              </w:rPr>
+              <w:t>”, “</w:t>
             </w:r>
             <w:proofErr w:type="spellStart"/>
             <w:r>
@@ -2201,23 +2175,7 @@
                 <w:sz w:val="24"/>
                 <w:szCs w:val="24"/>
               </w:rPr>
-              <w:t>”</w:t>
-            </w:r>
-            <w:r>
-              <w:rPr>
-                <w:rFonts w:ascii="Times New Roman" w:hAnsi="Times New Roman" w:cs="Times New Roman"/>
-                <w:sz w:val="24"/>
-                <w:szCs w:val="24"/>
-              </w:rPr>
-              <w:t>,</w:t>
-            </w:r>
-            <w:r>
-              <w:rPr>
-                <w:rFonts w:ascii="Times New Roman" w:hAnsi="Times New Roman" w:cs="Times New Roman"/>
-                <w:sz w:val="24"/>
-                <w:szCs w:val="24"/>
-              </w:rPr>
-              <w:t xml:space="preserve"> “</w:t>
+              <w:t>”, “</w:t>
             </w:r>
             <w:proofErr w:type="spellStart"/>
             <w:r>
@@ -2354,16 +2312,6 @@
         </w:tc>
       </w:tr>
     </w:tbl>
-    <w:p>
-      <w:pPr>
-        <w:jc w:val="both"/>
-        <w:rPr>
-          <w:rFonts w:ascii="Times New Roman" w:hAnsi="Times New Roman" w:cs="Times New Roman"/>
-          <w:sz w:val="24"/>
-          <w:szCs w:val="24"/>
-        </w:rPr>
-      </w:pPr>
-    </w:p>
     <w:p>
       <w:pPr>
         <w:jc w:val="both"/>
@@ -2379,6 +2327,7 @@
           <w:sz w:val="24"/>
           <w:szCs w:val="24"/>
         </w:rPr>
+        <w:lastRenderedPageBreak/>
         <w:t xml:space="preserve">API </w:t>
       </w:r>
       <w:proofErr w:type="spellStart"/>
@@ -2399,10 +2348,14 @@
         <w:tblLook w:val="04A0" w:firstRow="1" w:lastRow="0" w:firstColumn="1" w:lastColumn="0" w:noHBand="0" w:noVBand="1"/>
       </w:tblPr>
       <w:tblGrid>
-        <w:gridCol w:w="565"/>
+        <w:gridCol w:w="532"/>
+        <w:gridCol w:w="33"/>
         <w:gridCol w:w="3533"/>
-        <w:gridCol w:w="1176"/>
-        <w:gridCol w:w="2197"/>
+        <w:gridCol w:w="10"/>
+        <w:gridCol w:w="1123"/>
+        <w:gridCol w:w="43"/>
+        <w:gridCol w:w="2180"/>
+        <w:gridCol w:w="17"/>
         <w:gridCol w:w="1545"/>
       </w:tblGrid>
       <w:tr>
@@ -2412,6 +2365,7 @@
         <w:tc>
           <w:tcPr>
             <w:tcW w:w="565" w:type="dxa"/>
+            <w:gridSpan w:val="2"/>
           </w:tcPr>
           <w:p>
             <w:pPr>
@@ -2494,6 +2448,7 @@
         <w:tc>
           <w:tcPr>
             <w:tcW w:w="1176" w:type="dxa"/>
+            <w:gridSpan w:val="3"/>
           </w:tcPr>
           <w:p>
             <w:pPr>
@@ -2517,6 +2472,7 @@
         <w:tc>
           <w:tcPr>
             <w:tcW w:w="2197" w:type="dxa"/>
+            <w:gridSpan w:val="2"/>
           </w:tcPr>
           <w:p>
             <w:pPr>
@@ -2536,23 +2492,13 @@
               <w:t>“</w:t>
             </w:r>
             <w:proofErr w:type="spellStart"/>
-            <w:proofErr w:type="gramStart"/>
-            <w:r>
-              <w:rPr>
-                <w:rFonts w:ascii="Times New Roman" w:hAnsi="Times New Roman" w:cs="Times New Roman"/>
-                <w:sz w:val="24"/>
-                <w:szCs w:val="24"/>
-              </w:rPr>
-              <w:t>nama</w:t>
-            </w:r>
-            <w:proofErr w:type="gramEnd"/>
-            <w:r>
-              <w:rPr>
-                <w:rFonts w:ascii="Times New Roman" w:hAnsi="Times New Roman" w:cs="Times New Roman"/>
-                <w:sz w:val="24"/>
-                <w:szCs w:val="24"/>
-              </w:rPr>
-              <w:t>_poli</w:t>
+            <w:r>
+              <w:rPr>
+                <w:rFonts w:ascii="Times New Roman" w:hAnsi="Times New Roman" w:cs="Times New Roman"/>
+                <w:sz w:val="24"/>
+                <w:szCs w:val="24"/>
+              </w:rPr>
+              <w:t>nama_poli</w:t>
             </w:r>
             <w:proofErr w:type="spellEnd"/>
             <w:r>
@@ -2595,7 +2541,7 @@
         </w:trPr>
         <w:tc>
           <w:tcPr>
-            <w:tcW w:w="565" w:type="dxa"/>
+            <w:tcW w:w="532" w:type="dxa"/>
           </w:tcPr>
           <w:p>
             <w:pPr>
@@ -2618,7 +2564,8 @@
         </w:tc>
         <w:tc>
           <w:tcPr>
-            <w:tcW w:w="3533" w:type="dxa"/>
+            <w:tcW w:w="3576" w:type="dxa"/>
+            <w:gridSpan w:val="3"/>
           </w:tcPr>
           <w:p>
             <w:pPr>
@@ -2662,32 +2609,48 @@
                 <w:sz w:val="24"/>
                 <w:szCs w:val="24"/>
               </w:rPr>
-              <w:t>petugas</w:t>
-            </w:r>
-            <w:proofErr w:type="spellEnd"/>
-            <w:r>
-              <w:rPr>
-                <w:rFonts w:ascii="Times New Roman" w:hAnsi="Times New Roman" w:cs="Times New Roman"/>
-                <w:sz w:val="24"/>
-                <w:szCs w:val="24"/>
-              </w:rPr>
-              <w:t>/insert/</w:t>
-            </w:r>
-            <w:proofErr w:type="spellStart"/>
-            <w:r>
-              <w:rPr>
-                <w:rFonts w:ascii="Times New Roman" w:hAnsi="Times New Roman" w:cs="Times New Roman"/>
-                <w:sz w:val="24"/>
-                <w:szCs w:val="24"/>
-              </w:rPr>
-              <w:t>dokter</w:t>
-            </w:r>
-            <w:proofErr w:type="spellEnd"/>
-          </w:p>
-        </w:tc>
-        <w:tc>
-          <w:tcPr>
-            <w:tcW w:w="1176" w:type="dxa"/>
+              <w:t>p</w:t>
+            </w:r>
+            <w:r>
+              <w:rPr>
+                <w:rFonts w:ascii="Times New Roman" w:hAnsi="Times New Roman" w:cs="Times New Roman"/>
+                <w:sz w:val="24"/>
+                <w:szCs w:val="24"/>
+              </w:rPr>
+              <w:t>etugas</w:t>
+            </w:r>
+            <w:proofErr w:type="spellEnd"/>
+            <w:r>
+              <w:rPr>
+                <w:rFonts w:ascii="Times New Roman" w:hAnsi="Times New Roman" w:cs="Times New Roman"/>
+                <w:sz w:val="24"/>
+                <w:szCs w:val="24"/>
+              </w:rPr>
+              <w:t>/</w:t>
+            </w:r>
+            <w:proofErr w:type="spellStart"/>
+            <w:r>
+              <w:rPr>
+                <w:rFonts w:ascii="Times New Roman" w:hAnsi="Times New Roman" w:cs="Times New Roman"/>
+                <w:sz w:val="24"/>
+                <w:szCs w:val="24"/>
+              </w:rPr>
+              <w:t>lihat</w:t>
+            </w:r>
+            <w:proofErr w:type="spellEnd"/>
+            <w:r>
+              <w:rPr>
+                <w:rFonts w:ascii="Times New Roman" w:hAnsi="Times New Roman" w:cs="Times New Roman"/>
+                <w:sz w:val="24"/>
+                <w:szCs w:val="24"/>
+              </w:rPr>
+              <w:t>/poli</w:t>
+            </w:r>
+          </w:p>
+        </w:tc>
+        <w:tc>
+          <w:tcPr>
+            <w:tcW w:w="1123" w:type="dxa"/>
           </w:tcPr>
           <w:p>
             <w:pPr>
@@ -2710,66 +2673,32 @@
         </w:tc>
         <w:tc>
           <w:tcPr>
-            <w:tcW w:w="2197" w:type="dxa"/>
-          </w:tcPr>
-          <w:p>
-            <w:pPr>
-              <w:jc w:val="both"/>
-              <w:rPr>
-                <w:rFonts w:ascii="Times New Roman" w:hAnsi="Times New Roman" w:cs="Times New Roman"/>
-                <w:sz w:val="24"/>
-                <w:szCs w:val="24"/>
-              </w:rPr>
-            </w:pPr>
-            <w:r>
-              <w:rPr>
-                <w:rFonts w:ascii="Times New Roman" w:hAnsi="Times New Roman" w:cs="Times New Roman"/>
-                <w:sz w:val="24"/>
-                <w:szCs w:val="24"/>
-              </w:rPr>
-              <w:t>“email”, “</w:t>
-            </w:r>
-            <w:proofErr w:type="spellStart"/>
-            <w:r>
-              <w:rPr>
-                <w:rFonts w:ascii="Times New Roman" w:hAnsi="Times New Roman" w:cs="Times New Roman"/>
-                <w:sz w:val="24"/>
-                <w:szCs w:val="24"/>
-              </w:rPr>
-              <w:t>nama</w:t>
-            </w:r>
-            <w:proofErr w:type="spellEnd"/>
-            <w:r>
-              <w:rPr>
-                <w:rFonts w:ascii="Times New Roman" w:hAnsi="Times New Roman" w:cs="Times New Roman"/>
-                <w:sz w:val="24"/>
-                <w:szCs w:val="24"/>
-              </w:rPr>
-              <w:t>”, “password”, “</w:t>
-            </w:r>
-            <w:proofErr w:type="spellStart"/>
-            <w:r>
-              <w:rPr>
-                <w:rFonts w:ascii="Times New Roman" w:hAnsi="Times New Roman" w:cs="Times New Roman"/>
-                <w:sz w:val="24"/>
-                <w:szCs w:val="24"/>
-              </w:rPr>
-              <w:t>nama_poli</w:t>
-            </w:r>
-            <w:proofErr w:type="spellEnd"/>
-            <w:r>
-              <w:rPr>
-                <w:rFonts w:ascii="Times New Roman" w:hAnsi="Times New Roman" w:cs="Times New Roman"/>
-                <w:sz w:val="24"/>
-                <w:szCs w:val="24"/>
-              </w:rPr>
-              <w:t>”</w:t>
-            </w:r>
-          </w:p>
-        </w:tc>
-        <w:tc>
-          <w:tcPr>
-            <w:tcW w:w="1545" w:type="dxa"/>
+            <w:tcW w:w="2223" w:type="dxa"/>
+            <w:gridSpan w:val="2"/>
+          </w:tcPr>
+          <w:p>
+            <w:pPr>
+              <w:jc w:val="center"/>
+              <w:rPr>
+                <w:rFonts w:ascii="Times New Roman" w:hAnsi="Times New Roman" w:cs="Times New Roman"/>
+                <w:sz w:val="24"/>
+                <w:szCs w:val="24"/>
+              </w:rPr>
+            </w:pPr>
+            <w:r>
+              <w:rPr>
+                <w:rFonts w:ascii="Times New Roman" w:hAnsi="Times New Roman" w:cs="Times New Roman"/>
+                <w:sz w:val="24"/>
+                <w:szCs w:val="24"/>
+              </w:rPr>
+              <w:t>-</w:t>
+            </w:r>
+          </w:p>
+        </w:tc>
+        <w:tc>
+          <w:tcPr>
+            <w:tcW w:w="1562" w:type="dxa"/>
+            <w:gridSpan w:val="2"/>
           </w:tcPr>
           <w:p>
             <w:pPr>
@@ -2798,6 +2727,7 @@
         <w:tc>
           <w:tcPr>
             <w:tcW w:w="565" w:type="dxa"/>
+            <w:gridSpan w:val="2"/>
           </w:tcPr>
           <w:p>
             <w:pPr>
@@ -2882,7 +2812,7 @@
                 <w:sz w:val="24"/>
                 <w:szCs w:val="24"/>
               </w:rPr>
-              <w:t>jadwal</w:t>
+              <w:t>dokter</w:t>
             </w:r>
             <w:proofErr w:type="spellEnd"/>
           </w:p>
@@ -2890,6 +2820,7 @@
         <w:tc>
           <w:tcPr>
             <w:tcW w:w="1176" w:type="dxa"/>
+            <w:gridSpan w:val="3"/>
           </w:tcPr>
           <w:p>
             <w:pPr>
@@ -2913,6 +2844,7 @@
         <w:tc>
           <w:tcPr>
             <w:tcW w:w="2197" w:type="dxa"/>
+            <w:gridSpan w:val="2"/>
           </w:tcPr>
           <w:p>
             <w:pPr>
@@ -2929,80 +2861,34 @@
                 <w:sz w:val="24"/>
                 <w:szCs w:val="24"/>
               </w:rPr>
-              <w:t>“</w:t>
-            </w:r>
-            <w:proofErr w:type="spellStart"/>
-            <w:proofErr w:type="gramStart"/>
-            <w:r>
-              <w:rPr>
-                <w:rFonts w:ascii="Times New Roman" w:hAnsi="Times New Roman" w:cs="Times New Roman"/>
-                <w:sz w:val="24"/>
-                <w:szCs w:val="24"/>
-              </w:rPr>
-              <w:t>id</w:t>
-            </w:r>
-            <w:proofErr w:type="gramEnd"/>
-            <w:r>
-              <w:rPr>
-                <w:rFonts w:ascii="Times New Roman" w:hAnsi="Times New Roman" w:cs="Times New Roman"/>
-                <w:sz w:val="24"/>
-                <w:szCs w:val="24"/>
-              </w:rPr>
-              <w:t>_dokter</w:t>
-            </w:r>
-            <w:proofErr w:type="spellEnd"/>
-            <w:r>
-              <w:rPr>
-                <w:rFonts w:ascii="Times New Roman" w:hAnsi="Times New Roman" w:cs="Times New Roman"/>
-                <w:sz w:val="24"/>
-                <w:szCs w:val="24"/>
-              </w:rPr>
-              <w:t>”, “</w:t>
-            </w:r>
-            <w:proofErr w:type="spellStart"/>
-            <w:r>
-              <w:rPr>
-                <w:rFonts w:ascii="Times New Roman" w:hAnsi="Times New Roman" w:cs="Times New Roman"/>
-                <w:sz w:val="24"/>
-                <w:szCs w:val="24"/>
-              </w:rPr>
-              <w:t>jadwal_hari</w:t>
-            </w:r>
-            <w:proofErr w:type="spellEnd"/>
-            <w:r>
-              <w:rPr>
-                <w:rFonts w:ascii="Times New Roman" w:hAnsi="Times New Roman" w:cs="Times New Roman"/>
-                <w:sz w:val="24"/>
-                <w:szCs w:val="24"/>
-              </w:rPr>
-              <w:t>”, “</w:t>
-            </w:r>
-            <w:proofErr w:type="spellStart"/>
-            <w:r>
-              <w:rPr>
-                <w:rFonts w:ascii="Times New Roman" w:hAnsi="Times New Roman" w:cs="Times New Roman"/>
-                <w:sz w:val="24"/>
-                <w:szCs w:val="24"/>
-              </w:rPr>
-              <w:t>jadwal_mulai</w:t>
-            </w:r>
-            <w:proofErr w:type="spellEnd"/>
-            <w:r>
-              <w:rPr>
-                <w:rFonts w:ascii="Times New Roman" w:hAnsi="Times New Roman" w:cs="Times New Roman"/>
-                <w:sz w:val="24"/>
-                <w:szCs w:val="24"/>
-              </w:rPr>
-              <w:t>”, “</w:t>
-            </w:r>
-            <w:proofErr w:type="spellStart"/>
-            <w:r>
-              <w:rPr>
-                <w:rFonts w:ascii="Times New Roman" w:hAnsi="Times New Roman" w:cs="Times New Roman"/>
-                <w:sz w:val="24"/>
-                <w:szCs w:val="24"/>
-              </w:rPr>
-              <w:t>jadwal_berakhir</w:t>
+              <w:t>“email”, “</w:t>
+            </w:r>
+            <w:proofErr w:type="spellStart"/>
+            <w:r>
+              <w:rPr>
+                <w:rFonts w:ascii="Times New Roman" w:hAnsi="Times New Roman" w:cs="Times New Roman"/>
+                <w:sz w:val="24"/>
+                <w:szCs w:val="24"/>
+              </w:rPr>
+              <w:t>nama</w:t>
+            </w:r>
+            <w:proofErr w:type="spellEnd"/>
+            <w:r>
+              <w:rPr>
+                <w:rFonts w:ascii="Times New Roman" w:hAnsi="Times New Roman" w:cs="Times New Roman"/>
+                <w:sz w:val="24"/>
+                <w:szCs w:val="24"/>
+              </w:rPr>
+              <w:t>”, “password”, “</w:t>
+            </w:r>
+            <w:proofErr w:type="spellStart"/>
+            <w:r>
+              <w:rPr>
+                <w:rFonts w:ascii="Times New Roman" w:hAnsi="Times New Roman" w:cs="Times New Roman"/>
+                <w:sz w:val="24"/>
+                <w:szCs w:val="24"/>
+              </w:rPr>
+              <w:t>nama_poli</w:t>
             </w:r>
             <w:proofErr w:type="spellEnd"/>
             <w:r>
@@ -3046,6 +2932,7 @@
         <w:tc>
           <w:tcPr>
             <w:tcW w:w="565" w:type="dxa"/>
+            <w:gridSpan w:val="2"/>
           </w:tcPr>
           <w:p>
             <w:pPr>
@@ -3121,34 +3008,16 @@
                 <w:sz w:val="24"/>
                 <w:szCs w:val="24"/>
               </w:rPr>
-              <w:t>/</w:t>
-            </w:r>
-            <w:proofErr w:type="spellStart"/>
-            <w:r>
-              <w:rPr>
-                <w:rFonts w:ascii="Times New Roman" w:hAnsi="Times New Roman" w:cs="Times New Roman"/>
-                <w:sz w:val="24"/>
-                <w:szCs w:val="24"/>
-              </w:rPr>
-              <w:t>lihat</w:t>
-            </w:r>
-            <w:proofErr w:type="spellEnd"/>
-            <w:r>
-              <w:rPr>
-                <w:rFonts w:ascii="Times New Roman" w:hAnsi="Times New Roman" w:cs="Times New Roman"/>
-                <w:sz w:val="24"/>
-                <w:szCs w:val="24"/>
-              </w:rPr>
-              <w:t>/data/</w:t>
-            </w:r>
-            <w:proofErr w:type="spellStart"/>
-            <w:r>
-              <w:rPr>
-                <w:rFonts w:ascii="Times New Roman" w:hAnsi="Times New Roman" w:cs="Times New Roman"/>
-                <w:sz w:val="24"/>
-                <w:szCs w:val="24"/>
-              </w:rPr>
-              <w:t>reservasi</w:t>
+              <w:t>/insert/</w:t>
+            </w:r>
+            <w:proofErr w:type="spellStart"/>
+            <w:r>
+              <w:rPr>
+                <w:rFonts w:ascii="Times New Roman" w:hAnsi="Times New Roman" w:cs="Times New Roman"/>
+                <w:sz w:val="24"/>
+                <w:szCs w:val="24"/>
+              </w:rPr>
+              <w:t>jadwal</w:t>
             </w:r>
             <w:proofErr w:type="spellEnd"/>
           </w:p>
@@ -3156,6 +3025,7 @@
         <w:tc>
           <w:tcPr>
             <w:tcW w:w="1176" w:type="dxa"/>
+            <w:gridSpan w:val="3"/>
           </w:tcPr>
           <w:p>
             <w:pPr>
@@ -3179,23 +3049,96 @@
         <w:tc>
           <w:tcPr>
             <w:tcW w:w="2197" w:type="dxa"/>
-          </w:tcPr>
-          <w:p>
-            <w:pPr>
-              <w:jc w:val="center"/>
-              <w:rPr>
-                <w:rFonts w:ascii="Times New Roman" w:hAnsi="Times New Roman" w:cs="Times New Roman"/>
-                <w:sz w:val="24"/>
-                <w:szCs w:val="24"/>
-              </w:rPr>
-            </w:pPr>
-            <w:r>
-              <w:rPr>
-                <w:rFonts w:ascii="Times New Roman" w:hAnsi="Times New Roman" w:cs="Times New Roman"/>
-                <w:sz w:val="24"/>
-                <w:szCs w:val="24"/>
-              </w:rPr>
-              <w:t>-</w:t>
+            <w:gridSpan w:val="2"/>
+          </w:tcPr>
+          <w:p>
+            <w:pPr>
+              <w:jc w:val="both"/>
+              <w:rPr>
+                <w:rFonts w:ascii="Times New Roman" w:hAnsi="Times New Roman" w:cs="Times New Roman"/>
+                <w:sz w:val="24"/>
+                <w:szCs w:val="24"/>
+              </w:rPr>
+            </w:pPr>
+            <w:r>
+              <w:rPr>
+                <w:rFonts w:ascii="Times New Roman" w:hAnsi="Times New Roman" w:cs="Times New Roman"/>
+                <w:sz w:val="24"/>
+                <w:szCs w:val="24"/>
+              </w:rPr>
+              <w:t>“</w:t>
+            </w:r>
+            <w:proofErr w:type="spellStart"/>
+            <w:r>
+              <w:rPr>
+                <w:rFonts w:ascii="Times New Roman" w:hAnsi="Times New Roman" w:cs="Times New Roman"/>
+                <w:sz w:val="24"/>
+                <w:szCs w:val="24"/>
+              </w:rPr>
+              <w:t>id_dokter</w:t>
+            </w:r>
+            <w:proofErr w:type="spellEnd"/>
+            <w:r>
+              <w:rPr>
+                <w:rFonts w:ascii="Times New Roman" w:hAnsi="Times New Roman" w:cs="Times New Roman"/>
+                <w:sz w:val="24"/>
+                <w:szCs w:val="24"/>
+              </w:rPr>
+              <w:t>”, “</w:t>
+            </w:r>
+            <w:proofErr w:type="spellStart"/>
+            <w:r>
+              <w:rPr>
+                <w:rFonts w:ascii="Times New Roman" w:hAnsi="Times New Roman" w:cs="Times New Roman"/>
+                <w:sz w:val="24"/>
+                <w:szCs w:val="24"/>
+              </w:rPr>
+              <w:t>jadwal_hari</w:t>
+            </w:r>
+            <w:proofErr w:type="spellEnd"/>
+            <w:r>
+              <w:rPr>
+                <w:rFonts w:ascii="Times New Roman" w:hAnsi="Times New Roman" w:cs="Times New Roman"/>
+                <w:sz w:val="24"/>
+                <w:szCs w:val="24"/>
+              </w:rPr>
+              <w:t>”, “</w:t>
+            </w:r>
+            <w:proofErr w:type="spellStart"/>
+            <w:r>
+              <w:rPr>
+                <w:rFonts w:ascii="Times New Roman" w:hAnsi="Times New Roman" w:cs="Times New Roman"/>
+                <w:sz w:val="24"/>
+                <w:szCs w:val="24"/>
+              </w:rPr>
+              <w:t>jadwal_mulai</w:t>
+            </w:r>
+            <w:proofErr w:type="spellEnd"/>
+            <w:r>
+              <w:rPr>
+                <w:rFonts w:ascii="Times New Roman" w:hAnsi="Times New Roman" w:cs="Times New Roman"/>
+                <w:sz w:val="24"/>
+                <w:szCs w:val="24"/>
+              </w:rPr>
+              <w:t>”, “</w:t>
+            </w:r>
+            <w:proofErr w:type="spellStart"/>
+            <w:r>
+              <w:rPr>
+                <w:rFonts w:ascii="Times New Roman" w:hAnsi="Times New Roman" w:cs="Times New Roman"/>
+                <w:sz w:val="24"/>
+                <w:szCs w:val="24"/>
+              </w:rPr>
+              <w:t>jadwal_berakhir</w:t>
+            </w:r>
+            <w:proofErr w:type="spellEnd"/>
+            <w:r>
+              <w:rPr>
+                <w:rFonts w:ascii="Times New Roman" w:hAnsi="Times New Roman" w:cs="Times New Roman"/>
+                <w:sz w:val="24"/>
+                <w:szCs w:val="24"/>
+              </w:rPr>
+              <w:t>”</w:t>
             </w:r>
           </w:p>
         </w:tc>
@@ -3230,6 +3173,7 @@
         <w:tc>
           <w:tcPr>
             <w:tcW w:w="565" w:type="dxa"/>
+            <w:gridSpan w:val="2"/>
           </w:tcPr>
           <w:p>
             <w:pPr>
@@ -3314,16 +3258,16 @@
                 <w:sz w:val="24"/>
                 <w:szCs w:val="24"/>
               </w:rPr>
-              <w:t>verifikasi</w:t>
-            </w:r>
-            <w:proofErr w:type="spellEnd"/>
-            <w:r>
-              <w:rPr>
-                <w:rFonts w:ascii="Times New Roman" w:hAnsi="Times New Roman" w:cs="Times New Roman"/>
-                <w:sz w:val="24"/>
-                <w:szCs w:val="24"/>
-              </w:rPr>
-              <w:t>/</w:t>
+              <w:t>lihat</w:t>
+            </w:r>
+            <w:proofErr w:type="spellEnd"/>
+            <w:r>
+              <w:rPr>
+                <w:rFonts w:ascii="Times New Roman" w:hAnsi="Times New Roman" w:cs="Times New Roman"/>
+                <w:sz w:val="24"/>
+                <w:szCs w:val="24"/>
+              </w:rPr>
+              <w:t>/data/</w:t>
             </w:r>
             <w:proofErr w:type="spellStart"/>
             <w:r>
@@ -3340,6 +3284,7 @@
         <w:tc>
           <w:tcPr>
             <w:tcW w:w="1176" w:type="dxa"/>
+            <w:gridSpan w:val="3"/>
           </w:tcPr>
           <w:p>
             <w:pPr>
@@ -3363,6 +3308,30 @@
         <w:tc>
           <w:tcPr>
             <w:tcW w:w="2197" w:type="dxa"/>
+            <w:gridSpan w:val="2"/>
+          </w:tcPr>
+          <w:p>
+            <w:pPr>
+              <w:jc w:val="center"/>
+              <w:rPr>
+                <w:rFonts w:ascii="Times New Roman" w:hAnsi="Times New Roman" w:cs="Times New Roman"/>
+                <w:sz w:val="24"/>
+                <w:szCs w:val="24"/>
+              </w:rPr>
+            </w:pPr>
+            <w:r>
+              <w:rPr>
+                <w:rFonts w:ascii="Times New Roman" w:hAnsi="Times New Roman" w:cs="Times New Roman"/>
+                <w:sz w:val="24"/>
+                <w:szCs w:val="24"/>
+              </w:rPr>
+              <w:t>-</w:t>
+            </w:r>
+          </w:p>
+        </w:tc>
+        <w:tc>
+          <w:tcPr>
+            <w:tcW w:w="1545" w:type="dxa"/>
           </w:tcPr>
           <w:p>
             <w:pPr>
@@ -3379,30 +3348,7 @@
                 <w:sz w:val="24"/>
                 <w:szCs w:val="24"/>
               </w:rPr>
-              <w:t>“id”, “status”</w:t>
-            </w:r>
-          </w:p>
-        </w:tc>
-        <w:tc>
-          <w:tcPr>
-            <w:tcW w:w="1545" w:type="dxa"/>
-          </w:tcPr>
-          <w:p>
-            <w:pPr>
-              <w:jc w:val="both"/>
-              <w:rPr>
-                <w:rFonts w:ascii="Times New Roman" w:hAnsi="Times New Roman" w:cs="Times New Roman"/>
-                <w:sz w:val="24"/>
-                <w:szCs w:val="24"/>
-              </w:rPr>
-            </w:pPr>
-            <w:r>
-              <w:rPr>
-                <w:rFonts w:ascii="Times New Roman" w:hAnsi="Times New Roman" w:cs="Times New Roman"/>
-                <w:sz w:val="24"/>
-                <w:szCs w:val="24"/>
-              </w:rPr>
-              <w:t>“message”</w:t>
+              <w:t>“message”, “data”</w:t>
             </w:r>
           </w:p>
         </w:tc>
@@ -3414,6 +3360,7 @@
         <w:tc>
           <w:tcPr>
             <w:tcW w:w="565" w:type="dxa"/>
+            <w:gridSpan w:val="2"/>
           </w:tcPr>
           <w:p>
             <w:pPr>
@@ -3499,25 +3446,25 @@
                 <w:sz w:val="24"/>
                 <w:szCs w:val="24"/>
               </w:rPr>
-              <w:t>ubah</w:t>
-            </w:r>
-            <w:proofErr w:type="spellEnd"/>
-            <w:r>
-              <w:rPr>
-                <w:rFonts w:ascii="Times New Roman" w:hAnsi="Times New Roman" w:cs="Times New Roman"/>
-                <w:sz w:val="24"/>
-                <w:szCs w:val="24"/>
-              </w:rPr>
-              <w:t>/</w:t>
-            </w:r>
-            <w:proofErr w:type="spellStart"/>
-            <w:r>
-              <w:rPr>
-                <w:rFonts w:ascii="Times New Roman" w:hAnsi="Times New Roman" w:cs="Times New Roman"/>
-                <w:sz w:val="24"/>
-                <w:szCs w:val="24"/>
-              </w:rPr>
-              <w:t>jadwal</w:t>
+              <w:t>verifikasi</w:t>
+            </w:r>
+            <w:proofErr w:type="spellEnd"/>
+            <w:r>
+              <w:rPr>
+                <w:rFonts w:ascii="Times New Roman" w:hAnsi="Times New Roman" w:cs="Times New Roman"/>
+                <w:sz w:val="24"/>
+                <w:szCs w:val="24"/>
+              </w:rPr>
+              <w:t>/</w:t>
+            </w:r>
+            <w:proofErr w:type="spellStart"/>
+            <w:r>
+              <w:rPr>
+                <w:rFonts w:ascii="Times New Roman" w:hAnsi="Times New Roman" w:cs="Times New Roman"/>
+                <w:sz w:val="24"/>
+                <w:szCs w:val="24"/>
+              </w:rPr>
+              <w:t>reservasi</w:t>
             </w:r>
             <w:proofErr w:type="spellEnd"/>
           </w:p>
@@ -3525,6 +3472,7 @@
         <w:tc>
           <w:tcPr>
             <w:tcW w:w="1176" w:type="dxa"/>
+            <w:gridSpan w:val="3"/>
           </w:tcPr>
           <w:p>
             <w:pPr>
@@ -3548,6 +3496,7 @@
         <w:tc>
           <w:tcPr>
             <w:tcW w:w="2197" w:type="dxa"/>
+            <w:gridSpan w:val="2"/>
           </w:tcPr>
           <w:p>
             <w:pPr>
@@ -3564,61 +3513,7 @@
                 <w:sz w:val="24"/>
                 <w:szCs w:val="24"/>
               </w:rPr>
-              <w:t>“id”, “</w:t>
-            </w:r>
-            <w:proofErr w:type="spellStart"/>
-            <w:r>
-              <w:rPr>
-                <w:rFonts w:ascii="Times New Roman" w:hAnsi="Times New Roman" w:cs="Times New Roman"/>
-                <w:sz w:val="24"/>
-                <w:szCs w:val="24"/>
-              </w:rPr>
-              <w:t>jadwal_hari</w:t>
-            </w:r>
-            <w:proofErr w:type="spellEnd"/>
-            <w:r>
-              <w:rPr>
-                <w:rFonts w:ascii="Times New Roman" w:hAnsi="Times New Roman" w:cs="Times New Roman"/>
-                <w:sz w:val="24"/>
-                <w:szCs w:val="24"/>
-              </w:rPr>
-              <w:t>”, “</w:t>
-            </w:r>
-            <w:proofErr w:type="spellStart"/>
-            <w:r>
-              <w:rPr>
-                <w:rFonts w:ascii="Times New Roman" w:hAnsi="Times New Roman" w:cs="Times New Roman"/>
-                <w:sz w:val="24"/>
-                <w:szCs w:val="24"/>
-              </w:rPr>
-              <w:t>jadwal_mulai</w:t>
-            </w:r>
-            <w:proofErr w:type="spellEnd"/>
-            <w:r>
-              <w:rPr>
-                <w:rFonts w:ascii="Times New Roman" w:hAnsi="Times New Roman" w:cs="Times New Roman"/>
-                <w:sz w:val="24"/>
-                <w:szCs w:val="24"/>
-              </w:rPr>
-              <w:t>”, “</w:t>
-            </w:r>
-            <w:proofErr w:type="spellStart"/>
-            <w:r>
-              <w:rPr>
-                <w:rFonts w:ascii="Times New Roman" w:hAnsi="Times New Roman" w:cs="Times New Roman"/>
-                <w:sz w:val="24"/>
-                <w:szCs w:val="24"/>
-              </w:rPr>
-              <w:t>jadwal_berakhir</w:t>
-            </w:r>
-            <w:proofErr w:type="spellEnd"/>
-            <w:r>
-              <w:rPr>
-                <w:rFonts w:ascii="Times New Roman" w:hAnsi="Times New Roman" w:cs="Times New Roman"/>
-                <w:sz w:val="24"/>
-                <w:szCs w:val="24"/>
-              </w:rPr>
-              <w:t>”</w:t>
+              <w:t>“id”, “status”</w:t>
             </w:r>
           </w:p>
         </w:tc>
@@ -3653,6 +3548,7 @@
         <w:tc>
           <w:tcPr>
             <w:tcW w:w="565" w:type="dxa"/>
+            <w:gridSpan w:val="2"/>
           </w:tcPr>
           <w:p>
             <w:pPr>
@@ -3748,6 +3644,247 @@
               </w:rPr>
               <w:t>/</w:t>
             </w:r>
+            <w:proofErr w:type="spellStart"/>
+            <w:r>
+              <w:rPr>
+                <w:rFonts w:ascii="Times New Roman" w:hAnsi="Times New Roman" w:cs="Times New Roman"/>
+                <w:sz w:val="24"/>
+                <w:szCs w:val="24"/>
+              </w:rPr>
+              <w:t>jadwal</w:t>
+            </w:r>
+            <w:proofErr w:type="spellEnd"/>
+          </w:p>
+        </w:tc>
+        <w:tc>
+          <w:tcPr>
+            <w:tcW w:w="1176" w:type="dxa"/>
+            <w:gridSpan w:val="3"/>
+          </w:tcPr>
+          <w:p>
+            <w:pPr>
+              <w:jc w:val="center"/>
+              <w:rPr>
+                <w:rFonts w:ascii="Times New Roman" w:hAnsi="Times New Roman" w:cs="Times New Roman"/>
+                <w:sz w:val="24"/>
+                <w:szCs w:val="24"/>
+              </w:rPr>
+            </w:pPr>
+            <w:r>
+              <w:rPr>
+                <w:rFonts w:ascii="Times New Roman" w:hAnsi="Times New Roman" w:cs="Times New Roman"/>
+                <w:sz w:val="24"/>
+                <w:szCs w:val="24"/>
+              </w:rPr>
+              <w:t>-</w:t>
+            </w:r>
+          </w:p>
+        </w:tc>
+        <w:tc>
+          <w:tcPr>
+            <w:tcW w:w="2197" w:type="dxa"/>
+            <w:gridSpan w:val="2"/>
+          </w:tcPr>
+          <w:p>
+            <w:pPr>
+              <w:jc w:val="both"/>
+              <w:rPr>
+                <w:rFonts w:ascii="Times New Roman" w:hAnsi="Times New Roman" w:cs="Times New Roman"/>
+                <w:sz w:val="24"/>
+                <w:szCs w:val="24"/>
+              </w:rPr>
+            </w:pPr>
+            <w:r>
+              <w:rPr>
+                <w:rFonts w:ascii="Times New Roman" w:hAnsi="Times New Roman" w:cs="Times New Roman"/>
+                <w:sz w:val="24"/>
+                <w:szCs w:val="24"/>
+              </w:rPr>
+              <w:t>“id”, “</w:t>
+            </w:r>
+            <w:proofErr w:type="spellStart"/>
+            <w:r>
+              <w:rPr>
+                <w:rFonts w:ascii="Times New Roman" w:hAnsi="Times New Roman" w:cs="Times New Roman"/>
+                <w:sz w:val="24"/>
+                <w:szCs w:val="24"/>
+              </w:rPr>
+              <w:t>jadwal_hari</w:t>
+            </w:r>
+            <w:proofErr w:type="spellEnd"/>
+            <w:r>
+              <w:rPr>
+                <w:rFonts w:ascii="Times New Roman" w:hAnsi="Times New Roman" w:cs="Times New Roman"/>
+                <w:sz w:val="24"/>
+                <w:szCs w:val="24"/>
+              </w:rPr>
+              <w:t>”, “</w:t>
+            </w:r>
+            <w:proofErr w:type="spellStart"/>
+            <w:r>
+              <w:rPr>
+                <w:rFonts w:ascii="Times New Roman" w:hAnsi="Times New Roman" w:cs="Times New Roman"/>
+                <w:sz w:val="24"/>
+                <w:szCs w:val="24"/>
+              </w:rPr>
+              <w:t>jadwal_mulai</w:t>
+            </w:r>
+            <w:proofErr w:type="spellEnd"/>
+            <w:r>
+              <w:rPr>
+                <w:rFonts w:ascii="Times New Roman" w:hAnsi="Times New Roman" w:cs="Times New Roman"/>
+                <w:sz w:val="24"/>
+                <w:szCs w:val="24"/>
+              </w:rPr>
+              <w:t>”, “</w:t>
+            </w:r>
+            <w:proofErr w:type="spellStart"/>
+            <w:r>
+              <w:rPr>
+                <w:rFonts w:ascii="Times New Roman" w:hAnsi="Times New Roman" w:cs="Times New Roman"/>
+                <w:sz w:val="24"/>
+                <w:szCs w:val="24"/>
+              </w:rPr>
+              <w:t>jadwal_berakhir</w:t>
+            </w:r>
+            <w:proofErr w:type="spellEnd"/>
+            <w:r>
+              <w:rPr>
+                <w:rFonts w:ascii="Times New Roman" w:hAnsi="Times New Roman" w:cs="Times New Roman"/>
+                <w:sz w:val="24"/>
+                <w:szCs w:val="24"/>
+              </w:rPr>
+              <w:t>”</w:t>
+            </w:r>
+          </w:p>
+        </w:tc>
+        <w:tc>
+          <w:tcPr>
+            <w:tcW w:w="1545" w:type="dxa"/>
+          </w:tcPr>
+          <w:p>
+            <w:pPr>
+              <w:jc w:val="both"/>
+              <w:rPr>
+                <w:rFonts w:ascii="Times New Roman" w:hAnsi="Times New Roman" w:cs="Times New Roman"/>
+                <w:sz w:val="24"/>
+                <w:szCs w:val="24"/>
+              </w:rPr>
+            </w:pPr>
+            <w:r>
+              <w:rPr>
+                <w:rFonts w:ascii="Times New Roman" w:hAnsi="Times New Roman" w:cs="Times New Roman"/>
+                <w:sz w:val="24"/>
+                <w:szCs w:val="24"/>
+              </w:rPr>
+              <w:t>“message”</w:t>
+            </w:r>
+          </w:p>
+        </w:tc>
+      </w:tr>
+      <w:tr>
+        <w:trPr>
+          <w:trHeight w:val="2294"/>
+        </w:trPr>
+        <w:tc>
+          <w:tcPr>
+            <w:tcW w:w="565" w:type="dxa"/>
+            <w:gridSpan w:val="2"/>
+          </w:tcPr>
+          <w:p>
+            <w:pPr>
+              <w:jc w:val="center"/>
+              <w:rPr>
+                <w:rFonts w:ascii="Times New Roman" w:hAnsi="Times New Roman" w:cs="Times New Roman"/>
+                <w:sz w:val="24"/>
+                <w:szCs w:val="24"/>
+              </w:rPr>
+            </w:pPr>
+            <w:r>
+              <w:rPr>
+                <w:rFonts w:ascii="Times New Roman" w:hAnsi="Times New Roman" w:cs="Times New Roman"/>
+                <w:sz w:val="24"/>
+                <w:szCs w:val="24"/>
+              </w:rPr>
+              <w:t>8</w:t>
+            </w:r>
+          </w:p>
+        </w:tc>
+        <w:tc>
+          <w:tcPr>
+            <w:tcW w:w="3533" w:type="dxa"/>
+          </w:tcPr>
+          <w:p>
+            <w:pPr>
+              <w:jc w:val="both"/>
+              <w:rPr>
+                <w:rFonts w:ascii="Times New Roman" w:hAnsi="Times New Roman" w:cs="Times New Roman"/>
+                <w:sz w:val="24"/>
+                <w:szCs w:val="24"/>
+              </w:rPr>
+            </w:pPr>
+            <w:r>
+              <w:rPr>
+                <w:rFonts w:ascii="Times New Roman" w:hAnsi="Times New Roman" w:cs="Times New Roman"/>
+                <w:sz w:val="24"/>
+                <w:szCs w:val="24"/>
+              </w:rPr>
+              <w:t>/</w:t>
+            </w:r>
+            <w:proofErr w:type="spellStart"/>
+            <w:r>
+              <w:rPr>
+                <w:rFonts w:ascii="Times New Roman" w:hAnsi="Times New Roman" w:cs="Times New Roman"/>
+                <w:sz w:val="24"/>
+                <w:szCs w:val="24"/>
+              </w:rPr>
+              <w:t>api</w:t>
+            </w:r>
+            <w:proofErr w:type="spellEnd"/>
+            <w:r>
+              <w:rPr>
+                <w:rFonts w:ascii="Times New Roman" w:hAnsi="Times New Roman" w:cs="Times New Roman"/>
+                <w:sz w:val="24"/>
+                <w:szCs w:val="24"/>
+              </w:rPr>
+              <w:t>/</w:t>
+            </w:r>
+            <w:proofErr w:type="spellStart"/>
+            <w:r>
+              <w:rPr>
+                <w:rFonts w:ascii="Times New Roman" w:hAnsi="Times New Roman" w:cs="Times New Roman"/>
+                <w:sz w:val="24"/>
+                <w:szCs w:val="24"/>
+              </w:rPr>
+              <w:t>petugas</w:t>
+            </w:r>
+            <w:proofErr w:type="spellEnd"/>
+            <w:r>
+              <w:rPr>
+                <w:rFonts w:ascii="Times New Roman" w:hAnsi="Times New Roman" w:cs="Times New Roman"/>
+                <w:sz w:val="24"/>
+                <w:szCs w:val="24"/>
+              </w:rPr>
+              <w:t>/</w:t>
+            </w:r>
+            <w:proofErr w:type="spellStart"/>
+            <w:r>
+              <w:rPr>
+                <w:rFonts w:ascii="Times New Roman" w:hAnsi="Times New Roman" w:cs="Times New Roman"/>
+                <w:sz w:val="24"/>
+                <w:szCs w:val="24"/>
+              </w:rPr>
+              <w:t>ubah</w:t>
+            </w:r>
+            <w:proofErr w:type="spellEnd"/>
+            <w:r>
+              <w:rPr>
+                <w:rFonts w:ascii="Times New Roman" w:hAnsi="Times New Roman" w:cs="Times New Roman"/>
+                <w:sz w:val="24"/>
+                <w:szCs w:val="24"/>
+              </w:rPr>
+              <w:t>/</w:t>
+            </w:r>
             <w:r>
               <w:rPr>
                 <w:rFonts w:ascii="Times New Roman" w:hAnsi="Times New Roman" w:cs="Times New Roman"/>
@@ -3761,6 +3898,7 @@
         <w:tc>
           <w:tcPr>
             <w:tcW w:w="1176" w:type="dxa"/>
+            <w:gridSpan w:val="3"/>
           </w:tcPr>
           <w:p>
             <w:pPr>
@@ -3784,6 +3922,7 @@
         <w:tc>
           <w:tcPr>
             <w:tcW w:w="2197" w:type="dxa"/>
+            <w:gridSpan w:val="2"/>
           </w:tcPr>
           <w:p>
             <w:pPr>

</xml_diff>

<commit_message>
change: API lihat jadwal dokter
melakukan perubahan parameter untuk API lihat jadwal dokter
</commit_message>
<xml_diff>
--- a/API CONTRACT.docx
+++ b/API CONTRACT.docx
@@ -228,25 +228,7 @@
                 <w:sz w:val="24"/>
                 <w:szCs w:val="24"/>
               </w:rPr>
-              <w:t>/</w:t>
-            </w:r>
-            <w:proofErr w:type="spellStart"/>
-            <w:r>
-              <w:rPr>
-                <w:rFonts w:ascii="Times New Roman" w:hAnsi="Times New Roman" w:cs="Times New Roman"/>
-                <w:sz w:val="24"/>
-                <w:szCs w:val="24"/>
-              </w:rPr>
-              <w:t>api</w:t>
-            </w:r>
-            <w:proofErr w:type="spellEnd"/>
-            <w:r>
-              <w:rPr>
-                <w:rFonts w:ascii="Times New Roman" w:hAnsi="Times New Roman" w:cs="Times New Roman"/>
-                <w:sz w:val="24"/>
-                <w:szCs w:val="24"/>
-              </w:rPr>
-              <w:t>/login</w:t>
+              <w:t>/api/login</w:t>
             </w:r>
           </w:p>
         </w:tc>
@@ -408,72 +390,8 @@
                 <w:sz w:val="24"/>
                 <w:szCs w:val="24"/>
               </w:rPr>
-              <w:t>/</w:t>
-            </w:r>
-            <w:proofErr w:type="spellStart"/>
-            <w:r>
-              <w:rPr>
-                <w:rFonts w:ascii="Times New Roman" w:hAnsi="Times New Roman" w:cs="Times New Roman"/>
-                <w:sz w:val="24"/>
-                <w:szCs w:val="24"/>
-              </w:rPr>
-              <w:t>api</w:t>
-            </w:r>
-            <w:proofErr w:type="spellEnd"/>
-            <w:r>
-              <w:rPr>
-                <w:rFonts w:ascii="Times New Roman" w:hAnsi="Times New Roman" w:cs="Times New Roman"/>
-                <w:sz w:val="24"/>
-                <w:szCs w:val="24"/>
-              </w:rPr>
-              <w:t>/</w:t>
-            </w:r>
-            <w:proofErr w:type="spellStart"/>
-            <w:r>
-              <w:rPr>
-                <w:rFonts w:ascii="Times New Roman" w:hAnsi="Times New Roman" w:cs="Times New Roman"/>
-                <w:sz w:val="24"/>
-                <w:szCs w:val="24"/>
-              </w:rPr>
-              <w:t>dokter</w:t>
-            </w:r>
-            <w:proofErr w:type="spellEnd"/>
-            <w:r>
-              <w:rPr>
-                <w:rFonts w:ascii="Times New Roman" w:hAnsi="Times New Roman" w:cs="Times New Roman"/>
-                <w:sz w:val="24"/>
-                <w:szCs w:val="24"/>
-              </w:rPr>
-              <w:t>/</w:t>
-            </w:r>
-            <w:proofErr w:type="spellStart"/>
-            <w:r>
-              <w:rPr>
-                <w:rFonts w:ascii="Times New Roman" w:hAnsi="Times New Roman" w:cs="Times New Roman"/>
-                <w:sz w:val="24"/>
-                <w:szCs w:val="24"/>
-              </w:rPr>
-              <w:t>lihat</w:t>
-            </w:r>
-            <w:proofErr w:type="spellEnd"/>
-            <w:r>
-              <w:rPr>
-                <w:rFonts w:ascii="Times New Roman" w:hAnsi="Times New Roman" w:cs="Times New Roman"/>
-                <w:sz w:val="24"/>
-                <w:szCs w:val="24"/>
-              </w:rPr>
-              <w:t>/</w:t>
-            </w:r>
-            <w:proofErr w:type="spellStart"/>
-            <w:r>
-              <w:rPr>
-                <w:rFonts w:ascii="Times New Roman" w:hAnsi="Times New Roman" w:cs="Times New Roman"/>
-                <w:sz w:val="24"/>
-                <w:szCs w:val="24"/>
-              </w:rPr>
-              <w:t>jadwal</w:t>
-            </w:r>
-            <w:proofErr w:type="spellEnd"/>
+              <w:t>/api/dokter/lihat/jadwal</w:t>
+            </w:r>
           </w:p>
         </w:tc>
         <w:tc>
@@ -572,18 +490,8 @@
           <w:sz w:val="24"/>
           <w:szCs w:val="24"/>
         </w:rPr>
-        <w:t xml:space="preserve">API </w:t>
+        <w:t>API Pasien</w:t>
       </w:r>
-      <w:proofErr w:type="spellStart"/>
-      <w:r>
-        <w:rPr>
-          <w:rFonts w:ascii="Times New Roman" w:hAnsi="Times New Roman" w:cs="Times New Roman"/>
-          <w:sz w:val="24"/>
-          <w:szCs w:val="24"/>
-        </w:rPr>
-        <w:t>Pasien</w:t>
-      </w:r>
-      <w:proofErr w:type="spellEnd"/>
     </w:p>
     <w:tbl>
       <w:tblPr>
@@ -644,25 +552,7 @@
                 <w:sz w:val="24"/>
                 <w:szCs w:val="24"/>
               </w:rPr>
-              <w:t>/</w:t>
-            </w:r>
-            <w:proofErr w:type="spellStart"/>
-            <w:r>
-              <w:rPr>
-                <w:rFonts w:ascii="Times New Roman" w:hAnsi="Times New Roman" w:cs="Times New Roman"/>
-                <w:sz w:val="24"/>
-                <w:szCs w:val="24"/>
-              </w:rPr>
-              <w:t>api</w:t>
-            </w:r>
-            <w:proofErr w:type="spellEnd"/>
-            <w:r>
-              <w:rPr>
-                <w:rFonts w:ascii="Times New Roman" w:hAnsi="Times New Roman" w:cs="Times New Roman"/>
-                <w:sz w:val="24"/>
-                <w:szCs w:val="24"/>
-              </w:rPr>
-              <w:t>/register</w:t>
+              <w:t>/api/register</w:t>
             </w:r>
           </w:p>
         </w:tc>
@@ -708,151 +598,7 @@
                 <w:sz w:val="24"/>
                 <w:szCs w:val="24"/>
               </w:rPr>
-              <w:t>“email”, “</w:t>
-            </w:r>
-            <w:proofErr w:type="spellStart"/>
-            <w:r>
-              <w:rPr>
-                <w:rFonts w:ascii="Times New Roman" w:hAnsi="Times New Roman" w:cs="Times New Roman"/>
-                <w:sz w:val="24"/>
-                <w:szCs w:val="24"/>
-              </w:rPr>
-              <w:t>nama</w:t>
-            </w:r>
-            <w:proofErr w:type="spellEnd"/>
-            <w:r>
-              <w:rPr>
-                <w:rFonts w:ascii="Times New Roman" w:hAnsi="Times New Roman" w:cs="Times New Roman"/>
-                <w:sz w:val="24"/>
-                <w:szCs w:val="24"/>
-              </w:rPr>
-              <w:t>”, “password”, “</w:t>
-            </w:r>
-            <w:proofErr w:type="spellStart"/>
-            <w:r>
-              <w:rPr>
-                <w:rFonts w:ascii="Times New Roman" w:hAnsi="Times New Roman" w:cs="Times New Roman"/>
-                <w:sz w:val="24"/>
-                <w:szCs w:val="24"/>
-              </w:rPr>
-              <w:t>nik_pasien</w:t>
-            </w:r>
-            <w:proofErr w:type="spellEnd"/>
-            <w:r>
-              <w:rPr>
-                <w:rFonts w:ascii="Times New Roman" w:hAnsi="Times New Roman" w:cs="Times New Roman"/>
-                <w:sz w:val="24"/>
-                <w:szCs w:val="24"/>
-              </w:rPr>
-              <w:t>”, “</w:t>
-            </w:r>
-            <w:proofErr w:type="spellStart"/>
-            <w:r>
-              <w:rPr>
-                <w:rFonts w:ascii="Times New Roman" w:hAnsi="Times New Roman" w:cs="Times New Roman"/>
-                <w:sz w:val="24"/>
-                <w:szCs w:val="24"/>
-              </w:rPr>
-              <w:t>jk_pasien</w:t>
-            </w:r>
-            <w:proofErr w:type="spellEnd"/>
-            <w:r>
-              <w:rPr>
-                <w:rFonts w:ascii="Times New Roman" w:hAnsi="Times New Roman" w:cs="Times New Roman"/>
-                <w:sz w:val="24"/>
-                <w:szCs w:val="24"/>
-              </w:rPr>
-              <w:t>”, “</w:t>
-            </w:r>
-            <w:proofErr w:type="spellStart"/>
-            <w:r>
-              <w:rPr>
-                <w:rFonts w:ascii="Times New Roman" w:hAnsi="Times New Roman" w:cs="Times New Roman"/>
-                <w:sz w:val="24"/>
-                <w:szCs w:val="24"/>
-              </w:rPr>
-              <w:t>tgl_lahir_pasien</w:t>
-            </w:r>
-            <w:proofErr w:type="spellEnd"/>
-            <w:r>
-              <w:rPr>
-                <w:rFonts w:ascii="Times New Roman" w:hAnsi="Times New Roman" w:cs="Times New Roman"/>
-                <w:sz w:val="24"/>
-                <w:szCs w:val="24"/>
-              </w:rPr>
-              <w:t>”, “</w:t>
-            </w:r>
-            <w:proofErr w:type="spellStart"/>
-            <w:r>
-              <w:rPr>
-                <w:rFonts w:ascii="Times New Roman" w:hAnsi="Times New Roman" w:cs="Times New Roman"/>
-                <w:sz w:val="24"/>
-                <w:szCs w:val="24"/>
-              </w:rPr>
-              <w:t>tmpt_lahir_pasien</w:t>
-            </w:r>
-            <w:proofErr w:type="spellEnd"/>
-            <w:r>
-              <w:rPr>
-                <w:rFonts w:ascii="Times New Roman" w:hAnsi="Times New Roman" w:cs="Times New Roman"/>
-                <w:sz w:val="24"/>
-                <w:szCs w:val="24"/>
-              </w:rPr>
-              <w:t>”, “</w:t>
-            </w:r>
-            <w:proofErr w:type="spellStart"/>
-            <w:r>
-              <w:rPr>
-                <w:rFonts w:ascii="Times New Roman" w:hAnsi="Times New Roman" w:cs="Times New Roman"/>
-                <w:sz w:val="24"/>
-                <w:szCs w:val="24"/>
-              </w:rPr>
-              <w:t>alamat_pasien</w:t>
-            </w:r>
-            <w:proofErr w:type="spellEnd"/>
-            <w:r>
-              <w:rPr>
-                <w:rFonts w:ascii="Times New Roman" w:hAnsi="Times New Roman" w:cs="Times New Roman"/>
-                <w:sz w:val="24"/>
-                <w:szCs w:val="24"/>
-              </w:rPr>
-              <w:t>”, “</w:t>
-            </w:r>
-            <w:proofErr w:type="spellStart"/>
-            <w:r>
-              <w:rPr>
-                <w:rFonts w:ascii="Times New Roman" w:hAnsi="Times New Roman" w:cs="Times New Roman"/>
-                <w:sz w:val="24"/>
-                <w:szCs w:val="24"/>
-              </w:rPr>
-              <w:t>no_hp_pasien</w:t>
-            </w:r>
-            <w:proofErr w:type="spellEnd"/>
-            <w:r>
-              <w:rPr>
-                <w:rFonts w:ascii="Times New Roman" w:hAnsi="Times New Roman" w:cs="Times New Roman"/>
-                <w:sz w:val="24"/>
-                <w:szCs w:val="24"/>
-              </w:rPr>
-              <w:t>”, “</w:t>
-            </w:r>
-            <w:proofErr w:type="spellStart"/>
-            <w:r>
-              <w:rPr>
-                <w:rFonts w:ascii="Times New Roman" w:hAnsi="Times New Roman" w:cs="Times New Roman"/>
-                <w:sz w:val="24"/>
-                <w:szCs w:val="24"/>
-              </w:rPr>
-              <w:t>ktp_pasien</w:t>
-            </w:r>
-            <w:proofErr w:type="spellEnd"/>
-            <w:r>
-              <w:rPr>
-                <w:rFonts w:ascii="Times New Roman" w:hAnsi="Times New Roman" w:cs="Times New Roman"/>
-                <w:sz w:val="24"/>
-                <w:szCs w:val="24"/>
-              </w:rPr>
-              <w:t>”</w:t>
+              <w:t>“email”, “nama”, “password”, “nik_pasien”, “jk_pasien”, “tgl_lahir_pasien”, “tmpt_lahir_pasien”, “alamat_pasien”, “no_hp_pasien”, “ktp_pasien”</w:t>
             </w:r>
           </w:p>
         </w:tc>
@@ -875,25 +621,7 @@
                 <w:sz w:val="24"/>
                 <w:szCs w:val="24"/>
               </w:rPr>
-              <w:t>“message”, “</w:t>
-            </w:r>
-            <w:proofErr w:type="spellStart"/>
-            <w:r>
-              <w:rPr>
-                <w:rFonts w:ascii="Times New Roman" w:hAnsi="Times New Roman" w:cs="Times New Roman"/>
-                <w:sz w:val="24"/>
-                <w:szCs w:val="24"/>
-              </w:rPr>
-              <w:t>data_pasien</w:t>
-            </w:r>
-            <w:proofErr w:type="spellEnd"/>
-            <w:r>
-              <w:rPr>
-                <w:rFonts w:ascii="Times New Roman" w:hAnsi="Times New Roman" w:cs="Times New Roman"/>
-                <w:sz w:val="24"/>
-                <w:szCs w:val="24"/>
-              </w:rPr>
-              <w:t>”</w:t>
+              <w:t>“message”, “data_pasien”</w:t>
             </w:r>
           </w:p>
         </w:tc>
@@ -944,61 +672,7 @@
                 <w:sz w:val="24"/>
                 <w:szCs w:val="24"/>
               </w:rPr>
-              <w:t>/</w:t>
-            </w:r>
-            <w:proofErr w:type="spellStart"/>
-            <w:r>
-              <w:rPr>
-                <w:rFonts w:ascii="Times New Roman" w:hAnsi="Times New Roman" w:cs="Times New Roman"/>
-                <w:sz w:val="24"/>
-                <w:szCs w:val="24"/>
-              </w:rPr>
-              <w:t>api</w:t>
-            </w:r>
-            <w:proofErr w:type="spellEnd"/>
-            <w:r>
-              <w:rPr>
-                <w:rFonts w:ascii="Times New Roman" w:hAnsi="Times New Roman" w:cs="Times New Roman"/>
-                <w:sz w:val="24"/>
-                <w:szCs w:val="24"/>
-              </w:rPr>
-              <w:t>/</w:t>
-            </w:r>
-            <w:proofErr w:type="spellStart"/>
-            <w:r>
-              <w:rPr>
-                <w:rFonts w:ascii="Times New Roman" w:hAnsi="Times New Roman" w:cs="Times New Roman"/>
-                <w:sz w:val="24"/>
-                <w:szCs w:val="24"/>
-              </w:rPr>
-              <w:t>pasien</w:t>
-            </w:r>
-            <w:proofErr w:type="spellEnd"/>
-            <w:r>
-              <w:rPr>
-                <w:rFonts w:ascii="Times New Roman" w:hAnsi="Times New Roman" w:cs="Times New Roman"/>
-                <w:sz w:val="24"/>
-                <w:szCs w:val="24"/>
-              </w:rPr>
-              <w:t>/</w:t>
-            </w:r>
-            <w:proofErr w:type="spellStart"/>
-            <w:r>
-              <w:rPr>
-                <w:rFonts w:ascii="Times New Roman" w:hAnsi="Times New Roman" w:cs="Times New Roman"/>
-                <w:sz w:val="24"/>
-                <w:szCs w:val="24"/>
-              </w:rPr>
-              <w:t>lihat</w:t>
-            </w:r>
-            <w:proofErr w:type="spellEnd"/>
-            <w:r>
-              <w:rPr>
-                <w:rFonts w:ascii="Times New Roman" w:hAnsi="Times New Roman" w:cs="Times New Roman"/>
-                <w:sz w:val="24"/>
-                <w:szCs w:val="24"/>
-              </w:rPr>
-              <w:t>/poli</w:t>
+              <w:t>/api/pasien/lihat/poli</w:t>
             </w:r>
           </w:p>
         </w:tc>
@@ -1119,90 +793,8 @@
                 <w:sz w:val="24"/>
                 <w:szCs w:val="24"/>
               </w:rPr>
-              <w:t>/</w:t>
-            </w:r>
-            <w:proofErr w:type="spellStart"/>
-            <w:r>
-              <w:rPr>
-                <w:rFonts w:ascii="Times New Roman" w:hAnsi="Times New Roman" w:cs="Times New Roman"/>
-                <w:sz w:val="24"/>
-                <w:szCs w:val="24"/>
-              </w:rPr>
-              <w:t>api</w:t>
-            </w:r>
-            <w:proofErr w:type="spellEnd"/>
-            <w:r>
-              <w:rPr>
-                <w:rFonts w:ascii="Times New Roman" w:hAnsi="Times New Roman" w:cs="Times New Roman"/>
-                <w:sz w:val="24"/>
-                <w:szCs w:val="24"/>
-              </w:rPr>
-              <w:t>/</w:t>
-            </w:r>
-            <w:proofErr w:type="spellStart"/>
-            <w:r>
-              <w:rPr>
-                <w:rFonts w:ascii="Times New Roman" w:hAnsi="Times New Roman" w:cs="Times New Roman"/>
-                <w:sz w:val="24"/>
-                <w:szCs w:val="24"/>
-              </w:rPr>
-              <w:t>pasien</w:t>
-            </w:r>
-            <w:proofErr w:type="spellEnd"/>
-            <w:r>
-              <w:rPr>
-                <w:rFonts w:ascii="Times New Roman" w:hAnsi="Times New Roman" w:cs="Times New Roman"/>
-                <w:sz w:val="24"/>
-                <w:szCs w:val="24"/>
-              </w:rPr>
-              <w:t>/</w:t>
-            </w:r>
-            <w:proofErr w:type="spellStart"/>
-            <w:r>
-              <w:rPr>
-                <w:rFonts w:ascii="Times New Roman" w:hAnsi="Times New Roman" w:cs="Times New Roman"/>
-                <w:sz w:val="24"/>
-                <w:szCs w:val="24"/>
-              </w:rPr>
-              <w:t>lihat</w:t>
-            </w:r>
-            <w:proofErr w:type="spellEnd"/>
-            <w:r>
-              <w:rPr>
-                <w:rFonts w:ascii="Times New Roman" w:hAnsi="Times New Roman" w:cs="Times New Roman"/>
-                <w:sz w:val="24"/>
-                <w:szCs w:val="24"/>
-              </w:rPr>
-              <w:t>/poli/</w:t>
-            </w:r>
-            <w:proofErr w:type="spellStart"/>
-            <w:r>
-              <w:rPr>
-                <w:rFonts w:ascii="Times New Roman" w:hAnsi="Times New Roman" w:cs="Times New Roman"/>
-                <w:sz w:val="24"/>
-                <w:szCs w:val="24"/>
-              </w:rPr>
-              <w:t>dokter</w:t>
-            </w:r>
-            <w:proofErr w:type="spellEnd"/>
-            <w:r>
-              <w:rPr>
-                <w:rFonts w:ascii="Times New Roman" w:hAnsi="Times New Roman" w:cs="Times New Roman"/>
-                <w:sz w:val="24"/>
-                <w:szCs w:val="24"/>
-              </w:rPr>
-              <w:t>/</w:t>
-            </w:r>
-            <w:proofErr w:type="spellStart"/>
-            <w:r>
-              <w:rPr>
-                <w:rFonts w:ascii="Times New Roman" w:hAnsi="Times New Roman" w:cs="Times New Roman"/>
-                <w:sz w:val="24"/>
-                <w:szCs w:val="24"/>
-              </w:rPr>
-              <w:t>jadwal</w:t>
-            </w:r>
-            <w:proofErr w:type="spellEnd"/>
+              <w:t>/api/pasien/lihat/poli/dokter</w:t>
+            </w:r>
           </w:p>
         </w:tc>
         <w:tc>
@@ -1321,72 +913,8 @@
                 <w:sz w:val="24"/>
                 <w:szCs w:val="24"/>
               </w:rPr>
-              <w:t>/</w:t>
-            </w:r>
-            <w:proofErr w:type="spellStart"/>
-            <w:r>
-              <w:rPr>
-                <w:rFonts w:ascii="Times New Roman" w:hAnsi="Times New Roman" w:cs="Times New Roman"/>
-                <w:sz w:val="24"/>
-                <w:szCs w:val="24"/>
-              </w:rPr>
-              <w:t>api</w:t>
-            </w:r>
-            <w:proofErr w:type="spellEnd"/>
-            <w:r>
-              <w:rPr>
-                <w:rFonts w:ascii="Times New Roman" w:hAnsi="Times New Roman" w:cs="Times New Roman"/>
-                <w:sz w:val="24"/>
-                <w:szCs w:val="24"/>
-              </w:rPr>
-              <w:t>/</w:t>
-            </w:r>
-            <w:proofErr w:type="spellStart"/>
-            <w:r>
-              <w:rPr>
-                <w:rFonts w:ascii="Times New Roman" w:hAnsi="Times New Roman" w:cs="Times New Roman"/>
-                <w:sz w:val="24"/>
-                <w:szCs w:val="24"/>
-              </w:rPr>
-              <w:t>pasien</w:t>
-            </w:r>
-            <w:proofErr w:type="spellEnd"/>
-            <w:r>
-              <w:rPr>
-                <w:rFonts w:ascii="Times New Roman" w:hAnsi="Times New Roman" w:cs="Times New Roman"/>
-                <w:sz w:val="24"/>
-                <w:szCs w:val="24"/>
-              </w:rPr>
-              <w:t>/</w:t>
-            </w:r>
-            <w:proofErr w:type="spellStart"/>
-            <w:r>
-              <w:rPr>
-                <w:rFonts w:ascii="Times New Roman" w:hAnsi="Times New Roman" w:cs="Times New Roman"/>
-                <w:sz w:val="24"/>
-                <w:szCs w:val="24"/>
-              </w:rPr>
-              <w:t>reservasi</w:t>
-            </w:r>
-            <w:proofErr w:type="spellEnd"/>
-            <w:r>
-              <w:rPr>
-                <w:rFonts w:ascii="Times New Roman" w:hAnsi="Times New Roman" w:cs="Times New Roman"/>
-                <w:sz w:val="24"/>
-                <w:szCs w:val="24"/>
-              </w:rPr>
-              <w:t>/</w:t>
-            </w:r>
-            <w:proofErr w:type="spellStart"/>
-            <w:r>
-              <w:rPr>
-                <w:rFonts w:ascii="Times New Roman" w:hAnsi="Times New Roman" w:cs="Times New Roman"/>
-                <w:sz w:val="24"/>
-                <w:szCs w:val="24"/>
-              </w:rPr>
-              <w:t>pribadi</w:t>
-            </w:r>
-            <w:proofErr w:type="spellEnd"/>
+              <w:t>/api/pasien/lihat/poli/dokter/jadwal</w:t>
+            </w:r>
           </w:p>
         </w:tc>
         <w:tc>
@@ -1408,48 +936,46 @@
                 <w:sz w:val="24"/>
                 <w:szCs w:val="24"/>
               </w:rPr>
+              <w:t>“</w:t>
+            </w:r>
+            <w:r>
+              <w:rPr>
+                <w:rFonts w:ascii="Times New Roman" w:hAnsi="Times New Roman" w:cs="Times New Roman"/>
+                <w:sz w:val="24"/>
+                <w:szCs w:val="24"/>
+              </w:rPr>
+              <w:t>id</w:t>
+            </w:r>
+            <w:r>
+              <w:rPr>
+                <w:rFonts w:ascii="Times New Roman" w:hAnsi="Times New Roman" w:cs="Times New Roman"/>
+                <w:sz w:val="24"/>
+                <w:szCs w:val="24"/>
+              </w:rPr>
+              <w:t>”</w:t>
+            </w:r>
+          </w:p>
+        </w:tc>
+        <w:tc>
+          <w:tcPr>
+            <w:tcW w:w="2223" w:type="dxa"/>
+          </w:tcPr>
+          <w:p>
+            <w:pPr>
+              <w:jc w:val="center"/>
+              <w:rPr>
+                <w:rFonts w:ascii="Times New Roman" w:hAnsi="Times New Roman" w:cs="Times New Roman"/>
+                <w:sz w:val="24"/>
+                <w:szCs w:val="24"/>
+              </w:rPr>
+            </w:pPr>
+            <w:r>
+              <w:rPr>
+                <w:rFonts w:ascii="Times New Roman" w:hAnsi="Times New Roman" w:cs="Times New Roman"/>
+                <w:sz w:val="24"/>
+                <w:szCs w:val="24"/>
+              </w:rPr>
               <w:t>-</w:t>
-            </w:r>
-          </w:p>
-        </w:tc>
-        <w:tc>
-          <w:tcPr>
-            <w:tcW w:w="2223" w:type="dxa"/>
-          </w:tcPr>
-          <w:p>
-            <w:pPr>
-              <w:jc w:val="both"/>
-              <w:rPr>
-                <w:rFonts w:ascii="Times New Roman" w:hAnsi="Times New Roman" w:cs="Times New Roman"/>
-                <w:sz w:val="24"/>
-                <w:szCs w:val="24"/>
-              </w:rPr>
-            </w:pPr>
-            <w:r>
-              <w:rPr>
-                <w:rFonts w:ascii="Times New Roman" w:hAnsi="Times New Roman" w:cs="Times New Roman"/>
-                <w:sz w:val="24"/>
-                <w:szCs w:val="24"/>
-              </w:rPr>
-              <w:t>“id”, “</w:t>
-            </w:r>
-            <w:proofErr w:type="spellStart"/>
-            <w:r>
-              <w:rPr>
-                <w:rFonts w:ascii="Times New Roman" w:hAnsi="Times New Roman" w:cs="Times New Roman"/>
-                <w:sz w:val="24"/>
-                <w:szCs w:val="24"/>
-              </w:rPr>
-              <w:t>jadwal_tanggal</w:t>
-            </w:r>
-            <w:proofErr w:type="spellEnd"/>
-            <w:r>
-              <w:rPr>
-                <w:rFonts w:ascii="Times New Roman" w:hAnsi="Times New Roman" w:cs="Times New Roman"/>
-                <w:sz w:val="24"/>
-                <w:szCs w:val="24"/>
-              </w:rPr>
-              <w:t>”</w:t>
             </w:r>
           </w:p>
         </w:tc>
@@ -1523,72 +1049,8 @@
                 <w:sz w:val="24"/>
                 <w:szCs w:val="24"/>
               </w:rPr>
-              <w:t>/</w:t>
-            </w:r>
-            <w:proofErr w:type="spellStart"/>
-            <w:r>
-              <w:rPr>
-                <w:rFonts w:ascii="Times New Roman" w:hAnsi="Times New Roman" w:cs="Times New Roman"/>
-                <w:sz w:val="24"/>
-                <w:szCs w:val="24"/>
-              </w:rPr>
-              <w:t>api</w:t>
-            </w:r>
-            <w:proofErr w:type="spellEnd"/>
-            <w:r>
-              <w:rPr>
-                <w:rFonts w:ascii="Times New Roman" w:hAnsi="Times New Roman" w:cs="Times New Roman"/>
-                <w:sz w:val="24"/>
-                <w:szCs w:val="24"/>
-              </w:rPr>
-              <w:t>/</w:t>
-            </w:r>
-            <w:proofErr w:type="spellStart"/>
-            <w:r>
-              <w:rPr>
-                <w:rFonts w:ascii="Times New Roman" w:hAnsi="Times New Roman" w:cs="Times New Roman"/>
-                <w:sz w:val="24"/>
-                <w:szCs w:val="24"/>
-              </w:rPr>
-              <w:t>pasien</w:t>
-            </w:r>
-            <w:proofErr w:type="spellEnd"/>
-            <w:r>
-              <w:rPr>
-                <w:rFonts w:ascii="Times New Roman" w:hAnsi="Times New Roman" w:cs="Times New Roman"/>
-                <w:sz w:val="24"/>
-                <w:szCs w:val="24"/>
-              </w:rPr>
-              <w:t>/</w:t>
-            </w:r>
-            <w:proofErr w:type="spellStart"/>
-            <w:r>
-              <w:rPr>
-                <w:rFonts w:ascii="Times New Roman" w:hAnsi="Times New Roman" w:cs="Times New Roman"/>
-                <w:sz w:val="24"/>
-                <w:szCs w:val="24"/>
-              </w:rPr>
-              <w:t>reservasi</w:t>
-            </w:r>
-            <w:proofErr w:type="spellEnd"/>
-            <w:r>
-              <w:rPr>
-                <w:rFonts w:ascii="Times New Roman" w:hAnsi="Times New Roman" w:cs="Times New Roman"/>
-                <w:sz w:val="24"/>
-                <w:szCs w:val="24"/>
-              </w:rPr>
-              <w:t>/</w:t>
-            </w:r>
-            <w:proofErr w:type="spellStart"/>
-            <w:r>
-              <w:rPr>
-                <w:rFonts w:ascii="Times New Roman" w:hAnsi="Times New Roman" w:cs="Times New Roman"/>
-                <w:sz w:val="24"/>
-                <w:szCs w:val="24"/>
-              </w:rPr>
-              <w:t>riwayat</w:t>
-            </w:r>
-            <w:proofErr w:type="spellEnd"/>
+              <w:t>/api/pasien/reservasi/pribadi</w:t>
+            </w:r>
           </w:p>
         </w:tc>
         <w:tc>
@@ -1620,20 +1082,20 @@
           </w:tcPr>
           <w:p>
             <w:pPr>
-              <w:jc w:val="center"/>
-              <w:rPr>
-                <w:rFonts w:ascii="Times New Roman" w:hAnsi="Times New Roman" w:cs="Times New Roman"/>
-                <w:sz w:val="24"/>
-                <w:szCs w:val="24"/>
-              </w:rPr>
-            </w:pPr>
-            <w:r>
-              <w:rPr>
-                <w:rFonts w:ascii="Times New Roman" w:hAnsi="Times New Roman" w:cs="Times New Roman"/>
-                <w:sz w:val="24"/>
-                <w:szCs w:val="24"/>
-              </w:rPr>
-              <w:t>-</w:t>
+              <w:jc w:val="both"/>
+              <w:rPr>
+                <w:rFonts w:ascii="Times New Roman" w:hAnsi="Times New Roman" w:cs="Times New Roman"/>
+                <w:sz w:val="24"/>
+                <w:szCs w:val="24"/>
+              </w:rPr>
+            </w:pPr>
+            <w:r>
+              <w:rPr>
+                <w:rFonts w:ascii="Times New Roman" w:hAnsi="Times New Roman" w:cs="Times New Roman"/>
+                <w:sz w:val="24"/>
+                <w:szCs w:val="24"/>
+              </w:rPr>
+              <w:t>“id”, “jadwal_tanggal”</w:t>
             </w:r>
           </w:p>
         </w:tc>
@@ -1707,72 +1169,8 @@
                 <w:sz w:val="24"/>
                 <w:szCs w:val="24"/>
               </w:rPr>
-              <w:t>/</w:t>
-            </w:r>
-            <w:proofErr w:type="spellStart"/>
-            <w:r>
-              <w:rPr>
-                <w:rFonts w:ascii="Times New Roman" w:hAnsi="Times New Roman" w:cs="Times New Roman"/>
-                <w:sz w:val="24"/>
-                <w:szCs w:val="24"/>
-              </w:rPr>
-              <w:t>api</w:t>
-            </w:r>
-            <w:proofErr w:type="spellEnd"/>
-            <w:r>
-              <w:rPr>
-                <w:rFonts w:ascii="Times New Roman" w:hAnsi="Times New Roman" w:cs="Times New Roman"/>
-                <w:sz w:val="24"/>
-                <w:szCs w:val="24"/>
-              </w:rPr>
-              <w:t>/</w:t>
-            </w:r>
-            <w:proofErr w:type="spellStart"/>
-            <w:r>
-              <w:rPr>
-                <w:rFonts w:ascii="Times New Roman" w:hAnsi="Times New Roman" w:cs="Times New Roman"/>
-                <w:sz w:val="24"/>
-                <w:szCs w:val="24"/>
-              </w:rPr>
-              <w:t>pasien</w:t>
-            </w:r>
-            <w:proofErr w:type="spellEnd"/>
-            <w:r>
-              <w:rPr>
-                <w:rFonts w:ascii="Times New Roman" w:hAnsi="Times New Roman" w:cs="Times New Roman"/>
-                <w:sz w:val="24"/>
-                <w:szCs w:val="24"/>
-              </w:rPr>
-              <w:t>/</w:t>
-            </w:r>
-            <w:proofErr w:type="spellStart"/>
-            <w:r>
-              <w:rPr>
-                <w:rFonts w:ascii="Times New Roman" w:hAnsi="Times New Roman" w:cs="Times New Roman"/>
-                <w:sz w:val="24"/>
-                <w:szCs w:val="24"/>
-              </w:rPr>
-              <w:t>reservasi</w:t>
-            </w:r>
-            <w:proofErr w:type="spellEnd"/>
-            <w:r>
-              <w:rPr>
-                <w:rFonts w:ascii="Times New Roman" w:hAnsi="Times New Roman" w:cs="Times New Roman"/>
-                <w:sz w:val="24"/>
-                <w:szCs w:val="24"/>
-              </w:rPr>
-              <w:t>/</w:t>
-            </w:r>
-            <w:proofErr w:type="spellStart"/>
-            <w:r>
-              <w:rPr>
-                <w:rFonts w:ascii="Times New Roman" w:hAnsi="Times New Roman" w:cs="Times New Roman"/>
-                <w:sz w:val="24"/>
-                <w:szCs w:val="24"/>
-              </w:rPr>
-              <w:t>hasil</w:t>
-            </w:r>
-            <w:proofErr w:type="spellEnd"/>
+              <w:t>/api/pasien/reservasi/riwayat</w:t>
+            </w:r>
           </w:p>
         </w:tc>
         <w:tc>
@@ -1891,43 +1289,7 @@
                 <w:sz w:val="24"/>
                 <w:szCs w:val="24"/>
               </w:rPr>
-              <w:t>/</w:t>
-            </w:r>
-            <w:proofErr w:type="spellStart"/>
-            <w:r>
-              <w:rPr>
-                <w:rFonts w:ascii="Times New Roman" w:hAnsi="Times New Roman" w:cs="Times New Roman"/>
-                <w:sz w:val="24"/>
-                <w:szCs w:val="24"/>
-              </w:rPr>
-              <w:t>api</w:t>
-            </w:r>
-            <w:proofErr w:type="spellEnd"/>
-            <w:r>
-              <w:rPr>
-                <w:rFonts w:ascii="Times New Roman" w:hAnsi="Times New Roman" w:cs="Times New Roman"/>
-                <w:sz w:val="24"/>
-                <w:szCs w:val="24"/>
-              </w:rPr>
-              <w:t>/</w:t>
-            </w:r>
-            <w:proofErr w:type="spellStart"/>
-            <w:r>
-              <w:rPr>
-                <w:rFonts w:ascii="Times New Roman" w:hAnsi="Times New Roman" w:cs="Times New Roman"/>
-                <w:sz w:val="24"/>
-                <w:szCs w:val="24"/>
-              </w:rPr>
-              <w:t>pasien</w:t>
-            </w:r>
-            <w:proofErr w:type="spellEnd"/>
-            <w:r>
-              <w:rPr>
-                <w:rFonts w:ascii="Times New Roman" w:hAnsi="Times New Roman" w:cs="Times New Roman"/>
-                <w:sz w:val="24"/>
-                <w:szCs w:val="24"/>
-              </w:rPr>
-              <w:t>/profile</w:t>
+              <w:t>/api/pasien/reservasi/hasil</w:t>
             </w:r>
           </w:p>
         </w:tc>
@@ -2047,54 +1409,8 @@
                 <w:sz w:val="24"/>
                 <w:szCs w:val="24"/>
               </w:rPr>
-              <w:t>/</w:t>
-            </w:r>
-            <w:proofErr w:type="spellStart"/>
-            <w:r>
-              <w:rPr>
-                <w:rFonts w:ascii="Times New Roman" w:hAnsi="Times New Roman" w:cs="Times New Roman"/>
-                <w:sz w:val="24"/>
-                <w:szCs w:val="24"/>
-              </w:rPr>
-              <w:t>api</w:t>
-            </w:r>
-            <w:proofErr w:type="spellEnd"/>
-            <w:r>
-              <w:rPr>
-                <w:rFonts w:ascii="Times New Roman" w:hAnsi="Times New Roman" w:cs="Times New Roman"/>
-                <w:sz w:val="24"/>
-                <w:szCs w:val="24"/>
-              </w:rPr>
-              <w:t>/</w:t>
-            </w:r>
-            <w:proofErr w:type="spellStart"/>
-            <w:r>
-              <w:rPr>
-                <w:rFonts w:ascii="Times New Roman" w:hAnsi="Times New Roman" w:cs="Times New Roman"/>
-                <w:sz w:val="24"/>
-                <w:szCs w:val="24"/>
-              </w:rPr>
-              <w:t>pasien</w:t>
-            </w:r>
-            <w:proofErr w:type="spellEnd"/>
-            <w:r>
-              <w:rPr>
-                <w:rFonts w:ascii="Times New Roman" w:hAnsi="Times New Roman" w:cs="Times New Roman"/>
-                <w:sz w:val="24"/>
-                <w:szCs w:val="24"/>
-              </w:rPr>
-              <w:t>/profile/</w:t>
-            </w:r>
-            <w:proofErr w:type="spellStart"/>
-            <w:r>
-              <w:rPr>
-                <w:rFonts w:ascii="Times New Roman" w:hAnsi="Times New Roman" w:cs="Times New Roman"/>
-                <w:sz w:val="24"/>
-                <w:szCs w:val="24"/>
-              </w:rPr>
-              <w:t>ubah</w:t>
-            </w:r>
-            <w:proofErr w:type="spellEnd"/>
+              <w:t>/api/pasien/profile</w:t>
+            </w:r>
           </w:p>
         </w:tc>
         <w:tc>
@@ -2126,164 +1442,141 @@
           </w:tcPr>
           <w:p>
             <w:pPr>
-              <w:jc w:val="both"/>
-              <w:rPr>
-                <w:rFonts w:ascii="Times New Roman" w:hAnsi="Times New Roman" w:cs="Times New Roman"/>
-                <w:sz w:val="24"/>
-                <w:szCs w:val="24"/>
-              </w:rPr>
-            </w:pPr>
-            <w:r>
-              <w:rPr>
-                <w:rFonts w:ascii="Times New Roman" w:hAnsi="Times New Roman" w:cs="Times New Roman"/>
-                <w:sz w:val="24"/>
-                <w:szCs w:val="24"/>
-              </w:rPr>
-              <w:t>“</w:t>
-            </w:r>
-            <w:proofErr w:type="spellStart"/>
-            <w:r>
-              <w:rPr>
-                <w:rFonts w:ascii="Times New Roman" w:hAnsi="Times New Roman" w:cs="Times New Roman"/>
-                <w:sz w:val="24"/>
-                <w:szCs w:val="24"/>
-              </w:rPr>
-              <w:t>nik_pasien</w:t>
-            </w:r>
-            <w:proofErr w:type="spellEnd"/>
-            <w:r>
-              <w:rPr>
-                <w:rFonts w:ascii="Times New Roman" w:hAnsi="Times New Roman" w:cs="Times New Roman"/>
-                <w:sz w:val="24"/>
-                <w:szCs w:val="24"/>
-              </w:rPr>
-              <w:t>”, “</w:t>
-            </w:r>
-            <w:proofErr w:type="spellStart"/>
-            <w:r>
-              <w:rPr>
-                <w:rFonts w:ascii="Times New Roman" w:hAnsi="Times New Roman" w:cs="Times New Roman"/>
-                <w:sz w:val="24"/>
-                <w:szCs w:val="24"/>
-              </w:rPr>
-              <w:t>nama</w:t>
-            </w:r>
-            <w:proofErr w:type="spellEnd"/>
-            <w:r>
-              <w:rPr>
-                <w:rFonts w:ascii="Times New Roman" w:hAnsi="Times New Roman" w:cs="Times New Roman"/>
-                <w:sz w:val="24"/>
-                <w:szCs w:val="24"/>
-              </w:rPr>
-              <w:t>”, “</w:t>
-            </w:r>
-            <w:proofErr w:type="spellStart"/>
-            <w:r>
-              <w:rPr>
-                <w:rFonts w:ascii="Times New Roman" w:hAnsi="Times New Roman" w:cs="Times New Roman"/>
-                <w:sz w:val="24"/>
-                <w:szCs w:val="24"/>
-              </w:rPr>
-              <w:t>jk_pasien</w:t>
-            </w:r>
-            <w:proofErr w:type="spellEnd"/>
-            <w:r>
-              <w:rPr>
-                <w:rFonts w:ascii="Times New Roman" w:hAnsi="Times New Roman" w:cs="Times New Roman"/>
-                <w:sz w:val="24"/>
-                <w:szCs w:val="24"/>
-              </w:rPr>
-              <w:t>”, “</w:t>
-            </w:r>
-            <w:proofErr w:type="spellStart"/>
-            <w:r>
-              <w:rPr>
-                <w:rFonts w:ascii="Times New Roman" w:hAnsi="Times New Roman" w:cs="Times New Roman"/>
-                <w:sz w:val="24"/>
-                <w:szCs w:val="24"/>
-              </w:rPr>
-              <w:t>tgl_lahir_pasien</w:t>
-            </w:r>
-            <w:proofErr w:type="spellEnd"/>
-            <w:r>
-              <w:rPr>
-                <w:rFonts w:ascii="Times New Roman" w:hAnsi="Times New Roman" w:cs="Times New Roman"/>
-                <w:sz w:val="24"/>
-                <w:szCs w:val="24"/>
-              </w:rPr>
-              <w:t>”, “</w:t>
-            </w:r>
-            <w:proofErr w:type="spellStart"/>
-            <w:r>
-              <w:rPr>
-                <w:rFonts w:ascii="Times New Roman" w:hAnsi="Times New Roman" w:cs="Times New Roman"/>
-                <w:sz w:val="24"/>
-                <w:szCs w:val="24"/>
-              </w:rPr>
-              <w:t>tmpt_lahir_pasien</w:t>
-            </w:r>
-            <w:proofErr w:type="spellEnd"/>
-            <w:r>
-              <w:rPr>
-                <w:rFonts w:ascii="Times New Roman" w:hAnsi="Times New Roman" w:cs="Times New Roman"/>
-                <w:sz w:val="24"/>
-                <w:szCs w:val="24"/>
-              </w:rPr>
-              <w:t>”, “</w:t>
-            </w:r>
-            <w:proofErr w:type="spellStart"/>
-            <w:r>
-              <w:rPr>
-                <w:rFonts w:ascii="Times New Roman" w:hAnsi="Times New Roman" w:cs="Times New Roman"/>
-                <w:sz w:val="24"/>
-                <w:szCs w:val="24"/>
-              </w:rPr>
-              <w:t>alamat_pasien</w:t>
-            </w:r>
-            <w:proofErr w:type="spellEnd"/>
-            <w:r>
-              <w:rPr>
-                <w:rFonts w:ascii="Times New Roman" w:hAnsi="Times New Roman" w:cs="Times New Roman"/>
-                <w:sz w:val="24"/>
-                <w:szCs w:val="24"/>
-              </w:rPr>
-              <w:t>”, “</w:t>
-            </w:r>
-            <w:proofErr w:type="spellStart"/>
-            <w:r>
-              <w:rPr>
-                <w:rFonts w:ascii="Times New Roman" w:hAnsi="Times New Roman" w:cs="Times New Roman"/>
-                <w:sz w:val="24"/>
-                <w:szCs w:val="24"/>
-              </w:rPr>
-              <w:t>no_hp_pasien</w:t>
-            </w:r>
-            <w:proofErr w:type="spellEnd"/>
-            <w:r>
-              <w:rPr>
-                <w:rFonts w:ascii="Times New Roman" w:hAnsi="Times New Roman" w:cs="Times New Roman"/>
-                <w:sz w:val="24"/>
-                <w:szCs w:val="24"/>
-              </w:rPr>
-              <w:t>”, “</w:t>
-            </w:r>
-            <w:proofErr w:type="spellStart"/>
-            <w:r>
-              <w:rPr>
-                <w:rFonts w:ascii="Times New Roman" w:hAnsi="Times New Roman" w:cs="Times New Roman"/>
-                <w:sz w:val="24"/>
-                <w:szCs w:val="24"/>
-              </w:rPr>
-              <w:t>ktp_pasien</w:t>
-            </w:r>
-            <w:proofErr w:type="spellEnd"/>
-            <w:r>
-              <w:rPr>
-                <w:rFonts w:ascii="Times New Roman" w:hAnsi="Times New Roman" w:cs="Times New Roman"/>
-                <w:sz w:val="24"/>
-                <w:szCs w:val="24"/>
-              </w:rPr>
-              <w:t>”</w:t>
+              <w:jc w:val="center"/>
+              <w:rPr>
+                <w:rFonts w:ascii="Times New Roman" w:hAnsi="Times New Roman" w:cs="Times New Roman"/>
+                <w:sz w:val="24"/>
+                <w:szCs w:val="24"/>
+              </w:rPr>
+            </w:pPr>
+            <w:r>
+              <w:rPr>
+                <w:rFonts w:ascii="Times New Roman" w:hAnsi="Times New Roman" w:cs="Times New Roman"/>
+                <w:sz w:val="24"/>
+                <w:szCs w:val="24"/>
+              </w:rPr>
+              <w:t>-</w:t>
+            </w:r>
+          </w:p>
+        </w:tc>
+        <w:tc>
+          <w:tcPr>
+            <w:tcW w:w="1562" w:type="dxa"/>
+          </w:tcPr>
+          <w:p>
+            <w:pPr>
+              <w:jc w:val="both"/>
+              <w:rPr>
+                <w:rFonts w:ascii="Times New Roman" w:hAnsi="Times New Roman" w:cs="Times New Roman"/>
+                <w:sz w:val="24"/>
+                <w:szCs w:val="24"/>
+              </w:rPr>
+            </w:pPr>
+            <w:r>
+              <w:rPr>
+                <w:rFonts w:ascii="Times New Roman" w:hAnsi="Times New Roman" w:cs="Times New Roman"/>
+                <w:sz w:val="24"/>
+                <w:szCs w:val="24"/>
+              </w:rPr>
+              <w:t>“message”, “data”</w:t>
+            </w:r>
+          </w:p>
+        </w:tc>
+      </w:tr>
+      <w:tr>
+        <w:trPr>
+          <w:trHeight w:val="2294"/>
+        </w:trPr>
+        <w:tc>
+          <w:tcPr>
+            <w:tcW w:w="532" w:type="dxa"/>
+          </w:tcPr>
+          <w:p>
+            <w:pPr>
+              <w:jc w:val="center"/>
+              <w:rPr>
+                <w:rFonts w:ascii="Times New Roman" w:hAnsi="Times New Roman" w:cs="Times New Roman"/>
+                <w:sz w:val="24"/>
+                <w:szCs w:val="24"/>
+              </w:rPr>
+            </w:pPr>
+            <w:r>
+              <w:rPr>
+                <w:rFonts w:ascii="Times New Roman" w:hAnsi="Times New Roman" w:cs="Times New Roman"/>
+                <w:sz w:val="24"/>
+                <w:szCs w:val="24"/>
+              </w:rPr>
+              <w:lastRenderedPageBreak/>
+              <w:t>9</w:t>
+            </w:r>
+          </w:p>
+        </w:tc>
+        <w:tc>
+          <w:tcPr>
+            <w:tcW w:w="3576" w:type="dxa"/>
+          </w:tcPr>
+          <w:p>
+            <w:pPr>
+              <w:jc w:val="both"/>
+              <w:rPr>
+                <w:rFonts w:ascii="Times New Roman" w:hAnsi="Times New Roman" w:cs="Times New Roman"/>
+                <w:sz w:val="24"/>
+                <w:szCs w:val="24"/>
+              </w:rPr>
+            </w:pPr>
+            <w:r>
+              <w:rPr>
+                <w:rFonts w:ascii="Times New Roman" w:hAnsi="Times New Roman" w:cs="Times New Roman"/>
+                <w:sz w:val="24"/>
+                <w:szCs w:val="24"/>
+              </w:rPr>
+              <w:t>/api/pasien/profile/ubah</w:t>
+            </w:r>
+          </w:p>
+        </w:tc>
+        <w:tc>
+          <w:tcPr>
+            <w:tcW w:w="1123" w:type="dxa"/>
+          </w:tcPr>
+          <w:p>
+            <w:pPr>
+              <w:jc w:val="center"/>
+              <w:rPr>
+                <w:rFonts w:ascii="Times New Roman" w:hAnsi="Times New Roman" w:cs="Times New Roman"/>
+                <w:sz w:val="24"/>
+                <w:szCs w:val="24"/>
+              </w:rPr>
+            </w:pPr>
+            <w:r>
+              <w:rPr>
+                <w:rFonts w:ascii="Times New Roman" w:hAnsi="Times New Roman" w:cs="Times New Roman"/>
+                <w:sz w:val="24"/>
+                <w:szCs w:val="24"/>
+              </w:rPr>
+              <w:t>-</w:t>
+            </w:r>
+          </w:p>
+        </w:tc>
+        <w:tc>
+          <w:tcPr>
+            <w:tcW w:w="2223" w:type="dxa"/>
+          </w:tcPr>
+          <w:p>
+            <w:pPr>
+              <w:jc w:val="both"/>
+              <w:rPr>
+                <w:rFonts w:ascii="Times New Roman" w:hAnsi="Times New Roman" w:cs="Times New Roman"/>
+                <w:sz w:val="24"/>
+                <w:szCs w:val="24"/>
+              </w:rPr>
+            </w:pPr>
+            <w:r>
+              <w:rPr>
+                <w:rFonts w:ascii="Times New Roman" w:hAnsi="Times New Roman" w:cs="Times New Roman"/>
+                <w:sz w:val="24"/>
+                <w:szCs w:val="24"/>
+              </w:rPr>
+              <w:t>“nik_pasien”, “nama”, “jk_pasien”, “tgl_lahir_pasien”, “tmpt_lahir_pasien”, “alamat_pasien”, “no_hp_pasien”, “ktp_pasien”</w:t>
             </w:r>
           </w:p>
         </w:tc>
@@ -2327,19 +1620,8 @@
           <w:sz w:val="24"/>
           <w:szCs w:val="24"/>
         </w:rPr>
-        <w:lastRenderedPageBreak/>
-        <w:t xml:space="preserve">API </w:t>
+        <w:t>API Petugas</w:t>
       </w:r>
-      <w:proofErr w:type="spellStart"/>
-      <w:r>
-        <w:rPr>
-          <w:rFonts w:ascii="Times New Roman" w:hAnsi="Times New Roman" w:cs="Times New Roman"/>
-          <w:sz w:val="24"/>
-          <w:szCs w:val="24"/>
-        </w:rPr>
-        <w:t>Petugas</w:t>
-      </w:r>
-      <w:proofErr w:type="spellEnd"/>
     </w:p>
     <w:tbl>
       <w:tblPr>
@@ -2405,43 +1687,7 @@
                 <w:sz w:val="24"/>
                 <w:szCs w:val="24"/>
               </w:rPr>
-              <w:t>/</w:t>
-            </w:r>
-            <w:proofErr w:type="spellStart"/>
-            <w:r>
-              <w:rPr>
-                <w:rFonts w:ascii="Times New Roman" w:hAnsi="Times New Roman" w:cs="Times New Roman"/>
-                <w:sz w:val="24"/>
-                <w:szCs w:val="24"/>
-              </w:rPr>
-              <w:t>api</w:t>
-            </w:r>
-            <w:proofErr w:type="spellEnd"/>
-            <w:r>
-              <w:rPr>
-                <w:rFonts w:ascii="Times New Roman" w:hAnsi="Times New Roman" w:cs="Times New Roman"/>
-                <w:sz w:val="24"/>
-                <w:szCs w:val="24"/>
-              </w:rPr>
-              <w:t>/</w:t>
-            </w:r>
-            <w:proofErr w:type="spellStart"/>
-            <w:r>
-              <w:rPr>
-                <w:rFonts w:ascii="Times New Roman" w:hAnsi="Times New Roman" w:cs="Times New Roman"/>
-                <w:sz w:val="24"/>
-                <w:szCs w:val="24"/>
-              </w:rPr>
-              <w:t>petugas</w:t>
-            </w:r>
-            <w:proofErr w:type="spellEnd"/>
-            <w:r>
-              <w:rPr>
-                <w:rFonts w:ascii="Times New Roman" w:hAnsi="Times New Roman" w:cs="Times New Roman"/>
-                <w:sz w:val="24"/>
-                <w:szCs w:val="24"/>
-              </w:rPr>
-              <w:t>/insert/poli</w:t>
+              <w:t>/api/petugas/insert/poli</w:t>
             </w:r>
           </w:p>
         </w:tc>
@@ -2489,25 +1735,7 @@
                 <w:sz w:val="24"/>
                 <w:szCs w:val="24"/>
               </w:rPr>
-              <w:t>“</w:t>
-            </w:r>
-            <w:proofErr w:type="spellStart"/>
-            <w:r>
-              <w:rPr>
-                <w:rFonts w:ascii="Times New Roman" w:hAnsi="Times New Roman" w:cs="Times New Roman"/>
-                <w:sz w:val="24"/>
-                <w:szCs w:val="24"/>
-              </w:rPr>
-              <w:t>nama_poli</w:t>
-            </w:r>
-            <w:proofErr w:type="spellEnd"/>
-            <w:r>
-              <w:rPr>
-                <w:rFonts w:ascii="Times New Roman" w:hAnsi="Times New Roman" w:cs="Times New Roman"/>
-                <w:sz w:val="24"/>
-                <w:szCs w:val="24"/>
-              </w:rPr>
-              <w:t>”</w:t>
+              <w:t>“nama_poli”</w:t>
             </w:r>
           </w:p>
         </w:tc>
@@ -2582,34 +1810,7 @@
                 <w:sz w:val="24"/>
                 <w:szCs w:val="24"/>
               </w:rPr>
-              <w:t>/</w:t>
-            </w:r>
-            <w:proofErr w:type="spellStart"/>
-            <w:r>
-              <w:rPr>
-                <w:rFonts w:ascii="Times New Roman" w:hAnsi="Times New Roman" w:cs="Times New Roman"/>
-                <w:sz w:val="24"/>
-                <w:szCs w:val="24"/>
-              </w:rPr>
-              <w:t>api</w:t>
-            </w:r>
-            <w:proofErr w:type="spellEnd"/>
-            <w:r>
-              <w:rPr>
-                <w:rFonts w:ascii="Times New Roman" w:hAnsi="Times New Roman" w:cs="Times New Roman"/>
-                <w:sz w:val="24"/>
-                <w:szCs w:val="24"/>
-              </w:rPr>
-              <w:t>/</w:t>
-            </w:r>
-            <w:proofErr w:type="spellStart"/>
-            <w:r>
-              <w:rPr>
-                <w:rFonts w:ascii="Times New Roman" w:hAnsi="Times New Roman" w:cs="Times New Roman"/>
-                <w:sz w:val="24"/>
-                <w:szCs w:val="24"/>
-              </w:rPr>
-              <w:t>p</w:t>
+              <w:t>/api/p</w:t>
             </w:r>
             <w:r>
               <w:rPr>
@@ -2619,32 +1820,13 @@
               </w:rPr>
               <w:t>etugas</w:t>
             </w:r>
-            <w:proofErr w:type="spellEnd"/>
-            <w:r>
-              <w:rPr>
-                <w:rFonts w:ascii="Times New Roman" w:hAnsi="Times New Roman" w:cs="Times New Roman"/>
-                <w:sz w:val="24"/>
-                <w:szCs w:val="24"/>
-              </w:rPr>
-              <w:t>/</w:t>
-            </w:r>
-            <w:proofErr w:type="spellStart"/>
-            <w:r>
-              <w:rPr>
-                <w:rFonts w:ascii="Times New Roman" w:hAnsi="Times New Roman" w:cs="Times New Roman"/>
-                <w:sz w:val="24"/>
-                <w:szCs w:val="24"/>
-              </w:rPr>
-              <w:t>lihat</w:t>
-            </w:r>
-            <w:proofErr w:type="spellEnd"/>
-            <w:r>
-              <w:rPr>
-                <w:rFonts w:ascii="Times New Roman" w:hAnsi="Times New Roman" w:cs="Times New Roman"/>
-                <w:sz w:val="24"/>
-                <w:szCs w:val="24"/>
-              </w:rPr>
-              <w:t>/poli</w:t>
+            <w:r>
+              <w:rPr>
+                <w:rFonts w:ascii="Times New Roman" w:hAnsi="Times New Roman" w:cs="Times New Roman"/>
+                <w:sz w:val="24"/>
+                <w:szCs w:val="24"/>
+              </w:rPr>
+              <w:t>/lihat/poli</w:t>
             </w:r>
           </w:p>
         </w:tc>
@@ -2767,54 +1949,8 @@
                 <w:sz w:val="24"/>
                 <w:szCs w:val="24"/>
               </w:rPr>
-              <w:t>/</w:t>
-            </w:r>
-            <w:proofErr w:type="spellStart"/>
-            <w:r>
-              <w:rPr>
-                <w:rFonts w:ascii="Times New Roman" w:hAnsi="Times New Roman" w:cs="Times New Roman"/>
-                <w:sz w:val="24"/>
-                <w:szCs w:val="24"/>
-              </w:rPr>
-              <w:t>api</w:t>
-            </w:r>
-            <w:proofErr w:type="spellEnd"/>
-            <w:r>
-              <w:rPr>
-                <w:rFonts w:ascii="Times New Roman" w:hAnsi="Times New Roman" w:cs="Times New Roman"/>
-                <w:sz w:val="24"/>
-                <w:szCs w:val="24"/>
-              </w:rPr>
-              <w:t>/</w:t>
-            </w:r>
-            <w:proofErr w:type="spellStart"/>
-            <w:r>
-              <w:rPr>
-                <w:rFonts w:ascii="Times New Roman" w:hAnsi="Times New Roman" w:cs="Times New Roman"/>
-                <w:sz w:val="24"/>
-                <w:szCs w:val="24"/>
-              </w:rPr>
-              <w:t>petugas</w:t>
-            </w:r>
-            <w:proofErr w:type="spellEnd"/>
-            <w:r>
-              <w:rPr>
-                <w:rFonts w:ascii="Times New Roman" w:hAnsi="Times New Roman" w:cs="Times New Roman"/>
-                <w:sz w:val="24"/>
-                <w:szCs w:val="24"/>
-              </w:rPr>
-              <w:t>/insert/</w:t>
-            </w:r>
-            <w:proofErr w:type="spellStart"/>
-            <w:r>
-              <w:rPr>
-                <w:rFonts w:ascii="Times New Roman" w:hAnsi="Times New Roman" w:cs="Times New Roman"/>
-                <w:sz w:val="24"/>
-                <w:szCs w:val="24"/>
-              </w:rPr>
-              <w:t>dokter</w:t>
-            </w:r>
-            <w:proofErr w:type="spellEnd"/>
+              <w:t>/api/petugas/insert/dokter</w:t>
+            </w:r>
           </w:p>
         </w:tc>
         <w:tc>
@@ -2861,43 +1997,7 @@
                 <w:sz w:val="24"/>
                 <w:szCs w:val="24"/>
               </w:rPr>
-              <w:t>“email”, “</w:t>
-            </w:r>
-            <w:proofErr w:type="spellStart"/>
-            <w:r>
-              <w:rPr>
-                <w:rFonts w:ascii="Times New Roman" w:hAnsi="Times New Roman" w:cs="Times New Roman"/>
-                <w:sz w:val="24"/>
-                <w:szCs w:val="24"/>
-              </w:rPr>
-              <w:t>nama</w:t>
-            </w:r>
-            <w:proofErr w:type="spellEnd"/>
-            <w:r>
-              <w:rPr>
-                <w:rFonts w:ascii="Times New Roman" w:hAnsi="Times New Roman" w:cs="Times New Roman"/>
-                <w:sz w:val="24"/>
-                <w:szCs w:val="24"/>
-              </w:rPr>
-              <w:t>”, “password”, “</w:t>
-            </w:r>
-            <w:proofErr w:type="spellStart"/>
-            <w:r>
-              <w:rPr>
-                <w:rFonts w:ascii="Times New Roman" w:hAnsi="Times New Roman" w:cs="Times New Roman"/>
-                <w:sz w:val="24"/>
-                <w:szCs w:val="24"/>
-              </w:rPr>
-              <w:t>nama_poli</w:t>
-            </w:r>
-            <w:proofErr w:type="spellEnd"/>
-            <w:r>
-              <w:rPr>
-                <w:rFonts w:ascii="Times New Roman" w:hAnsi="Times New Roman" w:cs="Times New Roman"/>
-                <w:sz w:val="24"/>
-                <w:szCs w:val="24"/>
-              </w:rPr>
-              <w:t>”</w:t>
+              <w:t>“email”, “nama”, “password”, “nama_poli”</w:t>
             </w:r>
           </w:p>
         </w:tc>
@@ -2972,54 +2072,8 @@
                 <w:sz w:val="24"/>
                 <w:szCs w:val="24"/>
               </w:rPr>
-              <w:t>/</w:t>
-            </w:r>
-            <w:proofErr w:type="spellStart"/>
-            <w:r>
-              <w:rPr>
-                <w:rFonts w:ascii="Times New Roman" w:hAnsi="Times New Roman" w:cs="Times New Roman"/>
-                <w:sz w:val="24"/>
-                <w:szCs w:val="24"/>
-              </w:rPr>
-              <w:t>api</w:t>
-            </w:r>
-            <w:proofErr w:type="spellEnd"/>
-            <w:r>
-              <w:rPr>
-                <w:rFonts w:ascii="Times New Roman" w:hAnsi="Times New Roman" w:cs="Times New Roman"/>
-                <w:sz w:val="24"/>
-                <w:szCs w:val="24"/>
-              </w:rPr>
-              <w:t>/</w:t>
-            </w:r>
-            <w:proofErr w:type="spellStart"/>
-            <w:r>
-              <w:rPr>
-                <w:rFonts w:ascii="Times New Roman" w:hAnsi="Times New Roman" w:cs="Times New Roman"/>
-                <w:sz w:val="24"/>
-                <w:szCs w:val="24"/>
-              </w:rPr>
-              <w:t>petugas</w:t>
-            </w:r>
-            <w:proofErr w:type="spellEnd"/>
-            <w:r>
-              <w:rPr>
-                <w:rFonts w:ascii="Times New Roman" w:hAnsi="Times New Roman" w:cs="Times New Roman"/>
-                <w:sz w:val="24"/>
-                <w:szCs w:val="24"/>
-              </w:rPr>
-              <w:t>/insert/</w:t>
-            </w:r>
-            <w:proofErr w:type="spellStart"/>
-            <w:r>
-              <w:rPr>
-                <w:rFonts w:ascii="Times New Roman" w:hAnsi="Times New Roman" w:cs="Times New Roman"/>
-                <w:sz w:val="24"/>
-                <w:szCs w:val="24"/>
-              </w:rPr>
-              <w:t>jadwal</w:t>
-            </w:r>
-            <w:proofErr w:type="spellEnd"/>
+              <w:t>/api/petugas/insert/jadwal</w:t>
+            </w:r>
           </w:p>
         </w:tc>
         <w:tc>
@@ -3066,79 +2120,7 @@
                 <w:sz w:val="24"/>
                 <w:szCs w:val="24"/>
               </w:rPr>
-              <w:t>“</w:t>
-            </w:r>
-            <w:proofErr w:type="spellStart"/>
-            <w:r>
-              <w:rPr>
-                <w:rFonts w:ascii="Times New Roman" w:hAnsi="Times New Roman" w:cs="Times New Roman"/>
-                <w:sz w:val="24"/>
-                <w:szCs w:val="24"/>
-              </w:rPr>
-              <w:t>id_dokter</w:t>
-            </w:r>
-            <w:proofErr w:type="spellEnd"/>
-            <w:r>
-              <w:rPr>
-                <w:rFonts w:ascii="Times New Roman" w:hAnsi="Times New Roman" w:cs="Times New Roman"/>
-                <w:sz w:val="24"/>
-                <w:szCs w:val="24"/>
-              </w:rPr>
-              <w:t>”, “</w:t>
-            </w:r>
-            <w:proofErr w:type="spellStart"/>
-            <w:r>
-              <w:rPr>
-                <w:rFonts w:ascii="Times New Roman" w:hAnsi="Times New Roman" w:cs="Times New Roman"/>
-                <w:sz w:val="24"/>
-                <w:szCs w:val="24"/>
-              </w:rPr>
-              <w:t>jadwal_hari</w:t>
-            </w:r>
-            <w:proofErr w:type="spellEnd"/>
-            <w:r>
-              <w:rPr>
-                <w:rFonts w:ascii="Times New Roman" w:hAnsi="Times New Roman" w:cs="Times New Roman"/>
-                <w:sz w:val="24"/>
-                <w:szCs w:val="24"/>
-              </w:rPr>
-              <w:t>”, “</w:t>
-            </w:r>
-            <w:proofErr w:type="spellStart"/>
-            <w:r>
-              <w:rPr>
-                <w:rFonts w:ascii="Times New Roman" w:hAnsi="Times New Roman" w:cs="Times New Roman"/>
-                <w:sz w:val="24"/>
-                <w:szCs w:val="24"/>
-              </w:rPr>
-              <w:t>jadwal_mulai</w:t>
-            </w:r>
-            <w:proofErr w:type="spellEnd"/>
-            <w:r>
-              <w:rPr>
-                <w:rFonts w:ascii="Times New Roman" w:hAnsi="Times New Roman" w:cs="Times New Roman"/>
-                <w:sz w:val="24"/>
-                <w:szCs w:val="24"/>
-              </w:rPr>
-              <w:t>”, “</w:t>
-            </w:r>
-            <w:proofErr w:type="spellStart"/>
-            <w:r>
-              <w:rPr>
-                <w:rFonts w:ascii="Times New Roman" w:hAnsi="Times New Roman" w:cs="Times New Roman"/>
-                <w:sz w:val="24"/>
-                <w:szCs w:val="24"/>
-              </w:rPr>
-              <w:t>jadwal_berakhir</w:t>
-            </w:r>
-            <w:proofErr w:type="spellEnd"/>
-            <w:r>
-              <w:rPr>
-                <w:rFonts w:ascii="Times New Roman" w:hAnsi="Times New Roman" w:cs="Times New Roman"/>
-                <w:sz w:val="24"/>
-                <w:szCs w:val="24"/>
-              </w:rPr>
-              <w:t>”</w:t>
+              <w:t>“id_dokter”, “jadwal_hari”, “jadwal_mulai”, “jadwal_berakhir”</w:t>
             </w:r>
           </w:p>
         </w:tc>
@@ -3190,6 +2172,7 @@
                 <w:sz w:val="24"/>
                 <w:szCs w:val="24"/>
               </w:rPr>
+              <w:lastRenderedPageBreak/>
               <w:t>5</w:t>
             </w:r>
           </w:p>
@@ -3213,72 +2196,8 @@
                 <w:sz w:val="24"/>
                 <w:szCs w:val="24"/>
               </w:rPr>
-              <w:t>/</w:t>
-            </w:r>
-            <w:proofErr w:type="spellStart"/>
-            <w:r>
-              <w:rPr>
-                <w:rFonts w:ascii="Times New Roman" w:hAnsi="Times New Roman" w:cs="Times New Roman"/>
-                <w:sz w:val="24"/>
-                <w:szCs w:val="24"/>
-              </w:rPr>
-              <w:t>api</w:t>
-            </w:r>
-            <w:proofErr w:type="spellEnd"/>
-            <w:r>
-              <w:rPr>
-                <w:rFonts w:ascii="Times New Roman" w:hAnsi="Times New Roman" w:cs="Times New Roman"/>
-                <w:sz w:val="24"/>
-                <w:szCs w:val="24"/>
-              </w:rPr>
-              <w:t>/</w:t>
-            </w:r>
-            <w:proofErr w:type="spellStart"/>
-            <w:r>
-              <w:rPr>
-                <w:rFonts w:ascii="Times New Roman" w:hAnsi="Times New Roman" w:cs="Times New Roman"/>
-                <w:sz w:val="24"/>
-                <w:szCs w:val="24"/>
-              </w:rPr>
-              <w:t>petugas</w:t>
-            </w:r>
-            <w:proofErr w:type="spellEnd"/>
-            <w:r>
-              <w:rPr>
-                <w:rFonts w:ascii="Times New Roman" w:hAnsi="Times New Roman" w:cs="Times New Roman"/>
-                <w:sz w:val="24"/>
-                <w:szCs w:val="24"/>
-              </w:rPr>
-              <w:t>/</w:t>
-            </w:r>
-            <w:proofErr w:type="spellStart"/>
-            <w:r>
-              <w:rPr>
-                <w:rFonts w:ascii="Times New Roman" w:hAnsi="Times New Roman" w:cs="Times New Roman"/>
-                <w:sz w:val="24"/>
-                <w:szCs w:val="24"/>
-              </w:rPr>
-              <w:t>lihat</w:t>
-            </w:r>
-            <w:proofErr w:type="spellEnd"/>
-            <w:r>
-              <w:rPr>
-                <w:rFonts w:ascii="Times New Roman" w:hAnsi="Times New Roman" w:cs="Times New Roman"/>
-                <w:sz w:val="24"/>
-                <w:szCs w:val="24"/>
-              </w:rPr>
-              <w:t>/data/</w:t>
-            </w:r>
-            <w:proofErr w:type="spellStart"/>
-            <w:r>
-              <w:rPr>
-                <w:rFonts w:ascii="Times New Roman" w:hAnsi="Times New Roman" w:cs="Times New Roman"/>
-                <w:sz w:val="24"/>
-                <w:szCs w:val="24"/>
-              </w:rPr>
-              <w:t>reservasi</w:t>
-            </w:r>
-            <w:proofErr w:type="spellEnd"/>
+              <w:t>/api/petugas/lihat/data/reservasi</w:t>
+            </w:r>
           </w:p>
         </w:tc>
         <w:tc>
@@ -3377,7 +2296,6 @@
                 <w:sz w:val="24"/>
                 <w:szCs w:val="24"/>
               </w:rPr>
-              <w:lastRenderedPageBreak/>
               <w:t>6</w:t>
             </w:r>
           </w:p>
@@ -3401,72 +2319,8 @@
                 <w:sz w:val="24"/>
                 <w:szCs w:val="24"/>
               </w:rPr>
-              <w:t>/</w:t>
-            </w:r>
-            <w:proofErr w:type="spellStart"/>
-            <w:r>
-              <w:rPr>
-                <w:rFonts w:ascii="Times New Roman" w:hAnsi="Times New Roman" w:cs="Times New Roman"/>
-                <w:sz w:val="24"/>
-                <w:szCs w:val="24"/>
-              </w:rPr>
-              <w:t>api</w:t>
-            </w:r>
-            <w:proofErr w:type="spellEnd"/>
-            <w:r>
-              <w:rPr>
-                <w:rFonts w:ascii="Times New Roman" w:hAnsi="Times New Roman" w:cs="Times New Roman"/>
-                <w:sz w:val="24"/>
-                <w:szCs w:val="24"/>
-              </w:rPr>
-              <w:t>/</w:t>
-            </w:r>
-            <w:proofErr w:type="spellStart"/>
-            <w:r>
-              <w:rPr>
-                <w:rFonts w:ascii="Times New Roman" w:hAnsi="Times New Roman" w:cs="Times New Roman"/>
-                <w:sz w:val="24"/>
-                <w:szCs w:val="24"/>
-              </w:rPr>
-              <w:t>petugas</w:t>
-            </w:r>
-            <w:proofErr w:type="spellEnd"/>
-            <w:r>
-              <w:rPr>
-                <w:rFonts w:ascii="Times New Roman" w:hAnsi="Times New Roman" w:cs="Times New Roman"/>
-                <w:sz w:val="24"/>
-                <w:szCs w:val="24"/>
-              </w:rPr>
-              <w:t>/</w:t>
-            </w:r>
-            <w:proofErr w:type="spellStart"/>
-            <w:r>
-              <w:rPr>
-                <w:rFonts w:ascii="Times New Roman" w:hAnsi="Times New Roman" w:cs="Times New Roman"/>
-                <w:sz w:val="24"/>
-                <w:szCs w:val="24"/>
-              </w:rPr>
-              <w:t>verifikasi</w:t>
-            </w:r>
-            <w:proofErr w:type="spellEnd"/>
-            <w:r>
-              <w:rPr>
-                <w:rFonts w:ascii="Times New Roman" w:hAnsi="Times New Roman" w:cs="Times New Roman"/>
-                <w:sz w:val="24"/>
-                <w:szCs w:val="24"/>
-              </w:rPr>
-              <w:t>/</w:t>
-            </w:r>
-            <w:proofErr w:type="spellStart"/>
-            <w:r>
-              <w:rPr>
-                <w:rFonts w:ascii="Times New Roman" w:hAnsi="Times New Roman" w:cs="Times New Roman"/>
-                <w:sz w:val="24"/>
-                <w:szCs w:val="24"/>
-              </w:rPr>
-              <w:t>reservasi</w:t>
-            </w:r>
-            <w:proofErr w:type="spellEnd"/>
+              <w:t>/api/petugas/verifikasi/reservasi</w:t>
+            </w:r>
           </w:p>
         </w:tc>
         <w:tc>
@@ -3588,72 +2442,8 @@
                 <w:sz w:val="24"/>
                 <w:szCs w:val="24"/>
               </w:rPr>
-              <w:t>/</w:t>
-            </w:r>
-            <w:proofErr w:type="spellStart"/>
-            <w:r>
-              <w:rPr>
-                <w:rFonts w:ascii="Times New Roman" w:hAnsi="Times New Roman" w:cs="Times New Roman"/>
-                <w:sz w:val="24"/>
-                <w:szCs w:val="24"/>
-              </w:rPr>
-              <w:t>api</w:t>
-            </w:r>
-            <w:proofErr w:type="spellEnd"/>
-            <w:r>
-              <w:rPr>
-                <w:rFonts w:ascii="Times New Roman" w:hAnsi="Times New Roman" w:cs="Times New Roman"/>
-                <w:sz w:val="24"/>
-                <w:szCs w:val="24"/>
-              </w:rPr>
-              <w:t>/</w:t>
-            </w:r>
-            <w:proofErr w:type="spellStart"/>
-            <w:r>
-              <w:rPr>
-                <w:rFonts w:ascii="Times New Roman" w:hAnsi="Times New Roman" w:cs="Times New Roman"/>
-                <w:sz w:val="24"/>
-                <w:szCs w:val="24"/>
-              </w:rPr>
-              <w:t>petugas</w:t>
-            </w:r>
-            <w:proofErr w:type="spellEnd"/>
-            <w:r>
-              <w:rPr>
-                <w:rFonts w:ascii="Times New Roman" w:hAnsi="Times New Roman" w:cs="Times New Roman"/>
-                <w:sz w:val="24"/>
-                <w:szCs w:val="24"/>
-              </w:rPr>
-              <w:t>/</w:t>
-            </w:r>
-            <w:proofErr w:type="spellStart"/>
-            <w:r>
-              <w:rPr>
-                <w:rFonts w:ascii="Times New Roman" w:hAnsi="Times New Roman" w:cs="Times New Roman"/>
-                <w:sz w:val="24"/>
-                <w:szCs w:val="24"/>
-              </w:rPr>
-              <w:t>ubah</w:t>
-            </w:r>
-            <w:proofErr w:type="spellEnd"/>
-            <w:r>
-              <w:rPr>
-                <w:rFonts w:ascii="Times New Roman" w:hAnsi="Times New Roman" w:cs="Times New Roman"/>
-                <w:sz w:val="24"/>
-                <w:szCs w:val="24"/>
-              </w:rPr>
-              <w:t>/</w:t>
-            </w:r>
-            <w:proofErr w:type="spellStart"/>
-            <w:r>
-              <w:rPr>
-                <w:rFonts w:ascii="Times New Roman" w:hAnsi="Times New Roman" w:cs="Times New Roman"/>
-                <w:sz w:val="24"/>
-                <w:szCs w:val="24"/>
-              </w:rPr>
-              <w:t>jadwal</w:t>
-            </w:r>
-            <w:proofErr w:type="spellEnd"/>
+              <w:t>/api/petugas/ubah/jadwal</w:t>
+            </w:r>
           </w:p>
         </w:tc>
         <w:tc>
@@ -3700,61 +2490,7 @@
                 <w:sz w:val="24"/>
                 <w:szCs w:val="24"/>
               </w:rPr>
-              <w:t>“id”, “</w:t>
-            </w:r>
-            <w:proofErr w:type="spellStart"/>
-            <w:r>
-              <w:rPr>
-                <w:rFonts w:ascii="Times New Roman" w:hAnsi="Times New Roman" w:cs="Times New Roman"/>
-                <w:sz w:val="24"/>
-                <w:szCs w:val="24"/>
-              </w:rPr>
-              <w:t>jadwal_hari</w:t>
-            </w:r>
-            <w:proofErr w:type="spellEnd"/>
-            <w:r>
-              <w:rPr>
-                <w:rFonts w:ascii="Times New Roman" w:hAnsi="Times New Roman" w:cs="Times New Roman"/>
-                <w:sz w:val="24"/>
-                <w:szCs w:val="24"/>
-              </w:rPr>
-              <w:t>”, “</w:t>
-            </w:r>
-            <w:proofErr w:type="spellStart"/>
-            <w:r>
-              <w:rPr>
-                <w:rFonts w:ascii="Times New Roman" w:hAnsi="Times New Roman" w:cs="Times New Roman"/>
-                <w:sz w:val="24"/>
-                <w:szCs w:val="24"/>
-              </w:rPr>
-              <w:t>jadwal_mulai</w:t>
-            </w:r>
-            <w:proofErr w:type="spellEnd"/>
-            <w:r>
-              <w:rPr>
-                <w:rFonts w:ascii="Times New Roman" w:hAnsi="Times New Roman" w:cs="Times New Roman"/>
-                <w:sz w:val="24"/>
-                <w:szCs w:val="24"/>
-              </w:rPr>
-              <w:t>”, “</w:t>
-            </w:r>
-            <w:proofErr w:type="spellStart"/>
-            <w:r>
-              <w:rPr>
-                <w:rFonts w:ascii="Times New Roman" w:hAnsi="Times New Roman" w:cs="Times New Roman"/>
-                <w:sz w:val="24"/>
-                <w:szCs w:val="24"/>
-              </w:rPr>
-              <w:t>jadwal_berakhir</w:t>
-            </w:r>
-            <w:proofErr w:type="spellEnd"/>
-            <w:r>
-              <w:rPr>
-                <w:rFonts w:ascii="Times New Roman" w:hAnsi="Times New Roman" w:cs="Times New Roman"/>
-                <w:sz w:val="24"/>
-                <w:szCs w:val="24"/>
-              </w:rPr>
-              <w:t>”</w:t>
+              <w:t>“id”, “jadwal_hari”, “jadwal_mulai”, “jadwal_berakhir”</w:t>
             </w:r>
           </w:p>
         </w:tc>
@@ -3829,61 +2565,7 @@
                 <w:sz w:val="24"/>
                 <w:szCs w:val="24"/>
               </w:rPr>
-              <w:t>/</w:t>
-            </w:r>
-            <w:proofErr w:type="spellStart"/>
-            <w:r>
-              <w:rPr>
-                <w:rFonts w:ascii="Times New Roman" w:hAnsi="Times New Roman" w:cs="Times New Roman"/>
-                <w:sz w:val="24"/>
-                <w:szCs w:val="24"/>
-              </w:rPr>
-              <w:t>api</w:t>
-            </w:r>
-            <w:proofErr w:type="spellEnd"/>
-            <w:r>
-              <w:rPr>
-                <w:rFonts w:ascii="Times New Roman" w:hAnsi="Times New Roman" w:cs="Times New Roman"/>
-                <w:sz w:val="24"/>
-                <w:szCs w:val="24"/>
-              </w:rPr>
-              <w:t>/</w:t>
-            </w:r>
-            <w:proofErr w:type="spellStart"/>
-            <w:r>
-              <w:rPr>
-                <w:rFonts w:ascii="Times New Roman" w:hAnsi="Times New Roman" w:cs="Times New Roman"/>
-                <w:sz w:val="24"/>
-                <w:szCs w:val="24"/>
-              </w:rPr>
-              <w:t>petugas</w:t>
-            </w:r>
-            <w:proofErr w:type="spellEnd"/>
-            <w:r>
-              <w:rPr>
-                <w:rFonts w:ascii="Times New Roman" w:hAnsi="Times New Roman" w:cs="Times New Roman"/>
-                <w:sz w:val="24"/>
-                <w:szCs w:val="24"/>
-              </w:rPr>
-              <w:t>/</w:t>
-            </w:r>
-            <w:proofErr w:type="spellStart"/>
-            <w:r>
-              <w:rPr>
-                <w:rFonts w:ascii="Times New Roman" w:hAnsi="Times New Roman" w:cs="Times New Roman"/>
-                <w:sz w:val="24"/>
-                <w:szCs w:val="24"/>
-              </w:rPr>
-              <w:t>ubah</w:t>
-            </w:r>
-            <w:proofErr w:type="spellEnd"/>
-            <w:r>
-              <w:rPr>
-                <w:rFonts w:ascii="Times New Roman" w:hAnsi="Times New Roman" w:cs="Times New Roman"/>
-                <w:sz w:val="24"/>
-                <w:szCs w:val="24"/>
-              </w:rPr>
-              <w:t>/</w:t>
+              <w:t>/api/petugas/ubah/</w:t>
             </w:r>
             <w:r>
               <w:rPr>
@@ -3939,18 +2621,163 @@
                 <w:sz w:val="24"/>
                 <w:szCs w:val="24"/>
               </w:rPr>
-              <w:t>“id”, “</w:t>
-            </w:r>
-            <w:proofErr w:type="spellStart"/>
-            <w:r>
-              <w:rPr>
-                <w:rFonts w:ascii="Times New Roman" w:hAnsi="Times New Roman" w:cs="Times New Roman"/>
-                <w:sz w:val="24"/>
-                <w:szCs w:val="24"/>
-              </w:rPr>
-              <w:t>nama</w:t>
-            </w:r>
-            <w:proofErr w:type="spellEnd"/>
+              <w:t>“id”, “nama”</w:t>
+            </w:r>
+          </w:p>
+        </w:tc>
+        <w:tc>
+          <w:tcPr>
+            <w:tcW w:w="1545" w:type="dxa"/>
+          </w:tcPr>
+          <w:p>
+            <w:pPr>
+              <w:jc w:val="both"/>
+              <w:rPr>
+                <w:rFonts w:ascii="Times New Roman" w:hAnsi="Times New Roman" w:cs="Times New Roman"/>
+                <w:sz w:val="24"/>
+                <w:szCs w:val="24"/>
+              </w:rPr>
+            </w:pPr>
+            <w:r>
+              <w:rPr>
+                <w:rFonts w:ascii="Times New Roman" w:hAnsi="Times New Roman" w:cs="Times New Roman"/>
+                <w:sz w:val="24"/>
+                <w:szCs w:val="24"/>
+              </w:rPr>
+              <w:t>“message”</w:t>
+            </w:r>
+          </w:p>
+        </w:tc>
+      </w:tr>
+      <w:tr>
+        <w:trPr>
+          <w:trHeight w:val="2294"/>
+        </w:trPr>
+        <w:tc>
+          <w:tcPr>
+            <w:tcW w:w="565" w:type="dxa"/>
+            <w:gridSpan w:val="2"/>
+          </w:tcPr>
+          <w:p>
+            <w:pPr>
+              <w:jc w:val="center"/>
+              <w:rPr>
+                <w:rFonts w:ascii="Times New Roman" w:hAnsi="Times New Roman" w:cs="Times New Roman"/>
+                <w:sz w:val="24"/>
+                <w:szCs w:val="24"/>
+              </w:rPr>
+            </w:pPr>
+            <w:r>
+              <w:rPr>
+                <w:rFonts w:ascii="Times New Roman" w:hAnsi="Times New Roman" w:cs="Times New Roman"/>
+                <w:sz w:val="24"/>
+                <w:szCs w:val="24"/>
+              </w:rPr>
+              <w:t>9</w:t>
+            </w:r>
+          </w:p>
+        </w:tc>
+        <w:tc>
+          <w:tcPr>
+            <w:tcW w:w="3533" w:type="dxa"/>
+          </w:tcPr>
+          <w:p>
+            <w:pPr>
+              <w:jc w:val="both"/>
+              <w:rPr>
+                <w:rFonts w:ascii="Times New Roman" w:hAnsi="Times New Roman" w:cs="Times New Roman"/>
+                <w:sz w:val="24"/>
+                <w:szCs w:val="24"/>
+              </w:rPr>
+            </w:pPr>
+            <w:r>
+              <w:rPr>
+                <w:rFonts w:ascii="Times New Roman" w:hAnsi="Times New Roman" w:cs="Times New Roman"/>
+                <w:sz w:val="24"/>
+                <w:szCs w:val="24"/>
+              </w:rPr>
+              <w:t>/</w:t>
+            </w:r>
+            <w:r>
+              <w:rPr>
+                <w:rFonts w:ascii="Times New Roman" w:hAnsi="Times New Roman" w:cs="Times New Roman"/>
+                <w:sz w:val="24"/>
+                <w:szCs w:val="24"/>
+              </w:rPr>
+              <w:t>api/petugas/laporan</w:t>
+            </w:r>
+          </w:p>
+        </w:tc>
+        <w:tc>
+          <w:tcPr>
+            <w:tcW w:w="1176" w:type="dxa"/>
+            <w:gridSpan w:val="3"/>
+          </w:tcPr>
+          <w:p>
+            <w:pPr>
+              <w:jc w:val="center"/>
+              <w:rPr>
+                <w:rFonts w:ascii="Times New Roman" w:hAnsi="Times New Roman" w:cs="Times New Roman"/>
+                <w:sz w:val="24"/>
+                <w:szCs w:val="24"/>
+              </w:rPr>
+            </w:pPr>
+            <w:r>
+              <w:rPr>
+                <w:rFonts w:ascii="Times New Roman" w:hAnsi="Times New Roman" w:cs="Times New Roman"/>
+                <w:sz w:val="24"/>
+                <w:szCs w:val="24"/>
+              </w:rPr>
+              <w:t>-</w:t>
+            </w:r>
+          </w:p>
+        </w:tc>
+        <w:tc>
+          <w:tcPr>
+            <w:tcW w:w="2197" w:type="dxa"/>
+            <w:gridSpan w:val="2"/>
+          </w:tcPr>
+          <w:p>
+            <w:pPr>
+              <w:jc w:val="both"/>
+              <w:rPr>
+                <w:rFonts w:ascii="Times New Roman" w:hAnsi="Times New Roman" w:cs="Times New Roman"/>
+                <w:sz w:val="24"/>
+                <w:szCs w:val="24"/>
+              </w:rPr>
+            </w:pPr>
+            <w:r>
+              <w:rPr>
+                <w:rFonts w:ascii="Times New Roman" w:hAnsi="Times New Roman" w:cs="Times New Roman"/>
+                <w:sz w:val="24"/>
+                <w:szCs w:val="24"/>
+              </w:rPr>
+              <w:t>“</w:t>
+            </w:r>
+            <w:r>
+              <w:rPr>
+                <w:rFonts w:ascii="Times New Roman" w:hAnsi="Times New Roman" w:cs="Times New Roman"/>
+                <w:sz w:val="24"/>
+                <w:szCs w:val="24"/>
+              </w:rPr>
+              <w:t>waktu_awal</w:t>
+            </w:r>
+            <w:r>
+              <w:rPr>
+                <w:rFonts w:ascii="Times New Roman" w:hAnsi="Times New Roman" w:cs="Times New Roman"/>
+                <w:sz w:val="24"/>
+                <w:szCs w:val="24"/>
+              </w:rPr>
+              <w:t>”, “</w:t>
+            </w:r>
+            <w:r>
+              <w:rPr>
+                <w:rFonts w:ascii="Times New Roman" w:hAnsi="Times New Roman" w:cs="Times New Roman"/>
+                <w:sz w:val="24"/>
+                <w:szCs w:val="24"/>
+              </w:rPr>
+              <w:t>waktu_akhir</w:t>
+            </w:r>
             <w:r>
               <w:rPr>
                 <w:rFonts w:ascii="Times New Roman" w:hAnsi="Times New Roman" w:cs="Times New Roman"/>
@@ -4080,6 +2907,7 @@
                 <w:sz w:val="24"/>
                 <w:szCs w:val="24"/>
               </w:rPr>
+              <w:lastRenderedPageBreak/>
               <w:t>1</w:t>
             </w:r>
           </w:p>
@@ -4103,43 +2931,7 @@
                 <w:sz w:val="24"/>
                 <w:szCs w:val="24"/>
               </w:rPr>
-              <w:t>/</w:t>
-            </w:r>
-            <w:proofErr w:type="spellStart"/>
-            <w:r>
-              <w:rPr>
-                <w:rFonts w:ascii="Times New Roman" w:hAnsi="Times New Roman" w:cs="Times New Roman"/>
-                <w:sz w:val="24"/>
-                <w:szCs w:val="24"/>
-              </w:rPr>
-              <w:t>api</w:t>
-            </w:r>
-            <w:proofErr w:type="spellEnd"/>
-            <w:r>
-              <w:rPr>
-                <w:rFonts w:ascii="Times New Roman" w:hAnsi="Times New Roman" w:cs="Times New Roman"/>
-                <w:sz w:val="24"/>
-                <w:szCs w:val="24"/>
-              </w:rPr>
-              <w:t>/admin/</w:t>
-            </w:r>
-            <w:proofErr w:type="spellStart"/>
-            <w:r>
-              <w:rPr>
-                <w:rFonts w:ascii="Times New Roman" w:hAnsi="Times New Roman" w:cs="Times New Roman"/>
-                <w:sz w:val="24"/>
-                <w:szCs w:val="24"/>
-              </w:rPr>
-              <w:t>lihat</w:t>
-            </w:r>
-            <w:proofErr w:type="spellEnd"/>
-            <w:r>
-              <w:rPr>
-                <w:rFonts w:ascii="Times New Roman" w:hAnsi="Times New Roman" w:cs="Times New Roman"/>
-                <w:sz w:val="24"/>
-                <w:szCs w:val="24"/>
-              </w:rPr>
-              <w:t>/data/user</w:t>
+              <w:t>/api/admin/lihat/data/user</w:t>
             </w:r>
           </w:p>
         </w:tc>
@@ -4259,36 +3051,8 @@
                 <w:sz w:val="24"/>
                 <w:szCs w:val="24"/>
               </w:rPr>
-              <w:t>/</w:t>
-            </w:r>
-            <w:proofErr w:type="spellStart"/>
-            <w:r>
-              <w:rPr>
-                <w:rFonts w:ascii="Times New Roman" w:hAnsi="Times New Roman" w:cs="Times New Roman"/>
-                <w:sz w:val="24"/>
-                <w:szCs w:val="24"/>
-              </w:rPr>
-              <w:t>api</w:t>
-            </w:r>
-            <w:proofErr w:type="spellEnd"/>
-            <w:r>
-              <w:rPr>
-                <w:rFonts w:ascii="Times New Roman" w:hAnsi="Times New Roman" w:cs="Times New Roman"/>
-                <w:sz w:val="24"/>
-                <w:szCs w:val="24"/>
-              </w:rPr>
-              <w:t>/admin/insert/</w:t>
-            </w:r>
-            <w:proofErr w:type="spellStart"/>
-            <w:r>
-              <w:rPr>
-                <w:rFonts w:ascii="Times New Roman" w:hAnsi="Times New Roman" w:cs="Times New Roman"/>
-                <w:sz w:val="24"/>
-                <w:szCs w:val="24"/>
-              </w:rPr>
-              <w:t>petugas</w:t>
-            </w:r>
-            <w:proofErr w:type="spellEnd"/>
+              <w:t>/api/admin/insert/petugas</w:t>
+            </w:r>
           </w:p>
         </w:tc>
         <w:tc>
@@ -4333,25 +3097,7 @@
                 <w:sz w:val="24"/>
                 <w:szCs w:val="24"/>
               </w:rPr>
-              <w:t>“email”, “</w:t>
-            </w:r>
-            <w:proofErr w:type="spellStart"/>
-            <w:r>
-              <w:rPr>
-                <w:rFonts w:ascii="Times New Roman" w:hAnsi="Times New Roman" w:cs="Times New Roman"/>
-                <w:sz w:val="24"/>
-                <w:szCs w:val="24"/>
-              </w:rPr>
-              <w:t>nama</w:t>
-            </w:r>
-            <w:proofErr w:type="spellEnd"/>
-            <w:r>
-              <w:rPr>
-                <w:rFonts w:ascii="Times New Roman" w:hAnsi="Times New Roman" w:cs="Times New Roman"/>
-                <w:sz w:val="24"/>
-                <w:szCs w:val="24"/>
-              </w:rPr>
-              <w:t>”, “password”</w:t>
+              <w:t>“email”, “nama”, “password”</w:t>
             </w:r>
           </w:p>
         </w:tc>

</xml_diff>

<commit_message>
add: API untuk melihat data dokter
menambahkan API untuk melihat data dokter bagi role admin
</commit_message>
<xml_diff>
--- a/API CONTRACT.docx
+++ b/API CONTRACT.docx
@@ -228,25 +228,7 @@
                 <w:sz w:val="24"/>
                 <w:szCs w:val="24"/>
               </w:rPr>
-              <w:t>/</w:t>
-            </w:r>
-            <w:proofErr w:type="spellStart"/>
-            <w:r>
-              <w:rPr>
-                <w:rFonts w:ascii="Times New Roman" w:hAnsi="Times New Roman" w:cs="Times New Roman"/>
-                <w:sz w:val="24"/>
-                <w:szCs w:val="24"/>
-              </w:rPr>
-              <w:t>api</w:t>
-            </w:r>
-            <w:proofErr w:type="spellEnd"/>
-            <w:r>
-              <w:rPr>
-                <w:rFonts w:ascii="Times New Roman" w:hAnsi="Times New Roman" w:cs="Times New Roman"/>
-                <w:sz w:val="24"/>
-                <w:szCs w:val="24"/>
-              </w:rPr>
-              <w:t>/login</w:t>
+              <w:t>/api/login</w:t>
             </w:r>
           </w:p>
         </w:tc>
@@ -408,72 +390,8 @@
                 <w:sz w:val="24"/>
                 <w:szCs w:val="24"/>
               </w:rPr>
-              <w:t>/</w:t>
-            </w:r>
-            <w:proofErr w:type="spellStart"/>
-            <w:r>
-              <w:rPr>
-                <w:rFonts w:ascii="Times New Roman" w:hAnsi="Times New Roman" w:cs="Times New Roman"/>
-                <w:sz w:val="24"/>
-                <w:szCs w:val="24"/>
-              </w:rPr>
-              <w:t>api</w:t>
-            </w:r>
-            <w:proofErr w:type="spellEnd"/>
-            <w:r>
-              <w:rPr>
-                <w:rFonts w:ascii="Times New Roman" w:hAnsi="Times New Roman" w:cs="Times New Roman"/>
-                <w:sz w:val="24"/>
-                <w:szCs w:val="24"/>
-              </w:rPr>
-              <w:t>/</w:t>
-            </w:r>
-            <w:proofErr w:type="spellStart"/>
-            <w:r>
-              <w:rPr>
-                <w:rFonts w:ascii="Times New Roman" w:hAnsi="Times New Roman" w:cs="Times New Roman"/>
-                <w:sz w:val="24"/>
-                <w:szCs w:val="24"/>
-              </w:rPr>
-              <w:t>dokter</w:t>
-            </w:r>
-            <w:proofErr w:type="spellEnd"/>
-            <w:r>
-              <w:rPr>
-                <w:rFonts w:ascii="Times New Roman" w:hAnsi="Times New Roman" w:cs="Times New Roman"/>
-                <w:sz w:val="24"/>
-                <w:szCs w:val="24"/>
-              </w:rPr>
-              <w:t>/</w:t>
-            </w:r>
-            <w:proofErr w:type="spellStart"/>
-            <w:r>
-              <w:rPr>
-                <w:rFonts w:ascii="Times New Roman" w:hAnsi="Times New Roman" w:cs="Times New Roman"/>
-                <w:sz w:val="24"/>
-                <w:szCs w:val="24"/>
-              </w:rPr>
-              <w:t>lihat</w:t>
-            </w:r>
-            <w:proofErr w:type="spellEnd"/>
-            <w:r>
-              <w:rPr>
-                <w:rFonts w:ascii="Times New Roman" w:hAnsi="Times New Roman" w:cs="Times New Roman"/>
-                <w:sz w:val="24"/>
-                <w:szCs w:val="24"/>
-              </w:rPr>
-              <w:t>/</w:t>
-            </w:r>
-            <w:proofErr w:type="spellStart"/>
-            <w:r>
-              <w:rPr>
-                <w:rFonts w:ascii="Times New Roman" w:hAnsi="Times New Roman" w:cs="Times New Roman"/>
-                <w:sz w:val="24"/>
-                <w:szCs w:val="24"/>
-              </w:rPr>
-              <w:t>jadwal</w:t>
-            </w:r>
-            <w:proofErr w:type="spellEnd"/>
+              <w:t>/api/dokter/lihat/jadwal</w:t>
+            </w:r>
           </w:p>
         </w:tc>
         <w:tc>
@@ -572,18 +490,8 @@
           <w:sz w:val="24"/>
           <w:szCs w:val="24"/>
         </w:rPr>
-        <w:t xml:space="preserve">API </w:t>
+        <w:t>API Pasien</w:t>
       </w:r>
-      <w:proofErr w:type="spellStart"/>
-      <w:r>
-        <w:rPr>
-          <w:rFonts w:ascii="Times New Roman" w:hAnsi="Times New Roman" w:cs="Times New Roman"/>
-          <w:sz w:val="24"/>
-          <w:szCs w:val="24"/>
-        </w:rPr>
-        <w:t>Pasien</w:t>
-      </w:r>
-      <w:proofErr w:type="spellEnd"/>
     </w:p>
     <w:tbl>
       <w:tblPr>
@@ -644,25 +552,7 @@
                 <w:sz w:val="24"/>
                 <w:szCs w:val="24"/>
               </w:rPr>
-              <w:t>/</w:t>
-            </w:r>
-            <w:proofErr w:type="spellStart"/>
-            <w:r>
-              <w:rPr>
-                <w:rFonts w:ascii="Times New Roman" w:hAnsi="Times New Roman" w:cs="Times New Roman"/>
-                <w:sz w:val="24"/>
-                <w:szCs w:val="24"/>
-              </w:rPr>
-              <w:t>api</w:t>
-            </w:r>
-            <w:proofErr w:type="spellEnd"/>
-            <w:r>
-              <w:rPr>
-                <w:rFonts w:ascii="Times New Roman" w:hAnsi="Times New Roman" w:cs="Times New Roman"/>
-                <w:sz w:val="24"/>
-                <w:szCs w:val="24"/>
-              </w:rPr>
-              <w:t>/register</w:t>
+              <w:t>/api/register</w:t>
             </w:r>
           </w:p>
         </w:tc>
@@ -708,151 +598,7 @@
                 <w:sz w:val="24"/>
                 <w:szCs w:val="24"/>
               </w:rPr>
-              <w:t>“email”, “</w:t>
-            </w:r>
-            <w:proofErr w:type="spellStart"/>
-            <w:r>
-              <w:rPr>
-                <w:rFonts w:ascii="Times New Roman" w:hAnsi="Times New Roman" w:cs="Times New Roman"/>
-                <w:sz w:val="24"/>
-                <w:szCs w:val="24"/>
-              </w:rPr>
-              <w:t>nama</w:t>
-            </w:r>
-            <w:proofErr w:type="spellEnd"/>
-            <w:r>
-              <w:rPr>
-                <w:rFonts w:ascii="Times New Roman" w:hAnsi="Times New Roman" w:cs="Times New Roman"/>
-                <w:sz w:val="24"/>
-                <w:szCs w:val="24"/>
-              </w:rPr>
-              <w:t>”, “password”, “</w:t>
-            </w:r>
-            <w:proofErr w:type="spellStart"/>
-            <w:r>
-              <w:rPr>
-                <w:rFonts w:ascii="Times New Roman" w:hAnsi="Times New Roman" w:cs="Times New Roman"/>
-                <w:sz w:val="24"/>
-                <w:szCs w:val="24"/>
-              </w:rPr>
-              <w:t>nik_pasien</w:t>
-            </w:r>
-            <w:proofErr w:type="spellEnd"/>
-            <w:r>
-              <w:rPr>
-                <w:rFonts w:ascii="Times New Roman" w:hAnsi="Times New Roman" w:cs="Times New Roman"/>
-                <w:sz w:val="24"/>
-                <w:szCs w:val="24"/>
-              </w:rPr>
-              <w:t>”, “</w:t>
-            </w:r>
-            <w:proofErr w:type="spellStart"/>
-            <w:r>
-              <w:rPr>
-                <w:rFonts w:ascii="Times New Roman" w:hAnsi="Times New Roman" w:cs="Times New Roman"/>
-                <w:sz w:val="24"/>
-                <w:szCs w:val="24"/>
-              </w:rPr>
-              <w:t>jk_pasien</w:t>
-            </w:r>
-            <w:proofErr w:type="spellEnd"/>
-            <w:r>
-              <w:rPr>
-                <w:rFonts w:ascii="Times New Roman" w:hAnsi="Times New Roman" w:cs="Times New Roman"/>
-                <w:sz w:val="24"/>
-                <w:szCs w:val="24"/>
-              </w:rPr>
-              <w:t>”, “</w:t>
-            </w:r>
-            <w:proofErr w:type="spellStart"/>
-            <w:r>
-              <w:rPr>
-                <w:rFonts w:ascii="Times New Roman" w:hAnsi="Times New Roman" w:cs="Times New Roman"/>
-                <w:sz w:val="24"/>
-                <w:szCs w:val="24"/>
-              </w:rPr>
-              <w:t>tgl_lahir_pasien</w:t>
-            </w:r>
-            <w:proofErr w:type="spellEnd"/>
-            <w:r>
-              <w:rPr>
-                <w:rFonts w:ascii="Times New Roman" w:hAnsi="Times New Roman" w:cs="Times New Roman"/>
-                <w:sz w:val="24"/>
-                <w:szCs w:val="24"/>
-              </w:rPr>
-              <w:t>”, “</w:t>
-            </w:r>
-            <w:proofErr w:type="spellStart"/>
-            <w:r>
-              <w:rPr>
-                <w:rFonts w:ascii="Times New Roman" w:hAnsi="Times New Roman" w:cs="Times New Roman"/>
-                <w:sz w:val="24"/>
-                <w:szCs w:val="24"/>
-              </w:rPr>
-              <w:t>tmpt_lahir_pasien</w:t>
-            </w:r>
-            <w:proofErr w:type="spellEnd"/>
-            <w:r>
-              <w:rPr>
-                <w:rFonts w:ascii="Times New Roman" w:hAnsi="Times New Roman" w:cs="Times New Roman"/>
-                <w:sz w:val="24"/>
-                <w:szCs w:val="24"/>
-              </w:rPr>
-              <w:t>”, “</w:t>
-            </w:r>
-            <w:proofErr w:type="spellStart"/>
-            <w:r>
-              <w:rPr>
-                <w:rFonts w:ascii="Times New Roman" w:hAnsi="Times New Roman" w:cs="Times New Roman"/>
-                <w:sz w:val="24"/>
-                <w:szCs w:val="24"/>
-              </w:rPr>
-              <w:t>alamat_pasien</w:t>
-            </w:r>
-            <w:proofErr w:type="spellEnd"/>
-            <w:r>
-              <w:rPr>
-                <w:rFonts w:ascii="Times New Roman" w:hAnsi="Times New Roman" w:cs="Times New Roman"/>
-                <w:sz w:val="24"/>
-                <w:szCs w:val="24"/>
-              </w:rPr>
-              <w:t>”, “</w:t>
-            </w:r>
-            <w:proofErr w:type="spellStart"/>
-            <w:r>
-              <w:rPr>
-                <w:rFonts w:ascii="Times New Roman" w:hAnsi="Times New Roman" w:cs="Times New Roman"/>
-                <w:sz w:val="24"/>
-                <w:szCs w:val="24"/>
-              </w:rPr>
-              <w:t>no_hp_pasien</w:t>
-            </w:r>
-            <w:proofErr w:type="spellEnd"/>
-            <w:r>
-              <w:rPr>
-                <w:rFonts w:ascii="Times New Roman" w:hAnsi="Times New Roman" w:cs="Times New Roman"/>
-                <w:sz w:val="24"/>
-                <w:szCs w:val="24"/>
-              </w:rPr>
-              <w:t>”, “</w:t>
-            </w:r>
-            <w:proofErr w:type="spellStart"/>
-            <w:r>
-              <w:rPr>
-                <w:rFonts w:ascii="Times New Roman" w:hAnsi="Times New Roman" w:cs="Times New Roman"/>
-                <w:sz w:val="24"/>
-                <w:szCs w:val="24"/>
-              </w:rPr>
-              <w:t>ktp_pasien</w:t>
-            </w:r>
-            <w:proofErr w:type="spellEnd"/>
-            <w:r>
-              <w:rPr>
-                <w:rFonts w:ascii="Times New Roman" w:hAnsi="Times New Roman" w:cs="Times New Roman"/>
-                <w:sz w:val="24"/>
-                <w:szCs w:val="24"/>
-              </w:rPr>
-              <w:t>”</w:t>
+              <w:t>“email”, “nama”, “password”, “nik_pasien”, “jk_pasien”, “tgl_lahir_pasien”, “tmpt_lahir_pasien”, “alamat_pasien”, “no_hp_pasien”, “ktp_pasien”</w:t>
             </w:r>
           </w:p>
         </w:tc>
@@ -875,25 +621,7 @@
                 <w:sz w:val="24"/>
                 <w:szCs w:val="24"/>
               </w:rPr>
-              <w:t>“message”, “</w:t>
-            </w:r>
-            <w:proofErr w:type="spellStart"/>
-            <w:r>
-              <w:rPr>
-                <w:rFonts w:ascii="Times New Roman" w:hAnsi="Times New Roman" w:cs="Times New Roman"/>
-                <w:sz w:val="24"/>
-                <w:szCs w:val="24"/>
-              </w:rPr>
-              <w:t>data_pasien</w:t>
-            </w:r>
-            <w:proofErr w:type="spellEnd"/>
-            <w:r>
-              <w:rPr>
-                <w:rFonts w:ascii="Times New Roman" w:hAnsi="Times New Roman" w:cs="Times New Roman"/>
-                <w:sz w:val="24"/>
-                <w:szCs w:val="24"/>
-              </w:rPr>
-              <w:t>”</w:t>
+              <w:t>“message”, “data_pasien”</w:t>
             </w:r>
           </w:p>
         </w:tc>
@@ -944,61 +672,7 @@
                 <w:sz w:val="24"/>
                 <w:szCs w:val="24"/>
               </w:rPr>
-              <w:t>/</w:t>
-            </w:r>
-            <w:proofErr w:type="spellStart"/>
-            <w:r>
-              <w:rPr>
-                <w:rFonts w:ascii="Times New Roman" w:hAnsi="Times New Roman" w:cs="Times New Roman"/>
-                <w:sz w:val="24"/>
-                <w:szCs w:val="24"/>
-              </w:rPr>
-              <w:t>api</w:t>
-            </w:r>
-            <w:proofErr w:type="spellEnd"/>
-            <w:r>
-              <w:rPr>
-                <w:rFonts w:ascii="Times New Roman" w:hAnsi="Times New Roman" w:cs="Times New Roman"/>
-                <w:sz w:val="24"/>
-                <w:szCs w:val="24"/>
-              </w:rPr>
-              <w:t>/</w:t>
-            </w:r>
-            <w:proofErr w:type="spellStart"/>
-            <w:r>
-              <w:rPr>
-                <w:rFonts w:ascii="Times New Roman" w:hAnsi="Times New Roman" w:cs="Times New Roman"/>
-                <w:sz w:val="24"/>
-                <w:szCs w:val="24"/>
-              </w:rPr>
-              <w:t>pasien</w:t>
-            </w:r>
-            <w:proofErr w:type="spellEnd"/>
-            <w:r>
-              <w:rPr>
-                <w:rFonts w:ascii="Times New Roman" w:hAnsi="Times New Roman" w:cs="Times New Roman"/>
-                <w:sz w:val="24"/>
-                <w:szCs w:val="24"/>
-              </w:rPr>
-              <w:t>/</w:t>
-            </w:r>
-            <w:proofErr w:type="spellStart"/>
-            <w:r>
-              <w:rPr>
-                <w:rFonts w:ascii="Times New Roman" w:hAnsi="Times New Roman" w:cs="Times New Roman"/>
-                <w:sz w:val="24"/>
-                <w:szCs w:val="24"/>
-              </w:rPr>
-              <w:t>lihat</w:t>
-            </w:r>
-            <w:proofErr w:type="spellEnd"/>
-            <w:r>
-              <w:rPr>
-                <w:rFonts w:ascii="Times New Roman" w:hAnsi="Times New Roman" w:cs="Times New Roman"/>
-                <w:sz w:val="24"/>
-                <w:szCs w:val="24"/>
-              </w:rPr>
-              <w:t>/poli</w:t>
+              <w:t>/api/pasien/lihat/poli</w:t>
             </w:r>
           </w:p>
         </w:tc>
@@ -1119,72 +793,8 @@
                 <w:sz w:val="24"/>
                 <w:szCs w:val="24"/>
               </w:rPr>
-              <w:t>/</w:t>
-            </w:r>
-            <w:proofErr w:type="spellStart"/>
-            <w:r>
-              <w:rPr>
-                <w:rFonts w:ascii="Times New Roman" w:hAnsi="Times New Roman" w:cs="Times New Roman"/>
-                <w:sz w:val="24"/>
-                <w:szCs w:val="24"/>
-              </w:rPr>
-              <w:t>api</w:t>
-            </w:r>
-            <w:proofErr w:type="spellEnd"/>
-            <w:r>
-              <w:rPr>
-                <w:rFonts w:ascii="Times New Roman" w:hAnsi="Times New Roman" w:cs="Times New Roman"/>
-                <w:sz w:val="24"/>
-                <w:szCs w:val="24"/>
-              </w:rPr>
-              <w:t>/</w:t>
-            </w:r>
-            <w:proofErr w:type="spellStart"/>
-            <w:r>
-              <w:rPr>
-                <w:rFonts w:ascii="Times New Roman" w:hAnsi="Times New Roman" w:cs="Times New Roman"/>
-                <w:sz w:val="24"/>
-                <w:szCs w:val="24"/>
-              </w:rPr>
-              <w:t>pasien</w:t>
-            </w:r>
-            <w:proofErr w:type="spellEnd"/>
-            <w:r>
-              <w:rPr>
-                <w:rFonts w:ascii="Times New Roman" w:hAnsi="Times New Roman" w:cs="Times New Roman"/>
-                <w:sz w:val="24"/>
-                <w:szCs w:val="24"/>
-              </w:rPr>
-              <w:t>/</w:t>
-            </w:r>
-            <w:proofErr w:type="spellStart"/>
-            <w:r>
-              <w:rPr>
-                <w:rFonts w:ascii="Times New Roman" w:hAnsi="Times New Roman" w:cs="Times New Roman"/>
-                <w:sz w:val="24"/>
-                <w:szCs w:val="24"/>
-              </w:rPr>
-              <w:t>lihat</w:t>
-            </w:r>
-            <w:proofErr w:type="spellEnd"/>
-            <w:r>
-              <w:rPr>
-                <w:rFonts w:ascii="Times New Roman" w:hAnsi="Times New Roman" w:cs="Times New Roman"/>
-                <w:sz w:val="24"/>
-                <w:szCs w:val="24"/>
-              </w:rPr>
-              <w:t>/poli/</w:t>
-            </w:r>
-            <w:proofErr w:type="spellStart"/>
-            <w:r>
-              <w:rPr>
-                <w:rFonts w:ascii="Times New Roman" w:hAnsi="Times New Roman" w:cs="Times New Roman"/>
-                <w:sz w:val="24"/>
-                <w:szCs w:val="24"/>
-              </w:rPr>
-              <w:t>dokter</w:t>
-            </w:r>
-            <w:proofErr w:type="spellEnd"/>
+              <w:t>/api/pasien/lihat/poli/dokter</w:t>
+            </w:r>
           </w:p>
         </w:tc>
         <w:tc>
@@ -1303,90 +913,8 @@
                 <w:sz w:val="24"/>
                 <w:szCs w:val="24"/>
               </w:rPr>
-              <w:t>/</w:t>
-            </w:r>
-            <w:proofErr w:type="spellStart"/>
-            <w:r>
-              <w:rPr>
-                <w:rFonts w:ascii="Times New Roman" w:hAnsi="Times New Roman" w:cs="Times New Roman"/>
-                <w:sz w:val="24"/>
-                <w:szCs w:val="24"/>
-              </w:rPr>
-              <w:t>api</w:t>
-            </w:r>
-            <w:proofErr w:type="spellEnd"/>
-            <w:r>
-              <w:rPr>
-                <w:rFonts w:ascii="Times New Roman" w:hAnsi="Times New Roman" w:cs="Times New Roman"/>
-                <w:sz w:val="24"/>
-                <w:szCs w:val="24"/>
-              </w:rPr>
-              <w:t>/</w:t>
-            </w:r>
-            <w:proofErr w:type="spellStart"/>
-            <w:r>
-              <w:rPr>
-                <w:rFonts w:ascii="Times New Roman" w:hAnsi="Times New Roman" w:cs="Times New Roman"/>
-                <w:sz w:val="24"/>
-                <w:szCs w:val="24"/>
-              </w:rPr>
-              <w:t>pasien</w:t>
-            </w:r>
-            <w:proofErr w:type="spellEnd"/>
-            <w:r>
-              <w:rPr>
-                <w:rFonts w:ascii="Times New Roman" w:hAnsi="Times New Roman" w:cs="Times New Roman"/>
-                <w:sz w:val="24"/>
-                <w:szCs w:val="24"/>
-              </w:rPr>
-              <w:t>/</w:t>
-            </w:r>
-            <w:proofErr w:type="spellStart"/>
-            <w:r>
-              <w:rPr>
-                <w:rFonts w:ascii="Times New Roman" w:hAnsi="Times New Roman" w:cs="Times New Roman"/>
-                <w:sz w:val="24"/>
-                <w:szCs w:val="24"/>
-              </w:rPr>
-              <w:t>lihat</w:t>
-            </w:r>
-            <w:proofErr w:type="spellEnd"/>
-            <w:r>
-              <w:rPr>
-                <w:rFonts w:ascii="Times New Roman" w:hAnsi="Times New Roman" w:cs="Times New Roman"/>
-                <w:sz w:val="24"/>
-                <w:szCs w:val="24"/>
-              </w:rPr>
-              <w:t>/poli/</w:t>
-            </w:r>
-            <w:proofErr w:type="spellStart"/>
-            <w:r>
-              <w:rPr>
-                <w:rFonts w:ascii="Times New Roman" w:hAnsi="Times New Roman" w:cs="Times New Roman"/>
-                <w:sz w:val="24"/>
-                <w:szCs w:val="24"/>
-              </w:rPr>
-              <w:t>dokter</w:t>
-            </w:r>
-            <w:proofErr w:type="spellEnd"/>
-            <w:r>
-              <w:rPr>
-                <w:rFonts w:ascii="Times New Roman" w:hAnsi="Times New Roman" w:cs="Times New Roman"/>
-                <w:sz w:val="24"/>
-                <w:szCs w:val="24"/>
-              </w:rPr>
-              <w:t>/</w:t>
-            </w:r>
-            <w:proofErr w:type="spellStart"/>
-            <w:r>
-              <w:rPr>
-                <w:rFonts w:ascii="Times New Roman" w:hAnsi="Times New Roman" w:cs="Times New Roman"/>
-                <w:sz w:val="24"/>
-                <w:szCs w:val="24"/>
-              </w:rPr>
-              <w:t>jadwal</w:t>
-            </w:r>
-            <w:proofErr w:type="spellEnd"/>
+              <w:t>/api/pasien/lihat/poli/dokter/jadwal</w:t>
+            </w:r>
           </w:p>
         </w:tc>
         <w:tc>
@@ -1478,25 +1006,7 @@
                 <w:sz w:val="24"/>
                 <w:szCs w:val="24"/>
               </w:rPr>
-              <w:t xml:space="preserve"> “</w:t>
-            </w:r>
-            <w:proofErr w:type="spellStart"/>
-            <w:r>
-              <w:rPr>
-                <w:rFonts w:ascii="Times New Roman" w:hAnsi="Times New Roman" w:cs="Times New Roman"/>
-                <w:sz w:val="24"/>
-                <w:szCs w:val="24"/>
-              </w:rPr>
-              <w:t>dokter</w:t>
-            </w:r>
-            <w:proofErr w:type="spellEnd"/>
-            <w:r>
-              <w:rPr>
-                <w:rFonts w:ascii="Times New Roman" w:hAnsi="Times New Roman" w:cs="Times New Roman"/>
-                <w:sz w:val="24"/>
-                <w:szCs w:val="24"/>
-              </w:rPr>
-              <w:t xml:space="preserve">”, </w:t>
+              <w:t xml:space="preserve"> “dokter”, </w:t>
             </w:r>
             <w:r>
               <w:rPr>
@@ -1555,72 +1065,8 @@
                 <w:sz w:val="24"/>
                 <w:szCs w:val="24"/>
               </w:rPr>
-              <w:t>/</w:t>
-            </w:r>
-            <w:proofErr w:type="spellStart"/>
-            <w:r>
-              <w:rPr>
-                <w:rFonts w:ascii="Times New Roman" w:hAnsi="Times New Roman" w:cs="Times New Roman"/>
-                <w:sz w:val="24"/>
-                <w:szCs w:val="24"/>
-              </w:rPr>
-              <w:t>api</w:t>
-            </w:r>
-            <w:proofErr w:type="spellEnd"/>
-            <w:r>
-              <w:rPr>
-                <w:rFonts w:ascii="Times New Roman" w:hAnsi="Times New Roman" w:cs="Times New Roman"/>
-                <w:sz w:val="24"/>
-                <w:szCs w:val="24"/>
-              </w:rPr>
-              <w:t>/</w:t>
-            </w:r>
-            <w:proofErr w:type="spellStart"/>
-            <w:r>
-              <w:rPr>
-                <w:rFonts w:ascii="Times New Roman" w:hAnsi="Times New Roman" w:cs="Times New Roman"/>
-                <w:sz w:val="24"/>
-                <w:szCs w:val="24"/>
-              </w:rPr>
-              <w:t>pasien</w:t>
-            </w:r>
-            <w:proofErr w:type="spellEnd"/>
-            <w:r>
-              <w:rPr>
-                <w:rFonts w:ascii="Times New Roman" w:hAnsi="Times New Roman" w:cs="Times New Roman"/>
-                <w:sz w:val="24"/>
-                <w:szCs w:val="24"/>
-              </w:rPr>
-              <w:t>/</w:t>
-            </w:r>
-            <w:proofErr w:type="spellStart"/>
-            <w:r>
-              <w:rPr>
-                <w:rFonts w:ascii="Times New Roman" w:hAnsi="Times New Roman" w:cs="Times New Roman"/>
-                <w:sz w:val="24"/>
-                <w:szCs w:val="24"/>
-              </w:rPr>
-              <w:t>reservasi</w:t>
-            </w:r>
-            <w:proofErr w:type="spellEnd"/>
-            <w:r>
-              <w:rPr>
-                <w:rFonts w:ascii="Times New Roman" w:hAnsi="Times New Roman" w:cs="Times New Roman"/>
-                <w:sz w:val="24"/>
-                <w:szCs w:val="24"/>
-              </w:rPr>
-              <w:t>/</w:t>
-            </w:r>
-            <w:proofErr w:type="spellStart"/>
-            <w:r>
-              <w:rPr>
-                <w:rFonts w:ascii="Times New Roman" w:hAnsi="Times New Roman" w:cs="Times New Roman"/>
-                <w:sz w:val="24"/>
-                <w:szCs w:val="24"/>
-              </w:rPr>
-              <w:t>pribadi</w:t>
-            </w:r>
-            <w:proofErr w:type="spellEnd"/>
+              <w:t>/api/pasien/reservasi/pribadi</w:t>
+            </w:r>
           </w:p>
         </w:tc>
         <w:tc>
@@ -1665,25 +1111,7 @@
                 <w:sz w:val="24"/>
                 <w:szCs w:val="24"/>
               </w:rPr>
-              <w:t>“id”, “</w:t>
-            </w:r>
-            <w:proofErr w:type="spellStart"/>
-            <w:r>
-              <w:rPr>
-                <w:rFonts w:ascii="Times New Roman" w:hAnsi="Times New Roman" w:cs="Times New Roman"/>
-                <w:sz w:val="24"/>
-                <w:szCs w:val="24"/>
-              </w:rPr>
-              <w:t>jadwal_tanggal</w:t>
-            </w:r>
-            <w:proofErr w:type="spellEnd"/>
-            <w:r>
-              <w:rPr>
-                <w:rFonts w:ascii="Times New Roman" w:hAnsi="Times New Roman" w:cs="Times New Roman"/>
-                <w:sz w:val="24"/>
-                <w:szCs w:val="24"/>
-              </w:rPr>
-              <w:t>”</w:t>
+              <w:t>“id”, “jadwal_tanggal”</w:t>
             </w:r>
           </w:p>
         </w:tc>
@@ -1757,72 +1185,8 @@
                 <w:sz w:val="24"/>
                 <w:szCs w:val="24"/>
               </w:rPr>
-              <w:t>/</w:t>
-            </w:r>
-            <w:proofErr w:type="spellStart"/>
-            <w:r>
-              <w:rPr>
-                <w:rFonts w:ascii="Times New Roman" w:hAnsi="Times New Roman" w:cs="Times New Roman"/>
-                <w:sz w:val="24"/>
-                <w:szCs w:val="24"/>
-              </w:rPr>
-              <w:t>api</w:t>
-            </w:r>
-            <w:proofErr w:type="spellEnd"/>
-            <w:r>
-              <w:rPr>
-                <w:rFonts w:ascii="Times New Roman" w:hAnsi="Times New Roman" w:cs="Times New Roman"/>
-                <w:sz w:val="24"/>
-                <w:szCs w:val="24"/>
-              </w:rPr>
-              <w:t>/</w:t>
-            </w:r>
-            <w:proofErr w:type="spellStart"/>
-            <w:r>
-              <w:rPr>
-                <w:rFonts w:ascii="Times New Roman" w:hAnsi="Times New Roman" w:cs="Times New Roman"/>
-                <w:sz w:val="24"/>
-                <w:szCs w:val="24"/>
-              </w:rPr>
-              <w:t>pasien</w:t>
-            </w:r>
-            <w:proofErr w:type="spellEnd"/>
-            <w:r>
-              <w:rPr>
-                <w:rFonts w:ascii="Times New Roman" w:hAnsi="Times New Roman" w:cs="Times New Roman"/>
-                <w:sz w:val="24"/>
-                <w:szCs w:val="24"/>
-              </w:rPr>
-              <w:t>/</w:t>
-            </w:r>
-            <w:proofErr w:type="spellStart"/>
-            <w:r>
-              <w:rPr>
-                <w:rFonts w:ascii="Times New Roman" w:hAnsi="Times New Roman" w:cs="Times New Roman"/>
-                <w:sz w:val="24"/>
-                <w:szCs w:val="24"/>
-              </w:rPr>
-              <w:t>reservasi</w:t>
-            </w:r>
-            <w:proofErr w:type="spellEnd"/>
-            <w:r>
-              <w:rPr>
-                <w:rFonts w:ascii="Times New Roman" w:hAnsi="Times New Roman" w:cs="Times New Roman"/>
-                <w:sz w:val="24"/>
-                <w:szCs w:val="24"/>
-              </w:rPr>
-              <w:t>/</w:t>
-            </w:r>
-            <w:proofErr w:type="spellStart"/>
-            <w:r>
-              <w:rPr>
-                <w:rFonts w:ascii="Times New Roman" w:hAnsi="Times New Roman" w:cs="Times New Roman"/>
-                <w:sz w:val="24"/>
-                <w:szCs w:val="24"/>
-              </w:rPr>
-              <w:t>riwayat</w:t>
-            </w:r>
-            <w:proofErr w:type="spellEnd"/>
+              <w:t>/api/pasien/reservasi/riwayat</w:t>
+            </w:r>
           </w:p>
         </w:tc>
         <w:tc>
@@ -1941,72 +1305,8 @@
                 <w:sz w:val="24"/>
                 <w:szCs w:val="24"/>
               </w:rPr>
-              <w:t>/</w:t>
-            </w:r>
-            <w:proofErr w:type="spellStart"/>
-            <w:r>
-              <w:rPr>
-                <w:rFonts w:ascii="Times New Roman" w:hAnsi="Times New Roman" w:cs="Times New Roman"/>
-                <w:sz w:val="24"/>
-                <w:szCs w:val="24"/>
-              </w:rPr>
-              <w:t>api</w:t>
-            </w:r>
-            <w:proofErr w:type="spellEnd"/>
-            <w:r>
-              <w:rPr>
-                <w:rFonts w:ascii="Times New Roman" w:hAnsi="Times New Roman" w:cs="Times New Roman"/>
-                <w:sz w:val="24"/>
-                <w:szCs w:val="24"/>
-              </w:rPr>
-              <w:t>/</w:t>
-            </w:r>
-            <w:proofErr w:type="spellStart"/>
-            <w:r>
-              <w:rPr>
-                <w:rFonts w:ascii="Times New Roman" w:hAnsi="Times New Roman" w:cs="Times New Roman"/>
-                <w:sz w:val="24"/>
-                <w:szCs w:val="24"/>
-              </w:rPr>
-              <w:t>pasien</w:t>
-            </w:r>
-            <w:proofErr w:type="spellEnd"/>
-            <w:r>
-              <w:rPr>
-                <w:rFonts w:ascii="Times New Roman" w:hAnsi="Times New Roman" w:cs="Times New Roman"/>
-                <w:sz w:val="24"/>
-                <w:szCs w:val="24"/>
-              </w:rPr>
-              <w:t>/</w:t>
-            </w:r>
-            <w:proofErr w:type="spellStart"/>
-            <w:r>
-              <w:rPr>
-                <w:rFonts w:ascii="Times New Roman" w:hAnsi="Times New Roman" w:cs="Times New Roman"/>
-                <w:sz w:val="24"/>
-                <w:szCs w:val="24"/>
-              </w:rPr>
-              <w:t>reservasi</w:t>
-            </w:r>
-            <w:proofErr w:type="spellEnd"/>
-            <w:r>
-              <w:rPr>
-                <w:rFonts w:ascii="Times New Roman" w:hAnsi="Times New Roman" w:cs="Times New Roman"/>
-                <w:sz w:val="24"/>
-                <w:szCs w:val="24"/>
-              </w:rPr>
-              <w:t>/</w:t>
-            </w:r>
-            <w:proofErr w:type="spellStart"/>
-            <w:r>
-              <w:rPr>
-                <w:rFonts w:ascii="Times New Roman" w:hAnsi="Times New Roman" w:cs="Times New Roman"/>
-                <w:sz w:val="24"/>
-                <w:szCs w:val="24"/>
-              </w:rPr>
-              <w:t>hasil</w:t>
-            </w:r>
-            <w:proofErr w:type="spellEnd"/>
+              <w:t>/api/pasien/reservasi/hasil</w:t>
+            </w:r>
           </w:p>
         </w:tc>
         <w:tc>
@@ -2125,43 +1425,7 @@
                 <w:sz w:val="24"/>
                 <w:szCs w:val="24"/>
               </w:rPr>
-              <w:t>/</w:t>
-            </w:r>
-            <w:proofErr w:type="spellStart"/>
-            <w:r>
-              <w:rPr>
-                <w:rFonts w:ascii="Times New Roman" w:hAnsi="Times New Roman" w:cs="Times New Roman"/>
-                <w:sz w:val="24"/>
-                <w:szCs w:val="24"/>
-              </w:rPr>
-              <w:t>api</w:t>
-            </w:r>
-            <w:proofErr w:type="spellEnd"/>
-            <w:r>
-              <w:rPr>
-                <w:rFonts w:ascii="Times New Roman" w:hAnsi="Times New Roman" w:cs="Times New Roman"/>
-                <w:sz w:val="24"/>
-                <w:szCs w:val="24"/>
-              </w:rPr>
-              <w:t>/</w:t>
-            </w:r>
-            <w:proofErr w:type="spellStart"/>
-            <w:r>
-              <w:rPr>
-                <w:rFonts w:ascii="Times New Roman" w:hAnsi="Times New Roman" w:cs="Times New Roman"/>
-                <w:sz w:val="24"/>
-                <w:szCs w:val="24"/>
-              </w:rPr>
-              <w:t>pasien</w:t>
-            </w:r>
-            <w:proofErr w:type="spellEnd"/>
-            <w:r>
-              <w:rPr>
-                <w:rFonts w:ascii="Times New Roman" w:hAnsi="Times New Roman" w:cs="Times New Roman"/>
-                <w:sz w:val="24"/>
-                <w:szCs w:val="24"/>
-              </w:rPr>
-              <w:t>/profile</w:t>
+              <w:t>/api/pasien/profile</w:t>
             </w:r>
           </w:p>
         </w:tc>
@@ -2282,54 +1546,8 @@
                 <w:sz w:val="24"/>
                 <w:szCs w:val="24"/>
               </w:rPr>
-              <w:t>/</w:t>
-            </w:r>
-            <w:proofErr w:type="spellStart"/>
-            <w:r>
-              <w:rPr>
-                <w:rFonts w:ascii="Times New Roman" w:hAnsi="Times New Roman" w:cs="Times New Roman"/>
-                <w:sz w:val="24"/>
-                <w:szCs w:val="24"/>
-              </w:rPr>
-              <w:t>api</w:t>
-            </w:r>
-            <w:proofErr w:type="spellEnd"/>
-            <w:r>
-              <w:rPr>
-                <w:rFonts w:ascii="Times New Roman" w:hAnsi="Times New Roman" w:cs="Times New Roman"/>
-                <w:sz w:val="24"/>
-                <w:szCs w:val="24"/>
-              </w:rPr>
-              <w:t>/</w:t>
-            </w:r>
-            <w:proofErr w:type="spellStart"/>
-            <w:r>
-              <w:rPr>
-                <w:rFonts w:ascii="Times New Roman" w:hAnsi="Times New Roman" w:cs="Times New Roman"/>
-                <w:sz w:val="24"/>
-                <w:szCs w:val="24"/>
-              </w:rPr>
-              <w:t>pasien</w:t>
-            </w:r>
-            <w:proofErr w:type="spellEnd"/>
-            <w:r>
-              <w:rPr>
-                <w:rFonts w:ascii="Times New Roman" w:hAnsi="Times New Roman" w:cs="Times New Roman"/>
-                <w:sz w:val="24"/>
-                <w:szCs w:val="24"/>
-              </w:rPr>
-              <w:t>/profile/</w:t>
-            </w:r>
-            <w:proofErr w:type="spellStart"/>
-            <w:r>
-              <w:rPr>
-                <w:rFonts w:ascii="Times New Roman" w:hAnsi="Times New Roman" w:cs="Times New Roman"/>
-                <w:sz w:val="24"/>
-                <w:szCs w:val="24"/>
-              </w:rPr>
-              <w:t>ubah</w:t>
-            </w:r>
-            <w:proofErr w:type="spellEnd"/>
+              <w:t>/api/pasien/profile/ubah</w:t>
+            </w:r>
           </w:p>
         </w:tc>
         <w:tc>
@@ -2374,151 +1592,7 @@
                 <w:sz w:val="24"/>
                 <w:szCs w:val="24"/>
               </w:rPr>
-              <w:t>“</w:t>
-            </w:r>
-            <w:proofErr w:type="spellStart"/>
-            <w:r>
-              <w:rPr>
-                <w:rFonts w:ascii="Times New Roman" w:hAnsi="Times New Roman" w:cs="Times New Roman"/>
-                <w:sz w:val="24"/>
-                <w:szCs w:val="24"/>
-              </w:rPr>
-              <w:t>nik_pasien</w:t>
-            </w:r>
-            <w:proofErr w:type="spellEnd"/>
-            <w:r>
-              <w:rPr>
-                <w:rFonts w:ascii="Times New Roman" w:hAnsi="Times New Roman" w:cs="Times New Roman"/>
-                <w:sz w:val="24"/>
-                <w:szCs w:val="24"/>
-              </w:rPr>
-              <w:t>”, “</w:t>
-            </w:r>
-            <w:proofErr w:type="spellStart"/>
-            <w:r>
-              <w:rPr>
-                <w:rFonts w:ascii="Times New Roman" w:hAnsi="Times New Roman" w:cs="Times New Roman"/>
-                <w:sz w:val="24"/>
-                <w:szCs w:val="24"/>
-              </w:rPr>
-              <w:t>nama</w:t>
-            </w:r>
-            <w:proofErr w:type="spellEnd"/>
-            <w:r>
-              <w:rPr>
-                <w:rFonts w:ascii="Times New Roman" w:hAnsi="Times New Roman" w:cs="Times New Roman"/>
-                <w:sz w:val="24"/>
-                <w:szCs w:val="24"/>
-              </w:rPr>
-              <w:t>”, “</w:t>
-            </w:r>
-            <w:proofErr w:type="spellStart"/>
-            <w:r>
-              <w:rPr>
-                <w:rFonts w:ascii="Times New Roman" w:hAnsi="Times New Roman" w:cs="Times New Roman"/>
-                <w:sz w:val="24"/>
-                <w:szCs w:val="24"/>
-              </w:rPr>
-              <w:t>jk_pasien</w:t>
-            </w:r>
-            <w:proofErr w:type="spellEnd"/>
-            <w:r>
-              <w:rPr>
-                <w:rFonts w:ascii="Times New Roman" w:hAnsi="Times New Roman" w:cs="Times New Roman"/>
-                <w:sz w:val="24"/>
-                <w:szCs w:val="24"/>
-              </w:rPr>
-              <w:t>”, “</w:t>
-            </w:r>
-            <w:proofErr w:type="spellStart"/>
-            <w:r>
-              <w:rPr>
-                <w:rFonts w:ascii="Times New Roman" w:hAnsi="Times New Roman" w:cs="Times New Roman"/>
-                <w:sz w:val="24"/>
-                <w:szCs w:val="24"/>
-              </w:rPr>
-              <w:t>tgl_lahir_pasien</w:t>
-            </w:r>
-            <w:proofErr w:type="spellEnd"/>
-            <w:r>
-              <w:rPr>
-                <w:rFonts w:ascii="Times New Roman" w:hAnsi="Times New Roman" w:cs="Times New Roman"/>
-                <w:sz w:val="24"/>
-                <w:szCs w:val="24"/>
-              </w:rPr>
-              <w:t>”, “</w:t>
-            </w:r>
-            <w:proofErr w:type="spellStart"/>
-            <w:r>
-              <w:rPr>
-                <w:rFonts w:ascii="Times New Roman" w:hAnsi="Times New Roman" w:cs="Times New Roman"/>
-                <w:sz w:val="24"/>
-                <w:szCs w:val="24"/>
-              </w:rPr>
-              <w:t>tmpt_lahir_pasien</w:t>
-            </w:r>
-            <w:proofErr w:type="spellEnd"/>
-            <w:r>
-              <w:rPr>
-                <w:rFonts w:ascii="Times New Roman" w:hAnsi="Times New Roman" w:cs="Times New Roman"/>
-                <w:sz w:val="24"/>
-                <w:szCs w:val="24"/>
-              </w:rPr>
-              <w:t>”, “</w:t>
-            </w:r>
-            <w:proofErr w:type="spellStart"/>
-            <w:r>
-              <w:rPr>
-                <w:rFonts w:ascii="Times New Roman" w:hAnsi="Times New Roman" w:cs="Times New Roman"/>
-                <w:sz w:val="24"/>
-                <w:szCs w:val="24"/>
-              </w:rPr>
-              <w:t>alamat_pasien</w:t>
-            </w:r>
-            <w:proofErr w:type="spellEnd"/>
-            <w:r>
-              <w:rPr>
-                <w:rFonts w:ascii="Times New Roman" w:hAnsi="Times New Roman" w:cs="Times New Roman"/>
-                <w:sz w:val="24"/>
-                <w:szCs w:val="24"/>
-              </w:rPr>
-              <w:t>”, “</w:t>
-            </w:r>
-            <w:proofErr w:type="spellStart"/>
-            <w:r>
-              <w:rPr>
-                <w:rFonts w:ascii="Times New Roman" w:hAnsi="Times New Roman" w:cs="Times New Roman"/>
-                <w:sz w:val="24"/>
-                <w:szCs w:val="24"/>
-              </w:rPr>
-              <w:t>no_hp_pasien</w:t>
-            </w:r>
-            <w:proofErr w:type="spellEnd"/>
-            <w:r>
-              <w:rPr>
-                <w:rFonts w:ascii="Times New Roman" w:hAnsi="Times New Roman" w:cs="Times New Roman"/>
-                <w:sz w:val="24"/>
-                <w:szCs w:val="24"/>
-              </w:rPr>
-              <w:t>”, “</w:t>
-            </w:r>
-            <w:proofErr w:type="spellStart"/>
-            <w:r>
-              <w:rPr>
-                <w:rFonts w:ascii="Times New Roman" w:hAnsi="Times New Roman" w:cs="Times New Roman"/>
-                <w:sz w:val="24"/>
-                <w:szCs w:val="24"/>
-              </w:rPr>
-              <w:t>ktp_pasien</w:t>
-            </w:r>
-            <w:proofErr w:type="spellEnd"/>
-            <w:r>
-              <w:rPr>
-                <w:rFonts w:ascii="Times New Roman" w:hAnsi="Times New Roman" w:cs="Times New Roman"/>
-                <w:sz w:val="24"/>
-                <w:szCs w:val="24"/>
-              </w:rPr>
-              <w:t>”</w:t>
+              <w:t>“nik_pasien”, “nama”, “jk_pasien”, “tgl_lahir_pasien”, “tmpt_lahir_pasien”, “alamat_pasien”, “no_hp_pasien”, “ktp_pasien”</w:t>
             </w:r>
           </w:p>
         </w:tc>
@@ -2562,18 +1636,8 @@
           <w:sz w:val="24"/>
           <w:szCs w:val="24"/>
         </w:rPr>
-        <w:t xml:space="preserve">API </w:t>
+        <w:t>API Petugas</w:t>
       </w:r>
-      <w:proofErr w:type="spellStart"/>
-      <w:r>
-        <w:rPr>
-          <w:rFonts w:ascii="Times New Roman" w:hAnsi="Times New Roman" w:cs="Times New Roman"/>
-          <w:sz w:val="24"/>
-          <w:szCs w:val="24"/>
-        </w:rPr>
-        <w:t>Petugas</w:t>
-      </w:r>
-      <w:proofErr w:type="spellEnd"/>
     </w:p>
     <w:tbl>
       <w:tblPr>
@@ -2639,43 +1703,7 @@
                 <w:sz w:val="24"/>
                 <w:szCs w:val="24"/>
               </w:rPr>
-              <w:t>/</w:t>
-            </w:r>
-            <w:proofErr w:type="spellStart"/>
-            <w:r>
-              <w:rPr>
-                <w:rFonts w:ascii="Times New Roman" w:hAnsi="Times New Roman" w:cs="Times New Roman"/>
-                <w:sz w:val="24"/>
-                <w:szCs w:val="24"/>
-              </w:rPr>
-              <w:t>api</w:t>
-            </w:r>
-            <w:proofErr w:type="spellEnd"/>
-            <w:r>
-              <w:rPr>
-                <w:rFonts w:ascii="Times New Roman" w:hAnsi="Times New Roman" w:cs="Times New Roman"/>
-                <w:sz w:val="24"/>
-                <w:szCs w:val="24"/>
-              </w:rPr>
-              <w:t>/</w:t>
-            </w:r>
-            <w:proofErr w:type="spellStart"/>
-            <w:r>
-              <w:rPr>
-                <w:rFonts w:ascii="Times New Roman" w:hAnsi="Times New Roman" w:cs="Times New Roman"/>
-                <w:sz w:val="24"/>
-                <w:szCs w:val="24"/>
-              </w:rPr>
-              <w:t>petugas</w:t>
-            </w:r>
-            <w:proofErr w:type="spellEnd"/>
-            <w:r>
-              <w:rPr>
-                <w:rFonts w:ascii="Times New Roman" w:hAnsi="Times New Roman" w:cs="Times New Roman"/>
-                <w:sz w:val="24"/>
-                <w:szCs w:val="24"/>
-              </w:rPr>
-              <w:t>/insert/poli</w:t>
+              <w:t>/api/petugas/insert/poli</w:t>
             </w:r>
           </w:p>
         </w:tc>
@@ -2723,25 +1751,7 @@
                 <w:sz w:val="24"/>
                 <w:szCs w:val="24"/>
               </w:rPr>
-              <w:t>“</w:t>
-            </w:r>
-            <w:proofErr w:type="spellStart"/>
-            <w:r>
-              <w:rPr>
-                <w:rFonts w:ascii="Times New Roman" w:hAnsi="Times New Roman" w:cs="Times New Roman"/>
-                <w:sz w:val="24"/>
-                <w:szCs w:val="24"/>
-              </w:rPr>
-              <w:t>nama_poli</w:t>
-            </w:r>
-            <w:proofErr w:type="spellEnd"/>
-            <w:r>
-              <w:rPr>
-                <w:rFonts w:ascii="Times New Roman" w:hAnsi="Times New Roman" w:cs="Times New Roman"/>
-                <w:sz w:val="24"/>
-                <w:szCs w:val="24"/>
-              </w:rPr>
-              <w:t>”</w:t>
+              <w:t>“nama_poli”</w:t>
             </w:r>
           </w:p>
         </w:tc>
@@ -2816,34 +1826,7 @@
                 <w:sz w:val="24"/>
                 <w:szCs w:val="24"/>
               </w:rPr>
-              <w:t>/</w:t>
-            </w:r>
-            <w:proofErr w:type="spellStart"/>
-            <w:r>
-              <w:rPr>
-                <w:rFonts w:ascii="Times New Roman" w:hAnsi="Times New Roman" w:cs="Times New Roman"/>
-                <w:sz w:val="24"/>
-                <w:szCs w:val="24"/>
-              </w:rPr>
-              <w:t>api</w:t>
-            </w:r>
-            <w:proofErr w:type="spellEnd"/>
-            <w:r>
-              <w:rPr>
-                <w:rFonts w:ascii="Times New Roman" w:hAnsi="Times New Roman" w:cs="Times New Roman"/>
-                <w:sz w:val="24"/>
-                <w:szCs w:val="24"/>
-              </w:rPr>
-              <w:t>/</w:t>
-            </w:r>
-            <w:proofErr w:type="spellStart"/>
-            <w:r>
-              <w:rPr>
-                <w:rFonts w:ascii="Times New Roman" w:hAnsi="Times New Roman" w:cs="Times New Roman"/>
-                <w:sz w:val="24"/>
-                <w:szCs w:val="24"/>
-              </w:rPr>
-              <w:t>p</w:t>
+              <w:t>/api/p</w:t>
             </w:r>
             <w:r>
               <w:rPr>
@@ -2853,32 +1836,13 @@
               </w:rPr>
               <w:t>etugas</w:t>
             </w:r>
-            <w:proofErr w:type="spellEnd"/>
-            <w:r>
-              <w:rPr>
-                <w:rFonts w:ascii="Times New Roman" w:hAnsi="Times New Roman" w:cs="Times New Roman"/>
-                <w:sz w:val="24"/>
-                <w:szCs w:val="24"/>
-              </w:rPr>
-              <w:t>/</w:t>
-            </w:r>
-            <w:proofErr w:type="spellStart"/>
-            <w:r>
-              <w:rPr>
-                <w:rFonts w:ascii="Times New Roman" w:hAnsi="Times New Roman" w:cs="Times New Roman"/>
-                <w:sz w:val="24"/>
-                <w:szCs w:val="24"/>
-              </w:rPr>
-              <w:t>lihat</w:t>
-            </w:r>
-            <w:proofErr w:type="spellEnd"/>
-            <w:r>
-              <w:rPr>
-                <w:rFonts w:ascii="Times New Roman" w:hAnsi="Times New Roman" w:cs="Times New Roman"/>
-                <w:sz w:val="24"/>
-                <w:szCs w:val="24"/>
-              </w:rPr>
-              <w:t>/poli</w:t>
+            <w:r>
+              <w:rPr>
+                <w:rFonts w:ascii="Times New Roman" w:hAnsi="Times New Roman" w:cs="Times New Roman"/>
+                <w:sz w:val="24"/>
+                <w:szCs w:val="24"/>
+              </w:rPr>
+              <w:t>/lihat/poli</w:t>
             </w:r>
           </w:p>
         </w:tc>
@@ -3001,54 +1965,8 @@
                 <w:sz w:val="24"/>
                 <w:szCs w:val="24"/>
               </w:rPr>
-              <w:t>/</w:t>
-            </w:r>
-            <w:proofErr w:type="spellStart"/>
-            <w:r>
-              <w:rPr>
-                <w:rFonts w:ascii="Times New Roman" w:hAnsi="Times New Roman" w:cs="Times New Roman"/>
-                <w:sz w:val="24"/>
-                <w:szCs w:val="24"/>
-              </w:rPr>
-              <w:t>api</w:t>
-            </w:r>
-            <w:proofErr w:type="spellEnd"/>
-            <w:r>
-              <w:rPr>
-                <w:rFonts w:ascii="Times New Roman" w:hAnsi="Times New Roman" w:cs="Times New Roman"/>
-                <w:sz w:val="24"/>
-                <w:szCs w:val="24"/>
-              </w:rPr>
-              <w:t>/</w:t>
-            </w:r>
-            <w:proofErr w:type="spellStart"/>
-            <w:r>
-              <w:rPr>
-                <w:rFonts w:ascii="Times New Roman" w:hAnsi="Times New Roman" w:cs="Times New Roman"/>
-                <w:sz w:val="24"/>
-                <w:szCs w:val="24"/>
-              </w:rPr>
-              <w:t>petugas</w:t>
-            </w:r>
-            <w:proofErr w:type="spellEnd"/>
-            <w:r>
-              <w:rPr>
-                <w:rFonts w:ascii="Times New Roman" w:hAnsi="Times New Roman" w:cs="Times New Roman"/>
-                <w:sz w:val="24"/>
-                <w:szCs w:val="24"/>
-              </w:rPr>
-              <w:t>/insert/</w:t>
-            </w:r>
-            <w:proofErr w:type="spellStart"/>
-            <w:r>
-              <w:rPr>
-                <w:rFonts w:ascii="Times New Roman" w:hAnsi="Times New Roman" w:cs="Times New Roman"/>
-                <w:sz w:val="24"/>
-                <w:szCs w:val="24"/>
-              </w:rPr>
-              <w:t>dokter</w:t>
-            </w:r>
-            <w:proofErr w:type="spellEnd"/>
+              <w:t>/api/petugas/insert/dokter</w:t>
+            </w:r>
           </w:p>
         </w:tc>
         <w:tc>
@@ -3095,43 +2013,7 @@
                 <w:sz w:val="24"/>
                 <w:szCs w:val="24"/>
               </w:rPr>
-              <w:t>“email”, “</w:t>
-            </w:r>
-            <w:proofErr w:type="spellStart"/>
-            <w:r>
-              <w:rPr>
-                <w:rFonts w:ascii="Times New Roman" w:hAnsi="Times New Roman" w:cs="Times New Roman"/>
-                <w:sz w:val="24"/>
-                <w:szCs w:val="24"/>
-              </w:rPr>
-              <w:t>nama</w:t>
-            </w:r>
-            <w:proofErr w:type="spellEnd"/>
-            <w:r>
-              <w:rPr>
-                <w:rFonts w:ascii="Times New Roman" w:hAnsi="Times New Roman" w:cs="Times New Roman"/>
-                <w:sz w:val="24"/>
-                <w:szCs w:val="24"/>
-              </w:rPr>
-              <w:t>”, “password”, “</w:t>
-            </w:r>
-            <w:proofErr w:type="spellStart"/>
-            <w:r>
-              <w:rPr>
-                <w:rFonts w:ascii="Times New Roman" w:hAnsi="Times New Roman" w:cs="Times New Roman"/>
-                <w:sz w:val="24"/>
-                <w:szCs w:val="24"/>
-              </w:rPr>
-              <w:t>nama_poli</w:t>
-            </w:r>
-            <w:proofErr w:type="spellEnd"/>
-            <w:r>
-              <w:rPr>
-                <w:rFonts w:ascii="Times New Roman" w:hAnsi="Times New Roman" w:cs="Times New Roman"/>
-                <w:sz w:val="24"/>
-                <w:szCs w:val="24"/>
-              </w:rPr>
-              <w:t>”</w:t>
+              <w:t>“email”, “nama”, “password”, “nama_poli”</w:t>
             </w:r>
           </w:p>
         </w:tc>
@@ -3206,54 +2088,8 @@
                 <w:sz w:val="24"/>
                 <w:szCs w:val="24"/>
               </w:rPr>
-              <w:t>/</w:t>
-            </w:r>
-            <w:proofErr w:type="spellStart"/>
-            <w:r>
-              <w:rPr>
-                <w:rFonts w:ascii="Times New Roman" w:hAnsi="Times New Roman" w:cs="Times New Roman"/>
-                <w:sz w:val="24"/>
-                <w:szCs w:val="24"/>
-              </w:rPr>
-              <w:t>api</w:t>
-            </w:r>
-            <w:proofErr w:type="spellEnd"/>
-            <w:r>
-              <w:rPr>
-                <w:rFonts w:ascii="Times New Roman" w:hAnsi="Times New Roman" w:cs="Times New Roman"/>
-                <w:sz w:val="24"/>
-                <w:szCs w:val="24"/>
-              </w:rPr>
-              <w:t>/</w:t>
-            </w:r>
-            <w:proofErr w:type="spellStart"/>
-            <w:r>
-              <w:rPr>
-                <w:rFonts w:ascii="Times New Roman" w:hAnsi="Times New Roman" w:cs="Times New Roman"/>
-                <w:sz w:val="24"/>
-                <w:szCs w:val="24"/>
-              </w:rPr>
-              <w:t>petugas</w:t>
-            </w:r>
-            <w:proofErr w:type="spellEnd"/>
-            <w:r>
-              <w:rPr>
-                <w:rFonts w:ascii="Times New Roman" w:hAnsi="Times New Roman" w:cs="Times New Roman"/>
-                <w:sz w:val="24"/>
-                <w:szCs w:val="24"/>
-              </w:rPr>
-              <w:t>/insert/</w:t>
-            </w:r>
-            <w:proofErr w:type="spellStart"/>
-            <w:r>
-              <w:rPr>
-                <w:rFonts w:ascii="Times New Roman" w:hAnsi="Times New Roman" w:cs="Times New Roman"/>
-                <w:sz w:val="24"/>
-                <w:szCs w:val="24"/>
-              </w:rPr>
-              <w:t>jadwal</w:t>
-            </w:r>
-            <w:proofErr w:type="spellEnd"/>
+              <w:t>/api/petugas/insert/jadwal</w:t>
+            </w:r>
           </w:p>
         </w:tc>
         <w:tc>
@@ -3300,79 +2136,7 @@
                 <w:sz w:val="24"/>
                 <w:szCs w:val="24"/>
               </w:rPr>
-              <w:t>“</w:t>
-            </w:r>
-            <w:proofErr w:type="spellStart"/>
-            <w:r>
-              <w:rPr>
-                <w:rFonts w:ascii="Times New Roman" w:hAnsi="Times New Roman" w:cs="Times New Roman"/>
-                <w:sz w:val="24"/>
-                <w:szCs w:val="24"/>
-              </w:rPr>
-              <w:t>id_dokter</w:t>
-            </w:r>
-            <w:proofErr w:type="spellEnd"/>
-            <w:r>
-              <w:rPr>
-                <w:rFonts w:ascii="Times New Roman" w:hAnsi="Times New Roman" w:cs="Times New Roman"/>
-                <w:sz w:val="24"/>
-                <w:szCs w:val="24"/>
-              </w:rPr>
-              <w:t>”, “</w:t>
-            </w:r>
-            <w:proofErr w:type="spellStart"/>
-            <w:r>
-              <w:rPr>
-                <w:rFonts w:ascii="Times New Roman" w:hAnsi="Times New Roman" w:cs="Times New Roman"/>
-                <w:sz w:val="24"/>
-                <w:szCs w:val="24"/>
-              </w:rPr>
-              <w:t>jadwal_hari</w:t>
-            </w:r>
-            <w:proofErr w:type="spellEnd"/>
-            <w:r>
-              <w:rPr>
-                <w:rFonts w:ascii="Times New Roman" w:hAnsi="Times New Roman" w:cs="Times New Roman"/>
-                <w:sz w:val="24"/>
-                <w:szCs w:val="24"/>
-              </w:rPr>
-              <w:t>”, “</w:t>
-            </w:r>
-            <w:proofErr w:type="spellStart"/>
-            <w:r>
-              <w:rPr>
-                <w:rFonts w:ascii="Times New Roman" w:hAnsi="Times New Roman" w:cs="Times New Roman"/>
-                <w:sz w:val="24"/>
-                <w:szCs w:val="24"/>
-              </w:rPr>
-              <w:t>jadwal_mulai</w:t>
-            </w:r>
-            <w:proofErr w:type="spellEnd"/>
-            <w:r>
-              <w:rPr>
-                <w:rFonts w:ascii="Times New Roman" w:hAnsi="Times New Roman" w:cs="Times New Roman"/>
-                <w:sz w:val="24"/>
-                <w:szCs w:val="24"/>
-              </w:rPr>
-              <w:t>”, “</w:t>
-            </w:r>
-            <w:proofErr w:type="spellStart"/>
-            <w:r>
-              <w:rPr>
-                <w:rFonts w:ascii="Times New Roman" w:hAnsi="Times New Roman" w:cs="Times New Roman"/>
-                <w:sz w:val="24"/>
-                <w:szCs w:val="24"/>
-              </w:rPr>
-              <w:t>jadwal_berakhir</w:t>
-            </w:r>
-            <w:proofErr w:type="spellEnd"/>
-            <w:r>
-              <w:rPr>
-                <w:rFonts w:ascii="Times New Roman" w:hAnsi="Times New Roman" w:cs="Times New Roman"/>
-                <w:sz w:val="24"/>
-                <w:szCs w:val="24"/>
-              </w:rPr>
-              <w:t>”</w:t>
+              <w:t>“id_dokter”, “jadwal_hari”, “jadwal_mulai”, “jadwal_berakhir”</w:t>
             </w:r>
           </w:p>
         </w:tc>
@@ -3448,72 +2212,8 @@
                 <w:sz w:val="24"/>
                 <w:szCs w:val="24"/>
               </w:rPr>
-              <w:t>/</w:t>
-            </w:r>
-            <w:proofErr w:type="spellStart"/>
-            <w:r>
-              <w:rPr>
-                <w:rFonts w:ascii="Times New Roman" w:hAnsi="Times New Roman" w:cs="Times New Roman"/>
-                <w:sz w:val="24"/>
-                <w:szCs w:val="24"/>
-              </w:rPr>
-              <w:t>api</w:t>
-            </w:r>
-            <w:proofErr w:type="spellEnd"/>
-            <w:r>
-              <w:rPr>
-                <w:rFonts w:ascii="Times New Roman" w:hAnsi="Times New Roman" w:cs="Times New Roman"/>
-                <w:sz w:val="24"/>
-                <w:szCs w:val="24"/>
-              </w:rPr>
-              <w:t>/</w:t>
-            </w:r>
-            <w:proofErr w:type="spellStart"/>
-            <w:r>
-              <w:rPr>
-                <w:rFonts w:ascii="Times New Roman" w:hAnsi="Times New Roman" w:cs="Times New Roman"/>
-                <w:sz w:val="24"/>
-                <w:szCs w:val="24"/>
-              </w:rPr>
-              <w:t>petugas</w:t>
-            </w:r>
-            <w:proofErr w:type="spellEnd"/>
-            <w:r>
-              <w:rPr>
-                <w:rFonts w:ascii="Times New Roman" w:hAnsi="Times New Roman" w:cs="Times New Roman"/>
-                <w:sz w:val="24"/>
-                <w:szCs w:val="24"/>
-              </w:rPr>
-              <w:t>/</w:t>
-            </w:r>
-            <w:proofErr w:type="spellStart"/>
-            <w:r>
-              <w:rPr>
-                <w:rFonts w:ascii="Times New Roman" w:hAnsi="Times New Roman" w:cs="Times New Roman"/>
-                <w:sz w:val="24"/>
-                <w:szCs w:val="24"/>
-              </w:rPr>
-              <w:t>lihat</w:t>
-            </w:r>
-            <w:proofErr w:type="spellEnd"/>
-            <w:r>
-              <w:rPr>
-                <w:rFonts w:ascii="Times New Roman" w:hAnsi="Times New Roman" w:cs="Times New Roman"/>
-                <w:sz w:val="24"/>
-                <w:szCs w:val="24"/>
-              </w:rPr>
-              <w:t>/data/</w:t>
-            </w:r>
-            <w:proofErr w:type="spellStart"/>
-            <w:r>
-              <w:rPr>
-                <w:rFonts w:ascii="Times New Roman" w:hAnsi="Times New Roman" w:cs="Times New Roman"/>
-                <w:sz w:val="24"/>
-                <w:szCs w:val="24"/>
-              </w:rPr>
-              <w:t>reservasi</w:t>
-            </w:r>
-            <w:proofErr w:type="spellEnd"/>
+              <w:t>/api/petugas/lihat/data/reservasi</w:t>
+            </w:r>
           </w:p>
         </w:tc>
         <w:tc>
@@ -3635,72 +2335,8 @@
                 <w:sz w:val="24"/>
                 <w:szCs w:val="24"/>
               </w:rPr>
-              <w:t>/</w:t>
-            </w:r>
-            <w:proofErr w:type="spellStart"/>
-            <w:r>
-              <w:rPr>
-                <w:rFonts w:ascii="Times New Roman" w:hAnsi="Times New Roman" w:cs="Times New Roman"/>
-                <w:sz w:val="24"/>
-                <w:szCs w:val="24"/>
-              </w:rPr>
-              <w:t>api</w:t>
-            </w:r>
-            <w:proofErr w:type="spellEnd"/>
-            <w:r>
-              <w:rPr>
-                <w:rFonts w:ascii="Times New Roman" w:hAnsi="Times New Roman" w:cs="Times New Roman"/>
-                <w:sz w:val="24"/>
-                <w:szCs w:val="24"/>
-              </w:rPr>
-              <w:t>/</w:t>
-            </w:r>
-            <w:proofErr w:type="spellStart"/>
-            <w:r>
-              <w:rPr>
-                <w:rFonts w:ascii="Times New Roman" w:hAnsi="Times New Roman" w:cs="Times New Roman"/>
-                <w:sz w:val="24"/>
-                <w:szCs w:val="24"/>
-              </w:rPr>
-              <w:t>petugas</w:t>
-            </w:r>
-            <w:proofErr w:type="spellEnd"/>
-            <w:r>
-              <w:rPr>
-                <w:rFonts w:ascii="Times New Roman" w:hAnsi="Times New Roman" w:cs="Times New Roman"/>
-                <w:sz w:val="24"/>
-                <w:szCs w:val="24"/>
-              </w:rPr>
-              <w:t>/</w:t>
-            </w:r>
-            <w:proofErr w:type="spellStart"/>
-            <w:r>
-              <w:rPr>
-                <w:rFonts w:ascii="Times New Roman" w:hAnsi="Times New Roman" w:cs="Times New Roman"/>
-                <w:sz w:val="24"/>
-                <w:szCs w:val="24"/>
-              </w:rPr>
-              <w:t>verifikasi</w:t>
-            </w:r>
-            <w:proofErr w:type="spellEnd"/>
-            <w:r>
-              <w:rPr>
-                <w:rFonts w:ascii="Times New Roman" w:hAnsi="Times New Roman" w:cs="Times New Roman"/>
-                <w:sz w:val="24"/>
-                <w:szCs w:val="24"/>
-              </w:rPr>
-              <w:t>/</w:t>
-            </w:r>
-            <w:proofErr w:type="spellStart"/>
-            <w:r>
-              <w:rPr>
-                <w:rFonts w:ascii="Times New Roman" w:hAnsi="Times New Roman" w:cs="Times New Roman"/>
-                <w:sz w:val="24"/>
-                <w:szCs w:val="24"/>
-              </w:rPr>
-              <w:t>reservasi</w:t>
-            </w:r>
-            <w:proofErr w:type="spellEnd"/>
+              <w:t>/api/petugas/verifikasi/reservasi</w:t>
+            </w:r>
           </w:p>
         </w:tc>
         <w:tc>
@@ -3822,72 +2458,8 @@
                 <w:sz w:val="24"/>
                 <w:szCs w:val="24"/>
               </w:rPr>
-              <w:t>/</w:t>
-            </w:r>
-            <w:proofErr w:type="spellStart"/>
-            <w:r>
-              <w:rPr>
-                <w:rFonts w:ascii="Times New Roman" w:hAnsi="Times New Roman" w:cs="Times New Roman"/>
-                <w:sz w:val="24"/>
-                <w:szCs w:val="24"/>
-              </w:rPr>
-              <w:t>api</w:t>
-            </w:r>
-            <w:proofErr w:type="spellEnd"/>
-            <w:r>
-              <w:rPr>
-                <w:rFonts w:ascii="Times New Roman" w:hAnsi="Times New Roman" w:cs="Times New Roman"/>
-                <w:sz w:val="24"/>
-                <w:szCs w:val="24"/>
-              </w:rPr>
-              <w:t>/</w:t>
-            </w:r>
-            <w:proofErr w:type="spellStart"/>
-            <w:r>
-              <w:rPr>
-                <w:rFonts w:ascii="Times New Roman" w:hAnsi="Times New Roman" w:cs="Times New Roman"/>
-                <w:sz w:val="24"/>
-                <w:szCs w:val="24"/>
-              </w:rPr>
-              <w:t>petugas</w:t>
-            </w:r>
-            <w:proofErr w:type="spellEnd"/>
-            <w:r>
-              <w:rPr>
-                <w:rFonts w:ascii="Times New Roman" w:hAnsi="Times New Roman" w:cs="Times New Roman"/>
-                <w:sz w:val="24"/>
-                <w:szCs w:val="24"/>
-              </w:rPr>
-              <w:t>/</w:t>
-            </w:r>
-            <w:proofErr w:type="spellStart"/>
-            <w:r>
-              <w:rPr>
-                <w:rFonts w:ascii="Times New Roman" w:hAnsi="Times New Roman" w:cs="Times New Roman"/>
-                <w:sz w:val="24"/>
-                <w:szCs w:val="24"/>
-              </w:rPr>
-              <w:t>ubah</w:t>
-            </w:r>
-            <w:proofErr w:type="spellEnd"/>
-            <w:r>
-              <w:rPr>
-                <w:rFonts w:ascii="Times New Roman" w:hAnsi="Times New Roman" w:cs="Times New Roman"/>
-                <w:sz w:val="24"/>
-                <w:szCs w:val="24"/>
-              </w:rPr>
-              <w:t>/</w:t>
-            </w:r>
-            <w:proofErr w:type="spellStart"/>
-            <w:r>
-              <w:rPr>
-                <w:rFonts w:ascii="Times New Roman" w:hAnsi="Times New Roman" w:cs="Times New Roman"/>
-                <w:sz w:val="24"/>
-                <w:szCs w:val="24"/>
-              </w:rPr>
-              <w:t>jadwal</w:t>
-            </w:r>
-            <w:proofErr w:type="spellEnd"/>
+              <w:t>/api/petugas/ubah/jadwal</w:t>
+            </w:r>
           </w:p>
         </w:tc>
         <w:tc>
@@ -3934,61 +2506,7 @@
                 <w:sz w:val="24"/>
                 <w:szCs w:val="24"/>
               </w:rPr>
-              <w:t>“id”, “</w:t>
-            </w:r>
-            <w:proofErr w:type="spellStart"/>
-            <w:r>
-              <w:rPr>
-                <w:rFonts w:ascii="Times New Roman" w:hAnsi="Times New Roman" w:cs="Times New Roman"/>
-                <w:sz w:val="24"/>
-                <w:szCs w:val="24"/>
-              </w:rPr>
-              <w:t>jadwal_hari</w:t>
-            </w:r>
-            <w:proofErr w:type="spellEnd"/>
-            <w:r>
-              <w:rPr>
-                <w:rFonts w:ascii="Times New Roman" w:hAnsi="Times New Roman" w:cs="Times New Roman"/>
-                <w:sz w:val="24"/>
-                <w:szCs w:val="24"/>
-              </w:rPr>
-              <w:t>”, “</w:t>
-            </w:r>
-            <w:proofErr w:type="spellStart"/>
-            <w:r>
-              <w:rPr>
-                <w:rFonts w:ascii="Times New Roman" w:hAnsi="Times New Roman" w:cs="Times New Roman"/>
-                <w:sz w:val="24"/>
-                <w:szCs w:val="24"/>
-              </w:rPr>
-              <w:t>jadwal_mulai</w:t>
-            </w:r>
-            <w:proofErr w:type="spellEnd"/>
-            <w:r>
-              <w:rPr>
-                <w:rFonts w:ascii="Times New Roman" w:hAnsi="Times New Roman" w:cs="Times New Roman"/>
-                <w:sz w:val="24"/>
-                <w:szCs w:val="24"/>
-              </w:rPr>
-              <w:t>”, “</w:t>
-            </w:r>
-            <w:proofErr w:type="spellStart"/>
-            <w:r>
-              <w:rPr>
-                <w:rFonts w:ascii="Times New Roman" w:hAnsi="Times New Roman" w:cs="Times New Roman"/>
-                <w:sz w:val="24"/>
-                <w:szCs w:val="24"/>
-              </w:rPr>
-              <w:t>jadwal_berakhir</w:t>
-            </w:r>
-            <w:proofErr w:type="spellEnd"/>
-            <w:r>
-              <w:rPr>
-                <w:rFonts w:ascii="Times New Roman" w:hAnsi="Times New Roman" w:cs="Times New Roman"/>
-                <w:sz w:val="24"/>
-                <w:szCs w:val="24"/>
-              </w:rPr>
-              <w:t>”</w:t>
+              <w:t>“id”, “jadwal_hari”, “jadwal_mulai”, “jadwal_berakhir”</w:t>
             </w:r>
           </w:p>
         </w:tc>
@@ -4063,61 +2581,7 @@
                 <w:sz w:val="24"/>
                 <w:szCs w:val="24"/>
               </w:rPr>
-              <w:t>/</w:t>
-            </w:r>
-            <w:proofErr w:type="spellStart"/>
-            <w:r>
-              <w:rPr>
-                <w:rFonts w:ascii="Times New Roman" w:hAnsi="Times New Roman" w:cs="Times New Roman"/>
-                <w:sz w:val="24"/>
-                <w:szCs w:val="24"/>
-              </w:rPr>
-              <w:t>api</w:t>
-            </w:r>
-            <w:proofErr w:type="spellEnd"/>
-            <w:r>
-              <w:rPr>
-                <w:rFonts w:ascii="Times New Roman" w:hAnsi="Times New Roman" w:cs="Times New Roman"/>
-                <w:sz w:val="24"/>
-                <w:szCs w:val="24"/>
-              </w:rPr>
-              <w:t>/</w:t>
-            </w:r>
-            <w:proofErr w:type="spellStart"/>
-            <w:r>
-              <w:rPr>
-                <w:rFonts w:ascii="Times New Roman" w:hAnsi="Times New Roman" w:cs="Times New Roman"/>
-                <w:sz w:val="24"/>
-                <w:szCs w:val="24"/>
-              </w:rPr>
-              <w:t>petugas</w:t>
-            </w:r>
-            <w:proofErr w:type="spellEnd"/>
-            <w:r>
-              <w:rPr>
-                <w:rFonts w:ascii="Times New Roman" w:hAnsi="Times New Roman" w:cs="Times New Roman"/>
-                <w:sz w:val="24"/>
-                <w:szCs w:val="24"/>
-              </w:rPr>
-              <w:t>/</w:t>
-            </w:r>
-            <w:proofErr w:type="spellStart"/>
-            <w:r>
-              <w:rPr>
-                <w:rFonts w:ascii="Times New Roman" w:hAnsi="Times New Roman" w:cs="Times New Roman"/>
-                <w:sz w:val="24"/>
-                <w:szCs w:val="24"/>
-              </w:rPr>
-              <w:t>ubah</w:t>
-            </w:r>
-            <w:proofErr w:type="spellEnd"/>
-            <w:r>
-              <w:rPr>
-                <w:rFonts w:ascii="Times New Roman" w:hAnsi="Times New Roman" w:cs="Times New Roman"/>
-                <w:sz w:val="24"/>
-                <w:szCs w:val="24"/>
-              </w:rPr>
-              <w:t>/</w:t>
+              <w:t>/api/petugas/ubah/</w:t>
             </w:r>
             <w:r>
               <w:rPr>
@@ -4173,25 +2637,7 @@
                 <w:sz w:val="24"/>
                 <w:szCs w:val="24"/>
               </w:rPr>
-              <w:t>“id”, “</w:t>
-            </w:r>
-            <w:proofErr w:type="spellStart"/>
-            <w:r>
-              <w:rPr>
-                <w:rFonts w:ascii="Times New Roman" w:hAnsi="Times New Roman" w:cs="Times New Roman"/>
-                <w:sz w:val="24"/>
-                <w:szCs w:val="24"/>
-              </w:rPr>
-              <w:t>nama</w:t>
-            </w:r>
-            <w:proofErr w:type="spellEnd"/>
-            <w:r>
-              <w:rPr>
-                <w:rFonts w:ascii="Times New Roman" w:hAnsi="Times New Roman" w:cs="Times New Roman"/>
-                <w:sz w:val="24"/>
-                <w:szCs w:val="24"/>
-              </w:rPr>
-              <w:t>”</w:t>
+              <w:t>“id”, “nama”</w:t>
             </w:r>
           </w:p>
         </w:tc>
@@ -4268,52 +2714,14 @@
               </w:rPr>
               <w:t>/</w:t>
             </w:r>
-            <w:proofErr w:type="spellStart"/>
-            <w:r>
-              <w:rPr>
-                <w:rFonts w:ascii="Times New Roman" w:hAnsi="Times New Roman" w:cs="Times New Roman"/>
-                <w:sz w:val="24"/>
-                <w:szCs w:val="24"/>
-              </w:rPr>
-              <w:t>api</w:t>
-            </w:r>
-            <w:proofErr w:type="spellEnd"/>
-            <w:r>
-              <w:rPr>
-                <w:rFonts w:ascii="Times New Roman" w:hAnsi="Times New Roman" w:cs="Times New Roman"/>
-                <w:sz w:val="24"/>
-                <w:szCs w:val="24"/>
-              </w:rPr>
-              <w:t>/</w:t>
-            </w:r>
-            <w:proofErr w:type="spellStart"/>
-            <w:r>
-              <w:rPr>
-                <w:rFonts w:ascii="Times New Roman" w:hAnsi="Times New Roman" w:cs="Times New Roman"/>
-                <w:sz w:val="24"/>
-                <w:szCs w:val="24"/>
-              </w:rPr>
-              <w:t>petugas</w:t>
-            </w:r>
-            <w:proofErr w:type="spellEnd"/>
-            <w:r>
-              <w:rPr>
-                <w:rFonts w:ascii="Times New Roman" w:hAnsi="Times New Roman" w:cs="Times New Roman"/>
-                <w:sz w:val="24"/>
-                <w:szCs w:val="24"/>
-              </w:rPr>
-              <w:t>/</w:t>
-            </w:r>
-            <w:proofErr w:type="spellStart"/>
-            <w:r>
-              <w:rPr>
-                <w:rFonts w:ascii="Times New Roman" w:hAnsi="Times New Roman" w:cs="Times New Roman"/>
-                <w:sz w:val="24"/>
-                <w:szCs w:val="24"/>
-              </w:rPr>
-              <w:t>laporan</w:t>
-            </w:r>
-            <w:proofErr w:type="spellEnd"/>
+            <w:r>
+              <w:rPr>
+                <w:rFonts w:ascii="Times New Roman" w:hAnsi="Times New Roman" w:cs="Times New Roman"/>
+                <w:sz w:val="24"/>
+                <w:szCs w:val="24"/>
+              </w:rPr>
+              <w:t>api/petugas/laporan</w:t>
+            </w:r>
           </w:p>
         </w:tc>
         <w:tc>
@@ -4362,7 +2770,6 @@
               </w:rPr>
               <w:t>“</w:t>
             </w:r>
-            <w:proofErr w:type="spellStart"/>
             <w:r>
               <w:rPr>
                 <w:rFonts w:ascii="Times New Roman" w:hAnsi="Times New Roman" w:cs="Times New Roman"/>
@@ -4371,7 +2778,6 @@
               </w:rPr>
               <w:t>waktu_awal</w:t>
             </w:r>
-            <w:proofErr w:type="spellEnd"/>
             <w:r>
               <w:rPr>
                 <w:rFonts w:ascii="Times New Roman" w:hAnsi="Times New Roman" w:cs="Times New Roman"/>
@@ -4380,7 +2786,6 @@
               </w:rPr>
               <w:t>”, “</w:t>
             </w:r>
-            <w:proofErr w:type="spellStart"/>
             <w:r>
               <w:rPr>
                 <w:rFonts w:ascii="Times New Roman" w:hAnsi="Times New Roman" w:cs="Times New Roman"/>
@@ -4389,7 +2794,6 @@
               </w:rPr>
               <w:t>waktu_akhir</w:t>
             </w:r>
-            <w:proofErr w:type="spellEnd"/>
             <w:r>
               <w:rPr>
                 <w:rFonts w:ascii="Times New Roman" w:hAnsi="Times New Roman" w:cs="Times New Roman"/>
@@ -4543,43 +2947,7 @@
                 <w:sz w:val="24"/>
                 <w:szCs w:val="24"/>
               </w:rPr>
-              <w:t>/</w:t>
-            </w:r>
-            <w:proofErr w:type="spellStart"/>
-            <w:r>
-              <w:rPr>
-                <w:rFonts w:ascii="Times New Roman" w:hAnsi="Times New Roman" w:cs="Times New Roman"/>
-                <w:sz w:val="24"/>
-                <w:szCs w:val="24"/>
-              </w:rPr>
-              <w:t>api</w:t>
-            </w:r>
-            <w:proofErr w:type="spellEnd"/>
-            <w:r>
-              <w:rPr>
-                <w:rFonts w:ascii="Times New Roman" w:hAnsi="Times New Roman" w:cs="Times New Roman"/>
-                <w:sz w:val="24"/>
-                <w:szCs w:val="24"/>
-              </w:rPr>
-              <w:t>/admin/</w:t>
-            </w:r>
-            <w:proofErr w:type="spellStart"/>
-            <w:r>
-              <w:rPr>
-                <w:rFonts w:ascii="Times New Roman" w:hAnsi="Times New Roman" w:cs="Times New Roman"/>
-                <w:sz w:val="24"/>
-                <w:szCs w:val="24"/>
-              </w:rPr>
-              <w:t>lihat</w:t>
-            </w:r>
-            <w:proofErr w:type="spellEnd"/>
-            <w:r>
-              <w:rPr>
-                <w:rFonts w:ascii="Times New Roman" w:hAnsi="Times New Roman" w:cs="Times New Roman"/>
-                <w:sz w:val="24"/>
-                <w:szCs w:val="24"/>
-              </w:rPr>
-              <w:t>/data/user</w:t>
+              <w:t>/api/admin/lihat/data/user</w:t>
             </w:r>
           </w:p>
         </w:tc>
@@ -4699,36 +3067,16 @@
                 <w:sz w:val="24"/>
                 <w:szCs w:val="24"/>
               </w:rPr>
-              <w:t>/</w:t>
-            </w:r>
-            <w:proofErr w:type="spellStart"/>
-            <w:r>
-              <w:rPr>
-                <w:rFonts w:ascii="Times New Roman" w:hAnsi="Times New Roman" w:cs="Times New Roman"/>
-                <w:sz w:val="24"/>
-                <w:szCs w:val="24"/>
-              </w:rPr>
-              <w:t>api</w:t>
-            </w:r>
-            <w:proofErr w:type="spellEnd"/>
-            <w:r>
-              <w:rPr>
-                <w:rFonts w:ascii="Times New Roman" w:hAnsi="Times New Roman" w:cs="Times New Roman"/>
-                <w:sz w:val="24"/>
-                <w:szCs w:val="24"/>
-              </w:rPr>
-              <w:t>/admin/insert/</w:t>
-            </w:r>
-            <w:proofErr w:type="spellStart"/>
-            <w:r>
-              <w:rPr>
-                <w:rFonts w:ascii="Times New Roman" w:hAnsi="Times New Roman" w:cs="Times New Roman"/>
-                <w:sz w:val="24"/>
-                <w:szCs w:val="24"/>
-              </w:rPr>
-              <w:t>petugas</w:t>
-            </w:r>
-            <w:proofErr w:type="spellEnd"/>
+              <w:t>/api/admin/lihat/data/</w:t>
+            </w:r>
+            <w:r>
+              <w:rPr>
+                <w:rFonts w:ascii="Times New Roman" w:hAnsi="Times New Roman" w:cs="Times New Roman"/>
+                <w:sz w:val="24"/>
+                <w:szCs w:val="24"/>
+              </w:rPr>
+              <w:t>dokter</w:t>
+            </w:r>
           </w:p>
         </w:tc>
         <w:tc>
@@ -4760,38 +3108,140 @@
           </w:tcPr>
           <w:p>
             <w:pPr>
-              <w:jc w:val="both"/>
-              <w:rPr>
-                <w:rFonts w:ascii="Times New Roman" w:hAnsi="Times New Roman" w:cs="Times New Roman"/>
-                <w:sz w:val="24"/>
-                <w:szCs w:val="24"/>
-              </w:rPr>
-            </w:pPr>
-            <w:r>
-              <w:rPr>
-                <w:rFonts w:ascii="Times New Roman" w:hAnsi="Times New Roman" w:cs="Times New Roman"/>
-                <w:sz w:val="24"/>
-                <w:szCs w:val="24"/>
-              </w:rPr>
-              <w:t>“email”, “</w:t>
-            </w:r>
-            <w:proofErr w:type="spellStart"/>
-            <w:r>
-              <w:rPr>
-                <w:rFonts w:ascii="Times New Roman" w:hAnsi="Times New Roman" w:cs="Times New Roman"/>
-                <w:sz w:val="24"/>
-                <w:szCs w:val="24"/>
-              </w:rPr>
-              <w:t>nama</w:t>
-            </w:r>
-            <w:proofErr w:type="spellEnd"/>
-            <w:r>
-              <w:rPr>
-                <w:rFonts w:ascii="Times New Roman" w:hAnsi="Times New Roman" w:cs="Times New Roman"/>
-                <w:sz w:val="24"/>
-                <w:szCs w:val="24"/>
-              </w:rPr>
-              <w:t>”, “password”</w:t>
+              <w:jc w:val="center"/>
+              <w:rPr>
+                <w:rFonts w:ascii="Times New Roman" w:hAnsi="Times New Roman" w:cs="Times New Roman"/>
+                <w:sz w:val="24"/>
+                <w:szCs w:val="24"/>
+              </w:rPr>
+            </w:pPr>
+            <w:r>
+              <w:rPr>
+                <w:rFonts w:ascii="Times New Roman" w:hAnsi="Times New Roman" w:cs="Times New Roman"/>
+                <w:sz w:val="24"/>
+                <w:szCs w:val="24"/>
+              </w:rPr>
+              <w:t>-</w:t>
+            </w:r>
+          </w:p>
+        </w:tc>
+        <w:tc>
+          <w:tcPr>
+            <w:tcW w:w="1545" w:type="dxa"/>
+          </w:tcPr>
+          <w:p>
+            <w:pPr>
+              <w:jc w:val="both"/>
+              <w:rPr>
+                <w:rFonts w:ascii="Times New Roman" w:hAnsi="Times New Roman" w:cs="Times New Roman"/>
+                <w:sz w:val="24"/>
+                <w:szCs w:val="24"/>
+              </w:rPr>
+            </w:pPr>
+            <w:r>
+              <w:rPr>
+                <w:rFonts w:ascii="Times New Roman" w:hAnsi="Times New Roman" w:cs="Times New Roman"/>
+                <w:sz w:val="24"/>
+                <w:szCs w:val="24"/>
+              </w:rPr>
+              <w:t>“message”, “data”</w:t>
+            </w:r>
+          </w:p>
+        </w:tc>
+      </w:tr>
+      <w:tr>
+        <w:trPr>
+          <w:trHeight w:val="2294"/>
+        </w:trPr>
+        <w:tc>
+          <w:tcPr>
+            <w:tcW w:w="565" w:type="dxa"/>
+          </w:tcPr>
+          <w:p>
+            <w:pPr>
+              <w:jc w:val="center"/>
+              <w:rPr>
+                <w:rFonts w:ascii="Times New Roman" w:hAnsi="Times New Roman" w:cs="Times New Roman"/>
+                <w:sz w:val="24"/>
+                <w:szCs w:val="24"/>
+              </w:rPr>
+            </w:pPr>
+            <w:r>
+              <w:rPr>
+                <w:rFonts w:ascii="Times New Roman" w:hAnsi="Times New Roman" w:cs="Times New Roman"/>
+                <w:sz w:val="24"/>
+                <w:szCs w:val="24"/>
+              </w:rPr>
+              <w:t>3</w:t>
+            </w:r>
+          </w:p>
+        </w:tc>
+        <w:tc>
+          <w:tcPr>
+            <w:tcW w:w="3533" w:type="dxa"/>
+          </w:tcPr>
+          <w:p>
+            <w:pPr>
+              <w:jc w:val="both"/>
+              <w:rPr>
+                <w:rFonts w:ascii="Times New Roman" w:hAnsi="Times New Roman" w:cs="Times New Roman"/>
+                <w:sz w:val="24"/>
+                <w:szCs w:val="24"/>
+              </w:rPr>
+            </w:pPr>
+            <w:r>
+              <w:rPr>
+                <w:rFonts w:ascii="Times New Roman" w:hAnsi="Times New Roman" w:cs="Times New Roman"/>
+                <w:sz w:val="24"/>
+                <w:szCs w:val="24"/>
+              </w:rPr>
+              <w:t>/api/admin/insert/petugas</w:t>
+            </w:r>
+          </w:p>
+        </w:tc>
+        <w:tc>
+          <w:tcPr>
+            <w:tcW w:w="1176" w:type="dxa"/>
+          </w:tcPr>
+          <w:p>
+            <w:pPr>
+              <w:jc w:val="center"/>
+              <w:rPr>
+                <w:rFonts w:ascii="Times New Roman" w:hAnsi="Times New Roman" w:cs="Times New Roman"/>
+                <w:sz w:val="24"/>
+                <w:szCs w:val="24"/>
+              </w:rPr>
+            </w:pPr>
+            <w:r>
+              <w:rPr>
+                <w:rFonts w:ascii="Times New Roman" w:hAnsi="Times New Roman" w:cs="Times New Roman"/>
+                <w:sz w:val="24"/>
+                <w:szCs w:val="24"/>
+              </w:rPr>
+              <w:t>-</w:t>
+            </w:r>
+          </w:p>
+        </w:tc>
+        <w:tc>
+          <w:tcPr>
+            <w:tcW w:w="2197" w:type="dxa"/>
+          </w:tcPr>
+          <w:p>
+            <w:pPr>
+              <w:jc w:val="both"/>
+              <w:rPr>
+                <w:rFonts w:ascii="Times New Roman" w:hAnsi="Times New Roman" w:cs="Times New Roman"/>
+                <w:sz w:val="24"/>
+                <w:szCs w:val="24"/>
+              </w:rPr>
+            </w:pPr>
+            <w:r>
+              <w:rPr>
+                <w:rFonts w:ascii="Times New Roman" w:hAnsi="Times New Roman" w:cs="Times New Roman"/>
+                <w:sz w:val="24"/>
+                <w:szCs w:val="24"/>
+              </w:rPr>
+              <w:t>“email”, “nama”, “password”</w:t>
             </w:r>
           </w:p>
         </w:tc>

</xml_diff>

<commit_message>
add: API lihat jadwal dokter untuk petugas
menambahkan API lihat jadwal dokter untuk petugas
</commit_message>
<xml_diff>
--- a/API CONTRACT.docx
+++ b/API CONTRACT.docx
@@ -228,7 +228,25 @@
                 <w:sz w:val="24"/>
                 <w:szCs w:val="24"/>
               </w:rPr>
-              <w:t>/api/login</w:t>
+              <w:t>/</w:t>
+            </w:r>
+            <w:proofErr w:type="spellStart"/>
+            <w:r>
+              <w:rPr>
+                <w:rFonts w:ascii="Times New Roman" w:hAnsi="Times New Roman" w:cs="Times New Roman"/>
+                <w:sz w:val="24"/>
+                <w:szCs w:val="24"/>
+              </w:rPr>
+              <w:t>api</w:t>
+            </w:r>
+            <w:proofErr w:type="spellEnd"/>
+            <w:r>
+              <w:rPr>
+                <w:rFonts w:ascii="Times New Roman" w:hAnsi="Times New Roman" w:cs="Times New Roman"/>
+                <w:sz w:val="24"/>
+                <w:szCs w:val="24"/>
+              </w:rPr>
+              <w:t>/login</w:t>
             </w:r>
           </w:p>
         </w:tc>
@@ -390,8 +408,72 @@
                 <w:sz w:val="24"/>
                 <w:szCs w:val="24"/>
               </w:rPr>
-              <w:t>/api/dokter/lihat/jadwal</w:t>
-            </w:r>
+              <w:t>/</w:t>
+            </w:r>
+            <w:proofErr w:type="spellStart"/>
+            <w:r>
+              <w:rPr>
+                <w:rFonts w:ascii="Times New Roman" w:hAnsi="Times New Roman" w:cs="Times New Roman"/>
+                <w:sz w:val="24"/>
+                <w:szCs w:val="24"/>
+              </w:rPr>
+              <w:t>api</w:t>
+            </w:r>
+            <w:proofErr w:type="spellEnd"/>
+            <w:r>
+              <w:rPr>
+                <w:rFonts w:ascii="Times New Roman" w:hAnsi="Times New Roman" w:cs="Times New Roman"/>
+                <w:sz w:val="24"/>
+                <w:szCs w:val="24"/>
+              </w:rPr>
+              <w:t>/</w:t>
+            </w:r>
+            <w:proofErr w:type="spellStart"/>
+            <w:r>
+              <w:rPr>
+                <w:rFonts w:ascii="Times New Roman" w:hAnsi="Times New Roman" w:cs="Times New Roman"/>
+                <w:sz w:val="24"/>
+                <w:szCs w:val="24"/>
+              </w:rPr>
+              <w:t>dokter</w:t>
+            </w:r>
+            <w:proofErr w:type="spellEnd"/>
+            <w:r>
+              <w:rPr>
+                <w:rFonts w:ascii="Times New Roman" w:hAnsi="Times New Roman" w:cs="Times New Roman"/>
+                <w:sz w:val="24"/>
+                <w:szCs w:val="24"/>
+              </w:rPr>
+              <w:t>/</w:t>
+            </w:r>
+            <w:proofErr w:type="spellStart"/>
+            <w:r>
+              <w:rPr>
+                <w:rFonts w:ascii="Times New Roman" w:hAnsi="Times New Roman" w:cs="Times New Roman"/>
+                <w:sz w:val="24"/>
+                <w:szCs w:val="24"/>
+              </w:rPr>
+              <w:t>lihat</w:t>
+            </w:r>
+            <w:proofErr w:type="spellEnd"/>
+            <w:r>
+              <w:rPr>
+                <w:rFonts w:ascii="Times New Roman" w:hAnsi="Times New Roman" w:cs="Times New Roman"/>
+                <w:sz w:val="24"/>
+                <w:szCs w:val="24"/>
+              </w:rPr>
+              <w:t>/</w:t>
+            </w:r>
+            <w:proofErr w:type="spellStart"/>
+            <w:r>
+              <w:rPr>
+                <w:rFonts w:ascii="Times New Roman" w:hAnsi="Times New Roman" w:cs="Times New Roman"/>
+                <w:sz w:val="24"/>
+                <w:szCs w:val="24"/>
+              </w:rPr>
+              <w:t>jadwal</w:t>
+            </w:r>
+            <w:proofErr w:type="spellEnd"/>
           </w:p>
         </w:tc>
         <w:tc>
@@ -490,8 +572,18 @@
           <w:sz w:val="24"/>
           <w:szCs w:val="24"/>
         </w:rPr>
-        <w:t>API Pasien</w:t>
+        <w:t xml:space="preserve">API </w:t>
       </w:r>
+      <w:proofErr w:type="spellStart"/>
+      <w:r>
+        <w:rPr>
+          <w:rFonts w:ascii="Times New Roman" w:hAnsi="Times New Roman" w:cs="Times New Roman"/>
+          <w:sz w:val="24"/>
+          <w:szCs w:val="24"/>
+        </w:rPr>
+        <w:t>Pasien</w:t>
+      </w:r>
+      <w:proofErr w:type="spellEnd"/>
     </w:p>
     <w:tbl>
       <w:tblPr>
@@ -552,7 +644,25 @@
                 <w:sz w:val="24"/>
                 <w:szCs w:val="24"/>
               </w:rPr>
-              <w:t>/api/register</w:t>
+              <w:t>/</w:t>
+            </w:r>
+            <w:proofErr w:type="spellStart"/>
+            <w:r>
+              <w:rPr>
+                <w:rFonts w:ascii="Times New Roman" w:hAnsi="Times New Roman" w:cs="Times New Roman"/>
+                <w:sz w:val="24"/>
+                <w:szCs w:val="24"/>
+              </w:rPr>
+              <w:t>api</w:t>
+            </w:r>
+            <w:proofErr w:type="spellEnd"/>
+            <w:r>
+              <w:rPr>
+                <w:rFonts w:ascii="Times New Roman" w:hAnsi="Times New Roman" w:cs="Times New Roman"/>
+                <w:sz w:val="24"/>
+                <w:szCs w:val="24"/>
+              </w:rPr>
+              <w:t>/register</w:t>
             </w:r>
           </w:p>
         </w:tc>
@@ -598,7 +708,151 @@
                 <w:sz w:val="24"/>
                 <w:szCs w:val="24"/>
               </w:rPr>
-              <w:t>“email”, “nama”, “password”, “nik_pasien”, “jk_pasien”, “tgl_lahir_pasien”, “tmpt_lahir_pasien”, “alamat_pasien”, “no_hp_pasien”, “ktp_pasien”</w:t>
+              <w:t>“email”, “</w:t>
+            </w:r>
+            <w:proofErr w:type="spellStart"/>
+            <w:r>
+              <w:rPr>
+                <w:rFonts w:ascii="Times New Roman" w:hAnsi="Times New Roman" w:cs="Times New Roman"/>
+                <w:sz w:val="24"/>
+                <w:szCs w:val="24"/>
+              </w:rPr>
+              <w:t>nama</w:t>
+            </w:r>
+            <w:proofErr w:type="spellEnd"/>
+            <w:r>
+              <w:rPr>
+                <w:rFonts w:ascii="Times New Roman" w:hAnsi="Times New Roman" w:cs="Times New Roman"/>
+                <w:sz w:val="24"/>
+                <w:szCs w:val="24"/>
+              </w:rPr>
+              <w:t>”, “password”, “</w:t>
+            </w:r>
+            <w:proofErr w:type="spellStart"/>
+            <w:r>
+              <w:rPr>
+                <w:rFonts w:ascii="Times New Roman" w:hAnsi="Times New Roman" w:cs="Times New Roman"/>
+                <w:sz w:val="24"/>
+                <w:szCs w:val="24"/>
+              </w:rPr>
+              <w:t>nik_pasien</w:t>
+            </w:r>
+            <w:proofErr w:type="spellEnd"/>
+            <w:r>
+              <w:rPr>
+                <w:rFonts w:ascii="Times New Roman" w:hAnsi="Times New Roman" w:cs="Times New Roman"/>
+                <w:sz w:val="24"/>
+                <w:szCs w:val="24"/>
+              </w:rPr>
+              <w:t>”, “</w:t>
+            </w:r>
+            <w:proofErr w:type="spellStart"/>
+            <w:r>
+              <w:rPr>
+                <w:rFonts w:ascii="Times New Roman" w:hAnsi="Times New Roman" w:cs="Times New Roman"/>
+                <w:sz w:val="24"/>
+                <w:szCs w:val="24"/>
+              </w:rPr>
+              <w:t>jk_pasien</w:t>
+            </w:r>
+            <w:proofErr w:type="spellEnd"/>
+            <w:r>
+              <w:rPr>
+                <w:rFonts w:ascii="Times New Roman" w:hAnsi="Times New Roman" w:cs="Times New Roman"/>
+                <w:sz w:val="24"/>
+                <w:szCs w:val="24"/>
+              </w:rPr>
+              <w:t>”, “</w:t>
+            </w:r>
+            <w:proofErr w:type="spellStart"/>
+            <w:r>
+              <w:rPr>
+                <w:rFonts w:ascii="Times New Roman" w:hAnsi="Times New Roman" w:cs="Times New Roman"/>
+                <w:sz w:val="24"/>
+                <w:szCs w:val="24"/>
+              </w:rPr>
+              <w:t>tgl_lahir_pasien</w:t>
+            </w:r>
+            <w:proofErr w:type="spellEnd"/>
+            <w:r>
+              <w:rPr>
+                <w:rFonts w:ascii="Times New Roman" w:hAnsi="Times New Roman" w:cs="Times New Roman"/>
+                <w:sz w:val="24"/>
+                <w:szCs w:val="24"/>
+              </w:rPr>
+              <w:t>”, “</w:t>
+            </w:r>
+            <w:proofErr w:type="spellStart"/>
+            <w:r>
+              <w:rPr>
+                <w:rFonts w:ascii="Times New Roman" w:hAnsi="Times New Roman" w:cs="Times New Roman"/>
+                <w:sz w:val="24"/>
+                <w:szCs w:val="24"/>
+              </w:rPr>
+              <w:t>tmpt_lahir_pasien</w:t>
+            </w:r>
+            <w:proofErr w:type="spellEnd"/>
+            <w:r>
+              <w:rPr>
+                <w:rFonts w:ascii="Times New Roman" w:hAnsi="Times New Roman" w:cs="Times New Roman"/>
+                <w:sz w:val="24"/>
+                <w:szCs w:val="24"/>
+              </w:rPr>
+              <w:t>”, “</w:t>
+            </w:r>
+            <w:proofErr w:type="spellStart"/>
+            <w:r>
+              <w:rPr>
+                <w:rFonts w:ascii="Times New Roman" w:hAnsi="Times New Roman" w:cs="Times New Roman"/>
+                <w:sz w:val="24"/>
+                <w:szCs w:val="24"/>
+              </w:rPr>
+              <w:t>alamat_pasien</w:t>
+            </w:r>
+            <w:proofErr w:type="spellEnd"/>
+            <w:r>
+              <w:rPr>
+                <w:rFonts w:ascii="Times New Roman" w:hAnsi="Times New Roman" w:cs="Times New Roman"/>
+                <w:sz w:val="24"/>
+                <w:szCs w:val="24"/>
+              </w:rPr>
+              <w:t>”, “</w:t>
+            </w:r>
+            <w:proofErr w:type="spellStart"/>
+            <w:r>
+              <w:rPr>
+                <w:rFonts w:ascii="Times New Roman" w:hAnsi="Times New Roman" w:cs="Times New Roman"/>
+                <w:sz w:val="24"/>
+                <w:szCs w:val="24"/>
+              </w:rPr>
+              <w:t>no_hp_pasien</w:t>
+            </w:r>
+            <w:proofErr w:type="spellEnd"/>
+            <w:r>
+              <w:rPr>
+                <w:rFonts w:ascii="Times New Roman" w:hAnsi="Times New Roman" w:cs="Times New Roman"/>
+                <w:sz w:val="24"/>
+                <w:szCs w:val="24"/>
+              </w:rPr>
+              <w:t>”, “</w:t>
+            </w:r>
+            <w:proofErr w:type="spellStart"/>
+            <w:r>
+              <w:rPr>
+                <w:rFonts w:ascii="Times New Roman" w:hAnsi="Times New Roman" w:cs="Times New Roman"/>
+                <w:sz w:val="24"/>
+                <w:szCs w:val="24"/>
+              </w:rPr>
+              <w:t>ktp_pasien</w:t>
+            </w:r>
+            <w:proofErr w:type="spellEnd"/>
+            <w:r>
+              <w:rPr>
+                <w:rFonts w:ascii="Times New Roman" w:hAnsi="Times New Roman" w:cs="Times New Roman"/>
+                <w:sz w:val="24"/>
+                <w:szCs w:val="24"/>
+              </w:rPr>
+              <w:t>”</w:t>
             </w:r>
           </w:p>
         </w:tc>
@@ -621,7 +875,25 @@
                 <w:sz w:val="24"/>
                 <w:szCs w:val="24"/>
               </w:rPr>
-              <w:t>“message”, “data_pasien”</w:t>
+              <w:t>“message”, “</w:t>
+            </w:r>
+            <w:proofErr w:type="spellStart"/>
+            <w:r>
+              <w:rPr>
+                <w:rFonts w:ascii="Times New Roman" w:hAnsi="Times New Roman" w:cs="Times New Roman"/>
+                <w:sz w:val="24"/>
+                <w:szCs w:val="24"/>
+              </w:rPr>
+              <w:t>data_pasien</w:t>
+            </w:r>
+            <w:proofErr w:type="spellEnd"/>
+            <w:r>
+              <w:rPr>
+                <w:rFonts w:ascii="Times New Roman" w:hAnsi="Times New Roman" w:cs="Times New Roman"/>
+                <w:sz w:val="24"/>
+                <w:szCs w:val="24"/>
+              </w:rPr>
+              <w:t>”</w:t>
             </w:r>
           </w:p>
         </w:tc>
@@ -672,7 +944,61 @@
                 <w:sz w:val="24"/>
                 <w:szCs w:val="24"/>
               </w:rPr>
-              <w:t>/api/pasien/lihat/poli</w:t>
+              <w:t>/</w:t>
+            </w:r>
+            <w:proofErr w:type="spellStart"/>
+            <w:r>
+              <w:rPr>
+                <w:rFonts w:ascii="Times New Roman" w:hAnsi="Times New Roman" w:cs="Times New Roman"/>
+                <w:sz w:val="24"/>
+                <w:szCs w:val="24"/>
+              </w:rPr>
+              <w:t>api</w:t>
+            </w:r>
+            <w:proofErr w:type="spellEnd"/>
+            <w:r>
+              <w:rPr>
+                <w:rFonts w:ascii="Times New Roman" w:hAnsi="Times New Roman" w:cs="Times New Roman"/>
+                <w:sz w:val="24"/>
+                <w:szCs w:val="24"/>
+              </w:rPr>
+              <w:t>/</w:t>
+            </w:r>
+            <w:proofErr w:type="spellStart"/>
+            <w:r>
+              <w:rPr>
+                <w:rFonts w:ascii="Times New Roman" w:hAnsi="Times New Roman" w:cs="Times New Roman"/>
+                <w:sz w:val="24"/>
+                <w:szCs w:val="24"/>
+              </w:rPr>
+              <w:t>pasien</w:t>
+            </w:r>
+            <w:proofErr w:type="spellEnd"/>
+            <w:r>
+              <w:rPr>
+                <w:rFonts w:ascii="Times New Roman" w:hAnsi="Times New Roman" w:cs="Times New Roman"/>
+                <w:sz w:val="24"/>
+                <w:szCs w:val="24"/>
+              </w:rPr>
+              <w:t>/</w:t>
+            </w:r>
+            <w:proofErr w:type="spellStart"/>
+            <w:r>
+              <w:rPr>
+                <w:rFonts w:ascii="Times New Roman" w:hAnsi="Times New Roman" w:cs="Times New Roman"/>
+                <w:sz w:val="24"/>
+                <w:szCs w:val="24"/>
+              </w:rPr>
+              <w:t>lihat</w:t>
+            </w:r>
+            <w:proofErr w:type="spellEnd"/>
+            <w:r>
+              <w:rPr>
+                <w:rFonts w:ascii="Times New Roman" w:hAnsi="Times New Roman" w:cs="Times New Roman"/>
+                <w:sz w:val="24"/>
+                <w:szCs w:val="24"/>
+              </w:rPr>
+              <w:t>/poli</w:t>
             </w:r>
           </w:p>
         </w:tc>
@@ -793,8 +1119,72 @@
                 <w:sz w:val="24"/>
                 <w:szCs w:val="24"/>
               </w:rPr>
-              <w:t>/api/pasien/lihat/poli/dokter</w:t>
-            </w:r>
+              <w:t>/</w:t>
+            </w:r>
+            <w:proofErr w:type="spellStart"/>
+            <w:r>
+              <w:rPr>
+                <w:rFonts w:ascii="Times New Roman" w:hAnsi="Times New Roman" w:cs="Times New Roman"/>
+                <w:sz w:val="24"/>
+                <w:szCs w:val="24"/>
+              </w:rPr>
+              <w:t>api</w:t>
+            </w:r>
+            <w:proofErr w:type="spellEnd"/>
+            <w:r>
+              <w:rPr>
+                <w:rFonts w:ascii="Times New Roman" w:hAnsi="Times New Roman" w:cs="Times New Roman"/>
+                <w:sz w:val="24"/>
+                <w:szCs w:val="24"/>
+              </w:rPr>
+              <w:t>/</w:t>
+            </w:r>
+            <w:proofErr w:type="spellStart"/>
+            <w:r>
+              <w:rPr>
+                <w:rFonts w:ascii="Times New Roman" w:hAnsi="Times New Roman" w:cs="Times New Roman"/>
+                <w:sz w:val="24"/>
+                <w:szCs w:val="24"/>
+              </w:rPr>
+              <w:t>pasien</w:t>
+            </w:r>
+            <w:proofErr w:type="spellEnd"/>
+            <w:r>
+              <w:rPr>
+                <w:rFonts w:ascii="Times New Roman" w:hAnsi="Times New Roman" w:cs="Times New Roman"/>
+                <w:sz w:val="24"/>
+                <w:szCs w:val="24"/>
+              </w:rPr>
+              <w:t>/</w:t>
+            </w:r>
+            <w:proofErr w:type="spellStart"/>
+            <w:r>
+              <w:rPr>
+                <w:rFonts w:ascii="Times New Roman" w:hAnsi="Times New Roman" w:cs="Times New Roman"/>
+                <w:sz w:val="24"/>
+                <w:szCs w:val="24"/>
+              </w:rPr>
+              <w:t>lihat</w:t>
+            </w:r>
+            <w:proofErr w:type="spellEnd"/>
+            <w:r>
+              <w:rPr>
+                <w:rFonts w:ascii="Times New Roman" w:hAnsi="Times New Roman" w:cs="Times New Roman"/>
+                <w:sz w:val="24"/>
+                <w:szCs w:val="24"/>
+              </w:rPr>
+              <w:t>/poli/</w:t>
+            </w:r>
+            <w:proofErr w:type="spellStart"/>
+            <w:r>
+              <w:rPr>
+                <w:rFonts w:ascii="Times New Roman" w:hAnsi="Times New Roman" w:cs="Times New Roman"/>
+                <w:sz w:val="24"/>
+                <w:szCs w:val="24"/>
+              </w:rPr>
+              <w:t>dokter</w:t>
+            </w:r>
+            <w:proofErr w:type="spellEnd"/>
           </w:p>
         </w:tc>
         <w:tc>
@@ -913,8 +1303,90 @@
                 <w:sz w:val="24"/>
                 <w:szCs w:val="24"/>
               </w:rPr>
-              <w:t>/api/pasien/lihat/poli/dokter/jadwal</w:t>
-            </w:r>
+              <w:t>/</w:t>
+            </w:r>
+            <w:proofErr w:type="spellStart"/>
+            <w:r>
+              <w:rPr>
+                <w:rFonts w:ascii="Times New Roman" w:hAnsi="Times New Roman" w:cs="Times New Roman"/>
+                <w:sz w:val="24"/>
+                <w:szCs w:val="24"/>
+              </w:rPr>
+              <w:t>api</w:t>
+            </w:r>
+            <w:proofErr w:type="spellEnd"/>
+            <w:r>
+              <w:rPr>
+                <w:rFonts w:ascii="Times New Roman" w:hAnsi="Times New Roman" w:cs="Times New Roman"/>
+                <w:sz w:val="24"/>
+                <w:szCs w:val="24"/>
+              </w:rPr>
+              <w:t>/</w:t>
+            </w:r>
+            <w:proofErr w:type="spellStart"/>
+            <w:r>
+              <w:rPr>
+                <w:rFonts w:ascii="Times New Roman" w:hAnsi="Times New Roman" w:cs="Times New Roman"/>
+                <w:sz w:val="24"/>
+                <w:szCs w:val="24"/>
+              </w:rPr>
+              <w:t>pasien</w:t>
+            </w:r>
+            <w:proofErr w:type="spellEnd"/>
+            <w:r>
+              <w:rPr>
+                <w:rFonts w:ascii="Times New Roman" w:hAnsi="Times New Roman" w:cs="Times New Roman"/>
+                <w:sz w:val="24"/>
+                <w:szCs w:val="24"/>
+              </w:rPr>
+              <w:t>/</w:t>
+            </w:r>
+            <w:proofErr w:type="spellStart"/>
+            <w:r>
+              <w:rPr>
+                <w:rFonts w:ascii="Times New Roman" w:hAnsi="Times New Roman" w:cs="Times New Roman"/>
+                <w:sz w:val="24"/>
+                <w:szCs w:val="24"/>
+              </w:rPr>
+              <w:t>lihat</w:t>
+            </w:r>
+            <w:proofErr w:type="spellEnd"/>
+            <w:r>
+              <w:rPr>
+                <w:rFonts w:ascii="Times New Roman" w:hAnsi="Times New Roman" w:cs="Times New Roman"/>
+                <w:sz w:val="24"/>
+                <w:szCs w:val="24"/>
+              </w:rPr>
+              <w:t>/poli/</w:t>
+            </w:r>
+            <w:proofErr w:type="spellStart"/>
+            <w:r>
+              <w:rPr>
+                <w:rFonts w:ascii="Times New Roman" w:hAnsi="Times New Roman" w:cs="Times New Roman"/>
+                <w:sz w:val="24"/>
+                <w:szCs w:val="24"/>
+              </w:rPr>
+              <w:t>dokter</w:t>
+            </w:r>
+            <w:proofErr w:type="spellEnd"/>
+            <w:r>
+              <w:rPr>
+                <w:rFonts w:ascii="Times New Roman" w:hAnsi="Times New Roman" w:cs="Times New Roman"/>
+                <w:sz w:val="24"/>
+                <w:szCs w:val="24"/>
+              </w:rPr>
+              <w:t>/</w:t>
+            </w:r>
+            <w:proofErr w:type="spellStart"/>
+            <w:r>
+              <w:rPr>
+                <w:rFonts w:ascii="Times New Roman" w:hAnsi="Times New Roman" w:cs="Times New Roman"/>
+                <w:sz w:val="24"/>
+                <w:szCs w:val="24"/>
+              </w:rPr>
+              <w:t>jadwal</w:t>
+            </w:r>
+            <w:proofErr w:type="spellEnd"/>
           </w:p>
         </w:tc>
         <w:tc>
@@ -1006,7 +1478,25 @@
                 <w:sz w:val="24"/>
                 <w:szCs w:val="24"/>
               </w:rPr>
-              <w:t xml:space="preserve"> “dokter”, </w:t>
+              <w:t xml:space="preserve"> “</w:t>
+            </w:r>
+            <w:proofErr w:type="spellStart"/>
+            <w:r>
+              <w:rPr>
+                <w:rFonts w:ascii="Times New Roman" w:hAnsi="Times New Roman" w:cs="Times New Roman"/>
+                <w:sz w:val="24"/>
+                <w:szCs w:val="24"/>
+              </w:rPr>
+              <w:t>dokter</w:t>
+            </w:r>
+            <w:proofErr w:type="spellEnd"/>
+            <w:r>
+              <w:rPr>
+                <w:rFonts w:ascii="Times New Roman" w:hAnsi="Times New Roman" w:cs="Times New Roman"/>
+                <w:sz w:val="24"/>
+                <w:szCs w:val="24"/>
+              </w:rPr>
+              <w:t xml:space="preserve">”, </w:t>
             </w:r>
             <w:r>
               <w:rPr>
@@ -1065,8 +1555,72 @@
                 <w:sz w:val="24"/>
                 <w:szCs w:val="24"/>
               </w:rPr>
-              <w:t>/api/pasien/reservasi/pribadi</w:t>
-            </w:r>
+              <w:t>/</w:t>
+            </w:r>
+            <w:proofErr w:type="spellStart"/>
+            <w:r>
+              <w:rPr>
+                <w:rFonts w:ascii="Times New Roman" w:hAnsi="Times New Roman" w:cs="Times New Roman"/>
+                <w:sz w:val="24"/>
+                <w:szCs w:val="24"/>
+              </w:rPr>
+              <w:t>api</w:t>
+            </w:r>
+            <w:proofErr w:type="spellEnd"/>
+            <w:r>
+              <w:rPr>
+                <w:rFonts w:ascii="Times New Roman" w:hAnsi="Times New Roman" w:cs="Times New Roman"/>
+                <w:sz w:val="24"/>
+                <w:szCs w:val="24"/>
+              </w:rPr>
+              <w:t>/</w:t>
+            </w:r>
+            <w:proofErr w:type="spellStart"/>
+            <w:r>
+              <w:rPr>
+                <w:rFonts w:ascii="Times New Roman" w:hAnsi="Times New Roman" w:cs="Times New Roman"/>
+                <w:sz w:val="24"/>
+                <w:szCs w:val="24"/>
+              </w:rPr>
+              <w:t>pasien</w:t>
+            </w:r>
+            <w:proofErr w:type="spellEnd"/>
+            <w:r>
+              <w:rPr>
+                <w:rFonts w:ascii="Times New Roman" w:hAnsi="Times New Roman" w:cs="Times New Roman"/>
+                <w:sz w:val="24"/>
+                <w:szCs w:val="24"/>
+              </w:rPr>
+              <w:t>/</w:t>
+            </w:r>
+            <w:proofErr w:type="spellStart"/>
+            <w:r>
+              <w:rPr>
+                <w:rFonts w:ascii="Times New Roman" w:hAnsi="Times New Roman" w:cs="Times New Roman"/>
+                <w:sz w:val="24"/>
+                <w:szCs w:val="24"/>
+              </w:rPr>
+              <w:t>reservasi</w:t>
+            </w:r>
+            <w:proofErr w:type="spellEnd"/>
+            <w:r>
+              <w:rPr>
+                <w:rFonts w:ascii="Times New Roman" w:hAnsi="Times New Roman" w:cs="Times New Roman"/>
+                <w:sz w:val="24"/>
+                <w:szCs w:val="24"/>
+              </w:rPr>
+              <w:t>/</w:t>
+            </w:r>
+            <w:proofErr w:type="spellStart"/>
+            <w:r>
+              <w:rPr>
+                <w:rFonts w:ascii="Times New Roman" w:hAnsi="Times New Roman" w:cs="Times New Roman"/>
+                <w:sz w:val="24"/>
+                <w:szCs w:val="24"/>
+              </w:rPr>
+              <w:t>pribadi</w:t>
+            </w:r>
+            <w:proofErr w:type="spellEnd"/>
           </w:p>
         </w:tc>
         <w:tc>
@@ -1111,7 +1665,25 @@
                 <w:sz w:val="24"/>
                 <w:szCs w:val="24"/>
               </w:rPr>
-              <w:t>“id”, “jadwal_tanggal”</w:t>
+              <w:t>“id”, “</w:t>
+            </w:r>
+            <w:proofErr w:type="spellStart"/>
+            <w:r>
+              <w:rPr>
+                <w:rFonts w:ascii="Times New Roman" w:hAnsi="Times New Roman" w:cs="Times New Roman"/>
+                <w:sz w:val="24"/>
+                <w:szCs w:val="24"/>
+              </w:rPr>
+              <w:t>jadwal_tanggal</w:t>
+            </w:r>
+            <w:proofErr w:type="spellEnd"/>
+            <w:r>
+              <w:rPr>
+                <w:rFonts w:ascii="Times New Roman" w:hAnsi="Times New Roman" w:cs="Times New Roman"/>
+                <w:sz w:val="24"/>
+                <w:szCs w:val="24"/>
+              </w:rPr>
+              <w:t>”</w:t>
             </w:r>
           </w:p>
         </w:tc>
@@ -1185,8 +1757,72 @@
                 <w:sz w:val="24"/>
                 <w:szCs w:val="24"/>
               </w:rPr>
-              <w:t>/api/pasien/reservasi/riwayat</w:t>
-            </w:r>
+              <w:t>/</w:t>
+            </w:r>
+            <w:proofErr w:type="spellStart"/>
+            <w:r>
+              <w:rPr>
+                <w:rFonts w:ascii="Times New Roman" w:hAnsi="Times New Roman" w:cs="Times New Roman"/>
+                <w:sz w:val="24"/>
+                <w:szCs w:val="24"/>
+              </w:rPr>
+              <w:t>api</w:t>
+            </w:r>
+            <w:proofErr w:type="spellEnd"/>
+            <w:r>
+              <w:rPr>
+                <w:rFonts w:ascii="Times New Roman" w:hAnsi="Times New Roman" w:cs="Times New Roman"/>
+                <w:sz w:val="24"/>
+                <w:szCs w:val="24"/>
+              </w:rPr>
+              <w:t>/</w:t>
+            </w:r>
+            <w:proofErr w:type="spellStart"/>
+            <w:r>
+              <w:rPr>
+                <w:rFonts w:ascii="Times New Roman" w:hAnsi="Times New Roman" w:cs="Times New Roman"/>
+                <w:sz w:val="24"/>
+                <w:szCs w:val="24"/>
+              </w:rPr>
+              <w:t>pasien</w:t>
+            </w:r>
+            <w:proofErr w:type="spellEnd"/>
+            <w:r>
+              <w:rPr>
+                <w:rFonts w:ascii="Times New Roman" w:hAnsi="Times New Roman" w:cs="Times New Roman"/>
+                <w:sz w:val="24"/>
+                <w:szCs w:val="24"/>
+              </w:rPr>
+              <w:t>/</w:t>
+            </w:r>
+            <w:proofErr w:type="spellStart"/>
+            <w:r>
+              <w:rPr>
+                <w:rFonts w:ascii="Times New Roman" w:hAnsi="Times New Roman" w:cs="Times New Roman"/>
+                <w:sz w:val="24"/>
+                <w:szCs w:val="24"/>
+              </w:rPr>
+              <w:t>reservasi</w:t>
+            </w:r>
+            <w:proofErr w:type="spellEnd"/>
+            <w:r>
+              <w:rPr>
+                <w:rFonts w:ascii="Times New Roman" w:hAnsi="Times New Roman" w:cs="Times New Roman"/>
+                <w:sz w:val="24"/>
+                <w:szCs w:val="24"/>
+              </w:rPr>
+              <w:t>/</w:t>
+            </w:r>
+            <w:proofErr w:type="spellStart"/>
+            <w:r>
+              <w:rPr>
+                <w:rFonts w:ascii="Times New Roman" w:hAnsi="Times New Roman" w:cs="Times New Roman"/>
+                <w:sz w:val="24"/>
+                <w:szCs w:val="24"/>
+              </w:rPr>
+              <w:t>riwayat</w:t>
+            </w:r>
+            <w:proofErr w:type="spellEnd"/>
           </w:p>
         </w:tc>
         <w:tc>
@@ -1305,8 +1941,72 @@
                 <w:sz w:val="24"/>
                 <w:szCs w:val="24"/>
               </w:rPr>
-              <w:t>/api/pasien/reservasi/hasil</w:t>
-            </w:r>
+              <w:t>/</w:t>
+            </w:r>
+            <w:proofErr w:type="spellStart"/>
+            <w:r>
+              <w:rPr>
+                <w:rFonts w:ascii="Times New Roman" w:hAnsi="Times New Roman" w:cs="Times New Roman"/>
+                <w:sz w:val="24"/>
+                <w:szCs w:val="24"/>
+              </w:rPr>
+              <w:t>api</w:t>
+            </w:r>
+            <w:proofErr w:type="spellEnd"/>
+            <w:r>
+              <w:rPr>
+                <w:rFonts w:ascii="Times New Roman" w:hAnsi="Times New Roman" w:cs="Times New Roman"/>
+                <w:sz w:val="24"/>
+                <w:szCs w:val="24"/>
+              </w:rPr>
+              <w:t>/</w:t>
+            </w:r>
+            <w:proofErr w:type="spellStart"/>
+            <w:r>
+              <w:rPr>
+                <w:rFonts w:ascii="Times New Roman" w:hAnsi="Times New Roman" w:cs="Times New Roman"/>
+                <w:sz w:val="24"/>
+                <w:szCs w:val="24"/>
+              </w:rPr>
+              <w:t>pasien</w:t>
+            </w:r>
+            <w:proofErr w:type="spellEnd"/>
+            <w:r>
+              <w:rPr>
+                <w:rFonts w:ascii="Times New Roman" w:hAnsi="Times New Roman" w:cs="Times New Roman"/>
+                <w:sz w:val="24"/>
+                <w:szCs w:val="24"/>
+              </w:rPr>
+              <w:t>/</w:t>
+            </w:r>
+            <w:proofErr w:type="spellStart"/>
+            <w:r>
+              <w:rPr>
+                <w:rFonts w:ascii="Times New Roman" w:hAnsi="Times New Roman" w:cs="Times New Roman"/>
+                <w:sz w:val="24"/>
+                <w:szCs w:val="24"/>
+              </w:rPr>
+              <w:t>reservasi</w:t>
+            </w:r>
+            <w:proofErr w:type="spellEnd"/>
+            <w:r>
+              <w:rPr>
+                <w:rFonts w:ascii="Times New Roman" w:hAnsi="Times New Roman" w:cs="Times New Roman"/>
+                <w:sz w:val="24"/>
+                <w:szCs w:val="24"/>
+              </w:rPr>
+              <w:t>/</w:t>
+            </w:r>
+            <w:proofErr w:type="spellStart"/>
+            <w:r>
+              <w:rPr>
+                <w:rFonts w:ascii="Times New Roman" w:hAnsi="Times New Roman" w:cs="Times New Roman"/>
+                <w:sz w:val="24"/>
+                <w:szCs w:val="24"/>
+              </w:rPr>
+              <w:t>hasil</w:t>
+            </w:r>
+            <w:proofErr w:type="spellEnd"/>
           </w:p>
         </w:tc>
         <w:tc>
@@ -1425,7 +2125,43 @@
                 <w:sz w:val="24"/>
                 <w:szCs w:val="24"/>
               </w:rPr>
-              <w:t>/api/pasien/profile</w:t>
+              <w:t>/</w:t>
+            </w:r>
+            <w:proofErr w:type="spellStart"/>
+            <w:r>
+              <w:rPr>
+                <w:rFonts w:ascii="Times New Roman" w:hAnsi="Times New Roman" w:cs="Times New Roman"/>
+                <w:sz w:val="24"/>
+                <w:szCs w:val="24"/>
+              </w:rPr>
+              <w:t>api</w:t>
+            </w:r>
+            <w:proofErr w:type="spellEnd"/>
+            <w:r>
+              <w:rPr>
+                <w:rFonts w:ascii="Times New Roman" w:hAnsi="Times New Roman" w:cs="Times New Roman"/>
+                <w:sz w:val="24"/>
+                <w:szCs w:val="24"/>
+              </w:rPr>
+              <w:t>/</w:t>
+            </w:r>
+            <w:proofErr w:type="spellStart"/>
+            <w:r>
+              <w:rPr>
+                <w:rFonts w:ascii="Times New Roman" w:hAnsi="Times New Roman" w:cs="Times New Roman"/>
+                <w:sz w:val="24"/>
+                <w:szCs w:val="24"/>
+              </w:rPr>
+              <w:t>pasien</w:t>
+            </w:r>
+            <w:proofErr w:type="spellEnd"/>
+            <w:r>
+              <w:rPr>
+                <w:rFonts w:ascii="Times New Roman" w:hAnsi="Times New Roman" w:cs="Times New Roman"/>
+                <w:sz w:val="24"/>
+                <w:szCs w:val="24"/>
+              </w:rPr>
+              <w:t>/profile</w:t>
             </w:r>
           </w:p>
         </w:tc>
@@ -1546,8 +2282,54 @@
                 <w:sz w:val="24"/>
                 <w:szCs w:val="24"/>
               </w:rPr>
-              <w:t>/api/pasien/profile/ubah</w:t>
-            </w:r>
+              <w:t>/</w:t>
+            </w:r>
+            <w:proofErr w:type="spellStart"/>
+            <w:r>
+              <w:rPr>
+                <w:rFonts w:ascii="Times New Roman" w:hAnsi="Times New Roman" w:cs="Times New Roman"/>
+                <w:sz w:val="24"/>
+                <w:szCs w:val="24"/>
+              </w:rPr>
+              <w:t>api</w:t>
+            </w:r>
+            <w:proofErr w:type="spellEnd"/>
+            <w:r>
+              <w:rPr>
+                <w:rFonts w:ascii="Times New Roman" w:hAnsi="Times New Roman" w:cs="Times New Roman"/>
+                <w:sz w:val="24"/>
+                <w:szCs w:val="24"/>
+              </w:rPr>
+              <w:t>/</w:t>
+            </w:r>
+            <w:proofErr w:type="spellStart"/>
+            <w:r>
+              <w:rPr>
+                <w:rFonts w:ascii="Times New Roman" w:hAnsi="Times New Roman" w:cs="Times New Roman"/>
+                <w:sz w:val="24"/>
+                <w:szCs w:val="24"/>
+              </w:rPr>
+              <w:t>pasien</w:t>
+            </w:r>
+            <w:proofErr w:type="spellEnd"/>
+            <w:r>
+              <w:rPr>
+                <w:rFonts w:ascii="Times New Roman" w:hAnsi="Times New Roman" w:cs="Times New Roman"/>
+                <w:sz w:val="24"/>
+                <w:szCs w:val="24"/>
+              </w:rPr>
+              <w:t>/profile/</w:t>
+            </w:r>
+            <w:proofErr w:type="spellStart"/>
+            <w:r>
+              <w:rPr>
+                <w:rFonts w:ascii="Times New Roman" w:hAnsi="Times New Roman" w:cs="Times New Roman"/>
+                <w:sz w:val="24"/>
+                <w:szCs w:val="24"/>
+              </w:rPr>
+              <w:t>ubah</w:t>
+            </w:r>
+            <w:proofErr w:type="spellEnd"/>
           </w:p>
         </w:tc>
         <w:tc>
@@ -1592,7 +2374,151 @@
                 <w:sz w:val="24"/>
                 <w:szCs w:val="24"/>
               </w:rPr>
-              <w:t>“nik_pasien”, “nama”, “jk_pasien”, “tgl_lahir_pasien”, “tmpt_lahir_pasien”, “alamat_pasien”, “no_hp_pasien”, “ktp_pasien”</w:t>
+              <w:t>“</w:t>
+            </w:r>
+            <w:proofErr w:type="spellStart"/>
+            <w:r>
+              <w:rPr>
+                <w:rFonts w:ascii="Times New Roman" w:hAnsi="Times New Roman" w:cs="Times New Roman"/>
+                <w:sz w:val="24"/>
+                <w:szCs w:val="24"/>
+              </w:rPr>
+              <w:t>nik_pasien</w:t>
+            </w:r>
+            <w:proofErr w:type="spellEnd"/>
+            <w:r>
+              <w:rPr>
+                <w:rFonts w:ascii="Times New Roman" w:hAnsi="Times New Roman" w:cs="Times New Roman"/>
+                <w:sz w:val="24"/>
+                <w:szCs w:val="24"/>
+              </w:rPr>
+              <w:t>”, “</w:t>
+            </w:r>
+            <w:proofErr w:type="spellStart"/>
+            <w:r>
+              <w:rPr>
+                <w:rFonts w:ascii="Times New Roman" w:hAnsi="Times New Roman" w:cs="Times New Roman"/>
+                <w:sz w:val="24"/>
+                <w:szCs w:val="24"/>
+              </w:rPr>
+              <w:t>nama</w:t>
+            </w:r>
+            <w:proofErr w:type="spellEnd"/>
+            <w:r>
+              <w:rPr>
+                <w:rFonts w:ascii="Times New Roman" w:hAnsi="Times New Roman" w:cs="Times New Roman"/>
+                <w:sz w:val="24"/>
+                <w:szCs w:val="24"/>
+              </w:rPr>
+              <w:t>”, “</w:t>
+            </w:r>
+            <w:proofErr w:type="spellStart"/>
+            <w:r>
+              <w:rPr>
+                <w:rFonts w:ascii="Times New Roman" w:hAnsi="Times New Roman" w:cs="Times New Roman"/>
+                <w:sz w:val="24"/>
+                <w:szCs w:val="24"/>
+              </w:rPr>
+              <w:t>jk_pasien</w:t>
+            </w:r>
+            <w:proofErr w:type="spellEnd"/>
+            <w:r>
+              <w:rPr>
+                <w:rFonts w:ascii="Times New Roman" w:hAnsi="Times New Roman" w:cs="Times New Roman"/>
+                <w:sz w:val="24"/>
+                <w:szCs w:val="24"/>
+              </w:rPr>
+              <w:t>”, “</w:t>
+            </w:r>
+            <w:proofErr w:type="spellStart"/>
+            <w:r>
+              <w:rPr>
+                <w:rFonts w:ascii="Times New Roman" w:hAnsi="Times New Roman" w:cs="Times New Roman"/>
+                <w:sz w:val="24"/>
+                <w:szCs w:val="24"/>
+              </w:rPr>
+              <w:t>tgl_lahir_pasien</w:t>
+            </w:r>
+            <w:proofErr w:type="spellEnd"/>
+            <w:r>
+              <w:rPr>
+                <w:rFonts w:ascii="Times New Roman" w:hAnsi="Times New Roman" w:cs="Times New Roman"/>
+                <w:sz w:val="24"/>
+                <w:szCs w:val="24"/>
+              </w:rPr>
+              <w:t>”, “</w:t>
+            </w:r>
+            <w:proofErr w:type="spellStart"/>
+            <w:r>
+              <w:rPr>
+                <w:rFonts w:ascii="Times New Roman" w:hAnsi="Times New Roman" w:cs="Times New Roman"/>
+                <w:sz w:val="24"/>
+                <w:szCs w:val="24"/>
+              </w:rPr>
+              <w:t>tmpt_lahir_pasien</w:t>
+            </w:r>
+            <w:proofErr w:type="spellEnd"/>
+            <w:r>
+              <w:rPr>
+                <w:rFonts w:ascii="Times New Roman" w:hAnsi="Times New Roman" w:cs="Times New Roman"/>
+                <w:sz w:val="24"/>
+                <w:szCs w:val="24"/>
+              </w:rPr>
+              <w:t>”, “</w:t>
+            </w:r>
+            <w:proofErr w:type="spellStart"/>
+            <w:r>
+              <w:rPr>
+                <w:rFonts w:ascii="Times New Roman" w:hAnsi="Times New Roman" w:cs="Times New Roman"/>
+                <w:sz w:val="24"/>
+                <w:szCs w:val="24"/>
+              </w:rPr>
+              <w:t>alamat_pasien</w:t>
+            </w:r>
+            <w:proofErr w:type="spellEnd"/>
+            <w:r>
+              <w:rPr>
+                <w:rFonts w:ascii="Times New Roman" w:hAnsi="Times New Roman" w:cs="Times New Roman"/>
+                <w:sz w:val="24"/>
+                <w:szCs w:val="24"/>
+              </w:rPr>
+              <w:t>”, “</w:t>
+            </w:r>
+            <w:proofErr w:type="spellStart"/>
+            <w:r>
+              <w:rPr>
+                <w:rFonts w:ascii="Times New Roman" w:hAnsi="Times New Roman" w:cs="Times New Roman"/>
+                <w:sz w:val="24"/>
+                <w:szCs w:val="24"/>
+              </w:rPr>
+              <w:t>no_hp_pasien</w:t>
+            </w:r>
+            <w:proofErr w:type="spellEnd"/>
+            <w:r>
+              <w:rPr>
+                <w:rFonts w:ascii="Times New Roman" w:hAnsi="Times New Roman" w:cs="Times New Roman"/>
+                <w:sz w:val="24"/>
+                <w:szCs w:val="24"/>
+              </w:rPr>
+              <w:t>”, “</w:t>
+            </w:r>
+            <w:proofErr w:type="spellStart"/>
+            <w:r>
+              <w:rPr>
+                <w:rFonts w:ascii="Times New Roman" w:hAnsi="Times New Roman" w:cs="Times New Roman"/>
+                <w:sz w:val="24"/>
+                <w:szCs w:val="24"/>
+              </w:rPr>
+              <w:t>ktp_pasien</w:t>
+            </w:r>
+            <w:proofErr w:type="spellEnd"/>
+            <w:r>
+              <w:rPr>
+                <w:rFonts w:ascii="Times New Roman" w:hAnsi="Times New Roman" w:cs="Times New Roman"/>
+                <w:sz w:val="24"/>
+                <w:szCs w:val="24"/>
+              </w:rPr>
+              <w:t>”</w:t>
             </w:r>
           </w:p>
         </w:tc>
@@ -1636,8 +2562,18 @@
           <w:sz w:val="24"/>
           <w:szCs w:val="24"/>
         </w:rPr>
-        <w:t>API Petugas</w:t>
+        <w:t xml:space="preserve">API </w:t>
       </w:r>
+      <w:proofErr w:type="spellStart"/>
+      <w:r>
+        <w:rPr>
+          <w:rFonts w:ascii="Times New Roman" w:hAnsi="Times New Roman" w:cs="Times New Roman"/>
+          <w:sz w:val="24"/>
+          <w:szCs w:val="24"/>
+        </w:rPr>
+        <w:t>Petugas</w:t>
+      </w:r>
+      <w:proofErr w:type="spellEnd"/>
     </w:p>
     <w:tbl>
       <w:tblPr>
@@ -1646,15 +2582,15 @@
         <w:tblLook w:val="04A0" w:firstRow="1" w:lastRow="0" w:firstColumn="1" w:lastColumn="0" w:noHBand="0" w:noVBand="1"/>
       </w:tblPr>
       <w:tblGrid>
-        <w:gridCol w:w="532"/>
-        <w:gridCol w:w="33"/>
-        <w:gridCol w:w="3533"/>
+        <w:gridCol w:w="520"/>
+        <w:gridCol w:w="29"/>
+        <w:gridCol w:w="3696"/>
         <w:gridCol w:w="10"/>
-        <w:gridCol w:w="1123"/>
-        <w:gridCol w:w="43"/>
-        <w:gridCol w:w="2180"/>
+        <w:gridCol w:w="1046"/>
+        <w:gridCol w:w="38"/>
+        <w:gridCol w:w="2150"/>
         <w:gridCol w:w="17"/>
-        <w:gridCol w:w="1545"/>
+        <w:gridCol w:w="1510"/>
       </w:tblGrid>
       <w:tr>
         <w:trPr>
@@ -1703,7 +2639,43 @@
                 <w:sz w:val="24"/>
                 <w:szCs w:val="24"/>
               </w:rPr>
-              <w:t>/api/petugas/insert/poli</w:t>
+              <w:t>/</w:t>
+            </w:r>
+            <w:proofErr w:type="spellStart"/>
+            <w:r>
+              <w:rPr>
+                <w:rFonts w:ascii="Times New Roman" w:hAnsi="Times New Roman" w:cs="Times New Roman"/>
+                <w:sz w:val="24"/>
+                <w:szCs w:val="24"/>
+              </w:rPr>
+              <w:t>api</w:t>
+            </w:r>
+            <w:proofErr w:type="spellEnd"/>
+            <w:r>
+              <w:rPr>
+                <w:rFonts w:ascii="Times New Roman" w:hAnsi="Times New Roman" w:cs="Times New Roman"/>
+                <w:sz w:val="24"/>
+                <w:szCs w:val="24"/>
+              </w:rPr>
+              <w:t>/</w:t>
+            </w:r>
+            <w:proofErr w:type="spellStart"/>
+            <w:r>
+              <w:rPr>
+                <w:rFonts w:ascii="Times New Roman" w:hAnsi="Times New Roman" w:cs="Times New Roman"/>
+                <w:sz w:val="24"/>
+                <w:szCs w:val="24"/>
+              </w:rPr>
+              <w:t>petugas</w:t>
+            </w:r>
+            <w:proofErr w:type="spellEnd"/>
+            <w:r>
+              <w:rPr>
+                <w:rFonts w:ascii="Times New Roman" w:hAnsi="Times New Roman" w:cs="Times New Roman"/>
+                <w:sz w:val="24"/>
+                <w:szCs w:val="24"/>
+              </w:rPr>
+              <w:t>/insert/poli</w:t>
             </w:r>
           </w:p>
         </w:tc>
@@ -1751,7 +2723,25 @@
                 <w:sz w:val="24"/>
                 <w:szCs w:val="24"/>
               </w:rPr>
-              <w:t>“nama_poli”</w:t>
+              <w:t>“</w:t>
+            </w:r>
+            <w:proofErr w:type="spellStart"/>
+            <w:r>
+              <w:rPr>
+                <w:rFonts w:ascii="Times New Roman" w:hAnsi="Times New Roman" w:cs="Times New Roman"/>
+                <w:sz w:val="24"/>
+                <w:szCs w:val="24"/>
+              </w:rPr>
+              <w:t>nama_poli</w:t>
+            </w:r>
+            <w:proofErr w:type="spellEnd"/>
+            <w:r>
+              <w:rPr>
+                <w:rFonts w:ascii="Times New Roman" w:hAnsi="Times New Roman" w:cs="Times New Roman"/>
+                <w:sz w:val="24"/>
+                <w:szCs w:val="24"/>
+              </w:rPr>
+              <w:t>”</w:t>
             </w:r>
           </w:p>
         </w:tc>
@@ -1826,7 +2816,34 @@
                 <w:sz w:val="24"/>
                 <w:szCs w:val="24"/>
               </w:rPr>
-              <w:t>/api/p</w:t>
+              <w:t>/</w:t>
+            </w:r>
+            <w:proofErr w:type="spellStart"/>
+            <w:r>
+              <w:rPr>
+                <w:rFonts w:ascii="Times New Roman" w:hAnsi="Times New Roman" w:cs="Times New Roman"/>
+                <w:sz w:val="24"/>
+                <w:szCs w:val="24"/>
+              </w:rPr>
+              <w:t>api</w:t>
+            </w:r>
+            <w:proofErr w:type="spellEnd"/>
+            <w:r>
+              <w:rPr>
+                <w:rFonts w:ascii="Times New Roman" w:hAnsi="Times New Roman" w:cs="Times New Roman"/>
+                <w:sz w:val="24"/>
+                <w:szCs w:val="24"/>
+              </w:rPr>
+              <w:t>/</w:t>
+            </w:r>
+            <w:proofErr w:type="spellStart"/>
+            <w:r>
+              <w:rPr>
+                <w:rFonts w:ascii="Times New Roman" w:hAnsi="Times New Roman" w:cs="Times New Roman"/>
+                <w:sz w:val="24"/>
+                <w:szCs w:val="24"/>
+              </w:rPr>
+              <w:t>p</w:t>
             </w:r>
             <w:r>
               <w:rPr>
@@ -1836,13 +2853,32 @@
               </w:rPr>
               <w:t>etugas</w:t>
             </w:r>
-            <w:r>
-              <w:rPr>
-                <w:rFonts w:ascii="Times New Roman" w:hAnsi="Times New Roman" w:cs="Times New Roman"/>
-                <w:sz w:val="24"/>
-                <w:szCs w:val="24"/>
-              </w:rPr>
-              <w:t>/lihat/poli</w:t>
+            <w:proofErr w:type="spellEnd"/>
+            <w:r>
+              <w:rPr>
+                <w:rFonts w:ascii="Times New Roman" w:hAnsi="Times New Roman" w:cs="Times New Roman"/>
+                <w:sz w:val="24"/>
+                <w:szCs w:val="24"/>
+              </w:rPr>
+              <w:t>/</w:t>
+            </w:r>
+            <w:proofErr w:type="spellStart"/>
+            <w:r>
+              <w:rPr>
+                <w:rFonts w:ascii="Times New Roman" w:hAnsi="Times New Roman" w:cs="Times New Roman"/>
+                <w:sz w:val="24"/>
+                <w:szCs w:val="24"/>
+              </w:rPr>
+              <w:t>lihat</w:t>
+            </w:r>
+            <w:proofErr w:type="spellEnd"/>
+            <w:r>
+              <w:rPr>
+                <w:rFonts w:ascii="Times New Roman" w:hAnsi="Times New Roman" w:cs="Times New Roman"/>
+                <w:sz w:val="24"/>
+                <w:szCs w:val="24"/>
+              </w:rPr>
+              <w:t>/poli</w:t>
             </w:r>
           </w:p>
         </w:tc>
@@ -1965,8 +3001,54 @@
                 <w:sz w:val="24"/>
                 <w:szCs w:val="24"/>
               </w:rPr>
-              <w:t>/api/petugas/insert/dokter</w:t>
-            </w:r>
+              <w:t>/</w:t>
+            </w:r>
+            <w:proofErr w:type="spellStart"/>
+            <w:r>
+              <w:rPr>
+                <w:rFonts w:ascii="Times New Roman" w:hAnsi="Times New Roman" w:cs="Times New Roman"/>
+                <w:sz w:val="24"/>
+                <w:szCs w:val="24"/>
+              </w:rPr>
+              <w:t>api</w:t>
+            </w:r>
+            <w:proofErr w:type="spellEnd"/>
+            <w:r>
+              <w:rPr>
+                <w:rFonts w:ascii="Times New Roman" w:hAnsi="Times New Roman" w:cs="Times New Roman"/>
+                <w:sz w:val="24"/>
+                <w:szCs w:val="24"/>
+              </w:rPr>
+              <w:t>/</w:t>
+            </w:r>
+            <w:proofErr w:type="spellStart"/>
+            <w:r>
+              <w:rPr>
+                <w:rFonts w:ascii="Times New Roman" w:hAnsi="Times New Roman" w:cs="Times New Roman"/>
+                <w:sz w:val="24"/>
+                <w:szCs w:val="24"/>
+              </w:rPr>
+              <w:t>petugas</w:t>
+            </w:r>
+            <w:proofErr w:type="spellEnd"/>
+            <w:r>
+              <w:rPr>
+                <w:rFonts w:ascii="Times New Roman" w:hAnsi="Times New Roman" w:cs="Times New Roman"/>
+                <w:sz w:val="24"/>
+                <w:szCs w:val="24"/>
+              </w:rPr>
+              <w:t>/insert/</w:t>
+            </w:r>
+            <w:proofErr w:type="spellStart"/>
+            <w:r>
+              <w:rPr>
+                <w:rFonts w:ascii="Times New Roman" w:hAnsi="Times New Roman" w:cs="Times New Roman"/>
+                <w:sz w:val="24"/>
+                <w:szCs w:val="24"/>
+              </w:rPr>
+              <w:t>dokter</w:t>
+            </w:r>
+            <w:proofErr w:type="spellEnd"/>
           </w:p>
         </w:tc>
         <w:tc>
@@ -2013,7 +3095,43 @@
                 <w:sz w:val="24"/>
                 <w:szCs w:val="24"/>
               </w:rPr>
-              <w:t>“email”, “nama”, “password”, “nama_poli”</w:t>
+              <w:t>“email”, “</w:t>
+            </w:r>
+            <w:proofErr w:type="spellStart"/>
+            <w:r>
+              <w:rPr>
+                <w:rFonts w:ascii="Times New Roman" w:hAnsi="Times New Roman" w:cs="Times New Roman"/>
+                <w:sz w:val="24"/>
+                <w:szCs w:val="24"/>
+              </w:rPr>
+              <w:t>nama</w:t>
+            </w:r>
+            <w:proofErr w:type="spellEnd"/>
+            <w:r>
+              <w:rPr>
+                <w:rFonts w:ascii="Times New Roman" w:hAnsi="Times New Roman" w:cs="Times New Roman"/>
+                <w:sz w:val="24"/>
+                <w:szCs w:val="24"/>
+              </w:rPr>
+              <w:t>”, “password”, “</w:t>
+            </w:r>
+            <w:proofErr w:type="spellStart"/>
+            <w:r>
+              <w:rPr>
+                <w:rFonts w:ascii="Times New Roman" w:hAnsi="Times New Roman" w:cs="Times New Roman"/>
+                <w:sz w:val="24"/>
+                <w:szCs w:val="24"/>
+              </w:rPr>
+              <w:t>nama_poli</w:t>
+            </w:r>
+            <w:proofErr w:type="spellEnd"/>
+            <w:r>
+              <w:rPr>
+                <w:rFonts w:ascii="Times New Roman" w:hAnsi="Times New Roman" w:cs="Times New Roman"/>
+                <w:sz w:val="24"/>
+                <w:szCs w:val="24"/>
+              </w:rPr>
+              <w:t>”</w:t>
             </w:r>
           </w:p>
         </w:tc>
@@ -2088,8 +3206,54 @@
                 <w:sz w:val="24"/>
                 <w:szCs w:val="24"/>
               </w:rPr>
-              <w:t>/api/petugas/insert/jadwal</w:t>
-            </w:r>
+              <w:t>/</w:t>
+            </w:r>
+            <w:proofErr w:type="spellStart"/>
+            <w:r>
+              <w:rPr>
+                <w:rFonts w:ascii="Times New Roman" w:hAnsi="Times New Roman" w:cs="Times New Roman"/>
+                <w:sz w:val="24"/>
+                <w:szCs w:val="24"/>
+              </w:rPr>
+              <w:t>api</w:t>
+            </w:r>
+            <w:proofErr w:type="spellEnd"/>
+            <w:r>
+              <w:rPr>
+                <w:rFonts w:ascii="Times New Roman" w:hAnsi="Times New Roman" w:cs="Times New Roman"/>
+                <w:sz w:val="24"/>
+                <w:szCs w:val="24"/>
+              </w:rPr>
+              <w:t>/</w:t>
+            </w:r>
+            <w:proofErr w:type="spellStart"/>
+            <w:r>
+              <w:rPr>
+                <w:rFonts w:ascii="Times New Roman" w:hAnsi="Times New Roman" w:cs="Times New Roman"/>
+                <w:sz w:val="24"/>
+                <w:szCs w:val="24"/>
+              </w:rPr>
+              <w:t>petugas</w:t>
+            </w:r>
+            <w:proofErr w:type="spellEnd"/>
+            <w:r>
+              <w:rPr>
+                <w:rFonts w:ascii="Times New Roman" w:hAnsi="Times New Roman" w:cs="Times New Roman"/>
+                <w:sz w:val="24"/>
+                <w:szCs w:val="24"/>
+              </w:rPr>
+              <w:t>/insert/</w:t>
+            </w:r>
+            <w:proofErr w:type="spellStart"/>
+            <w:r>
+              <w:rPr>
+                <w:rFonts w:ascii="Times New Roman" w:hAnsi="Times New Roman" w:cs="Times New Roman"/>
+                <w:sz w:val="24"/>
+                <w:szCs w:val="24"/>
+              </w:rPr>
+              <w:t>jadwal</w:t>
+            </w:r>
+            <w:proofErr w:type="spellEnd"/>
           </w:p>
         </w:tc>
         <w:tc>
@@ -2136,7 +3300,79 @@
                 <w:sz w:val="24"/>
                 <w:szCs w:val="24"/>
               </w:rPr>
-              <w:t>“id_dokter”, “jadwal_hari”, “jadwal_mulai”, “jadwal_berakhir”</w:t>
+              <w:t>“</w:t>
+            </w:r>
+            <w:proofErr w:type="spellStart"/>
+            <w:r>
+              <w:rPr>
+                <w:rFonts w:ascii="Times New Roman" w:hAnsi="Times New Roman" w:cs="Times New Roman"/>
+                <w:sz w:val="24"/>
+                <w:szCs w:val="24"/>
+              </w:rPr>
+              <w:t>id_dokter</w:t>
+            </w:r>
+            <w:proofErr w:type="spellEnd"/>
+            <w:r>
+              <w:rPr>
+                <w:rFonts w:ascii="Times New Roman" w:hAnsi="Times New Roman" w:cs="Times New Roman"/>
+                <w:sz w:val="24"/>
+                <w:szCs w:val="24"/>
+              </w:rPr>
+              <w:t>”, “</w:t>
+            </w:r>
+            <w:proofErr w:type="spellStart"/>
+            <w:r>
+              <w:rPr>
+                <w:rFonts w:ascii="Times New Roman" w:hAnsi="Times New Roman" w:cs="Times New Roman"/>
+                <w:sz w:val="24"/>
+                <w:szCs w:val="24"/>
+              </w:rPr>
+              <w:t>jadwal_hari</w:t>
+            </w:r>
+            <w:proofErr w:type="spellEnd"/>
+            <w:r>
+              <w:rPr>
+                <w:rFonts w:ascii="Times New Roman" w:hAnsi="Times New Roman" w:cs="Times New Roman"/>
+                <w:sz w:val="24"/>
+                <w:szCs w:val="24"/>
+              </w:rPr>
+              <w:t>”, “</w:t>
+            </w:r>
+            <w:proofErr w:type="spellStart"/>
+            <w:r>
+              <w:rPr>
+                <w:rFonts w:ascii="Times New Roman" w:hAnsi="Times New Roman" w:cs="Times New Roman"/>
+                <w:sz w:val="24"/>
+                <w:szCs w:val="24"/>
+              </w:rPr>
+              <w:t>jadwal_mulai</w:t>
+            </w:r>
+            <w:proofErr w:type="spellEnd"/>
+            <w:r>
+              <w:rPr>
+                <w:rFonts w:ascii="Times New Roman" w:hAnsi="Times New Roman" w:cs="Times New Roman"/>
+                <w:sz w:val="24"/>
+                <w:szCs w:val="24"/>
+              </w:rPr>
+              <w:t>”, “</w:t>
+            </w:r>
+            <w:proofErr w:type="spellStart"/>
+            <w:r>
+              <w:rPr>
+                <w:rFonts w:ascii="Times New Roman" w:hAnsi="Times New Roman" w:cs="Times New Roman"/>
+                <w:sz w:val="24"/>
+                <w:szCs w:val="24"/>
+              </w:rPr>
+              <w:t>jadwal_berakhir</w:t>
+            </w:r>
+            <w:proofErr w:type="spellEnd"/>
+            <w:r>
+              <w:rPr>
+                <w:rFonts w:ascii="Times New Roman" w:hAnsi="Times New Roman" w:cs="Times New Roman"/>
+                <w:sz w:val="24"/>
+                <w:szCs w:val="24"/>
+              </w:rPr>
+              <w:t>”</w:t>
             </w:r>
           </w:p>
         </w:tc>
@@ -2212,8 +3448,72 @@
                 <w:sz w:val="24"/>
                 <w:szCs w:val="24"/>
               </w:rPr>
-              <w:t>/api/petugas/lihat/data/reservasi</w:t>
-            </w:r>
+              <w:t>/</w:t>
+            </w:r>
+            <w:proofErr w:type="spellStart"/>
+            <w:r>
+              <w:rPr>
+                <w:rFonts w:ascii="Times New Roman" w:hAnsi="Times New Roman" w:cs="Times New Roman"/>
+                <w:sz w:val="24"/>
+                <w:szCs w:val="24"/>
+              </w:rPr>
+              <w:t>api</w:t>
+            </w:r>
+            <w:proofErr w:type="spellEnd"/>
+            <w:r>
+              <w:rPr>
+                <w:rFonts w:ascii="Times New Roman" w:hAnsi="Times New Roman" w:cs="Times New Roman"/>
+                <w:sz w:val="24"/>
+                <w:szCs w:val="24"/>
+              </w:rPr>
+              <w:t>/</w:t>
+            </w:r>
+            <w:proofErr w:type="spellStart"/>
+            <w:r>
+              <w:rPr>
+                <w:rFonts w:ascii="Times New Roman" w:hAnsi="Times New Roman" w:cs="Times New Roman"/>
+                <w:sz w:val="24"/>
+                <w:szCs w:val="24"/>
+              </w:rPr>
+              <w:t>petugas</w:t>
+            </w:r>
+            <w:proofErr w:type="spellEnd"/>
+            <w:r>
+              <w:rPr>
+                <w:rFonts w:ascii="Times New Roman" w:hAnsi="Times New Roman" w:cs="Times New Roman"/>
+                <w:sz w:val="24"/>
+                <w:szCs w:val="24"/>
+              </w:rPr>
+              <w:t>/</w:t>
+            </w:r>
+            <w:proofErr w:type="spellStart"/>
+            <w:r>
+              <w:rPr>
+                <w:rFonts w:ascii="Times New Roman" w:hAnsi="Times New Roman" w:cs="Times New Roman"/>
+                <w:sz w:val="24"/>
+                <w:szCs w:val="24"/>
+              </w:rPr>
+              <w:t>lihat</w:t>
+            </w:r>
+            <w:proofErr w:type="spellEnd"/>
+            <w:r>
+              <w:rPr>
+                <w:rFonts w:ascii="Times New Roman" w:hAnsi="Times New Roman" w:cs="Times New Roman"/>
+                <w:sz w:val="24"/>
+                <w:szCs w:val="24"/>
+              </w:rPr>
+              <w:t>/data/</w:t>
+            </w:r>
+            <w:proofErr w:type="spellStart"/>
+            <w:r>
+              <w:rPr>
+                <w:rFonts w:ascii="Times New Roman" w:hAnsi="Times New Roman" w:cs="Times New Roman"/>
+                <w:sz w:val="24"/>
+                <w:szCs w:val="24"/>
+              </w:rPr>
+              <w:t>reservasi</w:t>
+            </w:r>
+            <w:proofErr w:type="spellEnd"/>
           </w:p>
         </w:tc>
         <w:tc>
@@ -2335,8 +3635,72 @@
                 <w:sz w:val="24"/>
                 <w:szCs w:val="24"/>
               </w:rPr>
-              <w:t>/api/petugas/verifikasi/reservasi</w:t>
-            </w:r>
+              <w:t>/</w:t>
+            </w:r>
+            <w:proofErr w:type="spellStart"/>
+            <w:r>
+              <w:rPr>
+                <w:rFonts w:ascii="Times New Roman" w:hAnsi="Times New Roman" w:cs="Times New Roman"/>
+                <w:sz w:val="24"/>
+                <w:szCs w:val="24"/>
+              </w:rPr>
+              <w:t>api</w:t>
+            </w:r>
+            <w:proofErr w:type="spellEnd"/>
+            <w:r>
+              <w:rPr>
+                <w:rFonts w:ascii="Times New Roman" w:hAnsi="Times New Roman" w:cs="Times New Roman"/>
+                <w:sz w:val="24"/>
+                <w:szCs w:val="24"/>
+              </w:rPr>
+              <w:t>/</w:t>
+            </w:r>
+            <w:proofErr w:type="spellStart"/>
+            <w:r>
+              <w:rPr>
+                <w:rFonts w:ascii="Times New Roman" w:hAnsi="Times New Roman" w:cs="Times New Roman"/>
+                <w:sz w:val="24"/>
+                <w:szCs w:val="24"/>
+              </w:rPr>
+              <w:t>petugas</w:t>
+            </w:r>
+            <w:proofErr w:type="spellEnd"/>
+            <w:r>
+              <w:rPr>
+                <w:rFonts w:ascii="Times New Roman" w:hAnsi="Times New Roman" w:cs="Times New Roman"/>
+                <w:sz w:val="24"/>
+                <w:szCs w:val="24"/>
+              </w:rPr>
+              <w:t>/</w:t>
+            </w:r>
+            <w:proofErr w:type="spellStart"/>
+            <w:r>
+              <w:rPr>
+                <w:rFonts w:ascii="Times New Roman" w:hAnsi="Times New Roman" w:cs="Times New Roman"/>
+                <w:sz w:val="24"/>
+                <w:szCs w:val="24"/>
+              </w:rPr>
+              <w:t>verifikasi</w:t>
+            </w:r>
+            <w:proofErr w:type="spellEnd"/>
+            <w:r>
+              <w:rPr>
+                <w:rFonts w:ascii="Times New Roman" w:hAnsi="Times New Roman" w:cs="Times New Roman"/>
+                <w:sz w:val="24"/>
+                <w:szCs w:val="24"/>
+              </w:rPr>
+              <w:t>/</w:t>
+            </w:r>
+            <w:proofErr w:type="spellStart"/>
+            <w:r>
+              <w:rPr>
+                <w:rFonts w:ascii="Times New Roman" w:hAnsi="Times New Roman" w:cs="Times New Roman"/>
+                <w:sz w:val="24"/>
+                <w:szCs w:val="24"/>
+              </w:rPr>
+              <w:t>reservasi</w:t>
+            </w:r>
+            <w:proofErr w:type="spellEnd"/>
           </w:p>
         </w:tc>
         <w:tc>
@@ -2458,8 +3822,72 @@
                 <w:sz w:val="24"/>
                 <w:szCs w:val="24"/>
               </w:rPr>
-              <w:t>/api/petugas/ubah/jadwal</w:t>
-            </w:r>
+              <w:t>/</w:t>
+            </w:r>
+            <w:proofErr w:type="spellStart"/>
+            <w:r>
+              <w:rPr>
+                <w:rFonts w:ascii="Times New Roman" w:hAnsi="Times New Roman" w:cs="Times New Roman"/>
+                <w:sz w:val="24"/>
+                <w:szCs w:val="24"/>
+              </w:rPr>
+              <w:t>api</w:t>
+            </w:r>
+            <w:proofErr w:type="spellEnd"/>
+            <w:r>
+              <w:rPr>
+                <w:rFonts w:ascii="Times New Roman" w:hAnsi="Times New Roman" w:cs="Times New Roman"/>
+                <w:sz w:val="24"/>
+                <w:szCs w:val="24"/>
+              </w:rPr>
+              <w:t>/</w:t>
+            </w:r>
+            <w:proofErr w:type="spellStart"/>
+            <w:r>
+              <w:rPr>
+                <w:rFonts w:ascii="Times New Roman" w:hAnsi="Times New Roman" w:cs="Times New Roman"/>
+                <w:sz w:val="24"/>
+                <w:szCs w:val="24"/>
+              </w:rPr>
+              <w:t>petugas</w:t>
+            </w:r>
+            <w:proofErr w:type="spellEnd"/>
+            <w:r>
+              <w:rPr>
+                <w:rFonts w:ascii="Times New Roman" w:hAnsi="Times New Roman" w:cs="Times New Roman"/>
+                <w:sz w:val="24"/>
+                <w:szCs w:val="24"/>
+              </w:rPr>
+              <w:t>/</w:t>
+            </w:r>
+            <w:proofErr w:type="spellStart"/>
+            <w:r>
+              <w:rPr>
+                <w:rFonts w:ascii="Times New Roman" w:hAnsi="Times New Roman" w:cs="Times New Roman"/>
+                <w:sz w:val="24"/>
+                <w:szCs w:val="24"/>
+              </w:rPr>
+              <w:t>ubah</w:t>
+            </w:r>
+            <w:proofErr w:type="spellEnd"/>
+            <w:r>
+              <w:rPr>
+                <w:rFonts w:ascii="Times New Roman" w:hAnsi="Times New Roman" w:cs="Times New Roman"/>
+                <w:sz w:val="24"/>
+                <w:szCs w:val="24"/>
+              </w:rPr>
+              <w:t>/</w:t>
+            </w:r>
+            <w:proofErr w:type="spellStart"/>
+            <w:r>
+              <w:rPr>
+                <w:rFonts w:ascii="Times New Roman" w:hAnsi="Times New Roman" w:cs="Times New Roman"/>
+                <w:sz w:val="24"/>
+                <w:szCs w:val="24"/>
+              </w:rPr>
+              <w:t>jadwal</w:t>
+            </w:r>
+            <w:proofErr w:type="spellEnd"/>
           </w:p>
         </w:tc>
         <w:tc>
@@ -2506,7 +3934,61 @@
                 <w:sz w:val="24"/>
                 <w:szCs w:val="24"/>
               </w:rPr>
-              <w:t>“id”, “jadwal_hari”, “jadwal_mulai”, “jadwal_berakhir”</w:t>
+              <w:t>“id”, “</w:t>
+            </w:r>
+            <w:proofErr w:type="spellStart"/>
+            <w:r>
+              <w:rPr>
+                <w:rFonts w:ascii="Times New Roman" w:hAnsi="Times New Roman" w:cs="Times New Roman"/>
+                <w:sz w:val="24"/>
+                <w:szCs w:val="24"/>
+              </w:rPr>
+              <w:t>jadwal_hari</w:t>
+            </w:r>
+            <w:proofErr w:type="spellEnd"/>
+            <w:r>
+              <w:rPr>
+                <w:rFonts w:ascii="Times New Roman" w:hAnsi="Times New Roman" w:cs="Times New Roman"/>
+                <w:sz w:val="24"/>
+                <w:szCs w:val="24"/>
+              </w:rPr>
+              <w:t>”, “</w:t>
+            </w:r>
+            <w:proofErr w:type="spellStart"/>
+            <w:r>
+              <w:rPr>
+                <w:rFonts w:ascii="Times New Roman" w:hAnsi="Times New Roman" w:cs="Times New Roman"/>
+                <w:sz w:val="24"/>
+                <w:szCs w:val="24"/>
+              </w:rPr>
+              <w:t>jadwal_mulai</w:t>
+            </w:r>
+            <w:proofErr w:type="spellEnd"/>
+            <w:r>
+              <w:rPr>
+                <w:rFonts w:ascii="Times New Roman" w:hAnsi="Times New Roman" w:cs="Times New Roman"/>
+                <w:sz w:val="24"/>
+                <w:szCs w:val="24"/>
+              </w:rPr>
+              <w:t>”, “</w:t>
+            </w:r>
+            <w:proofErr w:type="spellStart"/>
+            <w:r>
+              <w:rPr>
+                <w:rFonts w:ascii="Times New Roman" w:hAnsi="Times New Roman" w:cs="Times New Roman"/>
+                <w:sz w:val="24"/>
+                <w:szCs w:val="24"/>
+              </w:rPr>
+              <w:t>jadwal_berakhir</w:t>
+            </w:r>
+            <w:proofErr w:type="spellEnd"/>
+            <w:r>
+              <w:rPr>
+                <w:rFonts w:ascii="Times New Roman" w:hAnsi="Times New Roman" w:cs="Times New Roman"/>
+                <w:sz w:val="24"/>
+                <w:szCs w:val="24"/>
+              </w:rPr>
+              <w:t>”</w:t>
             </w:r>
           </w:p>
         </w:tc>
@@ -2581,7 +4063,61 @@
                 <w:sz w:val="24"/>
                 <w:szCs w:val="24"/>
               </w:rPr>
-              <w:t>/api/petugas/ubah/</w:t>
+              <w:t>/</w:t>
+            </w:r>
+            <w:proofErr w:type="spellStart"/>
+            <w:r>
+              <w:rPr>
+                <w:rFonts w:ascii="Times New Roman" w:hAnsi="Times New Roman" w:cs="Times New Roman"/>
+                <w:sz w:val="24"/>
+                <w:szCs w:val="24"/>
+              </w:rPr>
+              <w:t>api</w:t>
+            </w:r>
+            <w:proofErr w:type="spellEnd"/>
+            <w:r>
+              <w:rPr>
+                <w:rFonts w:ascii="Times New Roman" w:hAnsi="Times New Roman" w:cs="Times New Roman"/>
+                <w:sz w:val="24"/>
+                <w:szCs w:val="24"/>
+              </w:rPr>
+              <w:t>/</w:t>
+            </w:r>
+            <w:proofErr w:type="spellStart"/>
+            <w:r>
+              <w:rPr>
+                <w:rFonts w:ascii="Times New Roman" w:hAnsi="Times New Roman" w:cs="Times New Roman"/>
+                <w:sz w:val="24"/>
+                <w:szCs w:val="24"/>
+              </w:rPr>
+              <w:t>petugas</w:t>
+            </w:r>
+            <w:proofErr w:type="spellEnd"/>
+            <w:r>
+              <w:rPr>
+                <w:rFonts w:ascii="Times New Roman" w:hAnsi="Times New Roman" w:cs="Times New Roman"/>
+                <w:sz w:val="24"/>
+                <w:szCs w:val="24"/>
+              </w:rPr>
+              <w:t>/</w:t>
+            </w:r>
+            <w:proofErr w:type="spellStart"/>
+            <w:r>
+              <w:rPr>
+                <w:rFonts w:ascii="Times New Roman" w:hAnsi="Times New Roman" w:cs="Times New Roman"/>
+                <w:sz w:val="24"/>
+                <w:szCs w:val="24"/>
+              </w:rPr>
+              <w:t>ubah</w:t>
+            </w:r>
+            <w:proofErr w:type="spellEnd"/>
+            <w:r>
+              <w:rPr>
+                <w:rFonts w:ascii="Times New Roman" w:hAnsi="Times New Roman" w:cs="Times New Roman"/>
+                <w:sz w:val="24"/>
+                <w:szCs w:val="24"/>
+              </w:rPr>
+              <w:t>/</w:t>
             </w:r>
             <w:r>
               <w:rPr>
@@ -2637,7 +4173,25 @@
                 <w:sz w:val="24"/>
                 <w:szCs w:val="24"/>
               </w:rPr>
-              <w:t>“id”, “nama”</w:t>
+              <w:t>“id”, “</w:t>
+            </w:r>
+            <w:proofErr w:type="spellStart"/>
+            <w:r>
+              <w:rPr>
+                <w:rFonts w:ascii="Times New Roman" w:hAnsi="Times New Roman" w:cs="Times New Roman"/>
+                <w:sz w:val="24"/>
+                <w:szCs w:val="24"/>
+              </w:rPr>
+              <w:t>nama</w:t>
+            </w:r>
+            <w:proofErr w:type="spellEnd"/>
+            <w:r>
+              <w:rPr>
+                <w:rFonts w:ascii="Times New Roman" w:hAnsi="Times New Roman" w:cs="Times New Roman"/>
+                <w:sz w:val="24"/>
+                <w:szCs w:val="24"/>
+              </w:rPr>
+              <w:t>”</w:t>
             </w:r>
           </w:p>
         </w:tc>
@@ -2714,14 +4268,52 @@
               </w:rPr>
               <w:t>/</w:t>
             </w:r>
-            <w:r>
-              <w:rPr>
-                <w:rFonts w:ascii="Times New Roman" w:hAnsi="Times New Roman" w:cs="Times New Roman"/>
-                <w:sz w:val="24"/>
-                <w:szCs w:val="24"/>
-              </w:rPr>
-              <w:t>api/petugas/laporan</w:t>
-            </w:r>
+            <w:proofErr w:type="spellStart"/>
+            <w:r>
+              <w:rPr>
+                <w:rFonts w:ascii="Times New Roman" w:hAnsi="Times New Roman" w:cs="Times New Roman"/>
+                <w:sz w:val="24"/>
+                <w:szCs w:val="24"/>
+              </w:rPr>
+              <w:t>api</w:t>
+            </w:r>
+            <w:proofErr w:type="spellEnd"/>
+            <w:r>
+              <w:rPr>
+                <w:rFonts w:ascii="Times New Roman" w:hAnsi="Times New Roman" w:cs="Times New Roman"/>
+                <w:sz w:val="24"/>
+                <w:szCs w:val="24"/>
+              </w:rPr>
+              <w:t>/</w:t>
+            </w:r>
+            <w:proofErr w:type="spellStart"/>
+            <w:r>
+              <w:rPr>
+                <w:rFonts w:ascii="Times New Roman" w:hAnsi="Times New Roman" w:cs="Times New Roman"/>
+                <w:sz w:val="24"/>
+                <w:szCs w:val="24"/>
+              </w:rPr>
+              <w:t>petugas</w:t>
+            </w:r>
+            <w:proofErr w:type="spellEnd"/>
+            <w:r>
+              <w:rPr>
+                <w:rFonts w:ascii="Times New Roman" w:hAnsi="Times New Roman" w:cs="Times New Roman"/>
+                <w:sz w:val="24"/>
+                <w:szCs w:val="24"/>
+              </w:rPr>
+              <w:t>/</w:t>
+            </w:r>
+            <w:proofErr w:type="spellStart"/>
+            <w:r>
+              <w:rPr>
+                <w:rFonts w:ascii="Times New Roman" w:hAnsi="Times New Roman" w:cs="Times New Roman"/>
+                <w:sz w:val="24"/>
+                <w:szCs w:val="24"/>
+              </w:rPr>
+              <w:t>laporan</w:t>
+            </w:r>
+            <w:proofErr w:type="spellEnd"/>
           </w:p>
         </w:tc>
         <w:tc>
@@ -2770,6 +4362,7 @@
               </w:rPr>
               <w:t>“</w:t>
             </w:r>
+            <w:proofErr w:type="spellStart"/>
             <w:r>
               <w:rPr>
                 <w:rFonts w:ascii="Times New Roman" w:hAnsi="Times New Roman" w:cs="Times New Roman"/>
@@ -2778,6 +4371,7 @@
               </w:rPr>
               <w:t>waktu_awal</w:t>
             </w:r>
+            <w:proofErr w:type="spellEnd"/>
             <w:r>
               <w:rPr>
                 <w:rFonts w:ascii="Times New Roman" w:hAnsi="Times New Roman" w:cs="Times New Roman"/>
@@ -2786,6 +4380,7 @@
               </w:rPr>
               <w:t>”, “</w:t>
             </w:r>
+            <w:proofErr w:type="spellStart"/>
             <w:r>
               <w:rPr>
                 <w:rFonts w:ascii="Times New Roman" w:hAnsi="Times New Roman" w:cs="Times New Roman"/>
@@ -2794,6 +4389,7 @@
               </w:rPr>
               <w:t>waktu_akhir</w:t>
             </w:r>
+            <w:proofErr w:type="spellEnd"/>
             <w:r>
               <w:rPr>
                 <w:rFonts w:ascii="Times New Roman" w:hAnsi="Times New Roman" w:cs="Times New Roman"/>
@@ -2824,21 +4420,242 @@
                 <w:szCs w:val="24"/>
               </w:rPr>
               <w:t>“message”</w:t>
+            </w:r>
+          </w:p>
+        </w:tc>
+      </w:tr>
+      <w:tr>
+        <w:trPr>
+          <w:trHeight w:val="2294"/>
+        </w:trPr>
+        <w:tc>
+          <w:tcPr>
+            <w:tcW w:w="565" w:type="dxa"/>
+            <w:gridSpan w:val="2"/>
+          </w:tcPr>
+          <w:p>
+            <w:pPr>
+              <w:jc w:val="center"/>
+              <w:rPr>
+                <w:rFonts w:ascii="Times New Roman" w:hAnsi="Times New Roman" w:cs="Times New Roman"/>
+                <w:sz w:val="24"/>
+                <w:szCs w:val="24"/>
+              </w:rPr>
+            </w:pPr>
+            <w:r>
+              <w:rPr>
+                <w:rFonts w:ascii="Times New Roman" w:hAnsi="Times New Roman" w:cs="Times New Roman"/>
+                <w:sz w:val="24"/>
+                <w:szCs w:val="24"/>
+              </w:rPr>
+              <w:t>10</w:t>
+            </w:r>
+          </w:p>
+        </w:tc>
+        <w:tc>
+          <w:tcPr>
+            <w:tcW w:w="3533" w:type="dxa"/>
+          </w:tcPr>
+          <w:p>
+            <w:pPr>
+              <w:jc w:val="both"/>
+              <w:rPr>
+                <w:rFonts w:ascii="Times New Roman" w:hAnsi="Times New Roman" w:cs="Times New Roman"/>
+                <w:sz w:val="24"/>
+                <w:szCs w:val="24"/>
+              </w:rPr>
+            </w:pPr>
+            <w:r>
+              <w:rPr>
+                <w:rFonts w:ascii="Times New Roman" w:hAnsi="Times New Roman" w:cs="Times New Roman"/>
+                <w:sz w:val="24"/>
+                <w:szCs w:val="24"/>
+              </w:rPr>
+              <w:t>/</w:t>
+            </w:r>
+            <w:proofErr w:type="spellStart"/>
+            <w:r>
+              <w:rPr>
+                <w:rFonts w:ascii="Times New Roman" w:hAnsi="Times New Roman" w:cs="Times New Roman"/>
+                <w:sz w:val="24"/>
+                <w:szCs w:val="24"/>
+              </w:rPr>
+              <w:t>api</w:t>
+            </w:r>
+            <w:proofErr w:type="spellEnd"/>
+            <w:r>
+              <w:rPr>
+                <w:rFonts w:ascii="Times New Roman" w:hAnsi="Times New Roman" w:cs="Times New Roman"/>
+                <w:sz w:val="24"/>
+                <w:szCs w:val="24"/>
+              </w:rPr>
+              <w:t>/</w:t>
+            </w:r>
+            <w:proofErr w:type="spellStart"/>
+            <w:r>
+              <w:rPr>
+                <w:rFonts w:ascii="Times New Roman" w:hAnsi="Times New Roman" w:cs="Times New Roman"/>
+                <w:sz w:val="24"/>
+                <w:szCs w:val="24"/>
+              </w:rPr>
+              <w:t>p</w:t>
+            </w:r>
+            <w:r>
+              <w:rPr>
+                <w:rFonts w:ascii="Times New Roman" w:hAnsi="Times New Roman" w:cs="Times New Roman"/>
+                <w:sz w:val="24"/>
+                <w:szCs w:val="24"/>
+              </w:rPr>
+              <w:t>etugas</w:t>
+            </w:r>
+            <w:proofErr w:type="spellEnd"/>
+            <w:r>
+              <w:rPr>
+                <w:rFonts w:ascii="Times New Roman" w:hAnsi="Times New Roman" w:cs="Times New Roman"/>
+                <w:sz w:val="24"/>
+                <w:szCs w:val="24"/>
+              </w:rPr>
+              <w:t>/</w:t>
+            </w:r>
+            <w:proofErr w:type="spellStart"/>
+            <w:r>
+              <w:rPr>
+                <w:rFonts w:ascii="Times New Roman" w:hAnsi="Times New Roman" w:cs="Times New Roman"/>
+                <w:sz w:val="24"/>
+                <w:szCs w:val="24"/>
+              </w:rPr>
+              <w:t>lihat</w:t>
+            </w:r>
+            <w:proofErr w:type="spellEnd"/>
+            <w:r>
+              <w:rPr>
+                <w:rFonts w:ascii="Times New Roman" w:hAnsi="Times New Roman" w:cs="Times New Roman"/>
+                <w:sz w:val="24"/>
+                <w:szCs w:val="24"/>
+              </w:rPr>
+              <w:t>/poli/</w:t>
+            </w:r>
+            <w:proofErr w:type="spellStart"/>
+            <w:r>
+              <w:rPr>
+                <w:rFonts w:ascii="Times New Roman" w:hAnsi="Times New Roman" w:cs="Times New Roman"/>
+                <w:sz w:val="24"/>
+                <w:szCs w:val="24"/>
+              </w:rPr>
+              <w:t>dokter</w:t>
+            </w:r>
+            <w:proofErr w:type="spellEnd"/>
+            <w:r>
+              <w:rPr>
+                <w:rFonts w:ascii="Times New Roman" w:hAnsi="Times New Roman" w:cs="Times New Roman"/>
+                <w:sz w:val="24"/>
+                <w:szCs w:val="24"/>
+              </w:rPr>
+              <w:t>/</w:t>
+            </w:r>
+            <w:proofErr w:type="spellStart"/>
+            <w:r>
+              <w:rPr>
+                <w:rFonts w:ascii="Times New Roman" w:hAnsi="Times New Roman" w:cs="Times New Roman"/>
+                <w:sz w:val="24"/>
+                <w:szCs w:val="24"/>
+              </w:rPr>
+              <w:t>jadwal</w:t>
+            </w:r>
+            <w:proofErr w:type="spellEnd"/>
+          </w:p>
+        </w:tc>
+        <w:tc>
+          <w:tcPr>
+            <w:tcW w:w="1176" w:type="dxa"/>
+            <w:gridSpan w:val="3"/>
+          </w:tcPr>
+          <w:p>
+            <w:pPr>
+              <w:jc w:val="center"/>
+              <w:rPr>
+                <w:rFonts w:ascii="Times New Roman" w:hAnsi="Times New Roman" w:cs="Times New Roman"/>
+                <w:sz w:val="24"/>
+                <w:szCs w:val="24"/>
+              </w:rPr>
+            </w:pPr>
+            <w:r>
+              <w:rPr>
+                <w:rFonts w:ascii="Times New Roman" w:hAnsi="Times New Roman" w:cs="Times New Roman"/>
+                <w:sz w:val="24"/>
+                <w:szCs w:val="24"/>
+              </w:rPr>
+              <w:t>“id”</w:t>
+            </w:r>
+          </w:p>
+        </w:tc>
+        <w:tc>
+          <w:tcPr>
+            <w:tcW w:w="2197" w:type="dxa"/>
+            <w:gridSpan w:val="2"/>
+          </w:tcPr>
+          <w:p>
+            <w:pPr>
+              <w:jc w:val="center"/>
+              <w:rPr>
+                <w:rFonts w:ascii="Times New Roman" w:hAnsi="Times New Roman" w:cs="Times New Roman"/>
+                <w:sz w:val="24"/>
+                <w:szCs w:val="24"/>
+              </w:rPr>
+            </w:pPr>
+            <w:r>
+              <w:rPr>
+                <w:rFonts w:ascii="Times New Roman" w:hAnsi="Times New Roman" w:cs="Times New Roman"/>
+                <w:sz w:val="24"/>
+                <w:szCs w:val="24"/>
+              </w:rPr>
+              <w:t>-</w:t>
+            </w:r>
+          </w:p>
+        </w:tc>
+        <w:tc>
+          <w:tcPr>
+            <w:tcW w:w="1545" w:type="dxa"/>
+          </w:tcPr>
+          <w:p>
+            <w:pPr>
+              <w:jc w:val="both"/>
+              <w:rPr>
+                <w:rFonts w:ascii="Times New Roman" w:hAnsi="Times New Roman" w:cs="Times New Roman"/>
+                <w:sz w:val="24"/>
+                <w:szCs w:val="24"/>
+              </w:rPr>
+            </w:pPr>
+            <w:r>
+              <w:rPr>
+                <w:rFonts w:ascii="Times New Roman" w:hAnsi="Times New Roman" w:cs="Times New Roman"/>
+                <w:sz w:val="24"/>
+                <w:szCs w:val="24"/>
+              </w:rPr>
+              <w:t>“message”, “</w:t>
+            </w:r>
+            <w:proofErr w:type="spellStart"/>
+            <w:r>
+              <w:rPr>
+                <w:rFonts w:ascii="Times New Roman" w:hAnsi="Times New Roman" w:cs="Times New Roman"/>
+                <w:sz w:val="24"/>
+                <w:szCs w:val="24"/>
+              </w:rPr>
+              <w:t>dokter</w:t>
+            </w:r>
+            <w:proofErr w:type="spellEnd"/>
+            <w:r>
+              <w:rPr>
+                <w:rFonts w:ascii="Times New Roman" w:hAnsi="Times New Roman" w:cs="Times New Roman"/>
+                <w:sz w:val="24"/>
+                <w:szCs w:val="24"/>
+              </w:rPr>
+              <w:t>”,  “data”</w:t>
             </w:r>
           </w:p>
         </w:tc>
       </w:tr>
     </w:tbl>
-    <w:p>
-      <w:pPr>
-        <w:jc w:val="both"/>
-        <w:rPr>
-          <w:rFonts w:ascii="Times New Roman" w:hAnsi="Times New Roman" w:cs="Times New Roman"/>
-          <w:sz w:val="24"/>
-          <w:szCs w:val="24"/>
-        </w:rPr>
-      </w:pPr>
-    </w:p>
     <w:p>
       <w:pPr>
         <w:jc w:val="both"/>
@@ -2923,7 +4740,6 @@
                 <w:sz w:val="24"/>
                 <w:szCs w:val="24"/>
               </w:rPr>
-              <w:lastRenderedPageBreak/>
               <w:t>1</w:t>
             </w:r>
           </w:p>
@@ -2947,7 +4763,43 @@
                 <w:sz w:val="24"/>
                 <w:szCs w:val="24"/>
               </w:rPr>
-              <w:t>/api/admin/lihat/data/user</w:t>
+              <w:t>/</w:t>
+            </w:r>
+            <w:proofErr w:type="spellStart"/>
+            <w:r>
+              <w:rPr>
+                <w:rFonts w:ascii="Times New Roman" w:hAnsi="Times New Roman" w:cs="Times New Roman"/>
+                <w:sz w:val="24"/>
+                <w:szCs w:val="24"/>
+              </w:rPr>
+              <w:t>api</w:t>
+            </w:r>
+            <w:proofErr w:type="spellEnd"/>
+            <w:r>
+              <w:rPr>
+                <w:rFonts w:ascii="Times New Roman" w:hAnsi="Times New Roman" w:cs="Times New Roman"/>
+                <w:sz w:val="24"/>
+                <w:szCs w:val="24"/>
+              </w:rPr>
+              <w:t>/admin/</w:t>
+            </w:r>
+            <w:proofErr w:type="spellStart"/>
+            <w:r>
+              <w:rPr>
+                <w:rFonts w:ascii="Times New Roman" w:hAnsi="Times New Roman" w:cs="Times New Roman"/>
+                <w:sz w:val="24"/>
+                <w:szCs w:val="24"/>
+              </w:rPr>
+              <w:t>lihat</w:t>
+            </w:r>
+            <w:proofErr w:type="spellEnd"/>
+            <w:r>
+              <w:rPr>
+                <w:rFonts w:ascii="Times New Roman" w:hAnsi="Times New Roman" w:cs="Times New Roman"/>
+                <w:sz w:val="24"/>
+                <w:szCs w:val="24"/>
+              </w:rPr>
+              <w:t>/data/user</w:t>
             </w:r>
           </w:p>
         </w:tc>
@@ -3067,8 +4919,45 @@
                 <w:sz w:val="24"/>
                 <w:szCs w:val="24"/>
               </w:rPr>
-              <w:t>/api/admin/lihat/data/</w:t>
-            </w:r>
+              <w:t>/</w:t>
+            </w:r>
+            <w:proofErr w:type="spellStart"/>
+            <w:r>
+              <w:rPr>
+                <w:rFonts w:ascii="Times New Roman" w:hAnsi="Times New Roman" w:cs="Times New Roman"/>
+                <w:sz w:val="24"/>
+                <w:szCs w:val="24"/>
+              </w:rPr>
+              <w:t>api</w:t>
+            </w:r>
+            <w:proofErr w:type="spellEnd"/>
+            <w:r>
+              <w:rPr>
+                <w:rFonts w:ascii="Times New Roman" w:hAnsi="Times New Roman" w:cs="Times New Roman"/>
+                <w:sz w:val="24"/>
+                <w:szCs w:val="24"/>
+              </w:rPr>
+              <w:t>/admin/</w:t>
+            </w:r>
+            <w:proofErr w:type="spellStart"/>
+            <w:r>
+              <w:rPr>
+                <w:rFonts w:ascii="Times New Roman" w:hAnsi="Times New Roman" w:cs="Times New Roman"/>
+                <w:sz w:val="24"/>
+                <w:szCs w:val="24"/>
+              </w:rPr>
+              <w:t>lihat</w:t>
+            </w:r>
+            <w:proofErr w:type="spellEnd"/>
+            <w:r>
+              <w:rPr>
+                <w:rFonts w:ascii="Times New Roman" w:hAnsi="Times New Roman" w:cs="Times New Roman"/>
+                <w:sz w:val="24"/>
+                <w:szCs w:val="24"/>
+              </w:rPr>
+              <w:t>/data/</w:t>
+            </w:r>
+            <w:proofErr w:type="spellStart"/>
             <w:r>
               <w:rPr>
                 <w:rFonts w:ascii="Times New Roman" w:hAnsi="Times New Roman" w:cs="Times New Roman"/>
@@ -3077,6 +4966,7 @@
               </w:rPr>
               <w:t>dokter</w:t>
             </w:r>
+            <w:proofErr w:type="spellEnd"/>
           </w:p>
         </w:tc>
         <w:tc>
@@ -3195,8 +5085,36 @@
                 <w:sz w:val="24"/>
                 <w:szCs w:val="24"/>
               </w:rPr>
-              <w:t>/api/admin/insert/petugas</w:t>
-            </w:r>
+              <w:t>/</w:t>
+            </w:r>
+            <w:proofErr w:type="spellStart"/>
+            <w:r>
+              <w:rPr>
+                <w:rFonts w:ascii="Times New Roman" w:hAnsi="Times New Roman" w:cs="Times New Roman"/>
+                <w:sz w:val="24"/>
+                <w:szCs w:val="24"/>
+              </w:rPr>
+              <w:t>api</w:t>
+            </w:r>
+            <w:proofErr w:type="spellEnd"/>
+            <w:r>
+              <w:rPr>
+                <w:rFonts w:ascii="Times New Roman" w:hAnsi="Times New Roman" w:cs="Times New Roman"/>
+                <w:sz w:val="24"/>
+                <w:szCs w:val="24"/>
+              </w:rPr>
+              <w:t>/admin/insert/</w:t>
+            </w:r>
+            <w:proofErr w:type="spellStart"/>
+            <w:r>
+              <w:rPr>
+                <w:rFonts w:ascii="Times New Roman" w:hAnsi="Times New Roman" w:cs="Times New Roman"/>
+                <w:sz w:val="24"/>
+                <w:szCs w:val="24"/>
+              </w:rPr>
+              <w:t>petugas</w:t>
+            </w:r>
+            <w:proofErr w:type="spellEnd"/>
           </w:p>
         </w:tc>
         <w:tc>
@@ -3241,7 +5159,25 @@
                 <w:sz w:val="24"/>
                 <w:szCs w:val="24"/>
               </w:rPr>
-              <w:t>“email”, “nama”, “password”</w:t>
+              <w:t>“email”, “</w:t>
+            </w:r>
+            <w:proofErr w:type="spellStart"/>
+            <w:r>
+              <w:rPr>
+                <w:rFonts w:ascii="Times New Roman" w:hAnsi="Times New Roman" w:cs="Times New Roman"/>
+                <w:sz w:val="24"/>
+                <w:szCs w:val="24"/>
+              </w:rPr>
+              <w:t>nama</w:t>
+            </w:r>
+            <w:proofErr w:type="spellEnd"/>
+            <w:r>
+              <w:rPr>
+                <w:rFonts w:ascii="Times New Roman" w:hAnsi="Times New Roman" w:cs="Times New Roman"/>
+                <w:sz w:val="24"/>
+                <w:szCs w:val="24"/>
+              </w:rPr>
+              <w:t>”, “password”</w:t>
             </w:r>
           </w:p>
         </w:tc>

</xml_diff>

<commit_message>
add: API reservasi pasien untuk role petugas
Menambahkan API untuk membantu pasien melakukan reservasi oleh petugas
</commit_message>
<xml_diff>
--- a/API CONTRACT.docx
+++ b/API CONTRACT.docx
@@ -228,25 +228,7 @@
                 <w:sz w:val="24"/>
                 <w:szCs w:val="24"/>
               </w:rPr>
-              <w:t>/</w:t>
-            </w:r>
-            <w:proofErr w:type="spellStart"/>
-            <w:r>
-              <w:rPr>
-                <w:rFonts w:ascii="Times New Roman" w:hAnsi="Times New Roman" w:cs="Times New Roman"/>
-                <w:sz w:val="24"/>
-                <w:szCs w:val="24"/>
-              </w:rPr>
-              <w:t>api</w:t>
-            </w:r>
-            <w:proofErr w:type="spellEnd"/>
-            <w:r>
-              <w:rPr>
-                <w:rFonts w:ascii="Times New Roman" w:hAnsi="Times New Roman" w:cs="Times New Roman"/>
-                <w:sz w:val="24"/>
-                <w:szCs w:val="24"/>
-              </w:rPr>
-              <w:t>/login</w:t>
+              <w:t>/api/login</w:t>
             </w:r>
           </w:p>
         </w:tc>
@@ -408,72 +390,8 @@
                 <w:sz w:val="24"/>
                 <w:szCs w:val="24"/>
               </w:rPr>
-              <w:t>/</w:t>
-            </w:r>
-            <w:proofErr w:type="spellStart"/>
-            <w:r>
-              <w:rPr>
-                <w:rFonts w:ascii="Times New Roman" w:hAnsi="Times New Roman" w:cs="Times New Roman"/>
-                <w:sz w:val="24"/>
-                <w:szCs w:val="24"/>
-              </w:rPr>
-              <w:t>api</w:t>
-            </w:r>
-            <w:proofErr w:type="spellEnd"/>
-            <w:r>
-              <w:rPr>
-                <w:rFonts w:ascii="Times New Roman" w:hAnsi="Times New Roman" w:cs="Times New Roman"/>
-                <w:sz w:val="24"/>
-                <w:szCs w:val="24"/>
-              </w:rPr>
-              <w:t>/</w:t>
-            </w:r>
-            <w:proofErr w:type="spellStart"/>
-            <w:r>
-              <w:rPr>
-                <w:rFonts w:ascii="Times New Roman" w:hAnsi="Times New Roman" w:cs="Times New Roman"/>
-                <w:sz w:val="24"/>
-                <w:szCs w:val="24"/>
-              </w:rPr>
-              <w:t>dokter</w:t>
-            </w:r>
-            <w:proofErr w:type="spellEnd"/>
-            <w:r>
-              <w:rPr>
-                <w:rFonts w:ascii="Times New Roman" w:hAnsi="Times New Roman" w:cs="Times New Roman"/>
-                <w:sz w:val="24"/>
-                <w:szCs w:val="24"/>
-              </w:rPr>
-              <w:t>/</w:t>
-            </w:r>
-            <w:proofErr w:type="spellStart"/>
-            <w:r>
-              <w:rPr>
-                <w:rFonts w:ascii="Times New Roman" w:hAnsi="Times New Roman" w:cs="Times New Roman"/>
-                <w:sz w:val="24"/>
-                <w:szCs w:val="24"/>
-              </w:rPr>
-              <w:t>lihat</w:t>
-            </w:r>
-            <w:proofErr w:type="spellEnd"/>
-            <w:r>
-              <w:rPr>
-                <w:rFonts w:ascii="Times New Roman" w:hAnsi="Times New Roman" w:cs="Times New Roman"/>
-                <w:sz w:val="24"/>
-                <w:szCs w:val="24"/>
-              </w:rPr>
-              <w:t>/</w:t>
-            </w:r>
-            <w:proofErr w:type="spellStart"/>
-            <w:r>
-              <w:rPr>
-                <w:rFonts w:ascii="Times New Roman" w:hAnsi="Times New Roman" w:cs="Times New Roman"/>
-                <w:sz w:val="24"/>
-                <w:szCs w:val="24"/>
-              </w:rPr>
-              <w:t>jadwal</w:t>
-            </w:r>
-            <w:proofErr w:type="spellEnd"/>
+              <w:t>/api/dokter/lihat/jadwal</w:t>
+            </w:r>
           </w:p>
         </w:tc>
         <w:tc>
@@ -572,18 +490,8 @@
           <w:sz w:val="24"/>
           <w:szCs w:val="24"/>
         </w:rPr>
-        <w:t xml:space="preserve">API </w:t>
+        <w:t>API Pasien</w:t>
       </w:r>
-      <w:proofErr w:type="spellStart"/>
-      <w:r>
-        <w:rPr>
-          <w:rFonts w:ascii="Times New Roman" w:hAnsi="Times New Roman" w:cs="Times New Roman"/>
-          <w:sz w:val="24"/>
-          <w:szCs w:val="24"/>
-        </w:rPr>
-        <w:t>Pasien</w:t>
-      </w:r>
-      <w:proofErr w:type="spellEnd"/>
     </w:p>
     <w:tbl>
       <w:tblPr>
@@ -644,25 +552,7 @@
                 <w:sz w:val="24"/>
                 <w:szCs w:val="24"/>
               </w:rPr>
-              <w:t>/</w:t>
-            </w:r>
-            <w:proofErr w:type="spellStart"/>
-            <w:r>
-              <w:rPr>
-                <w:rFonts w:ascii="Times New Roman" w:hAnsi="Times New Roman" w:cs="Times New Roman"/>
-                <w:sz w:val="24"/>
-                <w:szCs w:val="24"/>
-              </w:rPr>
-              <w:t>api</w:t>
-            </w:r>
-            <w:proofErr w:type="spellEnd"/>
-            <w:r>
-              <w:rPr>
-                <w:rFonts w:ascii="Times New Roman" w:hAnsi="Times New Roman" w:cs="Times New Roman"/>
-                <w:sz w:val="24"/>
-                <w:szCs w:val="24"/>
-              </w:rPr>
-              <w:t>/register</w:t>
+              <w:t>/api/register</w:t>
             </w:r>
           </w:p>
         </w:tc>
@@ -708,151 +598,7 @@
                 <w:sz w:val="24"/>
                 <w:szCs w:val="24"/>
               </w:rPr>
-              <w:t>“email”, “</w:t>
-            </w:r>
-            <w:proofErr w:type="spellStart"/>
-            <w:r>
-              <w:rPr>
-                <w:rFonts w:ascii="Times New Roman" w:hAnsi="Times New Roman" w:cs="Times New Roman"/>
-                <w:sz w:val="24"/>
-                <w:szCs w:val="24"/>
-              </w:rPr>
-              <w:t>nama</w:t>
-            </w:r>
-            <w:proofErr w:type="spellEnd"/>
-            <w:r>
-              <w:rPr>
-                <w:rFonts w:ascii="Times New Roman" w:hAnsi="Times New Roman" w:cs="Times New Roman"/>
-                <w:sz w:val="24"/>
-                <w:szCs w:val="24"/>
-              </w:rPr>
-              <w:t>”, “password”, “</w:t>
-            </w:r>
-            <w:proofErr w:type="spellStart"/>
-            <w:r>
-              <w:rPr>
-                <w:rFonts w:ascii="Times New Roman" w:hAnsi="Times New Roman" w:cs="Times New Roman"/>
-                <w:sz w:val="24"/>
-                <w:szCs w:val="24"/>
-              </w:rPr>
-              <w:t>nik_pasien</w:t>
-            </w:r>
-            <w:proofErr w:type="spellEnd"/>
-            <w:r>
-              <w:rPr>
-                <w:rFonts w:ascii="Times New Roman" w:hAnsi="Times New Roman" w:cs="Times New Roman"/>
-                <w:sz w:val="24"/>
-                <w:szCs w:val="24"/>
-              </w:rPr>
-              <w:t>”, “</w:t>
-            </w:r>
-            <w:proofErr w:type="spellStart"/>
-            <w:r>
-              <w:rPr>
-                <w:rFonts w:ascii="Times New Roman" w:hAnsi="Times New Roman" w:cs="Times New Roman"/>
-                <w:sz w:val="24"/>
-                <w:szCs w:val="24"/>
-              </w:rPr>
-              <w:t>jk_pasien</w:t>
-            </w:r>
-            <w:proofErr w:type="spellEnd"/>
-            <w:r>
-              <w:rPr>
-                <w:rFonts w:ascii="Times New Roman" w:hAnsi="Times New Roman" w:cs="Times New Roman"/>
-                <w:sz w:val="24"/>
-                <w:szCs w:val="24"/>
-              </w:rPr>
-              <w:t>”, “</w:t>
-            </w:r>
-            <w:proofErr w:type="spellStart"/>
-            <w:r>
-              <w:rPr>
-                <w:rFonts w:ascii="Times New Roman" w:hAnsi="Times New Roman" w:cs="Times New Roman"/>
-                <w:sz w:val="24"/>
-                <w:szCs w:val="24"/>
-              </w:rPr>
-              <w:t>tgl_lahir_pasien</w:t>
-            </w:r>
-            <w:proofErr w:type="spellEnd"/>
-            <w:r>
-              <w:rPr>
-                <w:rFonts w:ascii="Times New Roman" w:hAnsi="Times New Roman" w:cs="Times New Roman"/>
-                <w:sz w:val="24"/>
-                <w:szCs w:val="24"/>
-              </w:rPr>
-              <w:t>”, “</w:t>
-            </w:r>
-            <w:proofErr w:type="spellStart"/>
-            <w:r>
-              <w:rPr>
-                <w:rFonts w:ascii="Times New Roman" w:hAnsi="Times New Roman" w:cs="Times New Roman"/>
-                <w:sz w:val="24"/>
-                <w:szCs w:val="24"/>
-              </w:rPr>
-              <w:t>tmpt_lahir_pasien</w:t>
-            </w:r>
-            <w:proofErr w:type="spellEnd"/>
-            <w:r>
-              <w:rPr>
-                <w:rFonts w:ascii="Times New Roman" w:hAnsi="Times New Roman" w:cs="Times New Roman"/>
-                <w:sz w:val="24"/>
-                <w:szCs w:val="24"/>
-              </w:rPr>
-              <w:t>”, “</w:t>
-            </w:r>
-            <w:proofErr w:type="spellStart"/>
-            <w:r>
-              <w:rPr>
-                <w:rFonts w:ascii="Times New Roman" w:hAnsi="Times New Roman" w:cs="Times New Roman"/>
-                <w:sz w:val="24"/>
-                <w:szCs w:val="24"/>
-              </w:rPr>
-              <w:t>alamat_pasien</w:t>
-            </w:r>
-            <w:proofErr w:type="spellEnd"/>
-            <w:r>
-              <w:rPr>
-                <w:rFonts w:ascii="Times New Roman" w:hAnsi="Times New Roman" w:cs="Times New Roman"/>
-                <w:sz w:val="24"/>
-                <w:szCs w:val="24"/>
-              </w:rPr>
-              <w:t>”, “</w:t>
-            </w:r>
-            <w:proofErr w:type="spellStart"/>
-            <w:r>
-              <w:rPr>
-                <w:rFonts w:ascii="Times New Roman" w:hAnsi="Times New Roman" w:cs="Times New Roman"/>
-                <w:sz w:val="24"/>
-                <w:szCs w:val="24"/>
-              </w:rPr>
-              <w:t>no_hp_pasien</w:t>
-            </w:r>
-            <w:proofErr w:type="spellEnd"/>
-            <w:r>
-              <w:rPr>
-                <w:rFonts w:ascii="Times New Roman" w:hAnsi="Times New Roman" w:cs="Times New Roman"/>
-                <w:sz w:val="24"/>
-                <w:szCs w:val="24"/>
-              </w:rPr>
-              <w:t>”, “</w:t>
-            </w:r>
-            <w:proofErr w:type="spellStart"/>
-            <w:r>
-              <w:rPr>
-                <w:rFonts w:ascii="Times New Roman" w:hAnsi="Times New Roman" w:cs="Times New Roman"/>
-                <w:sz w:val="24"/>
-                <w:szCs w:val="24"/>
-              </w:rPr>
-              <w:t>ktp_pasien</w:t>
-            </w:r>
-            <w:proofErr w:type="spellEnd"/>
-            <w:r>
-              <w:rPr>
-                <w:rFonts w:ascii="Times New Roman" w:hAnsi="Times New Roman" w:cs="Times New Roman"/>
-                <w:sz w:val="24"/>
-                <w:szCs w:val="24"/>
-              </w:rPr>
-              <w:t>”</w:t>
+              <w:t>“email”, “nama”, “password”, “nik_pasien”, “jk_pasien”, “tgl_lahir_pasien”, “tmpt_lahir_pasien”, “alamat_pasien”, “no_hp_pasien”, “ktp_pasien”</w:t>
             </w:r>
           </w:p>
         </w:tc>
@@ -875,25 +621,7 @@
                 <w:sz w:val="24"/>
                 <w:szCs w:val="24"/>
               </w:rPr>
-              <w:t>“message”, “</w:t>
-            </w:r>
-            <w:proofErr w:type="spellStart"/>
-            <w:r>
-              <w:rPr>
-                <w:rFonts w:ascii="Times New Roman" w:hAnsi="Times New Roman" w:cs="Times New Roman"/>
-                <w:sz w:val="24"/>
-                <w:szCs w:val="24"/>
-              </w:rPr>
-              <w:t>data_pasien</w:t>
-            </w:r>
-            <w:proofErr w:type="spellEnd"/>
-            <w:r>
-              <w:rPr>
-                <w:rFonts w:ascii="Times New Roman" w:hAnsi="Times New Roman" w:cs="Times New Roman"/>
-                <w:sz w:val="24"/>
-                <w:szCs w:val="24"/>
-              </w:rPr>
-              <w:t>”</w:t>
+              <w:t>“message”, “data_pasien”</w:t>
             </w:r>
           </w:p>
         </w:tc>
@@ -944,61 +672,7 @@
                 <w:sz w:val="24"/>
                 <w:szCs w:val="24"/>
               </w:rPr>
-              <w:t>/</w:t>
-            </w:r>
-            <w:proofErr w:type="spellStart"/>
-            <w:r>
-              <w:rPr>
-                <w:rFonts w:ascii="Times New Roman" w:hAnsi="Times New Roman" w:cs="Times New Roman"/>
-                <w:sz w:val="24"/>
-                <w:szCs w:val="24"/>
-              </w:rPr>
-              <w:t>api</w:t>
-            </w:r>
-            <w:proofErr w:type="spellEnd"/>
-            <w:r>
-              <w:rPr>
-                <w:rFonts w:ascii="Times New Roman" w:hAnsi="Times New Roman" w:cs="Times New Roman"/>
-                <w:sz w:val="24"/>
-                <w:szCs w:val="24"/>
-              </w:rPr>
-              <w:t>/</w:t>
-            </w:r>
-            <w:proofErr w:type="spellStart"/>
-            <w:r>
-              <w:rPr>
-                <w:rFonts w:ascii="Times New Roman" w:hAnsi="Times New Roman" w:cs="Times New Roman"/>
-                <w:sz w:val="24"/>
-                <w:szCs w:val="24"/>
-              </w:rPr>
-              <w:t>pasien</w:t>
-            </w:r>
-            <w:proofErr w:type="spellEnd"/>
-            <w:r>
-              <w:rPr>
-                <w:rFonts w:ascii="Times New Roman" w:hAnsi="Times New Roman" w:cs="Times New Roman"/>
-                <w:sz w:val="24"/>
-                <w:szCs w:val="24"/>
-              </w:rPr>
-              <w:t>/</w:t>
-            </w:r>
-            <w:proofErr w:type="spellStart"/>
-            <w:r>
-              <w:rPr>
-                <w:rFonts w:ascii="Times New Roman" w:hAnsi="Times New Roman" w:cs="Times New Roman"/>
-                <w:sz w:val="24"/>
-                <w:szCs w:val="24"/>
-              </w:rPr>
-              <w:t>lihat</w:t>
-            </w:r>
-            <w:proofErr w:type="spellEnd"/>
-            <w:r>
-              <w:rPr>
-                <w:rFonts w:ascii="Times New Roman" w:hAnsi="Times New Roman" w:cs="Times New Roman"/>
-                <w:sz w:val="24"/>
-                <w:szCs w:val="24"/>
-              </w:rPr>
-              <w:t>/poli</w:t>
+              <w:t>/api/pasien/lihat/poli</w:t>
             </w:r>
           </w:p>
         </w:tc>
@@ -1119,72 +793,8 @@
                 <w:sz w:val="24"/>
                 <w:szCs w:val="24"/>
               </w:rPr>
-              <w:t>/</w:t>
-            </w:r>
-            <w:proofErr w:type="spellStart"/>
-            <w:r>
-              <w:rPr>
-                <w:rFonts w:ascii="Times New Roman" w:hAnsi="Times New Roman" w:cs="Times New Roman"/>
-                <w:sz w:val="24"/>
-                <w:szCs w:val="24"/>
-              </w:rPr>
-              <w:t>api</w:t>
-            </w:r>
-            <w:proofErr w:type="spellEnd"/>
-            <w:r>
-              <w:rPr>
-                <w:rFonts w:ascii="Times New Roman" w:hAnsi="Times New Roman" w:cs="Times New Roman"/>
-                <w:sz w:val="24"/>
-                <w:szCs w:val="24"/>
-              </w:rPr>
-              <w:t>/</w:t>
-            </w:r>
-            <w:proofErr w:type="spellStart"/>
-            <w:r>
-              <w:rPr>
-                <w:rFonts w:ascii="Times New Roman" w:hAnsi="Times New Roman" w:cs="Times New Roman"/>
-                <w:sz w:val="24"/>
-                <w:szCs w:val="24"/>
-              </w:rPr>
-              <w:t>pasien</w:t>
-            </w:r>
-            <w:proofErr w:type="spellEnd"/>
-            <w:r>
-              <w:rPr>
-                <w:rFonts w:ascii="Times New Roman" w:hAnsi="Times New Roman" w:cs="Times New Roman"/>
-                <w:sz w:val="24"/>
-                <w:szCs w:val="24"/>
-              </w:rPr>
-              <w:t>/</w:t>
-            </w:r>
-            <w:proofErr w:type="spellStart"/>
-            <w:r>
-              <w:rPr>
-                <w:rFonts w:ascii="Times New Roman" w:hAnsi="Times New Roman" w:cs="Times New Roman"/>
-                <w:sz w:val="24"/>
-                <w:szCs w:val="24"/>
-              </w:rPr>
-              <w:t>lihat</w:t>
-            </w:r>
-            <w:proofErr w:type="spellEnd"/>
-            <w:r>
-              <w:rPr>
-                <w:rFonts w:ascii="Times New Roman" w:hAnsi="Times New Roman" w:cs="Times New Roman"/>
-                <w:sz w:val="24"/>
-                <w:szCs w:val="24"/>
-              </w:rPr>
-              <w:t>/poli/</w:t>
-            </w:r>
-            <w:proofErr w:type="spellStart"/>
-            <w:r>
-              <w:rPr>
-                <w:rFonts w:ascii="Times New Roman" w:hAnsi="Times New Roman" w:cs="Times New Roman"/>
-                <w:sz w:val="24"/>
-                <w:szCs w:val="24"/>
-              </w:rPr>
-              <w:t>dokter</w:t>
-            </w:r>
-            <w:proofErr w:type="spellEnd"/>
+              <w:t>/api/pasien/lihat/poli/dokter</w:t>
+            </w:r>
           </w:p>
         </w:tc>
         <w:tc>
@@ -1303,90 +913,8 @@
                 <w:sz w:val="24"/>
                 <w:szCs w:val="24"/>
               </w:rPr>
-              <w:t>/</w:t>
-            </w:r>
-            <w:proofErr w:type="spellStart"/>
-            <w:r>
-              <w:rPr>
-                <w:rFonts w:ascii="Times New Roman" w:hAnsi="Times New Roman" w:cs="Times New Roman"/>
-                <w:sz w:val="24"/>
-                <w:szCs w:val="24"/>
-              </w:rPr>
-              <w:t>api</w:t>
-            </w:r>
-            <w:proofErr w:type="spellEnd"/>
-            <w:r>
-              <w:rPr>
-                <w:rFonts w:ascii="Times New Roman" w:hAnsi="Times New Roman" w:cs="Times New Roman"/>
-                <w:sz w:val="24"/>
-                <w:szCs w:val="24"/>
-              </w:rPr>
-              <w:t>/</w:t>
-            </w:r>
-            <w:proofErr w:type="spellStart"/>
-            <w:r>
-              <w:rPr>
-                <w:rFonts w:ascii="Times New Roman" w:hAnsi="Times New Roman" w:cs="Times New Roman"/>
-                <w:sz w:val="24"/>
-                <w:szCs w:val="24"/>
-              </w:rPr>
-              <w:t>pasien</w:t>
-            </w:r>
-            <w:proofErr w:type="spellEnd"/>
-            <w:r>
-              <w:rPr>
-                <w:rFonts w:ascii="Times New Roman" w:hAnsi="Times New Roman" w:cs="Times New Roman"/>
-                <w:sz w:val="24"/>
-                <w:szCs w:val="24"/>
-              </w:rPr>
-              <w:t>/</w:t>
-            </w:r>
-            <w:proofErr w:type="spellStart"/>
-            <w:r>
-              <w:rPr>
-                <w:rFonts w:ascii="Times New Roman" w:hAnsi="Times New Roman" w:cs="Times New Roman"/>
-                <w:sz w:val="24"/>
-                <w:szCs w:val="24"/>
-              </w:rPr>
-              <w:t>lihat</w:t>
-            </w:r>
-            <w:proofErr w:type="spellEnd"/>
-            <w:r>
-              <w:rPr>
-                <w:rFonts w:ascii="Times New Roman" w:hAnsi="Times New Roman" w:cs="Times New Roman"/>
-                <w:sz w:val="24"/>
-                <w:szCs w:val="24"/>
-              </w:rPr>
-              <w:t>/poli/</w:t>
-            </w:r>
-            <w:proofErr w:type="spellStart"/>
-            <w:r>
-              <w:rPr>
-                <w:rFonts w:ascii="Times New Roman" w:hAnsi="Times New Roman" w:cs="Times New Roman"/>
-                <w:sz w:val="24"/>
-                <w:szCs w:val="24"/>
-              </w:rPr>
-              <w:t>dokter</w:t>
-            </w:r>
-            <w:proofErr w:type="spellEnd"/>
-            <w:r>
-              <w:rPr>
-                <w:rFonts w:ascii="Times New Roman" w:hAnsi="Times New Roman" w:cs="Times New Roman"/>
-                <w:sz w:val="24"/>
-                <w:szCs w:val="24"/>
-              </w:rPr>
-              <w:t>/</w:t>
-            </w:r>
-            <w:proofErr w:type="spellStart"/>
-            <w:r>
-              <w:rPr>
-                <w:rFonts w:ascii="Times New Roman" w:hAnsi="Times New Roman" w:cs="Times New Roman"/>
-                <w:sz w:val="24"/>
-                <w:szCs w:val="24"/>
-              </w:rPr>
-              <w:t>jadwal</w:t>
-            </w:r>
-            <w:proofErr w:type="spellEnd"/>
+              <w:t>/api/pasien/lihat/poli/dokter/jadwal</w:t>
+            </w:r>
           </w:p>
         </w:tc>
         <w:tc>
@@ -1478,25 +1006,7 @@
                 <w:sz w:val="24"/>
                 <w:szCs w:val="24"/>
               </w:rPr>
-              <w:t xml:space="preserve"> “</w:t>
-            </w:r>
-            <w:proofErr w:type="spellStart"/>
-            <w:r>
-              <w:rPr>
-                <w:rFonts w:ascii="Times New Roman" w:hAnsi="Times New Roman" w:cs="Times New Roman"/>
-                <w:sz w:val="24"/>
-                <w:szCs w:val="24"/>
-              </w:rPr>
-              <w:t>dokter</w:t>
-            </w:r>
-            <w:proofErr w:type="spellEnd"/>
-            <w:r>
-              <w:rPr>
-                <w:rFonts w:ascii="Times New Roman" w:hAnsi="Times New Roman" w:cs="Times New Roman"/>
-                <w:sz w:val="24"/>
-                <w:szCs w:val="24"/>
-              </w:rPr>
-              <w:t xml:space="preserve">”, </w:t>
+              <w:t xml:space="preserve"> “dokter”, </w:t>
             </w:r>
             <w:r>
               <w:rPr>
@@ -1555,72 +1065,8 @@
                 <w:sz w:val="24"/>
                 <w:szCs w:val="24"/>
               </w:rPr>
-              <w:t>/</w:t>
-            </w:r>
-            <w:proofErr w:type="spellStart"/>
-            <w:r>
-              <w:rPr>
-                <w:rFonts w:ascii="Times New Roman" w:hAnsi="Times New Roman" w:cs="Times New Roman"/>
-                <w:sz w:val="24"/>
-                <w:szCs w:val="24"/>
-              </w:rPr>
-              <w:t>api</w:t>
-            </w:r>
-            <w:proofErr w:type="spellEnd"/>
-            <w:r>
-              <w:rPr>
-                <w:rFonts w:ascii="Times New Roman" w:hAnsi="Times New Roman" w:cs="Times New Roman"/>
-                <w:sz w:val="24"/>
-                <w:szCs w:val="24"/>
-              </w:rPr>
-              <w:t>/</w:t>
-            </w:r>
-            <w:proofErr w:type="spellStart"/>
-            <w:r>
-              <w:rPr>
-                <w:rFonts w:ascii="Times New Roman" w:hAnsi="Times New Roman" w:cs="Times New Roman"/>
-                <w:sz w:val="24"/>
-                <w:szCs w:val="24"/>
-              </w:rPr>
-              <w:t>pasien</w:t>
-            </w:r>
-            <w:proofErr w:type="spellEnd"/>
-            <w:r>
-              <w:rPr>
-                <w:rFonts w:ascii="Times New Roman" w:hAnsi="Times New Roman" w:cs="Times New Roman"/>
-                <w:sz w:val="24"/>
-                <w:szCs w:val="24"/>
-              </w:rPr>
-              <w:t>/</w:t>
-            </w:r>
-            <w:proofErr w:type="spellStart"/>
-            <w:r>
-              <w:rPr>
-                <w:rFonts w:ascii="Times New Roman" w:hAnsi="Times New Roman" w:cs="Times New Roman"/>
-                <w:sz w:val="24"/>
-                <w:szCs w:val="24"/>
-              </w:rPr>
-              <w:t>reservasi</w:t>
-            </w:r>
-            <w:proofErr w:type="spellEnd"/>
-            <w:r>
-              <w:rPr>
-                <w:rFonts w:ascii="Times New Roman" w:hAnsi="Times New Roman" w:cs="Times New Roman"/>
-                <w:sz w:val="24"/>
-                <w:szCs w:val="24"/>
-              </w:rPr>
-              <w:t>/</w:t>
-            </w:r>
-            <w:proofErr w:type="spellStart"/>
-            <w:r>
-              <w:rPr>
-                <w:rFonts w:ascii="Times New Roman" w:hAnsi="Times New Roman" w:cs="Times New Roman"/>
-                <w:sz w:val="24"/>
-                <w:szCs w:val="24"/>
-              </w:rPr>
-              <w:t>pribadi</w:t>
-            </w:r>
-            <w:proofErr w:type="spellEnd"/>
+              <w:t>/api/pasien/reservasi/pribadi</w:t>
+            </w:r>
           </w:p>
         </w:tc>
         <w:tc>
@@ -1665,25 +1111,7 @@
                 <w:sz w:val="24"/>
                 <w:szCs w:val="24"/>
               </w:rPr>
-              <w:t>“id”, “</w:t>
-            </w:r>
-            <w:proofErr w:type="spellStart"/>
-            <w:r>
-              <w:rPr>
-                <w:rFonts w:ascii="Times New Roman" w:hAnsi="Times New Roman" w:cs="Times New Roman"/>
-                <w:sz w:val="24"/>
-                <w:szCs w:val="24"/>
-              </w:rPr>
-              <w:t>jadwal_tanggal</w:t>
-            </w:r>
-            <w:proofErr w:type="spellEnd"/>
-            <w:r>
-              <w:rPr>
-                <w:rFonts w:ascii="Times New Roman" w:hAnsi="Times New Roman" w:cs="Times New Roman"/>
-                <w:sz w:val="24"/>
-                <w:szCs w:val="24"/>
-              </w:rPr>
-              <w:t>”</w:t>
+              <w:t>“id”, “jadwal_tanggal”</w:t>
             </w:r>
           </w:p>
         </w:tc>
@@ -1757,72 +1185,8 @@
                 <w:sz w:val="24"/>
                 <w:szCs w:val="24"/>
               </w:rPr>
-              <w:t>/</w:t>
-            </w:r>
-            <w:proofErr w:type="spellStart"/>
-            <w:r>
-              <w:rPr>
-                <w:rFonts w:ascii="Times New Roman" w:hAnsi="Times New Roman" w:cs="Times New Roman"/>
-                <w:sz w:val="24"/>
-                <w:szCs w:val="24"/>
-              </w:rPr>
-              <w:t>api</w:t>
-            </w:r>
-            <w:proofErr w:type="spellEnd"/>
-            <w:r>
-              <w:rPr>
-                <w:rFonts w:ascii="Times New Roman" w:hAnsi="Times New Roman" w:cs="Times New Roman"/>
-                <w:sz w:val="24"/>
-                <w:szCs w:val="24"/>
-              </w:rPr>
-              <w:t>/</w:t>
-            </w:r>
-            <w:proofErr w:type="spellStart"/>
-            <w:r>
-              <w:rPr>
-                <w:rFonts w:ascii="Times New Roman" w:hAnsi="Times New Roman" w:cs="Times New Roman"/>
-                <w:sz w:val="24"/>
-                <w:szCs w:val="24"/>
-              </w:rPr>
-              <w:t>pasien</w:t>
-            </w:r>
-            <w:proofErr w:type="spellEnd"/>
-            <w:r>
-              <w:rPr>
-                <w:rFonts w:ascii="Times New Roman" w:hAnsi="Times New Roman" w:cs="Times New Roman"/>
-                <w:sz w:val="24"/>
-                <w:szCs w:val="24"/>
-              </w:rPr>
-              <w:t>/</w:t>
-            </w:r>
-            <w:proofErr w:type="spellStart"/>
-            <w:r>
-              <w:rPr>
-                <w:rFonts w:ascii="Times New Roman" w:hAnsi="Times New Roman" w:cs="Times New Roman"/>
-                <w:sz w:val="24"/>
-                <w:szCs w:val="24"/>
-              </w:rPr>
-              <w:t>reservasi</w:t>
-            </w:r>
-            <w:proofErr w:type="spellEnd"/>
-            <w:r>
-              <w:rPr>
-                <w:rFonts w:ascii="Times New Roman" w:hAnsi="Times New Roman" w:cs="Times New Roman"/>
-                <w:sz w:val="24"/>
-                <w:szCs w:val="24"/>
-              </w:rPr>
-              <w:t>/</w:t>
-            </w:r>
-            <w:proofErr w:type="spellStart"/>
-            <w:r>
-              <w:rPr>
-                <w:rFonts w:ascii="Times New Roman" w:hAnsi="Times New Roman" w:cs="Times New Roman"/>
-                <w:sz w:val="24"/>
-                <w:szCs w:val="24"/>
-              </w:rPr>
-              <w:t>riwayat</w:t>
-            </w:r>
-            <w:proofErr w:type="spellEnd"/>
+              <w:t>/api/pasien/reservasi/riwayat</w:t>
+            </w:r>
           </w:p>
         </w:tc>
         <w:tc>
@@ -1941,72 +1305,8 @@
                 <w:sz w:val="24"/>
                 <w:szCs w:val="24"/>
               </w:rPr>
-              <w:t>/</w:t>
-            </w:r>
-            <w:proofErr w:type="spellStart"/>
-            <w:r>
-              <w:rPr>
-                <w:rFonts w:ascii="Times New Roman" w:hAnsi="Times New Roman" w:cs="Times New Roman"/>
-                <w:sz w:val="24"/>
-                <w:szCs w:val="24"/>
-              </w:rPr>
-              <w:t>api</w:t>
-            </w:r>
-            <w:proofErr w:type="spellEnd"/>
-            <w:r>
-              <w:rPr>
-                <w:rFonts w:ascii="Times New Roman" w:hAnsi="Times New Roman" w:cs="Times New Roman"/>
-                <w:sz w:val="24"/>
-                <w:szCs w:val="24"/>
-              </w:rPr>
-              <w:t>/</w:t>
-            </w:r>
-            <w:proofErr w:type="spellStart"/>
-            <w:r>
-              <w:rPr>
-                <w:rFonts w:ascii="Times New Roman" w:hAnsi="Times New Roman" w:cs="Times New Roman"/>
-                <w:sz w:val="24"/>
-                <w:szCs w:val="24"/>
-              </w:rPr>
-              <w:t>pasien</w:t>
-            </w:r>
-            <w:proofErr w:type="spellEnd"/>
-            <w:r>
-              <w:rPr>
-                <w:rFonts w:ascii="Times New Roman" w:hAnsi="Times New Roman" w:cs="Times New Roman"/>
-                <w:sz w:val="24"/>
-                <w:szCs w:val="24"/>
-              </w:rPr>
-              <w:t>/</w:t>
-            </w:r>
-            <w:proofErr w:type="spellStart"/>
-            <w:r>
-              <w:rPr>
-                <w:rFonts w:ascii="Times New Roman" w:hAnsi="Times New Roman" w:cs="Times New Roman"/>
-                <w:sz w:val="24"/>
-                <w:szCs w:val="24"/>
-              </w:rPr>
-              <w:t>reservasi</w:t>
-            </w:r>
-            <w:proofErr w:type="spellEnd"/>
-            <w:r>
-              <w:rPr>
-                <w:rFonts w:ascii="Times New Roman" w:hAnsi="Times New Roman" w:cs="Times New Roman"/>
-                <w:sz w:val="24"/>
-                <w:szCs w:val="24"/>
-              </w:rPr>
-              <w:t>/</w:t>
-            </w:r>
-            <w:proofErr w:type="spellStart"/>
-            <w:r>
-              <w:rPr>
-                <w:rFonts w:ascii="Times New Roman" w:hAnsi="Times New Roman" w:cs="Times New Roman"/>
-                <w:sz w:val="24"/>
-                <w:szCs w:val="24"/>
-              </w:rPr>
-              <w:t>hasil</w:t>
-            </w:r>
-            <w:proofErr w:type="spellEnd"/>
+              <w:t>/api/pasien/reservasi/hasil</w:t>
+            </w:r>
           </w:p>
         </w:tc>
         <w:tc>
@@ -2125,43 +1425,7 @@
                 <w:sz w:val="24"/>
                 <w:szCs w:val="24"/>
               </w:rPr>
-              <w:t>/</w:t>
-            </w:r>
-            <w:proofErr w:type="spellStart"/>
-            <w:r>
-              <w:rPr>
-                <w:rFonts w:ascii="Times New Roman" w:hAnsi="Times New Roman" w:cs="Times New Roman"/>
-                <w:sz w:val="24"/>
-                <w:szCs w:val="24"/>
-              </w:rPr>
-              <w:t>api</w:t>
-            </w:r>
-            <w:proofErr w:type="spellEnd"/>
-            <w:r>
-              <w:rPr>
-                <w:rFonts w:ascii="Times New Roman" w:hAnsi="Times New Roman" w:cs="Times New Roman"/>
-                <w:sz w:val="24"/>
-                <w:szCs w:val="24"/>
-              </w:rPr>
-              <w:t>/</w:t>
-            </w:r>
-            <w:proofErr w:type="spellStart"/>
-            <w:r>
-              <w:rPr>
-                <w:rFonts w:ascii="Times New Roman" w:hAnsi="Times New Roman" w:cs="Times New Roman"/>
-                <w:sz w:val="24"/>
-                <w:szCs w:val="24"/>
-              </w:rPr>
-              <w:t>pasien</w:t>
-            </w:r>
-            <w:proofErr w:type="spellEnd"/>
-            <w:r>
-              <w:rPr>
-                <w:rFonts w:ascii="Times New Roman" w:hAnsi="Times New Roman" w:cs="Times New Roman"/>
-                <w:sz w:val="24"/>
-                <w:szCs w:val="24"/>
-              </w:rPr>
-              <w:t>/profile</w:t>
+              <w:t>/api/pasien/profile</w:t>
             </w:r>
           </w:p>
         </w:tc>
@@ -2282,54 +1546,8 @@
                 <w:sz w:val="24"/>
                 <w:szCs w:val="24"/>
               </w:rPr>
-              <w:t>/</w:t>
-            </w:r>
-            <w:proofErr w:type="spellStart"/>
-            <w:r>
-              <w:rPr>
-                <w:rFonts w:ascii="Times New Roman" w:hAnsi="Times New Roman" w:cs="Times New Roman"/>
-                <w:sz w:val="24"/>
-                <w:szCs w:val="24"/>
-              </w:rPr>
-              <w:t>api</w:t>
-            </w:r>
-            <w:proofErr w:type="spellEnd"/>
-            <w:r>
-              <w:rPr>
-                <w:rFonts w:ascii="Times New Roman" w:hAnsi="Times New Roman" w:cs="Times New Roman"/>
-                <w:sz w:val="24"/>
-                <w:szCs w:val="24"/>
-              </w:rPr>
-              <w:t>/</w:t>
-            </w:r>
-            <w:proofErr w:type="spellStart"/>
-            <w:r>
-              <w:rPr>
-                <w:rFonts w:ascii="Times New Roman" w:hAnsi="Times New Roman" w:cs="Times New Roman"/>
-                <w:sz w:val="24"/>
-                <w:szCs w:val="24"/>
-              </w:rPr>
-              <w:t>pasien</w:t>
-            </w:r>
-            <w:proofErr w:type="spellEnd"/>
-            <w:r>
-              <w:rPr>
-                <w:rFonts w:ascii="Times New Roman" w:hAnsi="Times New Roman" w:cs="Times New Roman"/>
-                <w:sz w:val="24"/>
-                <w:szCs w:val="24"/>
-              </w:rPr>
-              <w:t>/profile/</w:t>
-            </w:r>
-            <w:proofErr w:type="spellStart"/>
-            <w:r>
-              <w:rPr>
-                <w:rFonts w:ascii="Times New Roman" w:hAnsi="Times New Roman" w:cs="Times New Roman"/>
-                <w:sz w:val="24"/>
-                <w:szCs w:val="24"/>
-              </w:rPr>
-              <w:t>ubah</w:t>
-            </w:r>
-            <w:proofErr w:type="spellEnd"/>
+              <w:t>/api/pasien/profile/ubah</w:t>
+            </w:r>
           </w:p>
         </w:tc>
         <w:tc>
@@ -2374,151 +1592,7 @@
                 <w:sz w:val="24"/>
                 <w:szCs w:val="24"/>
               </w:rPr>
-              <w:t>“</w:t>
-            </w:r>
-            <w:proofErr w:type="spellStart"/>
-            <w:r>
-              <w:rPr>
-                <w:rFonts w:ascii="Times New Roman" w:hAnsi="Times New Roman" w:cs="Times New Roman"/>
-                <w:sz w:val="24"/>
-                <w:szCs w:val="24"/>
-              </w:rPr>
-              <w:t>nik_pasien</w:t>
-            </w:r>
-            <w:proofErr w:type="spellEnd"/>
-            <w:r>
-              <w:rPr>
-                <w:rFonts w:ascii="Times New Roman" w:hAnsi="Times New Roman" w:cs="Times New Roman"/>
-                <w:sz w:val="24"/>
-                <w:szCs w:val="24"/>
-              </w:rPr>
-              <w:t>”, “</w:t>
-            </w:r>
-            <w:proofErr w:type="spellStart"/>
-            <w:r>
-              <w:rPr>
-                <w:rFonts w:ascii="Times New Roman" w:hAnsi="Times New Roman" w:cs="Times New Roman"/>
-                <w:sz w:val="24"/>
-                <w:szCs w:val="24"/>
-              </w:rPr>
-              <w:t>nama</w:t>
-            </w:r>
-            <w:proofErr w:type="spellEnd"/>
-            <w:r>
-              <w:rPr>
-                <w:rFonts w:ascii="Times New Roman" w:hAnsi="Times New Roman" w:cs="Times New Roman"/>
-                <w:sz w:val="24"/>
-                <w:szCs w:val="24"/>
-              </w:rPr>
-              <w:t>”, “</w:t>
-            </w:r>
-            <w:proofErr w:type="spellStart"/>
-            <w:r>
-              <w:rPr>
-                <w:rFonts w:ascii="Times New Roman" w:hAnsi="Times New Roman" w:cs="Times New Roman"/>
-                <w:sz w:val="24"/>
-                <w:szCs w:val="24"/>
-              </w:rPr>
-              <w:t>jk_pasien</w:t>
-            </w:r>
-            <w:proofErr w:type="spellEnd"/>
-            <w:r>
-              <w:rPr>
-                <w:rFonts w:ascii="Times New Roman" w:hAnsi="Times New Roman" w:cs="Times New Roman"/>
-                <w:sz w:val="24"/>
-                <w:szCs w:val="24"/>
-              </w:rPr>
-              <w:t>”, “</w:t>
-            </w:r>
-            <w:proofErr w:type="spellStart"/>
-            <w:r>
-              <w:rPr>
-                <w:rFonts w:ascii="Times New Roman" w:hAnsi="Times New Roman" w:cs="Times New Roman"/>
-                <w:sz w:val="24"/>
-                <w:szCs w:val="24"/>
-              </w:rPr>
-              <w:t>tgl_lahir_pasien</w:t>
-            </w:r>
-            <w:proofErr w:type="spellEnd"/>
-            <w:r>
-              <w:rPr>
-                <w:rFonts w:ascii="Times New Roman" w:hAnsi="Times New Roman" w:cs="Times New Roman"/>
-                <w:sz w:val="24"/>
-                <w:szCs w:val="24"/>
-              </w:rPr>
-              <w:t>”, “</w:t>
-            </w:r>
-            <w:proofErr w:type="spellStart"/>
-            <w:r>
-              <w:rPr>
-                <w:rFonts w:ascii="Times New Roman" w:hAnsi="Times New Roman" w:cs="Times New Roman"/>
-                <w:sz w:val="24"/>
-                <w:szCs w:val="24"/>
-              </w:rPr>
-              <w:t>tmpt_lahir_pasien</w:t>
-            </w:r>
-            <w:proofErr w:type="spellEnd"/>
-            <w:r>
-              <w:rPr>
-                <w:rFonts w:ascii="Times New Roman" w:hAnsi="Times New Roman" w:cs="Times New Roman"/>
-                <w:sz w:val="24"/>
-                <w:szCs w:val="24"/>
-              </w:rPr>
-              <w:t>”, “</w:t>
-            </w:r>
-            <w:proofErr w:type="spellStart"/>
-            <w:r>
-              <w:rPr>
-                <w:rFonts w:ascii="Times New Roman" w:hAnsi="Times New Roman" w:cs="Times New Roman"/>
-                <w:sz w:val="24"/>
-                <w:szCs w:val="24"/>
-              </w:rPr>
-              <w:t>alamat_pasien</w:t>
-            </w:r>
-            <w:proofErr w:type="spellEnd"/>
-            <w:r>
-              <w:rPr>
-                <w:rFonts w:ascii="Times New Roman" w:hAnsi="Times New Roman" w:cs="Times New Roman"/>
-                <w:sz w:val="24"/>
-                <w:szCs w:val="24"/>
-              </w:rPr>
-              <w:t>”, “</w:t>
-            </w:r>
-            <w:proofErr w:type="spellStart"/>
-            <w:r>
-              <w:rPr>
-                <w:rFonts w:ascii="Times New Roman" w:hAnsi="Times New Roman" w:cs="Times New Roman"/>
-                <w:sz w:val="24"/>
-                <w:szCs w:val="24"/>
-              </w:rPr>
-              <w:t>no_hp_pasien</w:t>
-            </w:r>
-            <w:proofErr w:type="spellEnd"/>
-            <w:r>
-              <w:rPr>
-                <w:rFonts w:ascii="Times New Roman" w:hAnsi="Times New Roman" w:cs="Times New Roman"/>
-                <w:sz w:val="24"/>
-                <w:szCs w:val="24"/>
-              </w:rPr>
-              <w:t>”, “</w:t>
-            </w:r>
-            <w:proofErr w:type="spellStart"/>
-            <w:r>
-              <w:rPr>
-                <w:rFonts w:ascii="Times New Roman" w:hAnsi="Times New Roman" w:cs="Times New Roman"/>
-                <w:sz w:val="24"/>
-                <w:szCs w:val="24"/>
-              </w:rPr>
-              <w:t>ktp_pasien</w:t>
-            </w:r>
-            <w:proofErr w:type="spellEnd"/>
-            <w:r>
-              <w:rPr>
-                <w:rFonts w:ascii="Times New Roman" w:hAnsi="Times New Roman" w:cs="Times New Roman"/>
-                <w:sz w:val="24"/>
-                <w:szCs w:val="24"/>
-              </w:rPr>
-              <w:t>”</w:t>
+              <w:t>“nik_pasien”, “nama”, “jk_pasien”, “tgl_lahir_pasien”, “tmpt_lahir_pasien”, “alamat_pasien”, “no_hp_pasien”, “ktp_pasien”</w:t>
             </w:r>
           </w:p>
         </w:tc>
@@ -2562,18 +1636,8 @@
           <w:sz w:val="24"/>
           <w:szCs w:val="24"/>
         </w:rPr>
-        <w:t xml:space="preserve">API </w:t>
+        <w:t>API Petugas</w:t>
       </w:r>
-      <w:proofErr w:type="spellStart"/>
-      <w:r>
-        <w:rPr>
-          <w:rFonts w:ascii="Times New Roman" w:hAnsi="Times New Roman" w:cs="Times New Roman"/>
-          <w:sz w:val="24"/>
-          <w:szCs w:val="24"/>
-        </w:rPr>
-        <w:t>Petugas</w:t>
-      </w:r>
-      <w:proofErr w:type="spellEnd"/>
     </w:p>
     <w:tbl>
       <w:tblPr>
@@ -2582,15 +1646,11 @@
         <w:tblLook w:val="04A0" w:firstRow="1" w:lastRow="0" w:firstColumn="1" w:lastColumn="0" w:noHBand="0" w:noVBand="1"/>
       </w:tblPr>
       <w:tblGrid>
-        <w:gridCol w:w="520"/>
-        <w:gridCol w:w="29"/>
+        <w:gridCol w:w="532"/>
         <w:gridCol w:w="3696"/>
-        <w:gridCol w:w="10"/>
-        <w:gridCol w:w="1046"/>
-        <w:gridCol w:w="38"/>
-        <w:gridCol w:w="2150"/>
-        <w:gridCol w:w="17"/>
-        <w:gridCol w:w="1510"/>
+        <w:gridCol w:w="1038"/>
+        <w:gridCol w:w="2223"/>
+        <w:gridCol w:w="1527"/>
       </w:tblGrid>
       <w:tr>
         <w:trPr>
@@ -2598,8 +1658,7 @@
         </w:trPr>
         <w:tc>
           <w:tcPr>
-            <w:tcW w:w="565" w:type="dxa"/>
-            <w:gridSpan w:val="2"/>
+            <w:tcW w:w="540" w:type="dxa"/>
           </w:tcPr>
           <w:p>
             <w:pPr>
@@ -2622,67 +1681,30 @@
         </w:tc>
         <w:tc>
           <w:tcPr>
-            <w:tcW w:w="3533" w:type="dxa"/>
-          </w:tcPr>
-          <w:p>
-            <w:pPr>
-              <w:jc w:val="both"/>
-              <w:rPr>
-                <w:rFonts w:ascii="Times New Roman" w:hAnsi="Times New Roman" w:cs="Times New Roman"/>
-                <w:sz w:val="24"/>
-                <w:szCs w:val="24"/>
-              </w:rPr>
-            </w:pPr>
-            <w:r>
-              <w:rPr>
-                <w:rFonts w:ascii="Times New Roman" w:hAnsi="Times New Roman" w:cs="Times New Roman"/>
-                <w:sz w:val="24"/>
-                <w:szCs w:val="24"/>
-              </w:rPr>
-              <w:t>/</w:t>
-            </w:r>
-            <w:proofErr w:type="spellStart"/>
-            <w:r>
-              <w:rPr>
-                <w:rFonts w:ascii="Times New Roman" w:hAnsi="Times New Roman" w:cs="Times New Roman"/>
-                <w:sz w:val="24"/>
-                <w:szCs w:val="24"/>
-              </w:rPr>
-              <w:t>api</w:t>
-            </w:r>
-            <w:proofErr w:type="spellEnd"/>
-            <w:r>
-              <w:rPr>
-                <w:rFonts w:ascii="Times New Roman" w:hAnsi="Times New Roman" w:cs="Times New Roman"/>
-                <w:sz w:val="24"/>
-                <w:szCs w:val="24"/>
-              </w:rPr>
-              <w:t>/</w:t>
-            </w:r>
-            <w:proofErr w:type="spellStart"/>
-            <w:r>
-              <w:rPr>
-                <w:rFonts w:ascii="Times New Roman" w:hAnsi="Times New Roman" w:cs="Times New Roman"/>
-                <w:sz w:val="24"/>
-                <w:szCs w:val="24"/>
-              </w:rPr>
-              <w:t>petugas</w:t>
-            </w:r>
-            <w:proofErr w:type="spellEnd"/>
-            <w:r>
-              <w:rPr>
-                <w:rFonts w:ascii="Times New Roman" w:hAnsi="Times New Roman" w:cs="Times New Roman"/>
-                <w:sz w:val="24"/>
-                <w:szCs w:val="24"/>
-              </w:rPr>
-              <w:t>/insert/poli</w:t>
-            </w:r>
-          </w:p>
-        </w:tc>
-        <w:tc>
-          <w:tcPr>
-            <w:tcW w:w="1176" w:type="dxa"/>
-            <w:gridSpan w:val="3"/>
+            <w:tcW w:w="3696" w:type="dxa"/>
+          </w:tcPr>
+          <w:p>
+            <w:pPr>
+              <w:jc w:val="both"/>
+              <w:rPr>
+                <w:rFonts w:ascii="Times New Roman" w:hAnsi="Times New Roman" w:cs="Times New Roman"/>
+                <w:sz w:val="24"/>
+                <w:szCs w:val="24"/>
+              </w:rPr>
+            </w:pPr>
+            <w:r>
+              <w:rPr>
+                <w:rFonts w:ascii="Times New Roman" w:hAnsi="Times New Roman" w:cs="Times New Roman"/>
+                <w:sz w:val="24"/>
+                <w:szCs w:val="24"/>
+              </w:rPr>
+              <w:t>/api/petugas/insert/poli</w:t>
+            </w:r>
+          </w:p>
+        </w:tc>
+        <w:tc>
+          <w:tcPr>
+            <w:tcW w:w="1060" w:type="dxa"/>
           </w:tcPr>
           <w:p>
             <w:pPr>
@@ -2705,49 +1727,30 @@
         </w:tc>
         <w:tc>
           <w:tcPr>
-            <w:tcW w:w="2197" w:type="dxa"/>
-            <w:gridSpan w:val="2"/>
-          </w:tcPr>
-          <w:p>
-            <w:pPr>
-              <w:jc w:val="both"/>
-              <w:rPr>
-                <w:rFonts w:ascii="Times New Roman" w:hAnsi="Times New Roman" w:cs="Times New Roman"/>
-                <w:sz w:val="24"/>
-                <w:szCs w:val="24"/>
-              </w:rPr>
-            </w:pPr>
-            <w:r>
-              <w:rPr>
-                <w:rFonts w:ascii="Times New Roman" w:hAnsi="Times New Roman" w:cs="Times New Roman"/>
-                <w:sz w:val="24"/>
-                <w:szCs w:val="24"/>
-              </w:rPr>
-              <w:t>“</w:t>
-            </w:r>
-            <w:proofErr w:type="spellStart"/>
-            <w:r>
-              <w:rPr>
-                <w:rFonts w:ascii="Times New Roman" w:hAnsi="Times New Roman" w:cs="Times New Roman"/>
-                <w:sz w:val="24"/>
-                <w:szCs w:val="24"/>
-              </w:rPr>
-              <w:t>nama_poli</w:t>
-            </w:r>
-            <w:proofErr w:type="spellEnd"/>
-            <w:r>
-              <w:rPr>
-                <w:rFonts w:ascii="Times New Roman" w:hAnsi="Times New Roman" w:cs="Times New Roman"/>
-                <w:sz w:val="24"/>
-                <w:szCs w:val="24"/>
-              </w:rPr>
-              <w:t>”</w:t>
-            </w:r>
-          </w:p>
-        </w:tc>
-        <w:tc>
-          <w:tcPr>
-            <w:tcW w:w="1545" w:type="dxa"/>
+            <w:tcW w:w="2172" w:type="dxa"/>
+          </w:tcPr>
+          <w:p>
+            <w:pPr>
+              <w:jc w:val="both"/>
+              <w:rPr>
+                <w:rFonts w:ascii="Times New Roman" w:hAnsi="Times New Roman" w:cs="Times New Roman"/>
+                <w:sz w:val="24"/>
+                <w:szCs w:val="24"/>
+              </w:rPr>
+            </w:pPr>
+            <w:r>
+              <w:rPr>
+                <w:rFonts w:ascii="Times New Roman" w:hAnsi="Times New Roman" w:cs="Times New Roman"/>
+                <w:sz w:val="24"/>
+                <w:szCs w:val="24"/>
+              </w:rPr>
+              <w:t>“nama_poli”</w:t>
+            </w:r>
+          </w:p>
+        </w:tc>
+        <w:tc>
+          <w:tcPr>
+            <w:tcW w:w="1548" w:type="dxa"/>
           </w:tcPr>
           <w:p>
             <w:pPr>
@@ -2775,7 +1778,7 @@
         </w:trPr>
         <w:tc>
           <w:tcPr>
-            <w:tcW w:w="532" w:type="dxa"/>
+            <w:tcW w:w="540" w:type="dxa"/>
           </w:tcPr>
           <w:p>
             <w:pPr>
@@ -2798,52 +1801,24 @@
         </w:tc>
         <w:tc>
           <w:tcPr>
-            <w:tcW w:w="3576" w:type="dxa"/>
-            <w:gridSpan w:val="3"/>
-          </w:tcPr>
-          <w:p>
-            <w:pPr>
-              <w:jc w:val="both"/>
-              <w:rPr>
-                <w:rFonts w:ascii="Times New Roman" w:hAnsi="Times New Roman" w:cs="Times New Roman"/>
-                <w:sz w:val="24"/>
-                <w:szCs w:val="24"/>
-              </w:rPr>
-            </w:pPr>
-            <w:r>
-              <w:rPr>
-                <w:rFonts w:ascii="Times New Roman" w:hAnsi="Times New Roman" w:cs="Times New Roman"/>
-                <w:sz w:val="24"/>
-                <w:szCs w:val="24"/>
-              </w:rPr>
-              <w:t>/</w:t>
-            </w:r>
-            <w:proofErr w:type="spellStart"/>
-            <w:r>
-              <w:rPr>
-                <w:rFonts w:ascii="Times New Roman" w:hAnsi="Times New Roman" w:cs="Times New Roman"/>
-                <w:sz w:val="24"/>
-                <w:szCs w:val="24"/>
-              </w:rPr>
-              <w:t>api</w:t>
-            </w:r>
-            <w:proofErr w:type="spellEnd"/>
-            <w:r>
-              <w:rPr>
-                <w:rFonts w:ascii="Times New Roman" w:hAnsi="Times New Roman" w:cs="Times New Roman"/>
-                <w:sz w:val="24"/>
-                <w:szCs w:val="24"/>
-              </w:rPr>
-              <w:t>/</w:t>
-            </w:r>
-            <w:proofErr w:type="spellStart"/>
-            <w:r>
-              <w:rPr>
-                <w:rFonts w:ascii="Times New Roman" w:hAnsi="Times New Roman" w:cs="Times New Roman"/>
-                <w:sz w:val="24"/>
-                <w:szCs w:val="24"/>
-              </w:rPr>
-              <w:t>p</w:t>
+            <w:tcW w:w="3696" w:type="dxa"/>
+          </w:tcPr>
+          <w:p>
+            <w:pPr>
+              <w:jc w:val="both"/>
+              <w:rPr>
+                <w:rFonts w:ascii="Times New Roman" w:hAnsi="Times New Roman" w:cs="Times New Roman"/>
+                <w:sz w:val="24"/>
+                <w:szCs w:val="24"/>
+              </w:rPr>
+            </w:pPr>
+            <w:r>
+              <w:rPr>
+                <w:rFonts w:ascii="Times New Roman" w:hAnsi="Times New Roman" w:cs="Times New Roman"/>
+                <w:sz w:val="24"/>
+                <w:szCs w:val="24"/>
+              </w:rPr>
+              <w:t>/api/p</w:t>
             </w:r>
             <w:r>
               <w:rPr>
@@ -2853,38 +1828,19 @@
               </w:rPr>
               <w:t>etugas</w:t>
             </w:r>
-            <w:proofErr w:type="spellEnd"/>
-            <w:r>
-              <w:rPr>
-                <w:rFonts w:ascii="Times New Roman" w:hAnsi="Times New Roman" w:cs="Times New Roman"/>
-                <w:sz w:val="24"/>
-                <w:szCs w:val="24"/>
-              </w:rPr>
-              <w:t>/</w:t>
-            </w:r>
-            <w:proofErr w:type="spellStart"/>
-            <w:r>
-              <w:rPr>
-                <w:rFonts w:ascii="Times New Roman" w:hAnsi="Times New Roman" w:cs="Times New Roman"/>
-                <w:sz w:val="24"/>
-                <w:szCs w:val="24"/>
-              </w:rPr>
-              <w:t>lihat</w:t>
-            </w:r>
-            <w:proofErr w:type="spellEnd"/>
-            <w:r>
-              <w:rPr>
-                <w:rFonts w:ascii="Times New Roman" w:hAnsi="Times New Roman" w:cs="Times New Roman"/>
-                <w:sz w:val="24"/>
-                <w:szCs w:val="24"/>
-              </w:rPr>
-              <w:t>/poli</w:t>
-            </w:r>
-          </w:p>
-        </w:tc>
-        <w:tc>
-          <w:tcPr>
-            <w:tcW w:w="1123" w:type="dxa"/>
+            <w:r>
+              <w:rPr>
+                <w:rFonts w:ascii="Times New Roman" w:hAnsi="Times New Roman" w:cs="Times New Roman"/>
+                <w:sz w:val="24"/>
+                <w:szCs w:val="24"/>
+              </w:rPr>
+              <w:t>/lihat/poli</w:t>
+            </w:r>
+          </w:p>
+        </w:tc>
+        <w:tc>
+          <w:tcPr>
+            <w:tcW w:w="1060" w:type="dxa"/>
           </w:tcPr>
           <w:p>
             <w:pPr>
@@ -2907,8 +1863,7 @@
         </w:tc>
         <w:tc>
           <w:tcPr>
-            <w:tcW w:w="2223" w:type="dxa"/>
-            <w:gridSpan w:val="2"/>
+            <w:tcW w:w="2172" w:type="dxa"/>
           </w:tcPr>
           <w:p>
             <w:pPr>
@@ -2931,8 +1886,7 @@
         </w:tc>
         <w:tc>
           <w:tcPr>
-            <w:tcW w:w="1562" w:type="dxa"/>
-            <w:gridSpan w:val="2"/>
+            <w:tcW w:w="1548" w:type="dxa"/>
           </w:tcPr>
           <w:p>
             <w:pPr>
@@ -2960,8 +1914,7 @@
         </w:trPr>
         <w:tc>
           <w:tcPr>
-            <w:tcW w:w="565" w:type="dxa"/>
-            <w:gridSpan w:val="2"/>
+            <w:tcW w:w="540" w:type="dxa"/>
           </w:tcPr>
           <w:p>
             <w:pPr>
@@ -2984,77 +1937,30 @@
         </w:tc>
         <w:tc>
           <w:tcPr>
-            <w:tcW w:w="3533" w:type="dxa"/>
-          </w:tcPr>
-          <w:p>
-            <w:pPr>
-              <w:jc w:val="both"/>
-              <w:rPr>
-                <w:rFonts w:ascii="Times New Roman" w:hAnsi="Times New Roman" w:cs="Times New Roman"/>
-                <w:sz w:val="24"/>
-                <w:szCs w:val="24"/>
-              </w:rPr>
-            </w:pPr>
-            <w:r>
-              <w:rPr>
-                <w:rFonts w:ascii="Times New Roman" w:hAnsi="Times New Roman" w:cs="Times New Roman"/>
-                <w:sz w:val="24"/>
-                <w:szCs w:val="24"/>
-              </w:rPr>
-              <w:t>/</w:t>
-            </w:r>
-            <w:proofErr w:type="spellStart"/>
-            <w:r>
-              <w:rPr>
-                <w:rFonts w:ascii="Times New Roman" w:hAnsi="Times New Roman" w:cs="Times New Roman"/>
-                <w:sz w:val="24"/>
-                <w:szCs w:val="24"/>
-              </w:rPr>
-              <w:t>api</w:t>
-            </w:r>
-            <w:proofErr w:type="spellEnd"/>
-            <w:r>
-              <w:rPr>
-                <w:rFonts w:ascii="Times New Roman" w:hAnsi="Times New Roman" w:cs="Times New Roman"/>
-                <w:sz w:val="24"/>
-                <w:szCs w:val="24"/>
-              </w:rPr>
-              <w:t>/</w:t>
-            </w:r>
-            <w:proofErr w:type="spellStart"/>
-            <w:r>
-              <w:rPr>
-                <w:rFonts w:ascii="Times New Roman" w:hAnsi="Times New Roman" w:cs="Times New Roman"/>
-                <w:sz w:val="24"/>
-                <w:szCs w:val="24"/>
-              </w:rPr>
-              <w:t>petugas</w:t>
-            </w:r>
-            <w:proofErr w:type="spellEnd"/>
-            <w:r>
-              <w:rPr>
-                <w:rFonts w:ascii="Times New Roman" w:hAnsi="Times New Roman" w:cs="Times New Roman"/>
-                <w:sz w:val="24"/>
-                <w:szCs w:val="24"/>
-              </w:rPr>
-              <w:t>/insert/</w:t>
-            </w:r>
-            <w:proofErr w:type="spellStart"/>
-            <w:r>
-              <w:rPr>
-                <w:rFonts w:ascii="Times New Roman" w:hAnsi="Times New Roman" w:cs="Times New Roman"/>
-                <w:sz w:val="24"/>
-                <w:szCs w:val="24"/>
-              </w:rPr>
-              <w:t>dokter</w:t>
-            </w:r>
-            <w:proofErr w:type="spellEnd"/>
-          </w:p>
-        </w:tc>
-        <w:tc>
-          <w:tcPr>
-            <w:tcW w:w="1176" w:type="dxa"/>
-            <w:gridSpan w:val="3"/>
+            <w:tcW w:w="3696" w:type="dxa"/>
+          </w:tcPr>
+          <w:p>
+            <w:pPr>
+              <w:jc w:val="both"/>
+              <w:rPr>
+                <w:rFonts w:ascii="Times New Roman" w:hAnsi="Times New Roman" w:cs="Times New Roman"/>
+                <w:sz w:val="24"/>
+                <w:szCs w:val="24"/>
+              </w:rPr>
+            </w:pPr>
+            <w:r>
+              <w:rPr>
+                <w:rFonts w:ascii="Times New Roman" w:hAnsi="Times New Roman" w:cs="Times New Roman"/>
+                <w:sz w:val="24"/>
+                <w:szCs w:val="24"/>
+              </w:rPr>
+              <w:t>/api/petugas/insert/dokter</w:t>
+            </w:r>
+          </w:p>
+        </w:tc>
+        <w:tc>
+          <w:tcPr>
+            <w:tcW w:w="1060" w:type="dxa"/>
           </w:tcPr>
           <w:p>
             <w:pPr>
@@ -3077,67 +1983,30 @@
         </w:tc>
         <w:tc>
           <w:tcPr>
-            <w:tcW w:w="2197" w:type="dxa"/>
-            <w:gridSpan w:val="2"/>
-          </w:tcPr>
-          <w:p>
-            <w:pPr>
-              <w:jc w:val="both"/>
-              <w:rPr>
-                <w:rFonts w:ascii="Times New Roman" w:hAnsi="Times New Roman" w:cs="Times New Roman"/>
-                <w:sz w:val="24"/>
-                <w:szCs w:val="24"/>
-              </w:rPr>
-            </w:pPr>
-            <w:r>
-              <w:rPr>
-                <w:rFonts w:ascii="Times New Roman" w:hAnsi="Times New Roman" w:cs="Times New Roman"/>
-                <w:sz w:val="24"/>
-                <w:szCs w:val="24"/>
-              </w:rPr>
-              <w:t>“email”, “</w:t>
-            </w:r>
-            <w:proofErr w:type="spellStart"/>
-            <w:r>
-              <w:rPr>
-                <w:rFonts w:ascii="Times New Roman" w:hAnsi="Times New Roman" w:cs="Times New Roman"/>
-                <w:sz w:val="24"/>
-                <w:szCs w:val="24"/>
-              </w:rPr>
-              <w:t>nama</w:t>
-            </w:r>
-            <w:proofErr w:type="spellEnd"/>
-            <w:r>
-              <w:rPr>
-                <w:rFonts w:ascii="Times New Roman" w:hAnsi="Times New Roman" w:cs="Times New Roman"/>
-                <w:sz w:val="24"/>
-                <w:szCs w:val="24"/>
-              </w:rPr>
-              <w:t>”, “password”, “</w:t>
-            </w:r>
-            <w:proofErr w:type="spellStart"/>
-            <w:r>
-              <w:rPr>
-                <w:rFonts w:ascii="Times New Roman" w:hAnsi="Times New Roman" w:cs="Times New Roman"/>
-                <w:sz w:val="24"/>
-                <w:szCs w:val="24"/>
-              </w:rPr>
-              <w:t>nama_poli</w:t>
-            </w:r>
-            <w:proofErr w:type="spellEnd"/>
-            <w:r>
-              <w:rPr>
-                <w:rFonts w:ascii="Times New Roman" w:hAnsi="Times New Roman" w:cs="Times New Roman"/>
-                <w:sz w:val="24"/>
-                <w:szCs w:val="24"/>
-              </w:rPr>
-              <w:t>”</w:t>
-            </w:r>
-          </w:p>
-        </w:tc>
-        <w:tc>
-          <w:tcPr>
-            <w:tcW w:w="1545" w:type="dxa"/>
+            <w:tcW w:w="2172" w:type="dxa"/>
+          </w:tcPr>
+          <w:p>
+            <w:pPr>
+              <w:jc w:val="both"/>
+              <w:rPr>
+                <w:rFonts w:ascii="Times New Roman" w:hAnsi="Times New Roman" w:cs="Times New Roman"/>
+                <w:sz w:val="24"/>
+                <w:szCs w:val="24"/>
+              </w:rPr>
+            </w:pPr>
+            <w:r>
+              <w:rPr>
+                <w:rFonts w:ascii="Times New Roman" w:hAnsi="Times New Roman" w:cs="Times New Roman"/>
+                <w:sz w:val="24"/>
+                <w:szCs w:val="24"/>
+              </w:rPr>
+              <w:t>“email”, “nama”, “password”, “nama_poli”</w:t>
+            </w:r>
+          </w:p>
+        </w:tc>
+        <w:tc>
+          <w:tcPr>
+            <w:tcW w:w="1548" w:type="dxa"/>
           </w:tcPr>
           <w:p>
             <w:pPr>
@@ -3165,8 +2034,7 @@
         </w:trPr>
         <w:tc>
           <w:tcPr>
-            <w:tcW w:w="565" w:type="dxa"/>
-            <w:gridSpan w:val="2"/>
+            <w:tcW w:w="540" w:type="dxa"/>
           </w:tcPr>
           <w:p>
             <w:pPr>
@@ -3189,77 +2057,30 @@
         </w:tc>
         <w:tc>
           <w:tcPr>
-            <w:tcW w:w="3533" w:type="dxa"/>
-          </w:tcPr>
-          <w:p>
-            <w:pPr>
-              <w:jc w:val="both"/>
-              <w:rPr>
-                <w:rFonts w:ascii="Times New Roman" w:hAnsi="Times New Roman" w:cs="Times New Roman"/>
-                <w:sz w:val="24"/>
-                <w:szCs w:val="24"/>
-              </w:rPr>
-            </w:pPr>
-            <w:r>
-              <w:rPr>
-                <w:rFonts w:ascii="Times New Roman" w:hAnsi="Times New Roman" w:cs="Times New Roman"/>
-                <w:sz w:val="24"/>
-                <w:szCs w:val="24"/>
-              </w:rPr>
-              <w:t>/</w:t>
-            </w:r>
-            <w:proofErr w:type="spellStart"/>
-            <w:r>
-              <w:rPr>
-                <w:rFonts w:ascii="Times New Roman" w:hAnsi="Times New Roman" w:cs="Times New Roman"/>
-                <w:sz w:val="24"/>
-                <w:szCs w:val="24"/>
-              </w:rPr>
-              <w:t>api</w:t>
-            </w:r>
-            <w:proofErr w:type="spellEnd"/>
-            <w:r>
-              <w:rPr>
-                <w:rFonts w:ascii="Times New Roman" w:hAnsi="Times New Roman" w:cs="Times New Roman"/>
-                <w:sz w:val="24"/>
-                <w:szCs w:val="24"/>
-              </w:rPr>
-              <w:t>/</w:t>
-            </w:r>
-            <w:proofErr w:type="spellStart"/>
-            <w:r>
-              <w:rPr>
-                <w:rFonts w:ascii="Times New Roman" w:hAnsi="Times New Roman" w:cs="Times New Roman"/>
-                <w:sz w:val="24"/>
-                <w:szCs w:val="24"/>
-              </w:rPr>
-              <w:t>petugas</w:t>
-            </w:r>
-            <w:proofErr w:type="spellEnd"/>
-            <w:r>
-              <w:rPr>
-                <w:rFonts w:ascii="Times New Roman" w:hAnsi="Times New Roman" w:cs="Times New Roman"/>
-                <w:sz w:val="24"/>
-                <w:szCs w:val="24"/>
-              </w:rPr>
-              <w:t>/insert/</w:t>
-            </w:r>
-            <w:proofErr w:type="spellStart"/>
-            <w:r>
-              <w:rPr>
-                <w:rFonts w:ascii="Times New Roman" w:hAnsi="Times New Roman" w:cs="Times New Roman"/>
-                <w:sz w:val="24"/>
-                <w:szCs w:val="24"/>
-              </w:rPr>
-              <w:t>jadwal</w:t>
-            </w:r>
-            <w:proofErr w:type="spellEnd"/>
-          </w:p>
-        </w:tc>
-        <w:tc>
-          <w:tcPr>
-            <w:tcW w:w="1176" w:type="dxa"/>
-            <w:gridSpan w:val="3"/>
+            <w:tcW w:w="3696" w:type="dxa"/>
+          </w:tcPr>
+          <w:p>
+            <w:pPr>
+              <w:jc w:val="both"/>
+              <w:rPr>
+                <w:rFonts w:ascii="Times New Roman" w:hAnsi="Times New Roman" w:cs="Times New Roman"/>
+                <w:sz w:val="24"/>
+                <w:szCs w:val="24"/>
+              </w:rPr>
+            </w:pPr>
+            <w:r>
+              <w:rPr>
+                <w:rFonts w:ascii="Times New Roman" w:hAnsi="Times New Roman" w:cs="Times New Roman"/>
+                <w:sz w:val="24"/>
+                <w:szCs w:val="24"/>
+              </w:rPr>
+              <w:t>/api/petugas/insert/jadwal</w:t>
+            </w:r>
+          </w:p>
+        </w:tc>
+        <w:tc>
+          <w:tcPr>
+            <w:tcW w:w="1060" w:type="dxa"/>
           </w:tcPr>
           <w:p>
             <w:pPr>
@@ -3282,103 +2103,30 @@
         </w:tc>
         <w:tc>
           <w:tcPr>
-            <w:tcW w:w="2197" w:type="dxa"/>
-            <w:gridSpan w:val="2"/>
-          </w:tcPr>
-          <w:p>
-            <w:pPr>
-              <w:jc w:val="both"/>
-              <w:rPr>
-                <w:rFonts w:ascii="Times New Roman" w:hAnsi="Times New Roman" w:cs="Times New Roman"/>
-                <w:sz w:val="24"/>
-                <w:szCs w:val="24"/>
-              </w:rPr>
-            </w:pPr>
-            <w:r>
-              <w:rPr>
-                <w:rFonts w:ascii="Times New Roman" w:hAnsi="Times New Roman" w:cs="Times New Roman"/>
-                <w:sz w:val="24"/>
-                <w:szCs w:val="24"/>
-              </w:rPr>
-              <w:t>“</w:t>
-            </w:r>
-            <w:proofErr w:type="spellStart"/>
-            <w:r>
-              <w:rPr>
-                <w:rFonts w:ascii="Times New Roman" w:hAnsi="Times New Roman" w:cs="Times New Roman"/>
-                <w:sz w:val="24"/>
-                <w:szCs w:val="24"/>
-              </w:rPr>
-              <w:t>id_dokter</w:t>
-            </w:r>
-            <w:proofErr w:type="spellEnd"/>
-            <w:r>
-              <w:rPr>
-                <w:rFonts w:ascii="Times New Roman" w:hAnsi="Times New Roman" w:cs="Times New Roman"/>
-                <w:sz w:val="24"/>
-                <w:szCs w:val="24"/>
-              </w:rPr>
-              <w:t>”, “</w:t>
-            </w:r>
-            <w:proofErr w:type="spellStart"/>
-            <w:r>
-              <w:rPr>
-                <w:rFonts w:ascii="Times New Roman" w:hAnsi="Times New Roman" w:cs="Times New Roman"/>
-                <w:sz w:val="24"/>
-                <w:szCs w:val="24"/>
-              </w:rPr>
-              <w:t>jadwal_hari</w:t>
-            </w:r>
-            <w:proofErr w:type="spellEnd"/>
-            <w:r>
-              <w:rPr>
-                <w:rFonts w:ascii="Times New Roman" w:hAnsi="Times New Roman" w:cs="Times New Roman"/>
-                <w:sz w:val="24"/>
-                <w:szCs w:val="24"/>
-              </w:rPr>
-              <w:t>”, “</w:t>
-            </w:r>
-            <w:proofErr w:type="spellStart"/>
-            <w:r>
-              <w:rPr>
-                <w:rFonts w:ascii="Times New Roman" w:hAnsi="Times New Roman" w:cs="Times New Roman"/>
-                <w:sz w:val="24"/>
-                <w:szCs w:val="24"/>
-              </w:rPr>
-              <w:t>jadwal_mulai</w:t>
-            </w:r>
-            <w:proofErr w:type="spellEnd"/>
-            <w:r>
-              <w:rPr>
-                <w:rFonts w:ascii="Times New Roman" w:hAnsi="Times New Roman" w:cs="Times New Roman"/>
-                <w:sz w:val="24"/>
-                <w:szCs w:val="24"/>
-              </w:rPr>
-              <w:t>”, “</w:t>
-            </w:r>
-            <w:proofErr w:type="spellStart"/>
-            <w:r>
-              <w:rPr>
-                <w:rFonts w:ascii="Times New Roman" w:hAnsi="Times New Roman" w:cs="Times New Roman"/>
-                <w:sz w:val="24"/>
-                <w:szCs w:val="24"/>
-              </w:rPr>
-              <w:t>jadwal_berakhir</w:t>
-            </w:r>
-            <w:proofErr w:type="spellEnd"/>
-            <w:r>
-              <w:rPr>
-                <w:rFonts w:ascii="Times New Roman" w:hAnsi="Times New Roman" w:cs="Times New Roman"/>
-                <w:sz w:val="24"/>
-                <w:szCs w:val="24"/>
-              </w:rPr>
-              <w:t>”</w:t>
-            </w:r>
-          </w:p>
-        </w:tc>
-        <w:tc>
-          <w:tcPr>
-            <w:tcW w:w="1545" w:type="dxa"/>
+            <w:tcW w:w="2172" w:type="dxa"/>
+          </w:tcPr>
+          <w:p>
+            <w:pPr>
+              <w:jc w:val="both"/>
+              <w:rPr>
+                <w:rFonts w:ascii="Times New Roman" w:hAnsi="Times New Roman" w:cs="Times New Roman"/>
+                <w:sz w:val="24"/>
+                <w:szCs w:val="24"/>
+              </w:rPr>
+            </w:pPr>
+            <w:r>
+              <w:rPr>
+                <w:rFonts w:ascii="Times New Roman" w:hAnsi="Times New Roman" w:cs="Times New Roman"/>
+                <w:sz w:val="24"/>
+                <w:szCs w:val="24"/>
+              </w:rPr>
+              <w:t>“id_dokter”, “jadwal_hari”, “jadwal_mulai”, “jadwal_berakhir”</w:t>
+            </w:r>
+          </w:p>
+        </w:tc>
+        <w:tc>
+          <w:tcPr>
+            <w:tcW w:w="1548" w:type="dxa"/>
           </w:tcPr>
           <w:p>
             <w:pPr>
@@ -3406,8 +2154,7 @@
         </w:trPr>
         <w:tc>
           <w:tcPr>
-            <w:tcW w:w="565" w:type="dxa"/>
-            <w:gridSpan w:val="2"/>
+            <w:tcW w:w="540" w:type="dxa"/>
           </w:tcPr>
           <w:p>
             <w:pPr>
@@ -3431,95 +2178,30 @@
         </w:tc>
         <w:tc>
           <w:tcPr>
-            <w:tcW w:w="3533" w:type="dxa"/>
-          </w:tcPr>
-          <w:p>
-            <w:pPr>
-              <w:jc w:val="both"/>
-              <w:rPr>
-                <w:rFonts w:ascii="Times New Roman" w:hAnsi="Times New Roman" w:cs="Times New Roman"/>
-                <w:sz w:val="24"/>
-                <w:szCs w:val="24"/>
-              </w:rPr>
-            </w:pPr>
-            <w:r>
-              <w:rPr>
-                <w:rFonts w:ascii="Times New Roman" w:hAnsi="Times New Roman" w:cs="Times New Roman"/>
-                <w:sz w:val="24"/>
-                <w:szCs w:val="24"/>
-              </w:rPr>
-              <w:t>/</w:t>
-            </w:r>
-            <w:proofErr w:type="spellStart"/>
-            <w:r>
-              <w:rPr>
-                <w:rFonts w:ascii="Times New Roman" w:hAnsi="Times New Roman" w:cs="Times New Roman"/>
-                <w:sz w:val="24"/>
-                <w:szCs w:val="24"/>
-              </w:rPr>
-              <w:t>api</w:t>
-            </w:r>
-            <w:proofErr w:type="spellEnd"/>
-            <w:r>
-              <w:rPr>
-                <w:rFonts w:ascii="Times New Roman" w:hAnsi="Times New Roman" w:cs="Times New Roman"/>
-                <w:sz w:val="24"/>
-                <w:szCs w:val="24"/>
-              </w:rPr>
-              <w:t>/</w:t>
-            </w:r>
-            <w:proofErr w:type="spellStart"/>
-            <w:r>
-              <w:rPr>
-                <w:rFonts w:ascii="Times New Roman" w:hAnsi="Times New Roman" w:cs="Times New Roman"/>
-                <w:sz w:val="24"/>
-                <w:szCs w:val="24"/>
-              </w:rPr>
-              <w:t>petugas</w:t>
-            </w:r>
-            <w:proofErr w:type="spellEnd"/>
-            <w:r>
-              <w:rPr>
-                <w:rFonts w:ascii="Times New Roman" w:hAnsi="Times New Roman" w:cs="Times New Roman"/>
-                <w:sz w:val="24"/>
-                <w:szCs w:val="24"/>
-              </w:rPr>
-              <w:t>/</w:t>
-            </w:r>
-            <w:proofErr w:type="spellStart"/>
-            <w:r>
-              <w:rPr>
-                <w:rFonts w:ascii="Times New Roman" w:hAnsi="Times New Roman" w:cs="Times New Roman"/>
-                <w:sz w:val="24"/>
-                <w:szCs w:val="24"/>
-              </w:rPr>
-              <w:t>lihat</w:t>
-            </w:r>
-            <w:proofErr w:type="spellEnd"/>
-            <w:r>
-              <w:rPr>
-                <w:rFonts w:ascii="Times New Roman" w:hAnsi="Times New Roman" w:cs="Times New Roman"/>
-                <w:sz w:val="24"/>
-                <w:szCs w:val="24"/>
-              </w:rPr>
-              <w:t>/data/</w:t>
-            </w:r>
-            <w:proofErr w:type="spellStart"/>
-            <w:r>
-              <w:rPr>
-                <w:rFonts w:ascii="Times New Roman" w:hAnsi="Times New Roman" w:cs="Times New Roman"/>
-                <w:sz w:val="24"/>
-                <w:szCs w:val="24"/>
-              </w:rPr>
-              <w:t>reservasi</w:t>
-            </w:r>
-            <w:proofErr w:type="spellEnd"/>
-          </w:p>
-        </w:tc>
-        <w:tc>
-          <w:tcPr>
-            <w:tcW w:w="1176" w:type="dxa"/>
-            <w:gridSpan w:val="3"/>
+            <w:tcW w:w="3696" w:type="dxa"/>
+          </w:tcPr>
+          <w:p>
+            <w:pPr>
+              <w:jc w:val="both"/>
+              <w:rPr>
+                <w:rFonts w:ascii="Times New Roman" w:hAnsi="Times New Roman" w:cs="Times New Roman"/>
+                <w:sz w:val="24"/>
+                <w:szCs w:val="24"/>
+              </w:rPr>
+            </w:pPr>
+            <w:r>
+              <w:rPr>
+                <w:rFonts w:ascii="Times New Roman" w:hAnsi="Times New Roman" w:cs="Times New Roman"/>
+                <w:sz w:val="24"/>
+                <w:szCs w:val="24"/>
+              </w:rPr>
+              <w:t>/api/petugas/lihat/data/reservasi</w:t>
+            </w:r>
+          </w:p>
+        </w:tc>
+        <w:tc>
+          <w:tcPr>
+            <w:tcW w:w="1060" w:type="dxa"/>
           </w:tcPr>
           <w:p>
             <w:pPr>
@@ -3542,8 +2224,7 @@
         </w:tc>
         <w:tc>
           <w:tcPr>
-            <w:tcW w:w="2197" w:type="dxa"/>
-            <w:gridSpan w:val="2"/>
+            <w:tcW w:w="2172" w:type="dxa"/>
           </w:tcPr>
           <w:p>
             <w:pPr>
@@ -3566,7 +2247,7 @@
         </w:tc>
         <w:tc>
           <w:tcPr>
-            <w:tcW w:w="1545" w:type="dxa"/>
+            <w:tcW w:w="1548" w:type="dxa"/>
           </w:tcPr>
           <w:p>
             <w:pPr>
@@ -3594,8 +2275,7 @@
         </w:trPr>
         <w:tc>
           <w:tcPr>
-            <w:tcW w:w="565" w:type="dxa"/>
-            <w:gridSpan w:val="2"/>
+            <w:tcW w:w="540" w:type="dxa"/>
           </w:tcPr>
           <w:p>
             <w:pPr>
@@ -3618,95 +2298,30 @@
         </w:tc>
         <w:tc>
           <w:tcPr>
-            <w:tcW w:w="3533" w:type="dxa"/>
-          </w:tcPr>
-          <w:p>
-            <w:pPr>
-              <w:jc w:val="both"/>
-              <w:rPr>
-                <w:rFonts w:ascii="Times New Roman" w:hAnsi="Times New Roman" w:cs="Times New Roman"/>
-                <w:sz w:val="24"/>
-                <w:szCs w:val="24"/>
-              </w:rPr>
-            </w:pPr>
-            <w:r>
-              <w:rPr>
-                <w:rFonts w:ascii="Times New Roman" w:hAnsi="Times New Roman" w:cs="Times New Roman"/>
-                <w:sz w:val="24"/>
-                <w:szCs w:val="24"/>
-              </w:rPr>
-              <w:t>/</w:t>
-            </w:r>
-            <w:proofErr w:type="spellStart"/>
-            <w:r>
-              <w:rPr>
-                <w:rFonts w:ascii="Times New Roman" w:hAnsi="Times New Roman" w:cs="Times New Roman"/>
-                <w:sz w:val="24"/>
-                <w:szCs w:val="24"/>
-              </w:rPr>
-              <w:t>api</w:t>
-            </w:r>
-            <w:proofErr w:type="spellEnd"/>
-            <w:r>
-              <w:rPr>
-                <w:rFonts w:ascii="Times New Roman" w:hAnsi="Times New Roman" w:cs="Times New Roman"/>
-                <w:sz w:val="24"/>
-                <w:szCs w:val="24"/>
-              </w:rPr>
-              <w:t>/</w:t>
-            </w:r>
-            <w:proofErr w:type="spellStart"/>
-            <w:r>
-              <w:rPr>
-                <w:rFonts w:ascii="Times New Roman" w:hAnsi="Times New Roman" w:cs="Times New Roman"/>
-                <w:sz w:val="24"/>
-                <w:szCs w:val="24"/>
-              </w:rPr>
-              <w:t>petugas</w:t>
-            </w:r>
-            <w:proofErr w:type="spellEnd"/>
-            <w:r>
-              <w:rPr>
-                <w:rFonts w:ascii="Times New Roman" w:hAnsi="Times New Roman" w:cs="Times New Roman"/>
-                <w:sz w:val="24"/>
-                <w:szCs w:val="24"/>
-              </w:rPr>
-              <w:t>/</w:t>
-            </w:r>
-            <w:proofErr w:type="spellStart"/>
-            <w:r>
-              <w:rPr>
-                <w:rFonts w:ascii="Times New Roman" w:hAnsi="Times New Roman" w:cs="Times New Roman"/>
-                <w:sz w:val="24"/>
-                <w:szCs w:val="24"/>
-              </w:rPr>
-              <w:t>verifikasi</w:t>
-            </w:r>
-            <w:proofErr w:type="spellEnd"/>
-            <w:r>
-              <w:rPr>
-                <w:rFonts w:ascii="Times New Roman" w:hAnsi="Times New Roman" w:cs="Times New Roman"/>
-                <w:sz w:val="24"/>
-                <w:szCs w:val="24"/>
-              </w:rPr>
-              <w:t>/</w:t>
-            </w:r>
-            <w:proofErr w:type="spellStart"/>
-            <w:r>
-              <w:rPr>
-                <w:rFonts w:ascii="Times New Roman" w:hAnsi="Times New Roman" w:cs="Times New Roman"/>
-                <w:sz w:val="24"/>
-                <w:szCs w:val="24"/>
-              </w:rPr>
-              <w:t>reservasi</w:t>
-            </w:r>
-            <w:proofErr w:type="spellEnd"/>
-          </w:p>
-        </w:tc>
-        <w:tc>
-          <w:tcPr>
-            <w:tcW w:w="1176" w:type="dxa"/>
-            <w:gridSpan w:val="3"/>
+            <w:tcW w:w="3696" w:type="dxa"/>
+          </w:tcPr>
+          <w:p>
+            <w:pPr>
+              <w:jc w:val="both"/>
+              <w:rPr>
+                <w:rFonts w:ascii="Times New Roman" w:hAnsi="Times New Roman" w:cs="Times New Roman"/>
+                <w:sz w:val="24"/>
+                <w:szCs w:val="24"/>
+              </w:rPr>
+            </w:pPr>
+            <w:r>
+              <w:rPr>
+                <w:rFonts w:ascii="Times New Roman" w:hAnsi="Times New Roman" w:cs="Times New Roman"/>
+                <w:sz w:val="24"/>
+                <w:szCs w:val="24"/>
+              </w:rPr>
+              <w:t>/api/petugas/verifikasi/reservasi</w:t>
+            </w:r>
+          </w:p>
+        </w:tc>
+        <w:tc>
+          <w:tcPr>
+            <w:tcW w:w="1060" w:type="dxa"/>
           </w:tcPr>
           <w:p>
             <w:pPr>
@@ -3729,8 +2344,7 @@
         </w:tc>
         <w:tc>
           <w:tcPr>
-            <w:tcW w:w="2197" w:type="dxa"/>
-            <w:gridSpan w:val="2"/>
+            <w:tcW w:w="2172" w:type="dxa"/>
           </w:tcPr>
           <w:p>
             <w:pPr>
@@ -3753,7 +2367,7 @@
         </w:tc>
         <w:tc>
           <w:tcPr>
-            <w:tcW w:w="1545" w:type="dxa"/>
+            <w:tcW w:w="1548" w:type="dxa"/>
           </w:tcPr>
           <w:p>
             <w:pPr>
@@ -3781,8 +2395,7 @@
         </w:trPr>
         <w:tc>
           <w:tcPr>
-            <w:tcW w:w="565" w:type="dxa"/>
-            <w:gridSpan w:val="2"/>
+            <w:tcW w:w="540" w:type="dxa"/>
           </w:tcPr>
           <w:p>
             <w:pPr>
@@ -3805,95 +2418,30 @@
         </w:tc>
         <w:tc>
           <w:tcPr>
-            <w:tcW w:w="3533" w:type="dxa"/>
-          </w:tcPr>
-          <w:p>
-            <w:pPr>
-              <w:jc w:val="both"/>
-              <w:rPr>
-                <w:rFonts w:ascii="Times New Roman" w:hAnsi="Times New Roman" w:cs="Times New Roman"/>
-                <w:sz w:val="24"/>
-                <w:szCs w:val="24"/>
-              </w:rPr>
-            </w:pPr>
-            <w:r>
-              <w:rPr>
-                <w:rFonts w:ascii="Times New Roman" w:hAnsi="Times New Roman" w:cs="Times New Roman"/>
-                <w:sz w:val="24"/>
-                <w:szCs w:val="24"/>
-              </w:rPr>
-              <w:t>/</w:t>
-            </w:r>
-            <w:proofErr w:type="spellStart"/>
-            <w:r>
-              <w:rPr>
-                <w:rFonts w:ascii="Times New Roman" w:hAnsi="Times New Roman" w:cs="Times New Roman"/>
-                <w:sz w:val="24"/>
-                <w:szCs w:val="24"/>
-              </w:rPr>
-              <w:t>api</w:t>
-            </w:r>
-            <w:proofErr w:type="spellEnd"/>
-            <w:r>
-              <w:rPr>
-                <w:rFonts w:ascii="Times New Roman" w:hAnsi="Times New Roman" w:cs="Times New Roman"/>
-                <w:sz w:val="24"/>
-                <w:szCs w:val="24"/>
-              </w:rPr>
-              <w:t>/</w:t>
-            </w:r>
-            <w:proofErr w:type="spellStart"/>
-            <w:r>
-              <w:rPr>
-                <w:rFonts w:ascii="Times New Roman" w:hAnsi="Times New Roman" w:cs="Times New Roman"/>
-                <w:sz w:val="24"/>
-                <w:szCs w:val="24"/>
-              </w:rPr>
-              <w:t>petugas</w:t>
-            </w:r>
-            <w:proofErr w:type="spellEnd"/>
-            <w:r>
-              <w:rPr>
-                <w:rFonts w:ascii="Times New Roman" w:hAnsi="Times New Roman" w:cs="Times New Roman"/>
-                <w:sz w:val="24"/>
-                <w:szCs w:val="24"/>
-              </w:rPr>
-              <w:t>/</w:t>
-            </w:r>
-            <w:proofErr w:type="spellStart"/>
-            <w:r>
-              <w:rPr>
-                <w:rFonts w:ascii="Times New Roman" w:hAnsi="Times New Roman" w:cs="Times New Roman"/>
-                <w:sz w:val="24"/>
-                <w:szCs w:val="24"/>
-              </w:rPr>
-              <w:t>ubah</w:t>
-            </w:r>
-            <w:proofErr w:type="spellEnd"/>
-            <w:r>
-              <w:rPr>
-                <w:rFonts w:ascii="Times New Roman" w:hAnsi="Times New Roman" w:cs="Times New Roman"/>
-                <w:sz w:val="24"/>
-                <w:szCs w:val="24"/>
-              </w:rPr>
-              <w:t>/</w:t>
-            </w:r>
-            <w:proofErr w:type="spellStart"/>
-            <w:r>
-              <w:rPr>
-                <w:rFonts w:ascii="Times New Roman" w:hAnsi="Times New Roman" w:cs="Times New Roman"/>
-                <w:sz w:val="24"/>
-                <w:szCs w:val="24"/>
-              </w:rPr>
-              <w:t>jadwal</w:t>
-            </w:r>
-            <w:proofErr w:type="spellEnd"/>
-          </w:p>
-        </w:tc>
-        <w:tc>
-          <w:tcPr>
-            <w:tcW w:w="1176" w:type="dxa"/>
-            <w:gridSpan w:val="3"/>
+            <w:tcW w:w="3696" w:type="dxa"/>
+          </w:tcPr>
+          <w:p>
+            <w:pPr>
+              <w:jc w:val="both"/>
+              <w:rPr>
+                <w:rFonts w:ascii="Times New Roman" w:hAnsi="Times New Roman" w:cs="Times New Roman"/>
+                <w:sz w:val="24"/>
+                <w:szCs w:val="24"/>
+              </w:rPr>
+            </w:pPr>
+            <w:r>
+              <w:rPr>
+                <w:rFonts w:ascii="Times New Roman" w:hAnsi="Times New Roman" w:cs="Times New Roman"/>
+                <w:sz w:val="24"/>
+                <w:szCs w:val="24"/>
+              </w:rPr>
+              <w:t>/api/petugas/ubah/jadwal</w:t>
+            </w:r>
+          </w:p>
+        </w:tc>
+        <w:tc>
+          <w:tcPr>
+            <w:tcW w:w="1060" w:type="dxa"/>
           </w:tcPr>
           <w:p>
             <w:pPr>
@@ -3916,85 +2464,30 @@
         </w:tc>
         <w:tc>
           <w:tcPr>
-            <w:tcW w:w="2197" w:type="dxa"/>
-            <w:gridSpan w:val="2"/>
-          </w:tcPr>
-          <w:p>
-            <w:pPr>
-              <w:jc w:val="both"/>
-              <w:rPr>
-                <w:rFonts w:ascii="Times New Roman" w:hAnsi="Times New Roman" w:cs="Times New Roman"/>
-                <w:sz w:val="24"/>
-                <w:szCs w:val="24"/>
-              </w:rPr>
-            </w:pPr>
-            <w:r>
-              <w:rPr>
-                <w:rFonts w:ascii="Times New Roman" w:hAnsi="Times New Roman" w:cs="Times New Roman"/>
-                <w:sz w:val="24"/>
-                <w:szCs w:val="24"/>
-              </w:rPr>
-              <w:t>“id”, “</w:t>
-            </w:r>
-            <w:proofErr w:type="spellStart"/>
-            <w:r>
-              <w:rPr>
-                <w:rFonts w:ascii="Times New Roman" w:hAnsi="Times New Roman" w:cs="Times New Roman"/>
-                <w:sz w:val="24"/>
-                <w:szCs w:val="24"/>
-              </w:rPr>
-              <w:t>jadwal_hari</w:t>
-            </w:r>
-            <w:proofErr w:type="spellEnd"/>
-            <w:r>
-              <w:rPr>
-                <w:rFonts w:ascii="Times New Roman" w:hAnsi="Times New Roman" w:cs="Times New Roman"/>
-                <w:sz w:val="24"/>
-                <w:szCs w:val="24"/>
-              </w:rPr>
-              <w:t>”, “</w:t>
-            </w:r>
-            <w:proofErr w:type="spellStart"/>
-            <w:r>
-              <w:rPr>
-                <w:rFonts w:ascii="Times New Roman" w:hAnsi="Times New Roman" w:cs="Times New Roman"/>
-                <w:sz w:val="24"/>
-                <w:szCs w:val="24"/>
-              </w:rPr>
-              <w:t>jadwal_mulai</w:t>
-            </w:r>
-            <w:proofErr w:type="spellEnd"/>
-            <w:r>
-              <w:rPr>
-                <w:rFonts w:ascii="Times New Roman" w:hAnsi="Times New Roman" w:cs="Times New Roman"/>
-                <w:sz w:val="24"/>
-                <w:szCs w:val="24"/>
-              </w:rPr>
-              <w:t>”, “</w:t>
-            </w:r>
-            <w:proofErr w:type="spellStart"/>
-            <w:r>
-              <w:rPr>
-                <w:rFonts w:ascii="Times New Roman" w:hAnsi="Times New Roman" w:cs="Times New Roman"/>
-                <w:sz w:val="24"/>
-                <w:szCs w:val="24"/>
-              </w:rPr>
-              <w:t>jadwal_berakhir</w:t>
-            </w:r>
-            <w:proofErr w:type="spellEnd"/>
-            <w:r>
-              <w:rPr>
-                <w:rFonts w:ascii="Times New Roman" w:hAnsi="Times New Roman" w:cs="Times New Roman"/>
-                <w:sz w:val="24"/>
-                <w:szCs w:val="24"/>
-              </w:rPr>
-              <w:t>”</w:t>
-            </w:r>
-          </w:p>
-        </w:tc>
-        <w:tc>
-          <w:tcPr>
-            <w:tcW w:w="1545" w:type="dxa"/>
+            <w:tcW w:w="2172" w:type="dxa"/>
+          </w:tcPr>
+          <w:p>
+            <w:pPr>
+              <w:jc w:val="both"/>
+              <w:rPr>
+                <w:rFonts w:ascii="Times New Roman" w:hAnsi="Times New Roman" w:cs="Times New Roman"/>
+                <w:sz w:val="24"/>
+                <w:szCs w:val="24"/>
+              </w:rPr>
+            </w:pPr>
+            <w:r>
+              <w:rPr>
+                <w:rFonts w:ascii="Times New Roman" w:hAnsi="Times New Roman" w:cs="Times New Roman"/>
+                <w:sz w:val="24"/>
+                <w:szCs w:val="24"/>
+              </w:rPr>
+              <w:t>“id”, “jadwal_hari”, “jadwal_mulai”, “jadwal_berakhir”</w:t>
+            </w:r>
+          </w:p>
+        </w:tc>
+        <w:tc>
+          <w:tcPr>
+            <w:tcW w:w="1548" w:type="dxa"/>
           </w:tcPr>
           <w:p>
             <w:pPr>
@@ -4022,8 +2515,7 @@
         </w:trPr>
         <w:tc>
           <w:tcPr>
-            <w:tcW w:w="565" w:type="dxa"/>
-            <w:gridSpan w:val="2"/>
+            <w:tcW w:w="540" w:type="dxa"/>
           </w:tcPr>
           <w:p>
             <w:pPr>
@@ -4046,78 +2538,24 @@
         </w:tc>
         <w:tc>
           <w:tcPr>
-            <w:tcW w:w="3533" w:type="dxa"/>
-          </w:tcPr>
-          <w:p>
-            <w:pPr>
-              <w:jc w:val="both"/>
-              <w:rPr>
-                <w:rFonts w:ascii="Times New Roman" w:hAnsi="Times New Roman" w:cs="Times New Roman"/>
-                <w:sz w:val="24"/>
-                <w:szCs w:val="24"/>
-              </w:rPr>
-            </w:pPr>
-            <w:r>
-              <w:rPr>
-                <w:rFonts w:ascii="Times New Roman" w:hAnsi="Times New Roman" w:cs="Times New Roman"/>
-                <w:sz w:val="24"/>
-                <w:szCs w:val="24"/>
-              </w:rPr>
-              <w:t>/</w:t>
-            </w:r>
-            <w:proofErr w:type="spellStart"/>
-            <w:r>
-              <w:rPr>
-                <w:rFonts w:ascii="Times New Roman" w:hAnsi="Times New Roman" w:cs="Times New Roman"/>
-                <w:sz w:val="24"/>
-                <w:szCs w:val="24"/>
-              </w:rPr>
-              <w:t>api</w:t>
-            </w:r>
-            <w:proofErr w:type="spellEnd"/>
-            <w:r>
-              <w:rPr>
-                <w:rFonts w:ascii="Times New Roman" w:hAnsi="Times New Roman" w:cs="Times New Roman"/>
-                <w:sz w:val="24"/>
-                <w:szCs w:val="24"/>
-              </w:rPr>
-              <w:t>/</w:t>
-            </w:r>
-            <w:proofErr w:type="spellStart"/>
-            <w:r>
-              <w:rPr>
-                <w:rFonts w:ascii="Times New Roman" w:hAnsi="Times New Roman" w:cs="Times New Roman"/>
-                <w:sz w:val="24"/>
-                <w:szCs w:val="24"/>
-              </w:rPr>
-              <w:t>petugas</w:t>
-            </w:r>
-            <w:proofErr w:type="spellEnd"/>
-            <w:r>
-              <w:rPr>
-                <w:rFonts w:ascii="Times New Roman" w:hAnsi="Times New Roman" w:cs="Times New Roman"/>
-                <w:sz w:val="24"/>
-                <w:szCs w:val="24"/>
-              </w:rPr>
-              <w:t>/</w:t>
-            </w:r>
-            <w:proofErr w:type="spellStart"/>
-            <w:r>
-              <w:rPr>
-                <w:rFonts w:ascii="Times New Roman" w:hAnsi="Times New Roman" w:cs="Times New Roman"/>
-                <w:sz w:val="24"/>
-                <w:szCs w:val="24"/>
-              </w:rPr>
-              <w:t>ubah</w:t>
-            </w:r>
-            <w:proofErr w:type="spellEnd"/>
-            <w:r>
-              <w:rPr>
-                <w:rFonts w:ascii="Times New Roman" w:hAnsi="Times New Roman" w:cs="Times New Roman"/>
-                <w:sz w:val="24"/>
-                <w:szCs w:val="24"/>
-              </w:rPr>
-              <w:t>/</w:t>
+            <w:tcW w:w="3696" w:type="dxa"/>
+          </w:tcPr>
+          <w:p>
+            <w:pPr>
+              <w:jc w:val="both"/>
+              <w:rPr>
+                <w:rFonts w:ascii="Times New Roman" w:hAnsi="Times New Roman" w:cs="Times New Roman"/>
+                <w:sz w:val="24"/>
+                <w:szCs w:val="24"/>
+              </w:rPr>
+            </w:pPr>
+            <w:r>
+              <w:rPr>
+                <w:rFonts w:ascii="Times New Roman" w:hAnsi="Times New Roman" w:cs="Times New Roman"/>
+                <w:sz w:val="24"/>
+                <w:szCs w:val="24"/>
+              </w:rPr>
+              <w:t>/api/petugas/ubah/</w:t>
             </w:r>
             <w:r>
               <w:rPr>
@@ -4131,8 +2569,7 @@
         </w:tc>
         <w:tc>
           <w:tcPr>
-            <w:tcW w:w="1176" w:type="dxa"/>
-            <w:gridSpan w:val="3"/>
+            <w:tcW w:w="1060" w:type="dxa"/>
           </w:tcPr>
           <w:p>
             <w:pPr>
@@ -4155,49 +2592,30 @@
         </w:tc>
         <w:tc>
           <w:tcPr>
-            <w:tcW w:w="2197" w:type="dxa"/>
-            <w:gridSpan w:val="2"/>
-          </w:tcPr>
-          <w:p>
-            <w:pPr>
-              <w:jc w:val="both"/>
-              <w:rPr>
-                <w:rFonts w:ascii="Times New Roman" w:hAnsi="Times New Roman" w:cs="Times New Roman"/>
-                <w:sz w:val="24"/>
-                <w:szCs w:val="24"/>
-              </w:rPr>
-            </w:pPr>
-            <w:r>
-              <w:rPr>
-                <w:rFonts w:ascii="Times New Roman" w:hAnsi="Times New Roman" w:cs="Times New Roman"/>
-                <w:sz w:val="24"/>
-                <w:szCs w:val="24"/>
-              </w:rPr>
-              <w:t>“id”, “</w:t>
-            </w:r>
-            <w:proofErr w:type="spellStart"/>
-            <w:r>
-              <w:rPr>
-                <w:rFonts w:ascii="Times New Roman" w:hAnsi="Times New Roman" w:cs="Times New Roman"/>
-                <w:sz w:val="24"/>
-                <w:szCs w:val="24"/>
-              </w:rPr>
-              <w:t>nama</w:t>
-            </w:r>
-            <w:proofErr w:type="spellEnd"/>
-            <w:r>
-              <w:rPr>
-                <w:rFonts w:ascii="Times New Roman" w:hAnsi="Times New Roman" w:cs="Times New Roman"/>
-                <w:sz w:val="24"/>
-                <w:szCs w:val="24"/>
-              </w:rPr>
-              <w:t>”</w:t>
-            </w:r>
-          </w:p>
-        </w:tc>
-        <w:tc>
-          <w:tcPr>
-            <w:tcW w:w="1545" w:type="dxa"/>
+            <w:tcW w:w="2172" w:type="dxa"/>
+          </w:tcPr>
+          <w:p>
+            <w:pPr>
+              <w:jc w:val="both"/>
+              <w:rPr>
+                <w:rFonts w:ascii="Times New Roman" w:hAnsi="Times New Roman" w:cs="Times New Roman"/>
+                <w:sz w:val="24"/>
+                <w:szCs w:val="24"/>
+              </w:rPr>
+            </w:pPr>
+            <w:r>
+              <w:rPr>
+                <w:rFonts w:ascii="Times New Roman" w:hAnsi="Times New Roman" w:cs="Times New Roman"/>
+                <w:sz w:val="24"/>
+                <w:szCs w:val="24"/>
+              </w:rPr>
+              <w:t>“id”, “nama”</w:t>
+            </w:r>
+          </w:p>
+        </w:tc>
+        <w:tc>
+          <w:tcPr>
+            <w:tcW w:w="1548" w:type="dxa"/>
           </w:tcPr>
           <w:p>
             <w:pPr>
@@ -4225,8 +2643,7 @@
         </w:trPr>
         <w:tc>
           <w:tcPr>
-            <w:tcW w:w="565" w:type="dxa"/>
-            <w:gridSpan w:val="2"/>
+            <w:tcW w:w="540" w:type="dxa"/>
           </w:tcPr>
           <w:p>
             <w:pPr>
@@ -4249,7 +2666,7 @@
         </w:tc>
         <w:tc>
           <w:tcPr>
-            <w:tcW w:w="3533" w:type="dxa"/>
+            <w:tcW w:w="3696" w:type="dxa"/>
           </w:tcPr>
           <w:p>
             <w:pPr>
@@ -4268,58 +2685,19 @@
               </w:rPr>
               <w:t>/</w:t>
             </w:r>
-            <w:proofErr w:type="spellStart"/>
-            <w:r>
-              <w:rPr>
-                <w:rFonts w:ascii="Times New Roman" w:hAnsi="Times New Roman" w:cs="Times New Roman"/>
-                <w:sz w:val="24"/>
-                <w:szCs w:val="24"/>
-              </w:rPr>
-              <w:t>api</w:t>
-            </w:r>
-            <w:proofErr w:type="spellEnd"/>
-            <w:r>
-              <w:rPr>
-                <w:rFonts w:ascii="Times New Roman" w:hAnsi="Times New Roman" w:cs="Times New Roman"/>
-                <w:sz w:val="24"/>
-                <w:szCs w:val="24"/>
-              </w:rPr>
-              <w:t>/</w:t>
-            </w:r>
-            <w:proofErr w:type="spellStart"/>
-            <w:r>
-              <w:rPr>
-                <w:rFonts w:ascii="Times New Roman" w:hAnsi="Times New Roman" w:cs="Times New Roman"/>
-                <w:sz w:val="24"/>
-                <w:szCs w:val="24"/>
-              </w:rPr>
-              <w:t>petugas</w:t>
-            </w:r>
-            <w:proofErr w:type="spellEnd"/>
-            <w:r>
-              <w:rPr>
-                <w:rFonts w:ascii="Times New Roman" w:hAnsi="Times New Roman" w:cs="Times New Roman"/>
-                <w:sz w:val="24"/>
-                <w:szCs w:val="24"/>
-              </w:rPr>
-              <w:t>/</w:t>
-            </w:r>
-            <w:proofErr w:type="spellStart"/>
-            <w:r>
-              <w:rPr>
-                <w:rFonts w:ascii="Times New Roman" w:hAnsi="Times New Roman" w:cs="Times New Roman"/>
-                <w:sz w:val="24"/>
-                <w:szCs w:val="24"/>
-              </w:rPr>
-              <w:t>laporan</w:t>
-            </w:r>
-            <w:proofErr w:type="spellEnd"/>
-          </w:p>
-        </w:tc>
-        <w:tc>
-          <w:tcPr>
-            <w:tcW w:w="1176" w:type="dxa"/>
-            <w:gridSpan w:val="3"/>
+            <w:r>
+              <w:rPr>
+                <w:rFonts w:ascii="Times New Roman" w:hAnsi="Times New Roman" w:cs="Times New Roman"/>
+                <w:sz w:val="24"/>
+                <w:szCs w:val="24"/>
+              </w:rPr>
+              <w:t>api/petugas/laporan</w:t>
+            </w:r>
+          </w:p>
+        </w:tc>
+        <w:tc>
+          <w:tcPr>
+            <w:tcW w:w="1060" w:type="dxa"/>
           </w:tcPr>
           <w:p>
             <w:pPr>
@@ -4342,67 +2720,30 @@
         </w:tc>
         <w:tc>
           <w:tcPr>
-            <w:tcW w:w="2197" w:type="dxa"/>
-            <w:gridSpan w:val="2"/>
-          </w:tcPr>
-          <w:p>
-            <w:pPr>
-              <w:jc w:val="both"/>
-              <w:rPr>
-                <w:rFonts w:ascii="Times New Roman" w:hAnsi="Times New Roman" w:cs="Times New Roman"/>
-                <w:sz w:val="24"/>
-                <w:szCs w:val="24"/>
-              </w:rPr>
-            </w:pPr>
-            <w:r>
-              <w:rPr>
-                <w:rFonts w:ascii="Times New Roman" w:hAnsi="Times New Roman" w:cs="Times New Roman"/>
-                <w:sz w:val="24"/>
-                <w:szCs w:val="24"/>
-              </w:rPr>
-              <w:t>“</w:t>
-            </w:r>
-            <w:proofErr w:type="spellStart"/>
-            <w:r>
-              <w:rPr>
-                <w:rFonts w:ascii="Times New Roman" w:hAnsi="Times New Roman" w:cs="Times New Roman"/>
-                <w:sz w:val="24"/>
-                <w:szCs w:val="24"/>
-              </w:rPr>
-              <w:t>waktu_awal</w:t>
-            </w:r>
-            <w:proofErr w:type="spellEnd"/>
-            <w:r>
-              <w:rPr>
-                <w:rFonts w:ascii="Times New Roman" w:hAnsi="Times New Roman" w:cs="Times New Roman"/>
-                <w:sz w:val="24"/>
-                <w:szCs w:val="24"/>
-              </w:rPr>
-              <w:t>”, “</w:t>
-            </w:r>
-            <w:proofErr w:type="spellStart"/>
-            <w:r>
-              <w:rPr>
-                <w:rFonts w:ascii="Times New Roman" w:hAnsi="Times New Roman" w:cs="Times New Roman"/>
-                <w:sz w:val="24"/>
-                <w:szCs w:val="24"/>
-              </w:rPr>
-              <w:t>waktu_akhir</w:t>
-            </w:r>
-            <w:proofErr w:type="spellEnd"/>
-            <w:r>
-              <w:rPr>
-                <w:rFonts w:ascii="Times New Roman" w:hAnsi="Times New Roman" w:cs="Times New Roman"/>
-                <w:sz w:val="24"/>
-                <w:szCs w:val="24"/>
-              </w:rPr>
-              <w:t>”</w:t>
-            </w:r>
-          </w:p>
-        </w:tc>
-        <w:tc>
-          <w:tcPr>
-            <w:tcW w:w="1545" w:type="dxa"/>
+            <w:tcW w:w="2172" w:type="dxa"/>
+          </w:tcPr>
+          <w:p>
+            <w:pPr>
+              <w:jc w:val="both"/>
+              <w:rPr>
+                <w:rFonts w:ascii="Times New Roman" w:hAnsi="Times New Roman" w:cs="Times New Roman"/>
+                <w:sz w:val="24"/>
+                <w:szCs w:val="24"/>
+              </w:rPr>
+            </w:pPr>
+            <w:r>
+              <w:rPr>
+                <w:rFonts w:ascii="Times New Roman" w:hAnsi="Times New Roman" w:cs="Times New Roman"/>
+                <w:sz w:val="24"/>
+                <w:szCs w:val="24"/>
+              </w:rPr>
+              <w:t>“waktu_awal”, “waktu_akhir”</w:t>
+            </w:r>
+          </w:p>
+        </w:tc>
+        <w:tc>
+          <w:tcPr>
+            <w:tcW w:w="1548" w:type="dxa"/>
           </w:tcPr>
           <w:p>
             <w:pPr>
@@ -4430,8 +2771,7 @@
         </w:trPr>
         <w:tc>
           <w:tcPr>
-            <w:tcW w:w="565" w:type="dxa"/>
-            <w:gridSpan w:val="2"/>
+            <w:tcW w:w="540" w:type="dxa"/>
           </w:tcPr>
           <w:p>
             <w:pPr>
@@ -4454,17 +2794,458 @@
         </w:tc>
         <w:tc>
           <w:tcPr>
-            <w:tcW w:w="3533" w:type="dxa"/>
-          </w:tcPr>
-          <w:p>
-            <w:pPr>
-              <w:jc w:val="both"/>
-              <w:rPr>
-                <w:rFonts w:ascii="Times New Roman" w:hAnsi="Times New Roman" w:cs="Times New Roman"/>
-                <w:sz w:val="24"/>
-                <w:szCs w:val="24"/>
-              </w:rPr>
-            </w:pPr>
+            <w:tcW w:w="3696" w:type="dxa"/>
+          </w:tcPr>
+          <w:p>
+            <w:pPr>
+              <w:jc w:val="both"/>
+              <w:rPr>
+                <w:rFonts w:ascii="Times New Roman" w:hAnsi="Times New Roman" w:cs="Times New Roman"/>
+                <w:sz w:val="24"/>
+                <w:szCs w:val="24"/>
+              </w:rPr>
+            </w:pPr>
+            <w:r>
+              <w:rPr>
+                <w:rFonts w:ascii="Times New Roman" w:hAnsi="Times New Roman" w:cs="Times New Roman"/>
+                <w:sz w:val="24"/>
+                <w:szCs w:val="24"/>
+              </w:rPr>
+              <w:t>/api/p</w:t>
+            </w:r>
+            <w:r>
+              <w:rPr>
+                <w:rFonts w:ascii="Times New Roman" w:hAnsi="Times New Roman" w:cs="Times New Roman"/>
+                <w:sz w:val="24"/>
+                <w:szCs w:val="24"/>
+              </w:rPr>
+              <w:t>etugas</w:t>
+            </w:r>
+            <w:r>
+              <w:rPr>
+                <w:rFonts w:ascii="Times New Roman" w:hAnsi="Times New Roman" w:cs="Times New Roman"/>
+                <w:sz w:val="24"/>
+                <w:szCs w:val="24"/>
+              </w:rPr>
+              <w:t>/lihat/poli</w:t>
+            </w:r>
+          </w:p>
+        </w:tc>
+        <w:tc>
+          <w:tcPr>
+            <w:tcW w:w="1060" w:type="dxa"/>
+          </w:tcPr>
+          <w:p>
+            <w:pPr>
+              <w:jc w:val="center"/>
+              <w:rPr>
+                <w:rFonts w:ascii="Times New Roman" w:hAnsi="Times New Roman" w:cs="Times New Roman"/>
+                <w:sz w:val="24"/>
+                <w:szCs w:val="24"/>
+              </w:rPr>
+            </w:pPr>
+            <w:r>
+              <w:rPr>
+                <w:rFonts w:ascii="Times New Roman" w:hAnsi="Times New Roman" w:cs="Times New Roman"/>
+                <w:sz w:val="24"/>
+                <w:szCs w:val="24"/>
+              </w:rPr>
+              <w:t>-</w:t>
+            </w:r>
+          </w:p>
+        </w:tc>
+        <w:tc>
+          <w:tcPr>
+            <w:tcW w:w="2172" w:type="dxa"/>
+          </w:tcPr>
+          <w:p>
+            <w:pPr>
+              <w:jc w:val="center"/>
+              <w:rPr>
+                <w:rFonts w:ascii="Times New Roman" w:hAnsi="Times New Roman" w:cs="Times New Roman"/>
+                <w:sz w:val="24"/>
+                <w:szCs w:val="24"/>
+              </w:rPr>
+            </w:pPr>
+            <w:r>
+              <w:rPr>
+                <w:rFonts w:ascii="Times New Roman" w:hAnsi="Times New Roman" w:cs="Times New Roman"/>
+                <w:sz w:val="24"/>
+                <w:szCs w:val="24"/>
+              </w:rPr>
+              <w:t>-</w:t>
+            </w:r>
+          </w:p>
+        </w:tc>
+        <w:tc>
+          <w:tcPr>
+            <w:tcW w:w="1548" w:type="dxa"/>
+          </w:tcPr>
+          <w:p>
+            <w:pPr>
+              <w:jc w:val="both"/>
+              <w:rPr>
+                <w:rFonts w:ascii="Times New Roman" w:hAnsi="Times New Roman" w:cs="Times New Roman"/>
+                <w:sz w:val="24"/>
+                <w:szCs w:val="24"/>
+              </w:rPr>
+            </w:pPr>
+            <w:r>
+              <w:rPr>
+                <w:rFonts w:ascii="Times New Roman" w:hAnsi="Times New Roman" w:cs="Times New Roman"/>
+                <w:sz w:val="24"/>
+                <w:szCs w:val="24"/>
+              </w:rPr>
+              <w:t>“message”, “data”</w:t>
+            </w:r>
+          </w:p>
+        </w:tc>
+      </w:tr>
+      <w:tr>
+        <w:trPr>
+          <w:trHeight w:val="2294"/>
+        </w:trPr>
+        <w:tc>
+          <w:tcPr>
+            <w:tcW w:w="540" w:type="dxa"/>
+          </w:tcPr>
+          <w:p>
+            <w:pPr>
+              <w:jc w:val="center"/>
+              <w:rPr>
+                <w:rFonts w:ascii="Times New Roman" w:hAnsi="Times New Roman" w:cs="Times New Roman"/>
+                <w:sz w:val="24"/>
+                <w:szCs w:val="24"/>
+              </w:rPr>
+            </w:pPr>
+            <w:r>
+              <w:rPr>
+                <w:rFonts w:ascii="Times New Roman" w:hAnsi="Times New Roman" w:cs="Times New Roman"/>
+                <w:sz w:val="24"/>
+                <w:szCs w:val="24"/>
+              </w:rPr>
+              <w:lastRenderedPageBreak/>
+              <w:t>1</w:t>
+            </w:r>
+            <w:r>
+              <w:rPr>
+                <w:rFonts w:ascii="Times New Roman" w:hAnsi="Times New Roman" w:cs="Times New Roman"/>
+                <w:sz w:val="24"/>
+                <w:szCs w:val="24"/>
+              </w:rPr>
+              <w:t>1</w:t>
+            </w:r>
+          </w:p>
+        </w:tc>
+        <w:tc>
+          <w:tcPr>
+            <w:tcW w:w="3696" w:type="dxa"/>
+          </w:tcPr>
+          <w:p>
+            <w:pPr>
+              <w:jc w:val="both"/>
+              <w:rPr>
+                <w:rFonts w:ascii="Times New Roman" w:hAnsi="Times New Roman" w:cs="Times New Roman"/>
+                <w:sz w:val="24"/>
+                <w:szCs w:val="24"/>
+              </w:rPr>
+            </w:pPr>
+            <w:r>
+              <w:rPr>
+                <w:rFonts w:ascii="Times New Roman" w:hAnsi="Times New Roman" w:cs="Times New Roman"/>
+                <w:sz w:val="24"/>
+                <w:szCs w:val="24"/>
+              </w:rPr>
+              <w:t>/api/p</w:t>
+            </w:r>
+            <w:r>
+              <w:rPr>
+                <w:rFonts w:ascii="Times New Roman" w:hAnsi="Times New Roman" w:cs="Times New Roman"/>
+                <w:sz w:val="24"/>
+                <w:szCs w:val="24"/>
+              </w:rPr>
+              <w:t>etugas</w:t>
+            </w:r>
+            <w:r>
+              <w:rPr>
+                <w:rFonts w:ascii="Times New Roman" w:hAnsi="Times New Roman" w:cs="Times New Roman"/>
+                <w:sz w:val="24"/>
+                <w:szCs w:val="24"/>
+              </w:rPr>
+              <w:t>/lihat/poli/dokter</w:t>
+            </w:r>
+          </w:p>
+        </w:tc>
+        <w:tc>
+          <w:tcPr>
+            <w:tcW w:w="1060" w:type="dxa"/>
+          </w:tcPr>
+          <w:p>
+            <w:pPr>
+              <w:jc w:val="center"/>
+              <w:rPr>
+                <w:rFonts w:ascii="Times New Roman" w:hAnsi="Times New Roman" w:cs="Times New Roman"/>
+                <w:sz w:val="24"/>
+                <w:szCs w:val="24"/>
+              </w:rPr>
+            </w:pPr>
+            <w:r>
+              <w:rPr>
+                <w:rFonts w:ascii="Times New Roman" w:hAnsi="Times New Roman" w:cs="Times New Roman"/>
+                <w:sz w:val="24"/>
+                <w:szCs w:val="24"/>
+              </w:rPr>
+              <w:t>“poli”</w:t>
+            </w:r>
+          </w:p>
+        </w:tc>
+        <w:tc>
+          <w:tcPr>
+            <w:tcW w:w="2172" w:type="dxa"/>
+          </w:tcPr>
+          <w:p>
+            <w:pPr>
+              <w:jc w:val="center"/>
+              <w:rPr>
+                <w:rFonts w:ascii="Times New Roman" w:hAnsi="Times New Roman" w:cs="Times New Roman"/>
+                <w:sz w:val="24"/>
+                <w:szCs w:val="24"/>
+              </w:rPr>
+            </w:pPr>
+            <w:r>
+              <w:rPr>
+                <w:rFonts w:ascii="Times New Roman" w:hAnsi="Times New Roman" w:cs="Times New Roman"/>
+                <w:sz w:val="24"/>
+                <w:szCs w:val="24"/>
+              </w:rPr>
+              <w:t>-</w:t>
+            </w:r>
+          </w:p>
+        </w:tc>
+        <w:tc>
+          <w:tcPr>
+            <w:tcW w:w="1548" w:type="dxa"/>
+          </w:tcPr>
+          <w:p>
+            <w:pPr>
+              <w:jc w:val="both"/>
+              <w:rPr>
+                <w:rFonts w:ascii="Times New Roman" w:hAnsi="Times New Roman" w:cs="Times New Roman"/>
+                <w:sz w:val="24"/>
+                <w:szCs w:val="24"/>
+              </w:rPr>
+            </w:pPr>
+            <w:r>
+              <w:rPr>
+                <w:rFonts w:ascii="Times New Roman" w:hAnsi="Times New Roman" w:cs="Times New Roman"/>
+                <w:sz w:val="24"/>
+                <w:szCs w:val="24"/>
+              </w:rPr>
+              <w:t>“message”, “data”</w:t>
+            </w:r>
+          </w:p>
+        </w:tc>
+      </w:tr>
+      <w:tr>
+        <w:trPr>
+          <w:trHeight w:val="2294"/>
+        </w:trPr>
+        <w:tc>
+          <w:tcPr>
+            <w:tcW w:w="540" w:type="dxa"/>
+          </w:tcPr>
+          <w:p>
+            <w:pPr>
+              <w:jc w:val="center"/>
+              <w:rPr>
+                <w:rFonts w:ascii="Times New Roman" w:hAnsi="Times New Roman" w:cs="Times New Roman"/>
+                <w:sz w:val="24"/>
+                <w:szCs w:val="24"/>
+              </w:rPr>
+            </w:pPr>
+            <w:r>
+              <w:rPr>
+                <w:rFonts w:ascii="Times New Roman" w:hAnsi="Times New Roman" w:cs="Times New Roman"/>
+                <w:sz w:val="24"/>
+                <w:szCs w:val="24"/>
+              </w:rPr>
+              <w:t>12</w:t>
+            </w:r>
+          </w:p>
+        </w:tc>
+        <w:tc>
+          <w:tcPr>
+            <w:tcW w:w="3696" w:type="dxa"/>
+          </w:tcPr>
+          <w:p>
+            <w:pPr>
+              <w:jc w:val="both"/>
+              <w:rPr>
+                <w:rFonts w:ascii="Times New Roman" w:hAnsi="Times New Roman" w:cs="Times New Roman"/>
+                <w:sz w:val="24"/>
+                <w:szCs w:val="24"/>
+              </w:rPr>
+            </w:pPr>
+            <w:r>
+              <w:rPr>
+                <w:rFonts w:ascii="Times New Roman" w:hAnsi="Times New Roman" w:cs="Times New Roman"/>
+                <w:sz w:val="24"/>
+                <w:szCs w:val="24"/>
+              </w:rPr>
+              <w:t>/api/p</w:t>
+            </w:r>
+            <w:r>
+              <w:rPr>
+                <w:rFonts w:ascii="Times New Roman" w:hAnsi="Times New Roman" w:cs="Times New Roman"/>
+                <w:sz w:val="24"/>
+                <w:szCs w:val="24"/>
+              </w:rPr>
+              <w:t>etugas</w:t>
+            </w:r>
+            <w:r>
+              <w:rPr>
+                <w:rFonts w:ascii="Times New Roman" w:hAnsi="Times New Roman" w:cs="Times New Roman"/>
+                <w:sz w:val="24"/>
+                <w:szCs w:val="24"/>
+              </w:rPr>
+              <w:t>/lihat/poli/dokter/jadwal</w:t>
+            </w:r>
+          </w:p>
+        </w:tc>
+        <w:tc>
+          <w:tcPr>
+            <w:tcW w:w="1060" w:type="dxa"/>
+          </w:tcPr>
+          <w:p>
+            <w:pPr>
+              <w:jc w:val="center"/>
+              <w:rPr>
+                <w:rFonts w:ascii="Times New Roman" w:hAnsi="Times New Roman" w:cs="Times New Roman"/>
+                <w:sz w:val="24"/>
+                <w:szCs w:val="24"/>
+              </w:rPr>
+            </w:pPr>
+            <w:r>
+              <w:rPr>
+                <w:rFonts w:ascii="Times New Roman" w:hAnsi="Times New Roman" w:cs="Times New Roman"/>
+                <w:sz w:val="24"/>
+                <w:szCs w:val="24"/>
+              </w:rPr>
+              <w:t>“id”</w:t>
+            </w:r>
+          </w:p>
+        </w:tc>
+        <w:tc>
+          <w:tcPr>
+            <w:tcW w:w="2172" w:type="dxa"/>
+          </w:tcPr>
+          <w:p>
+            <w:pPr>
+              <w:jc w:val="center"/>
+              <w:rPr>
+                <w:rFonts w:ascii="Times New Roman" w:hAnsi="Times New Roman" w:cs="Times New Roman"/>
+                <w:sz w:val="24"/>
+                <w:szCs w:val="24"/>
+              </w:rPr>
+            </w:pPr>
+            <w:r>
+              <w:rPr>
+                <w:rFonts w:ascii="Times New Roman" w:hAnsi="Times New Roman" w:cs="Times New Roman"/>
+                <w:sz w:val="24"/>
+                <w:szCs w:val="24"/>
+              </w:rPr>
+              <w:t>-</w:t>
+            </w:r>
+          </w:p>
+        </w:tc>
+        <w:tc>
+          <w:tcPr>
+            <w:tcW w:w="1548" w:type="dxa"/>
+          </w:tcPr>
+          <w:p>
+            <w:pPr>
+              <w:jc w:val="both"/>
+              <w:rPr>
+                <w:rFonts w:ascii="Times New Roman" w:hAnsi="Times New Roman" w:cs="Times New Roman"/>
+                <w:sz w:val="24"/>
+                <w:szCs w:val="24"/>
+              </w:rPr>
+            </w:pPr>
+            <w:r>
+              <w:rPr>
+                <w:rFonts w:ascii="Times New Roman" w:hAnsi="Times New Roman" w:cs="Times New Roman"/>
+                <w:sz w:val="24"/>
+                <w:szCs w:val="24"/>
+              </w:rPr>
+              <w:t>“message”, “dokter”,  “data”</w:t>
+            </w:r>
+          </w:p>
+        </w:tc>
+      </w:tr>
+      <w:tr>
+        <w:trPr>
+          <w:trHeight w:val="2294"/>
+        </w:trPr>
+        <w:tc>
+          <w:tcPr>
+            <w:tcW w:w="540" w:type="dxa"/>
+          </w:tcPr>
+          <w:p>
+            <w:pPr>
+              <w:jc w:val="center"/>
+              <w:rPr>
+                <w:rFonts w:ascii="Times New Roman" w:hAnsi="Times New Roman" w:cs="Times New Roman"/>
+                <w:sz w:val="24"/>
+                <w:szCs w:val="24"/>
+              </w:rPr>
+            </w:pPr>
+            <w:r>
+              <w:rPr>
+                <w:rFonts w:ascii="Times New Roman" w:hAnsi="Times New Roman" w:cs="Times New Roman"/>
+                <w:sz w:val="24"/>
+                <w:szCs w:val="24"/>
+              </w:rPr>
+              <w:t>1</w:t>
+            </w:r>
+            <w:r>
+              <w:rPr>
+                <w:rFonts w:ascii="Times New Roman" w:hAnsi="Times New Roman" w:cs="Times New Roman"/>
+                <w:sz w:val="24"/>
+                <w:szCs w:val="24"/>
+              </w:rPr>
+              <w:t>3</w:t>
+            </w:r>
+          </w:p>
+        </w:tc>
+        <w:tc>
+          <w:tcPr>
+            <w:tcW w:w="3696" w:type="dxa"/>
+          </w:tcPr>
+          <w:p>
+            <w:pPr>
+              <w:jc w:val="both"/>
+              <w:rPr>
+                <w:rFonts w:ascii="Times New Roman" w:hAnsi="Times New Roman" w:cs="Times New Roman"/>
+                <w:sz w:val="24"/>
+                <w:szCs w:val="24"/>
+              </w:rPr>
+            </w:pPr>
+            <w:r>
+              <w:rPr>
+                <w:rFonts w:ascii="Times New Roman" w:hAnsi="Times New Roman" w:cs="Times New Roman"/>
+                <w:sz w:val="24"/>
+                <w:szCs w:val="24"/>
+              </w:rPr>
+              <w:t>/api/p</w:t>
+            </w:r>
+            <w:r>
+              <w:rPr>
+                <w:rFonts w:ascii="Times New Roman" w:hAnsi="Times New Roman" w:cs="Times New Roman"/>
+                <w:sz w:val="24"/>
+                <w:szCs w:val="24"/>
+              </w:rPr>
+              <w:t>etugas</w:t>
+            </w:r>
             <w:r>
               <w:rPr>
                 <w:rFonts w:ascii="Times New Roman" w:hAnsi="Times New Roman" w:cs="Times New Roman"/>
@@ -4473,126 +3254,19 @@
               </w:rPr>
               <w:t>/</w:t>
             </w:r>
-            <w:proofErr w:type="spellStart"/>
-            <w:r>
-              <w:rPr>
-                <w:rFonts w:ascii="Times New Roman" w:hAnsi="Times New Roman" w:cs="Times New Roman"/>
-                <w:sz w:val="24"/>
-                <w:szCs w:val="24"/>
-              </w:rPr>
-              <w:t>api</w:t>
-            </w:r>
-            <w:proofErr w:type="spellEnd"/>
-            <w:r>
-              <w:rPr>
-                <w:rFonts w:ascii="Times New Roman" w:hAnsi="Times New Roman" w:cs="Times New Roman"/>
-                <w:sz w:val="24"/>
-                <w:szCs w:val="24"/>
-              </w:rPr>
-              <w:t>/</w:t>
-            </w:r>
-            <w:proofErr w:type="spellStart"/>
-            <w:r>
-              <w:rPr>
-                <w:rFonts w:ascii="Times New Roman" w:hAnsi="Times New Roman" w:cs="Times New Roman"/>
-                <w:sz w:val="24"/>
-                <w:szCs w:val="24"/>
-              </w:rPr>
-              <w:t>p</w:t>
-            </w:r>
-            <w:r>
-              <w:rPr>
-                <w:rFonts w:ascii="Times New Roman" w:hAnsi="Times New Roman" w:cs="Times New Roman"/>
-                <w:sz w:val="24"/>
-                <w:szCs w:val="24"/>
-              </w:rPr>
-              <w:t>etugas</w:t>
-            </w:r>
-            <w:proofErr w:type="spellEnd"/>
-            <w:r>
-              <w:rPr>
-                <w:rFonts w:ascii="Times New Roman" w:hAnsi="Times New Roman" w:cs="Times New Roman"/>
-                <w:sz w:val="24"/>
-                <w:szCs w:val="24"/>
-              </w:rPr>
-              <w:t>/</w:t>
-            </w:r>
-            <w:proofErr w:type="spellStart"/>
-            <w:r>
-              <w:rPr>
-                <w:rFonts w:ascii="Times New Roman" w:hAnsi="Times New Roman" w:cs="Times New Roman"/>
-                <w:sz w:val="24"/>
-                <w:szCs w:val="24"/>
-              </w:rPr>
-              <w:t>lihat</w:t>
-            </w:r>
-            <w:proofErr w:type="spellEnd"/>
-            <w:r>
-              <w:rPr>
-                <w:rFonts w:ascii="Times New Roman" w:hAnsi="Times New Roman" w:cs="Times New Roman"/>
-                <w:sz w:val="24"/>
-                <w:szCs w:val="24"/>
-              </w:rPr>
-              <w:t>/poli/</w:t>
-            </w:r>
-            <w:proofErr w:type="spellStart"/>
-            <w:r>
-              <w:rPr>
-                <w:rFonts w:ascii="Times New Roman" w:hAnsi="Times New Roman" w:cs="Times New Roman"/>
-                <w:sz w:val="24"/>
-                <w:szCs w:val="24"/>
-              </w:rPr>
-              <w:t>dokter</w:t>
-            </w:r>
-            <w:proofErr w:type="spellEnd"/>
-            <w:r>
-              <w:rPr>
-                <w:rFonts w:ascii="Times New Roman" w:hAnsi="Times New Roman" w:cs="Times New Roman"/>
-                <w:sz w:val="24"/>
-                <w:szCs w:val="24"/>
-              </w:rPr>
-              <w:t>/</w:t>
-            </w:r>
-            <w:proofErr w:type="spellStart"/>
-            <w:r>
-              <w:rPr>
-                <w:rFonts w:ascii="Times New Roman" w:hAnsi="Times New Roman" w:cs="Times New Roman"/>
-                <w:sz w:val="24"/>
-                <w:szCs w:val="24"/>
-              </w:rPr>
-              <w:t>jadwal</w:t>
-            </w:r>
-            <w:proofErr w:type="spellEnd"/>
-          </w:p>
-        </w:tc>
-        <w:tc>
-          <w:tcPr>
-            <w:tcW w:w="1176" w:type="dxa"/>
-            <w:gridSpan w:val="3"/>
-          </w:tcPr>
-          <w:p>
-            <w:pPr>
-              <w:jc w:val="center"/>
-              <w:rPr>
-                <w:rFonts w:ascii="Times New Roman" w:hAnsi="Times New Roman" w:cs="Times New Roman"/>
-                <w:sz w:val="24"/>
-                <w:szCs w:val="24"/>
-              </w:rPr>
-            </w:pPr>
-            <w:r>
-              <w:rPr>
-                <w:rFonts w:ascii="Times New Roman" w:hAnsi="Times New Roman" w:cs="Times New Roman"/>
-                <w:sz w:val="24"/>
-                <w:szCs w:val="24"/>
-              </w:rPr>
-              <w:t>“id”</w:t>
-            </w:r>
-          </w:p>
-        </w:tc>
-        <w:tc>
-          <w:tcPr>
-            <w:tcW w:w="2197" w:type="dxa"/>
-            <w:gridSpan w:val="2"/>
+            <w:r>
+              <w:rPr>
+                <w:rFonts w:ascii="Times New Roman" w:hAnsi="Times New Roman" w:cs="Times New Roman"/>
+                <w:sz w:val="24"/>
+                <w:szCs w:val="24"/>
+              </w:rPr>
+              <w:t>reservasi/pasien</w:t>
+            </w:r>
+          </w:p>
+        </w:tc>
+        <w:tc>
+          <w:tcPr>
+            <w:tcW w:w="1060" w:type="dxa"/>
           </w:tcPr>
           <w:p>
             <w:pPr>
@@ -4615,42 +3289,103 @@
         </w:tc>
         <w:tc>
           <w:tcPr>
-            <w:tcW w:w="1545" w:type="dxa"/>
-          </w:tcPr>
-          <w:p>
-            <w:pPr>
-              <w:jc w:val="both"/>
-              <w:rPr>
-                <w:rFonts w:ascii="Times New Roman" w:hAnsi="Times New Roman" w:cs="Times New Roman"/>
-                <w:sz w:val="24"/>
-                <w:szCs w:val="24"/>
-              </w:rPr>
-            </w:pPr>
-            <w:r>
-              <w:rPr>
-                <w:rFonts w:ascii="Times New Roman" w:hAnsi="Times New Roman" w:cs="Times New Roman"/>
-                <w:sz w:val="24"/>
-                <w:szCs w:val="24"/>
-              </w:rPr>
-              <w:t>“message”, “</w:t>
-            </w:r>
-            <w:proofErr w:type="spellStart"/>
-            <w:r>
-              <w:rPr>
-                <w:rFonts w:ascii="Times New Roman" w:hAnsi="Times New Roman" w:cs="Times New Roman"/>
-                <w:sz w:val="24"/>
-                <w:szCs w:val="24"/>
-              </w:rPr>
-              <w:t>dokter</w:t>
-            </w:r>
-            <w:proofErr w:type="spellEnd"/>
-            <w:r>
-              <w:rPr>
-                <w:rFonts w:ascii="Times New Roman" w:hAnsi="Times New Roman" w:cs="Times New Roman"/>
-                <w:sz w:val="24"/>
-                <w:szCs w:val="24"/>
-              </w:rPr>
-              <w:t>”,  “data”</w:t>
+            <w:tcW w:w="2172" w:type="dxa"/>
+          </w:tcPr>
+          <w:p>
+            <w:pPr>
+              <w:jc w:val="both"/>
+              <w:rPr>
+                <w:rFonts w:ascii="Times New Roman" w:hAnsi="Times New Roman" w:cs="Times New Roman"/>
+                <w:sz w:val="24"/>
+                <w:szCs w:val="24"/>
+              </w:rPr>
+            </w:pPr>
+            <w:r>
+              <w:rPr>
+                <w:rFonts w:ascii="Times New Roman" w:hAnsi="Times New Roman" w:cs="Times New Roman"/>
+                <w:sz w:val="24"/>
+                <w:szCs w:val="24"/>
+              </w:rPr>
+              <w:t xml:space="preserve">“id”, “jadwal_tanggal”, </w:t>
+            </w:r>
+            <w:r>
+              <w:rPr>
+                <w:rFonts w:ascii="Times New Roman" w:hAnsi="Times New Roman" w:cs="Times New Roman"/>
+                <w:sz w:val="24"/>
+                <w:szCs w:val="24"/>
+              </w:rPr>
+              <w:t>“n</w:t>
+            </w:r>
+            <w:r>
+              <w:rPr>
+                <w:rFonts w:ascii="Times New Roman" w:hAnsi="Times New Roman" w:cs="Times New Roman"/>
+                <w:sz w:val="24"/>
+                <w:szCs w:val="24"/>
+              </w:rPr>
+              <w:t>ama</w:t>
+            </w:r>
+            <w:r>
+              <w:rPr>
+                <w:rFonts w:ascii="Times New Roman" w:hAnsi="Times New Roman" w:cs="Times New Roman"/>
+                <w:sz w:val="24"/>
+                <w:szCs w:val="24"/>
+              </w:rPr>
+              <w:t>_pasien”, “n</w:t>
+            </w:r>
+            <w:r>
+              <w:rPr>
+                <w:rFonts w:ascii="Times New Roman" w:hAnsi="Times New Roman" w:cs="Times New Roman"/>
+                <w:sz w:val="24"/>
+                <w:szCs w:val="24"/>
+              </w:rPr>
+              <w:t>ik_pasien</w:t>
+            </w:r>
+            <w:r>
+              <w:rPr>
+                <w:rFonts w:ascii="Times New Roman" w:hAnsi="Times New Roman" w:cs="Times New Roman"/>
+                <w:sz w:val="24"/>
+                <w:szCs w:val="24"/>
+              </w:rPr>
+              <w:t>”, “jk_pasien”, “tgl_lahir_pasien”, “tmpt_lahir_pasien”, “alamat_pasien”, “no_hp_pasien”</w:t>
+            </w:r>
+          </w:p>
+        </w:tc>
+        <w:tc>
+          <w:tcPr>
+            <w:tcW w:w="1548" w:type="dxa"/>
+          </w:tcPr>
+          <w:p>
+            <w:pPr>
+              <w:jc w:val="both"/>
+              <w:rPr>
+                <w:rFonts w:ascii="Times New Roman" w:hAnsi="Times New Roman" w:cs="Times New Roman"/>
+                <w:sz w:val="24"/>
+                <w:szCs w:val="24"/>
+              </w:rPr>
+            </w:pPr>
+            <w:r>
+              <w:rPr>
+                <w:rFonts w:ascii="Times New Roman" w:hAnsi="Times New Roman" w:cs="Times New Roman"/>
+                <w:sz w:val="24"/>
+                <w:szCs w:val="24"/>
+              </w:rPr>
+              <w:t>“message”,</w:t>
+            </w:r>
+            <w:r>
+              <w:rPr>
+                <w:rFonts w:ascii="Times New Roman" w:hAnsi="Times New Roman" w:cs="Times New Roman"/>
+                <w:sz w:val="24"/>
+                <w:szCs w:val="24"/>
+              </w:rPr>
+              <w:t xml:space="preserve"> </w:t>
+            </w:r>
+            <w:r>
+              <w:rPr>
+                <w:rFonts w:ascii="Times New Roman" w:hAnsi="Times New Roman" w:cs="Times New Roman"/>
+                <w:sz w:val="24"/>
+                <w:szCs w:val="24"/>
+              </w:rPr>
+              <w:t>“data”</w:t>
             </w:r>
           </w:p>
         </w:tc>
@@ -4763,43 +3498,7 @@
                 <w:sz w:val="24"/>
                 <w:szCs w:val="24"/>
               </w:rPr>
-              <w:t>/</w:t>
-            </w:r>
-            <w:proofErr w:type="spellStart"/>
-            <w:r>
-              <w:rPr>
-                <w:rFonts w:ascii="Times New Roman" w:hAnsi="Times New Roman" w:cs="Times New Roman"/>
-                <w:sz w:val="24"/>
-                <w:szCs w:val="24"/>
-              </w:rPr>
-              <w:t>api</w:t>
-            </w:r>
-            <w:proofErr w:type="spellEnd"/>
-            <w:r>
-              <w:rPr>
-                <w:rFonts w:ascii="Times New Roman" w:hAnsi="Times New Roman" w:cs="Times New Roman"/>
-                <w:sz w:val="24"/>
-                <w:szCs w:val="24"/>
-              </w:rPr>
-              <w:t>/admin/</w:t>
-            </w:r>
-            <w:proofErr w:type="spellStart"/>
-            <w:r>
-              <w:rPr>
-                <w:rFonts w:ascii="Times New Roman" w:hAnsi="Times New Roman" w:cs="Times New Roman"/>
-                <w:sz w:val="24"/>
-                <w:szCs w:val="24"/>
-              </w:rPr>
-              <w:t>lihat</w:t>
-            </w:r>
-            <w:proofErr w:type="spellEnd"/>
-            <w:r>
-              <w:rPr>
-                <w:rFonts w:ascii="Times New Roman" w:hAnsi="Times New Roman" w:cs="Times New Roman"/>
-                <w:sz w:val="24"/>
-                <w:szCs w:val="24"/>
-              </w:rPr>
-              <w:t>/data/user</w:t>
+              <w:t>/api/admin/lihat/data/user</w:t>
             </w:r>
           </w:p>
         </w:tc>
@@ -4809,7 +3508,7 @@
           </w:tcPr>
           <w:p>
             <w:pPr>
-              <w:jc w:val="both"/>
+              <w:jc w:val="center"/>
               <w:rPr>
                 <w:rFonts w:ascii="Times New Roman" w:hAnsi="Times New Roman" w:cs="Times New Roman"/>
                 <w:sz w:val="24"/>
@@ -4919,45 +3618,8 @@
                 <w:sz w:val="24"/>
                 <w:szCs w:val="24"/>
               </w:rPr>
-              <w:t>/</w:t>
-            </w:r>
-            <w:proofErr w:type="spellStart"/>
-            <w:r>
-              <w:rPr>
-                <w:rFonts w:ascii="Times New Roman" w:hAnsi="Times New Roman" w:cs="Times New Roman"/>
-                <w:sz w:val="24"/>
-                <w:szCs w:val="24"/>
-              </w:rPr>
-              <w:t>api</w:t>
-            </w:r>
-            <w:proofErr w:type="spellEnd"/>
-            <w:r>
-              <w:rPr>
-                <w:rFonts w:ascii="Times New Roman" w:hAnsi="Times New Roman" w:cs="Times New Roman"/>
-                <w:sz w:val="24"/>
-                <w:szCs w:val="24"/>
-              </w:rPr>
-              <w:t>/admin/</w:t>
-            </w:r>
-            <w:proofErr w:type="spellStart"/>
-            <w:r>
-              <w:rPr>
-                <w:rFonts w:ascii="Times New Roman" w:hAnsi="Times New Roman" w:cs="Times New Roman"/>
-                <w:sz w:val="24"/>
-                <w:szCs w:val="24"/>
-              </w:rPr>
-              <w:t>lihat</w:t>
-            </w:r>
-            <w:proofErr w:type="spellEnd"/>
-            <w:r>
-              <w:rPr>
-                <w:rFonts w:ascii="Times New Roman" w:hAnsi="Times New Roman" w:cs="Times New Roman"/>
-                <w:sz w:val="24"/>
-                <w:szCs w:val="24"/>
-              </w:rPr>
-              <w:t>/data/</w:t>
-            </w:r>
-            <w:proofErr w:type="spellStart"/>
+              <w:t>/api/admin/lihat/data/</w:t>
+            </w:r>
             <w:r>
               <w:rPr>
                 <w:rFonts w:ascii="Times New Roman" w:hAnsi="Times New Roman" w:cs="Times New Roman"/>
@@ -4966,7 +3628,6 @@
               </w:rPr>
               <w:t>dokter</w:t>
             </w:r>
-            <w:proofErr w:type="spellEnd"/>
           </w:p>
         </w:tc>
         <w:tc>
@@ -5062,6 +3723,7 @@
                 <w:sz w:val="24"/>
                 <w:szCs w:val="24"/>
               </w:rPr>
+              <w:lastRenderedPageBreak/>
               <w:t>3</w:t>
             </w:r>
           </w:p>
@@ -5085,36 +3747,8 @@
                 <w:sz w:val="24"/>
                 <w:szCs w:val="24"/>
               </w:rPr>
-              <w:t>/</w:t>
-            </w:r>
-            <w:proofErr w:type="spellStart"/>
-            <w:r>
-              <w:rPr>
-                <w:rFonts w:ascii="Times New Roman" w:hAnsi="Times New Roman" w:cs="Times New Roman"/>
-                <w:sz w:val="24"/>
-                <w:szCs w:val="24"/>
-              </w:rPr>
-              <w:t>api</w:t>
-            </w:r>
-            <w:proofErr w:type="spellEnd"/>
-            <w:r>
-              <w:rPr>
-                <w:rFonts w:ascii="Times New Roman" w:hAnsi="Times New Roman" w:cs="Times New Roman"/>
-                <w:sz w:val="24"/>
-                <w:szCs w:val="24"/>
-              </w:rPr>
-              <w:t>/admin/insert/</w:t>
-            </w:r>
-            <w:proofErr w:type="spellStart"/>
-            <w:r>
-              <w:rPr>
-                <w:rFonts w:ascii="Times New Roman" w:hAnsi="Times New Roman" w:cs="Times New Roman"/>
-                <w:sz w:val="24"/>
-                <w:szCs w:val="24"/>
-              </w:rPr>
-              <w:t>petugas</w:t>
-            </w:r>
-            <w:proofErr w:type="spellEnd"/>
+              <w:t>/api/admin/insert/petugas</w:t>
+            </w:r>
           </w:p>
         </w:tc>
         <w:tc>
@@ -5159,25 +3793,7 @@
                 <w:sz w:val="24"/>
                 <w:szCs w:val="24"/>
               </w:rPr>
-              <w:t>“email”, “</w:t>
-            </w:r>
-            <w:proofErr w:type="spellStart"/>
-            <w:r>
-              <w:rPr>
-                <w:rFonts w:ascii="Times New Roman" w:hAnsi="Times New Roman" w:cs="Times New Roman"/>
-                <w:sz w:val="24"/>
-                <w:szCs w:val="24"/>
-              </w:rPr>
-              <w:t>nama</w:t>
-            </w:r>
-            <w:proofErr w:type="spellEnd"/>
-            <w:r>
-              <w:rPr>
-                <w:rFonts w:ascii="Times New Roman" w:hAnsi="Times New Roman" w:cs="Times New Roman"/>
-                <w:sz w:val="24"/>
-                <w:szCs w:val="24"/>
-              </w:rPr>
-              <w:t>”, “password”</w:t>
+              <w:t>“email”, “nama”, “password”</w:t>
             </w:r>
           </w:p>
         </w:tc>

</xml_diff>

<commit_message>
add: API fetch jadwal dokter
menambahkan API untuk fetch seluruh jadwal dokter untuk role petugas
</commit_message>
<xml_diff>
--- a/API CONTRACT.docx
+++ b/API CONTRACT.docx
@@ -1646,11 +1646,11 @@
         <w:tblLook w:val="04A0" w:firstRow="1" w:lastRow="0" w:firstColumn="1" w:lastColumn="0" w:noHBand="0" w:noVBand="1"/>
       </w:tblPr>
       <w:tblGrid>
-        <w:gridCol w:w="532"/>
-        <w:gridCol w:w="3696"/>
-        <w:gridCol w:w="1038"/>
+        <w:gridCol w:w="488"/>
+        <w:gridCol w:w="4002"/>
+        <w:gridCol w:w="904"/>
         <w:gridCol w:w="2223"/>
-        <w:gridCol w:w="1527"/>
+        <w:gridCol w:w="1399"/>
       </w:tblGrid>
       <w:tr>
         <w:trPr>
@@ -1658,7 +1658,7 @@
         </w:trPr>
         <w:tc>
           <w:tcPr>
-            <w:tcW w:w="540" w:type="dxa"/>
+            <w:tcW w:w="532" w:type="dxa"/>
           </w:tcPr>
           <w:p>
             <w:pPr>
@@ -1704,7 +1704,7 @@
         </w:tc>
         <w:tc>
           <w:tcPr>
-            <w:tcW w:w="1060" w:type="dxa"/>
+            <w:tcW w:w="1038" w:type="dxa"/>
           </w:tcPr>
           <w:p>
             <w:pPr>
@@ -1727,7 +1727,7 @@
         </w:tc>
         <w:tc>
           <w:tcPr>
-            <w:tcW w:w="2172" w:type="dxa"/>
+            <w:tcW w:w="2223" w:type="dxa"/>
           </w:tcPr>
           <w:p>
             <w:pPr>
@@ -1750,7 +1750,7 @@
         </w:tc>
         <w:tc>
           <w:tcPr>
-            <w:tcW w:w="1548" w:type="dxa"/>
+            <w:tcW w:w="1527" w:type="dxa"/>
           </w:tcPr>
           <w:p>
             <w:pPr>
@@ -1778,7 +1778,7 @@
         </w:trPr>
         <w:tc>
           <w:tcPr>
-            <w:tcW w:w="540" w:type="dxa"/>
+            <w:tcW w:w="532" w:type="dxa"/>
           </w:tcPr>
           <w:p>
             <w:pPr>
@@ -1840,7 +1840,7 @@
         </w:tc>
         <w:tc>
           <w:tcPr>
-            <w:tcW w:w="1060" w:type="dxa"/>
+            <w:tcW w:w="1038" w:type="dxa"/>
           </w:tcPr>
           <w:p>
             <w:pPr>
@@ -1863,7 +1863,7 @@
         </w:tc>
         <w:tc>
           <w:tcPr>
-            <w:tcW w:w="2172" w:type="dxa"/>
+            <w:tcW w:w="2223" w:type="dxa"/>
           </w:tcPr>
           <w:p>
             <w:pPr>
@@ -1886,7 +1886,7 @@
         </w:tc>
         <w:tc>
           <w:tcPr>
-            <w:tcW w:w="1548" w:type="dxa"/>
+            <w:tcW w:w="1527" w:type="dxa"/>
           </w:tcPr>
           <w:p>
             <w:pPr>
@@ -1914,7 +1914,7 @@
         </w:trPr>
         <w:tc>
           <w:tcPr>
-            <w:tcW w:w="540" w:type="dxa"/>
+            <w:tcW w:w="532" w:type="dxa"/>
           </w:tcPr>
           <w:p>
             <w:pPr>
@@ -1960,7 +1960,7 @@
         </w:tc>
         <w:tc>
           <w:tcPr>
-            <w:tcW w:w="1060" w:type="dxa"/>
+            <w:tcW w:w="1038" w:type="dxa"/>
           </w:tcPr>
           <w:p>
             <w:pPr>
@@ -1983,7 +1983,7 @@
         </w:tc>
         <w:tc>
           <w:tcPr>
-            <w:tcW w:w="2172" w:type="dxa"/>
+            <w:tcW w:w="2223" w:type="dxa"/>
           </w:tcPr>
           <w:p>
             <w:pPr>
@@ -2006,7 +2006,7 @@
         </w:tc>
         <w:tc>
           <w:tcPr>
-            <w:tcW w:w="1548" w:type="dxa"/>
+            <w:tcW w:w="1527" w:type="dxa"/>
           </w:tcPr>
           <w:p>
             <w:pPr>
@@ -2034,7 +2034,7 @@
         </w:trPr>
         <w:tc>
           <w:tcPr>
-            <w:tcW w:w="540" w:type="dxa"/>
+            <w:tcW w:w="532" w:type="dxa"/>
           </w:tcPr>
           <w:p>
             <w:pPr>
@@ -2080,7 +2080,7 @@
         </w:tc>
         <w:tc>
           <w:tcPr>
-            <w:tcW w:w="1060" w:type="dxa"/>
+            <w:tcW w:w="1038" w:type="dxa"/>
           </w:tcPr>
           <w:p>
             <w:pPr>
@@ -2103,7 +2103,7 @@
         </w:tc>
         <w:tc>
           <w:tcPr>
-            <w:tcW w:w="2172" w:type="dxa"/>
+            <w:tcW w:w="2223" w:type="dxa"/>
           </w:tcPr>
           <w:p>
             <w:pPr>
@@ -2126,7 +2126,7 @@
         </w:tc>
         <w:tc>
           <w:tcPr>
-            <w:tcW w:w="1548" w:type="dxa"/>
+            <w:tcW w:w="1527" w:type="dxa"/>
           </w:tcPr>
           <w:p>
             <w:pPr>
@@ -2154,7 +2154,7 @@
         </w:trPr>
         <w:tc>
           <w:tcPr>
-            <w:tcW w:w="540" w:type="dxa"/>
+            <w:tcW w:w="532" w:type="dxa"/>
           </w:tcPr>
           <w:p>
             <w:pPr>
@@ -2201,7 +2201,7 @@
         </w:tc>
         <w:tc>
           <w:tcPr>
-            <w:tcW w:w="1060" w:type="dxa"/>
+            <w:tcW w:w="1038" w:type="dxa"/>
           </w:tcPr>
           <w:p>
             <w:pPr>
@@ -2224,7 +2224,7 @@
         </w:tc>
         <w:tc>
           <w:tcPr>
-            <w:tcW w:w="2172" w:type="dxa"/>
+            <w:tcW w:w="2223" w:type="dxa"/>
           </w:tcPr>
           <w:p>
             <w:pPr>
@@ -2247,7 +2247,7 @@
         </w:tc>
         <w:tc>
           <w:tcPr>
-            <w:tcW w:w="1548" w:type="dxa"/>
+            <w:tcW w:w="1527" w:type="dxa"/>
           </w:tcPr>
           <w:p>
             <w:pPr>
@@ -2275,7 +2275,7 @@
         </w:trPr>
         <w:tc>
           <w:tcPr>
-            <w:tcW w:w="540" w:type="dxa"/>
+            <w:tcW w:w="532" w:type="dxa"/>
           </w:tcPr>
           <w:p>
             <w:pPr>
@@ -2321,7 +2321,7 @@
         </w:tc>
         <w:tc>
           <w:tcPr>
-            <w:tcW w:w="1060" w:type="dxa"/>
+            <w:tcW w:w="1038" w:type="dxa"/>
           </w:tcPr>
           <w:p>
             <w:pPr>
@@ -2344,7 +2344,7 @@
         </w:tc>
         <w:tc>
           <w:tcPr>
-            <w:tcW w:w="2172" w:type="dxa"/>
+            <w:tcW w:w="2223" w:type="dxa"/>
           </w:tcPr>
           <w:p>
             <w:pPr>
@@ -2367,7 +2367,7 @@
         </w:tc>
         <w:tc>
           <w:tcPr>
-            <w:tcW w:w="1548" w:type="dxa"/>
+            <w:tcW w:w="1527" w:type="dxa"/>
           </w:tcPr>
           <w:p>
             <w:pPr>
@@ -2395,7 +2395,7 @@
         </w:trPr>
         <w:tc>
           <w:tcPr>
-            <w:tcW w:w="540" w:type="dxa"/>
+            <w:tcW w:w="532" w:type="dxa"/>
           </w:tcPr>
           <w:p>
             <w:pPr>
@@ -2441,7 +2441,7 @@
         </w:tc>
         <w:tc>
           <w:tcPr>
-            <w:tcW w:w="1060" w:type="dxa"/>
+            <w:tcW w:w="1038" w:type="dxa"/>
           </w:tcPr>
           <w:p>
             <w:pPr>
@@ -2464,7 +2464,7 @@
         </w:tc>
         <w:tc>
           <w:tcPr>
-            <w:tcW w:w="2172" w:type="dxa"/>
+            <w:tcW w:w="2223" w:type="dxa"/>
           </w:tcPr>
           <w:p>
             <w:pPr>
@@ -2487,7 +2487,7 @@
         </w:tc>
         <w:tc>
           <w:tcPr>
-            <w:tcW w:w="1548" w:type="dxa"/>
+            <w:tcW w:w="1527" w:type="dxa"/>
           </w:tcPr>
           <w:p>
             <w:pPr>
@@ -2515,7 +2515,7 @@
         </w:trPr>
         <w:tc>
           <w:tcPr>
-            <w:tcW w:w="540" w:type="dxa"/>
+            <w:tcW w:w="532" w:type="dxa"/>
           </w:tcPr>
           <w:p>
             <w:pPr>
@@ -2569,7 +2569,7 @@
         </w:tc>
         <w:tc>
           <w:tcPr>
-            <w:tcW w:w="1060" w:type="dxa"/>
+            <w:tcW w:w="1038" w:type="dxa"/>
           </w:tcPr>
           <w:p>
             <w:pPr>
@@ -2592,7 +2592,7 @@
         </w:tc>
         <w:tc>
           <w:tcPr>
-            <w:tcW w:w="2172" w:type="dxa"/>
+            <w:tcW w:w="2223" w:type="dxa"/>
           </w:tcPr>
           <w:p>
             <w:pPr>
@@ -2615,7 +2615,7 @@
         </w:tc>
         <w:tc>
           <w:tcPr>
-            <w:tcW w:w="1548" w:type="dxa"/>
+            <w:tcW w:w="1527" w:type="dxa"/>
           </w:tcPr>
           <w:p>
             <w:pPr>
@@ -2643,7 +2643,7 @@
         </w:trPr>
         <w:tc>
           <w:tcPr>
-            <w:tcW w:w="540" w:type="dxa"/>
+            <w:tcW w:w="532" w:type="dxa"/>
           </w:tcPr>
           <w:p>
             <w:pPr>
@@ -2697,7 +2697,7 @@
         </w:tc>
         <w:tc>
           <w:tcPr>
-            <w:tcW w:w="1060" w:type="dxa"/>
+            <w:tcW w:w="1038" w:type="dxa"/>
           </w:tcPr>
           <w:p>
             <w:pPr>
@@ -2720,7 +2720,7 @@
         </w:tc>
         <w:tc>
           <w:tcPr>
-            <w:tcW w:w="2172" w:type="dxa"/>
+            <w:tcW w:w="2223" w:type="dxa"/>
           </w:tcPr>
           <w:p>
             <w:pPr>
@@ -2743,7 +2743,7 @@
         </w:tc>
         <w:tc>
           <w:tcPr>
-            <w:tcW w:w="1548" w:type="dxa"/>
+            <w:tcW w:w="1527" w:type="dxa"/>
           </w:tcPr>
           <w:p>
             <w:pPr>
@@ -2771,7 +2771,7 @@
         </w:trPr>
         <w:tc>
           <w:tcPr>
-            <w:tcW w:w="540" w:type="dxa"/>
+            <w:tcW w:w="532" w:type="dxa"/>
           </w:tcPr>
           <w:p>
             <w:pPr>
@@ -2833,7 +2833,7 @@
         </w:tc>
         <w:tc>
           <w:tcPr>
-            <w:tcW w:w="1060" w:type="dxa"/>
+            <w:tcW w:w="1038" w:type="dxa"/>
           </w:tcPr>
           <w:p>
             <w:pPr>
@@ -2856,7 +2856,7 @@
         </w:tc>
         <w:tc>
           <w:tcPr>
-            <w:tcW w:w="2172" w:type="dxa"/>
+            <w:tcW w:w="2223" w:type="dxa"/>
           </w:tcPr>
           <w:p>
             <w:pPr>
@@ -2879,7 +2879,7 @@
         </w:tc>
         <w:tc>
           <w:tcPr>
-            <w:tcW w:w="1548" w:type="dxa"/>
+            <w:tcW w:w="1527" w:type="dxa"/>
           </w:tcPr>
           <w:p>
             <w:pPr>
@@ -2907,7 +2907,7 @@
         </w:trPr>
         <w:tc>
           <w:tcPr>
-            <w:tcW w:w="540" w:type="dxa"/>
+            <w:tcW w:w="532" w:type="dxa"/>
           </w:tcPr>
           <w:p>
             <w:pPr>
@@ -2925,15 +2925,7 @@
                 <w:szCs w:val="24"/>
               </w:rPr>
               <w:lastRenderedPageBreak/>
-              <w:t>1</w:t>
-            </w:r>
-            <w:r>
-              <w:rPr>
-                <w:rFonts w:ascii="Times New Roman" w:hAnsi="Times New Roman" w:cs="Times New Roman"/>
-                <w:sz w:val="24"/>
-                <w:szCs w:val="24"/>
-              </w:rPr>
-              <w:t>1</w:t>
+              <w:t>11</w:t>
             </w:r>
           </w:p>
         </w:tc>
@@ -2978,7 +2970,7 @@
         </w:tc>
         <w:tc>
           <w:tcPr>
-            <w:tcW w:w="1060" w:type="dxa"/>
+            <w:tcW w:w="1038" w:type="dxa"/>
           </w:tcPr>
           <w:p>
             <w:pPr>
@@ -3001,7 +2993,7 @@
         </w:tc>
         <w:tc>
           <w:tcPr>
-            <w:tcW w:w="2172" w:type="dxa"/>
+            <w:tcW w:w="2223" w:type="dxa"/>
           </w:tcPr>
           <w:p>
             <w:pPr>
@@ -3024,7 +3016,7 @@
         </w:tc>
         <w:tc>
           <w:tcPr>
-            <w:tcW w:w="1548" w:type="dxa"/>
+            <w:tcW w:w="1527" w:type="dxa"/>
           </w:tcPr>
           <w:p>
             <w:pPr>
@@ -3052,7 +3044,7 @@
         </w:trPr>
         <w:tc>
           <w:tcPr>
-            <w:tcW w:w="540" w:type="dxa"/>
+            <w:tcW w:w="532" w:type="dxa"/>
           </w:tcPr>
           <w:p>
             <w:pPr>
@@ -3114,7 +3106,7 @@
         </w:tc>
         <w:tc>
           <w:tcPr>
-            <w:tcW w:w="1060" w:type="dxa"/>
+            <w:tcW w:w="1038" w:type="dxa"/>
           </w:tcPr>
           <w:p>
             <w:pPr>
@@ -3137,7 +3129,7 @@
         </w:tc>
         <w:tc>
           <w:tcPr>
-            <w:tcW w:w="2172" w:type="dxa"/>
+            <w:tcW w:w="2223" w:type="dxa"/>
           </w:tcPr>
           <w:p>
             <w:pPr>
@@ -3160,7 +3152,7 @@
         </w:tc>
         <w:tc>
           <w:tcPr>
-            <w:tcW w:w="1548" w:type="dxa"/>
+            <w:tcW w:w="1527" w:type="dxa"/>
           </w:tcPr>
           <w:p>
             <w:pPr>
@@ -3188,32 +3180,24 @@
         </w:trPr>
         <w:tc>
           <w:tcPr>
-            <w:tcW w:w="540" w:type="dxa"/>
-          </w:tcPr>
-          <w:p>
-            <w:pPr>
-              <w:jc w:val="center"/>
-              <w:rPr>
-                <w:rFonts w:ascii="Times New Roman" w:hAnsi="Times New Roman" w:cs="Times New Roman"/>
-                <w:sz w:val="24"/>
-                <w:szCs w:val="24"/>
-              </w:rPr>
-            </w:pPr>
-            <w:r>
-              <w:rPr>
-                <w:rFonts w:ascii="Times New Roman" w:hAnsi="Times New Roman" w:cs="Times New Roman"/>
-                <w:sz w:val="24"/>
-                <w:szCs w:val="24"/>
-              </w:rPr>
-              <w:t>1</w:t>
-            </w:r>
-            <w:r>
-              <w:rPr>
-                <w:rFonts w:ascii="Times New Roman" w:hAnsi="Times New Roman" w:cs="Times New Roman"/>
-                <w:sz w:val="24"/>
-                <w:szCs w:val="24"/>
-              </w:rPr>
-              <w:t>3</w:t>
+            <w:tcW w:w="532" w:type="dxa"/>
+          </w:tcPr>
+          <w:p>
+            <w:pPr>
+              <w:jc w:val="center"/>
+              <w:rPr>
+                <w:rFonts w:ascii="Times New Roman" w:hAnsi="Times New Roman" w:cs="Times New Roman"/>
+                <w:sz w:val="24"/>
+                <w:szCs w:val="24"/>
+              </w:rPr>
+            </w:pPr>
+            <w:r>
+              <w:rPr>
+                <w:rFonts w:ascii="Times New Roman" w:hAnsi="Times New Roman" w:cs="Times New Roman"/>
+                <w:sz w:val="24"/>
+                <w:szCs w:val="24"/>
+              </w:rPr>
+              <w:t>12</w:t>
             </w:r>
           </w:p>
         </w:tc>
@@ -3252,6 +3236,150 @@
                 <w:sz w:val="24"/>
                 <w:szCs w:val="24"/>
               </w:rPr>
+              <w:t>/lihat/poli/dokter/jadwal</w:t>
+            </w:r>
+            <w:r>
+              <w:rPr>
+                <w:rFonts w:ascii="Times New Roman" w:hAnsi="Times New Roman" w:cs="Times New Roman"/>
+                <w:sz w:val="24"/>
+                <w:szCs w:val="24"/>
+              </w:rPr>
+              <w:t>/all</w:t>
+            </w:r>
+          </w:p>
+        </w:tc>
+        <w:tc>
+          <w:tcPr>
+            <w:tcW w:w="1038" w:type="dxa"/>
+          </w:tcPr>
+          <w:p>
+            <w:pPr>
+              <w:jc w:val="center"/>
+              <w:rPr>
+                <w:rFonts w:ascii="Times New Roman" w:hAnsi="Times New Roman" w:cs="Times New Roman"/>
+                <w:sz w:val="24"/>
+                <w:szCs w:val="24"/>
+              </w:rPr>
+            </w:pPr>
+            <w:r>
+              <w:rPr>
+                <w:rFonts w:ascii="Times New Roman" w:hAnsi="Times New Roman" w:cs="Times New Roman"/>
+                <w:sz w:val="24"/>
+                <w:szCs w:val="24"/>
+              </w:rPr>
+              <w:t>-</w:t>
+            </w:r>
+          </w:p>
+        </w:tc>
+        <w:tc>
+          <w:tcPr>
+            <w:tcW w:w="2223" w:type="dxa"/>
+          </w:tcPr>
+          <w:p>
+            <w:pPr>
+              <w:jc w:val="center"/>
+              <w:rPr>
+                <w:rFonts w:ascii="Times New Roman" w:hAnsi="Times New Roman" w:cs="Times New Roman"/>
+                <w:sz w:val="24"/>
+                <w:szCs w:val="24"/>
+              </w:rPr>
+            </w:pPr>
+            <w:r>
+              <w:rPr>
+                <w:rFonts w:ascii="Times New Roman" w:hAnsi="Times New Roman" w:cs="Times New Roman"/>
+                <w:sz w:val="24"/>
+                <w:szCs w:val="24"/>
+              </w:rPr>
+              <w:t>-</w:t>
+            </w:r>
+          </w:p>
+        </w:tc>
+        <w:tc>
+          <w:tcPr>
+            <w:tcW w:w="1527" w:type="dxa"/>
+          </w:tcPr>
+          <w:p>
+            <w:pPr>
+              <w:jc w:val="both"/>
+              <w:rPr>
+                <w:rFonts w:ascii="Times New Roman" w:hAnsi="Times New Roman" w:cs="Times New Roman"/>
+                <w:sz w:val="24"/>
+                <w:szCs w:val="24"/>
+              </w:rPr>
+            </w:pPr>
+            <w:r>
+              <w:rPr>
+                <w:rFonts w:ascii="Times New Roman" w:hAnsi="Times New Roman" w:cs="Times New Roman"/>
+                <w:sz w:val="24"/>
+                <w:szCs w:val="24"/>
+              </w:rPr>
+              <w:t>“message”, “dokter”,  “data”</w:t>
+            </w:r>
+          </w:p>
+        </w:tc>
+      </w:tr>
+      <w:tr>
+        <w:trPr>
+          <w:trHeight w:val="2294"/>
+        </w:trPr>
+        <w:tc>
+          <w:tcPr>
+            <w:tcW w:w="532" w:type="dxa"/>
+          </w:tcPr>
+          <w:p>
+            <w:pPr>
+              <w:jc w:val="center"/>
+              <w:rPr>
+                <w:rFonts w:ascii="Times New Roman" w:hAnsi="Times New Roman" w:cs="Times New Roman"/>
+                <w:sz w:val="24"/>
+                <w:szCs w:val="24"/>
+              </w:rPr>
+            </w:pPr>
+            <w:r>
+              <w:rPr>
+                <w:rFonts w:ascii="Times New Roman" w:hAnsi="Times New Roman" w:cs="Times New Roman"/>
+                <w:sz w:val="24"/>
+                <w:szCs w:val="24"/>
+              </w:rPr>
+              <w:t>13</w:t>
+            </w:r>
+          </w:p>
+        </w:tc>
+        <w:tc>
+          <w:tcPr>
+            <w:tcW w:w="3696" w:type="dxa"/>
+          </w:tcPr>
+          <w:p>
+            <w:pPr>
+              <w:jc w:val="both"/>
+              <w:rPr>
+                <w:rFonts w:ascii="Times New Roman" w:hAnsi="Times New Roman" w:cs="Times New Roman"/>
+                <w:sz w:val="24"/>
+                <w:szCs w:val="24"/>
+              </w:rPr>
+            </w:pPr>
+            <w:r>
+              <w:rPr>
+                <w:rFonts w:ascii="Times New Roman" w:hAnsi="Times New Roman" w:cs="Times New Roman"/>
+                <w:sz w:val="24"/>
+                <w:szCs w:val="24"/>
+              </w:rPr>
+              <w:t>/api/p</w:t>
+            </w:r>
+            <w:r>
+              <w:rPr>
+                <w:rFonts w:ascii="Times New Roman" w:hAnsi="Times New Roman" w:cs="Times New Roman"/>
+                <w:sz w:val="24"/>
+                <w:szCs w:val="24"/>
+              </w:rPr>
+              <w:t>etugas</w:t>
+            </w:r>
+            <w:r>
+              <w:rPr>
+                <w:rFonts w:ascii="Times New Roman" w:hAnsi="Times New Roman" w:cs="Times New Roman"/>
+                <w:sz w:val="24"/>
+                <w:szCs w:val="24"/>
+              </w:rPr>
               <w:t>/</w:t>
             </w:r>
             <w:r>
@@ -3266,7 +3394,7 @@
         </w:tc>
         <w:tc>
           <w:tcPr>
-            <w:tcW w:w="1060" w:type="dxa"/>
+            <w:tcW w:w="1038" w:type="dxa"/>
           </w:tcPr>
           <w:p>
             <w:pPr>
@@ -3289,32 +3417,24 @@
         </w:tc>
         <w:tc>
           <w:tcPr>
-            <w:tcW w:w="2172" w:type="dxa"/>
-          </w:tcPr>
-          <w:p>
-            <w:pPr>
-              <w:jc w:val="both"/>
-              <w:rPr>
-                <w:rFonts w:ascii="Times New Roman" w:hAnsi="Times New Roman" w:cs="Times New Roman"/>
-                <w:sz w:val="24"/>
-                <w:szCs w:val="24"/>
-              </w:rPr>
-            </w:pPr>
-            <w:r>
-              <w:rPr>
-                <w:rFonts w:ascii="Times New Roman" w:hAnsi="Times New Roman" w:cs="Times New Roman"/>
-                <w:sz w:val="24"/>
-                <w:szCs w:val="24"/>
-              </w:rPr>
-              <w:t xml:space="preserve">“id”, “jadwal_tanggal”, </w:t>
-            </w:r>
-            <w:r>
-              <w:rPr>
-                <w:rFonts w:ascii="Times New Roman" w:hAnsi="Times New Roman" w:cs="Times New Roman"/>
-                <w:sz w:val="24"/>
-                <w:szCs w:val="24"/>
-              </w:rPr>
-              <w:t>“n</w:t>
+            <w:tcW w:w="2223" w:type="dxa"/>
+          </w:tcPr>
+          <w:p>
+            <w:pPr>
+              <w:jc w:val="both"/>
+              <w:rPr>
+                <w:rFonts w:ascii="Times New Roman" w:hAnsi="Times New Roman" w:cs="Times New Roman"/>
+                <w:sz w:val="24"/>
+                <w:szCs w:val="24"/>
+              </w:rPr>
+            </w:pPr>
+            <w:r>
+              <w:rPr>
+                <w:rFonts w:ascii="Times New Roman" w:hAnsi="Times New Roman" w:cs="Times New Roman"/>
+                <w:sz w:val="24"/>
+                <w:szCs w:val="24"/>
+              </w:rPr>
+              <w:t>“id”, “jadwal_tanggal”, “n</w:t>
             </w:r>
             <w:r>
               <w:rPr>
@@ -3352,7 +3472,7 @@
         </w:tc>
         <w:tc>
           <w:tcPr>
-            <w:tcW w:w="1548" w:type="dxa"/>
+            <w:tcW w:w="1527" w:type="dxa"/>
           </w:tcPr>
           <w:p>
             <w:pPr>
@@ -3595,6 +3715,7 @@
                 <w:sz w:val="24"/>
                 <w:szCs w:val="24"/>
               </w:rPr>
+              <w:lastRenderedPageBreak/>
               <w:t>2</w:t>
             </w:r>
           </w:p>
@@ -3723,7 +3844,6 @@
                 <w:sz w:val="24"/>
                 <w:szCs w:val="24"/>
               </w:rPr>
-              <w:lastRenderedPageBreak/>
               <w:t>3</w:t>
             </w:r>
           </w:p>

</xml_diff>

<commit_message>
add: API fetch dokter
menambahkan API fetch dokter untuk petugas
</commit_message>
<xml_diff>
--- a/API CONTRACT.docx
+++ b/API CONTRACT.docx
@@ -3526,6 +3526,126 @@
           </w:p>
         </w:tc>
       </w:tr>
+      <w:tr>
+        <w:trPr>
+          <w:trHeight w:val="2294"/>
+        </w:trPr>
+        <w:tc>
+          <w:tcPr>
+            <w:tcW w:w="532" w:type="dxa"/>
+          </w:tcPr>
+          <w:p>
+            <w:pPr>
+              <w:jc w:val="center"/>
+              <w:rPr>
+                <w:rFonts w:ascii="Times New Roman" w:hAnsi="Times New Roman" w:cs="Times New Roman"/>
+                <w:sz w:val="24"/>
+                <w:szCs w:val="24"/>
+              </w:rPr>
+            </w:pPr>
+            <w:r>
+              <w:rPr>
+                <w:rFonts w:ascii="Times New Roman" w:hAnsi="Times New Roman" w:cs="Times New Roman"/>
+                <w:sz w:val="24"/>
+                <w:szCs w:val="24"/>
+              </w:rPr>
+              <w:t>14</w:t>
+            </w:r>
+          </w:p>
+        </w:tc>
+        <w:tc>
+          <w:tcPr>
+            <w:tcW w:w="3696" w:type="dxa"/>
+          </w:tcPr>
+          <w:p>
+            <w:pPr>
+              <w:jc w:val="both"/>
+              <w:rPr>
+                <w:rFonts w:ascii="Times New Roman" w:hAnsi="Times New Roman" w:cs="Times New Roman"/>
+                <w:sz w:val="24"/>
+                <w:szCs w:val="24"/>
+              </w:rPr>
+            </w:pPr>
+            <w:r>
+              <w:rPr>
+                <w:rFonts w:ascii="Times New Roman" w:hAnsi="Times New Roman" w:cs="Times New Roman"/>
+                <w:sz w:val="24"/>
+                <w:szCs w:val="24"/>
+              </w:rPr>
+              <w:t>/api/petugas/fetch/dokter</w:t>
+            </w:r>
+          </w:p>
+        </w:tc>
+        <w:tc>
+          <w:tcPr>
+            <w:tcW w:w="1038" w:type="dxa"/>
+          </w:tcPr>
+          <w:p>
+            <w:pPr>
+              <w:jc w:val="center"/>
+              <w:rPr>
+                <w:rFonts w:ascii="Times New Roman" w:hAnsi="Times New Roman" w:cs="Times New Roman"/>
+                <w:sz w:val="24"/>
+                <w:szCs w:val="24"/>
+              </w:rPr>
+            </w:pPr>
+            <w:r>
+              <w:rPr>
+                <w:rFonts w:ascii="Times New Roman" w:hAnsi="Times New Roman" w:cs="Times New Roman"/>
+                <w:sz w:val="24"/>
+                <w:szCs w:val="24"/>
+              </w:rPr>
+              <w:t>-</w:t>
+            </w:r>
+          </w:p>
+        </w:tc>
+        <w:tc>
+          <w:tcPr>
+            <w:tcW w:w="2223" w:type="dxa"/>
+          </w:tcPr>
+          <w:p>
+            <w:pPr>
+              <w:jc w:val="center"/>
+              <w:rPr>
+                <w:rFonts w:ascii="Times New Roman" w:hAnsi="Times New Roman" w:cs="Times New Roman"/>
+                <w:sz w:val="24"/>
+                <w:szCs w:val="24"/>
+              </w:rPr>
+            </w:pPr>
+            <w:r>
+              <w:rPr>
+                <w:rFonts w:ascii="Times New Roman" w:hAnsi="Times New Roman" w:cs="Times New Roman"/>
+                <w:sz w:val="24"/>
+                <w:szCs w:val="24"/>
+              </w:rPr>
+              <w:t>-</w:t>
+            </w:r>
+          </w:p>
+        </w:tc>
+        <w:tc>
+          <w:tcPr>
+            <w:tcW w:w="1527" w:type="dxa"/>
+          </w:tcPr>
+          <w:p>
+            <w:pPr>
+              <w:jc w:val="both"/>
+              <w:rPr>
+                <w:rFonts w:ascii="Times New Roman" w:hAnsi="Times New Roman" w:cs="Times New Roman"/>
+                <w:sz w:val="24"/>
+                <w:szCs w:val="24"/>
+              </w:rPr>
+            </w:pPr>
+            <w:r>
+              <w:rPr>
+                <w:rFonts w:ascii="Times New Roman" w:hAnsi="Times New Roman" w:cs="Times New Roman"/>
+                <w:sz w:val="24"/>
+                <w:szCs w:val="24"/>
+              </w:rPr>
+              <w:t>“message”, “data”</w:t>
+            </w:r>
+          </w:p>
+        </w:tc>
+      </w:tr>
     </w:tbl>
     <w:p>
       <w:pPr>
@@ -3611,6 +3731,7 @@
                 <w:sz w:val="24"/>
                 <w:szCs w:val="24"/>
               </w:rPr>
+              <w:lastRenderedPageBreak/>
               <w:t>1</w:t>
             </w:r>
           </w:p>
@@ -3731,7 +3852,6 @@
                 <w:sz w:val="24"/>
                 <w:szCs w:val="24"/>
               </w:rPr>
-              <w:lastRenderedPageBreak/>
               <w:t>2</w:t>
             </w:r>
           </w:p>

</xml_diff>

<commit_message>
add: API untuk password change
menambahkan API untuk melakukan ubah password dan reset password
</commit_message>
<xml_diff>
--- a/API CONTRACT.docx
+++ b/API CONTRACT.docx
@@ -302,6 +302,310 @@
           </w:p>
         </w:tc>
       </w:tr>
+      <w:tr>
+        <w:trPr>
+          <w:trHeight w:val="2294"/>
+        </w:trPr>
+        <w:tc>
+          <w:tcPr>
+            <w:tcW w:w="570" w:type="dxa"/>
+          </w:tcPr>
+          <w:p>
+            <w:pPr>
+              <w:jc w:val="center"/>
+              <w:rPr>
+                <w:rFonts w:ascii="Times New Roman" w:hAnsi="Times New Roman" w:cs="Times New Roman"/>
+                <w:sz w:val="24"/>
+                <w:szCs w:val="24"/>
+              </w:rPr>
+            </w:pPr>
+            <w:r>
+              <w:rPr>
+                <w:rFonts w:ascii="Times New Roman" w:hAnsi="Times New Roman" w:cs="Times New Roman"/>
+                <w:sz w:val="24"/>
+                <w:szCs w:val="24"/>
+              </w:rPr>
+              <w:t>2</w:t>
+            </w:r>
+          </w:p>
+        </w:tc>
+        <w:tc>
+          <w:tcPr>
+            <w:tcW w:w="3472" w:type="dxa"/>
+          </w:tcPr>
+          <w:p>
+            <w:pPr>
+              <w:jc w:val="both"/>
+              <w:rPr>
+                <w:rFonts w:ascii="Times New Roman" w:hAnsi="Times New Roman" w:cs="Times New Roman"/>
+                <w:sz w:val="24"/>
+                <w:szCs w:val="24"/>
+              </w:rPr>
+            </w:pPr>
+            <w:r>
+              <w:rPr>
+                <w:rFonts w:ascii="Times New Roman" w:hAnsi="Times New Roman" w:cs="Times New Roman"/>
+                <w:sz w:val="24"/>
+                <w:szCs w:val="24"/>
+              </w:rPr>
+              <w:t>/api/</w:t>
+            </w:r>
+            <w:r>
+              <w:rPr>
+                <w:rFonts w:ascii="Times New Roman" w:hAnsi="Times New Roman" w:cs="Times New Roman"/>
+                <w:sz w:val="24"/>
+                <w:szCs w:val="24"/>
+              </w:rPr>
+              <w:t>user/password/change</w:t>
+            </w:r>
+          </w:p>
+        </w:tc>
+        <w:tc>
+          <w:tcPr>
+            <w:tcW w:w="1189" w:type="dxa"/>
+          </w:tcPr>
+          <w:p>
+            <w:pPr>
+              <w:jc w:val="center"/>
+              <w:rPr>
+                <w:rFonts w:ascii="Times New Roman" w:hAnsi="Times New Roman" w:cs="Times New Roman"/>
+                <w:sz w:val="24"/>
+                <w:szCs w:val="24"/>
+              </w:rPr>
+            </w:pPr>
+            <w:r>
+              <w:rPr>
+                <w:rFonts w:ascii="Times New Roman" w:hAnsi="Times New Roman" w:cs="Times New Roman"/>
+                <w:sz w:val="24"/>
+                <w:szCs w:val="24"/>
+              </w:rPr>
+              <w:t>-</w:t>
+            </w:r>
+          </w:p>
+        </w:tc>
+        <w:tc>
+          <w:tcPr>
+            <w:tcW w:w="2223" w:type="dxa"/>
+          </w:tcPr>
+          <w:p>
+            <w:pPr>
+              <w:jc w:val="both"/>
+              <w:rPr>
+                <w:rFonts w:ascii="Times New Roman" w:hAnsi="Times New Roman" w:cs="Times New Roman"/>
+                <w:sz w:val="24"/>
+                <w:szCs w:val="24"/>
+              </w:rPr>
+            </w:pPr>
+            <w:r>
+              <w:rPr>
+                <w:rFonts w:ascii="Times New Roman" w:hAnsi="Times New Roman" w:cs="Times New Roman"/>
+                <w:sz w:val="24"/>
+                <w:szCs w:val="24"/>
+              </w:rPr>
+              <w:t>“</w:t>
+            </w:r>
+            <w:r>
+              <w:rPr>
+                <w:rFonts w:ascii="Times New Roman" w:hAnsi="Times New Roman" w:cs="Times New Roman"/>
+                <w:sz w:val="24"/>
+                <w:szCs w:val="24"/>
+              </w:rPr>
+              <w:t>password_lama</w:t>
+            </w:r>
+            <w:r>
+              <w:rPr>
+                <w:rFonts w:ascii="Times New Roman" w:hAnsi="Times New Roman" w:cs="Times New Roman"/>
+                <w:sz w:val="24"/>
+                <w:szCs w:val="24"/>
+              </w:rPr>
+              <w:t>”, “password</w:t>
+            </w:r>
+            <w:r>
+              <w:rPr>
+                <w:rFonts w:ascii="Times New Roman" w:hAnsi="Times New Roman" w:cs="Times New Roman"/>
+                <w:sz w:val="24"/>
+                <w:szCs w:val="24"/>
+              </w:rPr>
+              <w:t>_baru</w:t>
+            </w:r>
+            <w:r>
+              <w:rPr>
+                <w:rFonts w:ascii="Times New Roman" w:hAnsi="Times New Roman" w:cs="Times New Roman"/>
+                <w:sz w:val="24"/>
+                <w:szCs w:val="24"/>
+              </w:rPr>
+              <w:t>”</w:t>
+            </w:r>
+          </w:p>
+        </w:tc>
+        <w:tc>
+          <w:tcPr>
+            <w:tcW w:w="1562" w:type="dxa"/>
+          </w:tcPr>
+          <w:p>
+            <w:pPr>
+              <w:jc w:val="both"/>
+              <w:rPr>
+                <w:rFonts w:ascii="Times New Roman" w:hAnsi="Times New Roman" w:cs="Times New Roman"/>
+                <w:sz w:val="24"/>
+                <w:szCs w:val="24"/>
+              </w:rPr>
+            </w:pPr>
+            <w:r>
+              <w:rPr>
+                <w:rFonts w:ascii="Times New Roman" w:hAnsi="Times New Roman" w:cs="Times New Roman"/>
+                <w:sz w:val="24"/>
+                <w:szCs w:val="24"/>
+              </w:rPr>
+              <w:t>“message”</w:t>
+            </w:r>
+          </w:p>
+        </w:tc>
+      </w:tr>
+      <w:tr>
+        <w:trPr>
+          <w:trHeight w:val="2294"/>
+        </w:trPr>
+        <w:tc>
+          <w:tcPr>
+            <w:tcW w:w="570" w:type="dxa"/>
+          </w:tcPr>
+          <w:p>
+            <w:pPr>
+              <w:jc w:val="center"/>
+              <w:rPr>
+                <w:rFonts w:ascii="Times New Roman" w:hAnsi="Times New Roman" w:cs="Times New Roman"/>
+                <w:sz w:val="24"/>
+                <w:szCs w:val="24"/>
+              </w:rPr>
+            </w:pPr>
+            <w:r>
+              <w:rPr>
+                <w:rFonts w:ascii="Times New Roman" w:hAnsi="Times New Roman" w:cs="Times New Roman"/>
+                <w:sz w:val="24"/>
+                <w:szCs w:val="24"/>
+              </w:rPr>
+              <w:t>3</w:t>
+            </w:r>
+          </w:p>
+        </w:tc>
+        <w:tc>
+          <w:tcPr>
+            <w:tcW w:w="3472" w:type="dxa"/>
+          </w:tcPr>
+          <w:p>
+            <w:pPr>
+              <w:jc w:val="both"/>
+              <w:rPr>
+                <w:rFonts w:ascii="Times New Roman" w:hAnsi="Times New Roman" w:cs="Times New Roman"/>
+                <w:sz w:val="24"/>
+                <w:szCs w:val="24"/>
+              </w:rPr>
+            </w:pPr>
+            <w:r>
+              <w:rPr>
+                <w:rFonts w:ascii="Times New Roman" w:hAnsi="Times New Roman" w:cs="Times New Roman"/>
+                <w:sz w:val="24"/>
+                <w:szCs w:val="24"/>
+              </w:rPr>
+              <w:t>/api/user/password/</w:t>
+            </w:r>
+            <w:r>
+              <w:rPr>
+                <w:rFonts w:ascii="Times New Roman" w:hAnsi="Times New Roman" w:cs="Times New Roman"/>
+                <w:sz w:val="24"/>
+                <w:szCs w:val="24"/>
+              </w:rPr>
+              <w:t>reset</w:t>
+            </w:r>
+          </w:p>
+        </w:tc>
+        <w:tc>
+          <w:tcPr>
+            <w:tcW w:w="1189" w:type="dxa"/>
+          </w:tcPr>
+          <w:p>
+            <w:pPr>
+              <w:jc w:val="center"/>
+              <w:rPr>
+                <w:rFonts w:ascii="Times New Roman" w:hAnsi="Times New Roman" w:cs="Times New Roman"/>
+                <w:sz w:val="24"/>
+                <w:szCs w:val="24"/>
+              </w:rPr>
+            </w:pPr>
+            <w:r>
+              <w:rPr>
+                <w:rFonts w:ascii="Times New Roman" w:hAnsi="Times New Roman" w:cs="Times New Roman"/>
+                <w:sz w:val="24"/>
+                <w:szCs w:val="24"/>
+              </w:rPr>
+              <w:t>-</w:t>
+            </w:r>
+          </w:p>
+        </w:tc>
+        <w:tc>
+          <w:tcPr>
+            <w:tcW w:w="2223" w:type="dxa"/>
+          </w:tcPr>
+          <w:p>
+            <w:pPr>
+              <w:jc w:val="both"/>
+              <w:rPr>
+                <w:rFonts w:ascii="Times New Roman" w:hAnsi="Times New Roman" w:cs="Times New Roman"/>
+                <w:sz w:val="24"/>
+                <w:szCs w:val="24"/>
+              </w:rPr>
+            </w:pPr>
+            <w:r>
+              <w:rPr>
+                <w:rFonts w:ascii="Times New Roman" w:hAnsi="Times New Roman" w:cs="Times New Roman"/>
+                <w:sz w:val="24"/>
+                <w:szCs w:val="24"/>
+              </w:rPr>
+              <w:t xml:space="preserve"> “password</w:t>
+            </w:r>
+            <w:r>
+              <w:rPr>
+                <w:rFonts w:ascii="Times New Roman" w:hAnsi="Times New Roman" w:cs="Times New Roman"/>
+                <w:sz w:val="24"/>
+                <w:szCs w:val="24"/>
+              </w:rPr>
+              <w:t>_baru</w:t>
+            </w:r>
+            <w:r>
+              <w:rPr>
+                <w:rFonts w:ascii="Times New Roman" w:hAnsi="Times New Roman" w:cs="Times New Roman"/>
+                <w:sz w:val="24"/>
+                <w:szCs w:val="24"/>
+              </w:rPr>
+              <w:t>”</w:t>
+            </w:r>
+          </w:p>
+        </w:tc>
+        <w:tc>
+          <w:tcPr>
+            <w:tcW w:w="1562" w:type="dxa"/>
+          </w:tcPr>
+          <w:p>
+            <w:pPr>
+              <w:jc w:val="both"/>
+              <w:rPr>
+                <w:rFonts w:ascii="Times New Roman" w:hAnsi="Times New Roman" w:cs="Times New Roman"/>
+                <w:sz w:val="24"/>
+                <w:szCs w:val="24"/>
+              </w:rPr>
+            </w:pPr>
+            <w:r>
+              <w:rPr>
+                <w:rFonts w:ascii="Times New Roman" w:hAnsi="Times New Roman" w:cs="Times New Roman"/>
+                <w:sz w:val="24"/>
+                <w:szCs w:val="24"/>
+              </w:rPr>
+              <w:t>“message”</w:t>
+            </w:r>
+          </w:p>
+        </w:tc>
+      </w:tr>
     </w:tbl>
     <w:p>
       <w:pPr>
@@ -529,6 +833,7 @@
                 <w:sz w:val="24"/>
                 <w:szCs w:val="24"/>
               </w:rPr>
+              <w:lastRenderedPageBreak/>
               <w:t>1</w:t>
             </w:r>
           </w:p>
@@ -769,7 +1074,6 @@
                 <w:sz w:val="24"/>
                 <w:szCs w:val="24"/>
               </w:rPr>
-              <w:lastRenderedPageBreak/>
               <w:t>3</w:t>
             </w:r>
           </w:p>
@@ -1170,6 +1474,7 @@
                 <w:sz w:val="24"/>
                 <w:szCs w:val="24"/>
               </w:rPr>
+              <w:lastRenderedPageBreak/>
               <w:t>6</w:t>
             </w:r>
           </w:p>
@@ -1530,7 +1835,6 @@
                 <w:sz w:val="24"/>
                 <w:szCs w:val="24"/>
               </w:rPr>
-              <w:lastRenderedPageBreak/>
               <w:t>9</w:t>
             </w:r>
           </w:p>
@@ -1666,7 +1970,7 @@
         </w:trPr>
         <w:tc>
           <w:tcPr>
-            <w:tcW w:w="532" w:type="dxa"/>
+            <w:tcW w:w="488" w:type="dxa"/>
           </w:tcPr>
           <w:p>
             <w:pPr>
@@ -1689,7 +1993,7 @@
         </w:tc>
         <w:tc>
           <w:tcPr>
-            <w:tcW w:w="3696" w:type="dxa"/>
+            <w:tcW w:w="4002" w:type="dxa"/>
           </w:tcPr>
           <w:p>
             <w:pPr>
@@ -1712,7 +2016,7 @@
         </w:tc>
         <w:tc>
           <w:tcPr>
-            <w:tcW w:w="1038" w:type="dxa"/>
+            <w:tcW w:w="904" w:type="dxa"/>
           </w:tcPr>
           <w:p>
             <w:pPr>
@@ -1758,7 +2062,7 @@
         </w:tc>
         <w:tc>
           <w:tcPr>
-            <w:tcW w:w="1527" w:type="dxa"/>
+            <w:tcW w:w="1399" w:type="dxa"/>
           </w:tcPr>
           <w:p>
             <w:pPr>
@@ -1786,30 +2090,31 @@
         </w:trPr>
         <w:tc>
           <w:tcPr>
-            <w:tcW w:w="532" w:type="dxa"/>
-          </w:tcPr>
-          <w:p>
-            <w:pPr>
-              <w:jc w:val="center"/>
-              <w:rPr>
-                <w:rFonts w:ascii="Times New Roman" w:hAnsi="Times New Roman" w:cs="Times New Roman"/>
-                <w:sz w:val="24"/>
-                <w:szCs w:val="24"/>
-              </w:rPr>
-            </w:pPr>
-            <w:r>
-              <w:rPr>
-                <w:rFonts w:ascii="Times New Roman" w:hAnsi="Times New Roman" w:cs="Times New Roman"/>
-                <w:sz w:val="24"/>
-                <w:szCs w:val="24"/>
-              </w:rPr>
+            <w:tcW w:w="488" w:type="dxa"/>
+          </w:tcPr>
+          <w:p>
+            <w:pPr>
+              <w:jc w:val="center"/>
+              <w:rPr>
+                <w:rFonts w:ascii="Times New Roman" w:hAnsi="Times New Roman" w:cs="Times New Roman"/>
+                <w:sz w:val="24"/>
+                <w:szCs w:val="24"/>
+              </w:rPr>
+            </w:pPr>
+            <w:r>
+              <w:rPr>
+                <w:rFonts w:ascii="Times New Roman" w:hAnsi="Times New Roman" w:cs="Times New Roman"/>
+                <w:sz w:val="24"/>
+                <w:szCs w:val="24"/>
+              </w:rPr>
+              <w:lastRenderedPageBreak/>
               <w:t>2</w:t>
             </w:r>
           </w:p>
         </w:tc>
         <w:tc>
           <w:tcPr>
-            <w:tcW w:w="3696" w:type="dxa"/>
+            <w:tcW w:w="4002" w:type="dxa"/>
           </w:tcPr>
           <w:p>
             <w:pPr>
@@ -1848,7 +2153,7 @@
         </w:tc>
         <w:tc>
           <w:tcPr>
-            <w:tcW w:w="1038" w:type="dxa"/>
+            <w:tcW w:w="904" w:type="dxa"/>
           </w:tcPr>
           <w:p>
             <w:pPr>
@@ -1894,7 +2199,7 @@
         </w:tc>
         <w:tc>
           <w:tcPr>
-            <w:tcW w:w="1527" w:type="dxa"/>
+            <w:tcW w:w="1399" w:type="dxa"/>
           </w:tcPr>
           <w:p>
             <w:pPr>
@@ -1922,7 +2227,7 @@
         </w:trPr>
         <w:tc>
           <w:tcPr>
-            <w:tcW w:w="532" w:type="dxa"/>
+            <w:tcW w:w="488" w:type="dxa"/>
           </w:tcPr>
           <w:p>
             <w:pPr>
@@ -1945,7 +2250,7 @@
         </w:tc>
         <w:tc>
           <w:tcPr>
-            <w:tcW w:w="3696" w:type="dxa"/>
+            <w:tcW w:w="4002" w:type="dxa"/>
           </w:tcPr>
           <w:p>
             <w:pPr>
@@ -1968,7 +2273,7 @@
         </w:tc>
         <w:tc>
           <w:tcPr>
-            <w:tcW w:w="1038" w:type="dxa"/>
+            <w:tcW w:w="904" w:type="dxa"/>
           </w:tcPr>
           <w:p>
             <w:pPr>
@@ -2008,13 +2313,47 @@
                 <w:sz w:val="24"/>
                 <w:szCs w:val="24"/>
               </w:rPr>
-              <w:t>“email”, “nama”, “password”, “nama_poli”</w:t>
-            </w:r>
-          </w:p>
-        </w:tc>
-        <w:tc>
-          <w:tcPr>
-            <w:tcW w:w="1527" w:type="dxa"/>
+              <w:t xml:space="preserve">“email”, “nama”, “password”, </w:t>
+            </w:r>
+            <w:r>
+              <w:rPr>
+                <w:rFonts w:ascii="Times New Roman" w:hAnsi="Times New Roman" w:cs="Times New Roman"/>
+                <w:sz w:val="24"/>
+                <w:szCs w:val="24"/>
+              </w:rPr>
+              <w:t xml:space="preserve">“str_dokter”, “sip_dokter”, </w:t>
+            </w:r>
+            <w:r>
+              <w:rPr>
+                <w:rFonts w:ascii="Times New Roman" w:hAnsi="Times New Roman" w:cs="Times New Roman"/>
+                <w:sz w:val="24"/>
+                <w:szCs w:val="24"/>
+              </w:rPr>
+              <w:t xml:space="preserve">“nama_poli”, </w:t>
+            </w:r>
+            <w:r>
+              <w:rPr>
+                <w:rFonts w:ascii="Times New Roman" w:hAnsi="Times New Roman" w:cs="Times New Roman"/>
+                <w:sz w:val="24"/>
+                <w:szCs w:val="24"/>
+              </w:rPr>
+              <w:t>“status”</w:t>
+            </w:r>
+          </w:p>
+          <w:p>
+            <w:pPr>
+              <w:jc w:val="both"/>
+              <w:rPr>
+                <w:rFonts w:ascii="Times New Roman" w:hAnsi="Times New Roman" w:cs="Times New Roman"/>
+                <w:sz w:val="24"/>
+                <w:szCs w:val="24"/>
+              </w:rPr>
+            </w:pPr>
+          </w:p>
+        </w:tc>
+        <w:tc>
+          <w:tcPr>
+            <w:tcW w:w="1399" w:type="dxa"/>
           </w:tcPr>
           <w:p>
             <w:pPr>
@@ -2042,7 +2381,7 @@
         </w:trPr>
         <w:tc>
           <w:tcPr>
-            <w:tcW w:w="532" w:type="dxa"/>
+            <w:tcW w:w="488" w:type="dxa"/>
           </w:tcPr>
           <w:p>
             <w:pPr>
@@ -2065,7 +2404,7 @@
         </w:tc>
         <w:tc>
           <w:tcPr>
-            <w:tcW w:w="3696" w:type="dxa"/>
+            <w:tcW w:w="4002" w:type="dxa"/>
           </w:tcPr>
           <w:p>
             <w:pPr>
@@ -2088,7 +2427,7 @@
         </w:tc>
         <w:tc>
           <w:tcPr>
-            <w:tcW w:w="1038" w:type="dxa"/>
+            <w:tcW w:w="904" w:type="dxa"/>
           </w:tcPr>
           <w:p>
             <w:pPr>
@@ -2134,7 +2473,7 @@
         </w:tc>
         <w:tc>
           <w:tcPr>
-            <w:tcW w:w="1527" w:type="dxa"/>
+            <w:tcW w:w="1399" w:type="dxa"/>
           </w:tcPr>
           <w:p>
             <w:pPr>
@@ -2162,31 +2501,30 @@
         </w:trPr>
         <w:tc>
           <w:tcPr>
-            <w:tcW w:w="532" w:type="dxa"/>
-          </w:tcPr>
-          <w:p>
-            <w:pPr>
-              <w:jc w:val="center"/>
-              <w:rPr>
-                <w:rFonts w:ascii="Times New Roman" w:hAnsi="Times New Roman" w:cs="Times New Roman"/>
-                <w:sz w:val="24"/>
-                <w:szCs w:val="24"/>
-              </w:rPr>
-            </w:pPr>
-            <w:r>
-              <w:rPr>
-                <w:rFonts w:ascii="Times New Roman" w:hAnsi="Times New Roman" w:cs="Times New Roman"/>
-                <w:sz w:val="24"/>
-                <w:szCs w:val="24"/>
-              </w:rPr>
-              <w:lastRenderedPageBreak/>
+            <w:tcW w:w="488" w:type="dxa"/>
+          </w:tcPr>
+          <w:p>
+            <w:pPr>
+              <w:jc w:val="center"/>
+              <w:rPr>
+                <w:rFonts w:ascii="Times New Roman" w:hAnsi="Times New Roman" w:cs="Times New Roman"/>
+                <w:sz w:val="24"/>
+                <w:szCs w:val="24"/>
+              </w:rPr>
+            </w:pPr>
+            <w:r>
+              <w:rPr>
+                <w:rFonts w:ascii="Times New Roman" w:hAnsi="Times New Roman" w:cs="Times New Roman"/>
+                <w:sz w:val="24"/>
+                <w:szCs w:val="24"/>
+              </w:rPr>
               <w:t>5</w:t>
             </w:r>
           </w:p>
         </w:tc>
         <w:tc>
           <w:tcPr>
-            <w:tcW w:w="3696" w:type="dxa"/>
+            <w:tcW w:w="4002" w:type="dxa"/>
           </w:tcPr>
           <w:p>
             <w:pPr>
@@ -2209,7 +2547,7 @@
         </w:tc>
         <w:tc>
           <w:tcPr>
-            <w:tcW w:w="1038" w:type="dxa"/>
+            <w:tcW w:w="904" w:type="dxa"/>
           </w:tcPr>
           <w:p>
             <w:pPr>
@@ -2255,7 +2593,7 @@
         </w:tc>
         <w:tc>
           <w:tcPr>
-            <w:tcW w:w="1527" w:type="dxa"/>
+            <w:tcW w:w="1399" w:type="dxa"/>
           </w:tcPr>
           <w:p>
             <w:pPr>
@@ -2283,7 +2621,7 @@
         </w:trPr>
         <w:tc>
           <w:tcPr>
-            <w:tcW w:w="532" w:type="dxa"/>
+            <w:tcW w:w="488" w:type="dxa"/>
           </w:tcPr>
           <w:p>
             <w:pPr>
@@ -2306,7 +2644,7 @@
         </w:tc>
         <w:tc>
           <w:tcPr>
-            <w:tcW w:w="3696" w:type="dxa"/>
+            <w:tcW w:w="4002" w:type="dxa"/>
           </w:tcPr>
           <w:p>
             <w:pPr>
@@ -2329,7 +2667,7 @@
         </w:tc>
         <w:tc>
           <w:tcPr>
-            <w:tcW w:w="1038" w:type="dxa"/>
+            <w:tcW w:w="904" w:type="dxa"/>
           </w:tcPr>
           <w:p>
             <w:pPr>
@@ -2375,7 +2713,7 @@
         </w:tc>
         <w:tc>
           <w:tcPr>
-            <w:tcW w:w="1527" w:type="dxa"/>
+            <w:tcW w:w="1399" w:type="dxa"/>
           </w:tcPr>
           <w:p>
             <w:pPr>
@@ -2403,7 +2741,7 @@
         </w:trPr>
         <w:tc>
           <w:tcPr>
-            <w:tcW w:w="532" w:type="dxa"/>
+            <w:tcW w:w="488" w:type="dxa"/>
           </w:tcPr>
           <w:p>
             <w:pPr>
@@ -2426,7 +2764,7 @@
         </w:tc>
         <w:tc>
           <w:tcPr>
-            <w:tcW w:w="3696" w:type="dxa"/>
+            <w:tcW w:w="4002" w:type="dxa"/>
           </w:tcPr>
           <w:p>
             <w:pPr>
@@ -2449,7 +2787,7 @@
         </w:tc>
         <w:tc>
           <w:tcPr>
-            <w:tcW w:w="1038" w:type="dxa"/>
+            <w:tcW w:w="904" w:type="dxa"/>
           </w:tcPr>
           <w:p>
             <w:pPr>
@@ -2495,7 +2833,7 @@
         </w:tc>
         <w:tc>
           <w:tcPr>
-            <w:tcW w:w="1527" w:type="dxa"/>
+            <w:tcW w:w="1399" w:type="dxa"/>
           </w:tcPr>
           <w:p>
             <w:pPr>
@@ -2523,30 +2861,31 @@
         </w:trPr>
         <w:tc>
           <w:tcPr>
-            <w:tcW w:w="532" w:type="dxa"/>
-          </w:tcPr>
-          <w:p>
-            <w:pPr>
-              <w:jc w:val="center"/>
-              <w:rPr>
-                <w:rFonts w:ascii="Times New Roman" w:hAnsi="Times New Roman" w:cs="Times New Roman"/>
-                <w:sz w:val="24"/>
-                <w:szCs w:val="24"/>
-              </w:rPr>
-            </w:pPr>
-            <w:r>
-              <w:rPr>
-                <w:rFonts w:ascii="Times New Roman" w:hAnsi="Times New Roman" w:cs="Times New Roman"/>
-                <w:sz w:val="24"/>
-                <w:szCs w:val="24"/>
-              </w:rPr>
+            <w:tcW w:w="488" w:type="dxa"/>
+          </w:tcPr>
+          <w:p>
+            <w:pPr>
+              <w:jc w:val="center"/>
+              <w:rPr>
+                <w:rFonts w:ascii="Times New Roman" w:hAnsi="Times New Roman" w:cs="Times New Roman"/>
+                <w:sz w:val="24"/>
+                <w:szCs w:val="24"/>
+              </w:rPr>
+            </w:pPr>
+            <w:r>
+              <w:rPr>
+                <w:rFonts w:ascii="Times New Roman" w:hAnsi="Times New Roman" w:cs="Times New Roman"/>
+                <w:sz w:val="24"/>
+                <w:szCs w:val="24"/>
+              </w:rPr>
+              <w:lastRenderedPageBreak/>
               <w:t>8</w:t>
             </w:r>
           </w:p>
         </w:tc>
         <w:tc>
           <w:tcPr>
-            <w:tcW w:w="3696" w:type="dxa"/>
+            <w:tcW w:w="4002" w:type="dxa"/>
           </w:tcPr>
           <w:p>
             <w:pPr>
@@ -2577,7 +2916,7 @@
         </w:tc>
         <w:tc>
           <w:tcPr>
-            <w:tcW w:w="1038" w:type="dxa"/>
+            <w:tcW w:w="904" w:type="dxa"/>
           </w:tcPr>
           <w:p>
             <w:pPr>
@@ -2623,7 +2962,7 @@
         </w:tc>
         <w:tc>
           <w:tcPr>
-            <w:tcW w:w="1527" w:type="dxa"/>
+            <w:tcW w:w="1399" w:type="dxa"/>
           </w:tcPr>
           <w:p>
             <w:pPr>
@@ -2651,7 +2990,7 @@
         </w:trPr>
         <w:tc>
           <w:tcPr>
-            <w:tcW w:w="532" w:type="dxa"/>
+            <w:tcW w:w="488" w:type="dxa"/>
           </w:tcPr>
           <w:p>
             <w:pPr>
@@ -2674,7 +3013,7 @@
         </w:tc>
         <w:tc>
           <w:tcPr>
-            <w:tcW w:w="3696" w:type="dxa"/>
+            <w:tcW w:w="4002" w:type="dxa"/>
           </w:tcPr>
           <w:p>
             <w:pPr>
@@ -2705,7 +3044,7 @@
         </w:tc>
         <w:tc>
           <w:tcPr>
-            <w:tcW w:w="1038" w:type="dxa"/>
+            <w:tcW w:w="904" w:type="dxa"/>
           </w:tcPr>
           <w:p>
             <w:pPr>
@@ -2751,7 +3090,7 @@
         </w:tc>
         <w:tc>
           <w:tcPr>
-            <w:tcW w:w="1527" w:type="dxa"/>
+            <w:tcW w:w="1399" w:type="dxa"/>
           </w:tcPr>
           <w:p>
             <w:pPr>
@@ -2779,7 +3118,7 @@
         </w:trPr>
         <w:tc>
           <w:tcPr>
-            <w:tcW w:w="532" w:type="dxa"/>
+            <w:tcW w:w="488" w:type="dxa"/>
           </w:tcPr>
           <w:p>
             <w:pPr>
@@ -2802,7 +3141,7 @@
         </w:tc>
         <w:tc>
           <w:tcPr>
-            <w:tcW w:w="3696" w:type="dxa"/>
+            <w:tcW w:w="4002" w:type="dxa"/>
           </w:tcPr>
           <w:p>
             <w:pPr>
@@ -2841,7 +3180,7 @@
         </w:tc>
         <w:tc>
           <w:tcPr>
-            <w:tcW w:w="1038" w:type="dxa"/>
+            <w:tcW w:w="904" w:type="dxa"/>
           </w:tcPr>
           <w:p>
             <w:pPr>
@@ -2887,7 +3226,7 @@
         </w:tc>
         <w:tc>
           <w:tcPr>
-            <w:tcW w:w="1527" w:type="dxa"/>
+            <w:tcW w:w="1399" w:type="dxa"/>
           </w:tcPr>
           <w:p>
             <w:pPr>
@@ -2915,31 +3254,30 @@
         </w:trPr>
         <w:tc>
           <w:tcPr>
-            <w:tcW w:w="532" w:type="dxa"/>
-          </w:tcPr>
-          <w:p>
-            <w:pPr>
-              <w:jc w:val="center"/>
-              <w:rPr>
-                <w:rFonts w:ascii="Times New Roman" w:hAnsi="Times New Roman" w:cs="Times New Roman"/>
-                <w:sz w:val="24"/>
-                <w:szCs w:val="24"/>
-              </w:rPr>
-            </w:pPr>
-            <w:r>
-              <w:rPr>
-                <w:rFonts w:ascii="Times New Roman" w:hAnsi="Times New Roman" w:cs="Times New Roman"/>
-                <w:sz w:val="24"/>
-                <w:szCs w:val="24"/>
-              </w:rPr>
-              <w:lastRenderedPageBreak/>
+            <w:tcW w:w="488" w:type="dxa"/>
+          </w:tcPr>
+          <w:p>
+            <w:pPr>
+              <w:jc w:val="center"/>
+              <w:rPr>
+                <w:rFonts w:ascii="Times New Roman" w:hAnsi="Times New Roman" w:cs="Times New Roman"/>
+                <w:sz w:val="24"/>
+                <w:szCs w:val="24"/>
+              </w:rPr>
+            </w:pPr>
+            <w:r>
+              <w:rPr>
+                <w:rFonts w:ascii="Times New Roman" w:hAnsi="Times New Roman" w:cs="Times New Roman"/>
+                <w:sz w:val="24"/>
+                <w:szCs w:val="24"/>
+              </w:rPr>
               <w:t>11</w:t>
             </w:r>
           </w:p>
         </w:tc>
         <w:tc>
           <w:tcPr>
-            <w:tcW w:w="3696" w:type="dxa"/>
+            <w:tcW w:w="4002" w:type="dxa"/>
           </w:tcPr>
           <w:p>
             <w:pPr>
@@ -2978,7 +3316,7 @@
         </w:tc>
         <w:tc>
           <w:tcPr>
-            <w:tcW w:w="1038" w:type="dxa"/>
+            <w:tcW w:w="904" w:type="dxa"/>
           </w:tcPr>
           <w:p>
             <w:pPr>
@@ -3024,7 +3362,7 @@
         </w:tc>
         <w:tc>
           <w:tcPr>
-            <w:tcW w:w="1527" w:type="dxa"/>
+            <w:tcW w:w="1399" w:type="dxa"/>
           </w:tcPr>
           <w:p>
             <w:pPr>
@@ -3052,7 +3390,7 @@
         </w:trPr>
         <w:tc>
           <w:tcPr>
-            <w:tcW w:w="532" w:type="dxa"/>
+            <w:tcW w:w="488" w:type="dxa"/>
           </w:tcPr>
           <w:p>
             <w:pPr>
@@ -3075,7 +3413,7 @@
         </w:tc>
         <w:tc>
           <w:tcPr>
-            <w:tcW w:w="3696" w:type="dxa"/>
+            <w:tcW w:w="4002" w:type="dxa"/>
           </w:tcPr>
           <w:p>
             <w:pPr>
@@ -3114,7 +3452,7 @@
         </w:tc>
         <w:tc>
           <w:tcPr>
-            <w:tcW w:w="1038" w:type="dxa"/>
+            <w:tcW w:w="904" w:type="dxa"/>
           </w:tcPr>
           <w:p>
             <w:pPr>
@@ -3160,7 +3498,7 @@
         </w:tc>
         <w:tc>
           <w:tcPr>
-            <w:tcW w:w="1527" w:type="dxa"/>
+            <w:tcW w:w="1399" w:type="dxa"/>
           </w:tcPr>
           <w:p>
             <w:pPr>
@@ -3188,7 +3526,7 @@
         </w:trPr>
         <w:tc>
           <w:tcPr>
-            <w:tcW w:w="532" w:type="dxa"/>
+            <w:tcW w:w="488" w:type="dxa"/>
           </w:tcPr>
           <w:p>
             <w:pPr>
@@ -3211,7 +3549,7 @@
         </w:tc>
         <w:tc>
           <w:tcPr>
-            <w:tcW w:w="3696" w:type="dxa"/>
+            <w:tcW w:w="4002" w:type="dxa"/>
           </w:tcPr>
           <w:p>
             <w:pPr>
@@ -3258,7 +3596,7 @@
         </w:tc>
         <w:tc>
           <w:tcPr>
-            <w:tcW w:w="1038" w:type="dxa"/>
+            <w:tcW w:w="904" w:type="dxa"/>
           </w:tcPr>
           <w:p>
             <w:pPr>
@@ -3304,7 +3642,7 @@
         </w:tc>
         <w:tc>
           <w:tcPr>
-            <w:tcW w:w="1527" w:type="dxa"/>
+            <w:tcW w:w="1399" w:type="dxa"/>
           </w:tcPr>
           <w:p>
             <w:pPr>
@@ -3332,30 +3670,31 @@
         </w:trPr>
         <w:tc>
           <w:tcPr>
-            <w:tcW w:w="532" w:type="dxa"/>
-          </w:tcPr>
-          <w:p>
-            <w:pPr>
-              <w:jc w:val="center"/>
-              <w:rPr>
-                <w:rFonts w:ascii="Times New Roman" w:hAnsi="Times New Roman" w:cs="Times New Roman"/>
-                <w:sz w:val="24"/>
-                <w:szCs w:val="24"/>
-              </w:rPr>
-            </w:pPr>
-            <w:r>
-              <w:rPr>
-                <w:rFonts w:ascii="Times New Roman" w:hAnsi="Times New Roman" w:cs="Times New Roman"/>
-                <w:sz w:val="24"/>
-                <w:szCs w:val="24"/>
-              </w:rPr>
+            <w:tcW w:w="488" w:type="dxa"/>
+          </w:tcPr>
+          <w:p>
+            <w:pPr>
+              <w:jc w:val="center"/>
+              <w:rPr>
+                <w:rFonts w:ascii="Times New Roman" w:hAnsi="Times New Roman" w:cs="Times New Roman"/>
+                <w:sz w:val="24"/>
+                <w:szCs w:val="24"/>
+              </w:rPr>
+            </w:pPr>
+            <w:r>
+              <w:rPr>
+                <w:rFonts w:ascii="Times New Roman" w:hAnsi="Times New Roman" w:cs="Times New Roman"/>
+                <w:sz w:val="24"/>
+                <w:szCs w:val="24"/>
+              </w:rPr>
+              <w:lastRenderedPageBreak/>
               <w:t>13</w:t>
             </w:r>
           </w:p>
         </w:tc>
         <w:tc>
           <w:tcPr>
-            <w:tcW w:w="3696" w:type="dxa"/>
+            <w:tcW w:w="4002" w:type="dxa"/>
           </w:tcPr>
           <w:p>
             <w:pPr>
@@ -3402,7 +3741,7 @@
         </w:tc>
         <w:tc>
           <w:tcPr>
-            <w:tcW w:w="1038" w:type="dxa"/>
+            <w:tcW w:w="904" w:type="dxa"/>
           </w:tcPr>
           <w:p>
             <w:pPr>
@@ -3488,7 +3827,7 @@
         </w:tc>
         <w:tc>
           <w:tcPr>
-            <w:tcW w:w="1527" w:type="dxa"/>
+            <w:tcW w:w="1399" w:type="dxa"/>
           </w:tcPr>
           <w:p>
             <w:pPr>
@@ -3532,7 +3871,7 @@
         </w:trPr>
         <w:tc>
           <w:tcPr>
-            <w:tcW w:w="532" w:type="dxa"/>
+            <w:tcW w:w="488" w:type="dxa"/>
           </w:tcPr>
           <w:p>
             <w:pPr>
@@ -3555,7 +3894,7 @@
         </w:tc>
         <w:tc>
           <w:tcPr>
-            <w:tcW w:w="3696" w:type="dxa"/>
+            <w:tcW w:w="4002" w:type="dxa"/>
           </w:tcPr>
           <w:p>
             <w:pPr>
@@ -3578,7 +3917,7 @@
         </w:tc>
         <w:tc>
           <w:tcPr>
-            <w:tcW w:w="1038" w:type="dxa"/>
+            <w:tcW w:w="904" w:type="dxa"/>
           </w:tcPr>
           <w:p>
             <w:pPr>
@@ -3624,7 +3963,151 @@
         </w:tc>
         <w:tc>
           <w:tcPr>
-            <w:tcW w:w="1527" w:type="dxa"/>
+            <w:tcW w:w="1399" w:type="dxa"/>
+          </w:tcPr>
+          <w:p>
+            <w:pPr>
+              <w:jc w:val="both"/>
+              <w:rPr>
+                <w:rFonts w:ascii="Times New Roman" w:hAnsi="Times New Roman" w:cs="Times New Roman"/>
+                <w:sz w:val="24"/>
+                <w:szCs w:val="24"/>
+              </w:rPr>
+            </w:pPr>
+            <w:r>
+              <w:rPr>
+                <w:rFonts w:ascii="Times New Roman" w:hAnsi="Times New Roman" w:cs="Times New Roman"/>
+                <w:sz w:val="24"/>
+                <w:szCs w:val="24"/>
+              </w:rPr>
+              <w:t>“message”, “data”</w:t>
+            </w:r>
+          </w:p>
+        </w:tc>
+      </w:tr>
+      <w:tr>
+        <w:trPr>
+          <w:trHeight w:val="2294"/>
+        </w:trPr>
+        <w:tc>
+          <w:tcPr>
+            <w:tcW w:w="488" w:type="dxa"/>
+          </w:tcPr>
+          <w:p>
+            <w:pPr>
+              <w:jc w:val="center"/>
+              <w:rPr>
+                <w:rFonts w:ascii="Times New Roman" w:hAnsi="Times New Roman" w:cs="Times New Roman"/>
+                <w:sz w:val="24"/>
+                <w:szCs w:val="24"/>
+              </w:rPr>
+            </w:pPr>
+            <w:r>
+              <w:rPr>
+                <w:rFonts w:ascii="Times New Roman" w:hAnsi="Times New Roman" w:cs="Times New Roman"/>
+                <w:sz w:val="24"/>
+                <w:szCs w:val="24"/>
+              </w:rPr>
+              <w:t>15</w:t>
+            </w:r>
+          </w:p>
+        </w:tc>
+        <w:tc>
+          <w:tcPr>
+            <w:tcW w:w="4002" w:type="dxa"/>
+          </w:tcPr>
+          <w:p>
+            <w:pPr>
+              <w:jc w:val="both"/>
+              <w:rPr>
+                <w:rFonts w:ascii="Times New Roman" w:hAnsi="Times New Roman" w:cs="Times New Roman"/>
+                <w:sz w:val="24"/>
+                <w:szCs w:val="24"/>
+              </w:rPr>
+            </w:pPr>
+            <w:r>
+              <w:rPr>
+                <w:rFonts w:ascii="Times New Roman" w:hAnsi="Times New Roman" w:cs="Times New Roman"/>
+                <w:sz w:val="24"/>
+                <w:szCs w:val="24"/>
+              </w:rPr>
+              <w:t>/api/p</w:t>
+            </w:r>
+            <w:r>
+              <w:rPr>
+                <w:rFonts w:ascii="Times New Roman" w:hAnsi="Times New Roman" w:cs="Times New Roman"/>
+                <w:sz w:val="24"/>
+                <w:szCs w:val="24"/>
+              </w:rPr>
+              <w:t>etugas</w:t>
+            </w:r>
+            <w:r>
+              <w:rPr>
+                <w:rFonts w:ascii="Times New Roman" w:hAnsi="Times New Roman" w:cs="Times New Roman"/>
+                <w:sz w:val="24"/>
+                <w:szCs w:val="24"/>
+              </w:rPr>
+              <w:t>/</w:t>
+            </w:r>
+            <w:r>
+              <w:rPr>
+                <w:rFonts w:ascii="Times New Roman" w:hAnsi="Times New Roman" w:cs="Times New Roman"/>
+                <w:sz w:val="24"/>
+                <w:szCs w:val="24"/>
+              </w:rPr>
+              <w:t>ganti/status/dokter</w:t>
+            </w:r>
+          </w:p>
+        </w:tc>
+        <w:tc>
+          <w:tcPr>
+            <w:tcW w:w="904" w:type="dxa"/>
+          </w:tcPr>
+          <w:p>
+            <w:pPr>
+              <w:jc w:val="center"/>
+              <w:rPr>
+                <w:rFonts w:ascii="Times New Roman" w:hAnsi="Times New Roman" w:cs="Times New Roman"/>
+                <w:sz w:val="24"/>
+                <w:szCs w:val="24"/>
+              </w:rPr>
+            </w:pPr>
+            <w:r>
+              <w:rPr>
+                <w:rFonts w:ascii="Times New Roman" w:hAnsi="Times New Roman" w:cs="Times New Roman"/>
+                <w:sz w:val="24"/>
+                <w:szCs w:val="24"/>
+              </w:rPr>
+              <w:t>-</w:t>
+            </w:r>
+          </w:p>
+        </w:tc>
+        <w:tc>
+          <w:tcPr>
+            <w:tcW w:w="2223" w:type="dxa"/>
+          </w:tcPr>
+          <w:p>
+            <w:pPr>
+              <w:jc w:val="both"/>
+              <w:rPr>
+                <w:rFonts w:ascii="Times New Roman" w:hAnsi="Times New Roman" w:cs="Times New Roman"/>
+                <w:sz w:val="24"/>
+                <w:szCs w:val="24"/>
+              </w:rPr>
+            </w:pPr>
+            <w:r>
+              <w:rPr>
+                <w:rFonts w:ascii="Times New Roman" w:hAnsi="Times New Roman" w:cs="Times New Roman"/>
+                <w:sz w:val="24"/>
+                <w:szCs w:val="24"/>
+              </w:rPr>
+              <w:t>“id”, “jadwal_tanggal”, “nama_pasien”, “nik_pasien”, “jk_pasien”, “tgl_lahir_pasien”, “tmpt_lahir_pasien”, “alamat_pasien”, “no_hp_pasien”, “keluhan”</w:t>
+            </w:r>
+          </w:p>
+        </w:tc>
+        <w:tc>
+          <w:tcPr>
+            <w:tcW w:w="1399" w:type="dxa"/>
           </w:tcPr>
           <w:p>
             <w:pPr>
@@ -3731,7 +4214,6 @@
                 <w:sz w:val="24"/>
                 <w:szCs w:val="24"/>
               </w:rPr>
-              <w:lastRenderedPageBreak/>
               <w:t>1</w:t>
             </w:r>
           </w:p>
@@ -3852,6 +4334,7 @@
                 <w:sz w:val="24"/>
                 <w:szCs w:val="24"/>
               </w:rPr>
+              <w:lastRenderedPageBreak/>
               <w:t>2</w:t>
             </w:r>
           </w:p>

</xml_diff>

<commit_message>
add: API ubah data dokter
menambahkan API ubah data dokter (nama, str, sip) untuk role petugas
</commit_message>
<xml_diff>
--- a/API CONTRACT.docx
+++ b/API CONTRACT.docx
@@ -4461,6 +4461,127 @@
                 <w:sz w:val="24"/>
                 <w:szCs w:val="24"/>
               </w:rPr>
+              <w:t>“id_dokter”, “status”</w:t>
+            </w:r>
+          </w:p>
+        </w:tc>
+        <w:tc>
+          <w:tcPr>
+            <w:tcW w:w="1399" w:type="dxa"/>
+          </w:tcPr>
+          <w:p>
+            <w:pPr>
+              <w:jc w:val="both"/>
+              <w:rPr>
+                <w:rFonts w:ascii="Times New Roman" w:hAnsi="Times New Roman" w:cs="Times New Roman"/>
+                <w:sz w:val="24"/>
+                <w:szCs w:val="24"/>
+              </w:rPr>
+            </w:pPr>
+            <w:r>
+              <w:rPr>
+                <w:rFonts w:ascii="Times New Roman" w:hAnsi="Times New Roman" w:cs="Times New Roman"/>
+                <w:sz w:val="24"/>
+                <w:szCs w:val="24"/>
+              </w:rPr>
+              <w:t>“message”</w:t>
+            </w:r>
+          </w:p>
+        </w:tc>
+      </w:tr>
+      <w:tr>
+        <w:trPr>
+          <w:trHeight w:val="2294"/>
+        </w:trPr>
+        <w:tc>
+          <w:tcPr>
+            <w:tcW w:w="488" w:type="dxa"/>
+          </w:tcPr>
+          <w:p>
+            <w:pPr>
+              <w:jc w:val="center"/>
+              <w:rPr>
+                <w:rFonts w:ascii="Times New Roman" w:hAnsi="Times New Roman" w:cs="Times New Roman"/>
+                <w:sz w:val="24"/>
+                <w:szCs w:val="24"/>
+              </w:rPr>
+            </w:pPr>
+            <w:r>
+              <w:rPr>
+                <w:rFonts w:ascii="Times New Roman" w:hAnsi="Times New Roman" w:cs="Times New Roman"/>
+                <w:sz w:val="24"/>
+                <w:szCs w:val="24"/>
+              </w:rPr>
+              <w:lastRenderedPageBreak/>
+              <w:t>15</w:t>
+            </w:r>
+          </w:p>
+        </w:tc>
+        <w:tc>
+          <w:tcPr>
+            <w:tcW w:w="4002" w:type="dxa"/>
+          </w:tcPr>
+          <w:p>
+            <w:pPr>
+              <w:jc w:val="both"/>
+              <w:rPr>
+                <w:rFonts w:ascii="Times New Roman" w:hAnsi="Times New Roman" w:cs="Times New Roman"/>
+                <w:sz w:val="24"/>
+                <w:szCs w:val="24"/>
+              </w:rPr>
+            </w:pPr>
+            <w:r>
+              <w:rPr>
+                <w:rFonts w:ascii="Times New Roman" w:hAnsi="Times New Roman" w:cs="Times New Roman"/>
+                <w:sz w:val="24"/>
+                <w:szCs w:val="24"/>
+              </w:rPr>
+              <w:t>/api/petugas/ubah/data/dokter</w:t>
+            </w:r>
+          </w:p>
+        </w:tc>
+        <w:tc>
+          <w:tcPr>
+            <w:tcW w:w="904" w:type="dxa"/>
+          </w:tcPr>
+          <w:p>
+            <w:pPr>
+              <w:jc w:val="center"/>
+              <w:rPr>
+                <w:rFonts w:ascii="Times New Roman" w:hAnsi="Times New Roman" w:cs="Times New Roman"/>
+                <w:sz w:val="24"/>
+                <w:szCs w:val="24"/>
+              </w:rPr>
+            </w:pPr>
+            <w:r>
+              <w:rPr>
+                <w:rFonts w:ascii="Times New Roman" w:hAnsi="Times New Roman" w:cs="Times New Roman"/>
+                <w:sz w:val="24"/>
+                <w:szCs w:val="24"/>
+              </w:rPr>
+              <w:t>-</w:t>
+            </w:r>
+          </w:p>
+        </w:tc>
+        <w:tc>
+          <w:tcPr>
+            <w:tcW w:w="2223" w:type="dxa"/>
+          </w:tcPr>
+          <w:p>
+            <w:pPr>
+              <w:jc w:val="both"/>
+              <w:rPr>
+                <w:rFonts w:ascii="Times New Roman" w:hAnsi="Times New Roman" w:cs="Times New Roman"/>
+                <w:sz w:val="24"/>
+                <w:szCs w:val="24"/>
+              </w:rPr>
+            </w:pPr>
+            <w:r>
+              <w:rPr>
+                <w:rFonts w:ascii="Times New Roman" w:hAnsi="Times New Roman" w:cs="Times New Roman"/>
+                <w:sz w:val="24"/>
+                <w:szCs w:val="24"/>
+              </w:rPr>
               <w:t>“id</w:t>
             </w:r>
             <w:r>
@@ -4485,7 +4606,23 @@
                 <w:sz w:val="24"/>
                 <w:szCs w:val="24"/>
               </w:rPr>
-              <w:t>status”</w:t>
+              <w:t>nama</w:t>
+            </w:r>
+            <w:r>
+              <w:rPr>
+                <w:rFonts w:ascii="Times New Roman" w:hAnsi="Times New Roman" w:cs="Times New Roman"/>
+                <w:sz w:val="24"/>
+                <w:szCs w:val="24"/>
+              </w:rPr>
+              <w:t>”</w:t>
+            </w:r>
+            <w:r>
+              <w:rPr>
+                <w:rFonts w:ascii="Times New Roman" w:hAnsi="Times New Roman" w:cs="Times New Roman"/>
+                <w:sz w:val="24"/>
+                <w:szCs w:val="24"/>
+              </w:rPr>
+              <w:t>, “str_dokter”, “sip_dokter”</w:t>
             </w:r>
           </w:p>
         </w:tc>
@@ -4598,7 +4735,6 @@
                 <w:sz w:val="24"/>
                 <w:szCs w:val="24"/>
               </w:rPr>
-              <w:lastRenderedPageBreak/>
               <w:t>1</w:t>
             </w:r>
           </w:p>

</xml_diff>

<commit_message>
change: API send verif
melakukan perubahan parameter pada API send verification email
</commit_message>
<xml_diff>
--- a/API CONTRACT.docx
+++ b/API CONTRACT.docx
@@ -931,7 +931,23 @@
                 <w:sz w:val="24"/>
                 <w:szCs w:val="24"/>
               </w:rPr>
-              <w:t>“email”</w:t>
+              <w:t>“</w:t>
+            </w:r>
+            <w:r>
+              <w:rPr>
+                <w:rFonts w:ascii="Times New Roman" w:hAnsi="Times New Roman" w:cs="Times New Roman"/>
+                <w:sz w:val="24"/>
+                <w:szCs w:val="24"/>
+              </w:rPr>
+              <w:t>id_user</w:t>
+            </w:r>
+            <w:r>
+              <w:rPr>
+                <w:rFonts w:ascii="Times New Roman" w:hAnsi="Times New Roman" w:cs="Times New Roman"/>
+                <w:sz w:val="24"/>
+                <w:szCs w:val="24"/>
+              </w:rPr>
+              <w:t>”</w:t>
             </w:r>
             <w:r>
               <w:rPr>

</xml_diff>

<commit_message>
add: API edit dokter
menambahkan API untuk ubah status dan ubah data dokter
</commit_message>
<xml_diff>
--- a/API CONTRACT.docx
+++ b/API CONTRACT.docx
@@ -228,7 +228,25 @@
                 <w:sz w:val="24"/>
                 <w:szCs w:val="24"/>
               </w:rPr>
-              <w:t>/api/login</w:t>
+              <w:t>/</w:t>
+            </w:r>
+            <w:proofErr w:type="spellStart"/>
+            <w:r>
+              <w:rPr>
+                <w:rFonts w:ascii="Times New Roman" w:hAnsi="Times New Roman" w:cs="Times New Roman"/>
+                <w:sz w:val="24"/>
+                <w:szCs w:val="24"/>
+              </w:rPr>
+              <w:t>api</w:t>
+            </w:r>
+            <w:proofErr w:type="spellEnd"/>
+            <w:r>
+              <w:rPr>
+                <w:rFonts w:ascii="Times New Roman" w:hAnsi="Times New Roman" w:cs="Times New Roman"/>
+                <w:sz w:val="24"/>
+                <w:szCs w:val="24"/>
+              </w:rPr>
+              <w:t>/login</w:t>
             </w:r>
           </w:p>
         </w:tc>
@@ -348,7 +366,25 @@
                 <w:sz w:val="24"/>
                 <w:szCs w:val="24"/>
               </w:rPr>
-              <w:t>/api/user/password/change</w:t>
+              <w:t>/</w:t>
+            </w:r>
+            <w:proofErr w:type="spellStart"/>
+            <w:r>
+              <w:rPr>
+                <w:rFonts w:ascii="Times New Roman" w:hAnsi="Times New Roman" w:cs="Times New Roman"/>
+                <w:sz w:val="24"/>
+                <w:szCs w:val="24"/>
+              </w:rPr>
+              <w:t>api</w:t>
+            </w:r>
+            <w:proofErr w:type="spellEnd"/>
+            <w:r>
+              <w:rPr>
+                <w:rFonts w:ascii="Times New Roman" w:hAnsi="Times New Roman" w:cs="Times New Roman"/>
+                <w:sz w:val="24"/>
+                <w:szCs w:val="24"/>
+              </w:rPr>
+              <w:t>/user/password/change</w:t>
             </w:r>
           </w:p>
         </w:tc>
@@ -394,7 +430,43 @@
                 <w:sz w:val="24"/>
                 <w:szCs w:val="24"/>
               </w:rPr>
-              <w:t>“password_lama”, “password_baru”</w:t>
+              <w:t>“</w:t>
+            </w:r>
+            <w:proofErr w:type="spellStart"/>
+            <w:r>
+              <w:rPr>
+                <w:rFonts w:ascii="Times New Roman" w:hAnsi="Times New Roman" w:cs="Times New Roman"/>
+                <w:sz w:val="24"/>
+                <w:szCs w:val="24"/>
+              </w:rPr>
+              <w:t>password_lama</w:t>
+            </w:r>
+            <w:proofErr w:type="spellEnd"/>
+            <w:r>
+              <w:rPr>
+                <w:rFonts w:ascii="Times New Roman" w:hAnsi="Times New Roman" w:cs="Times New Roman"/>
+                <w:sz w:val="24"/>
+                <w:szCs w:val="24"/>
+              </w:rPr>
+              <w:t>”, “</w:t>
+            </w:r>
+            <w:proofErr w:type="spellStart"/>
+            <w:r>
+              <w:rPr>
+                <w:rFonts w:ascii="Times New Roman" w:hAnsi="Times New Roman" w:cs="Times New Roman"/>
+                <w:sz w:val="24"/>
+                <w:szCs w:val="24"/>
+              </w:rPr>
+              <w:t>password_baru</w:t>
+            </w:r>
+            <w:proofErr w:type="spellEnd"/>
+            <w:r>
+              <w:rPr>
+                <w:rFonts w:ascii="Times New Roman" w:hAnsi="Times New Roman" w:cs="Times New Roman"/>
+                <w:sz w:val="24"/>
+                <w:szCs w:val="24"/>
+              </w:rPr>
+              <w:t>”</w:t>
             </w:r>
           </w:p>
         </w:tc>
@@ -468,7 +540,25 @@
                 <w:sz w:val="24"/>
                 <w:szCs w:val="24"/>
               </w:rPr>
-              <w:t>/api/user/send/password/reset</w:t>
+              <w:t>/</w:t>
+            </w:r>
+            <w:proofErr w:type="spellStart"/>
+            <w:r>
+              <w:rPr>
+                <w:rFonts w:ascii="Times New Roman" w:hAnsi="Times New Roman" w:cs="Times New Roman"/>
+                <w:sz w:val="24"/>
+                <w:szCs w:val="24"/>
+              </w:rPr>
+              <w:t>api</w:t>
+            </w:r>
+            <w:proofErr w:type="spellEnd"/>
+            <w:r>
+              <w:rPr>
+                <w:rFonts w:ascii="Times New Roman" w:hAnsi="Times New Roman" w:cs="Times New Roman"/>
+                <w:sz w:val="24"/>
+                <w:szCs w:val="24"/>
+              </w:rPr>
+              <w:t>/user/send/password/reset</w:t>
             </w:r>
           </w:p>
         </w:tc>
@@ -596,7 +686,25 @@
                 <w:sz w:val="24"/>
                 <w:szCs w:val="24"/>
               </w:rPr>
-              <w:t>/api/user/password/reset</w:t>
+              <w:t>/</w:t>
+            </w:r>
+            <w:proofErr w:type="spellStart"/>
+            <w:r>
+              <w:rPr>
+                <w:rFonts w:ascii="Times New Roman" w:hAnsi="Times New Roman" w:cs="Times New Roman"/>
+                <w:sz w:val="24"/>
+                <w:szCs w:val="24"/>
+              </w:rPr>
+              <w:t>api</w:t>
+            </w:r>
+            <w:proofErr w:type="spellEnd"/>
+            <w:r>
+              <w:rPr>
+                <w:rFonts w:ascii="Times New Roman" w:hAnsi="Times New Roman" w:cs="Times New Roman"/>
+                <w:sz w:val="24"/>
+                <w:szCs w:val="24"/>
+              </w:rPr>
+              <w:t>/user/password/reset</w:t>
             </w:r>
           </w:p>
         </w:tc>
@@ -658,7 +766,16 @@
                 <w:sz w:val="24"/>
                 <w:szCs w:val="24"/>
               </w:rPr>
-              <w:t>“password</w:t>
+              <w:t>“</w:t>
+            </w:r>
+            <w:proofErr w:type="spellStart"/>
+            <w:r>
+              <w:rPr>
+                <w:rFonts w:ascii="Times New Roman" w:hAnsi="Times New Roman" w:cs="Times New Roman"/>
+                <w:sz w:val="24"/>
+                <w:szCs w:val="24"/>
+              </w:rPr>
+              <w:t>password</w:t>
             </w:r>
             <w:r>
               <w:rPr>
@@ -668,6 +785,7 @@
               </w:rPr>
               <w:t>_baru</w:t>
             </w:r>
+            <w:proofErr w:type="spellEnd"/>
             <w:r>
               <w:rPr>
                 <w:rFonts w:ascii="Times New Roman" w:hAnsi="Times New Roman" w:cs="Times New Roman"/>
@@ -748,7 +866,25 @@
                 <w:sz w:val="24"/>
                 <w:szCs w:val="24"/>
               </w:rPr>
-              <w:t>/api/user/send/verification</w:t>
+              <w:t>/</w:t>
+            </w:r>
+            <w:proofErr w:type="spellStart"/>
+            <w:r>
+              <w:rPr>
+                <w:rFonts w:ascii="Times New Roman" w:hAnsi="Times New Roman" w:cs="Times New Roman"/>
+                <w:sz w:val="24"/>
+                <w:szCs w:val="24"/>
+              </w:rPr>
+              <w:t>api</w:t>
+            </w:r>
+            <w:proofErr w:type="spellEnd"/>
+            <w:r>
+              <w:rPr>
+                <w:rFonts w:ascii="Times New Roman" w:hAnsi="Times New Roman" w:cs="Times New Roman"/>
+                <w:sz w:val="24"/>
+                <w:szCs w:val="24"/>
+              </w:rPr>
+              <w:t>/user/send/verification</w:t>
             </w:r>
           </w:p>
         </w:tc>
@@ -869,7 +1005,25 @@
                 <w:sz w:val="24"/>
                 <w:szCs w:val="24"/>
               </w:rPr>
-              <w:t>/api/user/</w:t>
+              <w:t>/</w:t>
+            </w:r>
+            <w:proofErr w:type="spellStart"/>
+            <w:r>
+              <w:rPr>
+                <w:rFonts w:ascii="Times New Roman" w:hAnsi="Times New Roman" w:cs="Times New Roman"/>
+                <w:sz w:val="24"/>
+                <w:szCs w:val="24"/>
+              </w:rPr>
+              <w:t>api</w:t>
+            </w:r>
+            <w:proofErr w:type="spellEnd"/>
+            <w:r>
+              <w:rPr>
+                <w:rFonts w:ascii="Times New Roman" w:hAnsi="Times New Roman" w:cs="Times New Roman"/>
+                <w:sz w:val="24"/>
+                <w:szCs w:val="24"/>
+              </w:rPr>
+              <w:t>/user/</w:t>
             </w:r>
             <w:r>
               <w:rPr>
@@ -933,6 +1087,7 @@
               </w:rPr>
               <w:t>“</w:t>
             </w:r>
+            <w:proofErr w:type="spellStart"/>
             <w:r>
               <w:rPr>
                 <w:rFonts w:ascii="Times New Roman" w:hAnsi="Times New Roman" w:cs="Times New Roman"/>
@@ -941,6 +1096,7 @@
               </w:rPr>
               <w:t>id_user</w:t>
             </w:r>
+            <w:proofErr w:type="spellEnd"/>
             <w:r>
               <w:rPr>
                 <w:rFonts w:ascii="Times New Roman" w:hAnsi="Times New Roman" w:cs="Times New Roman"/>
@@ -1071,8 +1227,72 @@
                 <w:sz w:val="24"/>
                 <w:szCs w:val="24"/>
               </w:rPr>
-              <w:t>/api/dokter/lihat/jadwal</w:t>
-            </w:r>
+              <w:t>/</w:t>
+            </w:r>
+            <w:proofErr w:type="spellStart"/>
+            <w:r>
+              <w:rPr>
+                <w:rFonts w:ascii="Times New Roman" w:hAnsi="Times New Roman" w:cs="Times New Roman"/>
+                <w:sz w:val="24"/>
+                <w:szCs w:val="24"/>
+              </w:rPr>
+              <w:t>api</w:t>
+            </w:r>
+            <w:proofErr w:type="spellEnd"/>
+            <w:r>
+              <w:rPr>
+                <w:rFonts w:ascii="Times New Roman" w:hAnsi="Times New Roman" w:cs="Times New Roman"/>
+                <w:sz w:val="24"/>
+                <w:szCs w:val="24"/>
+              </w:rPr>
+              <w:t>/</w:t>
+            </w:r>
+            <w:proofErr w:type="spellStart"/>
+            <w:r>
+              <w:rPr>
+                <w:rFonts w:ascii="Times New Roman" w:hAnsi="Times New Roman" w:cs="Times New Roman"/>
+                <w:sz w:val="24"/>
+                <w:szCs w:val="24"/>
+              </w:rPr>
+              <w:t>dokter</w:t>
+            </w:r>
+            <w:proofErr w:type="spellEnd"/>
+            <w:r>
+              <w:rPr>
+                <w:rFonts w:ascii="Times New Roman" w:hAnsi="Times New Roman" w:cs="Times New Roman"/>
+                <w:sz w:val="24"/>
+                <w:szCs w:val="24"/>
+              </w:rPr>
+              <w:t>/</w:t>
+            </w:r>
+            <w:proofErr w:type="spellStart"/>
+            <w:r>
+              <w:rPr>
+                <w:rFonts w:ascii="Times New Roman" w:hAnsi="Times New Roman" w:cs="Times New Roman"/>
+                <w:sz w:val="24"/>
+                <w:szCs w:val="24"/>
+              </w:rPr>
+              <w:t>lihat</w:t>
+            </w:r>
+            <w:proofErr w:type="spellEnd"/>
+            <w:r>
+              <w:rPr>
+                <w:rFonts w:ascii="Times New Roman" w:hAnsi="Times New Roman" w:cs="Times New Roman"/>
+                <w:sz w:val="24"/>
+                <w:szCs w:val="24"/>
+              </w:rPr>
+              <w:t>/</w:t>
+            </w:r>
+            <w:proofErr w:type="spellStart"/>
+            <w:r>
+              <w:rPr>
+                <w:rFonts w:ascii="Times New Roman" w:hAnsi="Times New Roman" w:cs="Times New Roman"/>
+                <w:sz w:val="24"/>
+                <w:szCs w:val="24"/>
+              </w:rPr>
+              <w:t>jadwal</w:t>
+            </w:r>
+            <w:proofErr w:type="spellEnd"/>
           </w:p>
         </w:tc>
         <w:tc>
@@ -1171,8 +1391,18 @@
           <w:sz w:val="24"/>
           <w:szCs w:val="24"/>
         </w:rPr>
-        <w:t>API Pasien</w:t>
+        <w:t xml:space="preserve">API </w:t>
       </w:r>
+      <w:proofErr w:type="spellStart"/>
+      <w:r>
+        <w:rPr>
+          <w:rFonts w:ascii="Times New Roman" w:hAnsi="Times New Roman" w:cs="Times New Roman"/>
+          <w:sz w:val="24"/>
+          <w:szCs w:val="24"/>
+        </w:rPr>
+        <w:t>Pasien</w:t>
+      </w:r>
+      <w:proofErr w:type="spellEnd"/>
     </w:p>
     <w:tbl>
       <w:tblPr>
@@ -1233,7 +1463,25 @@
                 <w:sz w:val="24"/>
                 <w:szCs w:val="24"/>
               </w:rPr>
-              <w:t>/api/register</w:t>
+              <w:t>/</w:t>
+            </w:r>
+            <w:proofErr w:type="spellStart"/>
+            <w:r>
+              <w:rPr>
+                <w:rFonts w:ascii="Times New Roman" w:hAnsi="Times New Roman" w:cs="Times New Roman"/>
+                <w:sz w:val="24"/>
+                <w:szCs w:val="24"/>
+              </w:rPr>
+              <w:t>api</w:t>
+            </w:r>
+            <w:proofErr w:type="spellEnd"/>
+            <w:r>
+              <w:rPr>
+                <w:rFonts w:ascii="Times New Roman" w:hAnsi="Times New Roman" w:cs="Times New Roman"/>
+                <w:sz w:val="24"/>
+                <w:szCs w:val="24"/>
+              </w:rPr>
+              <w:t>/register</w:t>
             </w:r>
           </w:p>
         </w:tc>
@@ -1279,7 +1527,151 @@
                 <w:sz w:val="24"/>
                 <w:szCs w:val="24"/>
               </w:rPr>
-              <w:t>“email”, “nama”, “password”, “nik_pasien”, “jk_pasien”, “tgl_lahir_pasien”, “tmpt_lahir_pasien”, “alamat_pasien”, “no_hp_pasien”, “ktp_pasien”</w:t>
+              <w:t>“email”, “</w:t>
+            </w:r>
+            <w:proofErr w:type="spellStart"/>
+            <w:r>
+              <w:rPr>
+                <w:rFonts w:ascii="Times New Roman" w:hAnsi="Times New Roman" w:cs="Times New Roman"/>
+                <w:sz w:val="24"/>
+                <w:szCs w:val="24"/>
+              </w:rPr>
+              <w:t>nama</w:t>
+            </w:r>
+            <w:proofErr w:type="spellEnd"/>
+            <w:r>
+              <w:rPr>
+                <w:rFonts w:ascii="Times New Roman" w:hAnsi="Times New Roman" w:cs="Times New Roman"/>
+                <w:sz w:val="24"/>
+                <w:szCs w:val="24"/>
+              </w:rPr>
+              <w:t>”, “password”, “</w:t>
+            </w:r>
+            <w:proofErr w:type="spellStart"/>
+            <w:r>
+              <w:rPr>
+                <w:rFonts w:ascii="Times New Roman" w:hAnsi="Times New Roman" w:cs="Times New Roman"/>
+                <w:sz w:val="24"/>
+                <w:szCs w:val="24"/>
+              </w:rPr>
+              <w:t>nik_pasien</w:t>
+            </w:r>
+            <w:proofErr w:type="spellEnd"/>
+            <w:r>
+              <w:rPr>
+                <w:rFonts w:ascii="Times New Roman" w:hAnsi="Times New Roman" w:cs="Times New Roman"/>
+                <w:sz w:val="24"/>
+                <w:szCs w:val="24"/>
+              </w:rPr>
+              <w:t>”, “</w:t>
+            </w:r>
+            <w:proofErr w:type="spellStart"/>
+            <w:r>
+              <w:rPr>
+                <w:rFonts w:ascii="Times New Roman" w:hAnsi="Times New Roman" w:cs="Times New Roman"/>
+                <w:sz w:val="24"/>
+                <w:szCs w:val="24"/>
+              </w:rPr>
+              <w:t>jk_pasien</w:t>
+            </w:r>
+            <w:proofErr w:type="spellEnd"/>
+            <w:r>
+              <w:rPr>
+                <w:rFonts w:ascii="Times New Roman" w:hAnsi="Times New Roman" w:cs="Times New Roman"/>
+                <w:sz w:val="24"/>
+                <w:szCs w:val="24"/>
+              </w:rPr>
+              <w:t>”, “</w:t>
+            </w:r>
+            <w:proofErr w:type="spellStart"/>
+            <w:r>
+              <w:rPr>
+                <w:rFonts w:ascii="Times New Roman" w:hAnsi="Times New Roman" w:cs="Times New Roman"/>
+                <w:sz w:val="24"/>
+                <w:szCs w:val="24"/>
+              </w:rPr>
+              <w:t>tgl_lahir_pasien</w:t>
+            </w:r>
+            <w:proofErr w:type="spellEnd"/>
+            <w:r>
+              <w:rPr>
+                <w:rFonts w:ascii="Times New Roman" w:hAnsi="Times New Roman" w:cs="Times New Roman"/>
+                <w:sz w:val="24"/>
+                <w:szCs w:val="24"/>
+              </w:rPr>
+              <w:t>”, “</w:t>
+            </w:r>
+            <w:proofErr w:type="spellStart"/>
+            <w:r>
+              <w:rPr>
+                <w:rFonts w:ascii="Times New Roman" w:hAnsi="Times New Roman" w:cs="Times New Roman"/>
+                <w:sz w:val="24"/>
+                <w:szCs w:val="24"/>
+              </w:rPr>
+              <w:t>tmpt_lahir_pasien</w:t>
+            </w:r>
+            <w:proofErr w:type="spellEnd"/>
+            <w:r>
+              <w:rPr>
+                <w:rFonts w:ascii="Times New Roman" w:hAnsi="Times New Roman" w:cs="Times New Roman"/>
+                <w:sz w:val="24"/>
+                <w:szCs w:val="24"/>
+              </w:rPr>
+              <w:t>”, “</w:t>
+            </w:r>
+            <w:proofErr w:type="spellStart"/>
+            <w:r>
+              <w:rPr>
+                <w:rFonts w:ascii="Times New Roman" w:hAnsi="Times New Roman" w:cs="Times New Roman"/>
+                <w:sz w:val="24"/>
+                <w:szCs w:val="24"/>
+              </w:rPr>
+              <w:t>alamat_pasien</w:t>
+            </w:r>
+            <w:proofErr w:type="spellEnd"/>
+            <w:r>
+              <w:rPr>
+                <w:rFonts w:ascii="Times New Roman" w:hAnsi="Times New Roman" w:cs="Times New Roman"/>
+                <w:sz w:val="24"/>
+                <w:szCs w:val="24"/>
+              </w:rPr>
+              <w:t>”, “</w:t>
+            </w:r>
+            <w:proofErr w:type="spellStart"/>
+            <w:r>
+              <w:rPr>
+                <w:rFonts w:ascii="Times New Roman" w:hAnsi="Times New Roman" w:cs="Times New Roman"/>
+                <w:sz w:val="24"/>
+                <w:szCs w:val="24"/>
+              </w:rPr>
+              <w:t>no_hp_pasien</w:t>
+            </w:r>
+            <w:proofErr w:type="spellEnd"/>
+            <w:r>
+              <w:rPr>
+                <w:rFonts w:ascii="Times New Roman" w:hAnsi="Times New Roman" w:cs="Times New Roman"/>
+                <w:sz w:val="24"/>
+                <w:szCs w:val="24"/>
+              </w:rPr>
+              <w:t>”, “</w:t>
+            </w:r>
+            <w:proofErr w:type="spellStart"/>
+            <w:r>
+              <w:rPr>
+                <w:rFonts w:ascii="Times New Roman" w:hAnsi="Times New Roman" w:cs="Times New Roman"/>
+                <w:sz w:val="24"/>
+                <w:szCs w:val="24"/>
+              </w:rPr>
+              <w:t>ktp_pasien</w:t>
+            </w:r>
+            <w:proofErr w:type="spellEnd"/>
+            <w:r>
+              <w:rPr>
+                <w:rFonts w:ascii="Times New Roman" w:hAnsi="Times New Roman" w:cs="Times New Roman"/>
+                <w:sz w:val="24"/>
+                <w:szCs w:val="24"/>
+              </w:rPr>
+              <w:t>”</w:t>
             </w:r>
           </w:p>
         </w:tc>
@@ -1302,7 +1694,25 @@
                 <w:sz w:val="24"/>
                 <w:szCs w:val="24"/>
               </w:rPr>
-              <w:t>“message”, “data_pasien”</w:t>
+              <w:t>“message”, “</w:t>
+            </w:r>
+            <w:proofErr w:type="spellStart"/>
+            <w:r>
+              <w:rPr>
+                <w:rFonts w:ascii="Times New Roman" w:hAnsi="Times New Roman" w:cs="Times New Roman"/>
+                <w:sz w:val="24"/>
+                <w:szCs w:val="24"/>
+              </w:rPr>
+              <w:t>data_pasien</w:t>
+            </w:r>
+            <w:proofErr w:type="spellEnd"/>
+            <w:r>
+              <w:rPr>
+                <w:rFonts w:ascii="Times New Roman" w:hAnsi="Times New Roman" w:cs="Times New Roman"/>
+                <w:sz w:val="24"/>
+                <w:szCs w:val="24"/>
+              </w:rPr>
+              <w:t>”</w:t>
             </w:r>
           </w:p>
         </w:tc>
@@ -1353,7 +1763,61 @@
                 <w:sz w:val="24"/>
                 <w:szCs w:val="24"/>
               </w:rPr>
-              <w:t>/api/pasien/lihat/poli</w:t>
+              <w:t>/</w:t>
+            </w:r>
+            <w:proofErr w:type="spellStart"/>
+            <w:r>
+              <w:rPr>
+                <w:rFonts w:ascii="Times New Roman" w:hAnsi="Times New Roman" w:cs="Times New Roman"/>
+                <w:sz w:val="24"/>
+                <w:szCs w:val="24"/>
+              </w:rPr>
+              <w:t>api</w:t>
+            </w:r>
+            <w:proofErr w:type="spellEnd"/>
+            <w:r>
+              <w:rPr>
+                <w:rFonts w:ascii="Times New Roman" w:hAnsi="Times New Roman" w:cs="Times New Roman"/>
+                <w:sz w:val="24"/>
+                <w:szCs w:val="24"/>
+              </w:rPr>
+              <w:t>/</w:t>
+            </w:r>
+            <w:proofErr w:type="spellStart"/>
+            <w:r>
+              <w:rPr>
+                <w:rFonts w:ascii="Times New Roman" w:hAnsi="Times New Roman" w:cs="Times New Roman"/>
+                <w:sz w:val="24"/>
+                <w:szCs w:val="24"/>
+              </w:rPr>
+              <w:t>pasien</w:t>
+            </w:r>
+            <w:proofErr w:type="spellEnd"/>
+            <w:r>
+              <w:rPr>
+                <w:rFonts w:ascii="Times New Roman" w:hAnsi="Times New Roman" w:cs="Times New Roman"/>
+                <w:sz w:val="24"/>
+                <w:szCs w:val="24"/>
+              </w:rPr>
+              <w:t>/</w:t>
+            </w:r>
+            <w:proofErr w:type="spellStart"/>
+            <w:r>
+              <w:rPr>
+                <w:rFonts w:ascii="Times New Roman" w:hAnsi="Times New Roman" w:cs="Times New Roman"/>
+                <w:sz w:val="24"/>
+                <w:szCs w:val="24"/>
+              </w:rPr>
+              <w:t>lihat</w:t>
+            </w:r>
+            <w:proofErr w:type="spellEnd"/>
+            <w:r>
+              <w:rPr>
+                <w:rFonts w:ascii="Times New Roman" w:hAnsi="Times New Roman" w:cs="Times New Roman"/>
+                <w:sz w:val="24"/>
+                <w:szCs w:val="24"/>
+              </w:rPr>
+              <w:t>/poli</w:t>
             </w:r>
           </w:p>
         </w:tc>
@@ -1473,8 +1937,72 @@
                 <w:sz w:val="24"/>
                 <w:szCs w:val="24"/>
               </w:rPr>
-              <w:t>/api/pasien/lihat/poli/dokter</w:t>
-            </w:r>
+              <w:t>/</w:t>
+            </w:r>
+            <w:proofErr w:type="spellStart"/>
+            <w:r>
+              <w:rPr>
+                <w:rFonts w:ascii="Times New Roman" w:hAnsi="Times New Roman" w:cs="Times New Roman"/>
+                <w:sz w:val="24"/>
+                <w:szCs w:val="24"/>
+              </w:rPr>
+              <w:t>api</w:t>
+            </w:r>
+            <w:proofErr w:type="spellEnd"/>
+            <w:r>
+              <w:rPr>
+                <w:rFonts w:ascii="Times New Roman" w:hAnsi="Times New Roman" w:cs="Times New Roman"/>
+                <w:sz w:val="24"/>
+                <w:szCs w:val="24"/>
+              </w:rPr>
+              <w:t>/</w:t>
+            </w:r>
+            <w:proofErr w:type="spellStart"/>
+            <w:r>
+              <w:rPr>
+                <w:rFonts w:ascii="Times New Roman" w:hAnsi="Times New Roman" w:cs="Times New Roman"/>
+                <w:sz w:val="24"/>
+                <w:szCs w:val="24"/>
+              </w:rPr>
+              <w:t>pasien</w:t>
+            </w:r>
+            <w:proofErr w:type="spellEnd"/>
+            <w:r>
+              <w:rPr>
+                <w:rFonts w:ascii="Times New Roman" w:hAnsi="Times New Roman" w:cs="Times New Roman"/>
+                <w:sz w:val="24"/>
+                <w:szCs w:val="24"/>
+              </w:rPr>
+              <w:t>/</w:t>
+            </w:r>
+            <w:proofErr w:type="spellStart"/>
+            <w:r>
+              <w:rPr>
+                <w:rFonts w:ascii="Times New Roman" w:hAnsi="Times New Roman" w:cs="Times New Roman"/>
+                <w:sz w:val="24"/>
+                <w:szCs w:val="24"/>
+              </w:rPr>
+              <w:t>lihat</w:t>
+            </w:r>
+            <w:proofErr w:type="spellEnd"/>
+            <w:r>
+              <w:rPr>
+                <w:rFonts w:ascii="Times New Roman" w:hAnsi="Times New Roman" w:cs="Times New Roman"/>
+                <w:sz w:val="24"/>
+                <w:szCs w:val="24"/>
+              </w:rPr>
+              <w:t>/poli/</w:t>
+            </w:r>
+            <w:proofErr w:type="spellStart"/>
+            <w:r>
+              <w:rPr>
+                <w:rFonts w:ascii="Times New Roman" w:hAnsi="Times New Roman" w:cs="Times New Roman"/>
+                <w:sz w:val="24"/>
+                <w:szCs w:val="24"/>
+              </w:rPr>
+              <w:t>dokter</w:t>
+            </w:r>
+            <w:proofErr w:type="spellEnd"/>
           </w:p>
         </w:tc>
         <w:tc>
@@ -1594,8 +2122,90 @@
                 <w:sz w:val="24"/>
                 <w:szCs w:val="24"/>
               </w:rPr>
-              <w:t>/api/pasien/lihat/poli/dokter/jadwal</w:t>
-            </w:r>
+              <w:t>/</w:t>
+            </w:r>
+            <w:proofErr w:type="spellStart"/>
+            <w:r>
+              <w:rPr>
+                <w:rFonts w:ascii="Times New Roman" w:hAnsi="Times New Roman" w:cs="Times New Roman"/>
+                <w:sz w:val="24"/>
+                <w:szCs w:val="24"/>
+              </w:rPr>
+              <w:t>api</w:t>
+            </w:r>
+            <w:proofErr w:type="spellEnd"/>
+            <w:r>
+              <w:rPr>
+                <w:rFonts w:ascii="Times New Roman" w:hAnsi="Times New Roman" w:cs="Times New Roman"/>
+                <w:sz w:val="24"/>
+                <w:szCs w:val="24"/>
+              </w:rPr>
+              <w:t>/</w:t>
+            </w:r>
+            <w:proofErr w:type="spellStart"/>
+            <w:r>
+              <w:rPr>
+                <w:rFonts w:ascii="Times New Roman" w:hAnsi="Times New Roman" w:cs="Times New Roman"/>
+                <w:sz w:val="24"/>
+                <w:szCs w:val="24"/>
+              </w:rPr>
+              <w:t>pasien</w:t>
+            </w:r>
+            <w:proofErr w:type="spellEnd"/>
+            <w:r>
+              <w:rPr>
+                <w:rFonts w:ascii="Times New Roman" w:hAnsi="Times New Roman" w:cs="Times New Roman"/>
+                <w:sz w:val="24"/>
+                <w:szCs w:val="24"/>
+              </w:rPr>
+              <w:t>/</w:t>
+            </w:r>
+            <w:proofErr w:type="spellStart"/>
+            <w:r>
+              <w:rPr>
+                <w:rFonts w:ascii="Times New Roman" w:hAnsi="Times New Roman" w:cs="Times New Roman"/>
+                <w:sz w:val="24"/>
+                <w:szCs w:val="24"/>
+              </w:rPr>
+              <w:t>lihat</w:t>
+            </w:r>
+            <w:proofErr w:type="spellEnd"/>
+            <w:r>
+              <w:rPr>
+                <w:rFonts w:ascii="Times New Roman" w:hAnsi="Times New Roman" w:cs="Times New Roman"/>
+                <w:sz w:val="24"/>
+                <w:szCs w:val="24"/>
+              </w:rPr>
+              <w:t>/poli/</w:t>
+            </w:r>
+            <w:proofErr w:type="spellStart"/>
+            <w:r>
+              <w:rPr>
+                <w:rFonts w:ascii="Times New Roman" w:hAnsi="Times New Roman" w:cs="Times New Roman"/>
+                <w:sz w:val="24"/>
+                <w:szCs w:val="24"/>
+              </w:rPr>
+              <w:t>dokter</w:t>
+            </w:r>
+            <w:proofErr w:type="spellEnd"/>
+            <w:r>
+              <w:rPr>
+                <w:rFonts w:ascii="Times New Roman" w:hAnsi="Times New Roman" w:cs="Times New Roman"/>
+                <w:sz w:val="24"/>
+                <w:szCs w:val="24"/>
+              </w:rPr>
+              <w:t>/</w:t>
+            </w:r>
+            <w:proofErr w:type="spellStart"/>
+            <w:r>
+              <w:rPr>
+                <w:rFonts w:ascii="Times New Roman" w:hAnsi="Times New Roman" w:cs="Times New Roman"/>
+                <w:sz w:val="24"/>
+                <w:szCs w:val="24"/>
+              </w:rPr>
+              <w:t>jadwal</w:t>
+            </w:r>
+            <w:proofErr w:type="spellEnd"/>
           </w:p>
         </w:tc>
         <w:tc>
@@ -1687,7 +2297,25 @@
                 <w:sz w:val="24"/>
                 <w:szCs w:val="24"/>
               </w:rPr>
-              <w:t xml:space="preserve"> “dokter”, </w:t>
+              <w:t xml:space="preserve"> “</w:t>
+            </w:r>
+            <w:proofErr w:type="spellStart"/>
+            <w:r>
+              <w:rPr>
+                <w:rFonts w:ascii="Times New Roman" w:hAnsi="Times New Roman" w:cs="Times New Roman"/>
+                <w:sz w:val="24"/>
+                <w:szCs w:val="24"/>
+              </w:rPr>
+              <w:t>dokter</w:t>
+            </w:r>
+            <w:proofErr w:type="spellEnd"/>
+            <w:r>
+              <w:rPr>
+                <w:rFonts w:ascii="Times New Roman" w:hAnsi="Times New Roman" w:cs="Times New Roman"/>
+                <w:sz w:val="24"/>
+                <w:szCs w:val="24"/>
+              </w:rPr>
+              <w:t xml:space="preserve">”, </w:t>
             </w:r>
             <w:r>
               <w:rPr>
@@ -1746,8 +2374,72 @@
                 <w:sz w:val="24"/>
                 <w:szCs w:val="24"/>
               </w:rPr>
-              <w:t>/api/pasien/reservasi/pribadi</w:t>
-            </w:r>
+              <w:t>/</w:t>
+            </w:r>
+            <w:proofErr w:type="spellStart"/>
+            <w:r>
+              <w:rPr>
+                <w:rFonts w:ascii="Times New Roman" w:hAnsi="Times New Roman" w:cs="Times New Roman"/>
+                <w:sz w:val="24"/>
+                <w:szCs w:val="24"/>
+              </w:rPr>
+              <w:t>api</w:t>
+            </w:r>
+            <w:proofErr w:type="spellEnd"/>
+            <w:r>
+              <w:rPr>
+                <w:rFonts w:ascii="Times New Roman" w:hAnsi="Times New Roman" w:cs="Times New Roman"/>
+                <w:sz w:val="24"/>
+                <w:szCs w:val="24"/>
+              </w:rPr>
+              <w:t>/</w:t>
+            </w:r>
+            <w:proofErr w:type="spellStart"/>
+            <w:r>
+              <w:rPr>
+                <w:rFonts w:ascii="Times New Roman" w:hAnsi="Times New Roman" w:cs="Times New Roman"/>
+                <w:sz w:val="24"/>
+                <w:szCs w:val="24"/>
+              </w:rPr>
+              <w:t>pasien</w:t>
+            </w:r>
+            <w:proofErr w:type="spellEnd"/>
+            <w:r>
+              <w:rPr>
+                <w:rFonts w:ascii="Times New Roman" w:hAnsi="Times New Roman" w:cs="Times New Roman"/>
+                <w:sz w:val="24"/>
+                <w:szCs w:val="24"/>
+              </w:rPr>
+              <w:t>/</w:t>
+            </w:r>
+            <w:proofErr w:type="spellStart"/>
+            <w:r>
+              <w:rPr>
+                <w:rFonts w:ascii="Times New Roman" w:hAnsi="Times New Roman" w:cs="Times New Roman"/>
+                <w:sz w:val="24"/>
+                <w:szCs w:val="24"/>
+              </w:rPr>
+              <w:t>reservasi</w:t>
+            </w:r>
+            <w:proofErr w:type="spellEnd"/>
+            <w:r>
+              <w:rPr>
+                <w:rFonts w:ascii="Times New Roman" w:hAnsi="Times New Roman" w:cs="Times New Roman"/>
+                <w:sz w:val="24"/>
+                <w:szCs w:val="24"/>
+              </w:rPr>
+              <w:t>/</w:t>
+            </w:r>
+            <w:proofErr w:type="spellStart"/>
+            <w:r>
+              <w:rPr>
+                <w:rFonts w:ascii="Times New Roman" w:hAnsi="Times New Roman" w:cs="Times New Roman"/>
+                <w:sz w:val="24"/>
+                <w:szCs w:val="24"/>
+              </w:rPr>
+              <w:t>pribadi</w:t>
+            </w:r>
+            <w:proofErr w:type="spellEnd"/>
           </w:p>
         </w:tc>
         <w:tc>
@@ -1792,15 +2484,51 @@
                 <w:sz w:val="24"/>
                 <w:szCs w:val="24"/>
               </w:rPr>
-              <w:t>“id”, “jadwal_tanggal”</w:t>
-            </w:r>
-            <w:r>
-              <w:rPr>
-                <w:rFonts w:ascii="Times New Roman" w:hAnsi="Times New Roman" w:cs="Times New Roman"/>
-                <w:sz w:val="24"/>
-                <w:szCs w:val="24"/>
-              </w:rPr>
-              <w:t>, “keluhan”</w:t>
+              <w:t>“id”, “</w:t>
+            </w:r>
+            <w:proofErr w:type="spellStart"/>
+            <w:r>
+              <w:rPr>
+                <w:rFonts w:ascii="Times New Roman" w:hAnsi="Times New Roman" w:cs="Times New Roman"/>
+                <w:sz w:val="24"/>
+                <w:szCs w:val="24"/>
+              </w:rPr>
+              <w:t>jadwal_tanggal</w:t>
+            </w:r>
+            <w:proofErr w:type="spellEnd"/>
+            <w:r>
+              <w:rPr>
+                <w:rFonts w:ascii="Times New Roman" w:hAnsi="Times New Roman" w:cs="Times New Roman"/>
+                <w:sz w:val="24"/>
+                <w:szCs w:val="24"/>
+              </w:rPr>
+              <w:t>”</w:t>
+            </w:r>
+            <w:r>
+              <w:rPr>
+                <w:rFonts w:ascii="Times New Roman" w:hAnsi="Times New Roman" w:cs="Times New Roman"/>
+                <w:sz w:val="24"/>
+                <w:szCs w:val="24"/>
+              </w:rPr>
+              <w:t>, “</w:t>
+            </w:r>
+            <w:proofErr w:type="spellStart"/>
+            <w:r>
+              <w:rPr>
+                <w:rFonts w:ascii="Times New Roman" w:hAnsi="Times New Roman" w:cs="Times New Roman"/>
+                <w:sz w:val="24"/>
+                <w:szCs w:val="24"/>
+              </w:rPr>
+              <w:t>keluhan</w:t>
+            </w:r>
+            <w:proofErr w:type="spellEnd"/>
+            <w:r>
+              <w:rPr>
+                <w:rFonts w:ascii="Times New Roman" w:hAnsi="Times New Roman" w:cs="Times New Roman"/>
+                <w:sz w:val="24"/>
+                <w:szCs w:val="24"/>
+              </w:rPr>
+              <w:t>”</w:t>
             </w:r>
           </w:p>
         </w:tc>
@@ -1874,8 +2602,72 @@
                 <w:sz w:val="24"/>
                 <w:szCs w:val="24"/>
               </w:rPr>
-              <w:t>/api/pasien/reservasi/riwayat</w:t>
-            </w:r>
+              <w:t>/</w:t>
+            </w:r>
+            <w:proofErr w:type="spellStart"/>
+            <w:r>
+              <w:rPr>
+                <w:rFonts w:ascii="Times New Roman" w:hAnsi="Times New Roman" w:cs="Times New Roman"/>
+                <w:sz w:val="24"/>
+                <w:szCs w:val="24"/>
+              </w:rPr>
+              <w:t>api</w:t>
+            </w:r>
+            <w:proofErr w:type="spellEnd"/>
+            <w:r>
+              <w:rPr>
+                <w:rFonts w:ascii="Times New Roman" w:hAnsi="Times New Roman" w:cs="Times New Roman"/>
+                <w:sz w:val="24"/>
+                <w:szCs w:val="24"/>
+              </w:rPr>
+              <w:t>/</w:t>
+            </w:r>
+            <w:proofErr w:type="spellStart"/>
+            <w:r>
+              <w:rPr>
+                <w:rFonts w:ascii="Times New Roman" w:hAnsi="Times New Roman" w:cs="Times New Roman"/>
+                <w:sz w:val="24"/>
+                <w:szCs w:val="24"/>
+              </w:rPr>
+              <w:t>pasien</w:t>
+            </w:r>
+            <w:proofErr w:type="spellEnd"/>
+            <w:r>
+              <w:rPr>
+                <w:rFonts w:ascii="Times New Roman" w:hAnsi="Times New Roman" w:cs="Times New Roman"/>
+                <w:sz w:val="24"/>
+                <w:szCs w:val="24"/>
+              </w:rPr>
+              <w:t>/</w:t>
+            </w:r>
+            <w:proofErr w:type="spellStart"/>
+            <w:r>
+              <w:rPr>
+                <w:rFonts w:ascii="Times New Roman" w:hAnsi="Times New Roman" w:cs="Times New Roman"/>
+                <w:sz w:val="24"/>
+                <w:szCs w:val="24"/>
+              </w:rPr>
+              <w:t>reservasi</w:t>
+            </w:r>
+            <w:proofErr w:type="spellEnd"/>
+            <w:r>
+              <w:rPr>
+                <w:rFonts w:ascii="Times New Roman" w:hAnsi="Times New Roman" w:cs="Times New Roman"/>
+                <w:sz w:val="24"/>
+                <w:szCs w:val="24"/>
+              </w:rPr>
+              <w:t>/</w:t>
+            </w:r>
+            <w:proofErr w:type="spellStart"/>
+            <w:r>
+              <w:rPr>
+                <w:rFonts w:ascii="Times New Roman" w:hAnsi="Times New Roman" w:cs="Times New Roman"/>
+                <w:sz w:val="24"/>
+                <w:szCs w:val="24"/>
+              </w:rPr>
+              <w:t>riwayat</w:t>
+            </w:r>
+            <w:proofErr w:type="spellEnd"/>
           </w:p>
         </w:tc>
         <w:tc>
@@ -1994,8 +2786,72 @@
                 <w:sz w:val="24"/>
                 <w:szCs w:val="24"/>
               </w:rPr>
-              <w:t>/api/pasien/reservasi/hasil</w:t>
-            </w:r>
+              <w:t>/</w:t>
+            </w:r>
+            <w:proofErr w:type="spellStart"/>
+            <w:r>
+              <w:rPr>
+                <w:rFonts w:ascii="Times New Roman" w:hAnsi="Times New Roman" w:cs="Times New Roman"/>
+                <w:sz w:val="24"/>
+                <w:szCs w:val="24"/>
+              </w:rPr>
+              <w:t>api</w:t>
+            </w:r>
+            <w:proofErr w:type="spellEnd"/>
+            <w:r>
+              <w:rPr>
+                <w:rFonts w:ascii="Times New Roman" w:hAnsi="Times New Roman" w:cs="Times New Roman"/>
+                <w:sz w:val="24"/>
+                <w:szCs w:val="24"/>
+              </w:rPr>
+              <w:t>/</w:t>
+            </w:r>
+            <w:proofErr w:type="spellStart"/>
+            <w:r>
+              <w:rPr>
+                <w:rFonts w:ascii="Times New Roman" w:hAnsi="Times New Roman" w:cs="Times New Roman"/>
+                <w:sz w:val="24"/>
+                <w:szCs w:val="24"/>
+              </w:rPr>
+              <w:t>pasien</w:t>
+            </w:r>
+            <w:proofErr w:type="spellEnd"/>
+            <w:r>
+              <w:rPr>
+                <w:rFonts w:ascii="Times New Roman" w:hAnsi="Times New Roman" w:cs="Times New Roman"/>
+                <w:sz w:val="24"/>
+                <w:szCs w:val="24"/>
+              </w:rPr>
+              <w:t>/</w:t>
+            </w:r>
+            <w:proofErr w:type="spellStart"/>
+            <w:r>
+              <w:rPr>
+                <w:rFonts w:ascii="Times New Roman" w:hAnsi="Times New Roman" w:cs="Times New Roman"/>
+                <w:sz w:val="24"/>
+                <w:szCs w:val="24"/>
+              </w:rPr>
+              <w:t>reservasi</w:t>
+            </w:r>
+            <w:proofErr w:type="spellEnd"/>
+            <w:r>
+              <w:rPr>
+                <w:rFonts w:ascii="Times New Roman" w:hAnsi="Times New Roman" w:cs="Times New Roman"/>
+                <w:sz w:val="24"/>
+                <w:szCs w:val="24"/>
+              </w:rPr>
+              <w:t>/</w:t>
+            </w:r>
+            <w:proofErr w:type="spellStart"/>
+            <w:r>
+              <w:rPr>
+                <w:rFonts w:ascii="Times New Roman" w:hAnsi="Times New Roman" w:cs="Times New Roman"/>
+                <w:sz w:val="24"/>
+                <w:szCs w:val="24"/>
+              </w:rPr>
+              <w:t>hasil</w:t>
+            </w:r>
+            <w:proofErr w:type="spellEnd"/>
           </w:p>
         </w:tc>
         <w:tc>
@@ -2114,7 +2970,43 @@
                 <w:sz w:val="24"/>
                 <w:szCs w:val="24"/>
               </w:rPr>
-              <w:t>/api/pasien/profile</w:t>
+              <w:t>/</w:t>
+            </w:r>
+            <w:proofErr w:type="spellStart"/>
+            <w:r>
+              <w:rPr>
+                <w:rFonts w:ascii="Times New Roman" w:hAnsi="Times New Roman" w:cs="Times New Roman"/>
+                <w:sz w:val="24"/>
+                <w:szCs w:val="24"/>
+              </w:rPr>
+              <w:t>api</w:t>
+            </w:r>
+            <w:proofErr w:type="spellEnd"/>
+            <w:r>
+              <w:rPr>
+                <w:rFonts w:ascii="Times New Roman" w:hAnsi="Times New Roman" w:cs="Times New Roman"/>
+                <w:sz w:val="24"/>
+                <w:szCs w:val="24"/>
+              </w:rPr>
+              <w:t>/</w:t>
+            </w:r>
+            <w:proofErr w:type="spellStart"/>
+            <w:r>
+              <w:rPr>
+                <w:rFonts w:ascii="Times New Roman" w:hAnsi="Times New Roman" w:cs="Times New Roman"/>
+                <w:sz w:val="24"/>
+                <w:szCs w:val="24"/>
+              </w:rPr>
+              <w:t>pasien</w:t>
+            </w:r>
+            <w:proofErr w:type="spellEnd"/>
+            <w:r>
+              <w:rPr>
+                <w:rFonts w:ascii="Times New Roman" w:hAnsi="Times New Roman" w:cs="Times New Roman"/>
+                <w:sz w:val="24"/>
+                <w:szCs w:val="24"/>
+              </w:rPr>
+              <w:t>/profile</w:t>
             </w:r>
           </w:p>
         </w:tc>
@@ -2234,8 +3126,54 @@
                 <w:sz w:val="24"/>
                 <w:szCs w:val="24"/>
               </w:rPr>
-              <w:t>/api/pasien/profile/ubah</w:t>
-            </w:r>
+              <w:t>/</w:t>
+            </w:r>
+            <w:proofErr w:type="spellStart"/>
+            <w:r>
+              <w:rPr>
+                <w:rFonts w:ascii="Times New Roman" w:hAnsi="Times New Roman" w:cs="Times New Roman"/>
+                <w:sz w:val="24"/>
+                <w:szCs w:val="24"/>
+              </w:rPr>
+              <w:t>api</w:t>
+            </w:r>
+            <w:proofErr w:type="spellEnd"/>
+            <w:r>
+              <w:rPr>
+                <w:rFonts w:ascii="Times New Roman" w:hAnsi="Times New Roman" w:cs="Times New Roman"/>
+                <w:sz w:val="24"/>
+                <w:szCs w:val="24"/>
+              </w:rPr>
+              <w:t>/</w:t>
+            </w:r>
+            <w:proofErr w:type="spellStart"/>
+            <w:r>
+              <w:rPr>
+                <w:rFonts w:ascii="Times New Roman" w:hAnsi="Times New Roman" w:cs="Times New Roman"/>
+                <w:sz w:val="24"/>
+                <w:szCs w:val="24"/>
+              </w:rPr>
+              <w:t>pasien</w:t>
+            </w:r>
+            <w:proofErr w:type="spellEnd"/>
+            <w:r>
+              <w:rPr>
+                <w:rFonts w:ascii="Times New Roman" w:hAnsi="Times New Roman" w:cs="Times New Roman"/>
+                <w:sz w:val="24"/>
+                <w:szCs w:val="24"/>
+              </w:rPr>
+              <w:t>/profile/</w:t>
+            </w:r>
+            <w:proofErr w:type="spellStart"/>
+            <w:r>
+              <w:rPr>
+                <w:rFonts w:ascii="Times New Roman" w:hAnsi="Times New Roman" w:cs="Times New Roman"/>
+                <w:sz w:val="24"/>
+                <w:szCs w:val="24"/>
+              </w:rPr>
+              <w:t>ubah</w:t>
+            </w:r>
+            <w:proofErr w:type="spellEnd"/>
           </w:p>
         </w:tc>
         <w:tc>
@@ -2280,7 +3218,151 @@
                 <w:sz w:val="24"/>
                 <w:szCs w:val="24"/>
               </w:rPr>
-              <w:t>“nik_pasien”, “nama”, “jk_pasien”, “tgl_lahir_pasien”, “tmpt_lahir_pasien”, “alamat_pasien”, “no_hp_pasien”, “ktp_pasien”</w:t>
+              <w:t>“</w:t>
+            </w:r>
+            <w:proofErr w:type="spellStart"/>
+            <w:r>
+              <w:rPr>
+                <w:rFonts w:ascii="Times New Roman" w:hAnsi="Times New Roman" w:cs="Times New Roman"/>
+                <w:sz w:val="24"/>
+                <w:szCs w:val="24"/>
+              </w:rPr>
+              <w:t>nik_pasien</w:t>
+            </w:r>
+            <w:proofErr w:type="spellEnd"/>
+            <w:r>
+              <w:rPr>
+                <w:rFonts w:ascii="Times New Roman" w:hAnsi="Times New Roman" w:cs="Times New Roman"/>
+                <w:sz w:val="24"/>
+                <w:szCs w:val="24"/>
+              </w:rPr>
+              <w:t>”, “</w:t>
+            </w:r>
+            <w:proofErr w:type="spellStart"/>
+            <w:r>
+              <w:rPr>
+                <w:rFonts w:ascii="Times New Roman" w:hAnsi="Times New Roman" w:cs="Times New Roman"/>
+                <w:sz w:val="24"/>
+                <w:szCs w:val="24"/>
+              </w:rPr>
+              <w:t>nama</w:t>
+            </w:r>
+            <w:proofErr w:type="spellEnd"/>
+            <w:r>
+              <w:rPr>
+                <w:rFonts w:ascii="Times New Roman" w:hAnsi="Times New Roman" w:cs="Times New Roman"/>
+                <w:sz w:val="24"/>
+                <w:szCs w:val="24"/>
+              </w:rPr>
+              <w:t>”, “</w:t>
+            </w:r>
+            <w:proofErr w:type="spellStart"/>
+            <w:r>
+              <w:rPr>
+                <w:rFonts w:ascii="Times New Roman" w:hAnsi="Times New Roman" w:cs="Times New Roman"/>
+                <w:sz w:val="24"/>
+                <w:szCs w:val="24"/>
+              </w:rPr>
+              <w:t>jk_pasien</w:t>
+            </w:r>
+            <w:proofErr w:type="spellEnd"/>
+            <w:r>
+              <w:rPr>
+                <w:rFonts w:ascii="Times New Roman" w:hAnsi="Times New Roman" w:cs="Times New Roman"/>
+                <w:sz w:val="24"/>
+                <w:szCs w:val="24"/>
+              </w:rPr>
+              <w:t>”, “</w:t>
+            </w:r>
+            <w:proofErr w:type="spellStart"/>
+            <w:r>
+              <w:rPr>
+                <w:rFonts w:ascii="Times New Roman" w:hAnsi="Times New Roman" w:cs="Times New Roman"/>
+                <w:sz w:val="24"/>
+                <w:szCs w:val="24"/>
+              </w:rPr>
+              <w:t>tgl_lahir_pasien</w:t>
+            </w:r>
+            <w:proofErr w:type="spellEnd"/>
+            <w:r>
+              <w:rPr>
+                <w:rFonts w:ascii="Times New Roman" w:hAnsi="Times New Roman" w:cs="Times New Roman"/>
+                <w:sz w:val="24"/>
+                <w:szCs w:val="24"/>
+              </w:rPr>
+              <w:t>”, “</w:t>
+            </w:r>
+            <w:proofErr w:type="spellStart"/>
+            <w:r>
+              <w:rPr>
+                <w:rFonts w:ascii="Times New Roman" w:hAnsi="Times New Roman" w:cs="Times New Roman"/>
+                <w:sz w:val="24"/>
+                <w:szCs w:val="24"/>
+              </w:rPr>
+              <w:t>tmpt_lahir_pasien</w:t>
+            </w:r>
+            <w:proofErr w:type="spellEnd"/>
+            <w:r>
+              <w:rPr>
+                <w:rFonts w:ascii="Times New Roman" w:hAnsi="Times New Roman" w:cs="Times New Roman"/>
+                <w:sz w:val="24"/>
+                <w:szCs w:val="24"/>
+              </w:rPr>
+              <w:t>”, “</w:t>
+            </w:r>
+            <w:proofErr w:type="spellStart"/>
+            <w:r>
+              <w:rPr>
+                <w:rFonts w:ascii="Times New Roman" w:hAnsi="Times New Roman" w:cs="Times New Roman"/>
+                <w:sz w:val="24"/>
+                <w:szCs w:val="24"/>
+              </w:rPr>
+              <w:t>alamat_pasien</w:t>
+            </w:r>
+            <w:proofErr w:type="spellEnd"/>
+            <w:r>
+              <w:rPr>
+                <w:rFonts w:ascii="Times New Roman" w:hAnsi="Times New Roman" w:cs="Times New Roman"/>
+                <w:sz w:val="24"/>
+                <w:szCs w:val="24"/>
+              </w:rPr>
+              <w:t>”, “</w:t>
+            </w:r>
+            <w:proofErr w:type="spellStart"/>
+            <w:r>
+              <w:rPr>
+                <w:rFonts w:ascii="Times New Roman" w:hAnsi="Times New Roman" w:cs="Times New Roman"/>
+                <w:sz w:val="24"/>
+                <w:szCs w:val="24"/>
+              </w:rPr>
+              <w:t>no_hp_pasien</w:t>
+            </w:r>
+            <w:proofErr w:type="spellEnd"/>
+            <w:r>
+              <w:rPr>
+                <w:rFonts w:ascii="Times New Roman" w:hAnsi="Times New Roman" w:cs="Times New Roman"/>
+                <w:sz w:val="24"/>
+                <w:szCs w:val="24"/>
+              </w:rPr>
+              <w:t>”, “</w:t>
+            </w:r>
+            <w:proofErr w:type="spellStart"/>
+            <w:r>
+              <w:rPr>
+                <w:rFonts w:ascii="Times New Roman" w:hAnsi="Times New Roman" w:cs="Times New Roman"/>
+                <w:sz w:val="24"/>
+                <w:szCs w:val="24"/>
+              </w:rPr>
+              <w:t>ktp_pasien</w:t>
+            </w:r>
+            <w:proofErr w:type="spellEnd"/>
+            <w:r>
+              <w:rPr>
+                <w:rFonts w:ascii="Times New Roman" w:hAnsi="Times New Roman" w:cs="Times New Roman"/>
+                <w:sz w:val="24"/>
+                <w:szCs w:val="24"/>
+              </w:rPr>
+              <w:t>”</w:t>
             </w:r>
           </w:p>
         </w:tc>
@@ -2325,8 +3407,18 @@
           <w:szCs w:val="24"/>
         </w:rPr>
         <w:lastRenderedPageBreak/>
-        <w:t>API Petugas</w:t>
+        <w:t xml:space="preserve">API </w:t>
       </w:r>
+      <w:proofErr w:type="spellStart"/>
+      <w:r>
+        <w:rPr>
+          <w:rFonts w:ascii="Times New Roman" w:hAnsi="Times New Roman" w:cs="Times New Roman"/>
+          <w:sz w:val="24"/>
+          <w:szCs w:val="24"/>
+        </w:rPr>
+        <w:t>Petugas</w:t>
+      </w:r>
+      <w:proofErr w:type="spellEnd"/>
     </w:p>
     <w:tbl>
       <w:tblPr>
@@ -2387,7 +3479,43 @@
                 <w:sz w:val="24"/>
                 <w:szCs w:val="24"/>
               </w:rPr>
-              <w:t>/api/petugas/insert/poli</w:t>
+              <w:t>/</w:t>
+            </w:r>
+            <w:proofErr w:type="spellStart"/>
+            <w:r>
+              <w:rPr>
+                <w:rFonts w:ascii="Times New Roman" w:hAnsi="Times New Roman" w:cs="Times New Roman"/>
+                <w:sz w:val="24"/>
+                <w:szCs w:val="24"/>
+              </w:rPr>
+              <w:t>api</w:t>
+            </w:r>
+            <w:proofErr w:type="spellEnd"/>
+            <w:r>
+              <w:rPr>
+                <w:rFonts w:ascii="Times New Roman" w:hAnsi="Times New Roman" w:cs="Times New Roman"/>
+                <w:sz w:val="24"/>
+                <w:szCs w:val="24"/>
+              </w:rPr>
+              <w:t>/</w:t>
+            </w:r>
+            <w:proofErr w:type="spellStart"/>
+            <w:r>
+              <w:rPr>
+                <w:rFonts w:ascii="Times New Roman" w:hAnsi="Times New Roman" w:cs="Times New Roman"/>
+                <w:sz w:val="24"/>
+                <w:szCs w:val="24"/>
+              </w:rPr>
+              <w:t>petugas</w:t>
+            </w:r>
+            <w:proofErr w:type="spellEnd"/>
+            <w:r>
+              <w:rPr>
+                <w:rFonts w:ascii="Times New Roman" w:hAnsi="Times New Roman" w:cs="Times New Roman"/>
+                <w:sz w:val="24"/>
+                <w:szCs w:val="24"/>
+              </w:rPr>
+              <w:t>/insert/poli</w:t>
             </w:r>
           </w:p>
         </w:tc>
@@ -2433,7 +3561,25 @@
                 <w:sz w:val="24"/>
                 <w:szCs w:val="24"/>
               </w:rPr>
-              <w:t>“nama_poli”</w:t>
+              <w:t>“</w:t>
+            </w:r>
+            <w:proofErr w:type="spellStart"/>
+            <w:r>
+              <w:rPr>
+                <w:rFonts w:ascii="Times New Roman" w:hAnsi="Times New Roman" w:cs="Times New Roman"/>
+                <w:sz w:val="24"/>
+                <w:szCs w:val="24"/>
+              </w:rPr>
+              <w:t>nama_poli</w:t>
+            </w:r>
+            <w:proofErr w:type="spellEnd"/>
+            <w:r>
+              <w:rPr>
+                <w:rFonts w:ascii="Times New Roman" w:hAnsi="Times New Roman" w:cs="Times New Roman"/>
+                <w:sz w:val="24"/>
+                <w:szCs w:val="24"/>
+              </w:rPr>
+              <w:t>”</w:t>
             </w:r>
           </w:p>
         </w:tc>
@@ -2507,7 +3653,34 @@
                 <w:sz w:val="24"/>
                 <w:szCs w:val="24"/>
               </w:rPr>
-              <w:t>/api/p</w:t>
+              <w:t>/</w:t>
+            </w:r>
+            <w:proofErr w:type="spellStart"/>
+            <w:r>
+              <w:rPr>
+                <w:rFonts w:ascii="Times New Roman" w:hAnsi="Times New Roman" w:cs="Times New Roman"/>
+                <w:sz w:val="24"/>
+                <w:szCs w:val="24"/>
+              </w:rPr>
+              <w:t>api</w:t>
+            </w:r>
+            <w:proofErr w:type="spellEnd"/>
+            <w:r>
+              <w:rPr>
+                <w:rFonts w:ascii="Times New Roman" w:hAnsi="Times New Roman" w:cs="Times New Roman"/>
+                <w:sz w:val="24"/>
+                <w:szCs w:val="24"/>
+              </w:rPr>
+              <w:t>/</w:t>
+            </w:r>
+            <w:proofErr w:type="spellStart"/>
+            <w:r>
+              <w:rPr>
+                <w:rFonts w:ascii="Times New Roman" w:hAnsi="Times New Roman" w:cs="Times New Roman"/>
+                <w:sz w:val="24"/>
+                <w:szCs w:val="24"/>
+              </w:rPr>
+              <w:t>p</w:t>
             </w:r>
             <w:r>
               <w:rPr>
@@ -2517,13 +3690,32 @@
               </w:rPr>
               <w:t>etugas</w:t>
             </w:r>
-            <w:r>
-              <w:rPr>
-                <w:rFonts w:ascii="Times New Roman" w:hAnsi="Times New Roman" w:cs="Times New Roman"/>
-                <w:sz w:val="24"/>
-                <w:szCs w:val="24"/>
-              </w:rPr>
-              <w:t>/lihat/poli</w:t>
+            <w:proofErr w:type="spellEnd"/>
+            <w:r>
+              <w:rPr>
+                <w:rFonts w:ascii="Times New Roman" w:hAnsi="Times New Roman" w:cs="Times New Roman"/>
+                <w:sz w:val="24"/>
+                <w:szCs w:val="24"/>
+              </w:rPr>
+              <w:t>/</w:t>
+            </w:r>
+            <w:proofErr w:type="spellStart"/>
+            <w:r>
+              <w:rPr>
+                <w:rFonts w:ascii="Times New Roman" w:hAnsi="Times New Roman" w:cs="Times New Roman"/>
+                <w:sz w:val="24"/>
+                <w:szCs w:val="24"/>
+              </w:rPr>
+              <w:t>lihat</w:t>
+            </w:r>
+            <w:proofErr w:type="spellEnd"/>
+            <w:r>
+              <w:rPr>
+                <w:rFonts w:ascii="Times New Roman" w:hAnsi="Times New Roman" w:cs="Times New Roman"/>
+                <w:sz w:val="24"/>
+                <w:szCs w:val="24"/>
+              </w:rPr>
+              <w:t>/poli</w:t>
             </w:r>
           </w:p>
         </w:tc>
@@ -2643,8 +3835,54 @@
                 <w:sz w:val="24"/>
                 <w:szCs w:val="24"/>
               </w:rPr>
-              <w:t>/api/petugas/insert/dokter</w:t>
-            </w:r>
+              <w:t>/</w:t>
+            </w:r>
+            <w:proofErr w:type="spellStart"/>
+            <w:r>
+              <w:rPr>
+                <w:rFonts w:ascii="Times New Roman" w:hAnsi="Times New Roman" w:cs="Times New Roman"/>
+                <w:sz w:val="24"/>
+                <w:szCs w:val="24"/>
+              </w:rPr>
+              <w:t>api</w:t>
+            </w:r>
+            <w:proofErr w:type="spellEnd"/>
+            <w:r>
+              <w:rPr>
+                <w:rFonts w:ascii="Times New Roman" w:hAnsi="Times New Roman" w:cs="Times New Roman"/>
+                <w:sz w:val="24"/>
+                <w:szCs w:val="24"/>
+              </w:rPr>
+              <w:t>/</w:t>
+            </w:r>
+            <w:proofErr w:type="spellStart"/>
+            <w:r>
+              <w:rPr>
+                <w:rFonts w:ascii="Times New Roman" w:hAnsi="Times New Roman" w:cs="Times New Roman"/>
+                <w:sz w:val="24"/>
+                <w:szCs w:val="24"/>
+              </w:rPr>
+              <w:t>petugas</w:t>
+            </w:r>
+            <w:proofErr w:type="spellEnd"/>
+            <w:r>
+              <w:rPr>
+                <w:rFonts w:ascii="Times New Roman" w:hAnsi="Times New Roman" w:cs="Times New Roman"/>
+                <w:sz w:val="24"/>
+                <w:szCs w:val="24"/>
+              </w:rPr>
+              <w:t>/insert/</w:t>
+            </w:r>
+            <w:proofErr w:type="spellStart"/>
+            <w:r>
+              <w:rPr>
+                <w:rFonts w:ascii="Times New Roman" w:hAnsi="Times New Roman" w:cs="Times New Roman"/>
+                <w:sz w:val="24"/>
+                <w:szCs w:val="24"/>
+              </w:rPr>
+              <w:t>dokter</w:t>
+            </w:r>
+            <w:proofErr w:type="spellEnd"/>
           </w:p>
         </w:tc>
         <w:tc>
@@ -2689,23 +3927,95 @@
                 <w:sz w:val="24"/>
                 <w:szCs w:val="24"/>
               </w:rPr>
-              <w:t xml:space="preserve">“email”, “nama”, “password”, </w:t>
-            </w:r>
-            <w:r>
-              <w:rPr>
-                <w:rFonts w:ascii="Times New Roman" w:hAnsi="Times New Roman" w:cs="Times New Roman"/>
-                <w:sz w:val="24"/>
-                <w:szCs w:val="24"/>
-              </w:rPr>
-              <w:t xml:space="preserve">“str_dokter”, “sip_dokter”, </w:t>
-            </w:r>
-            <w:r>
-              <w:rPr>
-                <w:rFonts w:ascii="Times New Roman" w:hAnsi="Times New Roman" w:cs="Times New Roman"/>
-                <w:sz w:val="24"/>
-                <w:szCs w:val="24"/>
-              </w:rPr>
-              <w:t xml:space="preserve">“nama_poli”, </w:t>
+              <w:t>“email”, “</w:t>
+            </w:r>
+            <w:proofErr w:type="spellStart"/>
+            <w:r>
+              <w:rPr>
+                <w:rFonts w:ascii="Times New Roman" w:hAnsi="Times New Roman" w:cs="Times New Roman"/>
+                <w:sz w:val="24"/>
+                <w:szCs w:val="24"/>
+              </w:rPr>
+              <w:t>nama</w:t>
+            </w:r>
+            <w:proofErr w:type="spellEnd"/>
+            <w:r>
+              <w:rPr>
+                <w:rFonts w:ascii="Times New Roman" w:hAnsi="Times New Roman" w:cs="Times New Roman"/>
+                <w:sz w:val="24"/>
+                <w:szCs w:val="24"/>
+              </w:rPr>
+              <w:t xml:space="preserve">”, “password”, </w:t>
+            </w:r>
+            <w:r>
+              <w:rPr>
+                <w:rFonts w:ascii="Times New Roman" w:hAnsi="Times New Roman" w:cs="Times New Roman"/>
+                <w:sz w:val="24"/>
+                <w:szCs w:val="24"/>
+              </w:rPr>
+              <w:t>“</w:t>
+            </w:r>
+            <w:proofErr w:type="spellStart"/>
+            <w:r>
+              <w:rPr>
+                <w:rFonts w:ascii="Times New Roman" w:hAnsi="Times New Roman" w:cs="Times New Roman"/>
+                <w:sz w:val="24"/>
+                <w:szCs w:val="24"/>
+              </w:rPr>
+              <w:t>str_dokter</w:t>
+            </w:r>
+            <w:proofErr w:type="spellEnd"/>
+            <w:r>
+              <w:rPr>
+                <w:rFonts w:ascii="Times New Roman" w:hAnsi="Times New Roman" w:cs="Times New Roman"/>
+                <w:sz w:val="24"/>
+                <w:szCs w:val="24"/>
+              </w:rPr>
+              <w:t>”, “</w:t>
+            </w:r>
+            <w:proofErr w:type="spellStart"/>
+            <w:r>
+              <w:rPr>
+                <w:rFonts w:ascii="Times New Roman" w:hAnsi="Times New Roman" w:cs="Times New Roman"/>
+                <w:sz w:val="24"/>
+                <w:szCs w:val="24"/>
+              </w:rPr>
+              <w:t>sip_dokter</w:t>
+            </w:r>
+            <w:proofErr w:type="spellEnd"/>
+            <w:r>
+              <w:rPr>
+                <w:rFonts w:ascii="Times New Roman" w:hAnsi="Times New Roman" w:cs="Times New Roman"/>
+                <w:sz w:val="24"/>
+                <w:szCs w:val="24"/>
+              </w:rPr>
+              <w:t xml:space="preserve">”, </w:t>
+            </w:r>
+            <w:r>
+              <w:rPr>
+                <w:rFonts w:ascii="Times New Roman" w:hAnsi="Times New Roman" w:cs="Times New Roman"/>
+                <w:sz w:val="24"/>
+                <w:szCs w:val="24"/>
+              </w:rPr>
+              <w:t>“</w:t>
+            </w:r>
+            <w:proofErr w:type="spellStart"/>
+            <w:r>
+              <w:rPr>
+                <w:rFonts w:ascii="Times New Roman" w:hAnsi="Times New Roman" w:cs="Times New Roman"/>
+                <w:sz w:val="24"/>
+                <w:szCs w:val="24"/>
+              </w:rPr>
+              <w:t>nama_poli</w:t>
+            </w:r>
+            <w:proofErr w:type="spellEnd"/>
+            <w:r>
+              <w:rPr>
+                <w:rFonts w:ascii="Times New Roman" w:hAnsi="Times New Roman" w:cs="Times New Roman"/>
+                <w:sz w:val="24"/>
+                <w:szCs w:val="24"/>
+              </w:rPr>
+              <w:t xml:space="preserve">”, </w:t>
             </w:r>
             <w:r>
               <w:rPr>
@@ -2797,8 +4107,54 @@
                 <w:sz w:val="24"/>
                 <w:szCs w:val="24"/>
               </w:rPr>
-              <w:t>/api/petugas/insert/jadwal</w:t>
-            </w:r>
+              <w:t>/</w:t>
+            </w:r>
+            <w:proofErr w:type="spellStart"/>
+            <w:r>
+              <w:rPr>
+                <w:rFonts w:ascii="Times New Roman" w:hAnsi="Times New Roman" w:cs="Times New Roman"/>
+                <w:sz w:val="24"/>
+                <w:szCs w:val="24"/>
+              </w:rPr>
+              <w:t>api</w:t>
+            </w:r>
+            <w:proofErr w:type="spellEnd"/>
+            <w:r>
+              <w:rPr>
+                <w:rFonts w:ascii="Times New Roman" w:hAnsi="Times New Roman" w:cs="Times New Roman"/>
+                <w:sz w:val="24"/>
+                <w:szCs w:val="24"/>
+              </w:rPr>
+              <w:t>/</w:t>
+            </w:r>
+            <w:proofErr w:type="spellStart"/>
+            <w:r>
+              <w:rPr>
+                <w:rFonts w:ascii="Times New Roman" w:hAnsi="Times New Roman" w:cs="Times New Roman"/>
+                <w:sz w:val="24"/>
+                <w:szCs w:val="24"/>
+              </w:rPr>
+              <w:t>petugas</w:t>
+            </w:r>
+            <w:proofErr w:type="spellEnd"/>
+            <w:r>
+              <w:rPr>
+                <w:rFonts w:ascii="Times New Roman" w:hAnsi="Times New Roman" w:cs="Times New Roman"/>
+                <w:sz w:val="24"/>
+                <w:szCs w:val="24"/>
+              </w:rPr>
+              <w:t>/insert/</w:t>
+            </w:r>
+            <w:proofErr w:type="spellStart"/>
+            <w:r>
+              <w:rPr>
+                <w:rFonts w:ascii="Times New Roman" w:hAnsi="Times New Roman" w:cs="Times New Roman"/>
+                <w:sz w:val="24"/>
+                <w:szCs w:val="24"/>
+              </w:rPr>
+              <w:t>jadwal</w:t>
+            </w:r>
+            <w:proofErr w:type="spellEnd"/>
           </w:p>
         </w:tc>
         <w:tc>
@@ -2843,7 +4199,79 @@
                 <w:sz w:val="24"/>
                 <w:szCs w:val="24"/>
               </w:rPr>
-              <w:t>“id_dokter”, “jadwal_hari”, “jadwal_mulai”, “jadwal_berakhir”</w:t>
+              <w:t>“</w:t>
+            </w:r>
+            <w:proofErr w:type="spellStart"/>
+            <w:r>
+              <w:rPr>
+                <w:rFonts w:ascii="Times New Roman" w:hAnsi="Times New Roman" w:cs="Times New Roman"/>
+                <w:sz w:val="24"/>
+                <w:szCs w:val="24"/>
+              </w:rPr>
+              <w:t>id_dokter</w:t>
+            </w:r>
+            <w:proofErr w:type="spellEnd"/>
+            <w:r>
+              <w:rPr>
+                <w:rFonts w:ascii="Times New Roman" w:hAnsi="Times New Roman" w:cs="Times New Roman"/>
+                <w:sz w:val="24"/>
+                <w:szCs w:val="24"/>
+              </w:rPr>
+              <w:t>”, “</w:t>
+            </w:r>
+            <w:proofErr w:type="spellStart"/>
+            <w:r>
+              <w:rPr>
+                <w:rFonts w:ascii="Times New Roman" w:hAnsi="Times New Roman" w:cs="Times New Roman"/>
+                <w:sz w:val="24"/>
+                <w:szCs w:val="24"/>
+              </w:rPr>
+              <w:t>jadwal_hari</w:t>
+            </w:r>
+            <w:proofErr w:type="spellEnd"/>
+            <w:r>
+              <w:rPr>
+                <w:rFonts w:ascii="Times New Roman" w:hAnsi="Times New Roman" w:cs="Times New Roman"/>
+                <w:sz w:val="24"/>
+                <w:szCs w:val="24"/>
+              </w:rPr>
+              <w:t>”, “</w:t>
+            </w:r>
+            <w:proofErr w:type="spellStart"/>
+            <w:r>
+              <w:rPr>
+                <w:rFonts w:ascii="Times New Roman" w:hAnsi="Times New Roman" w:cs="Times New Roman"/>
+                <w:sz w:val="24"/>
+                <w:szCs w:val="24"/>
+              </w:rPr>
+              <w:t>jadwal_mulai</w:t>
+            </w:r>
+            <w:proofErr w:type="spellEnd"/>
+            <w:r>
+              <w:rPr>
+                <w:rFonts w:ascii="Times New Roman" w:hAnsi="Times New Roman" w:cs="Times New Roman"/>
+                <w:sz w:val="24"/>
+                <w:szCs w:val="24"/>
+              </w:rPr>
+              <w:t>”, “</w:t>
+            </w:r>
+            <w:proofErr w:type="spellStart"/>
+            <w:r>
+              <w:rPr>
+                <w:rFonts w:ascii="Times New Roman" w:hAnsi="Times New Roman" w:cs="Times New Roman"/>
+                <w:sz w:val="24"/>
+                <w:szCs w:val="24"/>
+              </w:rPr>
+              <w:t>jadwal_berakhir</w:t>
+            </w:r>
+            <w:proofErr w:type="spellEnd"/>
+            <w:r>
+              <w:rPr>
+                <w:rFonts w:ascii="Times New Roman" w:hAnsi="Times New Roman" w:cs="Times New Roman"/>
+                <w:sz w:val="24"/>
+                <w:szCs w:val="24"/>
+              </w:rPr>
+              <w:t>”</w:t>
             </w:r>
           </w:p>
         </w:tc>
@@ -2917,8 +4345,72 @@
                 <w:sz w:val="24"/>
                 <w:szCs w:val="24"/>
               </w:rPr>
-              <w:t>/api/petugas/lihat/data/reservasi</w:t>
-            </w:r>
+              <w:t>/</w:t>
+            </w:r>
+            <w:proofErr w:type="spellStart"/>
+            <w:r>
+              <w:rPr>
+                <w:rFonts w:ascii="Times New Roman" w:hAnsi="Times New Roman" w:cs="Times New Roman"/>
+                <w:sz w:val="24"/>
+                <w:szCs w:val="24"/>
+              </w:rPr>
+              <w:t>api</w:t>
+            </w:r>
+            <w:proofErr w:type="spellEnd"/>
+            <w:r>
+              <w:rPr>
+                <w:rFonts w:ascii="Times New Roman" w:hAnsi="Times New Roman" w:cs="Times New Roman"/>
+                <w:sz w:val="24"/>
+                <w:szCs w:val="24"/>
+              </w:rPr>
+              <w:t>/</w:t>
+            </w:r>
+            <w:proofErr w:type="spellStart"/>
+            <w:r>
+              <w:rPr>
+                <w:rFonts w:ascii="Times New Roman" w:hAnsi="Times New Roman" w:cs="Times New Roman"/>
+                <w:sz w:val="24"/>
+                <w:szCs w:val="24"/>
+              </w:rPr>
+              <w:t>petugas</w:t>
+            </w:r>
+            <w:proofErr w:type="spellEnd"/>
+            <w:r>
+              <w:rPr>
+                <w:rFonts w:ascii="Times New Roman" w:hAnsi="Times New Roman" w:cs="Times New Roman"/>
+                <w:sz w:val="24"/>
+                <w:szCs w:val="24"/>
+              </w:rPr>
+              <w:t>/</w:t>
+            </w:r>
+            <w:proofErr w:type="spellStart"/>
+            <w:r>
+              <w:rPr>
+                <w:rFonts w:ascii="Times New Roman" w:hAnsi="Times New Roman" w:cs="Times New Roman"/>
+                <w:sz w:val="24"/>
+                <w:szCs w:val="24"/>
+              </w:rPr>
+              <w:t>lihat</w:t>
+            </w:r>
+            <w:proofErr w:type="spellEnd"/>
+            <w:r>
+              <w:rPr>
+                <w:rFonts w:ascii="Times New Roman" w:hAnsi="Times New Roman" w:cs="Times New Roman"/>
+                <w:sz w:val="24"/>
+                <w:szCs w:val="24"/>
+              </w:rPr>
+              <w:t>/data/</w:t>
+            </w:r>
+            <w:proofErr w:type="spellStart"/>
+            <w:r>
+              <w:rPr>
+                <w:rFonts w:ascii="Times New Roman" w:hAnsi="Times New Roman" w:cs="Times New Roman"/>
+                <w:sz w:val="24"/>
+                <w:szCs w:val="24"/>
+              </w:rPr>
+              <w:t>reservasi</w:t>
+            </w:r>
+            <w:proofErr w:type="spellEnd"/>
           </w:p>
         </w:tc>
         <w:tc>
@@ -3038,8 +4530,72 @@
                 <w:sz w:val="24"/>
                 <w:szCs w:val="24"/>
               </w:rPr>
-              <w:t>/api/petugas/verifikasi/reservasi</w:t>
-            </w:r>
+              <w:t>/</w:t>
+            </w:r>
+            <w:proofErr w:type="spellStart"/>
+            <w:r>
+              <w:rPr>
+                <w:rFonts w:ascii="Times New Roman" w:hAnsi="Times New Roman" w:cs="Times New Roman"/>
+                <w:sz w:val="24"/>
+                <w:szCs w:val="24"/>
+              </w:rPr>
+              <w:t>api</w:t>
+            </w:r>
+            <w:proofErr w:type="spellEnd"/>
+            <w:r>
+              <w:rPr>
+                <w:rFonts w:ascii="Times New Roman" w:hAnsi="Times New Roman" w:cs="Times New Roman"/>
+                <w:sz w:val="24"/>
+                <w:szCs w:val="24"/>
+              </w:rPr>
+              <w:t>/</w:t>
+            </w:r>
+            <w:proofErr w:type="spellStart"/>
+            <w:r>
+              <w:rPr>
+                <w:rFonts w:ascii="Times New Roman" w:hAnsi="Times New Roman" w:cs="Times New Roman"/>
+                <w:sz w:val="24"/>
+                <w:szCs w:val="24"/>
+              </w:rPr>
+              <w:t>petugas</w:t>
+            </w:r>
+            <w:proofErr w:type="spellEnd"/>
+            <w:r>
+              <w:rPr>
+                <w:rFonts w:ascii="Times New Roman" w:hAnsi="Times New Roman" w:cs="Times New Roman"/>
+                <w:sz w:val="24"/>
+                <w:szCs w:val="24"/>
+              </w:rPr>
+              <w:t>/</w:t>
+            </w:r>
+            <w:proofErr w:type="spellStart"/>
+            <w:r>
+              <w:rPr>
+                <w:rFonts w:ascii="Times New Roman" w:hAnsi="Times New Roman" w:cs="Times New Roman"/>
+                <w:sz w:val="24"/>
+                <w:szCs w:val="24"/>
+              </w:rPr>
+              <w:t>verifikasi</w:t>
+            </w:r>
+            <w:proofErr w:type="spellEnd"/>
+            <w:r>
+              <w:rPr>
+                <w:rFonts w:ascii="Times New Roman" w:hAnsi="Times New Roman" w:cs="Times New Roman"/>
+                <w:sz w:val="24"/>
+                <w:szCs w:val="24"/>
+              </w:rPr>
+              <w:t>/</w:t>
+            </w:r>
+            <w:proofErr w:type="spellStart"/>
+            <w:r>
+              <w:rPr>
+                <w:rFonts w:ascii="Times New Roman" w:hAnsi="Times New Roman" w:cs="Times New Roman"/>
+                <w:sz w:val="24"/>
+                <w:szCs w:val="24"/>
+              </w:rPr>
+              <w:t>reservasi</w:t>
+            </w:r>
+            <w:proofErr w:type="spellEnd"/>
           </w:p>
         </w:tc>
         <w:tc>
@@ -3158,8 +4714,72 @@
                 <w:sz w:val="24"/>
                 <w:szCs w:val="24"/>
               </w:rPr>
-              <w:t>/api/petugas/ubah/jadwal</w:t>
-            </w:r>
+              <w:t>/</w:t>
+            </w:r>
+            <w:proofErr w:type="spellStart"/>
+            <w:r>
+              <w:rPr>
+                <w:rFonts w:ascii="Times New Roman" w:hAnsi="Times New Roman" w:cs="Times New Roman"/>
+                <w:sz w:val="24"/>
+                <w:szCs w:val="24"/>
+              </w:rPr>
+              <w:t>api</w:t>
+            </w:r>
+            <w:proofErr w:type="spellEnd"/>
+            <w:r>
+              <w:rPr>
+                <w:rFonts w:ascii="Times New Roman" w:hAnsi="Times New Roman" w:cs="Times New Roman"/>
+                <w:sz w:val="24"/>
+                <w:szCs w:val="24"/>
+              </w:rPr>
+              <w:t>/</w:t>
+            </w:r>
+            <w:proofErr w:type="spellStart"/>
+            <w:r>
+              <w:rPr>
+                <w:rFonts w:ascii="Times New Roman" w:hAnsi="Times New Roman" w:cs="Times New Roman"/>
+                <w:sz w:val="24"/>
+                <w:szCs w:val="24"/>
+              </w:rPr>
+              <w:t>petugas</w:t>
+            </w:r>
+            <w:proofErr w:type="spellEnd"/>
+            <w:r>
+              <w:rPr>
+                <w:rFonts w:ascii="Times New Roman" w:hAnsi="Times New Roman" w:cs="Times New Roman"/>
+                <w:sz w:val="24"/>
+                <w:szCs w:val="24"/>
+              </w:rPr>
+              <w:t>/</w:t>
+            </w:r>
+            <w:proofErr w:type="spellStart"/>
+            <w:r>
+              <w:rPr>
+                <w:rFonts w:ascii="Times New Roman" w:hAnsi="Times New Roman" w:cs="Times New Roman"/>
+                <w:sz w:val="24"/>
+                <w:szCs w:val="24"/>
+              </w:rPr>
+              <w:t>ubah</w:t>
+            </w:r>
+            <w:proofErr w:type="spellEnd"/>
+            <w:r>
+              <w:rPr>
+                <w:rFonts w:ascii="Times New Roman" w:hAnsi="Times New Roman" w:cs="Times New Roman"/>
+                <w:sz w:val="24"/>
+                <w:szCs w:val="24"/>
+              </w:rPr>
+              <w:t>/</w:t>
+            </w:r>
+            <w:proofErr w:type="spellStart"/>
+            <w:r>
+              <w:rPr>
+                <w:rFonts w:ascii="Times New Roman" w:hAnsi="Times New Roman" w:cs="Times New Roman"/>
+                <w:sz w:val="24"/>
+                <w:szCs w:val="24"/>
+              </w:rPr>
+              <w:t>jadwal</w:t>
+            </w:r>
+            <w:proofErr w:type="spellEnd"/>
           </w:p>
         </w:tc>
         <w:tc>
@@ -3204,7 +4824,61 @@
                 <w:sz w:val="24"/>
                 <w:szCs w:val="24"/>
               </w:rPr>
-              <w:t>“id”, “jadwal_hari”, “jadwal_mulai”, “jadwal_berakhir”</w:t>
+              <w:t>“id”, “</w:t>
+            </w:r>
+            <w:proofErr w:type="spellStart"/>
+            <w:r>
+              <w:rPr>
+                <w:rFonts w:ascii="Times New Roman" w:hAnsi="Times New Roman" w:cs="Times New Roman"/>
+                <w:sz w:val="24"/>
+                <w:szCs w:val="24"/>
+              </w:rPr>
+              <w:t>jadwal_hari</w:t>
+            </w:r>
+            <w:proofErr w:type="spellEnd"/>
+            <w:r>
+              <w:rPr>
+                <w:rFonts w:ascii="Times New Roman" w:hAnsi="Times New Roman" w:cs="Times New Roman"/>
+                <w:sz w:val="24"/>
+                <w:szCs w:val="24"/>
+              </w:rPr>
+              <w:t>”, “</w:t>
+            </w:r>
+            <w:proofErr w:type="spellStart"/>
+            <w:r>
+              <w:rPr>
+                <w:rFonts w:ascii="Times New Roman" w:hAnsi="Times New Roman" w:cs="Times New Roman"/>
+                <w:sz w:val="24"/>
+                <w:szCs w:val="24"/>
+              </w:rPr>
+              <w:t>jadwal_mulai</w:t>
+            </w:r>
+            <w:proofErr w:type="spellEnd"/>
+            <w:r>
+              <w:rPr>
+                <w:rFonts w:ascii="Times New Roman" w:hAnsi="Times New Roman" w:cs="Times New Roman"/>
+                <w:sz w:val="24"/>
+                <w:szCs w:val="24"/>
+              </w:rPr>
+              <w:t>”, “</w:t>
+            </w:r>
+            <w:proofErr w:type="spellStart"/>
+            <w:r>
+              <w:rPr>
+                <w:rFonts w:ascii="Times New Roman" w:hAnsi="Times New Roman" w:cs="Times New Roman"/>
+                <w:sz w:val="24"/>
+                <w:szCs w:val="24"/>
+              </w:rPr>
+              <w:t>jadwal_berakhir</w:t>
+            </w:r>
+            <w:proofErr w:type="spellEnd"/>
+            <w:r>
+              <w:rPr>
+                <w:rFonts w:ascii="Times New Roman" w:hAnsi="Times New Roman" w:cs="Times New Roman"/>
+                <w:sz w:val="24"/>
+                <w:szCs w:val="24"/>
+              </w:rPr>
+              <w:t>”</w:t>
             </w:r>
           </w:p>
         </w:tc>
@@ -3278,7 +4952,61 @@
                 <w:sz w:val="24"/>
                 <w:szCs w:val="24"/>
               </w:rPr>
-              <w:t>/api/petugas/ubah/</w:t>
+              <w:t>/</w:t>
+            </w:r>
+            <w:proofErr w:type="spellStart"/>
+            <w:r>
+              <w:rPr>
+                <w:rFonts w:ascii="Times New Roman" w:hAnsi="Times New Roman" w:cs="Times New Roman"/>
+                <w:sz w:val="24"/>
+                <w:szCs w:val="24"/>
+              </w:rPr>
+              <w:t>api</w:t>
+            </w:r>
+            <w:proofErr w:type="spellEnd"/>
+            <w:r>
+              <w:rPr>
+                <w:rFonts w:ascii="Times New Roman" w:hAnsi="Times New Roman" w:cs="Times New Roman"/>
+                <w:sz w:val="24"/>
+                <w:szCs w:val="24"/>
+              </w:rPr>
+              <w:t>/</w:t>
+            </w:r>
+            <w:proofErr w:type="spellStart"/>
+            <w:r>
+              <w:rPr>
+                <w:rFonts w:ascii="Times New Roman" w:hAnsi="Times New Roman" w:cs="Times New Roman"/>
+                <w:sz w:val="24"/>
+                <w:szCs w:val="24"/>
+              </w:rPr>
+              <w:t>petugas</w:t>
+            </w:r>
+            <w:proofErr w:type="spellEnd"/>
+            <w:r>
+              <w:rPr>
+                <w:rFonts w:ascii="Times New Roman" w:hAnsi="Times New Roman" w:cs="Times New Roman"/>
+                <w:sz w:val="24"/>
+                <w:szCs w:val="24"/>
+              </w:rPr>
+              <w:t>/</w:t>
+            </w:r>
+            <w:proofErr w:type="spellStart"/>
+            <w:r>
+              <w:rPr>
+                <w:rFonts w:ascii="Times New Roman" w:hAnsi="Times New Roman" w:cs="Times New Roman"/>
+                <w:sz w:val="24"/>
+                <w:szCs w:val="24"/>
+              </w:rPr>
+              <w:t>ubah</w:t>
+            </w:r>
+            <w:proofErr w:type="spellEnd"/>
+            <w:r>
+              <w:rPr>
+                <w:rFonts w:ascii="Times New Roman" w:hAnsi="Times New Roman" w:cs="Times New Roman"/>
+                <w:sz w:val="24"/>
+                <w:szCs w:val="24"/>
+              </w:rPr>
+              <w:t>/</w:t>
             </w:r>
             <w:r>
               <w:rPr>
@@ -3332,7 +5060,25 @@
                 <w:sz w:val="24"/>
                 <w:szCs w:val="24"/>
               </w:rPr>
-              <w:t>“id”, “nama”</w:t>
+              <w:t>“id”, “</w:t>
+            </w:r>
+            <w:proofErr w:type="spellStart"/>
+            <w:r>
+              <w:rPr>
+                <w:rFonts w:ascii="Times New Roman" w:hAnsi="Times New Roman" w:cs="Times New Roman"/>
+                <w:sz w:val="24"/>
+                <w:szCs w:val="24"/>
+              </w:rPr>
+              <w:t>nama</w:t>
+            </w:r>
+            <w:proofErr w:type="spellEnd"/>
+            <w:r>
+              <w:rPr>
+                <w:rFonts w:ascii="Times New Roman" w:hAnsi="Times New Roman" w:cs="Times New Roman"/>
+                <w:sz w:val="24"/>
+                <w:szCs w:val="24"/>
+              </w:rPr>
+              <w:t>”</w:t>
             </w:r>
           </w:p>
         </w:tc>
@@ -3408,14 +5154,52 @@
               </w:rPr>
               <w:t>/</w:t>
             </w:r>
-            <w:r>
-              <w:rPr>
-                <w:rFonts w:ascii="Times New Roman" w:hAnsi="Times New Roman" w:cs="Times New Roman"/>
-                <w:sz w:val="24"/>
-                <w:szCs w:val="24"/>
-              </w:rPr>
-              <w:t>api/petugas/laporan</w:t>
-            </w:r>
+            <w:proofErr w:type="spellStart"/>
+            <w:r>
+              <w:rPr>
+                <w:rFonts w:ascii="Times New Roman" w:hAnsi="Times New Roman" w:cs="Times New Roman"/>
+                <w:sz w:val="24"/>
+                <w:szCs w:val="24"/>
+              </w:rPr>
+              <w:t>api</w:t>
+            </w:r>
+            <w:proofErr w:type="spellEnd"/>
+            <w:r>
+              <w:rPr>
+                <w:rFonts w:ascii="Times New Roman" w:hAnsi="Times New Roman" w:cs="Times New Roman"/>
+                <w:sz w:val="24"/>
+                <w:szCs w:val="24"/>
+              </w:rPr>
+              <w:t>/</w:t>
+            </w:r>
+            <w:proofErr w:type="spellStart"/>
+            <w:r>
+              <w:rPr>
+                <w:rFonts w:ascii="Times New Roman" w:hAnsi="Times New Roman" w:cs="Times New Roman"/>
+                <w:sz w:val="24"/>
+                <w:szCs w:val="24"/>
+              </w:rPr>
+              <w:t>petugas</w:t>
+            </w:r>
+            <w:proofErr w:type="spellEnd"/>
+            <w:r>
+              <w:rPr>
+                <w:rFonts w:ascii="Times New Roman" w:hAnsi="Times New Roman" w:cs="Times New Roman"/>
+                <w:sz w:val="24"/>
+                <w:szCs w:val="24"/>
+              </w:rPr>
+              <w:t>/</w:t>
+            </w:r>
+            <w:proofErr w:type="spellStart"/>
+            <w:r>
+              <w:rPr>
+                <w:rFonts w:ascii="Times New Roman" w:hAnsi="Times New Roman" w:cs="Times New Roman"/>
+                <w:sz w:val="24"/>
+                <w:szCs w:val="24"/>
+              </w:rPr>
+              <w:t>laporan</w:t>
+            </w:r>
+            <w:proofErr w:type="spellEnd"/>
           </w:p>
         </w:tc>
         <w:tc>
@@ -3460,7 +5244,43 @@
                 <w:sz w:val="24"/>
                 <w:szCs w:val="24"/>
               </w:rPr>
-              <w:t>“waktu_awal”, “waktu_akhir”</w:t>
+              <w:t>“</w:t>
+            </w:r>
+            <w:proofErr w:type="spellStart"/>
+            <w:r>
+              <w:rPr>
+                <w:rFonts w:ascii="Times New Roman" w:hAnsi="Times New Roman" w:cs="Times New Roman"/>
+                <w:sz w:val="24"/>
+                <w:szCs w:val="24"/>
+              </w:rPr>
+              <w:t>waktu_awal</w:t>
+            </w:r>
+            <w:proofErr w:type="spellEnd"/>
+            <w:r>
+              <w:rPr>
+                <w:rFonts w:ascii="Times New Roman" w:hAnsi="Times New Roman" w:cs="Times New Roman"/>
+                <w:sz w:val="24"/>
+                <w:szCs w:val="24"/>
+              </w:rPr>
+              <w:t>”, “</w:t>
+            </w:r>
+            <w:proofErr w:type="spellStart"/>
+            <w:r>
+              <w:rPr>
+                <w:rFonts w:ascii="Times New Roman" w:hAnsi="Times New Roman" w:cs="Times New Roman"/>
+                <w:sz w:val="24"/>
+                <w:szCs w:val="24"/>
+              </w:rPr>
+              <w:t>waktu_akhir</w:t>
+            </w:r>
+            <w:proofErr w:type="spellEnd"/>
+            <w:r>
+              <w:rPr>
+                <w:rFonts w:ascii="Times New Roman" w:hAnsi="Times New Roman" w:cs="Times New Roman"/>
+                <w:sz w:val="24"/>
+                <w:szCs w:val="24"/>
+              </w:rPr>
+              <w:t>”</w:t>
             </w:r>
           </w:p>
         </w:tc>
@@ -3534,7 +5354,34 @@
                 <w:sz w:val="24"/>
                 <w:szCs w:val="24"/>
               </w:rPr>
-              <w:t>/api/p</w:t>
+              <w:t>/</w:t>
+            </w:r>
+            <w:proofErr w:type="spellStart"/>
+            <w:r>
+              <w:rPr>
+                <w:rFonts w:ascii="Times New Roman" w:hAnsi="Times New Roman" w:cs="Times New Roman"/>
+                <w:sz w:val="24"/>
+                <w:szCs w:val="24"/>
+              </w:rPr>
+              <w:t>api</w:t>
+            </w:r>
+            <w:proofErr w:type="spellEnd"/>
+            <w:r>
+              <w:rPr>
+                <w:rFonts w:ascii="Times New Roman" w:hAnsi="Times New Roman" w:cs="Times New Roman"/>
+                <w:sz w:val="24"/>
+                <w:szCs w:val="24"/>
+              </w:rPr>
+              <w:t>/</w:t>
+            </w:r>
+            <w:proofErr w:type="spellStart"/>
+            <w:r>
+              <w:rPr>
+                <w:rFonts w:ascii="Times New Roman" w:hAnsi="Times New Roman" w:cs="Times New Roman"/>
+                <w:sz w:val="24"/>
+                <w:szCs w:val="24"/>
+              </w:rPr>
+              <w:t>p</w:t>
             </w:r>
             <w:r>
               <w:rPr>
@@ -3544,13 +5391,32 @@
               </w:rPr>
               <w:t>etugas</w:t>
             </w:r>
-            <w:r>
-              <w:rPr>
-                <w:rFonts w:ascii="Times New Roman" w:hAnsi="Times New Roman" w:cs="Times New Roman"/>
-                <w:sz w:val="24"/>
-                <w:szCs w:val="24"/>
-              </w:rPr>
-              <w:t>/lihat/poli</w:t>
+            <w:proofErr w:type="spellEnd"/>
+            <w:r>
+              <w:rPr>
+                <w:rFonts w:ascii="Times New Roman" w:hAnsi="Times New Roman" w:cs="Times New Roman"/>
+                <w:sz w:val="24"/>
+                <w:szCs w:val="24"/>
+              </w:rPr>
+              <w:t>/</w:t>
+            </w:r>
+            <w:proofErr w:type="spellStart"/>
+            <w:r>
+              <w:rPr>
+                <w:rFonts w:ascii="Times New Roman" w:hAnsi="Times New Roman" w:cs="Times New Roman"/>
+                <w:sz w:val="24"/>
+                <w:szCs w:val="24"/>
+              </w:rPr>
+              <w:t>lihat</w:t>
+            </w:r>
+            <w:proofErr w:type="spellEnd"/>
+            <w:r>
+              <w:rPr>
+                <w:rFonts w:ascii="Times New Roman" w:hAnsi="Times New Roman" w:cs="Times New Roman"/>
+                <w:sz w:val="24"/>
+                <w:szCs w:val="24"/>
+              </w:rPr>
+              <w:t>/poli</w:t>
             </w:r>
           </w:p>
         </w:tc>
@@ -3670,7 +5536,34 @@
                 <w:sz w:val="24"/>
                 <w:szCs w:val="24"/>
               </w:rPr>
-              <w:t>/api/p</w:t>
+              <w:t>/</w:t>
+            </w:r>
+            <w:proofErr w:type="spellStart"/>
+            <w:r>
+              <w:rPr>
+                <w:rFonts w:ascii="Times New Roman" w:hAnsi="Times New Roman" w:cs="Times New Roman"/>
+                <w:sz w:val="24"/>
+                <w:szCs w:val="24"/>
+              </w:rPr>
+              <w:t>api</w:t>
+            </w:r>
+            <w:proofErr w:type="spellEnd"/>
+            <w:r>
+              <w:rPr>
+                <w:rFonts w:ascii="Times New Roman" w:hAnsi="Times New Roman" w:cs="Times New Roman"/>
+                <w:sz w:val="24"/>
+                <w:szCs w:val="24"/>
+              </w:rPr>
+              <w:t>/</w:t>
+            </w:r>
+            <w:proofErr w:type="spellStart"/>
+            <w:r>
+              <w:rPr>
+                <w:rFonts w:ascii="Times New Roman" w:hAnsi="Times New Roman" w:cs="Times New Roman"/>
+                <w:sz w:val="24"/>
+                <w:szCs w:val="24"/>
+              </w:rPr>
+              <w:t>p</w:t>
             </w:r>
             <w:r>
               <w:rPr>
@@ -3680,14 +5573,43 @@
               </w:rPr>
               <w:t>etugas</w:t>
             </w:r>
-            <w:r>
-              <w:rPr>
-                <w:rFonts w:ascii="Times New Roman" w:hAnsi="Times New Roman" w:cs="Times New Roman"/>
-                <w:sz w:val="24"/>
-                <w:szCs w:val="24"/>
-              </w:rPr>
-              <w:t>/lihat/poli/dokter</w:t>
-            </w:r>
+            <w:proofErr w:type="spellEnd"/>
+            <w:r>
+              <w:rPr>
+                <w:rFonts w:ascii="Times New Roman" w:hAnsi="Times New Roman" w:cs="Times New Roman"/>
+                <w:sz w:val="24"/>
+                <w:szCs w:val="24"/>
+              </w:rPr>
+              <w:t>/</w:t>
+            </w:r>
+            <w:proofErr w:type="spellStart"/>
+            <w:r>
+              <w:rPr>
+                <w:rFonts w:ascii="Times New Roman" w:hAnsi="Times New Roman" w:cs="Times New Roman"/>
+                <w:sz w:val="24"/>
+                <w:szCs w:val="24"/>
+              </w:rPr>
+              <w:t>lihat</w:t>
+            </w:r>
+            <w:proofErr w:type="spellEnd"/>
+            <w:r>
+              <w:rPr>
+                <w:rFonts w:ascii="Times New Roman" w:hAnsi="Times New Roman" w:cs="Times New Roman"/>
+                <w:sz w:val="24"/>
+                <w:szCs w:val="24"/>
+              </w:rPr>
+              <w:t>/poli/</w:t>
+            </w:r>
+            <w:proofErr w:type="spellStart"/>
+            <w:r>
+              <w:rPr>
+                <w:rFonts w:ascii="Times New Roman" w:hAnsi="Times New Roman" w:cs="Times New Roman"/>
+                <w:sz w:val="24"/>
+                <w:szCs w:val="24"/>
+              </w:rPr>
+              <w:t>dokter</w:t>
+            </w:r>
+            <w:proofErr w:type="spellEnd"/>
           </w:p>
         </w:tc>
         <w:tc>
@@ -3807,7 +5729,34 @@
                 <w:sz w:val="24"/>
                 <w:szCs w:val="24"/>
               </w:rPr>
-              <w:t>/api/p</w:t>
+              <w:t>/</w:t>
+            </w:r>
+            <w:proofErr w:type="spellStart"/>
+            <w:r>
+              <w:rPr>
+                <w:rFonts w:ascii="Times New Roman" w:hAnsi="Times New Roman" w:cs="Times New Roman"/>
+                <w:sz w:val="24"/>
+                <w:szCs w:val="24"/>
+              </w:rPr>
+              <w:t>api</w:t>
+            </w:r>
+            <w:proofErr w:type="spellEnd"/>
+            <w:r>
+              <w:rPr>
+                <w:rFonts w:ascii="Times New Roman" w:hAnsi="Times New Roman" w:cs="Times New Roman"/>
+                <w:sz w:val="24"/>
+                <w:szCs w:val="24"/>
+              </w:rPr>
+              <w:t>/</w:t>
+            </w:r>
+            <w:proofErr w:type="spellStart"/>
+            <w:r>
+              <w:rPr>
+                <w:rFonts w:ascii="Times New Roman" w:hAnsi="Times New Roman" w:cs="Times New Roman"/>
+                <w:sz w:val="24"/>
+                <w:szCs w:val="24"/>
+              </w:rPr>
+              <w:t>p</w:t>
             </w:r>
             <w:r>
               <w:rPr>
@@ -3817,14 +5766,61 @@
               </w:rPr>
               <w:t>etugas</w:t>
             </w:r>
-            <w:r>
-              <w:rPr>
-                <w:rFonts w:ascii="Times New Roman" w:hAnsi="Times New Roman" w:cs="Times New Roman"/>
-                <w:sz w:val="24"/>
-                <w:szCs w:val="24"/>
-              </w:rPr>
-              <w:t>/lihat/poli/dokter/jadwal</w:t>
-            </w:r>
+            <w:proofErr w:type="spellEnd"/>
+            <w:r>
+              <w:rPr>
+                <w:rFonts w:ascii="Times New Roman" w:hAnsi="Times New Roman" w:cs="Times New Roman"/>
+                <w:sz w:val="24"/>
+                <w:szCs w:val="24"/>
+              </w:rPr>
+              <w:t>/</w:t>
+            </w:r>
+            <w:proofErr w:type="spellStart"/>
+            <w:r>
+              <w:rPr>
+                <w:rFonts w:ascii="Times New Roman" w:hAnsi="Times New Roman" w:cs="Times New Roman"/>
+                <w:sz w:val="24"/>
+                <w:szCs w:val="24"/>
+              </w:rPr>
+              <w:t>lihat</w:t>
+            </w:r>
+            <w:proofErr w:type="spellEnd"/>
+            <w:r>
+              <w:rPr>
+                <w:rFonts w:ascii="Times New Roman" w:hAnsi="Times New Roman" w:cs="Times New Roman"/>
+                <w:sz w:val="24"/>
+                <w:szCs w:val="24"/>
+              </w:rPr>
+              <w:t>/poli/</w:t>
+            </w:r>
+            <w:proofErr w:type="spellStart"/>
+            <w:r>
+              <w:rPr>
+                <w:rFonts w:ascii="Times New Roman" w:hAnsi="Times New Roman" w:cs="Times New Roman"/>
+                <w:sz w:val="24"/>
+                <w:szCs w:val="24"/>
+              </w:rPr>
+              <w:t>dokter</w:t>
+            </w:r>
+            <w:proofErr w:type="spellEnd"/>
+            <w:r>
+              <w:rPr>
+                <w:rFonts w:ascii="Times New Roman" w:hAnsi="Times New Roman" w:cs="Times New Roman"/>
+                <w:sz w:val="24"/>
+                <w:szCs w:val="24"/>
+              </w:rPr>
+              <w:t>/</w:t>
+            </w:r>
+            <w:proofErr w:type="spellStart"/>
+            <w:r>
+              <w:rPr>
+                <w:rFonts w:ascii="Times New Roman" w:hAnsi="Times New Roman" w:cs="Times New Roman"/>
+                <w:sz w:val="24"/>
+                <w:szCs w:val="24"/>
+              </w:rPr>
+              <w:t>jadwal</w:t>
+            </w:r>
+            <w:proofErr w:type="spellEnd"/>
           </w:p>
         </w:tc>
         <w:tc>
@@ -3892,7 +5888,25 @@
                 <w:sz w:val="24"/>
                 <w:szCs w:val="24"/>
               </w:rPr>
-              <w:t>“message”, “dokter”,  “data”</w:t>
+              <w:t>“message”, “</w:t>
+            </w:r>
+            <w:proofErr w:type="spellStart"/>
+            <w:r>
+              <w:rPr>
+                <w:rFonts w:ascii="Times New Roman" w:hAnsi="Times New Roman" w:cs="Times New Roman"/>
+                <w:sz w:val="24"/>
+                <w:szCs w:val="24"/>
+              </w:rPr>
+              <w:t>dokter</w:t>
+            </w:r>
+            <w:proofErr w:type="spellEnd"/>
+            <w:r>
+              <w:rPr>
+                <w:rFonts w:ascii="Times New Roman" w:hAnsi="Times New Roman" w:cs="Times New Roman"/>
+                <w:sz w:val="24"/>
+                <w:szCs w:val="24"/>
+              </w:rPr>
+              <w:t>”,  “data”</w:t>
             </w:r>
           </w:p>
         </w:tc>
@@ -3943,7 +5957,34 @@
                 <w:sz w:val="24"/>
                 <w:szCs w:val="24"/>
               </w:rPr>
-              <w:t>/api/p</w:t>
+              <w:t>/</w:t>
+            </w:r>
+            <w:proofErr w:type="spellStart"/>
+            <w:r>
+              <w:rPr>
+                <w:rFonts w:ascii="Times New Roman" w:hAnsi="Times New Roman" w:cs="Times New Roman"/>
+                <w:sz w:val="24"/>
+                <w:szCs w:val="24"/>
+              </w:rPr>
+              <w:t>api</w:t>
+            </w:r>
+            <w:proofErr w:type="spellEnd"/>
+            <w:r>
+              <w:rPr>
+                <w:rFonts w:ascii="Times New Roman" w:hAnsi="Times New Roman" w:cs="Times New Roman"/>
+                <w:sz w:val="24"/>
+                <w:szCs w:val="24"/>
+              </w:rPr>
+              <w:t>/</w:t>
+            </w:r>
+            <w:proofErr w:type="spellStart"/>
+            <w:r>
+              <w:rPr>
+                <w:rFonts w:ascii="Times New Roman" w:hAnsi="Times New Roman" w:cs="Times New Roman"/>
+                <w:sz w:val="24"/>
+                <w:szCs w:val="24"/>
+              </w:rPr>
+              <w:t>p</w:t>
             </w:r>
             <w:r>
               <w:rPr>
@@ -3953,14 +5994,61 @@
               </w:rPr>
               <w:t>etugas</w:t>
             </w:r>
-            <w:r>
-              <w:rPr>
-                <w:rFonts w:ascii="Times New Roman" w:hAnsi="Times New Roman" w:cs="Times New Roman"/>
-                <w:sz w:val="24"/>
-                <w:szCs w:val="24"/>
-              </w:rPr>
-              <w:t>/lihat/poli/dokter/jadwal</w:t>
-            </w:r>
+            <w:proofErr w:type="spellEnd"/>
+            <w:r>
+              <w:rPr>
+                <w:rFonts w:ascii="Times New Roman" w:hAnsi="Times New Roman" w:cs="Times New Roman"/>
+                <w:sz w:val="24"/>
+                <w:szCs w:val="24"/>
+              </w:rPr>
+              <w:t>/</w:t>
+            </w:r>
+            <w:proofErr w:type="spellStart"/>
+            <w:r>
+              <w:rPr>
+                <w:rFonts w:ascii="Times New Roman" w:hAnsi="Times New Roman" w:cs="Times New Roman"/>
+                <w:sz w:val="24"/>
+                <w:szCs w:val="24"/>
+              </w:rPr>
+              <w:t>lihat</w:t>
+            </w:r>
+            <w:proofErr w:type="spellEnd"/>
+            <w:r>
+              <w:rPr>
+                <w:rFonts w:ascii="Times New Roman" w:hAnsi="Times New Roman" w:cs="Times New Roman"/>
+                <w:sz w:val="24"/>
+                <w:szCs w:val="24"/>
+              </w:rPr>
+              <w:t>/poli/</w:t>
+            </w:r>
+            <w:proofErr w:type="spellStart"/>
+            <w:r>
+              <w:rPr>
+                <w:rFonts w:ascii="Times New Roman" w:hAnsi="Times New Roman" w:cs="Times New Roman"/>
+                <w:sz w:val="24"/>
+                <w:szCs w:val="24"/>
+              </w:rPr>
+              <w:t>dokter</w:t>
+            </w:r>
+            <w:proofErr w:type="spellEnd"/>
+            <w:r>
+              <w:rPr>
+                <w:rFonts w:ascii="Times New Roman" w:hAnsi="Times New Roman" w:cs="Times New Roman"/>
+                <w:sz w:val="24"/>
+                <w:szCs w:val="24"/>
+              </w:rPr>
+              <w:t>/</w:t>
+            </w:r>
+            <w:proofErr w:type="spellStart"/>
+            <w:r>
+              <w:rPr>
+                <w:rFonts w:ascii="Times New Roman" w:hAnsi="Times New Roman" w:cs="Times New Roman"/>
+                <w:sz w:val="24"/>
+                <w:szCs w:val="24"/>
+              </w:rPr>
+              <w:t>jadwal</w:t>
+            </w:r>
+            <w:proofErr w:type="spellEnd"/>
             <w:r>
               <w:rPr>
                 <w:rFonts w:ascii="Times New Roman" w:hAnsi="Times New Roman" w:cs="Times New Roman"/>
@@ -4036,7 +6124,25 @@
                 <w:sz w:val="24"/>
                 <w:szCs w:val="24"/>
               </w:rPr>
-              <w:t>“message”, “dokter”,  “data”</w:t>
+              <w:t>“message”, “</w:t>
+            </w:r>
+            <w:proofErr w:type="spellStart"/>
+            <w:r>
+              <w:rPr>
+                <w:rFonts w:ascii="Times New Roman" w:hAnsi="Times New Roman" w:cs="Times New Roman"/>
+                <w:sz w:val="24"/>
+                <w:szCs w:val="24"/>
+              </w:rPr>
+              <w:t>dokter</w:t>
+            </w:r>
+            <w:proofErr w:type="spellEnd"/>
+            <w:r>
+              <w:rPr>
+                <w:rFonts w:ascii="Times New Roman" w:hAnsi="Times New Roman" w:cs="Times New Roman"/>
+                <w:sz w:val="24"/>
+                <w:szCs w:val="24"/>
+              </w:rPr>
+              <w:t>”,  “data”</w:t>
             </w:r>
           </w:p>
         </w:tc>
@@ -4087,7 +6193,34 @@
                 <w:sz w:val="24"/>
                 <w:szCs w:val="24"/>
               </w:rPr>
-              <w:t>/api/p</w:t>
+              <w:t>/</w:t>
+            </w:r>
+            <w:proofErr w:type="spellStart"/>
+            <w:r>
+              <w:rPr>
+                <w:rFonts w:ascii="Times New Roman" w:hAnsi="Times New Roman" w:cs="Times New Roman"/>
+                <w:sz w:val="24"/>
+                <w:szCs w:val="24"/>
+              </w:rPr>
+              <w:t>api</w:t>
+            </w:r>
+            <w:proofErr w:type="spellEnd"/>
+            <w:r>
+              <w:rPr>
+                <w:rFonts w:ascii="Times New Roman" w:hAnsi="Times New Roman" w:cs="Times New Roman"/>
+                <w:sz w:val="24"/>
+                <w:szCs w:val="24"/>
+              </w:rPr>
+              <w:t>/</w:t>
+            </w:r>
+            <w:proofErr w:type="spellStart"/>
+            <w:r>
+              <w:rPr>
+                <w:rFonts w:ascii="Times New Roman" w:hAnsi="Times New Roman" w:cs="Times New Roman"/>
+                <w:sz w:val="24"/>
+                <w:szCs w:val="24"/>
+              </w:rPr>
+              <w:t>p</w:t>
             </w:r>
             <w:r>
               <w:rPr>
@@ -4097,22 +6230,43 @@
               </w:rPr>
               <w:t>etugas</w:t>
             </w:r>
-            <w:r>
-              <w:rPr>
-                <w:rFonts w:ascii="Times New Roman" w:hAnsi="Times New Roman" w:cs="Times New Roman"/>
-                <w:sz w:val="24"/>
-                <w:szCs w:val="24"/>
-              </w:rPr>
-              <w:t>/</w:t>
-            </w:r>
-            <w:r>
-              <w:rPr>
-                <w:rFonts w:ascii="Times New Roman" w:hAnsi="Times New Roman" w:cs="Times New Roman"/>
-                <w:sz w:val="24"/>
-                <w:szCs w:val="24"/>
-              </w:rPr>
-              <w:t>reservasi/pasien</w:t>
-            </w:r>
+            <w:proofErr w:type="spellEnd"/>
+            <w:r>
+              <w:rPr>
+                <w:rFonts w:ascii="Times New Roman" w:hAnsi="Times New Roman" w:cs="Times New Roman"/>
+                <w:sz w:val="24"/>
+                <w:szCs w:val="24"/>
+              </w:rPr>
+              <w:t>/</w:t>
+            </w:r>
+            <w:proofErr w:type="spellStart"/>
+            <w:r>
+              <w:rPr>
+                <w:rFonts w:ascii="Times New Roman" w:hAnsi="Times New Roman" w:cs="Times New Roman"/>
+                <w:sz w:val="24"/>
+                <w:szCs w:val="24"/>
+              </w:rPr>
+              <w:t>reservasi</w:t>
+            </w:r>
+            <w:proofErr w:type="spellEnd"/>
+            <w:r>
+              <w:rPr>
+                <w:rFonts w:ascii="Times New Roman" w:hAnsi="Times New Roman" w:cs="Times New Roman"/>
+                <w:sz w:val="24"/>
+                <w:szCs w:val="24"/>
+              </w:rPr>
+              <w:t>/</w:t>
+            </w:r>
+            <w:proofErr w:type="spellStart"/>
+            <w:r>
+              <w:rPr>
+                <w:rFonts w:ascii="Times New Roman" w:hAnsi="Times New Roman" w:cs="Times New Roman"/>
+                <w:sz w:val="24"/>
+                <w:szCs w:val="24"/>
+              </w:rPr>
+              <w:t>pasien</w:t>
+            </w:r>
+            <w:proofErr w:type="spellEnd"/>
           </w:p>
         </w:tc>
         <w:tc>
@@ -4157,7 +6311,34 @@
                 <w:sz w:val="24"/>
                 <w:szCs w:val="24"/>
               </w:rPr>
-              <w:t>“id”, “jadwal_tanggal”, “n</w:t>
+              <w:t>“id”, “</w:t>
+            </w:r>
+            <w:proofErr w:type="spellStart"/>
+            <w:r>
+              <w:rPr>
+                <w:rFonts w:ascii="Times New Roman" w:hAnsi="Times New Roman" w:cs="Times New Roman"/>
+                <w:sz w:val="24"/>
+                <w:szCs w:val="24"/>
+              </w:rPr>
+              <w:t>jadwal_tanggal</w:t>
+            </w:r>
+            <w:proofErr w:type="spellEnd"/>
+            <w:r>
+              <w:rPr>
+                <w:rFonts w:ascii="Times New Roman" w:hAnsi="Times New Roman" w:cs="Times New Roman"/>
+                <w:sz w:val="24"/>
+                <w:szCs w:val="24"/>
+              </w:rPr>
+              <w:t>”, “</w:t>
+            </w:r>
+            <w:proofErr w:type="spellStart"/>
+            <w:r>
+              <w:rPr>
+                <w:rFonts w:ascii="Times New Roman" w:hAnsi="Times New Roman" w:cs="Times New Roman"/>
+                <w:sz w:val="24"/>
+                <w:szCs w:val="24"/>
+              </w:rPr>
+              <w:t>n</w:t>
             </w:r>
             <w:r>
               <w:rPr>
@@ -4173,7 +6354,25 @@
                 <w:sz w:val="24"/>
                 <w:szCs w:val="24"/>
               </w:rPr>
-              <w:t>_pasien”, “n</w:t>
+              <w:t>_pasien</w:t>
+            </w:r>
+            <w:proofErr w:type="spellEnd"/>
+            <w:r>
+              <w:rPr>
+                <w:rFonts w:ascii="Times New Roman" w:hAnsi="Times New Roman" w:cs="Times New Roman"/>
+                <w:sz w:val="24"/>
+                <w:szCs w:val="24"/>
+              </w:rPr>
+              <w:t>”, “</w:t>
+            </w:r>
+            <w:proofErr w:type="spellStart"/>
+            <w:r>
+              <w:rPr>
+                <w:rFonts w:ascii="Times New Roman" w:hAnsi="Times New Roman" w:cs="Times New Roman"/>
+                <w:sz w:val="24"/>
+                <w:szCs w:val="24"/>
+              </w:rPr>
+              <w:t>n</w:t>
             </w:r>
             <w:r>
               <w:rPr>
@@ -4183,21 +6382,130 @@
               </w:rPr>
               <w:t>ik_pasien</w:t>
             </w:r>
-            <w:r>
-              <w:rPr>
-                <w:rFonts w:ascii="Times New Roman" w:hAnsi="Times New Roman" w:cs="Times New Roman"/>
-                <w:sz w:val="24"/>
-                <w:szCs w:val="24"/>
-              </w:rPr>
-              <w:t>”, “jk_pasien”, “tgl_lahir_pasien”, “tmpt_lahir_pasien”, “alamat_pasien”, “no_hp_pasien”</w:t>
-            </w:r>
-            <w:r>
-              <w:rPr>
-                <w:rFonts w:ascii="Times New Roman" w:hAnsi="Times New Roman" w:cs="Times New Roman"/>
-                <w:sz w:val="24"/>
-                <w:szCs w:val="24"/>
-              </w:rPr>
-              <w:t>, “keluhan”</w:t>
+            <w:proofErr w:type="spellEnd"/>
+            <w:r>
+              <w:rPr>
+                <w:rFonts w:ascii="Times New Roman" w:hAnsi="Times New Roman" w:cs="Times New Roman"/>
+                <w:sz w:val="24"/>
+                <w:szCs w:val="24"/>
+              </w:rPr>
+              <w:t>”, “</w:t>
+            </w:r>
+            <w:proofErr w:type="spellStart"/>
+            <w:r>
+              <w:rPr>
+                <w:rFonts w:ascii="Times New Roman" w:hAnsi="Times New Roman" w:cs="Times New Roman"/>
+                <w:sz w:val="24"/>
+                <w:szCs w:val="24"/>
+              </w:rPr>
+              <w:t>jk_pasien</w:t>
+            </w:r>
+            <w:proofErr w:type="spellEnd"/>
+            <w:r>
+              <w:rPr>
+                <w:rFonts w:ascii="Times New Roman" w:hAnsi="Times New Roman" w:cs="Times New Roman"/>
+                <w:sz w:val="24"/>
+                <w:szCs w:val="24"/>
+              </w:rPr>
+              <w:t>”, “</w:t>
+            </w:r>
+            <w:proofErr w:type="spellStart"/>
+            <w:r>
+              <w:rPr>
+                <w:rFonts w:ascii="Times New Roman" w:hAnsi="Times New Roman" w:cs="Times New Roman"/>
+                <w:sz w:val="24"/>
+                <w:szCs w:val="24"/>
+              </w:rPr>
+              <w:t>tgl_lahir_pasien</w:t>
+            </w:r>
+            <w:proofErr w:type="spellEnd"/>
+            <w:r>
+              <w:rPr>
+                <w:rFonts w:ascii="Times New Roman" w:hAnsi="Times New Roman" w:cs="Times New Roman"/>
+                <w:sz w:val="24"/>
+                <w:szCs w:val="24"/>
+              </w:rPr>
+              <w:t>”, “</w:t>
+            </w:r>
+            <w:proofErr w:type="spellStart"/>
+            <w:r>
+              <w:rPr>
+                <w:rFonts w:ascii="Times New Roman" w:hAnsi="Times New Roman" w:cs="Times New Roman"/>
+                <w:sz w:val="24"/>
+                <w:szCs w:val="24"/>
+              </w:rPr>
+              <w:t>tmpt_lahir_pasien</w:t>
+            </w:r>
+            <w:proofErr w:type="spellEnd"/>
+            <w:r>
+              <w:rPr>
+                <w:rFonts w:ascii="Times New Roman" w:hAnsi="Times New Roman" w:cs="Times New Roman"/>
+                <w:sz w:val="24"/>
+                <w:szCs w:val="24"/>
+              </w:rPr>
+              <w:t>”, “</w:t>
+            </w:r>
+            <w:proofErr w:type="spellStart"/>
+            <w:r>
+              <w:rPr>
+                <w:rFonts w:ascii="Times New Roman" w:hAnsi="Times New Roman" w:cs="Times New Roman"/>
+                <w:sz w:val="24"/>
+                <w:szCs w:val="24"/>
+              </w:rPr>
+              <w:t>alamat_pasien</w:t>
+            </w:r>
+            <w:proofErr w:type="spellEnd"/>
+            <w:r>
+              <w:rPr>
+                <w:rFonts w:ascii="Times New Roman" w:hAnsi="Times New Roman" w:cs="Times New Roman"/>
+                <w:sz w:val="24"/>
+                <w:szCs w:val="24"/>
+              </w:rPr>
+              <w:t>”, “</w:t>
+            </w:r>
+            <w:proofErr w:type="spellStart"/>
+            <w:r>
+              <w:rPr>
+                <w:rFonts w:ascii="Times New Roman" w:hAnsi="Times New Roman" w:cs="Times New Roman"/>
+                <w:sz w:val="24"/>
+                <w:szCs w:val="24"/>
+              </w:rPr>
+              <w:t>no_hp_pasien</w:t>
+            </w:r>
+            <w:proofErr w:type="spellEnd"/>
+            <w:r>
+              <w:rPr>
+                <w:rFonts w:ascii="Times New Roman" w:hAnsi="Times New Roman" w:cs="Times New Roman"/>
+                <w:sz w:val="24"/>
+                <w:szCs w:val="24"/>
+              </w:rPr>
+              <w:t>”</w:t>
+            </w:r>
+            <w:r>
+              <w:rPr>
+                <w:rFonts w:ascii="Times New Roman" w:hAnsi="Times New Roman" w:cs="Times New Roman"/>
+                <w:sz w:val="24"/>
+                <w:szCs w:val="24"/>
+              </w:rPr>
+              <w:t>, “</w:t>
+            </w:r>
+            <w:proofErr w:type="spellStart"/>
+            <w:r>
+              <w:rPr>
+                <w:rFonts w:ascii="Times New Roman" w:hAnsi="Times New Roman" w:cs="Times New Roman"/>
+                <w:sz w:val="24"/>
+                <w:szCs w:val="24"/>
+              </w:rPr>
+              <w:t>keluhan</w:t>
+            </w:r>
+            <w:proofErr w:type="spellEnd"/>
+            <w:r>
+              <w:rPr>
+                <w:rFonts w:ascii="Times New Roman" w:hAnsi="Times New Roman" w:cs="Times New Roman"/>
+                <w:sz w:val="24"/>
+                <w:szCs w:val="24"/>
+              </w:rPr>
+              <w:t>”</w:t>
             </w:r>
           </w:p>
         </w:tc>
@@ -4287,8 +6595,54 @@
                 <w:sz w:val="24"/>
                 <w:szCs w:val="24"/>
               </w:rPr>
-              <w:t>/api/petugas/fetch/dokter</w:t>
-            </w:r>
+              <w:t>/</w:t>
+            </w:r>
+            <w:proofErr w:type="spellStart"/>
+            <w:r>
+              <w:rPr>
+                <w:rFonts w:ascii="Times New Roman" w:hAnsi="Times New Roman" w:cs="Times New Roman"/>
+                <w:sz w:val="24"/>
+                <w:szCs w:val="24"/>
+              </w:rPr>
+              <w:t>api</w:t>
+            </w:r>
+            <w:proofErr w:type="spellEnd"/>
+            <w:r>
+              <w:rPr>
+                <w:rFonts w:ascii="Times New Roman" w:hAnsi="Times New Roman" w:cs="Times New Roman"/>
+                <w:sz w:val="24"/>
+                <w:szCs w:val="24"/>
+              </w:rPr>
+              <w:t>/</w:t>
+            </w:r>
+            <w:proofErr w:type="spellStart"/>
+            <w:r>
+              <w:rPr>
+                <w:rFonts w:ascii="Times New Roman" w:hAnsi="Times New Roman" w:cs="Times New Roman"/>
+                <w:sz w:val="24"/>
+                <w:szCs w:val="24"/>
+              </w:rPr>
+              <w:t>petugas</w:t>
+            </w:r>
+            <w:proofErr w:type="spellEnd"/>
+            <w:r>
+              <w:rPr>
+                <w:rFonts w:ascii="Times New Roman" w:hAnsi="Times New Roman" w:cs="Times New Roman"/>
+                <w:sz w:val="24"/>
+                <w:szCs w:val="24"/>
+              </w:rPr>
+              <w:t>/fetch/</w:t>
+            </w:r>
+            <w:proofErr w:type="spellStart"/>
+            <w:r>
+              <w:rPr>
+                <w:rFonts w:ascii="Times New Roman" w:hAnsi="Times New Roman" w:cs="Times New Roman"/>
+                <w:sz w:val="24"/>
+                <w:szCs w:val="24"/>
+              </w:rPr>
+              <w:t>dokter</w:t>
+            </w:r>
+            <w:proofErr w:type="spellEnd"/>
           </w:p>
         </w:tc>
         <w:tc>
@@ -4357,316 +6711,71 @@
                 <w:szCs w:val="24"/>
               </w:rPr>
               <w:t>“message”, “data”</w:t>
-            </w:r>
-          </w:p>
-        </w:tc>
-      </w:tr>
-      <w:tr>
-        <w:trPr>
-          <w:trHeight w:val="2294"/>
-        </w:trPr>
-        <w:tc>
-          <w:tcPr>
-            <w:tcW w:w="488" w:type="dxa"/>
-          </w:tcPr>
-          <w:p>
-            <w:pPr>
-              <w:jc w:val="center"/>
-              <w:rPr>
-                <w:rFonts w:ascii="Times New Roman" w:hAnsi="Times New Roman" w:cs="Times New Roman"/>
-                <w:sz w:val="24"/>
-                <w:szCs w:val="24"/>
-              </w:rPr>
-            </w:pPr>
-            <w:r>
-              <w:rPr>
-                <w:rFonts w:ascii="Times New Roman" w:hAnsi="Times New Roman" w:cs="Times New Roman"/>
-                <w:sz w:val="24"/>
-                <w:szCs w:val="24"/>
-              </w:rPr>
-              <w:t>15</w:t>
-            </w:r>
-          </w:p>
-        </w:tc>
-        <w:tc>
-          <w:tcPr>
-            <w:tcW w:w="4002" w:type="dxa"/>
-          </w:tcPr>
-          <w:p>
-            <w:pPr>
-              <w:jc w:val="both"/>
-              <w:rPr>
-                <w:rFonts w:ascii="Times New Roman" w:hAnsi="Times New Roman" w:cs="Times New Roman"/>
-                <w:sz w:val="24"/>
-                <w:szCs w:val="24"/>
-              </w:rPr>
-            </w:pPr>
-            <w:r>
-              <w:rPr>
-                <w:rFonts w:ascii="Times New Roman" w:hAnsi="Times New Roman" w:cs="Times New Roman"/>
-                <w:sz w:val="24"/>
-                <w:szCs w:val="24"/>
-              </w:rPr>
-              <w:t>/api/p</w:t>
-            </w:r>
-            <w:r>
-              <w:rPr>
-                <w:rFonts w:ascii="Times New Roman" w:hAnsi="Times New Roman" w:cs="Times New Roman"/>
-                <w:sz w:val="24"/>
-                <w:szCs w:val="24"/>
-              </w:rPr>
-              <w:t>etugas</w:t>
-            </w:r>
-            <w:r>
-              <w:rPr>
-                <w:rFonts w:ascii="Times New Roman" w:hAnsi="Times New Roman" w:cs="Times New Roman"/>
-                <w:sz w:val="24"/>
-                <w:szCs w:val="24"/>
-              </w:rPr>
-              <w:t>/</w:t>
-            </w:r>
-            <w:r>
-              <w:rPr>
-                <w:rFonts w:ascii="Times New Roman" w:hAnsi="Times New Roman" w:cs="Times New Roman"/>
-                <w:sz w:val="24"/>
-                <w:szCs w:val="24"/>
-              </w:rPr>
-              <w:t>ganti/status/dokter</w:t>
-            </w:r>
-          </w:p>
-        </w:tc>
-        <w:tc>
-          <w:tcPr>
-            <w:tcW w:w="904" w:type="dxa"/>
-          </w:tcPr>
-          <w:p>
-            <w:pPr>
-              <w:jc w:val="center"/>
-              <w:rPr>
-                <w:rFonts w:ascii="Times New Roman" w:hAnsi="Times New Roman" w:cs="Times New Roman"/>
-                <w:sz w:val="24"/>
-                <w:szCs w:val="24"/>
-              </w:rPr>
-            </w:pPr>
-            <w:r>
-              <w:rPr>
-                <w:rFonts w:ascii="Times New Roman" w:hAnsi="Times New Roman" w:cs="Times New Roman"/>
-                <w:sz w:val="24"/>
-                <w:szCs w:val="24"/>
-              </w:rPr>
-              <w:t>-</w:t>
-            </w:r>
-          </w:p>
-        </w:tc>
-        <w:tc>
-          <w:tcPr>
-            <w:tcW w:w="2223" w:type="dxa"/>
-          </w:tcPr>
-          <w:p>
-            <w:pPr>
-              <w:jc w:val="both"/>
-              <w:rPr>
-                <w:rFonts w:ascii="Times New Roman" w:hAnsi="Times New Roman" w:cs="Times New Roman"/>
-                <w:sz w:val="24"/>
-                <w:szCs w:val="24"/>
-              </w:rPr>
-            </w:pPr>
-            <w:r>
-              <w:rPr>
-                <w:rFonts w:ascii="Times New Roman" w:hAnsi="Times New Roman" w:cs="Times New Roman"/>
-                <w:sz w:val="24"/>
-                <w:szCs w:val="24"/>
-              </w:rPr>
-              <w:t>“id_dokter”, “status”</w:t>
-            </w:r>
-          </w:p>
-        </w:tc>
-        <w:tc>
-          <w:tcPr>
-            <w:tcW w:w="1399" w:type="dxa"/>
-          </w:tcPr>
-          <w:p>
-            <w:pPr>
-              <w:jc w:val="both"/>
-              <w:rPr>
-                <w:rFonts w:ascii="Times New Roman" w:hAnsi="Times New Roman" w:cs="Times New Roman"/>
-                <w:sz w:val="24"/>
-                <w:szCs w:val="24"/>
-              </w:rPr>
-            </w:pPr>
-            <w:r>
-              <w:rPr>
-                <w:rFonts w:ascii="Times New Roman" w:hAnsi="Times New Roman" w:cs="Times New Roman"/>
-                <w:sz w:val="24"/>
-                <w:szCs w:val="24"/>
-              </w:rPr>
-              <w:t>“message”</w:t>
-            </w:r>
-          </w:p>
-        </w:tc>
-      </w:tr>
-      <w:tr>
-        <w:trPr>
-          <w:trHeight w:val="2294"/>
-        </w:trPr>
-        <w:tc>
-          <w:tcPr>
-            <w:tcW w:w="488" w:type="dxa"/>
-          </w:tcPr>
-          <w:p>
-            <w:pPr>
-              <w:jc w:val="center"/>
-              <w:rPr>
-                <w:rFonts w:ascii="Times New Roman" w:hAnsi="Times New Roman" w:cs="Times New Roman"/>
-                <w:sz w:val="24"/>
-                <w:szCs w:val="24"/>
-              </w:rPr>
-            </w:pPr>
-            <w:r>
-              <w:rPr>
-                <w:rFonts w:ascii="Times New Roman" w:hAnsi="Times New Roman" w:cs="Times New Roman"/>
-                <w:sz w:val="24"/>
-                <w:szCs w:val="24"/>
-              </w:rPr>
-              <w:lastRenderedPageBreak/>
-              <w:t>15</w:t>
-            </w:r>
-          </w:p>
-        </w:tc>
-        <w:tc>
-          <w:tcPr>
-            <w:tcW w:w="4002" w:type="dxa"/>
-          </w:tcPr>
-          <w:p>
-            <w:pPr>
-              <w:jc w:val="both"/>
-              <w:rPr>
-                <w:rFonts w:ascii="Times New Roman" w:hAnsi="Times New Roman" w:cs="Times New Roman"/>
-                <w:sz w:val="24"/>
-                <w:szCs w:val="24"/>
-              </w:rPr>
-            </w:pPr>
-            <w:r>
-              <w:rPr>
-                <w:rFonts w:ascii="Times New Roman" w:hAnsi="Times New Roman" w:cs="Times New Roman"/>
-                <w:sz w:val="24"/>
-                <w:szCs w:val="24"/>
-              </w:rPr>
-              <w:t>/api/petugas/ubah/data/dokter</w:t>
-            </w:r>
-          </w:p>
-        </w:tc>
-        <w:tc>
-          <w:tcPr>
-            <w:tcW w:w="904" w:type="dxa"/>
-          </w:tcPr>
-          <w:p>
-            <w:pPr>
-              <w:jc w:val="center"/>
-              <w:rPr>
-                <w:rFonts w:ascii="Times New Roman" w:hAnsi="Times New Roman" w:cs="Times New Roman"/>
-                <w:sz w:val="24"/>
-                <w:szCs w:val="24"/>
-              </w:rPr>
-            </w:pPr>
-            <w:r>
-              <w:rPr>
-                <w:rFonts w:ascii="Times New Roman" w:hAnsi="Times New Roman" w:cs="Times New Roman"/>
-                <w:sz w:val="24"/>
-                <w:szCs w:val="24"/>
-              </w:rPr>
-              <w:t>-</w:t>
-            </w:r>
-          </w:p>
-        </w:tc>
-        <w:tc>
-          <w:tcPr>
-            <w:tcW w:w="2223" w:type="dxa"/>
-          </w:tcPr>
-          <w:p>
-            <w:pPr>
-              <w:jc w:val="both"/>
-              <w:rPr>
-                <w:rFonts w:ascii="Times New Roman" w:hAnsi="Times New Roman" w:cs="Times New Roman"/>
-                <w:sz w:val="24"/>
-                <w:szCs w:val="24"/>
-              </w:rPr>
-            </w:pPr>
-            <w:r>
-              <w:rPr>
-                <w:rFonts w:ascii="Times New Roman" w:hAnsi="Times New Roman" w:cs="Times New Roman"/>
-                <w:sz w:val="24"/>
-                <w:szCs w:val="24"/>
-              </w:rPr>
-              <w:t>“id</w:t>
-            </w:r>
-            <w:r>
-              <w:rPr>
-                <w:rFonts w:ascii="Times New Roman" w:hAnsi="Times New Roman" w:cs="Times New Roman"/>
-                <w:sz w:val="24"/>
-                <w:szCs w:val="24"/>
-              </w:rPr>
-              <w:t>_dokter</w:t>
-            </w:r>
-            <w:r>
-              <w:rPr>
-                <w:rFonts w:ascii="Times New Roman" w:hAnsi="Times New Roman" w:cs="Times New Roman"/>
-                <w:sz w:val="24"/>
-                <w:szCs w:val="24"/>
-              </w:rPr>
-              <w:t>”, “</w:t>
-            </w:r>
-            <w:r>
-              <w:rPr>
-                <w:rFonts w:ascii="Times New Roman" w:hAnsi="Times New Roman" w:cs="Times New Roman"/>
-                <w:sz w:val="24"/>
-                <w:szCs w:val="24"/>
-              </w:rPr>
-              <w:t>nama</w:t>
-            </w:r>
-            <w:r>
-              <w:rPr>
-                <w:rFonts w:ascii="Times New Roman" w:hAnsi="Times New Roman" w:cs="Times New Roman"/>
-                <w:sz w:val="24"/>
-                <w:szCs w:val="24"/>
-              </w:rPr>
-              <w:t>”</w:t>
-            </w:r>
-            <w:r>
-              <w:rPr>
-                <w:rFonts w:ascii="Times New Roman" w:hAnsi="Times New Roman" w:cs="Times New Roman"/>
-                <w:sz w:val="24"/>
-                <w:szCs w:val="24"/>
-              </w:rPr>
-              <w:t>, “str_dokter”, “sip_dokter”</w:t>
-            </w:r>
-          </w:p>
-        </w:tc>
-        <w:tc>
-          <w:tcPr>
-            <w:tcW w:w="1399" w:type="dxa"/>
-          </w:tcPr>
-          <w:p>
-            <w:pPr>
-              <w:jc w:val="both"/>
-              <w:rPr>
-                <w:rFonts w:ascii="Times New Roman" w:hAnsi="Times New Roman" w:cs="Times New Roman"/>
-                <w:sz w:val="24"/>
-                <w:szCs w:val="24"/>
-              </w:rPr>
-            </w:pPr>
-            <w:r>
-              <w:rPr>
-                <w:rFonts w:ascii="Times New Roman" w:hAnsi="Times New Roman" w:cs="Times New Roman"/>
-                <w:sz w:val="24"/>
-                <w:szCs w:val="24"/>
-              </w:rPr>
-              <w:t>“message”</w:t>
             </w:r>
           </w:p>
         </w:tc>
       </w:tr>
     </w:tbl>
+    <w:p>
+      <w:pPr>
+        <w:jc w:val="both"/>
+        <w:rPr>
+          <w:rFonts w:ascii="Times New Roman" w:hAnsi="Times New Roman" w:cs="Times New Roman"/>
+          <w:sz w:val="24"/>
+          <w:szCs w:val="24"/>
+        </w:rPr>
+      </w:pPr>
+    </w:p>
+    <w:p>
+      <w:pPr>
+        <w:jc w:val="both"/>
+        <w:rPr>
+          <w:rFonts w:ascii="Times New Roman" w:hAnsi="Times New Roman" w:cs="Times New Roman"/>
+          <w:sz w:val="24"/>
+          <w:szCs w:val="24"/>
+        </w:rPr>
+      </w:pPr>
+    </w:p>
+    <w:p>
+      <w:pPr>
+        <w:jc w:val="both"/>
+        <w:rPr>
+          <w:rFonts w:ascii="Times New Roman" w:hAnsi="Times New Roman" w:cs="Times New Roman"/>
+          <w:sz w:val="24"/>
+          <w:szCs w:val="24"/>
+        </w:rPr>
+      </w:pPr>
+    </w:p>
+    <w:p>
+      <w:pPr>
+        <w:jc w:val="both"/>
+        <w:rPr>
+          <w:rFonts w:ascii="Times New Roman" w:hAnsi="Times New Roman" w:cs="Times New Roman"/>
+          <w:sz w:val="24"/>
+          <w:szCs w:val="24"/>
+        </w:rPr>
+      </w:pPr>
+    </w:p>
+    <w:p>
+      <w:pPr>
+        <w:jc w:val="both"/>
+        <w:rPr>
+          <w:rFonts w:ascii="Times New Roman" w:hAnsi="Times New Roman" w:cs="Times New Roman"/>
+          <w:sz w:val="24"/>
+          <w:szCs w:val="24"/>
+        </w:rPr>
+      </w:pPr>
+    </w:p>
+    <w:p>
+      <w:pPr>
+        <w:jc w:val="both"/>
+        <w:rPr>
+          <w:rFonts w:ascii="Times New Roman" w:hAnsi="Times New Roman" w:cs="Times New Roman"/>
+          <w:sz w:val="24"/>
+          <w:szCs w:val="24"/>
+        </w:rPr>
+      </w:pPr>
+    </w:p>
     <w:p>
       <w:pPr>
         <w:jc w:val="both"/>
@@ -4712,6 +6821,7 @@
           <w:sz w:val="24"/>
           <w:szCs w:val="24"/>
         </w:rPr>
+        <w:lastRenderedPageBreak/>
         <w:t>API Admin</w:t>
       </w:r>
     </w:p>
@@ -4774,7 +6884,43 @@
                 <w:sz w:val="24"/>
                 <w:szCs w:val="24"/>
               </w:rPr>
-              <w:t>/api/admin/lihat/data/user</w:t>
+              <w:t>/</w:t>
+            </w:r>
+            <w:proofErr w:type="spellStart"/>
+            <w:r>
+              <w:rPr>
+                <w:rFonts w:ascii="Times New Roman" w:hAnsi="Times New Roman" w:cs="Times New Roman"/>
+                <w:sz w:val="24"/>
+                <w:szCs w:val="24"/>
+              </w:rPr>
+              <w:t>api</w:t>
+            </w:r>
+            <w:proofErr w:type="spellEnd"/>
+            <w:r>
+              <w:rPr>
+                <w:rFonts w:ascii="Times New Roman" w:hAnsi="Times New Roman" w:cs="Times New Roman"/>
+                <w:sz w:val="24"/>
+                <w:szCs w:val="24"/>
+              </w:rPr>
+              <w:t>/admin/</w:t>
+            </w:r>
+            <w:proofErr w:type="spellStart"/>
+            <w:r>
+              <w:rPr>
+                <w:rFonts w:ascii="Times New Roman" w:hAnsi="Times New Roman" w:cs="Times New Roman"/>
+                <w:sz w:val="24"/>
+                <w:szCs w:val="24"/>
+              </w:rPr>
+              <w:t>lihat</w:t>
+            </w:r>
+            <w:proofErr w:type="spellEnd"/>
+            <w:r>
+              <w:rPr>
+                <w:rFonts w:ascii="Times New Roman" w:hAnsi="Times New Roman" w:cs="Times New Roman"/>
+                <w:sz w:val="24"/>
+                <w:szCs w:val="24"/>
+              </w:rPr>
+              <w:t>/data/user</w:t>
             </w:r>
           </w:p>
         </w:tc>
@@ -4894,8 +7040,45 @@
                 <w:sz w:val="24"/>
                 <w:szCs w:val="24"/>
               </w:rPr>
-              <w:t>/api/admin/lihat/data/</w:t>
-            </w:r>
+              <w:t>/</w:t>
+            </w:r>
+            <w:proofErr w:type="spellStart"/>
+            <w:r>
+              <w:rPr>
+                <w:rFonts w:ascii="Times New Roman" w:hAnsi="Times New Roman" w:cs="Times New Roman"/>
+                <w:sz w:val="24"/>
+                <w:szCs w:val="24"/>
+              </w:rPr>
+              <w:t>api</w:t>
+            </w:r>
+            <w:proofErr w:type="spellEnd"/>
+            <w:r>
+              <w:rPr>
+                <w:rFonts w:ascii="Times New Roman" w:hAnsi="Times New Roman" w:cs="Times New Roman"/>
+                <w:sz w:val="24"/>
+                <w:szCs w:val="24"/>
+              </w:rPr>
+              <w:t>/admin/</w:t>
+            </w:r>
+            <w:proofErr w:type="spellStart"/>
+            <w:r>
+              <w:rPr>
+                <w:rFonts w:ascii="Times New Roman" w:hAnsi="Times New Roman" w:cs="Times New Roman"/>
+                <w:sz w:val="24"/>
+                <w:szCs w:val="24"/>
+              </w:rPr>
+              <w:t>lihat</w:t>
+            </w:r>
+            <w:proofErr w:type="spellEnd"/>
+            <w:r>
+              <w:rPr>
+                <w:rFonts w:ascii="Times New Roman" w:hAnsi="Times New Roman" w:cs="Times New Roman"/>
+                <w:sz w:val="24"/>
+                <w:szCs w:val="24"/>
+              </w:rPr>
+              <w:t>/data/</w:t>
+            </w:r>
+            <w:proofErr w:type="spellStart"/>
             <w:r>
               <w:rPr>
                 <w:rFonts w:ascii="Times New Roman" w:hAnsi="Times New Roman" w:cs="Times New Roman"/>
@@ -4904,6 +7087,7 @@
               </w:rPr>
               <w:t>dokter</w:t>
             </w:r>
+            <w:proofErr w:type="spellEnd"/>
           </w:p>
         </w:tc>
         <w:tc>
@@ -5022,8 +7206,36 @@
                 <w:sz w:val="24"/>
                 <w:szCs w:val="24"/>
               </w:rPr>
-              <w:t>/api/admin/insert/petugas</w:t>
-            </w:r>
+              <w:t>/</w:t>
+            </w:r>
+            <w:proofErr w:type="spellStart"/>
+            <w:r>
+              <w:rPr>
+                <w:rFonts w:ascii="Times New Roman" w:hAnsi="Times New Roman" w:cs="Times New Roman"/>
+                <w:sz w:val="24"/>
+                <w:szCs w:val="24"/>
+              </w:rPr>
+              <w:t>api</w:t>
+            </w:r>
+            <w:proofErr w:type="spellEnd"/>
+            <w:r>
+              <w:rPr>
+                <w:rFonts w:ascii="Times New Roman" w:hAnsi="Times New Roman" w:cs="Times New Roman"/>
+                <w:sz w:val="24"/>
+                <w:szCs w:val="24"/>
+              </w:rPr>
+              <w:t>/admin/insert/</w:t>
+            </w:r>
+            <w:proofErr w:type="spellStart"/>
+            <w:r>
+              <w:rPr>
+                <w:rFonts w:ascii="Times New Roman" w:hAnsi="Times New Roman" w:cs="Times New Roman"/>
+                <w:sz w:val="24"/>
+                <w:szCs w:val="24"/>
+              </w:rPr>
+              <w:t>petugas</w:t>
+            </w:r>
+            <w:proofErr w:type="spellEnd"/>
           </w:p>
         </w:tc>
         <w:tc>
@@ -5068,7 +7280,25 @@
                 <w:sz w:val="24"/>
                 <w:szCs w:val="24"/>
               </w:rPr>
-              <w:t>“email”, “nama”, “password”</w:t>
+              <w:t>“email”, “</w:t>
+            </w:r>
+            <w:proofErr w:type="spellStart"/>
+            <w:r>
+              <w:rPr>
+                <w:rFonts w:ascii="Times New Roman" w:hAnsi="Times New Roman" w:cs="Times New Roman"/>
+                <w:sz w:val="24"/>
+                <w:szCs w:val="24"/>
+              </w:rPr>
+              <w:t>nama</w:t>
+            </w:r>
+            <w:proofErr w:type="spellEnd"/>
+            <w:r>
+              <w:rPr>
+                <w:rFonts w:ascii="Times New Roman" w:hAnsi="Times New Roman" w:cs="Times New Roman"/>
+                <w:sz w:val="24"/>
+                <w:szCs w:val="24"/>
+              </w:rPr>
+              <w:t>”, “password”</w:t>
             </w:r>
           </w:p>
         </w:tc>
@@ -5092,6 +7322,460 @@
                 <w:szCs w:val="24"/>
               </w:rPr>
               <w:t>“message”, “data”</w:t>
+            </w:r>
+          </w:p>
+        </w:tc>
+      </w:tr>
+      <w:tr>
+        <w:trPr>
+          <w:trHeight w:val="2294"/>
+        </w:trPr>
+        <w:tc>
+          <w:tcPr>
+            <w:tcW w:w="565" w:type="dxa"/>
+          </w:tcPr>
+          <w:p>
+            <w:pPr>
+              <w:jc w:val="center"/>
+              <w:rPr>
+                <w:rFonts w:ascii="Times New Roman" w:hAnsi="Times New Roman" w:cs="Times New Roman"/>
+                <w:sz w:val="24"/>
+                <w:szCs w:val="24"/>
+              </w:rPr>
+            </w:pPr>
+            <w:r>
+              <w:rPr>
+                <w:rFonts w:ascii="Times New Roman" w:hAnsi="Times New Roman" w:cs="Times New Roman"/>
+                <w:sz w:val="24"/>
+                <w:szCs w:val="24"/>
+              </w:rPr>
+              <w:t>4</w:t>
+            </w:r>
+          </w:p>
+        </w:tc>
+        <w:tc>
+          <w:tcPr>
+            <w:tcW w:w="3533" w:type="dxa"/>
+          </w:tcPr>
+          <w:p>
+            <w:pPr>
+              <w:jc w:val="both"/>
+              <w:rPr>
+                <w:rFonts w:ascii="Times New Roman" w:hAnsi="Times New Roman" w:cs="Times New Roman"/>
+                <w:sz w:val="24"/>
+                <w:szCs w:val="24"/>
+              </w:rPr>
+            </w:pPr>
+            <w:r>
+              <w:rPr>
+                <w:rFonts w:ascii="Times New Roman" w:hAnsi="Times New Roman" w:cs="Times New Roman"/>
+                <w:sz w:val="24"/>
+                <w:szCs w:val="24"/>
+              </w:rPr>
+              <w:t>/</w:t>
+            </w:r>
+            <w:proofErr w:type="spellStart"/>
+            <w:r>
+              <w:rPr>
+                <w:rFonts w:ascii="Times New Roman" w:hAnsi="Times New Roman" w:cs="Times New Roman"/>
+                <w:sz w:val="24"/>
+                <w:szCs w:val="24"/>
+              </w:rPr>
+              <w:t>api</w:t>
+            </w:r>
+            <w:proofErr w:type="spellEnd"/>
+            <w:r>
+              <w:rPr>
+                <w:rFonts w:ascii="Times New Roman" w:hAnsi="Times New Roman" w:cs="Times New Roman"/>
+                <w:sz w:val="24"/>
+                <w:szCs w:val="24"/>
+              </w:rPr>
+              <w:t>/</w:t>
+            </w:r>
+            <w:r>
+              <w:rPr>
+                <w:rFonts w:ascii="Times New Roman" w:hAnsi="Times New Roman" w:cs="Times New Roman"/>
+                <w:sz w:val="24"/>
+                <w:szCs w:val="24"/>
+              </w:rPr>
+              <w:t>admin</w:t>
+            </w:r>
+            <w:r>
+              <w:rPr>
+                <w:rFonts w:ascii="Times New Roman" w:hAnsi="Times New Roman" w:cs="Times New Roman"/>
+                <w:sz w:val="24"/>
+                <w:szCs w:val="24"/>
+              </w:rPr>
+              <w:t>/</w:t>
+            </w:r>
+            <w:proofErr w:type="spellStart"/>
+            <w:r>
+              <w:rPr>
+                <w:rFonts w:ascii="Times New Roman" w:hAnsi="Times New Roman" w:cs="Times New Roman"/>
+                <w:sz w:val="24"/>
+                <w:szCs w:val="24"/>
+              </w:rPr>
+              <w:t>ganti</w:t>
+            </w:r>
+            <w:proofErr w:type="spellEnd"/>
+            <w:r>
+              <w:rPr>
+                <w:rFonts w:ascii="Times New Roman" w:hAnsi="Times New Roman" w:cs="Times New Roman"/>
+                <w:sz w:val="24"/>
+                <w:szCs w:val="24"/>
+              </w:rPr>
+              <w:t>/status/</w:t>
+            </w:r>
+            <w:proofErr w:type="spellStart"/>
+            <w:r>
+              <w:rPr>
+                <w:rFonts w:ascii="Times New Roman" w:hAnsi="Times New Roman" w:cs="Times New Roman"/>
+                <w:sz w:val="24"/>
+                <w:szCs w:val="24"/>
+              </w:rPr>
+              <w:t>dokter</w:t>
+            </w:r>
+            <w:proofErr w:type="spellEnd"/>
+          </w:p>
+        </w:tc>
+        <w:tc>
+          <w:tcPr>
+            <w:tcW w:w="1176" w:type="dxa"/>
+          </w:tcPr>
+          <w:p>
+            <w:pPr>
+              <w:jc w:val="center"/>
+              <w:rPr>
+                <w:rFonts w:ascii="Times New Roman" w:hAnsi="Times New Roman" w:cs="Times New Roman"/>
+                <w:sz w:val="24"/>
+                <w:szCs w:val="24"/>
+              </w:rPr>
+            </w:pPr>
+            <w:r>
+              <w:rPr>
+                <w:rFonts w:ascii="Times New Roman" w:hAnsi="Times New Roman" w:cs="Times New Roman"/>
+                <w:sz w:val="24"/>
+                <w:szCs w:val="24"/>
+              </w:rPr>
+              <w:t>-</w:t>
+            </w:r>
+          </w:p>
+        </w:tc>
+        <w:tc>
+          <w:tcPr>
+            <w:tcW w:w="2197" w:type="dxa"/>
+          </w:tcPr>
+          <w:p>
+            <w:pPr>
+              <w:jc w:val="both"/>
+              <w:rPr>
+                <w:rFonts w:ascii="Times New Roman" w:hAnsi="Times New Roman" w:cs="Times New Roman"/>
+                <w:sz w:val="24"/>
+                <w:szCs w:val="24"/>
+              </w:rPr>
+            </w:pPr>
+            <w:r>
+              <w:rPr>
+                <w:rFonts w:ascii="Times New Roman" w:hAnsi="Times New Roman" w:cs="Times New Roman"/>
+                <w:sz w:val="24"/>
+                <w:szCs w:val="24"/>
+              </w:rPr>
+              <w:t>“</w:t>
+            </w:r>
+            <w:proofErr w:type="spellStart"/>
+            <w:r>
+              <w:rPr>
+                <w:rFonts w:ascii="Times New Roman" w:hAnsi="Times New Roman" w:cs="Times New Roman"/>
+                <w:sz w:val="24"/>
+                <w:szCs w:val="24"/>
+              </w:rPr>
+              <w:t>id_dokter</w:t>
+            </w:r>
+            <w:proofErr w:type="spellEnd"/>
+            <w:r>
+              <w:rPr>
+                <w:rFonts w:ascii="Times New Roman" w:hAnsi="Times New Roman" w:cs="Times New Roman"/>
+                <w:sz w:val="24"/>
+                <w:szCs w:val="24"/>
+              </w:rPr>
+              <w:t>”, “status”</w:t>
+            </w:r>
+          </w:p>
+        </w:tc>
+        <w:tc>
+          <w:tcPr>
+            <w:tcW w:w="1545" w:type="dxa"/>
+          </w:tcPr>
+          <w:p>
+            <w:pPr>
+              <w:jc w:val="both"/>
+              <w:rPr>
+                <w:rFonts w:ascii="Times New Roman" w:hAnsi="Times New Roman" w:cs="Times New Roman"/>
+                <w:sz w:val="24"/>
+                <w:szCs w:val="24"/>
+              </w:rPr>
+            </w:pPr>
+            <w:r>
+              <w:rPr>
+                <w:rFonts w:ascii="Times New Roman" w:hAnsi="Times New Roman" w:cs="Times New Roman"/>
+                <w:sz w:val="24"/>
+                <w:szCs w:val="24"/>
+              </w:rPr>
+              <w:t>“message”</w:t>
+            </w:r>
+          </w:p>
+        </w:tc>
+      </w:tr>
+      <w:tr>
+        <w:trPr>
+          <w:trHeight w:val="2294"/>
+        </w:trPr>
+        <w:tc>
+          <w:tcPr>
+            <w:tcW w:w="565" w:type="dxa"/>
+          </w:tcPr>
+          <w:p>
+            <w:pPr>
+              <w:jc w:val="center"/>
+              <w:rPr>
+                <w:rFonts w:ascii="Times New Roman" w:hAnsi="Times New Roman" w:cs="Times New Roman"/>
+                <w:sz w:val="24"/>
+                <w:szCs w:val="24"/>
+              </w:rPr>
+            </w:pPr>
+            <w:r>
+              <w:rPr>
+                <w:rFonts w:ascii="Times New Roman" w:hAnsi="Times New Roman" w:cs="Times New Roman"/>
+                <w:sz w:val="24"/>
+                <w:szCs w:val="24"/>
+              </w:rPr>
+              <w:t>5</w:t>
+            </w:r>
+          </w:p>
+        </w:tc>
+        <w:tc>
+          <w:tcPr>
+            <w:tcW w:w="3533" w:type="dxa"/>
+          </w:tcPr>
+          <w:p>
+            <w:pPr>
+              <w:jc w:val="both"/>
+              <w:rPr>
+                <w:rFonts w:ascii="Times New Roman" w:hAnsi="Times New Roman" w:cs="Times New Roman"/>
+                <w:sz w:val="24"/>
+                <w:szCs w:val="24"/>
+              </w:rPr>
+            </w:pPr>
+            <w:r>
+              <w:rPr>
+                <w:rFonts w:ascii="Times New Roman" w:hAnsi="Times New Roman" w:cs="Times New Roman"/>
+                <w:sz w:val="24"/>
+                <w:szCs w:val="24"/>
+              </w:rPr>
+              <w:t>/</w:t>
+            </w:r>
+            <w:proofErr w:type="spellStart"/>
+            <w:r>
+              <w:rPr>
+                <w:rFonts w:ascii="Times New Roman" w:hAnsi="Times New Roman" w:cs="Times New Roman"/>
+                <w:sz w:val="24"/>
+                <w:szCs w:val="24"/>
+              </w:rPr>
+              <w:t>api</w:t>
+            </w:r>
+            <w:proofErr w:type="spellEnd"/>
+            <w:r>
+              <w:rPr>
+                <w:rFonts w:ascii="Times New Roman" w:hAnsi="Times New Roman" w:cs="Times New Roman"/>
+                <w:sz w:val="24"/>
+                <w:szCs w:val="24"/>
+              </w:rPr>
+              <w:t>/</w:t>
+            </w:r>
+            <w:r>
+              <w:rPr>
+                <w:rFonts w:ascii="Times New Roman" w:hAnsi="Times New Roman" w:cs="Times New Roman"/>
+                <w:sz w:val="24"/>
+                <w:szCs w:val="24"/>
+              </w:rPr>
+              <w:t>admin</w:t>
+            </w:r>
+            <w:r>
+              <w:rPr>
+                <w:rFonts w:ascii="Times New Roman" w:hAnsi="Times New Roman" w:cs="Times New Roman"/>
+                <w:sz w:val="24"/>
+                <w:szCs w:val="24"/>
+              </w:rPr>
+              <w:t>/</w:t>
+            </w:r>
+            <w:proofErr w:type="spellStart"/>
+            <w:r>
+              <w:rPr>
+                <w:rFonts w:ascii="Times New Roman" w:hAnsi="Times New Roman" w:cs="Times New Roman"/>
+                <w:sz w:val="24"/>
+                <w:szCs w:val="24"/>
+              </w:rPr>
+              <w:t>ubah</w:t>
+            </w:r>
+            <w:proofErr w:type="spellEnd"/>
+            <w:r>
+              <w:rPr>
+                <w:rFonts w:ascii="Times New Roman" w:hAnsi="Times New Roman" w:cs="Times New Roman"/>
+                <w:sz w:val="24"/>
+                <w:szCs w:val="24"/>
+              </w:rPr>
+              <w:t>/data/</w:t>
+            </w:r>
+            <w:proofErr w:type="spellStart"/>
+            <w:r>
+              <w:rPr>
+                <w:rFonts w:ascii="Times New Roman" w:hAnsi="Times New Roman" w:cs="Times New Roman"/>
+                <w:sz w:val="24"/>
+                <w:szCs w:val="24"/>
+              </w:rPr>
+              <w:t>dokter</w:t>
+            </w:r>
+            <w:proofErr w:type="spellEnd"/>
+          </w:p>
+        </w:tc>
+        <w:tc>
+          <w:tcPr>
+            <w:tcW w:w="1176" w:type="dxa"/>
+          </w:tcPr>
+          <w:p>
+            <w:pPr>
+              <w:jc w:val="center"/>
+              <w:rPr>
+                <w:rFonts w:ascii="Times New Roman" w:hAnsi="Times New Roman" w:cs="Times New Roman"/>
+                <w:sz w:val="24"/>
+                <w:szCs w:val="24"/>
+              </w:rPr>
+            </w:pPr>
+            <w:r>
+              <w:rPr>
+                <w:rFonts w:ascii="Times New Roman" w:hAnsi="Times New Roman" w:cs="Times New Roman"/>
+                <w:sz w:val="24"/>
+                <w:szCs w:val="24"/>
+              </w:rPr>
+              <w:t>-</w:t>
+            </w:r>
+          </w:p>
+        </w:tc>
+        <w:tc>
+          <w:tcPr>
+            <w:tcW w:w="2197" w:type="dxa"/>
+          </w:tcPr>
+          <w:p>
+            <w:pPr>
+              <w:jc w:val="both"/>
+              <w:rPr>
+                <w:rFonts w:ascii="Times New Roman" w:hAnsi="Times New Roman" w:cs="Times New Roman"/>
+                <w:sz w:val="24"/>
+                <w:szCs w:val="24"/>
+              </w:rPr>
+            </w:pPr>
+            <w:r>
+              <w:rPr>
+                <w:rFonts w:ascii="Times New Roman" w:hAnsi="Times New Roman" w:cs="Times New Roman"/>
+                <w:sz w:val="24"/>
+                <w:szCs w:val="24"/>
+              </w:rPr>
+              <w:t>“</w:t>
+            </w:r>
+            <w:proofErr w:type="spellStart"/>
+            <w:r>
+              <w:rPr>
+                <w:rFonts w:ascii="Times New Roman" w:hAnsi="Times New Roman" w:cs="Times New Roman"/>
+                <w:sz w:val="24"/>
+                <w:szCs w:val="24"/>
+              </w:rPr>
+              <w:t>id_dokter</w:t>
+            </w:r>
+            <w:proofErr w:type="spellEnd"/>
+            <w:r>
+              <w:rPr>
+                <w:rFonts w:ascii="Times New Roman" w:hAnsi="Times New Roman" w:cs="Times New Roman"/>
+                <w:sz w:val="24"/>
+                <w:szCs w:val="24"/>
+              </w:rPr>
+              <w:t>”, “</w:t>
+            </w:r>
+            <w:proofErr w:type="spellStart"/>
+            <w:r>
+              <w:rPr>
+                <w:rFonts w:ascii="Times New Roman" w:hAnsi="Times New Roman" w:cs="Times New Roman"/>
+                <w:sz w:val="24"/>
+                <w:szCs w:val="24"/>
+              </w:rPr>
+              <w:t>nama</w:t>
+            </w:r>
+            <w:proofErr w:type="spellEnd"/>
+            <w:r>
+              <w:rPr>
+                <w:rFonts w:ascii="Times New Roman" w:hAnsi="Times New Roman" w:cs="Times New Roman"/>
+                <w:sz w:val="24"/>
+                <w:szCs w:val="24"/>
+              </w:rPr>
+              <w:t>”, “</w:t>
+            </w:r>
+            <w:proofErr w:type="spellStart"/>
+            <w:r>
+              <w:rPr>
+                <w:rFonts w:ascii="Times New Roman" w:hAnsi="Times New Roman" w:cs="Times New Roman"/>
+                <w:sz w:val="24"/>
+                <w:szCs w:val="24"/>
+              </w:rPr>
+              <w:t>str_dokter</w:t>
+            </w:r>
+            <w:proofErr w:type="spellEnd"/>
+            <w:r>
+              <w:rPr>
+                <w:rFonts w:ascii="Times New Roman" w:hAnsi="Times New Roman" w:cs="Times New Roman"/>
+                <w:sz w:val="24"/>
+                <w:szCs w:val="24"/>
+              </w:rPr>
+              <w:t>”, “</w:t>
+            </w:r>
+            <w:proofErr w:type="spellStart"/>
+            <w:r>
+              <w:rPr>
+                <w:rFonts w:ascii="Times New Roman" w:hAnsi="Times New Roman" w:cs="Times New Roman"/>
+                <w:sz w:val="24"/>
+                <w:szCs w:val="24"/>
+              </w:rPr>
+              <w:t>sip_dokter</w:t>
+            </w:r>
+            <w:proofErr w:type="spellEnd"/>
+            <w:r>
+              <w:rPr>
+                <w:rFonts w:ascii="Times New Roman" w:hAnsi="Times New Roman" w:cs="Times New Roman"/>
+                <w:sz w:val="24"/>
+                <w:szCs w:val="24"/>
+              </w:rPr>
+              <w:t>”</w:t>
+            </w:r>
+          </w:p>
+        </w:tc>
+        <w:tc>
+          <w:tcPr>
+            <w:tcW w:w="1545" w:type="dxa"/>
+          </w:tcPr>
+          <w:p>
+            <w:pPr>
+              <w:jc w:val="both"/>
+              <w:rPr>
+                <w:rFonts w:ascii="Times New Roman" w:hAnsi="Times New Roman" w:cs="Times New Roman"/>
+                <w:sz w:val="24"/>
+                <w:szCs w:val="24"/>
+              </w:rPr>
+            </w:pPr>
+            <w:r>
+              <w:rPr>
+                <w:rFonts w:ascii="Times New Roman" w:hAnsi="Times New Roman" w:cs="Times New Roman"/>
+                <w:sz w:val="24"/>
+                <w:szCs w:val="24"/>
+              </w:rPr>
+              <w:t>“message”</w:t>
             </w:r>
           </w:p>
         </w:tc>

</xml_diff>

<commit_message>
change: API reset password
megganti parameter fungsi reset password
</commit_message>
<xml_diff>
--- a/API CONTRACT.docx
+++ b/API CONTRACT.docx
@@ -228,25 +228,7 @@
                 <w:sz w:val="24"/>
                 <w:szCs w:val="24"/>
               </w:rPr>
-              <w:t>/</w:t>
-            </w:r>
-            <w:proofErr w:type="spellStart"/>
-            <w:r>
-              <w:rPr>
-                <w:rFonts w:ascii="Times New Roman" w:hAnsi="Times New Roman" w:cs="Times New Roman"/>
-                <w:sz w:val="24"/>
-                <w:szCs w:val="24"/>
-              </w:rPr>
-              <w:t>api</w:t>
-            </w:r>
-            <w:proofErr w:type="spellEnd"/>
-            <w:r>
-              <w:rPr>
-                <w:rFonts w:ascii="Times New Roman" w:hAnsi="Times New Roman" w:cs="Times New Roman"/>
-                <w:sz w:val="24"/>
-                <w:szCs w:val="24"/>
-              </w:rPr>
-              <w:t>/login</w:t>
+              <w:t>/api/login</w:t>
             </w:r>
           </w:p>
         </w:tc>
@@ -366,25 +348,7 @@
                 <w:sz w:val="24"/>
                 <w:szCs w:val="24"/>
               </w:rPr>
-              <w:t>/</w:t>
-            </w:r>
-            <w:proofErr w:type="spellStart"/>
-            <w:r>
-              <w:rPr>
-                <w:rFonts w:ascii="Times New Roman" w:hAnsi="Times New Roman" w:cs="Times New Roman"/>
-                <w:sz w:val="24"/>
-                <w:szCs w:val="24"/>
-              </w:rPr>
-              <w:t>api</w:t>
-            </w:r>
-            <w:proofErr w:type="spellEnd"/>
-            <w:r>
-              <w:rPr>
-                <w:rFonts w:ascii="Times New Roman" w:hAnsi="Times New Roman" w:cs="Times New Roman"/>
-                <w:sz w:val="24"/>
-                <w:szCs w:val="24"/>
-              </w:rPr>
-              <w:t>/user/password/change</w:t>
+              <w:t>/api/user/password/change</w:t>
             </w:r>
           </w:p>
         </w:tc>
@@ -430,43 +394,7 @@
                 <w:sz w:val="24"/>
                 <w:szCs w:val="24"/>
               </w:rPr>
-              <w:t>“</w:t>
-            </w:r>
-            <w:proofErr w:type="spellStart"/>
-            <w:r>
-              <w:rPr>
-                <w:rFonts w:ascii="Times New Roman" w:hAnsi="Times New Roman" w:cs="Times New Roman"/>
-                <w:sz w:val="24"/>
-                <w:szCs w:val="24"/>
-              </w:rPr>
-              <w:t>password_lama</w:t>
-            </w:r>
-            <w:proofErr w:type="spellEnd"/>
-            <w:r>
-              <w:rPr>
-                <w:rFonts w:ascii="Times New Roman" w:hAnsi="Times New Roman" w:cs="Times New Roman"/>
-                <w:sz w:val="24"/>
-                <w:szCs w:val="24"/>
-              </w:rPr>
-              <w:t>”, “</w:t>
-            </w:r>
-            <w:proofErr w:type="spellStart"/>
-            <w:r>
-              <w:rPr>
-                <w:rFonts w:ascii="Times New Roman" w:hAnsi="Times New Roman" w:cs="Times New Roman"/>
-                <w:sz w:val="24"/>
-                <w:szCs w:val="24"/>
-              </w:rPr>
-              <w:t>password_baru</w:t>
-            </w:r>
-            <w:proofErr w:type="spellEnd"/>
-            <w:r>
-              <w:rPr>
-                <w:rFonts w:ascii="Times New Roman" w:hAnsi="Times New Roman" w:cs="Times New Roman"/>
-                <w:sz w:val="24"/>
-                <w:szCs w:val="24"/>
-              </w:rPr>
-              <w:t>”</w:t>
+              <w:t>“password_lama”, “password_baru”</w:t>
             </w:r>
           </w:p>
         </w:tc>
@@ -540,25 +468,7 @@
                 <w:sz w:val="24"/>
                 <w:szCs w:val="24"/>
               </w:rPr>
-              <w:t>/</w:t>
-            </w:r>
-            <w:proofErr w:type="spellStart"/>
-            <w:r>
-              <w:rPr>
-                <w:rFonts w:ascii="Times New Roman" w:hAnsi="Times New Roman" w:cs="Times New Roman"/>
-                <w:sz w:val="24"/>
-                <w:szCs w:val="24"/>
-              </w:rPr>
-              <w:t>api</w:t>
-            </w:r>
-            <w:proofErr w:type="spellEnd"/>
-            <w:r>
-              <w:rPr>
-                <w:rFonts w:ascii="Times New Roman" w:hAnsi="Times New Roman" w:cs="Times New Roman"/>
-                <w:sz w:val="24"/>
-                <w:szCs w:val="24"/>
-              </w:rPr>
-              <w:t>/user/send/password/reset</w:t>
+              <w:t>/api/user/send/password/reset</w:t>
             </w:r>
           </w:p>
         </w:tc>
@@ -686,25 +596,7 @@
                 <w:sz w:val="24"/>
                 <w:szCs w:val="24"/>
               </w:rPr>
-              <w:t>/</w:t>
-            </w:r>
-            <w:proofErr w:type="spellStart"/>
-            <w:r>
-              <w:rPr>
-                <w:rFonts w:ascii="Times New Roman" w:hAnsi="Times New Roman" w:cs="Times New Roman"/>
-                <w:sz w:val="24"/>
-                <w:szCs w:val="24"/>
-              </w:rPr>
-              <w:t>api</w:t>
-            </w:r>
-            <w:proofErr w:type="spellEnd"/>
-            <w:r>
-              <w:rPr>
-                <w:rFonts w:ascii="Times New Roman" w:hAnsi="Times New Roman" w:cs="Times New Roman"/>
-                <w:sz w:val="24"/>
-                <w:szCs w:val="24"/>
-              </w:rPr>
-              <w:t>/user/password/reset</w:t>
+              <w:t>/api/user/password/reset</w:t>
             </w:r>
           </w:p>
         </w:tc>
@@ -750,7 +642,23 @@
                 <w:sz w:val="24"/>
                 <w:szCs w:val="24"/>
               </w:rPr>
-              <w:t xml:space="preserve">“email”, </w:t>
+              <w:t>“</w:t>
+            </w:r>
+            <w:r>
+              <w:rPr>
+                <w:rFonts w:ascii="Times New Roman" w:hAnsi="Times New Roman" w:cs="Times New Roman"/>
+                <w:sz w:val="24"/>
+                <w:szCs w:val="24"/>
+              </w:rPr>
+              <w:t>id_user</w:t>
+            </w:r>
+            <w:r>
+              <w:rPr>
+                <w:rFonts w:ascii="Times New Roman" w:hAnsi="Times New Roman" w:cs="Times New Roman"/>
+                <w:sz w:val="24"/>
+                <w:szCs w:val="24"/>
+              </w:rPr>
+              <w:t xml:space="preserve">”, </w:t>
             </w:r>
             <w:r>
               <w:rPr>
@@ -766,16 +674,7 @@
                 <w:sz w:val="24"/>
                 <w:szCs w:val="24"/>
               </w:rPr>
-              <w:t>“</w:t>
-            </w:r>
-            <w:proofErr w:type="spellStart"/>
-            <w:r>
-              <w:rPr>
-                <w:rFonts w:ascii="Times New Roman" w:hAnsi="Times New Roman" w:cs="Times New Roman"/>
-                <w:sz w:val="24"/>
-                <w:szCs w:val="24"/>
-              </w:rPr>
-              <w:t>password</w:t>
+              <w:t>“password</w:t>
             </w:r>
             <w:r>
               <w:rPr>
@@ -785,7 +684,6 @@
               </w:rPr>
               <w:t>_baru</w:t>
             </w:r>
-            <w:proofErr w:type="spellEnd"/>
             <w:r>
               <w:rPr>
                 <w:rFonts w:ascii="Times New Roman" w:hAnsi="Times New Roman" w:cs="Times New Roman"/>
@@ -866,25 +764,7 @@
                 <w:sz w:val="24"/>
                 <w:szCs w:val="24"/>
               </w:rPr>
-              <w:t>/</w:t>
-            </w:r>
-            <w:proofErr w:type="spellStart"/>
-            <w:r>
-              <w:rPr>
-                <w:rFonts w:ascii="Times New Roman" w:hAnsi="Times New Roman" w:cs="Times New Roman"/>
-                <w:sz w:val="24"/>
-                <w:szCs w:val="24"/>
-              </w:rPr>
-              <w:t>api</w:t>
-            </w:r>
-            <w:proofErr w:type="spellEnd"/>
-            <w:r>
-              <w:rPr>
-                <w:rFonts w:ascii="Times New Roman" w:hAnsi="Times New Roman" w:cs="Times New Roman"/>
-                <w:sz w:val="24"/>
-                <w:szCs w:val="24"/>
-              </w:rPr>
-              <w:t>/user/send/verification</w:t>
+              <w:t>/api/user/send/verification</w:t>
             </w:r>
           </w:p>
         </w:tc>
@@ -1005,25 +885,7 @@
                 <w:sz w:val="24"/>
                 <w:szCs w:val="24"/>
               </w:rPr>
-              <w:t>/</w:t>
-            </w:r>
-            <w:proofErr w:type="spellStart"/>
-            <w:r>
-              <w:rPr>
-                <w:rFonts w:ascii="Times New Roman" w:hAnsi="Times New Roman" w:cs="Times New Roman"/>
-                <w:sz w:val="24"/>
-                <w:szCs w:val="24"/>
-              </w:rPr>
-              <w:t>api</w:t>
-            </w:r>
-            <w:proofErr w:type="spellEnd"/>
-            <w:r>
-              <w:rPr>
-                <w:rFonts w:ascii="Times New Roman" w:hAnsi="Times New Roman" w:cs="Times New Roman"/>
-                <w:sz w:val="24"/>
-                <w:szCs w:val="24"/>
-              </w:rPr>
-              <w:t>/user/</w:t>
+              <w:t>/api/user/</w:t>
             </w:r>
             <w:r>
               <w:rPr>
@@ -1087,7 +949,6 @@
               </w:rPr>
               <w:t>“</w:t>
             </w:r>
-            <w:proofErr w:type="spellStart"/>
             <w:r>
               <w:rPr>
                 <w:rFonts w:ascii="Times New Roman" w:hAnsi="Times New Roman" w:cs="Times New Roman"/>
@@ -1096,7 +957,6 @@
               </w:rPr>
               <w:t>id_user</w:t>
             </w:r>
-            <w:proofErr w:type="spellEnd"/>
             <w:r>
               <w:rPr>
                 <w:rFonts w:ascii="Times New Roman" w:hAnsi="Times New Roman" w:cs="Times New Roman"/>
@@ -1227,72 +1087,8 @@
                 <w:sz w:val="24"/>
                 <w:szCs w:val="24"/>
               </w:rPr>
-              <w:t>/</w:t>
-            </w:r>
-            <w:proofErr w:type="spellStart"/>
-            <w:r>
-              <w:rPr>
-                <w:rFonts w:ascii="Times New Roman" w:hAnsi="Times New Roman" w:cs="Times New Roman"/>
-                <w:sz w:val="24"/>
-                <w:szCs w:val="24"/>
-              </w:rPr>
-              <w:t>api</w:t>
-            </w:r>
-            <w:proofErr w:type="spellEnd"/>
-            <w:r>
-              <w:rPr>
-                <w:rFonts w:ascii="Times New Roman" w:hAnsi="Times New Roman" w:cs="Times New Roman"/>
-                <w:sz w:val="24"/>
-                <w:szCs w:val="24"/>
-              </w:rPr>
-              <w:t>/</w:t>
-            </w:r>
-            <w:proofErr w:type="spellStart"/>
-            <w:r>
-              <w:rPr>
-                <w:rFonts w:ascii="Times New Roman" w:hAnsi="Times New Roman" w:cs="Times New Roman"/>
-                <w:sz w:val="24"/>
-                <w:szCs w:val="24"/>
-              </w:rPr>
-              <w:t>dokter</w:t>
-            </w:r>
-            <w:proofErr w:type="spellEnd"/>
-            <w:r>
-              <w:rPr>
-                <w:rFonts w:ascii="Times New Roman" w:hAnsi="Times New Roman" w:cs="Times New Roman"/>
-                <w:sz w:val="24"/>
-                <w:szCs w:val="24"/>
-              </w:rPr>
-              <w:t>/</w:t>
-            </w:r>
-            <w:proofErr w:type="spellStart"/>
-            <w:r>
-              <w:rPr>
-                <w:rFonts w:ascii="Times New Roman" w:hAnsi="Times New Roman" w:cs="Times New Roman"/>
-                <w:sz w:val="24"/>
-                <w:szCs w:val="24"/>
-              </w:rPr>
-              <w:t>lihat</w:t>
-            </w:r>
-            <w:proofErr w:type="spellEnd"/>
-            <w:r>
-              <w:rPr>
-                <w:rFonts w:ascii="Times New Roman" w:hAnsi="Times New Roman" w:cs="Times New Roman"/>
-                <w:sz w:val="24"/>
-                <w:szCs w:val="24"/>
-              </w:rPr>
-              <w:t>/</w:t>
-            </w:r>
-            <w:proofErr w:type="spellStart"/>
-            <w:r>
-              <w:rPr>
-                <w:rFonts w:ascii="Times New Roman" w:hAnsi="Times New Roman" w:cs="Times New Roman"/>
-                <w:sz w:val="24"/>
-                <w:szCs w:val="24"/>
-              </w:rPr>
-              <w:t>jadwal</w:t>
-            </w:r>
-            <w:proofErr w:type="spellEnd"/>
+              <w:t>/api/dokter/lihat/jadwal</w:t>
+            </w:r>
           </w:p>
         </w:tc>
         <w:tc>
@@ -1391,18 +1187,8 @@
           <w:sz w:val="24"/>
           <w:szCs w:val="24"/>
         </w:rPr>
-        <w:t xml:space="preserve">API </w:t>
+        <w:t>API Pasien</w:t>
       </w:r>
-      <w:proofErr w:type="spellStart"/>
-      <w:r>
-        <w:rPr>
-          <w:rFonts w:ascii="Times New Roman" w:hAnsi="Times New Roman" w:cs="Times New Roman"/>
-          <w:sz w:val="24"/>
-          <w:szCs w:val="24"/>
-        </w:rPr>
-        <w:t>Pasien</w:t>
-      </w:r>
-      <w:proofErr w:type="spellEnd"/>
     </w:p>
     <w:tbl>
       <w:tblPr>
@@ -1463,25 +1249,7 @@
                 <w:sz w:val="24"/>
                 <w:szCs w:val="24"/>
               </w:rPr>
-              <w:t>/</w:t>
-            </w:r>
-            <w:proofErr w:type="spellStart"/>
-            <w:r>
-              <w:rPr>
-                <w:rFonts w:ascii="Times New Roman" w:hAnsi="Times New Roman" w:cs="Times New Roman"/>
-                <w:sz w:val="24"/>
-                <w:szCs w:val="24"/>
-              </w:rPr>
-              <w:t>api</w:t>
-            </w:r>
-            <w:proofErr w:type="spellEnd"/>
-            <w:r>
-              <w:rPr>
-                <w:rFonts w:ascii="Times New Roman" w:hAnsi="Times New Roman" w:cs="Times New Roman"/>
-                <w:sz w:val="24"/>
-                <w:szCs w:val="24"/>
-              </w:rPr>
-              <w:t>/register</w:t>
+              <w:t>/api/register</w:t>
             </w:r>
           </w:p>
         </w:tc>
@@ -1527,151 +1295,7 @@
                 <w:sz w:val="24"/>
                 <w:szCs w:val="24"/>
               </w:rPr>
-              <w:t>“email”, “</w:t>
-            </w:r>
-            <w:proofErr w:type="spellStart"/>
-            <w:r>
-              <w:rPr>
-                <w:rFonts w:ascii="Times New Roman" w:hAnsi="Times New Roman" w:cs="Times New Roman"/>
-                <w:sz w:val="24"/>
-                <w:szCs w:val="24"/>
-              </w:rPr>
-              <w:t>nama</w:t>
-            </w:r>
-            <w:proofErr w:type="spellEnd"/>
-            <w:r>
-              <w:rPr>
-                <w:rFonts w:ascii="Times New Roman" w:hAnsi="Times New Roman" w:cs="Times New Roman"/>
-                <w:sz w:val="24"/>
-                <w:szCs w:val="24"/>
-              </w:rPr>
-              <w:t>”, “password”, “</w:t>
-            </w:r>
-            <w:proofErr w:type="spellStart"/>
-            <w:r>
-              <w:rPr>
-                <w:rFonts w:ascii="Times New Roman" w:hAnsi="Times New Roman" w:cs="Times New Roman"/>
-                <w:sz w:val="24"/>
-                <w:szCs w:val="24"/>
-              </w:rPr>
-              <w:t>nik_pasien</w:t>
-            </w:r>
-            <w:proofErr w:type="spellEnd"/>
-            <w:r>
-              <w:rPr>
-                <w:rFonts w:ascii="Times New Roman" w:hAnsi="Times New Roman" w:cs="Times New Roman"/>
-                <w:sz w:val="24"/>
-                <w:szCs w:val="24"/>
-              </w:rPr>
-              <w:t>”, “</w:t>
-            </w:r>
-            <w:proofErr w:type="spellStart"/>
-            <w:r>
-              <w:rPr>
-                <w:rFonts w:ascii="Times New Roman" w:hAnsi="Times New Roman" w:cs="Times New Roman"/>
-                <w:sz w:val="24"/>
-                <w:szCs w:val="24"/>
-              </w:rPr>
-              <w:t>jk_pasien</w:t>
-            </w:r>
-            <w:proofErr w:type="spellEnd"/>
-            <w:r>
-              <w:rPr>
-                <w:rFonts w:ascii="Times New Roman" w:hAnsi="Times New Roman" w:cs="Times New Roman"/>
-                <w:sz w:val="24"/>
-                <w:szCs w:val="24"/>
-              </w:rPr>
-              <w:t>”, “</w:t>
-            </w:r>
-            <w:proofErr w:type="spellStart"/>
-            <w:r>
-              <w:rPr>
-                <w:rFonts w:ascii="Times New Roman" w:hAnsi="Times New Roman" w:cs="Times New Roman"/>
-                <w:sz w:val="24"/>
-                <w:szCs w:val="24"/>
-              </w:rPr>
-              <w:t>tgl_lahir_pasien</w:t>
-            </w:r>
-            <w:proofErr w:type="spellEnd"/>
-            <w:r>
-              <w:rPr>
-                <w:rFonts w:ascii="Times New Roman" w:hAnsi="Times New Roman" w:cs="Times New Roman"/>
-                <w:sz w:val="24"/>
-                <w:szCs w:val="24"/>
-              </w:rPr>
-              <w:t>”, “</w:t>
-            </w:r>
-            <w:proofErr w:type="spellStart"/>
-            <w:r>
-              <w:rPr>
-                <w:rFonts w:ascii="Times New Roman" w:hAnsi="Times New Roman" w:cs="Times New Roman"/>
-                <w:sz w:val="24"/>
-                <w:szCs w:val="24"/>
-              </w:rPr>
-              <w:t>tmpt_lahir_pasien</w:t>
-            </w:r>
-            <w:proofErr w:type="spellEnd"/>
-            <w:r>
-              <w:rPr>
-                <w:rFonts w:ascii="Times New Roman" w:hAnsi="Times New Roman" w:cs="Times New Roman"/>
-                <w:sz w:val="24"/>
-                <w:szCs w:val="24"/>
-              </w:rPr>
-              <w:t>”, “</w:t>
-            </w:r>
-            <w:proofErr w:type="spellStart"/>
-            <w:r>
-              <w:rPr>
-                <w:rFonts w:ascii="Times New Roman" w:hAnsi="Times New Roman" w:cs="Times New Roman"/>
-                <w:sz w:val="24"/>
-                <w:szCs w:val="24"/>
-              </w:rPr>
-              <w:t>alamat_pasien</w:t>
-            </w:r>
-            <w:proofErr w:type="spellEnd"/>
-            <w:r>
-              <w:rPr>
-                <w:rFonts w:ascii="Times New Roman" w:hAnsi="Times New Roman" w:cs="Times New Roman"/>
-                <w:sz w:val="24"/>
-                <w:szCs w:val="24"/>
-              </w:rPr>
-              <w:t>”, “</w:t>
-            </w:r>
-            <w:proofErr w:type="spellStart"/>
-            <w:r>
-              <w:rPr>
-                <w:rFonts w:ascii="Times New Roman" w:hAnsi="Times New Roman" w:cs="Times New Roman"/>
-                <w:sz w:val="24"/>
-                <w:szCs w:val="24"/>
-              </w:rPr>
-              <w:t>no_hp_pasien</w:t>
-            </w:r>
-            <w:proofErr w:type="spellEnd"/>
-            <w:r>
-              <w:rPr>
-                <w:rFonts w:ascii="Times New Roman" w:hAnsi="Times New Roman" w:cs="Times New Roman"/>
-                <w:sz w:val="24"/>
-                <w:szCs w:val="24"/>
-              </w:rPr>
-              <w:t>”, “</w:t>
-            </w:r>
-            <w:proofErr w:type="spellStart"/>
-            <w:r>
-              <w:rPr>
-                <w:rFonts w:ascii="Times New Roman" w:hAnsi="Times New Roman" w:cs="Times New Roman"/>
-                <w:sz w:val="24"/>
-                <w:szCs w:val="24"/>
-              </w:rPr>
-              <w:t>ktp_pasien</w:t>
-            </w:r>
-            <w:proofErr w:type="spellEnd"/>
-            <w:r>
-              <w:rPr>
-                <w:rFonts w:ascii="Times New Roman" w:hAnsi="Times New Roman" w:cs="Times New Roman"/>
-                <w:sz w:val="24"/>
-                <w:szCs w:val="24"/>
-              </w:rPr>
-              <w:t>”</w:t>
+              <w:t>“email”, “nama”, “password”, “nik_pasien”, “jk_pasien”, “tgl_lahir_pasien”, “tmpt_lahir_pasien”, “alamat_pasien”, “no_hp_pasien”, “ktp_pasien”</w:t>
             </w:r>
           </w:p>
         </w:tc>
@@ -1694,25 +1318,7 @@
                 <w:sz w:val="24"/>
                 <w:szCs w:val="24"/>
               </w:rPr>
-              <w:t>“message”, “</w:t>
-            </w:r>
-            <w:proofErr w:type="spellStart"/>
-            <w:r>
-              <w:rPr>
-                <w:rFonts w:ascii="Times New Roman" w:hAnsi="Times New Roman" w:cs="Times New Roman"/>
-                <w:sz w:val="24"/>
-                <w:szCs w:val="24"/>
-              </w:rPr>
-              <w:t>data_pasien</w:t>
-            </w:r>
-            <w:proofErr w:type="spellEnd"/>
-            <w:r>
-              <w:rPr>
-                <w:rFonts w:ascii="Times New Roman" w:hAnsi="Times New Roman" w:cs="Times New Roman"/>
-                <w:sz w:val="24"/>
-                <w:szCs w:val="24"/>
-              </w:rPr>
-              <w:t>”</w:t>
+              <w:t>“message”, “data_pasien”</w:t>
             </w:r>
           </w:p>
         </w:tc>
@@ -1763,61 +1369,7 @@
                 <w:sz w:val="24"/>
                 <w:szCs w:val="24"/>
               </w:rPr>
-              <w:t>/</w:t>
-            </w:r>
-            <w:proofErr w:type="spellStart"/>
-            <w:r>
-              <w:rPr>
-                <w:rFonts w:ascii="Times New Roman" w:hAnsi="Times New Roman" w:cs="Times New Roman"/>
-                <w:sz w:val="24"/>
-                <w:szCs w:val="24"/>
-              </w:rPr>
-              <w:t>api</w:t>
-            </w:r>
-            <w:proofErr w:type="spellEnd"/>
-            <w:r>
-              <w:rPr>
-                <w:rFonts w:ascii="Times New Roman" w:hAnsi="Times New Roman" w:cs="Times New Roman"/>
-                <w:sz w:val="24"/>
-                <w:szCs w:val="24"/>
-              </w:rPr>
-              <w:t>/</w:t>
-            </w:r>
-            <w:proofErr w:type="spellStart"/>
-            <w:r>
-              <w:rPr>
-                <w:rFonts w:ascii="Times New Roman" w:hAnsi="Times New Roman" w:cs="Times New Roman"/>
-                <w:sz w:val="24"/>
-                <w:szCs w:val="24"/>
-              </w:rPr>
-              <w:t>pasien</w:t>
-            </w:r>
-            <w:proofErr w:type="spellEnd"/>
-            <w:r>
-              <w:rPr>
-                <w:rFonts w:ascii="Times New Roman" w:hAnsi="Times New Roman" w:cs="Times New Roman"/>
-                <w:sz w:val="24"/>
-                <w:szCs w:val="24"/>
-              </w:rPr>
-              <w:t>/</w:t>
-            </w:r>
-            <w:proofErr w:type="spellStart"/>
-            <w:r>
-              <w:rPr>
-                <w:rFonts w:ascii="Times New Roman" w:hAnsi="Times New Roman" w:cs="Times New Roman"/>
-                <w:sz w:val="24"/>
-                <w:szCs w:val="24"/>
-              </w:rPr>
-              <w:t>lihat</w:t>
-            </w:r>
-            <w:proofErr w:type="spellEnd"/>
-            <w:r>
-              <w:rPr>
-                <w:rFonts w:ascii="Times New Roman" w:hAnsi="Times New Roman" w:cs="Times New Roman"/>
-                <w:sz w:val="24"/>
-                <w:szCs w:val="24"/>
-              </w:rPr>
-              <w:t>/poli</w:t>
+              <w:t>/api/pasien/lihat/poli</w:t>
             </w:r>
           </w:p>
         </w:tc>
@@ -1937,72 +1489,8 @@
                 <w:sz w:val="24"/>
                 <w:szCs w:val="24"/>
               </w:rPr>
-              <w:t>/</w:t>
-            </w:r>
-            <w:proofErr w:type="spellStart"/>
-            <w:r>
-              <w:rPr>
-                <w:rFonts w:ascii="Times New Roman" w:hAnsi="Times New Roman" w:cs="Times New Roman"/>
-                <w:sz w:val="24"/>
-                <w:szCs w:val="24"/>
-              </w:rPr>
-              <w:t>api</w:t>
-            </w:r>
-            <w:proofErr w:type="spellEnd"/>
-            <w:r>
-              <w:rPr>
-                <w:rFonts w:ascii="Times New Roman" w:hAnsi="Times New Roman" w:cs="Times New Roman"/>
-                <w:sz w:val="24"/>
-                <w:szCs w:val="24"/>
-              </w:rPr>
-              <w:t>/</w:t>
-            </w:r>
-            <w:proofErr w:type="spellStart"/>
-            <w:r>
-              <w:rPr>
-                <w:rFonts w:ascii="Times New Roman" w:hAnsi="Times New Roman" w:cs="Times New Roman"/>
-                <w:sz w:val="24"/>
-                <w:szCs w:val="24"/>
-              </w:rPr>
-              <w:t>pasien</w:t>
-            </w:r>
-            <w:proofErr w:type="spellEnd"/>
-            <w:r>
-              <w:rPr>
-                <w:rFonts w:ascii="Times New Roman" w:hAnsi="Times New Roman" w:cs="Times New Roman"/>
-                <w:sz w:val="24"/>
-                <w:szCs w:val="24"/>
-              </w:rPr>
-              <w:t>/</w:t>
-            </w:r>
-            <w:proofErr w:type="spellStart"/>
-            <w:r>
-              <w:rPr>
-                <w:rFonts w:ascii="Times New Roman" w:hAnsi="Times New Roman" w:cs="Times New Roman"/>
-                <w:sz w:val="24"/>
-                <w:szCs w:val="24"/>
-              </w:rPr>
-              <w:t>lihat</w:t>
-            </w:r>
-            <w:proofErr w:type="spellEnd"/>
-            <w:r>
-              <w:rPr>
-                <w:rFonts w:ascii="Times New Roman" w:hAnsi="Times New Roman" w:cs="Times New Roman"/>
-                <w:sz w:val="24"/>
-                <w:szCs w:val="24"/>
-              </w:rPr>
-              <w:t>/poli/</w:t>
-            </w:r>
-            <w:proofErr w:type="spellStart"/>
-            <w:r>
-              <w:rPr>
-                <w:rFonts w:ascii="Times New Roman" w:hAnsi="Times New Roman" w:cs="Times New Roman"/>
-                <w:sz w:val="24"/>
-                <w:szCs w:val="24"/>
-              </w:rPr>
-              <w:t>dokter</w:t>
-            </w:r>
-            <w:proofErr w:type="spellEnd"/>
+              <w:t>/api/pasien/lihat/poli/dokter</w:t>
+            </w:r>
           </w:p>
         </w:tc>
         <w:tc>
@@ -2122,90 +1610,8 @@
                 <w:sz w:val="24"/>
                 <w:szCs w:val="24"/>
               </w:rPr>
-              <w:t>/</w:t>
-            </w:r>
-            <w:proofErr w:type="spellStart"/>
-            <w:r>
-              <w:rPr>
-                <w:rFonts w:ascii="Times New Roman" w:hAnsi="Times New Roman" w:cs="Times New Roman"/>
-                <w:sz w:val="24"/>
-                <w:szCs w:val="24"/>
-              </w:rPr>
-              <w:t>api</w:t>
-            </w:r>
-            <w:proofErr w:type="spellEnd"/>
-            <w:r>
-              <w:rPr>
-                <w:rFonts w:ascii="Times New Roman" w:hAnsi="Times New Roman" w:cs="Times New Roman"/>
-                <w:sz w:val="24"/>
-                <w:szCs w:val="24"/>
-              </w:rPr>
-              <w:t>/</w:t>
-            </w:r>
-            <w:proofErr w:type="spellStart"/>
-            <w:r>
-              <w:rPr>
-                <w:rFonts w:ascii="Times New Roman" w:hAnsi="Times New Roman" w:cs="Times New Roman"/>
-                <w:sz w:val="24"/>
-                <w:szCs w:val="24"/>
-              </w:rPr>
-              <w:t>pasien</w:t>
-            </w:r>
-            <w:proofErr w:type="spellEnd"/>
-            <w:r>
-              <w:rPr>
-                <w:rFonts w:ascii="Times New Roman" w:hAnsi="Times New Roman" w:cs="Times New Roman"/>
-                <w:sz w:val="24"/>
-                <w:szCs w:val="24"/>
-              </w:rPr>
-              <w:t>/</w:t>
-            </w:r>
-            <w:proofErr w:type="spellStart"/>
-            <w:r>
-              <w:rPr>
-                <w:rFonts w:ascii="Times New Roman" w:hAnsi="Times New Roman" w:cs="Times New Roman"/>
-                <w:sz w:val="24"/>
-                <w:szCs w:val="24"/>
-              </w:rPr>
-              <w:t>lihat</w:t>
-            </w:r>
-            <w:proofErr w:type="spellEnd"/>
-            <w:r>
-              <w:rPr>
-                <w:rFonts w:ascii="Times New Roman" w:hAnsi="Times New Roman" w:cs="Times New Roman"/>
-                <w:sz w:val="24"/>
-                <w:szCs w:val="24"/>
-              </w:rPr>
-              <w:t>/poli/</w:t>
-            </w:r>
-            <w:proofErr w:type="spellStart"/>
-            <w:r>
-              <w:rPr>
-                <w:rFonts w:ascii="Times New Roman" w:hAnsi="Times New Roman" w:cs="Times New Roman"/>
-                <w:sz w:val="24"/>
-                <w:szCs w:val="24"/>
-              </w:rPr>
-              <w:t>dokter</w:t>
-            </w:r>
-            <w:proofErr w:type="spellEnd"/>
-            <w:r>
-              <w:rPr>
-                <w:rFonts w:ascii="Times New Roman" w:hAnsi="Times New Roman" w:cs="Times New Roman"/>
-                <w:sz w:val="24"/>
-                <w:szCs w:val="24"/>
-              </w:rPr>
-              <w:t>/</w:t>
-            </w:r>
-            <w:proofErr w:type="spellStart"/>
-            <w:r>
-              <w:rPr>
-                <w:rFonts w:ascii="Times New Roman" w:hAnsi="Times New Roman" w:cs="Times New Roman"/>
-                <w:sz w:val="24"/>
-                <w:szCs w:val="24"/>
-              </w:rPr>
-              <w:t>jadwal</w:t>
-            </w:r>
-            <w:proofErr w:type="spellEnd"/>
+              <w:t>/api/pasien/lihat/poli/dokter/jadwal</w:t>
+            </w:r>
           </w:p>
         </w:tc>
         <w:tc>
@@ -2297,25 +1703,7 @@
                 <w:sz w:val="24"/>
                 <w:szCs w:val="24"/>
               </w:rPr>
-              <w:t xml:space="preserve"> “</w:t>
-            </w:r>
-            <w:proofErr w:type="spellStart"/>
-            <w:r>
-              <w:rPr>
-                <w:rFonts w:ascii="Times New Roman" w:hAnsi="Times New Roman" w:cs="Times New Roman"/>
-                <w:sz w:val="24"/>
-                <w:szCs w:val="24"/>
-              </w:rPr>
-              <w:t>dokter</w:t>
-            </w:r>
-            <w:proofErr w:type="spellEnd"/>
-            <w:r>
-              <w:rPr>
-                <w:rFonts w:ascii="Times New Roman" w:hAnsi="Times New Roman" w:cs="Times New Roman"/>
-                <w:sz w:val="24"/>
-                <w:szCs w:val="24"/>
-              </w:rPr>
-              <w:t xml:space="preserve">”, </w:t>
+              <w:t xml:space="preserve"> “dokter”, </w:t>
             </w:r>
             <w:r>
               <w:rPr>
@@ -2374,72 +1762,8 @@
                 <w:sz w:val="24"/>
                 <w:szCs w:val="24"/>
               </w:rPr>
-              <w:t>/</w:t>
-            </w:r>
-            <w:proofErr w:type="spellStart"/>
-            <w:r>
-              <w:rPr>
-                <w:rFonts w:ascii="Times New Roman" w:hAnsi="Times New Roman" w:cs="Times New Roman"/>
-                <w:sz w:val="24"/>
-                <w:szCs w:val="24"/>
-              </w:rPr>
-              <w:t>api</w:t>
-            </w:r>
-            <w:proofErr w:type="spellEnd"/>
-            <w:r>
-              <w:rPr>
-                <w:rFonts w:ascii="Times New Roman" w:hAnsi="Times New Roman" w:cs="Times New Roman"/>
-                <w:sz w:val="24"/>
-                <w:szCs w:val="24"/>
-              </w:rPr>
-              <w:t>/</w:t>
-            </w:r>
-            <w:proofErr w:type="spellStart"/>
-            <w:r>
-              <w:rPr>
-                <w:rFonts w:ascii="Times New Roman" w:hAnsi="Times New Roman" w:cs="Times New Roman"/>
-                <w:sz w:val="24"/>
-                <w:szCs w:val="24"/>
-              </w:rPr>
-              <w:t>pasien</w:t>
-            </w:r>
-            <w:proofErr w:type="spellEnd"/>
-            <w:r>
-              <w:rPr>
-                <w:rFonts w:ascii="Times New Roman" w:hAnsi="Times New Roman" w:cs="Times New Roman"/>
-                <w:sz w:val="24"/>
-                <w:szCs w:val="24"/>
-              </w:rPr>
-              <w:t>/</w:t>
-            </w:r>
-            <w:proofErr w:type="spellStart"/>
-            <w:r>
-              <w:rPr>
-                <w:rFonts w:ascii="Times New Roman" w:hAnsi="Times New Roman" w:cs="Times New Roman"/>
-                <w:sz w:val="24"/>
-                <w:szCs w:val="24"/>
-              </w:rPr>
-              <w:t>reservasi</w:t>
-            </w:r>
-            <w:proofErr w:type="spellEnd"/>
-            <w:r>
-              <w:rPr>
-                <w:rFonts w:ascii="Times New Roman" w:hAnsi="Times New Roman" w:cs="Times New Roman"/>
-                <w:sz w:val="24"/>
-                <w:szCs w:val="24"/>
-              </w:rPr>
-              <w:t>/</w:t>
-            </w:r>
-            <w:proofErr w:type="spellStart"/>
-            <w:r>
-              <w:rPr>
-                <w:rFonts w:ascii="Times New Roman" w:hAnsi="Times New Roman" w:cs="Times New Roman"/>
-                <w:sz w:val="24"/>
-                <w:szCs w:val="24"/>
-              </w:rPr>
-              <w:t>pribadi</w:t>
-            </w:r>
-            <w:proofErr w:type="spellEnd"/>
+              <w:t>/api/pasien/reservasi/pribadi</w:t>
+            </w:r>
           </w:p>
         </w:tc>
         <w:tc>
@@ -2484,51 +1808,15 @@
                 <w:sz w:val="24"/>
                 <w:szCs w:val="24"/>
               </w:rPr>
-              <w:t>“id”, “</w:t>
-            </w:r>
-            <w:proofErr w:type="spellStart"/>
-            <w:r>
-              <w:rPr>
-                <w:rFonts w:ascii="Times New Roman" w:hAnsi="Times New Roman" w:cs="Times New Roman"/>
-                <w:sz w:val="24"/>
-                <w:szCs w:val="24"/>
-              </w:rPr>
-              <w:t>jadwal_tanggal</w:t>
-            </w:r>
-            <w:proofErr w:type="spellEnd"/>
-            <w:r>
-              <w:rPr>
-                <w:rFonts w:ascii="Times New Roman" w:hAnsi="Times New Roman" w:cs="Times New Roman"/>
-                <w:sz w:val="24"/>
-                <w:szCs w:val="24"/>
-              </w:rPr>
-              <w:t>”</w:t>
-            </w:r>
-            <w:r>
-              <w:rPr>
-                <w:rFonts w:ascii="Times New Roman" w:hAnsi="Times New Roman" w:cs="Times New Roman"/>
-                <w:sz w:val="24"/>
-                <w:szCs w:val="24"/>
-              </w:rPr>
-              <w:t>, “</w:t>
-            </w:r>
-            <w:proofErr w:type="spellStart"/>
-            <w:r>
-              <w:rPr>
-                <w:rFonts w:ascii="Times New Roman" w:hAnsi="Times New Roman" w:cs="Times New Roman"/>
-                <w:sz w:val="24"/>
-                <w:szCs w:val="24"/>
-              </w:rPr>
-              <w:t>keluhan</w:t>
-            </w:r>
-            <w:proofErr w:type="spellEnd"/>
-            <w:r>
-              <w:rPr>
-                <w:rFonts w:ascii="Times New Roman" w:hAnsi="Times New Roman" w:cs="Times New Roman"/>
-                <w:sz w:val="24"/>
-                <w:szCs w:val="24"/>
-              </w:rPr>
-              <w:t>”</w:t>
+              <w:t>“id”, “jadwal_tanggal”</w:t>
+            </w:r>
+            <w:r>
+              <w:rPr>
+                <w:rFonts w:ascii="Times New Roman" w:hAnsi="Times New Roman" w:cs="Times New Roman"/>
+                <w:sz w:val="24"/>
+                <w:szCs w:val="24"/>
+              </w:rPr>
+              <w:t>, “keluhan”</w:t>
             </w:r>
           </w:p>
         </w:tc>
@@ -2602,72 +1890,8 @@
                 <w:sz w:val="24"/>
                 <w:szCs w:val="24"/>
               </w:rPr>
-              <w:t>/</w:t>
-            </w:r>
-            <w:proofErr w:type="spellStart"/>
-            <w:r>
-              <w:rPr>
-                <w:rFonts w:ascii="Times New Roman" w:hAnsi="Times New Roman" w:cs="Times New Roman"/>
-                <w:sz w:val="24"/>
-                <w:szCs w:val="24"/>
-              </w:rPr>
-              <w:t>api</w:t>
-            </w:r>
-            <w:proofErr w:type="spellEnd"/>
-            <w:r>
-              <w:rPr>
-                <w:rFonts w:ascii="Times New Roman" w:hAnsi="Times New Roman" w:cs="Times New Roman"/>
-                <w:sz w:val="24"/>
-                <w:szCs w:val="24"/>
-              </w:rPr>
-              <w:t>/</w:t>
-            </w:r>
-            <w:proofErr w:type="spellStart"/>
-            <w:r>
-              <w:rPr>
-                <w:rFonts w:ascii="Times New Roman" w:hAnsi="Times New Roman" w:cs="Times New Roman"/>
-                <w:sz w:val="24"/>
-                <w:szCs w:val="24"/>
-              </w:rPr>
-              <w:t>pasien</w:t>
-            </w:r>
-            <w:proofErr w:type="spellEnd"/>
-            <w:r>
-              <w:rPr>
-                <w:rFonts w:ascii="Times New Roman" w:hAnsi="Times New Roman" w:cs="Times New Roman"/>
-                <w:sz w:val="24"/>
-                <w:szCs w:val="24"/>
-              </w:rPr>
-              <w:t>/</w:t>
-            </w:r>
-            <w:proofErr w:type="spellStart"/>
-            <w:r>
-              <w:rPr>
-                <w:rFonts w:ascii="Times New Roman" w:hAnsi="Times New Roman" w:cs="Times New Roman"/>
-                <w:sz w:val="24"/>
-                <w:szCs w:val="24"/>
-              </w:rPr>
-              <w:t>reservasi</w:t>
-            </w:r>
-            <w:proofErr w:type="spellEnd"/>
-            <w:r>
-              <w:rPr>
-                <w:rFonts w:ascii="Times New Roman" w:hAnsi="Times New Roman" w:cs="Times New Roman"/>
-                <w:sz w:val="24"/>
-                <w:szCs w:val="24"/>
-              </w:rPr>
-              <w:t>/</w:t>
-            </w:r>
-            <w:proofErr w:type="spellStart"/>
-            <w:r>
-              <w:rPr>
-                <w:rFonts w:ascii="Times New Roman" w:hAnsi="Times New Roman" w:cs="Times New Roman"/>
-                <w:sz w:val="24"/>
-                <w:szCs w:val="24"/>
-              </w:rPr>
-              <w:t>riwayat</w:t>
-            </w:r>
-            <w:proofErr w:type="spellEnd"/>
+              <w:t>/api/pasien/reservasi/riwayat</w:t>
+            </w:r>
           </w:p>
         </w:tc>
         <w:tc>
@@ -2786,72 +2010,8 @@
                 <w:sz w:val="24"/>
                 <w:szCs w:val="24"/>
               </w:rPr>
-              <w:t>/</w:t>
-            </w:r>
-            <w:proofErr w:type="spellStart"/>
-            <w:r>
-              <w:rPr>
-                <w:rFonts w:ascii="Times New Roman" w:hAnsi="Times New Roman" w:cs="Times New Roman"/>
-                <w:sz w:val="24"/>
-                <w:szCs w:val="24"/>
-              </w:rPr>
-              <w:t>api</w:t>
-            </w:r>
-            <w:proofErr w:type="spellEnd"/>
-            <w:r>
-              <w:rPr>
-                <w:rFonts w:ascii="Times New Roman" w:hAnsi="Times New Roman" w:cs="Times New Roman"/>
-                <w:sz w:val="24"/>
-                <w:szCs w:val="24"/>
-              </w:rPr>
-              <w:t>/</w:t>
-            </w:r>
-            <w:proofErr w:type="spellStart"/>
-            <w:r>
-              <w:rPr>
-                <w:rFonts w:ascii="Times New Roman" w:hAnsi="Times New Roman" w:cs="Times New Roman"/>
-                <w:sz w:val="24"/>
-                <w:szCs w:val="24"/>
-              </w:rPr>
-              <w:t>pasien</w:t>
-            </w:r>
-            <w:proofErr w:type="spellEnd"/>
-            <w:r>
-              <w:rPr>
-                <w:rFonts w:ascii="Times New Roman" w:hAnsi="Times New Roman" w:cs="Times New Roman"/>
-                <w:sz w:val="24"/>
-                <w:szCs w:val="24"/>
-              </w:rPr>
-              <w:t>/</w:t>
-            </w:r>
-            <w:proofErr w:type="spellStart"/>
-            <w:r>
-              <w:rPr>
-                <w:rFonts w:ascii="Times New Roman" w:hAnsi="Times New Roman" w:cs="Times New Roman"/>
-                <w:sz w:val="24"/>
-                <w:szCs w:val="24"/>
-              </w:rPr>
-              <w:t>reservasi</w:t>
-            </w:r>
-            <w:proofErr w:type="spellEnd"/>
-            <w:r>
-              <w:rPr>
-                <w:rFonts w:ascii="Times New Roman" w:hAnsi="Times New Roman" w:cs="Times New Roman"/>
-                <w:sz w:val="24"/>
-                <w:szCs w:val="24"/>
-              </w:rPr>
-              <w:t>/</w:t>
-            </w:r>
-            <w:proofErr w:type="spellStart"/>
-            <w:r>
-              <w:rPr>
-                <w:rFonts w:ascii="Times New Roman" w:hAnsi="Times New Roman" w:cs="Times New Roman"/>
-                <w:sz w:val="24"/>
-                <w:szCs w:val="24"/>
-              </w:rPr>
-              <w:t>hasil</w:t>
-            </w:r>
-            <w:proofErr w:type="spellEnd"/>
+              <w:t>/api/pasien/reservasi/hasil</w:t>
+            </w:r>
           </w:p>
         </w:tc>
         <w:tc>
@@ -2970,43 +2130,7 @@
                 <w:sz w:val="24"/>
                 <w:szCs w:val="24"/>
               </w:rPr>
-              <w:t>/</w:t>
-            </w:r>
-            <w:proofErr w:type="spellStart"/>
-            <w:r>
-              <w:rPr>
-                <w:rFonts w:ascii="Times New Roman" w:hAnsi="Times New Roman" w:cs="Times New Roman"/>
-                <w:sz w:val="24"/>
-                <w:szCs w:val="24"/>
-              </w:rPr>
-              <w:t>api</w:t>
-            </w:r>
-            <w:proofErr w:type="spellEnd"/>
-            <w:r>
-              <w:rPr>
-                <w:rFonts w:ascii="Times New Roman" w:hAnsi="Times New Roman" w:cs="Times New Roman"/>
-                <w:sz w:val="24"/>
-                <w:szCs w:val="24"/>
-              </w:rPr>
-              <w:t>/</w:t>
-            </w:r>
-            <w:proofErr w:type="spellStart"/>
-            <w:r>
-              <w:rPr>
-                <w:rFonts w:ascii="Times New Roman" w:hAnsi="Times New Roman" w:cs="Times New Roman"/>
-                <w:sz w:val="24"/>
-                <w:szCs w:val="24"/>
-              </w:rPr>
-              <w:t>pasien</w:t>
-            </w:r>
-            <w:proofErr w:type="spellEnd"/>
-            <w:r>
-              <w:rPr>
-                <w:rFonts w:ascii="Times New Roman" w:hAnsi="Times New Roman" w:cs="Times New Roman"/>
-                <w:sz w:val="24"/>
-                <w:szCs w:val="24"/>
-              </w:rPr>
-              <w:t>/profile</w:t>
+              <w:t>/api/pasien/profile</w:t>
             </w:r>
           </w:p>
         </w:tc>
@@ -3126,54 +2250,8 @@
                 <w:sz w:val="24"/>
                 <w:szCs w:val="24"/>
               </w:rPr>
-              <w:t>/</w:t>
-            </w:r>
-            <w:proofErr w:type="spellStart"/>
-            <w:r>
-              <w:rPr>
-                <w:rFonts w:ascii="Times New Roman" w:hAnsi="Times New Roman" w:cs="Times New Roman"/>
-                <w:sz w:val="24"/>
-                <w:szCs w:val="24"/>
-              </w:rPr>
-              <w:t>api</w:t>
-            </w:r>
-            <w:proofErr w:type="spellEnd"/>
-            <w:r>
-              <w:rPr>
-                <w:rFonts w:ascii="Times New Roman" w:hAnsi="Times New Roman" w:cs="Times New Roman"/>
-                <w:sz w:val="24"/>
-                <w:szCs w:val="24"/>
-              </w:rPr>
-              <w:t>/</w:t>
-            </w:r>
-            <w:proofErr w:type="spellStart"/>
-            <w:r>
-              <w:rPr>
-                <w:rFonts w:ascii="Times New Roman" w:hAnsi="Times New Roman" w:cs="Times New Roman"/>
-                <w:sz w:val="24"/>
-                <w:szCs w:val="24"/>
-              </w:rPr>
-              <w:t>pasien</w:t>
-            </w:r>
-            <w:proofErr w:type="spellEnd"/>
-            <w:r>
-              <w:rPr>
-                <w:rFonts w:ascii="Times New Roman" w:hAnsi="Times New Roman" w:cs="Times New Roman"/>
-                <w:sz w:val="24"/>
-                <w:szCs w:val="24"/>
-              </w:rPr>
-              <w:t>/profile/</w:t>
-            </w:r>
-            <w:proofErr w:type="spellStart"/>
-            <w:r>
-              <w:rPr>
-                <w:rFonts w:ascii="Times New Roman" w:hAnsi="Times New Roman" w:cs="Times New Roman"/>
-                <w:sz w:val="24"/>
-                <w:szCs w:val="24"/>
-              </w:rPr>
-              <w:t>ubah</w:t>
-            </w:r>
-            <w:proofErr w:type="spellEnd"/>
+              <w:t>/api/pasien/profile/ubah</w:t>
+            </w:r>
           </w:p>
         </w:tc>
         <w:tc>
@@ -3218,151 +2296,7 @@
                 <w:sz w:val="24"/>
                 <w:szCs w:val="24"/>
               </w:rPr>
-              <w:t>“</w:t>
-            </w:r>
-            <w:proofErr w:type="spellStart"/>
-            <w:r>
-              <w:rPr>
-                <w:rFonts w:ascii="Times New Roman" w:hAnsi="Times New Roman" w:cs="Times New Roman"/>
-                <w:sz w:val="24"/>
-                <w:szCs w:val="24"/>
-              </w:rPr>
-              <w:t>nik_pasien</w:t>
-            </w:r>
-            <w:proofErr w:type="spellEnd"/>
-            <w:r>
-              <w:rPr>
-                <w:rFonts w:ascii="Times New Roman" w:hAnsi="Times New Roman" w:cs="Times New Roman"/>
-                <w:sz w:val="24"/>
-                <w:szCs w:val="24"/>
-              </w:rPr>
-              <w:t>”, “</w:t>
-            </w:r>
-            <w:proofErr w:type="spellStart"/>
-            <w:r>
-              <w:rPr>
-                <w:rFonts w:ascii="Times New Roman" w:hAnsi="Times New Roman" w:cs="Times New Roman"/>
-                <w:sz w:val="24"/>
-                <w:szCs w:val="24"/>
-              </w:rPr>
-              <w:t>nama</w:t>
-            </w:r>
-            <w:proofErr w:type="spellEnd"/>
-            <w:r>
-              <w:rPr>
-                <w:rFonts w:ascii="Times New Roman" w:hAnsi="Times New Roman" w:cs="Times New Roman"/>
-                <w:sz w:val="24"/>
-                <w:szCs w:val="24"/>
-              </w:rPr>
-              <w:t>”, “</w:t>
-            </w:r>
-            <w:proofErr w:type="spellStart"/>
-            <w:r>
-              <w:rPr>
-                <w:rFonts w:ascii="Times New Roman" w:hAnsi="Times New Roman" w:cs="Times New Roman"/>
-                <w:sz w:val="24"/>
-                <w:szCs w:val="24"/>
-              </w:rPr>
-              <w:t>jk_pasien</w:t>
-            </w:r>
-            <w:proofErr w:type="spellEnd"/>
-            <w:r>
-              <w:rPr>
-                <w:rFonts w:ascii="Times New Roman" w:hAnsi="Times New Roman" w:cs="Times New Roman"/>
-                <w:sz w:val="24"/>
-                <w:szCs w:val="24"/>
-              </w:rPr>
-              <w:t>”, “</w:t>
-            </w:r>
-            <w:proofErr w:type="spellStart"/>
-            <w:r>
-              <w:rPr>
-                <w:rFonts w:ascii="Times New Roman" w:hAnsi="Times New Roman" w:cs="Times New Roman"/>
-                <w:sz w:val="24"/>
-                <w:szCs w:val="24"/>
-              </w:rPr>
-              <w:t>tgl_lahir_pasien</w:t>
-            </w:r>
-            <w:proofErr w:type="spellEnd"/>
-            <w:r>
-              <w:rPr>
-                <w:rFonts w:ascii="Times New Roman" w:hAnsi="Times New Roman" w:cs="Times New Roman"/>
-                <w:sz w:val="24"/>
-                <w:szCs w:val="24"/>
-              </w:rPr>
-              <w:t>”, “</w:t>
-            </w:r>
-            <w:proofErr w:type="spellStart"/>
-            <w:r>
-              <w:rPr>
-                <w:rFonts w:ascii="Times New Roman" w:hAnsi="Times New Roman" w:cs="Times New Roman"/>
-                <w:sz w:val="24"/>
-                <w:szCs w:val="24"/>
-              </w:rPr>
-              <w:t>tmpt_lahir_pasien</w:t>
-            </w:r>
-            <w:proofErr w:type="spellEnd"/>
-            <w:r>
-              <w:rPr>
-                <w:rFonts w:ascii="Times New Roman" w:hAnsi="Times New Roman" w:cs="Times New Roman"/>
-                <w:sz w:val="24"/>
-                <w:szCs w:val="24"/>
-              </w:rPr>
-              <w:t>”, “</w:t>
-            </w:r>
-            <w:proofErr w:type="spellStart"/>
-            <w:r>
-              <w:rPr>
-                <w:rFonts w:ascii="Times New Roman" w:hAnsi="Times New Roman" w:cs="Times New Roman"/>
-                <w:sz w:val="24"/>
-                <w:szCs w:val="24"/>
-              </w:rPr>
-              <w:t>alamat_pasien</w:t>
-            </w:r>
-            <w:proofErr w:type="spellEnd"/>
-            <w:r>
-              <w:rPr>
-                <w:rFonts w:ascii="Times New Roman" w:hAnsi="Times New Roman" w:cs="Times New Roman"/>
-                <w:sz w:val="24"/>
-                <w:szCs w:val="24"/>
-              </w:rPr>
-              <w:t>”, “</w:t>
-            </w:r>
-            <w:proofErr w:type="spellStart"/>
-            <w:r>
-              <w:rPr>
-                <w:rFonts w:ascii="Times New Roman" w:hAnsi="Times New Roman" w:cs="Times New Roman"/>
-                <w:sz w:val="24"/>
-                <w:szCs w:val="24"/>
-              </w:rPr>
-              <w:t>no_hp_pasien</w:t>
-            </w:r>
-            <w:proofErr w:type="spellEnd"/>
-            <w:r>
-              <w:rPr>
-                <w:rFonts w:ascii="Times New Roman" w:hAnsi="Times New Roman" w:cs="Times New Roman"/>
-                <w:sz w:val="24"/>
-                <w:szCs w:val="24"/>
-              </w:rPr>
-              <w:t>”, “</w:t>
-            </w:r>
-            <w:proofErr w:type="spellStart"/>
-            <w:r>
-              <w:rPr>
-                <w:rFonts w:ascii="Times New Roman" w:hAnsi="Times New Roman" w:cs="Times New Roman"/>
-                <w:sz w:val="24"/>
-                <w:szCs w:val="24"/>
-              </w:rPr>
-              <w:t>ktp_pasien</w:t>
-            </w:r>
-            <w:proofErr w:type="spellEnd"/>
-            <w:r>
-              <w:rPr>
-                <w:rFonts w:ascii="Times New Roman" w:hAnsi="Times New Roman" w:cs="Times New Roman"/>
-                <w:sz w:val="24"/>
-                <w:szCs w:val="24"/>
-              </w:rPr>
-              <w:t>”</w:t>
+              <w:t>“nik_pasien”, “nama”, “jk_pasien”, “tgl_lahir_pasien”, “tmpt_lahir_pasien”, “alamat_pasien”, “no_hp_pasien”, “ktp_pasien”</w:t>
             </w:r>
           </w:p>
         </w:tc>
@@ -3407,18 +2341,8 @@
           <w:szCs w:val="24"/>
         </w:rPr>
         <w:lastRenderedPageBreak/>
-        <w:t xml:space="preserve">API </w:t>
+        <w:t>API Petugas</w:t>
       </w:r>
-      <w:proofErr w:type="spellStart"/>
-      <w:r>
-        <w:rPr>
-          <w:rFonts w:ascii="Times New Roman" w:hAnsi="Times New Roman" w:cs="Times New Roman"/>
-          <w:sz w:val="24"/>
-          <w:szCs w:val="24"/>
-        </w:rPr>
-        <w:t>Petugas</w:t>
-      </w:r>
-      <w:proofErr w:type="spellEnd"/>
     </w:p>
     <w:tbl>
       <w:tblPr>
@@ -3479,43 +2403,7 @@
                 <w:sz w:val="24"/>
                 <w:szCs w:val="24"/>
               </w:rPr>
-              <w:t>/</w:t>
-            </w:r>
-            <w:proofErr w:type="spellStart"/>
-            <w:r>
-              <w:rPr>
-                <w:rFonts w:ascii="Times New Roman" w:hAnsi="Times New Roman" w:cs="Times New Roman"/>
-                <w:sz w:val="24"/>
-                <w:szCs w:val="24"/>
-              </w:rPr>
-              <w:t>api</w:t>
-            </w:r>
-            <w:proofErr w:type="spellEnd"/>
-            <w:r>
-              <w:rPr>
-                <w:rFonts w:ascii="Times New Roman" w:hAnsi="Times New Roman" w:cs="Times New Roman"/>
-                <w:sz w:val="24"/>
-                <w:szCs w:val="24"/>
-              </w:rPr>
-              <w:t>/</w:t>
-            </w:r>
-            <w:proofErr w:type="spellStart"/>
-            <w:r>
-              <w:rPr>
-                <w:rFonts w:ascii="Times New Roman" w:hAnsi="Times New Roman" w:cs="Times New Roman"/>
-                <w:sz w:val="24"/>
-                <w:szCs w:val="24"/>
-              </w:rPr>
-              <w:t>petugas</w:t>
-            </w:r>
-            <w:proofErr w:type="spellEnd"/>
-            <w:r>
-              <w:rPr>
-                <w:rFonts w:ascii="Times New Roman" w:hAnsi="Times New Roman" w:cs="Times New Roman"/>
-                <w:sz w:val="24"/>
-                <w:szCs w:val="24"/>
-              </w:rPr>
-              <w:t>/insert/poli</w:t>
+              <w:t>/api/petugas/insert/poli</w:t>
             </w:r>
           </w:p>
         </w:tc>
@@ -3561,25 +2449,7 @@
                 <w:sz w:val="24"/>
                 <w:szCs w:val="24"/>
               </w:rPr>
-              <w:t>“</w:t>
-            </w:r>
-            <w:proofErr w:type="spellStart"/>
-            <w:r>
-              <w:rPr>
-                <w:rFonts w:ascii="Times New Roman" w:hAnsi="Times New Roman" w:cs="Times New Roman"/>
-                <w:sz w:val="24"/>
-                <w:szCs w:val="24"/>
-              </w:rPr>
-              <w:t>nama_poli</w:t>
-            </w:r>
-            <w:proofErr w:type="spellEnd"/>
-            <w:r>
-              <w:rPr>
-                <w:rFonts w:ascii="Times New Roman" w:hAnsi="Times New Roman" w:cs="Times New Roman"/>
-                <w:sz w:val="24"/>
-                <w:szCs w:val="24"/>
-              </w:rPr>
-              <w:t>”</w:t>
+              <w:t>“nama_poli”</w:t>
             </w:r>
           </w:p>
         </w:tc>
@@ -3653,34 +2523,7 @@
                 <w:sz w:val="24"/>
                 <w:szCs w:val="24"/>
               </w:rPr>
-              <w:t>/</w:t>
-            </w:r>
-            <w:proofErr w:type="spellStart"/>
-            <w:r>
-              <w:rPr>
-                <w:rFonts w:ascii="Times New Roman" w:hAnsi="Times New Roman" w:cs="Times New Roman"/>
-                <w:sz w:val="24"/>
-                <w:szCs w:val="24"/>
-              </w:rPr>
-              <w:t>api</w:t>
-            </w:r>
-            <w:proofErr w:type="spellEnd"/>
-            <w:r>
-              <w:rPr>
-                <w:rFonts w:ascii="Times New Roman" w:hAnsi="Times New Roman" w:cs="Times New Roman"/>
-                <w:sz w:val="24"/>
-                <w:szCs w:val="24"/>
-              </w:rPr>
-              <w:t>/</w:t>
-            </w:r>
-            <w:proofErr w:type="spellStart"/>
-            <w:r>
-              <w:rPr>
-                <w:rFonts w:ascii="Times New Roman" w:hAnsi="Times New Roman" w:cs="Times New Roman"/>
-                <w:sz w:val="24"/>
-                <w:szCs w:val="24"/>
-              </w:rPr>
-              <w:t>p</w:t>
+              <w:t>/api/p</w:t>
             </w:r>
             <w:r>
               <w:rPr>
@@ -3690,32 +2533,13 @@
               </w:rPr>
               <w:t>etugas</w:t>
             </w:r>
-            <w:proofErr w:type="spellEnd"/>
-            <w:r>
-              <w:rPr>
-                <w:rFonts w:ascii="Times New Roman" w:hAnsi="Times New Roman" w:cs="Times New Roman"/>
-                <w:sz w:val="24"/>
-                <w:szCs w:val="24"/>
-              </w:rPr>
-              <w:t>/</w:t>
-            </w:r>
-            <w:proofErr w:type="spellStart"/>
-            <w:r>
-              <w:rPr>
-                <w:rFonts w:ascii="Times New Roman" w:hAnsi="Times New Roman" w:cs="Times New Roman"/>
-                <w:sz w:val="24"/>
-                <w:szCs w:val="24"/>
-              </w:rPr>
-              <w:t>lihat</w:t>
-            </w:r>
-            <w:proofErr w:type="spellEnd"/>
-            <w:r>
-              <w:rPr>
-                <w:rFonts w:ascii="Times New Roman" w:hAnsi="Times New Roman" w:cs="Times New Roman"/>
-                <w:sz w:val="24"/>
-                <w:szCs w:val="24"/>
-              </w:rPr>
-              <w:t>/poli</w:t>
+            <w:r>
+              <w:rPr>
+                <w:rFonts w:ascii="Times New Roman" w:hAnsi="Times New Roman" w:cs="Times New Roman"/>
+                <w:sz w:val="24"/>
+                <w:szCs w:val="24"/>
+              </w:rPr>
+              <w:t>/lihat/poli</w:t>
             </w:r>
           </w:p>
         </w:tc>
@@ -3835,54 +2659,8 @@
                 <w:sz w:val="24"/>
                 <w:szCs w:val="24"/>
               </w:rPr>
-              <w:t>/</w:t>
-            </w:r>
-            <w:proofErr w:type="spellStart"/>
-            <w:r>
-              <w:rPr>
-                <w:rFonts w:ascii="Times New Roman" w:hAnsi="Times New Roman" w:cs="Times New Roman"/>
-                <w:sz w:val="24"/>
-                <w:szCs w:val="24"/>
-              </w:rPr>
-              <w:t>api</w:t>
-            </w:r>
-            <w:proofErr w:type="spellEnd"/>
-            <w:r>
-              <w:rPr>
-                <w:rFonts w:ascii="Times New Roman" w:hAnsi="Times New Roman" w:cs="Times New Roman"/>
-                <w:sz w:val="24"/>
-                <w:szCs w:val="24"/>
-              </w:rPr>
-              <w:t>/</w:t>
-            </w:r>
-            <w:proofErr w:type="spellStart"/>
-            <w:r>
-              <w:rPr>
-                <w:rFonts w:ascii="Times New Roman" w:hAnsi="Times New Roman" w:cs="Times New Roman"/>
-                <w:sz w:val="24"/>
-                <w:szCs w:val="24"/>
-              </w:rPr>
-              <w:t>petugas</w:t>
-            </w:r>
-            <w:proofErr w:type="spellEnd"/>
-            <w:r>
-              <w:rPr>
-                <w:rFonts w:ascii="Times New Roman" w:hAnsi="Times New Roman" w:cs="Times New Roman"/>
-                <w:sz w:val="24"/>
-                <w:szCs w:val="24"/>
-              </w:rPr>
-              <w:t>/insert/</w:t>
-            </w:r>
-            <w:proofErr w:type="spellStart"/>
-            <w:r>
-              <w:rPr>
-                <w:rFonts w:ascii="Times New Roman" w:hAnsi="Times New Roman" w:cs="Times New Roman"/>
-                <w:sz w:val="24"/>
-                <w:szCs w:val="24"/>
-              </w:rPr>
-              <w:t>dokter</w:t>
-            </w:r>
-            <w:proofErr w:type="spellEnd"/>
+              <w:t>/api/petugas/insert/dokter</w:t>
+            </w:r>
           </w:p>
         </w:tc>
         <w:tc>
@@ -3927,95 +2705,23 @@
                 <w:sz w:val="24"/>
                 <w:szCs w:val="24"/>
               </w:rPr>
-              <w:t>“email”, “</w:t>
-            </w:r>
-            <w:proofErr w:type="spellStart"/>
-            <w:r>
-              <w:rPr>
-                <w:rFonts w:ascii="Times New Roman" w:hAnsi="Times New Roman" w:cs="Times New Roman"/>
-                <w:sz w:val="24"/>
-                <w:szCs w:val="24"/>
-              </w:rPr>
-              <w:t>nama</w:t>
-            </w:r>
-            <w:proofErr w:type="spellEnd"/>
-            <w:r>
-              <w:rPr>
-                <w:rFonts w:ascii="Times New Roman" w:hAnsi="Times New Roman" w:cs="Times New Roman"/>
-                <w:sz w:val="24"/>
-                <w:szCs w:val="24"/>
-              </w:rPr>
-              <w:t xml:space="preserve">”, “password”, </w:t>
-            </w:r>
-            <w:r>
-              <w:rPr>
-                <w:rFonts w:ascii="Times New Roman" w:hAnsi="Times New Roman" w:cs="Times New Roman"/>
-                <w:sz w:val="24"/>
-                <w:szCs w:val="24"/>
-              </w:rPr>
-              <w:t>“</w:t>
-            </w:r>
-            <w:proofErr w:type="spellStart"/>
-            <w:r>
-              <w:rPr>
-                <w:rFonts w:ascii="Times New Roman" w:hAnsi="Times New Roman" w:cs="Times New Roman"/>
-                <w:sz w:val="24"/>
-                <w:szCs w:val="24"/>
-              </w:rPr>
-              <w:t>str_dokter</w:t>
-            </w:r>
-            <w:proofErr w:type="spellEnd"/>
-            <w:r>
-              <w:rPr>
-                <w:rFonts w:ascii="Times New Roman" w:hAnsi="Times New Roman" w:cs="Times New Roman"/>
-                <w:sz w:val="24"/>
-                <w:szCs w:val="24"/>
-              </w:rPr>
-              <w:t>”, “</w:t>
-            </w:r>
-            <w:proofErr w:type="spellStart"/>
-            <w:r>
-              <w:rPr>
-                <w:rFonts w:ascii="Times New Roman" w:hAnsi="Times New Roman" w:cs="Times New Roman"/>
-                <w:sz w:val="24"/>
-                <w:szCs w:val="24"/>
-              </w:rPr>
-              <w:t>sip_dokter</w:t>
-            </w:r>
-            <w:proofErr w:type="spellEnd"/>
-            <w:r>
-              <w:rPr>
-                <w:rFonts w:ascii="Times New Roman" w:hAnsi="Times New Roman" w:cs="Times New Roman"/>
-                <w:sz w:val="24"/>
-                <w:szCs w:val="24"/>
-              </w:rPr>
-              <w:t xml:space="preserve">”, </w:t>
-            </w:r>
-            <w:r>
-              <w:rPr>
-                <w:rFonts w:ascii="Times New Roman" w:hAnsi="Times New Roman" w:cs="Times New Roman"/>
-                <w:sz w:val="24"/>
-                <w:szCs w:val="24"/>
-              </w:rPr>
-              <w:t>“</w:t>
-            </w:r>
-            <w:proofErr w:type="spellStart"/>
-            <w:r>
-              <w:rPr>
-                <w:rFonts w:ascii="Times New Roman" w:hAnsi="Times New Roman" w:cs="Times New Roman"/>
-                <w:sz w:val="24"/>
-                <w:szCs w:val="24"/>
-              </w:rPr>
-              <w:t>nama_poli</w:t>
-            </w:r>
-            <w:proofErr w:type="spellEnd"/>
-            <w:r>
-              <w:rPr>
-                <w:rFonts w:ascii="Times New Roman" w:hAnsi="Times New Roman" w:cs="Times New Roman"/>
-                <w:sz w:val="24"/>
-                <w:szCs w:val="24"/>
-              </w:rPr>
-              <w:t xml:space="preserve">”, </w:t>
+              <w:t xml:space="preserve">“email”, “nama”, “password”, </w:t>
+            </w:r>
+            <w:r>
+              <w:rPr>
+                <w:rFonts w:ascii="Times New Roman" w:hAnsi="Times New Roman" w:cs="Times New Roman"/>
+                <w:sz w:val="24"/>
+                <w:szCs w:val="24"/>
+              </w:rPr>
+              <w:t xml:space="preserve">“str_dokter”, “sip_dokter”, </w:t>
+            </w:r>
+            <w:r>
+              <w:rPr>
+                <w:rFonts w:ascii="Times New Roman" w:hAnsi="Times New Roman" w:cs="Times New Roman"/>
+                <w:sz w:val="24"/>
+                <w:szCs w:val="24"/>
+              </w:rPr>
+              <w:t xml:space="preserve">“nama_poli”, </w:t>
             </w:r>
             <w:r>
               <w:rPr>
@@ -4107,54 +2813,8 @@
                 <w:sz w:val="24"/>
                 <w:szCs w:val="24"/>
               </w:rPr>
-              <w:t>/</w:t>
-            </w:r>
-            <w:proofErr w:type="spellStart"/>
-            <w:r>
-              <w:rPr>
-                <w:rFonts w:ascii="Times New Roman" w:hAnsi="Times New Roman" w:cs="Times New Roman"/>
-                <w:sz w:val="24"/>
-                <w:szCs w:val="24"/>
-              </w:rPr>
-              <w:t>api</w:t>
-            </w:r>
-            <w:proofErr w:type="spellEnd"/>
-            <w:r>
-              <w:rPr>
-                <w:rFonts w:ascii="Times New Roman" w:hAnsi="Times New Roman" w:cs="Times New Roman"/>
-                <w:sz w:val="24"/>
-                <w:szCs w:val="24"/>
-              </w:rPr>
-              <w:t>/</w:t>
-            </w:r>
-            <w:proofErr w:type="spellStart"/>
-            <w:r>
-              <w:rPr>
-                <w:rFonts w:ascii="Times New Roman" w:hAnsi="Times New Roman" w:cs="Times New Roman"/>
-                <w:sz w:val="24"/>
-                <w:szCs w:val="24"/>
-              </w:rPr>
-              <w:t>petugas</w:t>
-            </w:r>
-            <w:proofErr w:type="spellEnd"/>
-            <w:r>
-              <w:rPr>
-                <w:rFonts w:ascii="Times New Roman" w:hAnsi="Times New Roman" w:cs="Times New Roman"/>
-                <w:sz w:val="24"/>
-                <w:szCs w:val="24"/>
-              </w:rPr>
-              <w:t>/insert/</w:t>
-            </w:r>
-            <w:proofErr w:type="spellStart"/>
-            <w:r>
-              <w:rPr>
-                <w:rFonts w:ascii="Times New Roman" w:hAnsi="Times New Roman" w:cs="Times New Roman"/>
-                <w:sz w:val="24"/>
-                <w:szCs w:val="24"/>
-              </w:rPr>
-              <w:t>jadwal</w:t>
-            </w:r>
-            <w:proofErr w:type="spellEnd"/>
+              <w:t>/api/petugas/insert/jadwal</w:t>
+            </w:r>
           </w:p>
         </w:tc>
         <w:tc>
@@ -4199,79 +2859,7 @@
                 <w:sz w:val="24"/>
                 <w:szCs w:val="24"/>
               </w:rPr>
-              <w:t>“</w:t>
-            </w:r>
-            <w:proofErr w:type="spellStart"/>
-            <w:r>
-              <w:rPr>
-                <w:rFonts w:ascii="Times New Roman" w:hAnsi="Times New Roman" w:cs="Times New Roman"/>
-                <w:sz w:val="24"/>
-                <w:szCs w:val="24"/>
-              </w:rPr>
-              <w:t>id_dokter</w:t>
-            </w:r>
-            <w:proofErr w:type="spellEnd"/>
-            <w:r>
-              <w:rPr>
-                <w:rFonts w:ascii="Times New Roman" w:hAnsi="Times New Roman" w:cs="Times New Roman"/>
-                <w:sz w:val="24"/>
-                <w:szCs w:val="24"/>
-              </w:rPr>
-              <w:t>”, “</w:t>
-            </w:r>
-            <w:proofErr w:type="spellStart"/>
-            <w:r>
-              <w:rPr>
-                <w:rFonts w:ascii="Times New Roman" w:hAnsi="Times New Roman" w:cs="Times New Roman"/>
-                <w:sz w:val="24"/>
-                <w:szCs w:val="24"/>
-              </w:rPr>
-              <w:t>jadwal_hari</w:t>
-            </w:r>
-            <w:proofErr w:type="spellEnd"/>
-            <w:r>
-              <w:rPr>
-                <w:rFonts w:ascii="Times New Roman" w:hAnsi="Times New Roman" w:cs="Times New Roman"/>
-                <w:sz w:val="24"/>
-                <w:szCs w:val="24"/>
-              </w:rPr>
-              <w:t>”, “</w:t>
-            </w:r>
-            <w:proofErr w:type="spellStart"/>
-            <w:r>
-              <w:rPr>
-                <w:rFonts w:ascii="Times New Roman" w:hAnsi="Times New Roman" w:cs="Times New Roman"/>
-                <w:sz w:val="24"/>
-                <w:szCs w:val="24"/>
-              </w:rPr>
-              <w:t>jadwal_mulai</w:t>
-            </w:r>
-            <w:proofErr w:type="spellEnd"/>
-            <w:r>
-              <w:rPr>
-                <w:rFonts w:ascii="Times New Roman" w:hAnsi="Times New Roman" w:cs="Times New Roman"/>
-                <w:sz w:val="24"/>
-                <w:szCs w:val="24"/>
-              </w:rPr>
-              <w:t>”, “</w:t>
-            </w:r>
-            <w:proofErr w:type="spellStart"/>
-            <w:r>
-              <w:rPr>
-                <w:rFonts w:ascii="Times New Roman" w:hAnsi="Times New Roman" w:cs="Times New Roman"/>
-                <w:sz w:val="24"/>
-                <w:szCs w:val="24"/>
-              </w:rPr>
-              <w:t>jadwal_berakhir</w:t>
-            </w:r>
-            <w:proofErr w:type="spellEnd"/>
-            <w:r>
-              <w:rPr>
-                <w:rFonts w:ascii="Times New Roman" w:hAnsi="Times New Roman" w:cs="Times New Roman"/>
-                <w:sz w:val="24"/>
-                <w:szCs w:val="24"/>
-              </w:rPr>
-              <w:t>”</w:t>
+              <w:t>“id_dokter”, “jadwal_hari”, “jadwal_mulai”, “jadwal_berakhir”</w:t>
             </w:r>
           </w:p>
         </w:tc>
@@ -4345,72 +2933,8 @@
                 <w:sz w:val="24"/>
                 <w:szCs w:val="24"/>
               </w:rPr>
-              <w:t>/</w:t>
-            </w:r>
-            <w:proofErr w:type="spellStart"/>
-            <w:r>
-              <w:rPr>
-                <w:rFonts w:ascii="Times New Roman" w:hAnsi="Times New Roman" w:cs="Times New Roman"/>
-                <w:sz w:val="24"/>
-                <w:szCs w:val="24"/>
-              </w:rPr>
-              <w:t>api</w:t>
-            </w:r>
-            <w:proofErr w:type="spellEnd"/>
-            <w:r>
-              <w:rPr>
-                <w:rFonts w:ascii="Times New Roman" w:hAnsi="Times New Roman" w:cs="Times New Roman"/>
-                <w:sz w:val="24"/>
-                <w:szCs w:val="24"/>
-              </w:rPr>
-              <w:t>/</w:t>
-            </w:r>
-            <w:proofErr w:type="spellStart"/>
-            <w:r>
-              <w:rPr>
-                <w:rFonts w:ascii="Times New Roman" w:hAnsi="Times New Roman" w:cs="Times New Roman"/>
-                <w:sz w:val="24"/>
-                <w:szCs w:val="24"/>
-              </w:rPr>
-              <w:t>petugas</w:t>
-            </w:r>
-            <w:proofErr w:type="spellEnd"/>
-            <w:r>
-              <w:rPr>
-                <w:rFonts w:ascii="Times New Roman" w:hAnsi="Times New Roman" w:cs="Times New Roman"/>
-                <w:sz w:val="24"/>
-                <w:szCs w:val="24"/>
-              </w:rPr>
-              <w:t>/</w:t>
-            </w:r>
-            <w:proofErr w:type="spellStart"/>
-            <w:r>
-              <w:rPr>
-                <w:rFonts w:ascii="Times New Roman" w:hAnsi="Times New Roman" w:cs="Times New Roman"/>
-                <w:sz w:val="24"/>
-                <w:szCs w:val="24"/>
-              </w:rPr>
-              <w:t>lihat</w:t>
-            </w:r>
-            <w:proofErr w:type="spellEnd"/>
-            <w:r>
-              <w:rPr>
-                <w:rFonts w:ascii="Times New Roman" w:hAnsi="Times New Roman" w:cs="Times New Roman"/>
-                <w:sz w:val="24"/>
-                <w:szCs w:val="24"/>
-              </w:rPr>
-              <w:t>/data/</w:t>
-            </w:r>
-            <w:proofErr w:type="spellStart"/>
-            <w:r>
-              <w:rPr>
-                <w:rFonts w:ascii="Times New Roman" w:hAnsi="Times New Roman" w:cs="Times New Roman"/>
-                <w:sz w:val="24"/>
-                <w:szCs w:val="24"/>
-              </w:rPr>
-              <w:t>reservasi</w:t>
-            </w:r>
-            <w:proofErr w:type="spellEnd"/>
+              <w:t>/api/petugas/lihat/data/reservasi</w:t>
+            </w:r>
           </w:p>
         </w:tc>
         <w:tc>
@@ -4530,72 +3054,8 @@
                 <w:sz w:val="24"/>
                 <w:szCs w:val="24"/>
               </w:rPr>
-              <w:t>/</w:t>
-            </w:r>
-            <w:proofErr w:type="spellStart"/>
-            <w:r>
-              <w:rPr>
-                <w:rFonts w:ascii="Times New Roman" w:hAnsi="Times New Roman" w:cs="Times New Roman"/>
-                <w:sz w:val="24"/>
-                <w:szCs w:val="24"/>
-              </w:rPr>
-              <w:t>api</w:t>
-            </w:r>
-            <w:proofErr w:type="spellEnd"/>
-            <w:r>
-              <w:rPr>
-                <w:rFonts w:ascii="Times New Roman" w:hAnsi="Times New Roman" w:cs="Times New Roman"/>
-                <w:sz w:val="24"/>
-                <w:szCs w:val="24"/>
-              </w:rPr>
-              <w:t>/</w:t>
-            </w:r>
-            <w:proofErr w:type="spellStart"/>
-            <w:r>
-              <w:rPr>
-                <w:rFonts w:ascii="Times New Roman" w:hAnsi="Times New Roman" w:cs="Times New Roman"/>
-                <w:sz w:val="24"/>
-                <w:szCs w:val="24"/>
-              </w:rPr>
-              <w:t>petugas</w:t>
-            </w:r>
-            <w:proofErr w:type="spellEnd"/>
-            <w:r>
-              <w:rPr>
-                <w:rFonts w:ascii="Times New Roman" w:hAnsi="Times New Roman" w:cs="Times New Roman"/>
-                <w:sz w:val="24"/>
-                <w:szCs w:val="24"/>
-              </w:rPr>
-              <w:t>/</w:t>
-            </w:r>
-            <w:proofErr w:type="spellStart"/>
-            <w:r>
-              <w:rPr>
-                <w:rFonts w:ascii="Times New Roman" w:hAnsi="Times New Roman" w:cs="Times New Roman"/>
-                <w:sz w:val="24"/>
-                <w:szCs w:val="24"/>
-              </w:rPr>
-              <w:t>verifikasi</w:t>
-            </w:r>
-            <w:proofErr w:type="spellEnd"/>
-            <w:r>
-              <w:rPr>
-                <w:rFonts w:ascii="Times New Roman" w:hAnsi="Times New Roman" w:cs="Times New Roman"/>
-                <w:sz w:val="24"/>
-                <w:szCs w:val="24"/>
-              </w:rPr>
-              <w:t>/</w:t>
-            </w:r>
-            <w:proofErr w:type="spellStart"/>
-            <w:r>
-              <w:rPr>
-                <w:rFonts w:ascii="Times New Roman" w:hAnsi="Times New Roman" w:cs="Times New Roman"/>
-                <w:sz w:val="24"/>
-                <w:szCs w:val="24"/>
-              </w:rPr>
-              <w:t>reservasi</w:t>
-            </w:r>
-            <w:proofErr w:type="spellEnd"/>
+              <w:t>/api/petugas/verifikasi/reservasi</w:t>
+            </w:r>
           </w:p>
         </w:tc>
         <w:tc>
@@ -4714,72 +3174,8 @@
                 <w:sz w:val="24"/>
                 <w:szCs w:val="24"/>
               </w:rPr>
-              <w:t>/</w:t>
-            </w:r>
-            <w:proofErr w:type="spellStart"/>
-            <w:r>
-              <w:rPr>
-                <w:rFonts w:ascii="Times New Roman" w:hAnsi="Times New Roman" w:cs="Times New Roman"/>
-                <w:sz w:val="24"/>
-                <w:szCs w:val="24"/>
-              </w:rPr>
-              <w:t>api</w:t>
-            </w:r>
-            <w:proofErr w:type="spellEnd"/>
-            <w:r>
-              <w:rPr>
-                <w:rFonts w:ascii="Times New Roman" w:hAnsi="Times New Roman" w:cs="Times New Roman"/>
-                <w:sz w:val="24"/>
-                <w:szCs w:val="24"/>
-              </w:rPr>
-              <w:t>/</w:t>
-            </w:r>
-            <w:proofErr w:type="spellStart"/>
-            <w:r>
-              <w:rPr>
-                <w:rFonts w:ascii="Times New Roman" w:hAnsi="Times New Roman" w:cs="Times New Roman"/>
-                <w:sz w:val="24"/>
-                <w:szCs w:val="24"/>
-              </w:rPr>
-              <w:t>petugas</w:t>
-            </w:r>
-            <w:proofErr w:type="spellEnd"/>
-            <w:r>
-              <w:rPr>
-                <w:rFonts w:ascii="Times New Roman" w:hAnsi="Times New Roman" w:cs="Times New Roman"/>
-                <w:sz w:val="24"/>
-                <w:szCs w:val="24"/>
-              </w:rPr>
-              <w:t>/</w:t>
-            </w:r>
-            <w:proofErr w:type="spellStart"/>
-            <w:r>
-              <w:rPr>
-                <w:rFonts w:ascii="Times New Roman" w:hAnsi="Times New Roman" w:cs="Times New Roman"/>
-                <w:sz w:val="24"/>
-                <w:szCs w:val="24"/>
-              </w:rPr>
-              <w:t>ubah</w:t>
-            </w:r>
-            <w:proofErr w:type="spellEnd"/>
-            <w:r>
-              <w:rPr>
-                <w:rFonts w:ascii="Times New Roman" w:hAnsi="Times New Roman" w:cs="Times New Roman"/>
-                <w:sz w:val="24"/>
-                <w:szCs w:val="24"/>
-              </w:rPr>
-              <w:t>/</w:t>
-            </w:r>
-            <w:proofErr w:type="spellStart"/>
-            <w:r>
-              <w:rPr>
-                <w:rFonts w:ascii="Times New Roman" w:hAnsi="Times New Roman" w:cs="Times New Roman"/>
-                <w:sz w:val="24"/>
-                <w:szCs w:val="24"/>
-              </w:rPr>
-              <w:t>jadwal</w:t>
-            </w:r>
-            <w:proofErr w:type="spellEnd"/>
+              <w:t>/api/petugas/ubah/jadwal</w:t>
+            </w:r>
           </w:p>
         </w:tc>
         <w:tc>
@@ -4824,61 +3220,7 @@
                 <w:sz w:val="24"/>
                 <w:szCs w:val="24"/>
               </w:rPr>
-              <w:t>“id”, “</w:t>
-            </w:r>
-            <w:proofErr w:type="spellStart"/>
-            <w:r>
-              <w:rPr>
-                <w:rFonts w:ascii="Times New Roman" w:hAnsi="Times New Roman" w:cs="Times New Roman"/>
-                <w:sz w:val="24"/>
-                <w:szCs w:val="24"/>
-              </w:rPr>
-              <w:t>jadwal_hari</w:t>
-            </w:r>
-            <w:proofErr w:type="spellEnd"/>
-            <w:r>
-              <w:rPr>
-                <w:rFonts w:ascii="Times New Roman" w:hAnsi="Times New Roman" w:cs="Times New Roman"/>
-                <w:sz w:val="24"/>
-                <w:szCs w:val="24"/>
-              </w:rPr>
-              <w:t>”, “</w:t>
-            </w:r>
-            <w:proofErr w:type="spellStart"/>
-            <w:r>
-              <w:rPr>
-                <w:rFonts w:ascii="Times New Roman" w:hAnsi="Times New Roman" w:cs="Times New Roman"/>
-                <w:sz w:val="24"/>
-                <w:szCs w:val="24"/>
-              </w:rPr>
-              <w:t>jadwal_mulai</w:t>
-            </w:r>
-            <w:proofErr w:type="spellEnd"/>
-            <w:r>
-              <w:rPr>
-                <w:rFonts w:ascii="Times New Roman" w:hAnsi="Times New Roman" w:cs="Times New Roman"/>
-                <w:sz w:val="24"/>
-                <w:szCs w:val="24"/>
-              </w:rPr>
-              <w:t>”, “</w:t>
-            </w:r>
-            <w:proofErr w:type="spellStart"/>
-            <w:r>
-              <w:rPr>
-                <w:rFonts w:ascii="Times New Roman" w:hAnsi="Times New Roman" w:cs="Times New Roman"/>
-                <w:sz w:val="24"/>
-                <w:szCs w:val="24"/>
-              </w:rPr>
-              <w:t>jadwal_berakhir</w:t>
-            </w:r>
-            <w:proofErr w:type="spellEnd"/>
-            <w:r>
-              <w:rPr>
-                <w:rFonts w:ascii="Times New Roman" w:hAnsi="Times New Roman" w:cs="Times New Roman"/>
-                <w:sz w:val="24"/>
-                <w:szCs w:val="24"/>
-              </w:rPr>
-              <w:t>”</w:t>
+              <w:t>“id”, “jadwal_hari”, “jadwal_mulai”, “jadwal_berakhir”</w:t>
             </w:r>
           </w:p>
         </w:tc>
@@ -4952,61 +3294,7 @@
                 <w:sz w:val="24"/>
                 <w:szCs w:val="24"/>
               </w:rPr>
-              <w:t>/</w:t>
-            </w:r>
-            <w:proofErr w:type="spellStart"/>
-            <w:r>
-              <w:rPr>
-                <w:rFonts w:ascii="Times New Roman" w:hAnsi="Times New Roman" w:cs="Times New Roman"/>
-                <w:sz w:val="24"/>
-                <w:szCs w:val="24"/>
-              </w:rPr>
-              <w:t>api</w:t>
-            </w:r>
-            <w:proofErr w:type="spellEnd"/>
-            <w:r>
-              <w:rPr>
-                <w:rFonts w:ascii="Times New Roman" w:hAnsi="Times New Roman" w:cs="Times New Roman"/>
-                <w:sz w:val="24"/>
-                <w:szCs w:val="24"/>
-              </w:rPr>
-              <w:t>/</w:t>
-            </w:r>
-            <w:proofErr w:type="spellStart"/>
-            <w:r>
-              <w:rPr>
-                <w:rFonts w:ascii="Times New Roman" w:hAnsi="Times New Roman" w:cs="Times New Roman"/>
-                <w:sz w:val="24"/>
-                <w:szCs w:val="24"/>
-              </w:rPr>
-              <w:t>petugas</w:t>
-            </w:r>
-            <w:proofErr w:type="spellEnd"/>
-            <w:r>
-              <w:rPr>
-                <w:rFonts w:ascii="Times New Roman" w:hAnsi="Times New Roman" w:cs="Times New Roman"/>
-                <w:sz w:val="24"/>
-                <w:szCs w:val="24"/>
-              </w:rPr>
-              <w:t>/</w:t>
-            </w:r>
-            <w:proofErr w:type="spellStart"/>
-            <w:r>
-              <w:rPr>
-                <w:rFonts w:ascii="Times New Roman" w:hAnsi="Times New Roman" w:cs="Times New Roman"/>
-                <w:sz w:val="24"/>
-                <w:szCs w:val="24"/>
-              </w:rPr>
-              <w:t>ubah</w:t>
-            </w:r>
-            <w:proofErr w:type="spellEnd"/>
-            <w:r>
-              <w:rPr>
-                <w:rFonts w:ascii="Times New Roman" w:hAnsi="Times New Roman" w:cs="Times New Roman"/>
-                <w:sz w:val="24"/>
-                <w:szCs w:val="24"/>
-              </w:rPr>
-              <w:t>/</w:t>
+              <w:t>/api/petugas/ubah/</w:t>
             </w:r>
             <w:r>
               <w:rPr>
@@ -5060,25 +3348,7 @@
                 <w:sz w:val="24"/>
                 <w:szCs w:val="24"/>
               </w:rPr>
-              <w:t>“id”, “</w:t>
-            </w:r>
-            <w:proofErr w:type="spellStart"/>
-            <w:r>
-              <w:rPr>
-                <w:rFonts w:ascii="Times New Roman" w:hAnsi="Times New Roman" w:cs="Times New Roman"/>
-                <w:sz w:val="24"/>
-                <w:szCs w:val="24"/>
-              </w:rPr>
-              <w:t>nama</w:t>
-            </w:r>
-            <w:proofErr w:type="spellEnd"/>
-            <w:r>
-              <w:rPr>
-                <w:rFonts w:ascii="Times New Roman" w:hAnsi="Times New Roman" w:cs="Times New Roman"/>
-                <w:sz w:val="24"/>
-                <w:szCs w:val="24"/>
-              </w:rPr>
-              <w:t>”</w:t>
+              <w:t>“id”, “nama”</w:t>
             </w:r>
           </w:p>
         </w:tc>
@@ -5154,52 +3424,14 @@
               </w:rPr>
               <w:t>/</w:t>
             </w:r>
-            <w:proofErr w:type="spellStart"/>
-            <w:r>
-              <w:rPr>
-                <w:rFonts w:ascii="Times New Roman" w:hAnsi="Times New Roman" w:cs="Times New Roman"/>
-                <w:sz w:val="24"/>
-                <w:szCs w:val="24"/>
-              </w:rPr>
-              <w:t>api</w:t>
-            </w:r>
-            <w:proofErr w:type="spellEnd"/>
-            <w:r>
-              <w:rPr>
-                <w:rFonts w:ascii="Times New Roman" w:hAnsi="Times New Roman" w:cs="Times New Roman"/>
-                <w:sz w:val="24"/>
-                <w:szCs w:val="24"/>
-              </w:rPr>
-              <w:t>/</w:t>
-            </w:r>
-            <w:proofErr w:type="spellStart"/>
-            <w:r>
-              <w:rPr>
-                <w:rFonts w:ascii="Times New Roman" w:hAnsi="Times New Roman" w:cs="Times New Roman"/>
-                <w:sz w:val="24"/>
-                <w:szCs w:val="24"/>
-              </w:rPr>
-              <w:t>petugas</w:t>
-            </w:r>
-            <w:proofErr w:type="spellEnd"/>
-            <w:r>
-              <w:rPr>
-                <w:rFonts w:ascii="Times New Roman" w:hAnsi="Times New Roman" w:cs="Times New Roman"/>
-                <w:sz w:val="24"/>
-                <w:szCs w:val="24"/>
-              </w:rPr>
-              <w:t>/</w:t>
-            </w:r>
-            <w:proofErr w:type="spellStart"/>
-            <w:r>
-              <w:rPr>
-                <w:rFonts w:ascii="Times New Roman" w:hAnsi="Times New Roman" w:cs="Times New Roman"/>
-                <w:sz w:val="24"/>
-                <w:szCs w:val="24"/>
-              </w:rPr>
-              <w:t>laporan</w:t>
-            </w:r>
-            <w:proofErr w:type="spellEnd"/>
+            <w:r>
+              <w:rPr>
+                <w:rFonts w:ascii="Times New Roman" w:hAnsi="Times New Roman" w:cs="Times New Roman"/>
+                <w:sz w:val="24"/>
+                <w:szCs w:val="24"/>
+              </w:rPr>
+              <w:t>api/petugas/laporan</w:t>
+            </w:r>
           </w:p>
         </w:tc>
         <w:tc>
@@ -5244,43 +3476,7 @@
                 <w:sz w:val="24"/>
                 <w:szCs w:val="24"/>
               </w:rPr>
-              <w:t>“</w:t>
-            </w:r>
-            <w:proofErr w:type="spellStart"/>
-            <w:r>
-              <w:rPr>
-                <w:rFonts w:ascii="Times New Roman" w:hAnsi="Times New Roman" w:cs="Times New Roman"/>
-                <w:sz w:val="24"/>
-                <w:szCs w:val="24"/>
-              </w:rPr>
-              <w:t>waktu_awal</w:t>
-            </w:r>
-            <w:proofErr w:type="spellEnd"/>
-            <w:r>
-              <w:rPr>
-                <w:rFonts w:ascii="Times New Roman" w:hAnsi="Times New Roman" w:cs="Times New Roman"/>
-                <w:sz w:val="24"/>
-                <w:szCs w:val="24"/>
-              </w:rPr>
-              <w:t>”, “</w:t>
-            </w:r>
-            <w:proofErr w:type="spellStart"/>
-            <w:r>
-              <w:rPr>
-                <w:rFonts w:ascii="Times New Roman" w:hAnsi="Times New Roman" w:cs="Times New Roman"/>
-                <w:sz w:val="24"/>
-                <w:szCs w:val="24"/>
-              </w:rPr>
-              <w:t>waktu_akhir</w:t>
-            </w:r>
-            <w:proofErr w:type="spellEnd"/>
-            <w:r>
-              <w:rPr>
-                <w:rFonts w:ascii="Times New Roman" w:hAnsi="Times New Roman" w:cs="Times New Roman"/>
-                <w:sz w:val="24"/>
-                <w:szCs w:val="24"/>
-              </w:rPr>
-              <w:t>”</w:t>
+              <w:t>“waktu_awal”, “waktu_akhir”</w:t>
             </w:r>
           </w:p>
         </w:tc>
@@ -5354,34 +3550,7 @@
                 <w:sz w:val="24"/>
                 <w:szCs w:val="24"/>
               </w:rPr>
-              <w:t>/</w:t>
-            </w:r>
-            <w:proofErr w:type="spellStart"/>
-            <w:r>
-              <w:rPr>
-                <w:rFonts w:ascii="Times New Roman" w:hAnsi="Times New Roman" w:cs="Times New Roman"/>
-                <w:sz w:val="24"/>
-                <w:szCs w:val="24"/>
-              </w:rPr>
-              <w:t>api</w:t>
-            </w:r>
-            <w:proofErr w:type="spellEnd"/>
-            <w:r>
-              <w:rPr>
-                <w:rFonts w:ascii="Times New Roman" w:hAnsi="Times New Roman" w:cs="Times New Roman"/>
-                <w:sz w:val="24"/>
-                <w:szCs w:val="24"/>
-              </w:rPr>
-              <w:t>/</w:t>
-            </w:r>
-            <w:proofErr w:type="spellStart"/>
-            <w:r>
-              <w:rPr>
-                <w:rFonts w:ascii="Times New Roman" w:hAnsi="Times New Roman" w:cs="Times New Roman"/>
-                <w:sz w:val="24"/>
-                <w:szCs w:val="24"/>
-              </w:rPr>
-              <w:t>p</w:t>
+              <w:t>/api/p</w:t>
             </w:r>
             <w:r>
               <w:rPr>
@@ -5391,32 +3560,13 @@
               </w:rPr>
               <w:t>etugas</w:t>
             </w:r>
-            <w:proofErr w:type="spellEnd"/>
-            <w:r>
-              <w:rPr>
-                <w:rFonts w:ascii="Times New Roman" w:hAnsi="Times New Roman" w:cs="Times New Roman"/>
-                <w:sz w:val="24"/>
-                <w:szCs w:val="24"/>
-              </w:rPr>
-              <w:t>/</w:t>
-            </w:r>
-            <w:proofErr w:type="spellStart"/>
-            <w:r>
-              <w:rPr>
-                <w:rFonts w:ascii="Times New Roman" w:hAnsi="Times New Roman" w:cs="Times New Roman"/>
-                <w:sz w:val="24"/>
-                <w:szCs w:val="24"/>
-              </w:rPr>
-              <w:t>lihat</w:t>
-            </w:r>
-            <w:proofErr w:type="spellEnd"/>
-            <w:r>
-              <w:rPr>
-                <w:rFonts w:ascii="Times New Roman" w:hAnsi="Times New Roman" w:cs="Times New Roman"/>
-                <w:sz w:val="24"/>
-                <w:szCs w:val="24"/>
-              </w:rPr>
-              <w:t>/poli</w:t>
+            <w:r>
+              <w:rPr>
+                <w:rFonts w:ascii="Times New Roman" w:hAnsi="Times New Roman" w:cs="Times New Roman"/>
+                <w:sz w:val="24"/>
+                <w:szCs w:val="24"/>
+              </w:rPr>
+              <w:t>/lihat/poli</w:t>
             </w:r>
           </w:p>
         </w:tc>
@@ -5536,34 +3686,7 @@
                 <w:sz w:val="24"/>
                 <w:szCs w:val="24"/>
               </w:rPr>
-              <w:t>/</w:t>
-            </w:r>
-            <w:proofErr w:type="spellStart"/>
-            <w:r>
-              <w:rPr>
-                <w:rFonts w:ascii="Times New Roman" w:hAnsi="Times New Roman" w:cs="Times New Roman"/>
-                <w:sz w:val="24"/>
-                <w:szCs w:val="24"/>
-              </w:rPr>
-              <w:t>api</w:t>
-            </w:r>
-            <w:proofErr w:type="spellEnd"/>
-            <w:r>
-              <w:rPr>
-                <w:rFonts w:ascii="Times New Roman" w:hAnsi="Times New Roman" w:cs="Times New Roman"/>
-                <w:sz w:val="24"/>
-                <w:szCs w:val="24"/>
-              </w:rPr>
-              <w:t>/</w:t>
-            </w:r>
-            <w:proofErr w:type="spellStart"/>
-            <w:r>
-              <w:rPr>
-                <w:rFonts w:ascii="Times New Roman" w:hAnsi="Times New Roman" w:cs="Times New Roman"/>
-                <w:sz w:val="24"/>
-                <w:szCs w:val="24"/>
-              </w:rPr>
-              <w:t>p</w:t>
+              <w:t>/api/p</w:t>
             </w:r>
             <w:r>
               <w:rPr>
@@ -5573,43 +3696,14 @@
               </w:rPr>
               <w:t>etugas</w:t>
             </w:r>
-            <w:proofErr w:type="spellEnd"/>
-            <w:r>
-              <w:rPr>
-                <w:rFonts w:ascii="Times New Roman" w:hAnsi="Times New Roman" w:cs="Times New Roman"/>
-                <w:sz w:val="24"/>
-                <w:szCs w:val="24"/>
-              </w:rPr>
-              <w:t>/</w:t>
-            </w:r>
-            <w:proofErr w:type="spellStart"/>
-            <w:r>
-              <w:rPr>
-                <w:rFonts w:ascii="Times New Roman" w:hAnsi="Times New Roman" w:cs="Times New Roman"/>
-                <w:sz w:val="24"/>
-                <w:szCs w:val="24"/>
-              </w:rPr>
-              <w:t>lihat</w:t>
-            </w:r>
-            <w:proofErr w:type="spellEnd"/>
-            <w:r>
-              <w:rPr>
-                <w:rFonts w:ascii="Times New Roman" w:hAnsi="Times New Roman" w:cs="Times New Roman"/>
-                <w:sz w:val="24"/>
-                <w:szCs w:val="24"/>
-              </w:rPr>
-              <w:t>/poli/</w:t>
-            </w:r>
-            <w:proofErr w:type="spellStart"/>
-            <w:r>
-              <w:rPr>
-                <w:rFonts w:ascii="Times New Roman" w:hAnsi="Times New Roman" w:cs="Times New Roman"/>
-                <w:sz w:val="24"/>
-                <w:szCs w:val="24"/>
-              </w:rPr>
-              <w:t>dokter</w:t>
-            </w:r>
-            <w:proofErr w:type="spellEnd"/>
+            <w:r>
+              <w:rPr>
+                <w:rFonts w:ascii="Times New Roman" w:hAnsi="Times New Roman" w:cs="Times New Roman"/>
+                <w:sz w:val="24"/>
+                <w:szCs w:val="24"/>
+              </w:rPr>
+              <w:t>/lihat/poli/dokter</w:t>
+            </w:r>
           </w:p>
         </w:tc>
         <w:tc>
@@ -5729,34 +3823,7 @@
                 <w:sz w:val="24"/>
                 <w:szCs w:val="24"/>
               </w:rPr>
-              <w:t>/</w:t>
-            </w:r>
-            <w:proofErr w:type="spellStart"/>
-            <w:r>
-              <w:rPr>
-                <w:rFonts w:ascii="Times New Roman" w:hAnsi="Times New Roman" w:cs="Times New Roman"/>
-                <w:sz w:val="24"/>
-                <w:szCs w:val="24"/>
-              </w:rPr>
-              <w:t>api</w:t>
-            </w:r>
-            <w:proofErr w:type="spellEnd"/>
-            <w:r>
-              <w:rPr>
-                <w:rFonts w:ascii="Times New Roman" w:hAnsi="Times New Roman" w:cs="Times New Roman"/>
-                <w:sz w:val="24"/>
-                <w:szCs w:val="24"/>
-              </w:rPr>
-              <w:t>/</w:t>
-            </w:r>
-            <w:proofErr w:type="spellStart"/>
-            <w:r>
-              <w:rPr>
-                <w:rFonts w:ascii="Times New Roman" w:hAnsi="Times New Roman" w:cs="Times New Roman"/>
-                <w:sz w:val="24"/>
-                <w:szCs w:val="24"/>
-              </w:rPr>
-              <w:t>p</w:t>
+              <w:t>/api/p</w:t>
             </w:r>
             <w:r>
               <w:rPr>
@@ -5766,61 +3833,14 @@
               </w:rPr>
               <w:t>etugas</w:t>
             </w:r>
-            <w:proofErr w:type="spellEnd"/>
-            <w:r>
-              <w:rPr>
-                <w:rFonts w:ascii="Times New Roman" w:hAnsi="Times New Roman" w:cs="Times New Roman"/>
-                <w:sz w:val="24"/>
-                <w:szCs w:val="24"/>
-              </w:rPr>
-              <w:t>/</w:t>
-            </w:r>
-            <w:proofErr w:type="spellStart"/>
-            <w:r>
-              <w:rPr>
-                <w:rFonts w:ascii="Times New Roman" w:hAnsi="Times New Roman" w:cs="Times New Roman"/>
-                <w:sz w:val="24"/>
-                <w:szCs w:val="24"/>
-              </w:rPr>
-              <w:t>lihat</w:t>
-            </w:r>
-            <w:proofErr w:type="spellEnd"/>
-            <w:r>
-              <w:rPr>
-                <w:rFonts w:ascii="Times New Roman" w:hAnsi="Times New Roman" w:cs="Times New Roman"/>
-                <w:sz w:val="24"/>
-                <w:szCs w:val="24"/>
-              </w:rPr>
-              <w:t>/poli/</w:t>
-            </w:r>
-            <w:proofErr w:type="spellStart"/>
-            <w:r>
-              <w:rPr>
-                <w:rFonts w:ascii="Times New Roman" w:hAnsi="Times New Roman" w:cs="Times New Roman"/>
-                <w:sz w:val="24"/>
-                <w:szCs w:val="24"/>
-              </w:rPr>
-              <w:t>dokter</w:t>
-            </w:r>
-            <w:proofErr w:type="spellEnd"/>
-            <w:r>
-              <w:rPr>
-                <w:rFonts w:ascii="Times New Roman" w:hAnsi="Times New Roman" w:cs="Times New Roman"/>
-                <w:sz w:val="24"/>
-                <w:szCs w:val="24"/>
-              </w:rPr>
-              <w:t>/</w:t>
-            </w:r>
-            <w:proofErr w:type="spellStart"/>
-            <w:r>
-              <w:rPr>
-                <w:rFonts w:ascii="Times New Roman" w:hAnsi="Times New Roman" w:cs="Times New Roman"/>
-                <w:sz w:val="24"/>
-                <w:szCs w:val="24"/>
-              </w:rPr>
-              <w:t>jadwal</w:t>
-            </w:r>
-            <w:proofErr w:type="spellEnd"/>
+            <w:r>
+              <w:rPr>
+                <w:rFonts w:ascii="Times New Roman" w:hAnsi="Times New Roman" w:cs="Times New Roman"/>
+                <w:sz w:val="24"/>
+                <w:szCs w:val="24"/>
+              </w:rPr>
+              <w:t>/lihat/poli/dokter/jadwal</w:t>
+            </w:r>
           </w:p>
         </w:tc>
         <w:tc>
@@ -5888,25 +3908,7 @@
                 <w:sz w:val="24"/>
                 <w:szCs w:val="24"/>
               </w:rPr>
-              <w:t>“message”, “</w:t>
-            </w:r>
-            <w:proofErr w:type="spellStart"/>
-            <w:r>
-              <w:rPr>
-                <w:rFonts w:ascii="Times New Roman" w:hAnsi="Times New Roman" w:cs="Times New Roman"/>
-                <w:sz w:val="24"/>
-                <w:szCs w:val="24"/>
-              </w:rPr>
-              <w:t>dokter</w:t>
-            </w:r>
-            <w:proofErr w:type="spellEnd"/>
-            <w:r>
-              <w:rPr>
-                <w:rFonts w:ascii="Times New Roman" w:hAnsi="Times New Roman" w:cs="Times New Roman"/>
-                <w:sz w:val="24"/>
-                <w:szCs w:val="24"/>
-              </w:rPr>
-              <w:t>”,  “data”</w:t>
+              <w:t>“message”, “dokter”,  “data”</w:t>
             </w:r>
           </w:p>
         </w:tc>
@@ -5957,34 +3959,7 @@
                 <w:sz w:val="24"/>
                 <w:szCs w:val="24"/>
               </w:rPr>
-              <w:t>/</w:t>
-            </w:r>
-            <w:proofErr w:type="spellStart"/>
-            <w:r>
-              <w:rPr>
-                <w:rFonts w:ascii="Times New Roman" w:hAnsi="Times New Roman" w:cs="Times New Roman"/>
-                <w:sz w:val="24"/>
-                <w:szCs w:val="24"/>
-              </w:rPr>
-              <w:t>api</w:t>
-            </w:r>
-            <w:proofErr w:type="spellEnd"/>
-            <w:r>
-              <w:rPr>
-                <w:rFonts w:ascii="Times New Roman" w:hAnsi="Times New Roman" w:cs="Times New Roman"/>
-                <w:sz w:val="24"/>
-                <w:szCs w:val="24"/>
-              </w:rPr>
-              <w:t>/</w:t>
-            </w:r>
-            <w:proofErr w:type="spellStart"/>
-            <w:r>
-              <w:rPr>
-                <w:rFonts w:ascii="Times New Roman" w:hAnsi="Times New Roman" w:cs="Times New Roman"/>
-                <w:sz w:val="24"/>
-                <w:szCs w:val="24"/>
-              </w:rPr>
-              <w:t>p</w:t>
+              <w:t>/api/p</w:t>
             </w:r>
             <w:r>
               <w:rPr>
@@ -5994,61 +3969,14 @@
               </w:rPr>
               <w:t>etugas</w:t>
             </w:r>
-            <w:proofErr w:type="spellEnd"/>
-            <w:r>
-              <w:rPr>
-                <w:rFonts w:ascii="Times New Roman" w:hAnsi="Times New Roman" w:cs="Times New Roman"/>
-                <w:sz w:val="24"/>
-                <w:szCs w:val="24"/>
-              </w:rPr>
-              <w:t>/</w:t>
-            </w:r>
-            <w:proofErr w:type="spellStart"/>
-            <w:r>
-              <w:rPr>
-                <w:rFonts w:ascii="Times New Roman" w:hAnsi="Times New Roman" w:cs="Times New Roman"/>
-                <w:sz w:val="24"/>
-                <w:szCs w:val="24"/>
-              </w:rPr>
-              <w:t>lihat</w:t>
-            </w:r>
-            <w:proofErr w:type="spellEnd"/>
-            <w:r>
-              <w:rPr>
-                <w:rFonts w:ascii="Times New Roman" w:hAnsi="Times New Roman" w:cs="Times New Roman"/>
-                <w:sz w:val="24"/>
-                <w:szCs w:val="24"/>
-              </w:rPr>
-              <w:t>/poli/</w:t>
-            </w:r>
-            <w:proofErr w:type="spellStart"/>
-            <w:r>
-              <w:rPr>
-                <w:rFonts w:ascii="Times New Roman" w:hAnsi="Times New Roman" w:cs="Times New Roman"/>
-                <w:sz w:val="24"/>
-                <w:szCs w:val="24"/>
-              </w:rPr>
-              <w:t>dokter</w:t>
-            </w:r>
-            <w:proofErr w:type="spellEnd"/>
-            <w:r>
-              <w:rPr>
-                <w:rFonts w:ascii="Times New Roman" w:hAnsi="Times New Roman" w:cs="Times New Roman"/>
-                <w:sz w:val="24"/>
-                <w:szCs w:val="24"/>
-              </w:rPr>
-              <w:t>/</w:t>
-            </w:r>
-            <w:proofErr w:type="spellStart"/>
-            <w:r>
-              <w:rPr>
-                <w:rFonts w:ascii="Times New Roman" w:hAnsi="Times New Roman" w:cs="Times New Roman"/>
-                <w:sz w:val="24"/>
-                <w:szCs w:val="24"/>
-              </w:rPr>
-              <w:t>jadwal</w:t>
-            </w:r>
-            <w:proofErr w:type="spellEnd"/>
+            <w:r>
+              <w:rPr>
+                <w:rFonts w:ascii="Times New Roman" w:hAnsi="Times New Roman" w:cs="Times New Roman"/>
+                <w:sz w:val="24"/>
+                <w:szCs w:val="24"/>
+              </w:rPr>
+              <w:t>/lihat/poli/dokter/jadwal</w:t>
+            </w:r>
             <w:r>
               <w:rPr>
                 <w:rFonts w:ascii="Times New Roman" w:hAnsi="Times New Roman" w:cs="Times New Roman"/>
@@ -6124,25 +4052,7 @@
                 <w:sz w:val="24"/>
                 <w:szCs w:val="24"/>
               </w:rPr>
-              <w:t>“message”, “</w:t>
-            </w:r>
-            <w:proofErr w:type="spellStart"/>
-            <w:r>
-              <w:rPr>
-                <w:rFonts w:ascii="Times New Roman" w:hAnsi="Times New Roman" w:cs="Times New Roman"/>
-                <w:sz w:val="24"/>
-                <w:szCs w:val="24"/>
-              </w:rPr>
-              <w:t>dokter</w:t>
-            </w:r>
-            <w:proofErr w:type="spellEnd"/>
-            <w:r>
-              <w:rPr>
-                <w:rFonts w:ascii="Times New Roman" w:hAnsi="Times New Roman" w:cs="Times New Roman"/>
-                <w:sz w:val="24"/>
-                <w:szCs w:val="24"/>
-              </w:rPr>
-              <w:t>”,  “data”</w:t>
+              <w:t>“message”, “dokter”,  “data”</w:t>
             </w:r>
           </w:p>
         </w:tc>
@@ -6193,80 +4103,32 @@
                 <w:sz w:val="24"/>
                 <w:szCs w:val="24"/>
               </w:rPr>
+              <w:t>/api/p</w:t>
+            </w:r>
+            <w:r>
+              <w:rPr>
+                <w:rFonts w:ascii="Times New Roman" w:hAnsi="Times New Roman" w:cs="Times New Roman"/>
+                <w:sz w:val="24"/>
+                <w:szCs w:val="24"/>
+              </w:rPr>
+              <w:t>etugas</w:t>
+            </w:r>
+            <w:r>
+              <w:rPr>
+                <w:rFonts w:ascii="Times New Roman" w:hAnsi="Times New Roman" w:cs="Times New Roman"/>
+                <w:sz w:val="24"/>
+                <w:szCs w:val="24"/>
+              </w:rPr>
               <w:t>/</w:t>
             </w:r>
-            <w:proofErr w:type="spellStart"/>
-            <w:r>
-              <w:rPr>
-                <w:rFonts w:ascii="Times New Roman" w:hAnsi="Times New Roman" w:cs="Times New Roman"/>
-                <w:sz w:val="24"/>
-                <w:szCs w:val="24"/>
-              </w:rPr>
-              <w:t>api</w:t>
-            </w:r>
-            <w:proofErr w:type="spellEnd"/>
-            <w:r>
-              <w:rPr>
-                <w:rFonts w:ascii="Times New Roman" w:hAnsi="Times New Roman" w:cs="Times New Roman"/>
-                <w:sz w:val="24"/>
-                <w:szCs w:val="24"/>
-              </w:rPr>
-              <w:t>/</w:t>
-            </w:r>
-            <w:proofErr w:type="spellStart"/>
-            <w:r>
-              <w:rPr>
-                <w:rFonts w:ascii="Times New Roman" w:hAnsi="Times New Roman" w:cs="Times New Roman"/>
-                <w:sz w:val="24"/>
-                <w:szCs w:val="24"/>
-              </w:rPr>
-              <w:t>p</w:t>
-            </w:r>
-            <w:r>
-              <w:rPr>
-                <w:rFonts w:ascii="Times New Roman" w:hAnsi="Times New Roman" w:cs="Times New Roman"/>
-                <w:sz w:val="24"/>
-                <w:szCs w:val="24"/>
-              </w:rPr>
-              <w:t>etugas</w:t>
-            </w:r>
-            <w:proofErr w:type="spellEnd"/>
-            <w:r>
-              <w:rPr>
-                <w:rFonts w:ascii="Times New Roman" w:hAnsi="Times New Roman" w:cs="Times New Roman"/>
-                <w:sz w:val="24"/>
-                <w:szCs w:val="24"/>
-              </w:rPr>
-              <w:t>/</w:t>
-            </w:r>
-            <w:proofErr w:type="spellStart"/>
-            <w:r>
-              <w:rPr>
-                <w:rFonts w:ascii="Times New Roman" w:hAnsi="Times New Roman" w:cs="Times New Roman"/>
-                <w:sz w:val="24"/>
-                <w:szCs w:val="24"/>
-              </w:rPr>
-              <w:t>reservasi</w:t>
-            </w:r>
-            <w:proofErr w:type="spellEnd"/>
-            <w:r>
-              <w:rPr>
-                <w:rFonts w:ascii="Times New Roman" w:hAnsi="Times New Roman" w:cs="Times New Roman"/>
-                <w:sz w:val="24"/>
-                <w:szCs w:val="24"/>
-              </w:rPr>
-              <w:t>/</w:t>
-            </w:r>
-            <w:proofErr w:type="spellStart"/>
-            <w:r>
-              <w:rPr>
-                <w:rFonts w:ascii="Times New Roman" w:hAnsi="Times New Roman" w:cs="Times New Roman"/>
-                <w:sz w:val="24"/>
-                <w:szCs w:val="24"/>
-              </w:rPr>
-              <w:t>pasien</w:t>
-            </w:r>
-            <w:proofErr w:type="spellEnd"/>
+            <w:r>
+              <w:rPr>
+                <w:rFonts w:ascii="Times New Roman" w:hAnsi="Times New Roman" w:cs="Times New Roman"/>
+                <w:sz w:val="24"/>
+                <w:szCs w:val="24"/>
+              </w:rPr>
+              <w:t>reservasi/pasien</w:t>
+            </w:r>
           </w:p>
         </w:tc>
         <w:tc>
@@ -6311,34 +4173,7 @@
                 <w:sz w:val="24"/>
                 <w:szCs w:val="24"/>
               </w:rPr>
-              <w:t>“id”, “</w:t>
-            </w:r>
-            <w:proofErr w:type="spellStart"/>
-            <w:r>
-              <w:rPr>
-                <w:rFonts w:ascii="Times New Roman" w:hAnsi="Times New Roman" w:cs="Times New Roman"/>
-                <w:sz w:val="24"/>
-                <w:szCs w:val="24"/>
-              </w:rPr>
-              <w:t>jadwal_tanggal</w:t>
-            </w:r>
-            <w:proofErr w:type="spellEnd"/>
-            <w:r>
-              <w:rPr>
-                <w:rFonts w:ascii="Times New Roman" w:hAnsi="Times New Roman" w:cs="Times New Roman"/>
-                <w:sz w:val="24"/>
-                <w:szCs w:val="24"/>
-              </w:rPr>
-              <w:t>”, “</w:t>
-            </w:r>
-            <w:proofErr w:type="spellStart"/>
-            <w:r>
-              <w:rPr>
-                <w:rFonts w:ascii="Times New Roman" w:hAnsi="Times New Roman" w:cs="Times New Roman"/>
-                <w:sz w:val="24"/>
-                <w:szCs w:val="24"/>
-              </w:rPr>
-              <w:t>n</w:t>
+              <w:t>“id”, “jadwal_tanggal”, “n</w:t>
             </w:r>
             <w:r>
               <w:rPr>
@@ -6354,25 +4189,7 @@
                 <w:sz w:val="24"/>
                 <w:szCs w:val="24"/>
               </w:rPr>
-              <w:t>_pasien</w:t>
-            </w:r>
-            <w:proofErr w:type="spellEnd"/>
-            <w:r>
-              <w:rPr>
-                <w:rFonts w:ascii="Times New Roman" w:hAnsi="Times New Roman" w:cs="Times New Roman"/>
-                <w:sz w:val="24"/>
-                <w:szCs w:val="24"/>
-              </w:rPr>
-              <w:t>”, “</w:t>
-            </w:r>
-            <w:proofErr w:type="spellStart"/>
-            <w:r>
-              <w:rPr>
-                <w:rFonts w:ascii="Times New Roman" w:hAnsi="Times New Roman" w:cs="Times New Roman"/>
-                <w:sz w:val="24"/>
-                <w:szCs w:val="24"/>
-              </w:rPr>
-              <w:t>n</w:t>
+              <w:t>_pasien”, “n</w:t>
             </w:r>
             <w:r>
               <w:rPr>
@@ -6382,130 +4199,21 @@
               </w:rPr>
               <w:t>ik_pasien</w:t>
             </w:r>
-            <w:proofErr w:type="spellEnd"/>
-            <w:r>
-              <w:rPr>
-                <w:rFonts w:ascii="Times New Roman" w:hAnsi="Times New Roman" w:cs="Times New Roman"/>
-                <w:sz w:val="24"/>
-                <w:szCs w:val="24"/>
-              </w:rPr>
-              <w:t>”, “</w:t>
-            </w:r>
-            <w:proofErr w:type="spellStart"/>
-            <w:r>
-              <w:rPr>
-                <w:rFonts w:ascii="Times New Roman" w:hAnsi="Times New Roman" w:cs="Times New Roman"/>
-                <w:sz w:val="24"/>
-                <w:szCs w:val="24"/>
-              </w:rPr>
-              <w:t>jk_pasien</w:t>
-            </w:r>
-            <w:proofErr w:type="spellEnd"/>
-            <w:r>
-              <w:rPr>
-                <w:rFonts w:ascii="Times New Roman" w:hAnsi="Times New Roman" w:cs="Times New Roman"/>
-                <w:sz w:val="24"/>
-                <w:szCs w:val="24"/>
-              </w:rPr>
-              <w:t>”, “</w:t>
-            </w:r>
-            <w:proofErr w:type="spellStart"/>
-            <w:r>
-              <w:rPr>
-                <w:rFonts w:ascii="Times New Roman" w:hAnsi="Times New Roman" w:cs="Times New Roman"/>
-                <w:sz w:val="24"/>
-                <w:szCs w:val="24"/>
-              </w:rPr>
-              <w:t>tgl_lahir_pasien</w:t>
-            </w:r>
-            <w:proofErr w:type="spellEnd"/>
-            <w:r>
-              <w:rPr>
-                <w:rFonts w:ascii="Times New Roman" w:hAnsi="Times New Roman" w:cs="Times New Roman"/>
-                <w:sz w:val="24"/>
-                <w:szCs w:val="24"/>
-              </w:rPr>
-              <w:t>”, “</w:t>
-            </w:r>
-            <w:proofErr w:type="spellStart"/>
-            <w:r>
-              <w:rPr>
-                <w:rFonts w:ascii="Times New Roman" w:hAnsi="Times New Roman" w:cs="Times New Roman"/>
-                <w:sz w:val="24"/>
-                <w:szCs w:val="24"/>
-              </w:rPr>
-              <w:t>tmpt_lahir_pasien</w:t>
-            </w:r>
-            <w:proofErr w:type="spellEnd"/>
-            <w:r>
-              <w:rPr>
-                <w:rFonts w:ascii="Times New Roman" w:hAnsi="Times New Roman" w:cs="Times New Roman"/>
-                <w:sz w:val="24"/>
-                <w:szCs w:val="24"/>
-              </w:rPr>
-              <w:t>”, “</w:t>
-            </w:r>
-            <w:proofErr w:type="spellStart"/>
-            <w:r>
-              <w:rPr>
-                <w:rFonts w:ascii="Times New Roman" w:hAnsi="Times New Roman" w:cs="Times New Roman"/>
-                <w:sz w:val="24"/>
-                <w:szCs w:val="24"/>
-              </w:rPr>
-              <w:t>alamat_pasien</w:t>
-            </w:r>
-            <w:proofErr w:type="spellEnd"/>
-            <w:r>
-              <w:rPr>
-                <w:rFonts w:ascii="Times New Roman" w:hAnsi="Times New Roman" w:cs="Times New Roman"/>
-                <w:sz w:val="24"/>
-                <w:szCs w:val="24"/>
-              </w:rPr>
-              <w:t>”, “</w:t>
-            </w:r>
-            <w:proofErr w:type="spellStart"/>
-            <w:r>
-              <w:rPr>
-                <w:rFonts w:ascii="Times New Roman" w:hAnsi="Times New Roman" w:cs="Times New Roman"/>
-                <w:sz w:val="24"/>
-                <w:szCs w:val="24"/>
-              </w:rPr>
-              <w:t>no_hp_pasien</w:t>
-            </w:r>
-            <w:proofErr w:type="spellEnd"/>
-            <w:r>
-              <w:rPr>
-                <w:rFonts w:ascii="Times New Roman" w:hAnsi="Times New Roman" w:cs="Times New Roman"/>
-                <w:sz w:val="24"/>
-                <w:szCs w:val="24"/>
-              </w:rPr>
-              <w:t>”</w:t>
-            </w:r>
-            <w:r>
-              <w:rPr>
-                <w:rFonts w:ascii="Times New Roman" w:hAnsi="Times New Roman" w:cs="Times New Roman"/>
-                <w:sz w:val="24"/>
-                <w:szCs w:val="24"/>
-              </w:rPr>
-              <w:t>, “</w:t>
-            </w:r>
-            <w:proofErr w:type="spellStart"/>
-            <w:r>
-              <w:rPr>
-                <w:rFonts w:ascii="Times New Roman" w:hAnsi="Times New Roman" w:cs="Times New Roman"/>
-                <w:sz w:val="24"/>
-                <w:szCs w:val="24"/>
-              </w:rPr>
-              <w:t>keluhan</w:t>
-            </w:r>
-            <w:proofErr w:type="spellEnd"/>
-            <w:r>
-              <w:rPr>
-                <w:rFonts w:ascii="Times New Roman" w:hAnsi="Times New Roman" w:cs="Times New Roman"/>
-                <w:sz w:val="24"/>
-                <w:szCs w:val="24"/>
-              </w:rPr>
-              <w:t>”</w:t>
+            <w:r>
+              <w:rPr>
+                <w:rFonts w:ascii="Times New Roman" w:hAnsi="Times New Roman" w:cs="Times New Roman"/>
+                <w:sz w:val="24"/>
+                <w:szCs w:val="24"/>
+              </w:rPr>
+              <w:t>”, “jk_pasien”, “tgl_lahir_pasien”, “tmpt_lahir_pasien”, “alamat_pasien”, “no_hp_pasien”</w:t>
+            </w:r>
+            <w:r>
+              <w:rPr>
+                <w:rFonts w:ascii="Times New Roman" w:hAnsi="Times New Roman" w:cs="Times New Roman"/>
+                <w:sz w:val="24"/>
+                <w:szCs w:val="24"/>
+              </w:rPr>
+              <w:t>, “keluhan”</w:t>
             </w:r>
           </w:p>
         </w:tc>
@@ -6595,54 +4303,8 @@
                 <w:sz w:val="24"/>
                 <w:szCs w:val="24"/>
               </w:rPr>
-              <w:t>/</w:t>
-            </w:r>
-            <w:proofErr w:type="spellStart"/>
-            <w:r>
-              <w:rPr>
-                <w:rFonts w:ascii="Times New Roman" w:hAnsi="Times New Roman" w:cs="Times New Roman"/>
-                <w:sz w:val="24"/>
-                <w:szCs w:val="24"/>
-              </w:rPr>
-              <w:t>api</w:t>
-            </w:r>
-            <w:proofErr w:type="spellEnd"/>
-            <w:r>
-              <w:rPr>
-                <w:rFonts w:ascii="Times New Roman" w:hAnsi="Times New Roman" w:cs="Times New Roman"/>
-                <w:sz w:val="24"/>
-                <w:szCs w:val="24"/>
-              </w:rPr>
-              <w:t>/</w:t>
-            </w:r>
-            <w:proofErr w:type="spellStart"/>
-            <w:r>
-              <w:rPr>
-                <w:rFonts w:ascii="Times New Roman" w:hAnsi="Times New Roman" w:cs="Times New Roman"/>
-                <w:sz w:val="24"/>
-                <w:szCs w:val="24"/>
-              </w:rPr>
-              <w:t>petugas</w:t>
-            </w:r>
-            <w:proofErr w:type="spellEnd"/>
-            <w:r>
-              <w:rPr>
-                <w:rFonts w:ascii="Times New Roman" w:hAnsi="Times New Roman" w:cs="Times New Roman"/>
-                <w:sz w:val="24"/>
-                <w:szCs w:val="24"/>
-              </w:rPr>
-              <w:t>/fetch/</w:t>
-            </w:r>
-            <w:proofErr w:type="spellStart"/>
-            <w:r>
-              <w:rPr>
-                <w:rFonts w:ascii="Times New Roman" w:hAnsi="Times New Roman" w:cs="Times New Roman"/>
-                <w:sz w:val="24"/>
-                <w:szCs w:val="24"/>
-              </w:rPr>
-              <w:t>dokter</w:t>
-            </w:r>
-            <w:proofErr w:type="spellEnd"/>
+              <w:t>/api/petugas/fetch/dokter</w:t>
+            </w:r>
           </w:p>
         </w:tc>
         <w:tc>
@@ -6884,43 +4546,7 @@
                 <w:sz w:val="24"/>
                 <w:szCs w:val="24"/>
               </w:rPr>
-              <w:t>/</w:t>
-            </w:r>
-            <w:proofErr w:type="spellStart"/>
-            <w:r>
-              <w:rPr>
-                <w:rFonts w:ascii="Times New Roman" w:hAnsi="Times New Roman" w:cs="Times New Roman"/>
-                <w:sz w:val="24"/>
-                <w:szCs w:val="24"/>
-              </w:rPr>
-              <w:t>api</w:t>
-            </w:r>
-            <w:proofErr w:type="spellEnd"/>
-            <w:r>
-              <w:rPr>
-                <w:rFonts w:ascii="Times New Roman" w:hAnsi="Times New Roman" w:cs="Times New Roman"/>
-                <w:sz w:val="24"/>
-                <w:szCs w:val="24"/>
-              </w:rPr>
-              <w:t>/admin/</w:t>
-            </w:r>
-            <w:proofErr w:type="spellStart"/>
-            <w:r>
-              <w:rPr>
-                <w:rFonts w:ascii="Times New Roman" w:hAnsi="Times New Roman" w:cs="Times New Roman"/>
-                <w:sz w:val="24"/>
-                <w:szCs w:val="24"/>
-              </w:rPr>
-              <w:t>lihat</w:t>
-            </w:r>
-            <w:proofErr w:type="spellEnd"/>
-            <w:r>
-              <w:rPr>
-                <w:rFonts w:ascii="Times New Roman" w:hAnsi="Times New Roman" w:cs="Times New Roman"/>
-                <w:sz w:val="24"/>
-                <w:szCs w:val="24"/>
-              </w:rPr>
-              <w:t>/data/user</w:t>
+              <w:t>/api/admin/lihat/data/user</w:t>
             </w:r>
           </w:p>
         </w:tc>
@@ -7040,45 +4666,8 @@
                 <w:sz w:val="24"/>
                 <w:szCs w:val="24"/>
               </w:rPr>
-              <w:t>/</w:t>
-            </w:r>
-            <w:proofErr w:type="spellStart"/>
-            <w:r>
-              <w:rPr>
-                <w:rFonts w:ascii="Times New Roman" w:hAnsi="Times New Roman" w:cs="Times New Roman"/>
-                <w:sz w:val="24"/>
-                <w:szCs w:val="24"/>
-              </w:rPr>
-              <w:t>api</w:t>
-            </w:r>
-            <w:proofErr w:type="spellEnd"/>
-            <w:r>
-              <w:rPr>
-                <w:rFonts w:ascii="Times New Roman" w:hAnsi="Times New Roman" w:cs="Times New Roman"/>
-                <w:sz w:val="24"/>
-                <w:szCs w:val="24"/>
-              </w:rPr>
-              <w:t>/admin/</w:t>
-            </w:r>
-            <w:proofErr w:type="spellStart"/>
-            <w:r>
-              <w:rPr>
-                <w:rFonts w:ascii="Times New Roman" w:hAnsi="Times New Roman" w:cs="Times New Roman"/>
-                <w:sz w:val="24"/>
-                <w:szCs w:val="24"/>
-              </w:rPr>
-              <w:t>lihat</w:t>
-            </w:r>
-            <w:proofErr w:type="spellEnd"/>
-            <w:r>
-              <w:rPr>
-                <w:rFonts w:ascii="Times New Roman" w:hAnsi="Times New Roman" w:cs="Times New Roman"/>
-                <w:sz w:val="24"/>
-                <w:szCs w:val="24"/>
-              </w:rPr>
-              <w:t>/data/</w:t>
-            </w:r>
-            <w:proofErr w:type="spellStart"/>
+              <w:t>/api/admin/lihat/data/</w:t>
+            </w:r>
             <w:r>
               <w:rPr>
                 <w:rFonts w:ascii="Times New Roman" w:hAnsi="Times New Roman" w:cs="Times New Roman"/>
@@ -7087,7 +4676,6 @@
               </w:rPr>
               <w:t>dokter</w:t>
             </w:r>
-            <w:proofErr w:type="spellEnd"/>
           </w:p>
         </w:tc>
         <w:tc>
@@ -7206,36 +4794,8 @@
                 <w:sz w:val="24"/>
                 <w:szCs w:val="24"/>
               </w:rPr>
-              <w:t>/</w:t>
-            </w:r>
-            <w:proofErr w:type="spellStart"/>
-            <w:r>
-              <w:rPr>
-                <w:rFonts w:ascii="Times New Roman" w:hAnsi="Times New Roman" w:cs="Times New Roman"/>
-                <w:sz w:val="24"/>
-                <w:szCs w:val="24"/>
-              </w:rPr>
-              <w:t>api</w:t>
-            </w:r>
-            <w:proofErr w:type="spellEnd"/>
-            <w:r>
-              <w:rPr>
-                <w:rFonts w:ascii="Times New Roman" w:hAnsi="Times New Roman" w:cs="Times New Roman"/>
-                <w:sz w:val="24"/>
-                <w:szCs w:val="24"/>
-              </w:rPr>
-              <w:t>/admin/insert/</w:t>
-            </w:r>
-            <w:proofErr w:type="spellStart"/>
-            <w:r>
-              <w:rPr>
-                <w:rFonts w:ascii="Times New Roman" w:hAnsi="Times New Roman" w:cs="Times New Roman"/>
-                <w:sz w:val="24"/>
-                <w:szCs w:val="24"/>
-              </w:rPr>
-              <w:t>petugas</w:t>
-            </w:r>
-            <w:proofErr w:type="spellEnd"/>
+              <w:t>/api/admin/insert/petugas</w:t>
+            </w:r>
           </w:p>
         </w:tc>
         <w:tc>
@@ -7280,25 +4840,7 @@
                 <w:sz w:val="24"/>
                 <w:szCs w:val="24"/>
               </w:rPr>
-              <w:t>“email”, “</w:t>
-            </w:r>
-            <w:proofErr w:type="spellStart"/>
-            <w:r>
-              <w:rPr>
-                <w:rFonts w:ascii="Times New Roman" w:hAnsi="Times New Roman" w:cs="Times New Roman"/>
-                <w:sz w:val="24"/>
-                <w:szCs w:val="24"/>
-              </w:rPr>
-              <w:t>nama</w:t>
-            </w:r>
-            <w:proofErr w:type="spellEnd"/>
-            <w:r>
-              <w:rPr>
-                <w:rFonts w:ascii="Times New Roman" w:hAnsi="Times New Roman" w:cs="Times New Roman"/>
-                <w:sz w:val="24"/>
-                <w:szCs w:val="24"/>
-              </w:rPr>
-              <w:t>”, “password”</w:t>
+              <w:t>“email”, “nama”, “password”</w:t>
             </w:r>
           </w:p>
         </w:tc>
@@ -7372,70 +4914,32 @@
                 <w:sz w:val="24"/>
                 <w:szCs w:val="24"/>
               </w:rPr>
+              <w:t>/api/</w:t>
+            </w:r>
+            <w:r>
+              <w:rPr>
+                <w:rFonts w:ascii="Times New Roman" w:hAnsi="Times New Roman" w:cs="Times New Roman"/>
+                <w:sz w:val="24"/>
+                <w:szCs w:val="24"/>
+              </w:rPr>
+              <w:t>admin</w:t>
+            </w:r>
+            <w:r>
+              <w:rPr>
+                <w:rFonts w:ascii="Times New Roman" w:hAnsi="Times New Roman" w:cs="Times New Roman"/>
+                <w:sz w:val="24"/>
+                <w:szCs w:val="24"/>
+              </w:rPr>
               <w:t>/</w:t>
             </w:r>
-            <w:proofErr w:type="spellStart"/>
-            <w:r>
-              <w:rPr>
-                <w:rFonts w:ascii="Times New Roman" w:hAnsi="Times New Roman" w:cs="Times New Roman"/>
-                <w:sz w:val="24"/>
-                <w:szCs w:val="24"/>
-              </w:rPr>
-              <w:t>api</w:t>
-            </w:r>
-            <w:proofErr w:type="spellEnd"/>
-            <w:r>
-              <w:rPr>
-                <w:rFonts w:ascii="Times New Roman" w:hAnsi="Times New Roman" w:cs="Times New Roman"/>
-                <w:sz w:val="24"/>
-                <w:szCs w:val="24"/>
-              </w:rPr>
-              <w:t>/</w:t>
-            </w:r>
-            <w:r>
-              <w:rPr>
-                <w:rFonts w:ascii="Times New Roman" w:hAnsi="Times New Roman" w:cs="Times New Roman"/>
-                <w:sz w:val="24"/>
-                <w:szCs w:val="24"/>
-              </w:rPr>
-              <w:t>admin</w:t>
-            </w:r>
-            <w:r>
-              <w:rPr>
-                <w:rFonts w:ascii="Times New Roman" w:hAnsi="Times New Roman" w:cs="Times New Roman"/>
-                <w:sz w:val="24"/>
-                <w:szCs w:val="24"/>
-              </w:rPr>
-              <w:t>/</w:t>
-            </w:r>
-            <w:proofErr w:type="spellStart"/>
-            <w:r>
-              <w:rPr>
-                <w:rFonts w:ascii="Times New Roman" w:hAnsi="Times New Roman" w:cs="Times New Roman"/>
-                <w:sz w:val="24"/>
-                <w:szCs w:val="24"/>
-              </w:rPr>
-              <w:t>ganti</w:t>
-            </w:r>
-            <w:proofErr w:type="spellEnd"/>
-            <w:r>
-              <w:rPr>
-                <w:rFonts w:ascii="Times New Roman" w:hAnsi="Times New Roman" w:cs="Times New Roman"/>
-                <w:sz w:val="24"/>
-                <w:szCs w:val="24"/>
-              </w:rPr>
-              <w:t>/status/</w:t>
-            </w:r>
-            <w:proofErr w:type="spellStart"/>
-            <w:r>
-              <w:rPr>
-                <w:rFonts w:ascii="Times New Roman" w:hAnsi="Times New Roman" w:cs="Times New Roman"/>
-                <w:sz w:val="24"/>
-                <w:szCs w:val="24"/>
-              </w:rPr>
-              <w:t>dokter</w:t>
-            </w:r>
-            <w:proofErr w:type="spellEnd"/>
+            <w:r>
+              <w:rPr>
+                <w:rFonts w:ascii="Times New Roman" w:hAnsi="Times New Roman" w:cs="Times New Roman"/>
+                <w:sz w:val="24"/>
+                <w:szCs w:val="24"/>
+              </w:rPr>
+              <w:t>ganti/status/dokter</w:t>
+            </w:r>
           </w:p>
         </w:tc>
         <w:tc>
@@ -7480,25 +4984,7 @@
                 <w:sz w:val="24"/>
                 <w:szCs w:val="24"/>
               </w:rPr>
-              <w:t>“</w:t>
-            </w:r>
-            <w:proofErr w:type="spellStart"/>
-            <w:r>
-              <w:rPr>
-                <w:rFonts w:ascii="Times New Roman" w:hAnsi="Times New Roman" w:cs="Times New Roman"/>
-                <w:sz w:val="24"/>
-                <w:szCs w:val="24"/>
-              </w:rPr>
-              <w:t>id_dokter</w:t>
-            </w:r>
-            <w:proofErr w:type="spellEnd"/>
-            <w:r>
-              <w:rPr>
-                <w:rFonts w:ascii="Times New Roman" w:hAnsi="Times New Roman" w:cs="Times New Roman"/>
-                <w:sz w:val="24"/>
-                <w:szCs w:val="24"/>
-              </w:rPr>
-              <w:t>”, “status”</w:t>
+              <w:t>“id_dokter”, “status”</w:t>
             </w:r>
           </w:p>
         </w:tc>
@@ -7572,25 +5058,7 @@
                 <w:sz w:val="24"/>
                 <w:szCs w:val="24"/>
               </w:rPr>
-              <w:t>/</w:t>
-            </w:r>
-            <w:proofErr w:type="spellStart"/>
-            <w:r>
-              <w:rPr>
-                <w:rFonts w:ascii="Times New Roman" w:hAnsi="Times New Roman" w:cs="Times New Roman"/>
-                <w:sz w:val="24"/>
-                <w:szCs w:val="24"/>
-              </w:rPr>
-              <w:t>api</w:t>
-            </w:r>
-            <w:proofErr w:type="spellEnd"/>
-            <w:r>
-              <w:rPr>
-                <w:rFonts w:ascii="Times New Roman" w:hAnsi="Times New Roman" w:cs="Times New Roman"/>
-                <w:sz w:val="24"/>
-                <w:szCs w:val="24"/>
-              </w:rPr>
-              <w:t>/</w:t>
+              <w:t>/api/</w:t>
             </w:r>
             <w:r>
               <w:rPr>
@@ -7606,36 +5074,8 @@
                 <w:sz w:val="24"/>
                 <w:szCs w:val="24"/>
               </w:rPr>
-              <w:t>/</w:t>
-            </w:r>
-            <w:proofErr w:type="spellStart"/>
-            <w:r>
-              <w:rPr>
-                <w:rFonts w:ascii="Times New Roman" w:hAnsi="Times New Roman" w:cs="Times New Roman"/>
-                <w:sz w:val="24"/>
-                <w:szCs w:val="24"/>
-              </w:rPr>
-              <w:t>ubah</w:t>
-            </w:r>
-            <w:proofErr w:type="spellEnd"/>
-            <w:r>
-              <w:rPr>
-                <w:rFonts w:ascii="Times New Roman" w:hAnsi="Times New Roman" w:cs="Times New Roman"/>
-                <w:sz w:val="24"/>
-                <w:szCs w:val="24"/>
-              </w:rPr>
-              <w:t>/data/</w:t>
-            </w:r>
-            <w:proofErr w:type="spellStart"/>
-            <w:r>
-              <w:rPr>
-                <w:rFonts w:ascii="Times New Roman" w:hAnsi="Times New Roman" w:cs="Times New Roman"/>
-                <w:sz w:val="24"/>
-                <w:szCs w:val="24"/>
-              </w:rPr>
-              <w:t>dokter</w:t>
-            </w:r>
-            <w:proofErr w:type="spellEnd"/>
+              <w:t>/ubah/data/dokter</w:t>
+            </w:r>
           </w:p>
         </w:tc>
         <w:tc>
@@ -7680,79 +5120,7 @@
                 <w:sz w:val="24"/>
                 <w:szCs w:val="24"/>
               </w:rPr>
-              <w:t>“</w:t>
-            </w:r>
-            <w:proofErr w:type="spellStart"/>
-            <w:r>
-              <w:rPr>
-                <w:rFonts w:ascii="Times New Roman" w:hAnsi="Times New Roman" w:cs="Times New Roman"/>
-                <w:sz w:val="24"/>
-                <w:szCs w:val="24"/>
-              </w:rPr>
-              <w:t>id_dokter</w:t>
-            </w:r>
-            <w:proofErr w:type="spellEnd"/>
-            <w:r>
-              <w:rPr>
-                <w:rFonts w:ascii="Times New Roman" w:hAnsi="Times New Roman" w:cs="Times New Roman"/>
-                <w:sz w:val="24"/>
-                <w:szCs w:val="24"/>
-              </w:rPr>
-              <w:t>”, “</w:t>
-            </w:r>
-            <w:proofErr w:type="spellStart"/>
-            <w:r>
-              <w:rPr>
-                <w:rFonts w:ascii="Times New Roman" w:hAnsi="Times New Roman" w:cs="Times New Roman"/>
-                <w:sz w:val="24"/>
-                <w:szCs w:val="24"/>
-              </w:rPr>
-              <w:t>nama</w:t>
-            </w:r>
-            <w:proofErr w:type="spellEnd"/>
-            <w:r>
-              <w:rPr>
-                <w:rFonts w:ascii="Times New Roman" w:hAnsi="Times New Roman" w:cs="Times New Roman"/>
-                <w:sz w:val="24"/>
-                <w:szCs w:val="24"/>
-              </w:rPr>
-              <w:t>”, “</w:t>
-            </w:r>
-            <w:proofErr w:type="spellStart"/>
-            <w:r>
-              <w:rPr>
-                <w:rFonts w:ascii="Times New Roman" w:hAnsi="Times New Roman" w:cs="Times New Roman"/>
-                <w:sz w:val="24"/>
-                <w:szCs w:val="24"/>
-              </w:rPr>
-              <w:t>str_dokter</w:t>
-            </w:r>
-            <w:proofErr w:type="spellEnd"/>
-            <w:r>
-              <w:rPr>
-                <w:rFonts w:ascii="Times New Roman" w:hAnsi="Times New Roman" w:cs="Times New Roman"/>
-                <w:sz w:val="24"/>
-                <w:szCs w:val="24"/>
-              </w:rPr>
-              <w:t>”, “</w:t>
-            </w:r>
-            <w:proofErr w:type="spellStart"/>
-            <w:r>
-              <w:rPr>
-                <w:rFonts w:ascii="Times New Roman" w:hAnsi="Times New Roman" w:cs="Times New Roman"/>
-                <w:sz w:val="24"/>
-                <w:szCs w:val="24"/>
-              </w:rPr>
-              <w:t>sip_dokter</w:t>
-            </w:r>
-            <w:proofErr w:type="spellEnd"/>
-            <w:r>
-              <w:rPr>
-                <w:rFonts w:ascii="Times New Roman" w:hAnsi="Times New Roman" w:cs="Times New Roman"/>
-                <w:sz w:val="24"/>
-                <w:szCs w:val="24"/>
-              </w:rPr>
-              <w:t>”</w:t>
+              <w:t>“id_dokter”, “nama”, “str_dokter”, “sip_dokter”</w:t>
             </w:r>
           </w:p>
         </w:tc>

</xml_diff>

<commit_message>
change: API fetch dokter dan jadwal
melakukan perubahan pada API dan fungsi fetch jadwal dokter dan fetch dokter
</commit_message>
<xml_diff>
--- a/API CONTRACT.docx
+++ b/API CONTRACT.docx
@@ -4038,7 +4038,7 @@
                 <w:sz w:val="24"/>
                 <w:szCs w:val="24"/>
               </w:rPr>
-              <w:t>“page”</w:t>
+              <w:t>-</w:t>
             </w:r>
           </w:p>
         </w:tc>
@@ -4374,7 +4374,7 @@
                 <w:sz w:val="24"/>
                 <w:szCs w:val="24"/>
               </w:rPr>
-              <w:t>“page”</w:t>
+              <w:t>-</w:t>
             </w:r>
           </w:p>
         </w:tc>

</xml_diff>